<commit_message>
feat: Add progress #4 'graph-ql'
</commit_message>
<xml_diff>
--- a/graph-ql/notes.docx
+++ b/graph-ql/notes.docx
@@ -4,7 +4,7 @@
   <w:body>
     <w:p>
       <w:r>
-        <w:t>Graph QL</w:t>
+        <w:t>GraphQL</w:t>
       </w:r>
     </w:p>
     <w:p>
@@ -41,6 +41,80 @@
       </w:pPr>
       <w:r>
         <w:t>Allows API to specify exactly which data it needs</w:t>
+      </w:r>
+    </w:p>
+    <w:p>
+      <w:pPr>
+        <w:pStyle w:val="ListParagraph"/>
+        <w:numPr>
+          <w:ilvl w:val="0"/>
+          <w:numId w:val="1"/>
+        </w:numPr>
+      </w:pPr>
+      <w:r>
+        <w:t xml:space="preserve">GraphQL server exposes single endpoint and </w:t>
+      </w:r>
+      <w:r>
+        <w:t>responds with exactly the data it needs</w:t>
+      </w:r>
+    </w:p>
+    <w:p/>
+    <w:p/>
+    <w:p/>
+    <w:p>
+      <w:r>
+        <w:t>Why GraphQL</w:t>
+      </w:r>
+    </w:p>
+    <w:p>
+      <w:pPr>
+        <w:pStyle w:val="ListParagraph"/>
+        <w:numPr>
+          <w:ilvl w:val="0"/>
+          <w:numId w:val="1"/>
+        </w:numPr>
+      </w:pPr>
+      <w:r>
+        <w:t>Increased mobile usage creates need for efficient data loading</w:t>
+      </w:r>
+    </w:p>
+    <w:p>
+      <w:pPr>
+        <w:pStyle w:val="ListParagraph"/>
+        <w:numPr>
+          <w:ilvl w:val="1"/>
+          <w:numId w:val="1"/>
+        </w:numPr>
+      </w:pPr>
+      <w:r>
+        <w:t>Low powered devices, sloppy network were the initial reasons graphQL was developed</w:t>
+      </w:r>
+      <w:r>
+        <w:t xml:space="preserve"> by Facebook</w:t>
+      </w:r>
+    </w:p>
+    <w:p>
+      <w:pPr>
+        <w:pStyle w:val="ListParagraph"/>
+        <w:numPr>
+          <w:ilvl w:val="0"/>
+          <w:numId w:val="1"/>
+        </w:numPr>
+      </w:pPr>
+      <w:r>
+        <w:t>Variety of different frontend frameworks and platforms on the client-side</w:t>
+      </w:r>
+    </w:p>
+    <w:p>
+      <w:pPr>
+        <w:pStyle w:val="ListParagraph"/>
+        <w:numPr>
+          <w:ilvl w:val="0"/>
+          <w:numId w:val="1"/>
+        </w:numPr>
+      </w:pPr>
+      <w:r>
+        <w:t>Fast development speed &amp; expectation for rapid development</w:t>
       </w:r>
     </w:p>
     <w:sectPr>

</xml_diff>

<commit_message>
feat: Add progress #5 'graph-ql'
</commit_message>
<xml_diff>
--- a/graph-ql/notes.docx
+++ b/graph-ql/notes.docx
@@ -114,7 +114,32 @@
         </w:numPr>
       </w:pPr>
       <w:r>
-        <w:t>Fast development speed &amp; expectation for rapid development</w:t>
+        <w:t>Fast development speed &amp; expectation for rapid</w:t>
+      </w:r>
+      <w:r>
+        <w:t xml:space="preserve"> feature</w:t>
+      </w:r>
+      <w:r>
+        <w:t xml:space="preserve"> development</w:t>
+      </w:r>
+    </w:p>
+    <w:p/>
+    <w:p/>
+    <w:p>
+      <w:r>
+        <w:t>GraphQL is not only for React Developers</w:t>
+      </w:r>
+    </w:p>
+    <w:p>
+      <w:pPr>
+        <w:pStyle w:val="ListParagraph"/>
+        <w:numPr>
+          <w:ilvl w:val="0"/>
+          <w:numId w:val="1"/>
+        </w:numPr>
+      </w:pPr>
+      <w:r>
+        <w:t>Facebook uses GraphQL since 2012 in their native mobile apps</w:t>
       </w:r>
     </w:p>
     <w:sectPr>

</xml_diff>

<commit_message>
feat: Add progress #6 'graph-ql'
</commit_message>
<xml_diff>
--- a/graph-ql/notes.docx
+++ b/graph-ql/notes.docx
@@ -140,6 +140,18 @@
       </w:pPr>
       <w:r>
         <w:t>Facebook uses GraphQL since 2012 in their native mobile apps</w:t>
+      </w:r>
+    </w:p>
+    <w:p>
+      <w:pPr>
+        <w:pStyle w:val="ListParagraph"/>
+        <w:numPr>
+          <w:ilvl w:val="0"/>
+          <w:numId w:val="1"/>
+        </w:numPr>
+      </w:pPr>
+      <w:r>
+        <w:t>GraphQL can be used with any programming language and framework</w:t>
       </w:r>
     </w:p>
     <w:sectPr>

</xml_diff>

<commit_message>
feat: Add progress #7 'graph-ql'
</commit_message>
<xml_diff>
--- a/graph-ql/notes.docx
+++ b/graph-ql/notes.docx
@@ -153,6 +153,106 @@
       <w:r>
         <w:t>GraphQL can be used with any programming language and framework</w:t>
       </w:r>
+    </w:p>
+    <w:p>
+      <w:pPr>
+        <w:pStyle w:val="ListParagraph"/>
+        <w:numPr>
+          <w:ilvl w:val="0"/>
+          <w:numId w:val="1"/>
+        </w:numPr>
+      </w:pPr>
+      <w:r>
+        <w:t>GraphQL is used by other big companies such as Coursera yelp and twitter</w:t>
+      </w:r>
+    </w:p>
+    <w:p/>
+    <w:p/>
+    <w:p>
+      <w:r>
+        <w:t>GraphQL vs REST</w:t>
+      </w:r>
+    </w:p>
+    <w:p>
+      <w:pPr>
+        <w:pStyle w:val="ListParagraph"/>
+        <w:numPr>
+          <w:ilvl w:val="0"/>
+          <w:numId w:val="1"/>
+        </w:numPr>
+      </w:pPr>
+      <w:r>
+        <w:t>Great idea in REST: stateless servers and &amp; structured access to resources</w:t>
+      </w:r>
+    </w:p>
+    <w:p>
+      <w:pPr>
+        <w:pStyle w:val="ListParagraph"/>
+        <w:numPr>
+          <w:ilvl w:val="0"/>
+          <w:numId w:val="1"/>
+        </w:numPr>
+      </w:pPr>
+      <w:r>
+        <w:t>REST is a strict specification</w:t>
+      </w:r>
+    </w:p>
+    <w:p>
+      <w:pPr>
+        <w:pStyle w:val="ListParagraph"/>
+        <w:numPr>
+          <w:ilvl w:val="0"/>
+          <w:numId w:val="1"/>
+        </w:numPr>
+      </w:pPr>
+      <w:r>
+        <w:t>Rapidly changing requirements on client-side don’t go well with REST</w:t>
+      </w:r>
+    </w:p>
+    <w:p>
+      <w:pPr>
+        <w:ind w:left="360"/>
+      </w:pPr>
+    </w:p>
+    <w:p>
+      <w:pPr>
+        <w:ind w:left="360"/>
+      </w:pPr>
+    </w:p>
+    <w:p>
+      <w:pPr>
+        <w:rPr>
+          <w:b/>
+          <w:bCs/>
+        </w:rPr>
+      </w:pPr>
+      <w:r>
+        <w:rPr>
+          <w:b/>
+          <w:bCs/>
+        </w:rPr>
+        <w:t>Key:</w:t>
+      </w:r>
+      <w:r>
+        <w:rPr>
+          <w:b/>
+          <w:bCs/>
+        </w:rPr>
+        <w:t xml:space="preserve"> GraphQL was developed to cope with the need for more flexibility and efficiency in client server communication</w:t>
+      </w:r>
+      <w:r>
+        <w:rPr>
+          <w:b/>
+          <w:bCs/>
+        </w:rPr>
+        <w:t xml:space="preserve"> </w:t>
+      </w:r>
+    </w:p>
+    <w:p/>
+    <w:p>
+      <w:pPr>
+        <w:jc w:val="center"/>
+      </w:pPr>
     </w:p>
     <w:sectPr>
       <w:pgSz w:w="12240" w:h="15840"/>

</xml_diff>

<commit_message>
feat: Add progress #8 'graph-ql'
</commit_message>
<xml_diff>
--- a/graph-ql/notes.docx
+++ b/graph-ql/notes.docx
@@ -246,6 +246,166 @@
           <w:bCs/>
         </w:rPr>
         <w:t xml:space="preserve"> </w:t>
+      </w:r>
+    </w:p>
+    <w:p/>
+    <w:p/>
+    <w:p>
+      <w:r>
+        <w:t>Example: Blogging App with REST</w:t>
+      </w:r>
+    </w:p>
+    <w:p/>
+    <w:p>
+      <w:r>
+        <w:lastRenderedPageBreak/>
+        <w:drawing>
+          <wp:inline distT="0" distB="0" distL="0" distR="0" wp14:anchorId="09B51A3F" wp14:editId="3F595DA7">
+            <wp:extent cx="5829300" cy="2532881"/>
+            <wp:effectExtent l="0" t="0" r="0" b="0"/>
+            <wp:docPr id="1" name="Picture 1" descr="Graphical user interface, application, PowerPoint&#10;&#10;Description automatically generated"/>
+            <wp:cNvGraphicFramePr>
+              <a:graphicFrameLocks xmlns:a="http://schemas.openxmlformats.org/drawingml/2006/main" noChangeAspect="1"/>
+            </wp:cNvGraphicFramePr>
+            <a:graphic xmlns:a="http://schemas.openxmlformats.org/drawingml/2006/main">
+              <a:graphicData uri="http://schemas.openxmlformats.org/drawingml/2006/picture">
+                <pic:pic xmlns:pic="http://schemas.openxmlformats.org/drawingml/2006/picture">
+                  <pic:nvPicPr>
+                    <pic:cNvPr id="1" name="Picture 1" descr="Graphical user interface, application, PowerPoint&#10;&#10;Description automatically generated"/>
+                    <pic:cNvPicPr/>
+                  </pic:nvPicPr>
+                  <pic:blipFill>
+                    <a:blip r:embed="rId5"/>
+                    <a:stretch>
+                      <a:fillRect/>
+                    </a:stretch>
+                  </pic:blipFill>
+                  <pic:spPr>
+                    <a:xfrm>
+                      <a:off x="0" y="0"/>
+                      <a:ext cx="5869758" cy="2550460"/>
+                    </a:xfrm>
+                    <a:prstGeom prst="rect">
+                      <a:avLst/>
+                    </a:prstGeom>
+                  </pic:spPr>
+                </pic:pic>
+              </a:graphicData>
+            </a:graphic>
+          </wp:inline>
+        </w:drawing>
+      </w:r>
+    </w:p>
+    <w:p/>
+    <w:p>
+      <w:r>
+        <w:drawing>
+          <wp:inline distT="0" distB="0" distL="0" distR="0" wp14:anchorId="76306449" wp14:editId="6909BFB1">
+            <wp:extent cx="5943600" cy="2798445"/>
+            <wp:effectExtent l="0" t="0" r="0" b="0"/>
+            <wp:docPr id="2" name="Picture 2" descr="Graphical user interface&#10;&#10;Description automatically generated with low confidence"/>
+            <wp:cNvGraphicFramePr>
+              <a:graphicFrameLocks xmlns:a="http://schemas.openxmlformats.org/drawingml/2006/main" noChangeAspect="1"/>
+            </wp:cNvGraphicFramePr>
+            <a:graphic xmlns:a="http://schemas.openxmlformats.org/drawingml/2006/main">
+              <a:graphicData uri="http://schemas.openxmlformats.org/drawingml/2006/picture">
+                <pic:pic xmlns:pic="http://schemas.openxmlformats.org/drawingml/2006/picture">
+                  <pic:nvPicPr>
+                    <pic:cNvPr id="2" name="Picture 2" descr="Graphical user interface&#10;&#10;Description automatically generated with low confidence"/>
+                    <pic:cNvPicPr/>
+                  </pic:nvPicPr>
+                  <pic:blipFill>
+                    <a:blip r:embed="rId6"/>
+                    <a:stretch>
+                      <a:fillRect/>
+                    </a:stretch>
+                  </pic:blipFill>
+                  <pic:spPr>
+                    <a:xfrm>
+                      <a:off x="0" y="0"/>
+                      <a:ext cx="5943600" cy="2798445"/>
+                    </a:xfrm>
+                    <a:prstGeom prst="rect">
+                      <a:avLst/>
+                    </a:prstGeom>
+                  </pic:spPr>
+                </pic:pic>
+              </a:graphicData>
+            </a:graphic>
+          </wp:inline>
+        </w:drawing>
+      </w:r>
+    </w:p>
+    <w:p/>
+    <w:p>
+      <w:pPr>
+        <w:pStyle w:val="ListParagraph"/>
+        <w:numPr>
+          <w:ilvl w:val="0"/>
+          <w:numId w:val="1"/>
+        </w:numPr>
+      </w:pPr>
+      <w:r>
+        <w:t>API endpoint ‘</w:t>
+      </w:r>
+      <w:r>
+        <w:rPr>
+          <w:b/>
+          <w:bCs/>
+        </w:rPr>
+        <w:t>/users/&lt;id&gt;</w:t>
+      </w:r>
+      <w:r>
+        <w:t xml:space="preserve">’ only needs </w:t>
+      </w:r>
+      <w:r>
+        <w:rPr>
+          <w:b/>
+          <w:bCs/>
+        </w:rPr>
+        <w:t>id</w:t>
+      </w:r>
+      <w:r>
+        <w:t xml:space="preserve"> and </w:t>
+      </w:r>
+      <w:r>
+        <w:rPr>
+          <w:b/>
+          <w:bCs/>
+        </w:rPr>
+        <w:t>name</w:t>
+      </w:r>
+    </w:p>
+    <w:p>
+      <w:pPr>
+        <w:pStyle w:val="ListParagraph"/>
+        <w:numPr>
+          <w:ilvl w:val="1"/>
+          <w:numId w:val="1"/>
+        </w:numPr>
+      </w:pPr>
+      <w:r>
+        <w:t>Adding</w:t>
+      </w:r>
+      <w:r>
+        <w:rPr>
+          <w:b/>
+          <w:bCs/>
+        </w:rPr>
+        <w:t xml:space="preserve"> Address </w:t>
+      </w:r>
+      <w:r>
+        <w:t xml:space="preserve">and </w:t>
+      </w:r>
+      <w:r>
+        <w:rPr>
+          <w:b/>
+          <w:bCs/>
+        </w:rPr>
+        <w:t>birthday</w:t>
+      </w:r>
+      <w:r>
+        <w:t xml:space="preserve"> puts extra strain on user’s data plan</w:t>
       </w:r>
     </w:p>
     <w:p/>

</xml_diff>

<commit_message>
feat: Add progress #9 'graph-ql'
</commit_message>
<xml_diff>
--- a/graph-ql/notes.docx
+++ b/graph-ql/notes.docx
@@ -338,6 +338,11 @@
     </w:p>
     <w:p/>
     <w:p>
+      <w:r>
+        <w:t>Traditional REST</w:t>
+      </w:r>
+    </w:p>
+    <w:p>
       <w:pPr>
         <w:pStyle w:val="ListParagraph"/>
         <w:numPr>
@@ -409,6 +414,62 @@
       </w:r>
     </w:p>
     <w:p/>
+    <w:p>
+      <w:pPr>
+        <w:pStyle w:val="ListParagraph"/>
+        <w:numPr>
+          <w:ilvl w:val="0"/>
+          <w:numId w:val="1"/>
+        </w:numPr>
+      </w:pPr>
+      <w:r>
+        <w:t>We are actually downloading data that we don’t want to display</w:t>
+      </w:r>
+    </w:p>
+    <w:p>
+      <w:pPr>
+        <w:pStyle w:val="ListParagraph"/>
+        <w:numPr>
+          <w:ilvl w:val="0"/>
+          <w:numId w:val="1"/>
+        </w:numPr>
+      </w:pPr>
+      <w:r>
+        <w:t xml:space="preserve">To be conservative on usage </w:t>
+      </w:r>
+      <w:r>
+        <w:sym w:font="Wingdings" w:char="F0E0"/>
+      </w:r>
+      <w:r>
+        <w:t xml:space="preserve"> you need to refine API for that specific purpose</w:t>
+      </w:r>
+    </w:p>
+    <w:p>
+      <w:pPr>
+        <w:pStyle w:val="ListParagraph"/>
+        <w:numPr>
+          <w:ilvl w:val="1"/>
+          <w:numId w:val="1"/>
+        </w:numPr>
+      </w:pPr>
+      <w:r>
+        <w:t>Not a good idea when the app needs quick iteration</w:t>
+      </w:r>
+    </w:p>
+    <w:p>
+      <w:pPr>
+        <w:pStyle w:val="ListParagraph"/>
+        <w:numPr>
+          <w:ilvl w:val="0"/>
+          <w:numId w:val="1"/>
+        </w:numPr>
+      </w:pPr>
+    </w:p>
+    <w:p>
+      <w:pPr>
+        <w:jc w:val="center"/>
+      </w:pPr>
+    </w:p>
     <w:p>
       <w:pPr>
         <w:jc w:val="center"/>

</xml_diff>

<commit_message>
feat: Add progress #10 'graph-ql'
</commit_message>
<xml_diff>
--- a/graph-ql/notes.docx
+++ b/graph-ql/notes.docx
@@ -465,15 +465,113 @@
         </w:numPr>
       </w:pPr>
     </w:p>
-    <w:p>
-      <w:pPr>
-        <w:jc w:val="center"/>
-      </w:pPr>
-    </w:p>
-    <w:p>
-      <w:pPr>
-        <w:jc w:val="center"/>
-      </w:pPr>
+    <w:p/>
+    <w:p>
+      <w:r>
+        <w:t>GraphQL</w:t>
+      </w:r>
+    </w:p>
+    <w:p/>
+    <w:p/>
+    <w:p/>
+    <w:p>
+      <w:r>
+        <w:lastRenderedPageBreak/>
+        <w:drawing>
+          <wp:inline distT="0" distB="0" distL="0" distR="0" wp14:anchorId="79B78CC9" wp14:editId="60653ACD">
+            <wp:extent cx="5943600" cy="2687320"/>
+            <wp:effectExtent l="0" t="0" r="0" b="5080"/>
+            <wp:docPr id="4" name="Picture 4" descr="Graphical user interface, text, application&#10;&#10;Description automatically generated"/>
+            <wp:cNvGraphicFramePr>
+              <a:graphicFrameLocks xmlns:a="http://schemas.openxmlformats.org/drawingml/2006/main" noChangeAspect="1"/>
+            </wp:cNvGraphicFramePr>
+            <a:graphic xmlns:a="http://schemas.openxmlformats.org/drawingml/2006/main">
+              <a:graphicData uri="http://schemas.openxmlformats.org/drawingml/2006/picture">
+                <pic:pic xmlns:pic="http://schemas.openxmlformats.org/drawingml/2006/picture">
+                  <pic:nvPicPr>
+                    <pic:cNvPr id="4" name="Picture 4" descr="Graphical user interface, text, application&#10;&#10;Description automatically generated"/>
+                    <pic:cNvPicPr/>
+                  </pic:nvPicPr>
+                  <pic:blipFill>
+                    <a:blip r:embed="rId7"/>
+                    <a:stretch>
+                      <a:fillRect/>
+                    </a:stretch>
+                  </pic:blipFill>
+                  <pic:spPr>
+                    <a:xfrm>
+                      <a:off x="0" y="0"/>
+                      <a:ext cx="5943600" cy="2687320"/>
+                    </a:xfrm>
+                    <a:prstGeom prst="rect">
+                      <a:avLst/>
+                    </a:prstGeom>
+                  </pic:spPr>
+                </pic:pic>
+              </a:graphicData>
+            </a:graphic>
+          </wp:inline>
+        </w:drawing>
+      </w:r>
+    </w:p>
+    <w:p/>
+    <w:p>
+      <w:r>
+        <w:drawing>
+          <wp:inline distT="0" distB="0" distL="0" distR="0" wp14:anchorId="660A1B4C" wp14:editId="145738CD">
+            <wp:extent cx="5943600" cy="2918460"/>
+            <wp:effectExtent l="0" t="0" r="0" b="2540"/>
+            <wp:docPr id="3" name="Picture 3" descr="Text&#10;&#10;Description automatically generated"/>
+            <wp:cNvGraphicFramePr>
+              <a:graphicFrameLocks xmlns:a="http://schemas.openxmlformats.org/drawingml/2006/main" noChangeAspect="1"/>
+            </wp:cNvGraphicFramePr>
+            <a:graphic xmlns:a="http://schemas.openxmlformats.org/drawingml/2006/main">
+              <a:graphicData uri="http://schemas.openxmlformats.org/drawingml/2006/picture">
+                <pic:pic xmlns:pic="http://schemas.openxmlformats.org/drawingml/2006/picture">
+                  <pic:nvPicPr>
+                    <pic:cNvPr id="3" name="Picture 3" descr="Text&#10;&#10;Description automatically generated"/>
+                    <pic:cNvPicPr/>
+                  </pic:nvPicPr>
+                  <pic:blipFill>
+                    <a:blip r:embed="rId8"/>
+                    <a:stretch>
+                      <a:fillRect/>
+                    </a:stretch>
+                  </pic:blipFill>
+                  <pic:spPr>
+                    <a:xfrm>
+                      <a:off x="0" y="0"/>
+                      <a:ext cx="5943600" cy="2918460"/>
+                    </a:xfrm>
+                    <a:prstGeom prst="rect">
+                      <a:avLst/>
+                    </a:prstGeom>
+                  </pic:spPr>
+                </pic:pic>
+              </a:graphicData>
+            </a:graphic>
+          </wp:inline>
+        </w:drawing>
+      </w:r>
+    </w:p>
+    <w:p/>
+    <w:p>
+      <w:pPr>
+        <w:pStyle w:val="ListParagraph"/>
+        <w:numPr>
+          <w:ilvl w:val="0"/>
+          <w:numId w:val="1"/>
+        </w:numPr>
+      </w:pPr>
+      <w:r>
+        <w:t xml:space="preserve">Allows to fetch only needed data </w:t>
+      </w:r>
+      <w:r>
+        <w:sym w:font="Wingdings" w:char="F0E0"/>
+      </w:r>
+      <w:r>
+        <w:t xml:space="preserve"> saving data on user</w:t>
+      </w:r>
     </w:p>
     <w:sectPr>
       <w:pgSz w:w="12240" w:h="15840"/>

</xml_diff>

<commit_message>
feat: Add progress #11 'graph-ql'
</commit_message>
<xml_diff>
--- a/graph-ql/notes.docx
+++ b/graph-ql/notes.docx
@@ -3,9 +3,11 @@
 <w:document xmlns:wpc="http://schemas.microsoft.com/office/word/2010/wordprocessingCanvas" xmlns:cx="http://schemas.microsoft.com/office/drawing/2014/chartex" xmlns:cx1="http://schemas.microsoft.com/office/drawing/2015/9/8/chartex" xmlns:cx2="http://schemas.microsoft.com/office/drawing/2015/10/21/chartex" xmlns:cx3="http://schemas.microsoft.com/office/drawing/2016/5/9/chartex" xmlns:cx4="http://schemas.microsoft.com/office/drawing/2016/5/10/chartex" xmlns:cx5="http://schemas.microsoft.com/office/drawing/2016/5/11/chartex" xmlns:cx6="http://schemas.microsoft.com/office/drawing/2016/5/12/chartex" xmlns:cx7="http://schemas.microsoft.com/office/drawing/2016/5/13/chartex" xmlns:cx8="http://schemas.microsoft.com/office/drawing/2016/5/14/chartex" xmlns:mc="http://schemas.openxmlformats.org/markup-compatibility/2006" xmlns:aink="http://schemas.microsoft.com/office/drawing/2016/ink" xmlns:am3d="http://schemas.microsoft.com/office/drawing/2017/model3d" xmlns:o="urn:schemas-microsoft-com:office:office" xmlns:r="http://schemas.openxmlformats.org/officeDocument/2006/relationships" xmlns:m="http://schemas.openxmlformats.org/officeDocument/2006/math" xmlns:v="urn:schemas-microsoft-com:vml" xmlns:wp14="http://schemas.microsoft.com/office/word/2010/wordprocessingDrawing" xmlns:wp="http://schemas.openxmlformats.org/drawingml/2006/wordprocessingDrawing" xmlns:w10="urn:schemas-microsoft-com:office:word" xmlns:w="http://schemas.openxmlformats.org/wordprocessingml/2006/main" xmlns:w14="http://schemas.microsoft.com/office/word/2010/wordml" xmlns:w15="http://schemas.microsoft.com/office/word/2012/wordml" xmlns:w16cex="http://schemas.microsoft.com/office/word/2018/wordml/cex" xmlns:w16cid="http://schemas.microsoft.com/office/word/2016/wordml/cid" xmlns:w16="http://schemas.microsoft.com/office/word/2018/wordml" xmlns:w16se="http://schemas.microsoft.com/office/word/2015/wordml/symex" xmlns:wpg="http://schemas.microsoft.com/office/word/2010/wordprocessingGroup" xmlns:wpi="http://schemas.microsoft.com/office/word/2010/wordprocessingInk" xmlns:wne="http://schemas.microsoft.com/office/word/2006/wordml" xmlns:wps="http://schemas.microsoft.com/office/word/2010/wordprocessingShape" mc:Ignorable="w14 w15 w16se w16cid w16 w16cex wp14">
   <w:body>
     <w:p>
+      <w:proofErr w:type="spellStart"/>
       <w:r>
         <w:t>GraphQL</w:t>
       </w:r>
+      <w:proofErr w:type="spellEnd"/>
     </w:p>
     <w:p>
       <w:pPr>
@@ -51,8 +53,13 @@
           <w:numId w:val="1"/>
         </w:numPr>
       </w:pPr>
-      <w:r>
-        <w:t xml:space="preserve">GraphQL server exposes single endpoint and </w:t>
+      <w:proofErr w:type="spellStart"/>
+      <w:r>
+        <w:t>GraphQL</w:t>
+      </w:r>
+      <w:proofErr w:type="spellEnd"/>
+      <w:r>
+        <w:t xml:space="preserve"> server exposes single endpoint and </w:t>
       </w:r>
       <w:r>
         <w:t>responds with exactly the data it needs</w:t>
@@ -63,8 +70,13 @@
     <w:p/>
     <w:p>
       <w:r>
-        <w:t>Why GraphQL</w:t>
-      </w:r>
+        <w:t xml:space="preserve">Why </w:t>
+      </w:r>
+      <w:proofErr w:type="spellStart"/>
+      <w:r>
+        <w:t>GraphQL</w:t>
+      </w:r>
+      <w:proofErr w:type="spellEnd"/>
     </w:p>
     <w:p>
       <w:pPr>
@@ -87,7 +99,23 @@
         </w:numPr>
       </w:pPr>
       <w:r>
-        <w:t>Low powered devices, sloppy network were the initial reasons graphQL was developed</w:t>
+        <w:t xml:space="preserve">Low powered devices, sloppy network </w:t>
+      </w:r>
+      <w:proofErr w:type="gramStart"/>
+      <w:r>
+        <w:t>were</w:t>
+      </w:r>
+      <w:proofErr w:type="gramEnd"/>
+      <w:r>
+        <w:t xml:space="preserve"> the initial reasons </w:t>
+      </w:r>
+      <w:proofErr w:type="spellStart"/>
+      <w:r>
+        <w:t>graphQL</w:t>
+      </w:r>
+      <w:proofErr w:type="spellEnd"/>
+      <w:r>
+        <w:t xml:space="preserve"> was developed</w:t>
       </w:r>
       <w:r>
         <w:t xml:space="preserve"> by Facebook</w:t>
@@ -126,51 +154,79 @@
     <w:p/>
     <w:p/>
     <w:p>
-      <w:r>
-        <w:t>GraphQL is not only for React Developers</w:t>
-      </w:r>
-    </w:p>
-    <w:p>
-      <w:pPr>
-        <w:pStyle w:val="ListParagraph"/>
-        <w:numPr>
-          <w:ilvl w:val="0"/>
-          <w:numId w:val="1"/>
-        </w:numPr>
-      </w:pPr>
-      <w:r>
-        <w:t>Facebook uses GraphQL since 2012 in their native mobile apps</w:t>
-      </w:r>
-    </w:p>
-    <w:p>
-      <w:pPr>
-        <w:pStyle w:val="ListParagraph"/>
-        <w:numPr>
-          <w:ilvl w:val="0"/>
-          <w:numId w:val="1"/>
-        </w:numPr>
-      </w:pPr>
-      <w:r>
-        <w:t>GraphQL can be used with any programming language and framework</w:t>
-      </w:r>
-    </w:p>
-    <w:p>
-      <w:pPr>
-        <w:pStyle w:val="ListParagraph"/>
-        <w:numPr>
-          <w:ilvl w:val="0"/>
-          <w:numId w:val="1"/>
-        </w:numPr>
-      </w:pPr>
-      <w:r>
-        <w:t>GraphQL is used by other big companies such as Coursera yelp and twitter</w:t>
+      <w:proofErr w:type="spellStart"/>
+      <w:r>
+        <w:t>GraphQL</w:t>
+      </w:r>
+      <w:proofErr w:type="spellEnd"/>
+      <w:r>
+        <w:t xml:space="preserve"> is not only for React Developers</w:t>
+      </w:r>
+    </w:p>
+    <w:p>
+      <w:pPr>
+        <w:pStyle w:val="ListParagraph"/>
+        <w:numPr>
+          <w:ilvl w:val="0"/>
+          <w:numId w:val="1"/>
+        </w:numPr>
+      </w:pPr>
+      <w:r>
+        <w:t xml:space="preserve">Facebook uses </w:t>
+      </w:r>
+      <w:proofErr w:type="spellStart"/>
+      <w:r>
+        <w:t>GraphQL</w:t>
+      </w:r>
+      <w:proofErr w:type="spellEnd"/>
+      <w:r>
+        <w:t xml:space="preserve"> since 2012 in their native mobile apps</w:t>
+      </w:r>
+    </w:p>
+    <w:p>
+      <w:pPr>
+        <w:pStyle w:val="ListParagraph"/>
+        <w:numPr>
+          <w:ilvl w:val="0"/>
+          <w:numId w:val="1"/>
+        </w:numPr>
+      </w:pPr>
+      <w:proofErr w:type="spellStart"/>
+      <w:r>
+        <w:t>GraphQL</w:t>
+      </w:r>
+      <w:proofErr w:type="spellEnd"/>
+      <w:r>
+        <w:t xml:space="preserve"> can be used with any programming language and framework</w:t>
+      </w:r>
+    </w:p>
+    <w:p>
+      <w:pPr>
+        <w:pStyle w:val="ListParagraph"/>
+        <w:numPr>
+          <w:ilvl w:val="0"/>
+          <w:numId w:val="1"/>
+        </w:numPr>
+      </w:pPr>
+      <w:proofErr w:type="spellStart"/>
+      <w:r>
+        <w:t>GraphQL</w:t>
+      </w:r>
+      <w:proofErr w:type="spellEnd"/>
+      <w:r>
+        <w:t xml:space="preserve"> is used by other big companies such as Coursera yelp and twitter</w:t>
       </w:r>
     </w:p>
     <w:p/>
     <w:p/>
     <w:p>
-      <w:r>
-        <w:t>GraphQL vs REST</w:t>
+      <w:proofErr w:type="spellStart"/>
+      <w:r>
+        <w:t>GraphQL</w:t>
+      </w:r>
+      <w:proofErr w:type="spellEnd"/>
+      <w:r>
+        <w:t xml:space="preserve"> vs REST</w:t>
       </w:r>
     </w:p>
     <w:p>
@@ -238,7 +294,23 @@
           <w:b/>
           <w:bCs/>
         </w:rPr>
-        <w:t xml:space="preserve"> GraphQL was developed to cope with the need for more flexibility and efficiency in client server communication</w:t>
+        <w:t xml:space="preserve"> </w:t>
+      </w:r>
+      <w:proofErr w:type="spellStart"/>
+      <w:r>
+        <w:rPr>
+          <w:b/>
+          <w:bCs/>
+        </w:rPr>
+        <w:t>GraphQL</w:t>
+      </w:r>
+      <w:proofErr w:type="spellEnd"/>
+      <w:r>
+        <w:rPr>
+          <w:b/>
+          <w:bCs/>
+        </w:rPr>
+        <w:t xml:space="preserve"> was developed to cope with the need for more flexibility and efficiency in client server communication</w:t>
       </w:r>
       <w:r>
         <w:rPr>
@@ -467,9 +539,11 @@
     </w:p>
     <w:p/>
     <w:p>
+      <w:proofErr w:type="spellStart"/>
       <w:r>
         <w:t>GraphQL</w:t>
       </w:r>
+      <w:proofErr w:type="spellEnd"/>
     </w:p>
     <w:p/>
     <w:p/>
@@ -564,6 +638,18 @@
         </w:numPr>
       </w:pPr>
       <w:r>
+        <w:t>Fetches everything on single request</w:t>
+      </w:r>
+    </w:p>
+    <w:p>
+      <w:pPr>
+        <w:pStyle w:val="ListParagraph"/>
+        <w:numPr>
+          <w:ilvl w:val="1"/>
+          <w:numId w:val="1"/>
+        </w:numPr>
+      </w:pPr>
+      <w:r>
         <w:t xml:space="preserve">Allows to fetch only needed data </w:t>
       </w:r>
       <w:r>
@@ -571,6 +657,310 @@
       </w:r>
       <w:r>
         <w:t xml:space="preserve"> saving data on user</w:t>
+      </w:r>
+    </w:p>
+    <w:p>
+      <w:pPr>
+        <w:pStyle w:val="ListParagraph"/>
+        <w:numPr>
+          <w:ilvl w:val="0"/>
+          <w:numId w:val="1"/>
+        </w:numPr>
+      </w:pPr>
+      <w:r>
+        <w:t>Advantages</w:t>
+      </w:r>
+    </w:p>
+    <w:p>
+      <w:pPr>
+        <w:pStyle w:val="ListParagraph"/>
+        <w:numPr>
+          <w:ilvl w:val="1"/>
+          <w:numId w:val="1"/>
+        </w:numPr>
+      </w:pPr>
+      <w:r>
+        <w:t>No more over – and under fetching</w:t>
+      </w:r>
+    </w:p>
+    <w:p>
+      <w:pPr>
+        <w:pStyle w:val="ListParagraph"/>
+        <w:numPr>
+          <w:ilvl w:val="1"/>
+          <w:numId w:val="1"/>
+        </w:numPr>
+        <w:rPr>
+          <w:b/>
+          <w:bCs/>
+        </w:rPr>
+      </w:pPr>
+      <w:proofErr w:type="spellStart"/>
+      <w:r>
+        <w:rPr>
+          <w:b/>
+          <w:bCs/>
+        </w:rPr>
+        <w:t>Overfetching</w:t>
+      </w:r>
+      <w:proofErr w:type="spellEnd"/>
+      <w:r>
+        <w:rPr>
+          <w:b/>
+          <w:bCs/>
+        </w:rPr>
+        <w:t xml:space="preserve">: </w:t>
+      </w:r>
+      <w:r>
+        <w:t>Downloading unnecessary data</w:t>
+      </w:r>
+      <w:r>
+        <w:rPr>
+          <w:b/>
+          <w:bCs/>
+        </w:rPr>
+        <w:t xml:space="preserve"> </w:t>
+      </w:r>
+    </w:p>
+    <w:p>
+      <w:pPr>
+        <w:pStyle w:val="ListParagraph"/>
+        <w:numPr>
+          <w:ilvl w:val="1"/>
+          <w:numId w:val="1"/>
+        </w:numPr>
+        <w:rPr>
+          <w:b/>
+          <w:bCs/>
+        </w:rPr>
+      </w:pPr>
+      <w:proofErr w:type="spellStart"/>
+      <w:r>
+        <w:rPr>
+          <w:b/>
+          <w:bCs/>
+        </w:rPr>
+        <w:t>Underfetching</w:t>
+      </w:r>
+      <w:proofErr w:type="spellEnd"/>
+      <w:r>
+        <w:rPr>
+          <w:b/>
+          <w:bCs/>
+        </w:rPr>
+        <w:t>:</w:t>
+      </w:r>
+      <w:r>
+        <w:t xml:space="preserve"> An endpoint doesn’t return enough of the right information; need to send multiple requests (n+1 requests problem)</w:t>
+      </w:r>
+    </w:p>
+    <w:p>
+      <w:pPr>
+        <w:rPr>
+          <w:b/>
+          <w:bCs/>
+        </w:rPr>
+      </w:pPr>
+    </w:p>
+    <w:p>
+      <w:pPr>
+        <w:rPr>
+          <w:b/>
+          <w:bCs/>
+        </w:rPr>
+      </w:pPr>
+    </w:p>
+    <w:p>
+      <w:pPr>
+        <w:rPr>
+          <w:b/>
+          <w:bCs/>
+        </w:rPr>
+      </w:pPr>
+      <w:r>
+        <w:rPr>
+          <w:b/>
+          <w:bCs/>
+        </w:rPr>
+        <w:t>Rapid Product Iterations</w:t>
+      </w:r>
+    </w:p>
+    <w:p>
+      <w:pPr>
+        <w:pStyle w:val="ListParagraph"/>
+        <w:numPr>
+          <w:ilvl w:val="0"/>
+          <w:numId w:val="1"/>
+        </w:numPr>
+        <w:rPr>
+          <w:b/>
+          <w:bCs/>
+        </w:rPr>
+      </w:pPr>
+      <w:r>
+        <w:t>REST: structure endpoints according to clients’ data needs</w:t>
+      </w:r>
+    </w:p>
+    <w:p>
+      <w:pPr>
+        <w:pStyle w:val="ListParagraph"/>
+        <w:numPr>
+          <w:ilvl w:val="0"/>
+          <w:numId w:val="1"/>
+        </w:numPr>
+        <w:rPr>
+          <w:b/>
+          <w:bCs/>
+        </w:rPr>
+      </w:pPr>
+      <w:r>
+        <w:t>No need to adjust API when product requirements and design change</w:t>
+      </w:r>
+    </w:p>
+    <w:p>
+      <w:pPr>
+        <w:pStyle w:val="ListParagraph"/>
+        <w:numPr>
+          <w:ilvl w:val="0"/>
+          <w:numId w:val="1"/>
+        </w:numPr>
+        <w:rPr>
+          <w:b/>
+          <w:bCs/>
+        </w:rPr>
+      </w:pPr>
+      <w:r>
+        <w:lastRenderedPageBreak/>
+        <w:t>Faster feedback cycles and product iterations</w:t>
+      </w:r>
+    </w:p>
+    <w:p>
+      <w:pPr>
+        <w:rPr>
+          <w:b/>
+          <w:bCs/>
+        </w:rPr>
+      </w:pPr>
+    </w:p>
+    <w:p>
+      <w:pPr>
+        <w:rPr>
+          <w:b/>
+          <w:bCs/>
+        </w:rPr>
+      </w:pPr>
+    </w:p>
+    <w:p>
+      <w:pPr>
+        <w:rPr>
+          <w:b/>
+          <w:bCs/>
+        </w:rPr>
+      </w:pPr>
+      <w:r>
+        <w:rPr>
+          <w:b/>
+          <w:bCs/>
+        </w:rPr>
+        <w:t>Insightful Analytics</w:t>
+      </w:r>
+    </w:p>
+    <w:p>
+      <w:pPr>
+        <w:pStyle w:val="ListParagraph"/>
+        <w:numPr>
+          <w:ilvl w:val="0"/>
+          <w:numId w:val="1"/>
+        </w:numPr>
+        <w:rPr>
+          <w:b/>
+          <w:bCs/>
+        </w:rPr>
+      </w:pPr>
+      <w:r>
+        <w:t>Fine-grained info about what data is read by clients</w:t>
+      </w:r>
+    </w:p>
+    <w:p>
+      <w:pPr>
+        <w:pStyle w:val="ListParagraph"/>
+        <w:numPr>
+          <w:ilvl w:val="0"/>
+          <w:numId w:val="1"/>
+        </w:numPr>
+        <w:rPr>
+          <w:b/>
+          <w:bCs/>
+        </w:rPr>
+      </w:pPr>
+      <w:r>
+        <w:t>Enables evolving API and deprecating unneeded API features</w:t>
+      </w:r>
+    </w:p>
+    <w:p>
+      <w:pPr>
+        <w:pStyle w:val="ListParagraph"/>
+        <w:numPr>
+          <w:ilvl w:val="0"/>
+          <w:numId w:val="1"/>
+        </w:numPr>
+        <w:rPr>
+          <w:b/>
+          <w:bCs/>
+        </w:rPr>
+      </w:pPr>
+      <w:r>
+        <w:t>Great opportunities for instrumenting and performance monitoring</w:t>
+      </w:r>
+    </w:p>
+    <w:p>
+      <w:pPr>
+        <w:rPr>
+          <w:b/>
+          <w:bCs/>
+        </w:rPr>
+      </w:pPr>
+    </w:p>
+    <w:p>
+      <w:pPr>
+        <w:rPr>
+          <w:b/>
+          <w:bCs/>
+        </w:rPr>
+      </w:pPr>
+      <w:r>
+        <w:rPr>
+          <w:b/>
+          <w:bCs/>
+        </w:rPr>
+        <w:t>Benefits of Schema &amp; Types</w:t>
+      </w:r>
+    </w:p>
+    <w:p>
+      <w:pPr>
+        <w:pStyle w:val="ListParagraph"/>
+        <w:numPr>
+          <w:ilvl w:val="0"/>
+          <w:numId w:val="1"/>
+        </w:numPr>
+      </w:pPr>
+      <w:proofErr w:type="spellStart"/>
+      <w:r>
+        <w:t>GraphQL</w:t>
+      </w:r>
+      <w:proofErr w:type="spellEnd"/>
+      <w:r>
+        <w:t xml:space="preserve"> uses strong type system to define capabilities of an API</w:t>
+      </w:r>
+    </w:p>
+    <w:p>
+      <w:pPr>
+        <w:tabs>
+          <w:tab w:val="left" w:pos="3360"/>
+        </w:tabs>
+      </w:pPr>
+      <w:r>
+        <w:tab/>
       </w:r>
     </w:p>
     <w:sectPr>

</xml_diff>

<commit_message>
feat: Add progress #12 'graph-ql'
</commit_message>
<xml_diff>
--- a/graph-ql/notes.docx
+++ b/graph-ql/notes.docx
@@ -924,6 +924,7 @@
     <w:p>
       <w:pPr>
         <w:rPr>
+          <w:rFonts w:hint="eastAsia"/>
           <w:b/>
           <w:bCs/>
         </w:rPr>
@@ -955,13 +956,58 @@
     </w:p>
     <w:p>
       <w:pPr>
-        <w:tabs>
-          <w:tab w:val="left" w:pos="3360"/>
-        </w:tabs>
-      </w:pPr>
-      <w:r>
-        <w:tab/>
-      </w:r>
+        <w:pStyle w:val="ListParagraph"/>
+        <w:numPr>
+          <w:ilvl w:val="0"/>
+          <w:numId w:val="1"/>
+        </w:numPr>
+      </w:pPr>
+      <w:r>
+        <w:t>Schema serves as contract between client and server</w:t>
+      </w:r>
+    </w:p>
+    <w:p>
+      <w:pPr>
+        <w:pStyle w:val="ListParagraph"/>
+        <w:numPr>
+          <w:ilvl w:val="0"/>
+          <w:numId w:val="1"/>
+        </w:numPr>
+      </w:pPr>
+      <w:r>
+        <w:t>Frontend and backend teams can work completely independent from each other</w:t>
+      </w:r>
+    </w:p>
+    <w:p/>
+    <w:p/>
+    <w:p/>
+    <w:p>
+      <w:pPr>
+        <w:rPr>
+          <w:b/>
+          <w:bCs/>
+          <w:sz w:val="40"/>
+          <w:szCs w:val="40"/>
+        </w:rPr>
+      </w:pPr>
+      <w:r>
+        <w:rPr>
+          <w:b/>
+          <w:bCs/>
+          <w:sz w:val="40"/>
+          <w:szCs w:val="40"/>
+        </w:rPr>
+        <w:t>Core Concepts</w:t>
+      </w:r>
+    </w:p>
+    <w:p>
+      <w:pPr>
+        <w:pStyle w:val="ListParagraph"/>
+        <w:numPr>
+          <w:ilvl w:val="0"/>
+          <w:numId w:val="1"/>
+        </w:numPr>
+      </w:pPr>
     </w:p>
     <w:sectPr>
       <w:pgSz w:w="12240" w:h="15840"/>

</xml_diff>

<commit_message>
feat: Add progress #13 'graph-ql'
</commit_message>
<xml_diff>
--- a/graph-ql/notes.docx
+++ b/graph-ql/notes.docx
@@ -1007,7 +1007,107 @@
           <w:ilvl w:val="0"/>
           <w:numId w:val="1"/>
         </w:numPr>
-      </w:pPr>
+        <w:rPr>
+          <w:b/>
+          <w:bCs/>
+        </w:rPr>
+      </w:pPr>
+      <w:r>
+        <w:rPr>
+          <w:b/>
+          <w:bCs/>
+        </w:rPr>
+        <w:t>Schema Definition Language</w:t>
+      </w:r>
+    </w:p>
+    <w:p>
+      <w:pPr>
+        <w:pStyle w:val="ListParagraph"/>
+        <w:numPr>
+          <w:ilvl w:val="1"/>
+          <w:numId w:val="1"/>
+        </w:numPr>
+      </w:pPr>
+      <w:r>
+        <w:t>Is</w:t>
+      </w:r>
+      <w:r>
+        <w:t xml:space="preserve"> </w:t>
+      </w:r>
+      <w:proofErr w:type="spellStart"/>
+      <w:r>
+        <w:t>it’s</w:t>
+      </w:r>
+      <w:proofErr w:type="spellEnd"/>
+      <w:r>
+        <w:t xml:space="preserve"> own type for defining </w:t>
+      </w:r>
+      <w:proofErr w:type="spellStart"/>
+      <w:r>
+        <w:t>it’s</w:t>
+      </w:r>
+      <w:proofErr w:type="spellEnd"/>
+      <w:r>
+        <w:t xml:space="preserve"> own </w:t>
+      </w:r>
+      <w:proofErr w:type="gramStart"/>
+      <w:r>
+        <w:t>schema</w:t>
+      </w:r>
+      <w:proofErr w:type="gramEnd"/>
+    </w:p>
+    <w:p/>
+    <w:p>
+      <w:r>
+        <w:drawing>
+          <wp:inline distT="0" distB="0" distL="0" distR="0" wp14:anchorId="04FF798A" wp14:editId="77218084">
+            <wp:extent cx="5943600" cy="855980"/>
+            <wp:effectExtent l="0" t="0" r="0" b="0"/>
+            <wp:docPr id="5" name="Picture 5" descr="Rectangle&#10;&#10;Description automatically generated with medium confidence"/>
+            <wp:cNvGraphicFramePr>
+              <a:graphicFrameLocks xmlns:a="http://schemas.openxmlformats.org/drawingml/2006/main" noChangeAspect="1"/>
+            </wp:cNvGraphicFramePr>
+            <a:graphic xmlns:a="http://schemas.openxmlformats.org/drawingml/2006/main">
+              <a:graphicData uri="http://schemas.openxmlformats.org/drawingml/2006/picture">
+                <pic:pic xmlns:pic="http://schemas.openxmlformats.org/drawingml/2006/picture">
+                  <pic:nvPicPr>
+                    <pic:cNvPr id="5" name="Picture 5" descr="Rectangle&#10;&#10;Description automatically generated with medium confidence"/>
+                    <pic:cNvPicPr/>
+                  </pic:nvPicPr>
+                  <pic:blipFill>
+                    <a:blip r:embed="rId9"/>
+                    <a:stretch>
+                      <a:fillRect/>
+                    </a:stretch>
+                  </pic:blipFill>
+                  <pic:spPr>
+                    <a:xfrm>
+                      <a:off x="0" y="0"/>
+                      <a:ext cx="5943600" cy="855980"/>
+                    </a:xfrm>
+                    <a:prstGeom prst="rect">
+                      <a:avLst/>
+                    </a:prstGeom>
+                  </pic:spPr>
+                </pic:pic>
+              </a:graphicData>
+            </a:graphic>
+          </wp:inline>
+        </w:drawing>
+      </w:r>
+    </w:p>
+    <w:p/>
+    <w:p/>
+    <w:p/>
+    <w:p>
+      <w:pPr>
+        <w:tabs>
+          <w:tab w:val="left" w:pos="5440"/>
+        </w:tabs>
+      </w:pPr>
+      <w:r>
+        <w:tab/>
+      </w:r>
     </w:p>
     <w:sectPr>
       <w:pgSz w:w="12240" w:h="15840"/>

</xml_diff>

<commit_message>
feat: Add progress #14 'graph-ql'
</commit_message>
<xml_diff>
--- a/graph-ql/notes.docx
+++ b/graph-ql/notes.docx
@@ -3,11 +3,9 @@
 <w:document xmlns:wpc="http://schemas.microsoft.com/office/word/2010/wordprocessingCanvas" xmlns:cx="http://schemas.microsoft.com/office/drawing/2014/chartex" xmlns:cx1="http://schemas.microsoft.com/office/drawing/2015/9/8/chartex" xmlns:cx2="http://schemas.microsoft.com/office/drawing/2015/10/21/chartex" xmlns:cx3="http://schemas.microsoft.com/office/drawing/2016/5/9/chartex" xmlns:cx4="http://schemas.microsoft.com/office/drawing/2016/5/10/chartex" xmlns:cx5="http://schemas.microsoft.com/office/drawing/2016/5/11/chartex" xmlns:cx6="http://schemas.microsoft.com/office/drawing/2016/5/12/chartex" xmlns:cx7="http://schemas.microsoft.com/office/drawing/2016/5/13/chartex" xmlns:cx8="http://schemas.microsoft.com/office/drawing/2016/5/14/chartex" xmlns:mc="http://schemas.openxmlformats.org/markup-compatibility/2006" xmlns:aink="http://schemas.microsoft.com/office/drawing/2016/ink" xmlns:am3d="http://schemas.microsoft.com/office/drawing/2017/model3d" xmlns:o="urn:schemas-microsoft-com:office:office" xmlns:r="http://schemas.openxmlformats.org/officeDocument/2006/relationships" xmlns:m="http://schemas.openxmlformats.org/officeDocument/2006/math" xmlns:v="urn:schemas-microsoft-com:vml" xmlns:wp14="http://schemas.microsoft.com/office/word/2010/wordprocessingDrawing" xmlns:wp="http://schemas.openxmlformats.org/drawingml/2006/wordprocessingDrawing" xmlns:w10="urn:schemas-microsoft-com:office:word" xmlns:w="http://schemas.openxmlformats.org/wordprocessingml/2006/main" xmlns:w14="http://schemas.microsoft.com/office/word/2010/wordml" xmlns:w15="http://schemas.microsoft.com/office/word/2012/wordml" xmlns:w16cex="http://schemas.microsoft.com/office/word/2018/wordml/cex" xmlns:w16cid="http://schemas.microsoft.com/office/word/2016/wordml/cid" xmlns:w16="http://schemas.microsoft.com/office/word/2018/wordml" xmlns:w16se="http://schemas.microsoft.com/office/word/2015/wordml/symex" xmlns:wpg="http://schemas.microsoft.com/office/word/2010/wordprocessingGroup" xmlns:wpi="http://schemas.microsoft.com/office/word/2010/wordprocessingInk" xmlns:wne="http://schemas.microsoft.com/office/word/2006/wordml" xmlns:wps="http://schemas.microsoft.com/office/word/2010/wordprocessingShape" mc:Ignorable="w14 w15 w16se w16cid w16 w16cex wp14">
   <w:body>
     <w:p>
-      <w:proofErr w:type="spellStart"/>
       <w:r>
         <w:t>GraphQL</w:t>
       </w:r>
-      <w:proofErr w:type="spellEnd"/>
     </w:p>
     <w:p>
       <w:pPr>
@@ -53,13 +51,8 @@
           <w:numId w:val="1"/>
         </w:numPr>
       </w:pPr>
-      <w:proofErr w:type="spellStart"/>
-      <w:r>
-        <w:t>GraphQL</w:t>
-      </w:r>
-      <w:proofErr w:type="spellEnd"/>
-      <w:r>
-        <w:t xml:space="preserve"> server exposes single endpoint and </w:t>
+      <w:r>
+        <w:t xml:space="preserve">GraphQL server exposes single endpoint and </w:t>
       </w:r>
       <w:r>
         <w:t>responds with exactly the data it needs</w:t>
@@ -70,13 +63,8 @@
     <w:p/>
     <w:p>
       <w:r>
-        <w:t xml:space="preserve">Why </w:t>
-      </w:r>
-      <w:proofErr w:type="spellStart"/>
-      <w:r>
-        <w:t>GraphQL</w:t>
-      </w:r>
-      <w:proofErr w:type="spellEnd"/>
+        <w:t>Why GraphQL</w:t>
+      </w:r>
     </w:p>
     <w:p>
       <w:pPr>
@@ -99,23 +87,7 @@
         </w:numPr>
       </w:pPr>
       <w:r>
-        <w:t xml:space="preserve">Low powered devices, sloppy network </w:t>
-      </w:r>
-      <w:proofErr w:type="gramStart"/>
-      <w:r>
-        <w:t>were</w:t>
-      </w:r>
-      <w:proofErr w:type="gramEnd"/>
-      <w:r>
-        <w:t xml:space="preserve"> the initial reasons </w:t>
-      </w:r>
-      <w:proofErr w:type="spellStart"/>
-      <w:r>
-        <w:t>graphQL</w:t>
-      </w:r>
-      <w:proofErr w:type="spellEnd"/>
-      <w:r>
-        <w:t xml:space="preserve"> was developed</w:t>
+        <w:t>Low powered devices, sloppy network were the initial reasons graphQL was developed</w:t>
       </w:r>
       <w:r>
         <w:t xml:space="preserve"> by Facebook</w:t>
@@ -154,79 +126,51 @@
     <w:p/>
     <w:p/>
     <w:p>
-      <w:proofErr w:type="spellStart"/>
-      <w:r>
-        <w:t>GraphQL</w:t>
-      </w:r>
-      <w:proofErr w:type="spellEnd"/>
-      <w:r>
-        <w:t xml:space="preserve"> is not only for React Developers</w:t>
-      </w:r>
-    </w:p>
-    <w:p>
-      <w:pPr>
-        <w:pStyle w:val="ListParagraph"/>
-        <w:numPr>
-          <w:ilvl w:val="0"/>
-          <w:numId w:val="1"/>
-        </w:numPr>
-      </w:pPr>
-      <w:r>
-        <w:t xml:space="preserve">Facebook uses </w:t>
-      </w:r>
-      <w:proofErr w:type="spellStart"/>
-      <w:r>
-        <w:t>GraphQL</w:t>
-      </w:r>
-      <w:proofErr w:type="spellEnd"/>
-      <w:r>
-        <w:t xml:space="preserve"> since 2012 in their native mobile apps</w:t>
-      </w:r>
-    </w:p>
-    <w:p>
-      <w:pPr>
-        <w:pStyle w:val="ListParagraph"/>
-        <w:numPr>
-          <w:ilvl w:val="0"/>
-          <w:numId w:val="1"/>
-        </w:numPr>
-      </w:pPr>
-      <w:proofErr w:type="spellStart"/>
-      <w:r>
-        <w:t>GraphQL</w:t>
-      </w:r>
-      <w:proofErr w:type="spellEnd"/>
-      <w:r>
-        <w:t xml:space="preserve"> can be used with any programming language and framework</w:t>
-      </w:r>
-    </w:p>
-    <w:p>
-      <w:pPr>
-        <w:pStyle w:val="ListParagraph"/>
-        <w:numPr>
-          <w:ilvl w:val="0"/>
-          <w:numId w:val="1"/>
-        </w:numPr>
-      </w:pPr>
-      <w:proofErr w:type="spellStart"/>
-      <w:r>
-        <w:t>GraphQL</w:t>
-      </w:r>
-      <w:proofErr w:type="spellEnd"/>
-      <w:r>
-        <w:t xml:space="preserve"> is used by other big companies such as Coursera yelp and twitter</w:t>
-      </w:r>
-    </w:p>
-    <w:p/>
-    <w:p/>
-    <w:p>
-      <w:proofErr w:type="spellStart"/>
-      <w:r>
-        <w:t>GraphQL</w:t>
-      </w:r>
-      <w:proofErr w:type="spellEnd"/>
-      <w:r>
-        <w:t xml:space="preserve"> vs REST</w:t>
+      <w:r>
+        <w:t>GraphQL is not only for React Developers</w:t>
+      </w:r>
+    </w:p>
+    <w:p>
+      <w:pPr>
+        <w:pStyle w:val="ListParagraph"/>
+        <w:numPr>
+          <w:ilvl w:val="0"/>
+          <w:numId w:val="1"/>
+        </w:numPr>
+      </w:pPr>
+      <w:r>
+        <w:t>Facebook uses GraphQL since 2012 in their native mobile apps</w:t>
+      </w:r>
+    </w:p>
+    <w:p>
+      <w:pPr>
+        <w:pStyle w:val="ListParagraph"/>
+        <w:numPr>
+          <w:ilvl w:val="0"/>
+          <w:numId w:val="1"/>
+        </w:numPr>
+      </w:pPr>
+      <w:r>
+        <w:t>GraphQL can be used with any programming language and framework</w:t>
+      </w:r>
+    </w:p>
+    <w:p>
+      <w:pPr>
+        <w:pStyle w:val="ListParagraph"/>
+        <w:numPr>
+          <w:ilvl w:val="0"/>
+          <w:numId w:val="1"/>
+        </w:numPr>
+      </w:pPr>
+      <w:r>
+        <w:t>GraphQL is used by other big companies such as Coursera yelp and twitter</w:t>
+      </w:r>
+    </w:p>
+    <w:p/>
+    <w:p/>
+    <w:p>
+      <w:r>
+        <w:t>GraphQL vs REST</w:t>
       </w:r>
     </w:p>
     <w:p>
@@ -294,23 +238,7 @@
           <w:b/>
           <w:bCs/>
         </w:rPr>
-        <w:t xml:space="preserve"> </w:t>
-      </w:r>
-      <w:proofErr w:type="spellStart"/>
-      <w:r>
-        <w:rPr>
-          <w:b/>
-          <w:bCs/>
-        </w:rPr>
-        <w:t>GraphQL</w:t>
-      </w:r>
-      <w:proofErr w:type="spellEnd"/>
-      <w:r>
-        <w:rPr>
-          <w:b/>
-          <w:bCs/>
-        </w:rPr>
-        <w:t xml:space="preserve"> was developed to cope with the need for more flexibility and efficiency in client server communication</w:t>
+        <w:t xml:space="preserve"> GraphQL was developed to cope with the need for more flexibility and efficiency in client server communication</w:t>
       </w:r>
       <w:r>
         <w:rPr>
@@ -539,11 +467,9 @@
     </w:p>
     <w:p/>
     <w:p>
-      <w:proofErr w:type="spellStart"/>
       <w:r>
         <w:t>GraphQL</w:t>
       </w:r>
-      <w:proofErr w:type="spellEnd"/>
     </w:p>
     <w:p/>
     <w:p/>
@@ -695,7 +621,6 @@
           <w:bCs/>
         </w:rPr>
       </w:pPr>
-      <w:proofErr w:type="spellStart"/>
       <w:r>
         <w:rPr>
           <w:b/>
@@ -703,7 +628,6 @@
         </w:rPr>
         <w:t>Overfetching</w:t>
       </w:r>
-      <w:proofErr w:type="spellEnd"/>
       <w:r>
         <w:rPr>
           <w:b/>
@@ -734,21 +658,12 @@
           <w:bCs/>
         </w:rPr>
       </w:pPr>
-      <w:proofErr w:type="spellStart"/>
-      <w:r>
-        <w:rPr>
-          <w:b/>
-          <w:bCs/>
-        </w:rPr>
-        <w:t>Underfetching</w:t>
-      </w:r>
-      <w:proofErr w:type="spellEnd"/>
-      <w:r>
-        <w:rPr>
-          <w:b/>
-          <w:bCs/>
-        </w:rPr>
-        <w:t>:</w:t>
+      <w:r>
+        <w:rPr>
+          <w:b/>
+          <w:bCs/>
+        </w:rPr>
+        <w:t>Underfetching:</w:t>
       </w:r>
       <w:r>
         <w:t xml:space="preserve"> An endpoint doesn’t return enough of the right information; need to send multiple requests (n+1 requests problem)</w:t>
@@ -945,13 +860,8 @@
           <w:numId w:val="1"/>
         </w:numPr>
       </w:pPr>
-      <w:proofErr w:type="spellStart"/>
-      <w:r>
-        <w:t>GraphQL</w:t>
-      </w:r>
-      <w:proofErr w:type="spellEnd"/>
-      <w:r>
-        <w:t xml:space="preserve"> uses strong type system to define capabilities of an API</w:t>
+      <w:r>
+        <w:t>GraphQL uses strong type system to define capabilities of an API</w:t>
       </w:r>
     </w:p>
     <w:p>
@@ -980,7 +890,19 @@
     </w:p>
     <w:p/>
     <w:p/>
-    <w:p/>
+    <w:p>
+      <w:pPr>
+        <w:tabs>
+          <w:tab w:val="left" w:pos="6060"/>
+        </w:tabs>
+        <w:rPr>
+          <w:rFonts w:hint="eastAsia"/>
+        </w:rPr>
+      </w:pPr>
+      <w:r>
+        <w:tab/>
+      </w:r>
+    </w:p>
     <w:p>
       <w:pPr>
         <w:rPr>
@@ -1032,29 +954,8 @@
         <w:t>Is</w:t>
       </w:r>
       <w:r>
-        <w:t xml:space="preserve"> </w:t>
-      </w:r>
-      <w:proofErr w:type="spellStart"/>
-      <w:r>
-        <w:t>it’s</w:t>
-      </w:r>
-      <w:proofErr w:type="spellEnd"/>
-      <w:r>
-        <w:t xml:space="preserve"> own type for defining </w:t>
-      </w:r>
-      <w:proofErr w:type="spellStart"/>
-      <w:r>
-        <w:t>it’s</w:t>
-      </w:r>
-      <w:proofErr w:type="spellEnd"/>
-      <w:r>
-        <w:t xml:space="preserve"> own </w:t>
-      </w:r>
-      <w:proofErr w:type="gramStart"/>
-      <w:r>
-        <w:t>schema</w:t>
-      </w:r>
-      <w:proofErr w:type="gramEnd"/>
+        <w:t xml:space="preserve"> it’s own type for defining it’s own schema</w:t>
+      </w:r>
     </w:p>
     <w:p/>
     <w:p>
@@ -1098,15 +999,268 @@
     </w:p>
     <w:p/>
     <w:p/>
-    <w:p/>
+    <w:p>
+      <w:pPr>
+        <w:pStyle w:val="ListParagraph"/>
+        <w:numPr>
+          <w:ilvl w:val="1"/>
+          <w:numId w:val="1"/>
+        </w:numPr>
+        <w:rPr>
+          <w:rFonts w:ascii="Times New Roman" w:eastAsia="Times New Roman" w:hAnsi="Times New Roman" w:cs="Times New Roman"/>
+          <w:b/>
+          <w:bCs/>
+        </w:rPr>
+      </w:pPr>
+      <w:r>
+        <w:rPr>
+          <w:rFonts w:ascii="Courier New" w:eastAsia="Times New Roman" w:hAnsi="Courier New" w:cs="Courier New"/>
+          <w:b/>
+          <w:bCs/>
+          <w:color w:val="A4036F"/>
+          <w:sz w:val="21"/>
+          <w:szCs w:val="21"/>
+          <w:bdr w:val="none" w:sz="0" w:space="0" w:color="auto" w:frame="1"/>
+        </w:rPr>
+        <w:t>!</w:t>
+      </w:r>
+      <w:r>
+        <w:rPr>
+          <w:rFonts w:ascii="Arial" w:eastAsia="Times New Roman" w:hAnsi="Arial" w:cs="Arial"/>
+          <w:bdr w:val="none" w:sz="0" w:space="0" w:color="auto" w:frame="1"/>
+        </w:rPr>
+        <w:t> following the type means that this field is </w:t>
+      </w:r>
+      <w:r>
+        <w:rPr>
+          <w:rFonts w:ascii="Arial" w:eastAsia="Times New Roman" w:hAnsi="Arial" w:cs="Arial"/>
+          <w:b/>
+          <w:bCs/>
+          <w:i/>
+          <w:iCs/>
+          <w:bdr w:val="none" w:sz="0" w:space="0" w:color="auto" w:frame="1"/>
+        </w:rPr>
+        <w:t>required</w:t>
+      </w:r>
+      <w:r>
+        <w:rPr>
+          <w:rFonts w:ascii="Arial" w:eastAsia="Times New Roman" w:hAnsi="Arial" w:cs="Arial"/>
+          <w:b/>
+          <w:bCs/>
+          <w:bdr w:val="none" w:sz="0" w:space="0" w:color="auto" w:frame="1"/>
+        </w:rPr>
+        <w:t>.</w:t>
+      </w:r>
+    </w:p>
+    <w:p/>
+    <w:p>
+      <w:r>
+        <w:drawing>
+          <wp:inline distT="0" distB="0" distL="0" distR="0" wp14:anchorId="5982F35C" wp14:editId="6A6C33F5">
+            <wp:extent cx="5943600" cy="871220"/>
+            <wp:effectExtent l="0" t="0" r="0" b="5080"/>
+            <wp:docPr id="6" name="Picture 6" descr="A picture containing graphical user interface&#10;&#10;Description automatically generated"/>
+            <wp:cNvGraphicFramePr>
+              <a:graphicFrameLocks xmlns:a="http://schemas.openxmlformats.org/drawingml/2006/main" noChangeAspect="1"/>
+            </wp:cNvGraphicFramePr>
+            <a:graphic xmlns:a="http://schemas.openxmlformats.org/drawingml/2006/main">
+              <a:graphicData uri="http://schemas.openxmlformats.org/drawingml/2006/picture">
+                <pic:pic xmlns:pic="http://schemas.openxmlformats.org/drawingml/2006/picture">
+                  <pic:nvPicPr>
+                    <pic:cNvPr id="6" name="Picture 6" descr="A picture containing graphical user interface&#10;&#10;Description automatically generated"/>
+                    <pic:cNvPicPr/>
+                  </pic:nvPicPr>
+                  <pic:blipFill>
+                    <a:blip r:embed="rId10"/>
+                    <a:stretch>
+                      <a:fillRect/>
+                    </a:stretch>
+                  </pic:blipFill>
+                  <pic:spPr>
+                    <a:xfrm>
+                      <a:off x="0" y="0"/>
+                      <a:ext cx="5943600" cy="871220"/>
+                    </a:xfrm>
+                    <a:prstGeom prst="rect">
+                      <a:avLst/>
+                    </a:prstGeom>
+                  </pic:spPr>
+                </pic:pic>
+              </a:graphicData>
+            </a:graphic>
+          </wp:inline>
+        </w:drawing>
+      </w:r>
+    </w:p>
     <w:p>
       <w:pPr>
         <w:tabs>
           <w:tab w:val="left" w:pos="5440"/>
         </w:tabs>
       </w:pPr>
+    </w:p>
+    <w:p>
+      <w:pPr>
+        <w:pStyle w:val="ListParagraph"/>
+        <w:numPr>
+          <w:ilvl w:val="0"/>
+          <w:numId w:val="1"/>
+        </w:numPr>
+        <w:rPr>
+          <w:rFonts w:ascii="Times New Roman" w:eastAsia="Times New Roman" w:hAnsi="Times New Roman" w:cs="Times New Roman"/>
+        </w:rPr>
+      </w:pPr>
+      <w:r>
+        <w:rPr>
+          <w:rFonts w:ascii="Arial" w:eastAsia="Times New Roman" w:hAnsi="Arial" w:cs="Arial"/>
+          <w:bdr w:val="none" w:sz="0" w:space="0" w:color="auto" w:frame="1"/>
+        </w:rPr>
+        <w:t>Note that we just created a </w:t>
+      </w:r>
+      <w:r>
+        <w:rPr>
+          <w:rFonts w:ascii="Arial" w:eastAsia="Times New Roman" w:hAnsi="Arial" w:cs="Arial"/>
+          <w:i/>
+          <w:iCs/>
+          <w:bdr w:val="none" w:sz="0" w:space="0" w:color="auto" w:frame="1"/>
+        </w:rPr>
+        <w:t>one-to-many</w:t>
+      </w:r>
+      <w:r>
+        <w:rPr>
+          <w:rFonts w:ascii="Arial" w:eastAsia="Times New Roman" w:hAnsi="Arial" w:cs="Arial"/>
+          <w:bdr w:val="none" w:sz="0" w:space="0" w:color="auto" w:frame="1"/>
+        </w:rPr>
+        <w:t>-relationship between </w:t>
+      </w:r>
+      <w:r>
+        <w:rPr>
+          <w:rFonts w:ascii="Courier New" w:eastAsia="Times New Roman" w:hAnsi="Courier New" w:cs="Courier New"/>
+          <w:color w:val="A4036F"/>
+          <w:sz w:val="21"/>
+          <w:szCs w:val="21"/>
+          <w:bdr w:val="none" w:sz="0" w:space="0" w:color="auto" w:frame="1"/>
+        </w:rPr>
+        <w:t>Person</w:t>
+      </w:r>
+      <w:r>
+        <w:rPr>
+          <w:rFonts w:ascii="Arial" w:eastAsia="Times New Roman" w:hAnsi="Arial" w:cs="Arial"/>
+          <w:bdr w:val="none" w:sz="0" w:space="0" w:color="auto" w:frame="1"/>
+        </w:rPr>
+        <w:t> and </w:t>
+      </w:r>
+      <w:r>
+        <w:rPr>
+          <w:rFonts w:ascii="Courier New" w:eastAsia="Times New Roman" w:hAnsi="Courier New" w:cs="Courier New"/>
+          <w:color w:val="A4036F"/>
+          <w:sz w:val="21"/>
+          <w:szCs w:val="21"/>
+          <w:bdr w:val="none" w:sz="0" w:space="0" w:color="auto" w:frame="1"/>
+        </w:rPr>
+        <w:t>Post</w:t>
+      </w:r>
+      <w:r>
+        <w:rPr>
+          <w:rFonts w:ascii="Arial" w:eastAsia="Times New Roman" w:hAnsi="Arial" w:cs="Arial"/>
+          <w:bdr w:val="none" w:sz="0" w:space="0" w:color="auto" w:frame="1"/>
+        </w:rPr>
+        <w:t> since the </w:t>
+      </w:r>
+      <w:r>
+        <w:rPr>
+          <w:rFonts w:ascii="Courier New" w:eastAsia="Times New Roman" w:hAnsi="Courier New" w:cs="Courier New"/>
+          <w:color w:val="A4036F"/>
+          <w:sz w:val="21"/>
+          <w:szCs w:val="21"/>
+          <w:bdr w:val="none" w:sz="0" w:space="0" w:color="auto" w:frame="1"/>
+        </w:rPr>
+        <w:t>posts</w:t>
+      </w:r>
+      <w:r>
+        <w:rPr>
+          <w:rFonts w:ascii="Arial" w:eastAsia="Times New Roman" w:hAnsi="Arial" w:cs="Arial"/>
+          <w:bdr w:val="none" w:sz="0" w:space="0" w:color="auto" w:frame="1"/>
+        </w:rPr>
+        <w:t> field on </w:t>
+      </w:r>
+      <w:r>
+        <w:rPr>
+          <w:rFonts w:ascii="Courier New" w:eastAsia="Times New Roman" w:hAnsi="Courier New" w:cs="Courier New"/>
+          <w:color w:val="A4036F"/>
+          <w:sz w:val="21"/>
+          <w:szCs w:val="21"/>
+          <w:bdr w:val="none" w:sz="0" w:space="0" w:color="auto" w:frame="1"/>
+        </w:rPr>
+        <w:t>Person</w:t>
+      </w:r>
+      <w:r>
+        <w:rPr>
+          <w:rFonts w:ascii="Arial" w:eastAsia="Times New Roman" w:hAnsi="Arial" w:cs="Arial"/>
+          <w:bdr w:val="none" w:sz="0" w:space="0" w:color="auto" w:frame="1"/>
+        </w:rPr>
+        <w:t> is actually an </w:t>
+      </w:r>
+      <w:r>
+        <w:rPr>
+          <w:rFonts w:ascii="Arial" w:eastAsia="Times New Roman" w:hAnsi="Arial" w:cs="Arial"/>
+          <w:i/>
+          <w:iCs/>
+          <w:bdr w:val="none" w:sz="0" w:space="0" w:color="auto" w:frame="1"/>
+        </w:rPr>
+        <w:t>array</w:t>
+      </w:r>
+      <w:r>
+        <w:rPr>
+          <w:rFonts w:ascii="Arial" w:eastAsia="Times New Roman" w:hAnsi="Arial" w:cs="Arial"/>
+          <w:bdr w:val="none" w:sz="0" w:space="0" w:color="auto" w:frame="1"/>
+        </w:rPr>
+        <w:t> of posts</w:t>
+      </w:r>
+    </w:p>
+    <w:p>
+      <w:pPr>
+        <w:tabs>
+          <w:tab w:val="left" w:pos="5440"/>
+        </w:tabs>
+        <w:ind w:left="360"/>
+      </w:pPr>
       <w:r>
         <w:tab/>
+      </w:r>
+    </w:p>
+    <w:p>
+      <w:pPr>
+        <w:tabs>
+          <w:tab w:val="left" w:pos="5440"/>
+        </w:tabs>
+        <w:ind w:left="360"/>
+      </w:pPr>
+    </w:p>
+    <w:p>
+      <w:pPr>
+        <w:pStyle w:val="ListParagraph"/>
+        <w:numPr>
+          <w:ilvl w:val="0"/>
+          <w:numId w:val="1"/>
+        </w:numPr>
+        <w:tabs>
+          <w:tab w:val="left" w:pos="5440"/>
+        </w:tabs>
+      </w:pPr>
+      <w:r>
+        <w:rPr>
+          <w:b/>
+          <w:bCs/>
+        </w:rPr>
+        <w:t>Fetching</w:t>
+      </w:r>
+      <w:r>
+        <w:rPr>
+          <w:b/>
+          <w:bCs/>
+        </w:rPr>
+        <w:t xml:space="preserve"> data with queries</w:t>
       </w:r>
     </w:p>
     <w:sectPr>
@@ -1673,6 +1827,30 @@
       <w:contextualSpacing/>
     </w:pPr>
   </w:style>
+  <w:style w:type="character" w:styleId="HTMLCode">
+    <w:name w:val="HTML Code"/>
+    <w:basedOn w:val="DefaultParagraphFont"/>
+    <w:uiPriority w:val="99"/>
+    <w:semiHidden/>
+    <w:unhideWhenUsed/>
+    <w:rsid w:val="0012077C"/>
+    <w:rPr>
+      <w:rFonts w:ascii="Courier New" w:eastAsia="Times New Roman" w:hAnsi="Courier New" w:cs="Courier New"/>
+      <w:sz w:val="20"/>
+      <w:szCs w:val="20"/>
+    </w:rPr>
+  </w:style>
+  <w:style w:type="character" w:styleId="Emphasis">
+    <w:name w:val="Emphasis"/>
+    <w:basedOn w:val="DefaultParagraphFont"/>
+    <w:uiPriority w:val="20"/>
+    <w:qFormat/>
+    <w:rsid w:val="0012077C"/>
+    <w:rPr>
+      <w:i/>
+      <w:iCs/>
+    </w:rPr>
+  </w:style>
 </w:styles>
 </file>
 

</xml_diff>

<commit_message>
feat: Add progress #15 'graph-ql'
</commit_message>
<xml_diff>
--- a/graph-ql/notes.docx
+++ b/graph-ql/notes.docx
@@ -1263,6 +1263,152 @@
         <w:t xml:space="preserve"> data with queries</w:t>
       </w:r>
     </w:p>
+    <w:p>
+      <w:pPr>
+        <w:pStyle w:val="ListParagraph"/>
+        <w:numPr>
+          <w:ilvl w:val="1"/>
+          <w:numId w:val="1"/>
+        </w:numPr>
+        <w:rPr>
+          <w:rFonts w:ascii="Times New Roman" w:eastAsia="Times New Roman" w:hAnsi="Times New Roman" w:cs="Times New Roman"/>
+        </w:rPr>
+      </w:pPr>
+      <w:r>
+        <w:rPr>
+          <w:rFonts w:ascii="Arial" w:eastAsia="Times New Roman" w:hAnsi="Arial" w:cs="Arial"/>
+        </w:rPr>
+        <w:t>REST APIs, data is loaded from specific endpoints</w:t>
+      </w:r>
+    </w:p>
+    <w:p>
+      <w:pPr>
+        <w:pStyle w:val="ListParagraph"/>
+        <w:numPr>
+          <w:ilvl w:val="2"/>
+          <w:numId w:val="1"/>
+        </w:numPr>
+        <w:rPr>
+          <w:rFonts w:ascii="Times New Roman" w:eastAsia="Times New Roman" w:hAnsi="Times New Roman" w:cs="Times New Roman"/>
+        </w:rPr>
+      </w:pPr>
+      <w:r>
+        <w:rPr>
+          <w:rFonts w:ascii="Arial" w:eastAsia="Times New Roman" w:hAnsi="Arial" w:cs="Arial"/>
+          <w:bdr w:val="none" w:sz="0" w:space="0" w:color="auto" w:frame="1"/>
+        </w:rPr>
+        <w:t xml:space="preserve">Each endpoint has a clearly defined structure of the information that it returns. </w:t>
+      </w:r>
+    </w:p>
+    <w:p>
+      <w:pPr>
+        <w:pStyle w:val="ListParagraph"/>
+        <w:numPr>
+          <w:ilvl w:val="2"/>
+          <w:numId w:val="1"/>
+        </w:numPr>
+        <w:rPr>
+          <w:rFonts w:ascii="Times New Roman" w:eastAsia="Times New Roman" w:hAnsi="Times New Roman" w:cs="Times New Roman"/>
+        </w:rPr>
+      </w:pPr>
+      <w:r>
+        <w:rPr>
+          <w:rFonts w:ascii="Arial" w:eastAsia="Times New Roman" w:hAnsi="Arial" w:cs="Arial"/>
+          <w:bdr w:val="none" w:sz="0" w:space="0" w:color="auto" w:frame="1"/>
+        </w:rPr>
+        <w:lastRenderedPageBreak/>
+        <w:t>This means that the data requirements of a client are effectively </w:t>
+      </w:r>
+      <w:r>
+        <w:rPr>
+          <w:rFonts w:ascii="Arial" w:eastAsia="Times New Roman" w:hAnsi="Arial" w:cs="Arial"/>
+          <w:i/>
+          <w:iCs/>
+          <w:bdr w:val="none" w:sz="0" w:space="0" w:color="auto" w:frame="1"/>
+        </w:rPr>
+        <w:t>encoded</w:t>
+      </w:r>
+      <w:r>
+        <w:rPr>
+          <w:rFonts w:ascii="Arial" w:eastAsia="Times New Roman" w:hAnsi="Arial" w:cs="Arial"/>
+          <w:bdr w:val="none" w:sz="0" w:space="0" w:color="auto" w:frame="1"/>
+        </w:rPr>
+        <w:t> in the URL that it connects to.</w:t>
+      </w:r>
+    </w:p>
+    <w:p>
+      <w:pPr>
+        <w:pStyle w:val="ListParagraph"/>
+        <w:numPr>
+          <w:ilvl w:val="1"/>
+          <w:numId w:val="1"/>
+        </w:numPr>
+        <w:rPr>
+          <w:rFonts w:ascii="Times New Roman" w:eastAsia="Times New Roman" w:hAnsi="Times New Roman" w:cs="Times New Roman"/>
+        </w:rPr>
+      </w:pPr>
+      <w:r>
+        <w:rPr>
+          <w:rFonts w:ascii="Arial" w:eastAsia="Times New Roman" w:hAnsi="Arial" w:cs="Arial"/>
+          <w:bdr w:val="none" w:sz="0" w:space="0" w:color="auto" w:frame="1"/>
+        </w:rPr>
+        <w:t>GraphQL APIs typically only expose </w:t>
+      </w:r>
+      <w:r>
+        <w:rPr>
+          <w:rFonts w:ascii="Arial" w:eastAsia="Times New Roman" w:hAnsi="Arial" w:cs="Arial"/>
+          <w:i/>
+          <w:iCs/>
+          <w:bdr w:val="none" w:sz="0" w:space="0" w:color="auto" w:frame="1"/>
+        </w:rPr>
+        <w:t xml:space="preserve">a </w:t>
+      </w:r>
+      <w:r>
+        <w:rPr>
+          <w:rFonts w:ascii="Arial" w:eastAsia="Times New Roman" w:hAnsi="Arial" w:cs="Arial"/>
+          <w:b/>
+          <w:bCs/>
+          <w:i/>
+          <w:iCs/>
+          <w:bdr w:val="none" w:sz="0" w:space="0" w:color="auto" w:frame="1"/>
+        </w:rPr>
+        <w:t>single endpoint</w:t>
+      </w:r>
+      <w:r>
+        <w:rPr>
+          <w:rFonts w:ascii="Arial" w:eastAsia="Times New Roman" w:hAnsi="Arial" w:cs="Arial"/>
+          <w:b/>
+          <w:bCs/>
+          <w:bdr w:val="none" w:sz="0" w:space="0" w:color="auto" w:frame="1"/>
+        </w:rPr>
+        <w:t>.</w:t>
+      </w:r>
+    </w:p>
+    <w:p>
+      <w:pPr>
+        <w:pStyle w:val="ListParagraph"/>
+        <w:numPr>
+          <w:ilvl w:val="2"/>
+          <w:numId w:val="1"/>
+        </w:numPr>
+        <w:rPr>
+          <w:rFonts w:ascii="Times New Roman" w:eastAsia="Times New Roman" w:hAnsi="Times New Roman" w:cs="Times New Roman"/>
+        </w:rPr>
+      </w:pPr>
+      <w:r>
+        <w:rPr>
+          <w:rFonts w:ascii="Arial" w:eastAsia="Times New Roman" w:hAnsi="Arial" w:cs="Arial"/>
+        </w:rPr>
+        <w:t>it’s completely flexible and lets the client decide what data is actually needed.</w:t>
+      </w:r>
+    </w:p>
+    <w:p>
+      <w:pPr>
+        <w:rPr>
+          <w:rFonts w:ascii="Times New Roman" w:eastAsia="Times New Roman" w:hAnsi="Times New Roman" w:cs="Times New Roman"/>
+        </w:rPr>
+      </w:pPr>
+    </w:p>
     <w:sectPr>
       <w:pgSz w:w="12240" w:h="15840"/>
       <w:pgMar w:top="1440" w:right="1440" w:bottom="1440" w:left="1440" w:header="708" w:footer="708" w:gutter="0"/>
@@ -1303,7 +1449,7 @@
         <w:rFonts w:ascii="Courier New" w:hAnsi="Courier New" w:cs="Courier New" w:hint="default"/>
       </w:rPr>
     </w:lvl>
-    <w:lvl w:ilvl="2" w:tplc="04090005" w:tentative="1">
+    <w:lvl w:ilvl="2" w:tplc="04090005">
       <w:start w:val="1"/>
       <w:numFmt w:val="bullet"/>
       <w:lvlText w:val=""/>

</xml_diff>

<commit_message>
feat: Add progress #16 'graph-ql'
</commit_message>
<xml_diff>
--- a/graph-ql/notes.docx
+++ b/graph-ql/notes.docx
@@ -3,9 +3,11 @@
 <w:document xmlns:wpc="http://schemas.microsoft.com/office/word/2010/wordprocessingCanvas" xmlns:cx="http://schemas.microsoft.com/office/drawing/2014/chartex" xmlns:cx1="http://schemas.microsoft.com/office/drawing/2015/9/8/chartex" xmlns:cx2="http://schemas.microsoft.com/office/drawing/2015/10/21/chartex" xmlns:cx3="http://schemas.microsoft.com/office/drawing/2016/5/9/chartex" xmlns:cx4="http://schemas.microsoft.com/office/drawing/2016/5/10/chartex" xmlns:cx5="http://schemas.microsoft.com/office/drawing/2016/5/11/chartex" xmlns:cx6="http://schemas.microsoft.com/office/drawing/2016/5/12/chartex" xmlns:cx7="http://schemas.microsoft.com/office/drawing/2016/5/13/chartex" xmlns:cx8="http://schemas.microsoft.com/office/drawing/2016/5/14/chartex" xmlns:mc="http://schemas.openxmlformats.org/markup-compatibility/2006" xmlns:aink="http://schemas.microsoft.com/office/drawing/2016/ink" xmlns:am3d="http://schemas.microsoft.com/office/drawing/2017/model3d" xmlns:o="urn:schemas-microsoft-com:office:office" xmlns:r="http://schemas.openxmlformats.org/officeDocument/2006/relationships" xmlns:m="http://schemas.openxmlformats.org/officeDocument/2006/math" xmlns:v="urn:schemas-microsoft-com:vml" xmlns:wp14="http://schemas.microsoft.com/office/word/2010/wordprocessingDrawing" xmlns:wp="http://schemas.openxmlformats.org/drawingml/2006/wordprocessingDrawing" xmlns:w10="urn:schemas-microsoft-com:office:word" xmlns:w="http://schemas.openxmlformats.org/wordprocessingml/2006/main" xmlns:w14="http://schemas.microsoft.com/office/word/2010/wordml" xmlns:w15="http://schemas.microsoft.com/office/word/2012/wordml" xmlns:w16cex="http://schemas.microsoft.com/office/word/2018/wordml/cex" xmlns:w16cid="http://schemas.microsoft.com/office/word/2016/wordml/cid" xmlns:w16="http://schemas.microsoft.com/office/word/2018/wordml" xmlns:w16se="http://schemas.microsoft.com/office/word/2015/wordml/symex" xmlns:wpg="http://schemas.microsoft.com/office/word/2010/wordprocessingGroup" xmlns:wpi="http://schemas.microsoft.com/office/word/2010/wordprocessingInk" xmlns:wne="http://schemas.microsoft.com/office/word/2006/wordml" xmlns:wps="http://schemas.microsoft.com/office/word/2010/wordprocessingShape" mc:Ignorable="w14 w15 w16se w16cid w16 w16cex wp14">
   <w:body>
     <w:p>
+      <w:proofErr w:type="spellStart"/>
       <w:r>
         <w:t>GraphQL</w:t>
       </w:r>
+      <w:proofErr w:type="spellEnd"/>
     </w:p>
     <w:p>
       <w:pPr>
@@ -51,8 +53,13 @@
           <w:numId w:val="1"/>
         </w:numPr>
       </w:pPr>
-      <w:r>
-        <w:t xml:space="preserve">GraphQL server exposes single endpoint and </w:t>
+      <w:proofErr w:type="spellStart"/>
+      <w:r>
+        <w:t>GraphQL</w:t>
+      </w:r>
+      <w:proofErr w:type="spellEnd"/>
+      <w:r>
+        <w:t xml:space="preserve"> server exposes single endpoint and </w:t>
       </w:r>
       <w:r>
         <w:t>responds with exactly the data it needs</w:t>
@@ -63,8 +70,13 @@
     <w:p/>
     <w:p>
       <w:r>
-        <w:t>Why GraphQL</w:t>
-      </w:r>
+        <w:t xml:space="preserve">Why </w:t>
+      </w:r>
+      <w:proofErr w:type="spellStart"/>
+      <w:r>
+        <w:t>GraphQL</w:t>
+      </w:r>
+      <w:proofErr w:type="spellEnd"/>
     </w:p>
     <w:p>
       <w:pPr>
@@ -87,7 +99,23 @@
         </w:numPr>
       </w:pPr>
       <w:r>
-        <w:t>Low powered devices, sloppy network were the initial reasons graphQL was developed</w:t>
+        <w:t xml:space="preserve">Low powered devices, sloppy network </w:t>
+      </w:r>
+      <w:proofErr w:type="gramStart"/>
+      <w:r>
+        <w:t>were</w:t>
+      </w:r>
+      <w:proofErr w:type="gramEnd"/>
+      <w:r>
+        <w:t xml:space="preserve"> the initial reasons </w:t>
+      </w:r>
+      <w:proofErr w:type="spellStart"/>
+      <w:r>
+        <w:t>graphQL</w:t>
+      </w:r>
+      <w:proofErr w:type="spellEnd"/>
+      <w:r>
+        <w:t xml:space="preserve"> was developed</w:t>
       </w:r>
       <w:r>
         <w:t xml:space="preserve"> by Facebook</w:t>
@@ -126,51 +154,79 @@
     <w:p/>
     <w:p/>
     <w:p>
-      <w:r>
-        <w:t>GraphQL is not only for React Developers</w:t>
-      </w:r>
-    </w:p>
-    <w:p>
-      <w:pPr>
-        <w:pStyle w:val="ListParagraph"/>
-        <w:numPr>
-          <w:ilvl w:val="0"/>
-          <w:numId w:val="1"/>
-        </w:numPr>
-      </w:pPr>
-      <w:r>
-        <w:t>Facebook uses GraphQL since 2012 in their native mobile apps</w:t>
-      </w:r>
-    </w:p>
-    <w:p>
-      <w:pPr>
-        <w:pStyle w:val="ListParagraph"/>
-        <w:numPr>
-          <w:ilvl w:val="0"/>
-          <w:numId w:val="1"/>
-        </w:numPr>
-      </w:pPr>
-      <w:r>
-        <w:t>GraphQL can be used with any programming language and framework</w:t>
-      </w:r>
-    </w:p>
-    <w:p>
-      <w:pPr>
-        <w:pStyle w:val="ListParagraph"/>
-        <w:numPr>
-          <w:ilvl w:val="0"/>
-          <w:numId w:val="1"/>
-        </w:numPr>
-      </w:pPr>
-      <w:r>
-        <w:t>GraphQL is used by other big companies such as Coursera yelp and twitter</w:t>
+      <w:proofErr w:type="spellStart"/>
+      <w:r>
+        <w:t>GraphQL</w:t>
+      </w:r>
+      <w:proofErr w:type="spellEnd"/>
+      <w:r>
+        <w:t xml:space="preserve"> is not only for React Developers</w:t>
+      </w:r>
+    </w:p>
+    <w:p>
+      <w:pPr>
+        <w:pStyle w:val="ListParagraph"/>
+        <w:numPr>
+          <w:ilvl w:val="0"/>
+          <w:numId w:val="1"/>
+        </w:numPr>
+      </w:pPr>
+      <w:r>
+        <w:t xml:space="preserve">Facebook uses </w:t>
+      </w:r>
+      <w:proofErr w:type="spellStart"/>
+      <w:r>
+        <w:t>GraphQL</w:t>
+      </w:r>
+      <w:proofErr w:type="spellEnd"/>
+      <w:r>
+        <w:t xml:space="preserve"> since 2012 in their native mobile apps</w:t>
+      </w:r>
+    </w:p>
+    <w:p>
+      <w:pPr>
+        <w:pStyle w:val="ListParagraph"/>
+        <w:numPr>
+          <w:ilvl w:val="0"/>
+          <w:numId w:val="1"/>
+        </w:numPr>
+      </w:pPr>
+      <w:proofErr w:type="spellStart"/>
+      <w:r>
+        <w:t>GraphQL</w:t>
+      </w:r>
+      <w:proofErr w:type="spellEnd"/>
+      <w:r>
+        <w:t xml:space="preserve"> can be used with any programming language and framework</w:t>
+      </w:r>
+    </w:p>
+    <w:p>
+      <w:pPr>
+        <w:pStyle w:val="ListParagraph"/>
+        <w:numPr>
+          <w:ilvl w:val="0"/>
+          <w:numId w:val="1"/>
+        </w:numPr>
+      </w:pPr>
+      <w:proofErr w:type="spellStart"/>
+      <w:r>
+        <w:t>GraphQL</w:t>
+      </w:r>
+      <w:proofErr w:type="spellEnd"/>
+      <w:r>
+        <w:t xml:space="preserve"> is used by other big companies such as Coursera yelp and twitter</w:t>
       </w:r>
     </w:p>
     <w:p/>
     <w:p/>
     <w:p>
-      <w:r>
-        <w:t>GraphQL vs REST</w:t>
+      <w:proofErr w:type="spellStart"/>
+      <w:r>
+        <w:t>GraphQL</w:t>
+      </w:r>
+      <w:proofErr w:type="spellEnd"/>
+      <w:r>
+        <w:t xml:space="preserve"> vs REST</w:t>
       </w:r>
     </w:p>
     <w:p>
@@ -238,7 +294,23 @@
           <w:b/>
           <w:bCs/>
         </w:rPr>
-        <w:t xml:space="preserve"> GraphQL was developed to cope with the need for more flexibility and efficiency in client server communication</w:t>
+        <w:t xml:space="preserve"> </w:t>
+      </w:r>
+      <w:proofErr w:type="spellStart"/>
+      <w:r>
+        <w:rPr>
+          <w:b/>
+          <w:bCs/>
+        </w:rPr>
+        <w:t>GraphQL</w:t>
+      </w:r>
+      <w:proofErr w:type="spellEnd"/>
+      <w:r>
+        <w:rPr>
+          <w:b/>
+          <w:bCs/>
+        </w:rPr>
+        <w:t xml:space="preserve"> was developed to cope with the need for more flexibility and efficiency in client server communication</w:t>
       </w:r>
       <w:r>
         <w:rPr>
@@ -467,9 +539,11 @@
     </w:p>
     <w:p/>
     <w:p>
+      <w:proofErr w:type="spellStart"/>
       <w:r>
         <w:t>GraphQL</w:t>
       </w:r>
+      <w:proofErr w:type="spellEnd"/>
     </w:p>
     <w:p/>
     <w:p/>
@@ -621,6 +695,7 @@
           <w:bCs/>
         </w:rPr>
       </w:pPr>
+      <w:proofErr w:type="spellStart"/>
       <w:r>
         <w:rPr>
           <w:b/>
@@ -628,6 +703,7 @@
         </w:rPr>
         <w:t>Overfetching</w:t>
       </w:r>
+      <w:proofErr w:type="spellEnd"/>
       <w:r>
         <w:rPr>
           <w:b/>
@@ -658,12 +734,21 @@
           <w:bCs/>
         </w:rPr>
       </w:pPr>
-      <w:r>
-        <w:rPr>
-          <w:b/>
-          <w:bCs/>
-        </w:rPr>
-        <w:t>Underfetching:</w:t>
+      <w:proofErr w:type="spellStart"/>
+      <w:r>
+        <w:rPr>
+          <w:b/>
+          <w:bCs/>
+        </w:rPr>
+        <w:t>Underfetching</w:t>
+      </w:r>
+      <w:proofErr w:type="spellEnd"/>
+      <w:r>
+        <w:rPr>
+          <w:b/>
+          <w:bCs/>
+        </w:rPr>
+        <w:t>:</w:t>
       </w:r>
       <w:r>
         <w:t xml:space="preserve"> An endpoint doesn’t return enough of the right information; need to send multiple requests (n+1 requests problem)</w:t>
@@ -860,8 +945,13 @@
           <w:numId w:val="1"/>
         </w:numPr>
       </w:pPr>
-      <w:r>
-        <w:t>GraphQL uses strong type system to define capabilities of an API</w:t>
+      <w:proofErr w:type="spellStart"/>
+      <w:r>
+        <w:t>GraphQL</w:t>
+      </w:r>
+      <w:proofErr w:type="spellEnd"/>
+      <w:r>
+        <w:t xml:space="preserve"> uses strong type system to define capabilities of an API</w:t>
       </w:r>
     </w:p>
     <w:p>
@@ -954,8 +1044,29 @@
         <w:t>Is</w:t>
       </w:r>
       <w:r>
-        <w:t xml:space="preserve"> it’s own type for defining it’s own schema</w:t>
-      </w:r>
+        <w:t xml:space="preserve"> </w:t>
+      </w:r>
+      <w:proofErr w:type="spellStart"/>
+      <w:r>
+        <w:t>it’s</w:t>
+      </w:r>
+      <w:proofErr w:type="spellEnd"/>
+      <w:r>
+        <w:t xml:space="preserve"> own type for defining </w:t>
+      </w:r>
+      <w:proofErr w:type="spellStart"/>
+      <w:r>
+        <w:t>it’s</w:t>
+      </w:r>
+      <w:proofErr w:type="spellEnd"/>
+      <w:r>
+        <w:t xml:space="preserve"> own </w:t>
+      </w:r>
+      <w:proofErr w:type="gramStart"/>
+      <w:r>
+        <w:t>schema</w:t>
+      </w:r>
+      <w:proofErr w:type="gramEnd"/>
     </w:p>
     <w:p/>
     <w:p>
@@ -1347,12 +1458,21 @@
           <w:rFonts w:ascii="Times New Roman" w:eastAsia="Times New Roman" w:hAnsi="Times New Roman" w:cs="Times New Roman"/>
         </w:rPr>
       </w:pPr>
+      <w:proofErr w:type="spellStart"/>
       <w:r>
         <w:rPr>
           <w:rFonts w:ascii="Arial" w:eastAsia="Times New Roman" w:hAnsi="Arial" w:cs="Arial"/>
           <w:bdr w:val="none" w:sz="0" w:space="0" w:color="auto" w:frame="1"/>
         </w:rPr>
-        <w:t>GraphQL APIs typically only expose </w:t>
+        <w:t>GraphQL</w:t>
+      </w:r>
+      <w:proofErr w:type="spellEnd"/>
+      <w:r>
+        <w:rPr>
+          <w:rFonts w:ascii="Arial" w:eastAsia="Times New Roman" w:hAnsi="Arial" w:cs="Arial"/>
+          <w:bdr w:val="none" w:sz="0" w:space="0" w:color="auto" w:frame="1"/>
+        </w:rPr>
+        <w:t xml:space="preserve"> APIs typically only expose </w:t>
       </w:r>
       <w:r>
         <w:rPr>
@@ -1401,6 +1521,188 @@
         </w:rPr>
         <w:t>it’s completely flexible and lets the client decide what data is actually needed.</w:t>
       </w:r>
+    </w:p>
+    <w:p>
+      <w:pPr>
+        <w:rPr>
+          <w:rFonts w:ascii="Times New Roman" w:eastAsia="Times New Roman" w:hAnsi="Times New Roman" w:cs="Times New Roman"/>
+        </w:rPr>
+      </w:pPr>
+    </w:p>
+    <w:p>
+      <w:pPr>
+        <w:pStyle w:val="ListParagraph"/>
+        <w:numPr>
+          <w:ilvl w:val="0"/>
+          <w:numId w:val="1"/>
+        </w:numPr>
+        <w:rPr>
+          <w:rFonts w:ascii="Times New Roman" w:eastAsia="Times New Roman" w:hAnsi="Times New Roman" w:cs="Times New Roman"/>
+        </w:rPr>
+      </w:pPr>
+      <w:r>
+        <w:rPr>
+          <w:rFonts w:ascii="Times New Roman" w:eastAsia="Times New Roman" w:hAnsi="Times New Roman" w:cs="Times New Roman"/>
+          <w:b/>
+          <w:bCs/>
+        </w:rPr>
+        <w:t>Basic queries</w:t>
+      </w:r>
+    </w:p>
+    <w:p>
+      <w:pPr>
+        <w:rPr>
+          <w:rFonts w:ascii="Times New Roman" w:eastAsia="Times New Roman" w:hAnsi="Times New Roman" w:cs="Times New Roman"/>
+        </w:rPr>
+      </w:pPr>
+    </w:p>
+    <w:p>
+      <w:pPr>
+        <w:rPr>
+          <w:rFonts w:ascii="Times New Roman" w:eastAsia="Times New Roman" w:hAnsi="Times New Roman" w:cs="Times New Roman"/>
+        </w:rPr>
+      </w:pPr>
+      <w:r>
+        <w:rPr>
+          <w:rFonts w:ascii="Times New Roman" w:eastAsia="Times New Roman" w:hAnsi="Times New Roman" w:cs="Times New Roman"/>
+        </w:rPr>
+        <w:t>Example 1</w:t>
+      </w:r>
+    </w:p>
+    <w:p>
+      <w:pPr>
+        <w:rPr>
+          <w:rFonts w:ascii="Times New Roman" w:eastAsia="Times New Roman" w:hAnsi="Times New Roman" w:cs="Times New Roman"/>
+        </w:rPr>
+      </w:pPr>
+    </w:p>
+    <w:p>
+      <w:pPr>
+        <w:rPr>
+          <w:rFonts w:ascii="Times New Roman" w:eastAsia="Times New Roman" w:hAnsi="Times New Roman" w:cs="Times New Roman"/>
+        </w:rPr>
+      </w:pPr>
+      <w:r>
+        <w:rPr>
+          <w:rFonts w:ascii="Times New Roman" w:eastAsia="Times New Roman" w:hAnsi="Times New Roman" w:cs="Times New Roman"/>
+        </w:rPr>
+        <w:drawing>
+          <wp:inline distT="0" distB="0" distL="0" distR="0" wp14:anchorId="3B936B04" wp14:editId="105A7CCD">
+            <wp:extent cx="5943600" cy="1042670"/>
+            <wp:effectExtent l="0" t="0" r="0" b="0"/>
+            <wp:docPr id="7" name="Picture 7" descr="Rectangle&#10;&#10;Description automatically generated with low confidence"/>
+            <wp:cNvGraphicFramePr>
+              <a:graphicFrameLocks xmlns:a="http://schemas.openxmlformats.org/drawingml/2006/main" noChangeAspect="1"/>
+            </wp:cNvGraphicFramePr>
+            <a:graphic xmlns:a="http://schemas.openxmlformats.org/drawingml/2006/main">
+              <a:graphicData uri="http://schemas.openxmlformats.org/drawingml/2006/picture">
+                <pic:pic xmlns:pic="http://schemas.openxmlformats.org/drawingml/2006/picture">
+                  <pic:nvPicPr>
+                    <pic:cNvPr id="7" name="Picture 7" descr="Rectangle&#10;&#10;Description automatically generated with low confidence"/>
+                    <pic:cNvPicPr/>
+                  </pic:nvPicPr>
+                  <pic:blipFill>
+                    <a:blip r:embed="rId11"/>
+                    <a:stretch>
+                      <a:fillRect/>
+                    </a:stretch>
+                  </pic:blipFill>
+                  <pic:spPr>
+                    <a:xfrm>
+                      <a:off x="0" y="0"/>
+                      <a:ext cx="5943600" cy="1042670"/>
+                    </a:xfrm>
+                    <a:prstGeom prst="rect">
+                      <a:avLst/>
+                    </a:prstGeom>
+                  </pic:spPr>
+                </pic:pic>
+              </a:graphicData>
+            </a:graphic>
+          </wp:inline>
+        </w:drawing>
+      </w:r>
+    </w:p>
+    <w:p>
+      <w:pPr>
+        <w:rPr>
+          <w:rFonts w:ascii="Times New Roman" w:eastAsia="Times New Roman" w:hAnsi="Times New Roman" w:cs="Times New Roman"/>
+        </w:rPr>
+      </w:pPr>
+    </w:p>
+    <w:p>
+      <w:pPr>
+        <w:rPr>
+          <w:rFonts w:ascii="Times New Roman" w:eastAsia="Times New Roman" w:hAnsi="Times New Roman" w:cs="Times New Roman"/>
+        </w:rPr>
+      </w:pPr>
+      <w:r>
+        <w:rPr>
+          <w:rFonts w:ascii="Times New Roman" w:eastAsia="Times New Roman" w:hAnsi="Times New Roman" w:cs="Times New Roman"/>
+        </w:rPr>
+        <w:t>Response</w:t>
+      </w:r>
+    </w:p>
+    <w:p>
+      <w:pPr>
+        <w:rPr>
+          <w:rFonts w:ascii="Times New Roman" w:eastAsia="Times New Roman" w:hAnsi="Times New Roman" w:cs="Times New Roman"/>
+        </w:rPr>
+      </w:pPr>
+    </w:p>
+    <w:p>
+      <w:pPr>
+        <w:rPr>
+          <w:rFonts w:ascii="Times New Roman" w:eastAsia="Times New Roman" w:hAnsi="Times New Roman" w:cs="Times New Roman"/>
+        </w:rPr>
+      </w:pPr>
+      <w:r>
+        <w:rPr>
+          <w:rFonts w:ascii="Times New Roman" w:eastAsia="Times New Roman" w:hAnsi="Times New Roman" w:cs="Times New Roman"/>
+        </w:rPr>
+        <w:drawing>
+          <wp:inline distT="0" distB="0" distL="0" distR="0" wp14:anchorId="5EA1A97B" wp14:editId="616F3F9F">
+            <wp:extent cx="5943600" cy="1216025"/>
+            <wp:effectExtent l="0" t="0" r="0" b="3175"/>
+            <wp:docPr id="8" name="Picture 8" descr="Graphical user interface&#10;&#10;Description automatically generated with low confidence"/>
+            <wp:cNvGraphicFramePr>
+              <a:graphicFrameLocks xmlns:a="http://schemas.openxmlformats.org/drawingml/2006/main" noChangeAspect="1"/>
+            </wp:cNvGraphicFramePr>
+            <a:graphic xmlns:a="http://schemas.openxmlformats.org/drawingml/2006/main">
+              <a:graphicData uri="http://schemas.openxmlformats.org/drawingml/2006/picture">
+                <pic:pic xmlns:pic="http://schemas.openxmlformats.org/drawingml/2006/picture">
+                  <pic:nvPicPr>
+                    <pic:cNvPr id="8" name="Picture 8" descr="Graphical user interface&#10;&#10;Description automatically generated with low confidence"/>
+                    <pic:cNvPicPr/>
+                  </pic:nvPicPr>
+                  <pic:blipFill>
+                    <a:blip r:embed="rId12"/>
+                    <a:stretch>
+                      <a:fillRect/>
+                    </a:stretch>
+                  </pic:blipFill>
+                  <pic:spPr>
+                    <a:xfrm>
+                      <a:off x="0" y="0"/>
+                      <a:ext cx="5943600" cy="1216025"/>
+                    </a:xfrm>
+                    <a:prstGeom prst="rect">
+                      <a:avLst/>
+                    </a:prstGeom>
+                  </pic:spPr>
+                </pic:pic>
+              </a:graphicData>
+            </a:graphic>
+          </wp:inline>
+        </w:drawing>
+      </w:r>
+    </w:p>
+    <w:p>
+      <w:pPr>
+        <w:rPr>
+          <w:rFonts w:ascii="Times New Roman" w:eastAsia="Times New Roman" w:hAnsi="Times New Roman" w:cs="Times New Roman"/>
+        </w:rPr>
+      </w:pPr>
     </w:p>
     <w:p>
       <w:pPr>

</xml_diff>

<commit_message>
feat: Add progress #17 'graph-ql'
</commit_message>
<xml_diff>
--- a/graph-ql/notes.docx
+++ b/graph-ql/notes.docx
@@ -3,11 +3,9 @@
 <w:document xmlns:wpc="http://schemas.microsoft.com/office/word/2010/wordprocessingCanvas" xmlns:cx="http://schemas.microsoft.com/office/drawing/2014/chartex" xmlns:cx1="http://schemas.microsoft.com/office/drawing/2015/9/8/chartex" xmlns:cx2="http://schemas.microsoft.com/office/drawing/2015/10/21/chartex" xmlns:cx3="http://schemas.microsoft.com/office/drawing/2016/5/9/chartex" xmlns:cx4="http://schemas.microsoft.com/office/drawing/2016/5/10/chartex" xmlns:cx5="http://schemas.microsoft.com/office/drawing/2016/5/11/chartex" xmlns:cx6="http://schemas.microsoft.com/office/drawing/2016/5/12/chartex" xmlns:cx7="http://schemas.microsoft.com/office/drawing/2016/5/13/chartex" xmlns:cx8="http://schemas.microsoft.com/office/drawing/2016/5/14/chartex" xmlns:mc="http://schemas.openxmlformats.org/markup-compatibility/2006" xmlns:aink="http://schemas.microsoft.com/office/drawing/2016/ink" xmlns:am3d="http://schemas.microsoft.com/office/drawing/2017/model3d" xmlns:o="urn:schemas-microsoft-com:office:office" xmlns:r="http://schemas.openxmlformats.org/officeDocument/2006/relationships" xmlns:m="http://schemas.openxmlformats.org/officeDocument/2006/math" xmlns:v="urn:schemas-microsoft-com:vml" xmlns:wp14="http://schemas.microsoft.com/office/word/2010/wordprocessingDrawing" xmlns:wp="http://schemas.openxmlformats.org/drawingml/2006/wordprocessingDrawing" xmlns:w10="urn:schemas-microsoft-com:office:word" xmlns:w="http://schemas.openxmlformats.org/wordprocessingml/2006/main" xmlns:w14="http://schemas.microsoft.com/office/word/2010/wordml" xmlns:w15="http://schemas.microsoft.com/office/word/2012/wordml" xmlns:w16cex="http://schemas.microsoft.com/office/word/2018/wordml/cex" xmlns:w16cid="http://schemas.microsoft.com/office/word/2016/wordml/cid" xmlns:w16="http://schemas.microsoft.com/office/word/2018/wordml" xmlns:w16se="http://schemas.microsoft.com/office/word/2015/wordml/symex" xmlns:wpg="http://schemas.microsoft.com/office/word/2010/wordprocessingGroup" xmlns:wpi="http://schemas.microsoft.com/office/word/2010/wordprocessingInk" xmlns:wne="http://schemas.microsoft.com/office/word/2006/wordml" xmlns:wps="http://schemas.microsoft.com/office/word/2010/wordprocessingShape" mc:Ignorable="w14 w15 w16se w16cid w16 w16cex wp14">
   <w:body>
     <w:p>
-      <w:proofErr w:type="spellStart"/>
       <w:r>
         <w:t>GraphQL</w:t>
       </w:r>
-      <w:proofErr w:type="spellEnd"/>
     </w:p>
     <w:p>
       <w:pPr>
@@ -53,13 +51,8 @@
           <w:numId w:val="1"/>
         </w:numPr>
       </w:pPr>
-      <w:proofErr w:type="spellStart"/>
-      <w:r>
-        <w:t>GraphQL</w:t>
-      </w:r>
-      <w:proofErr w:type="spellEnd"/>
-      <w:r>
-        <w:t xml:space="preserve"> server exposes single endpoint and </w:t>
+      <w:r>
+        <w:t xml:space="preserve">GraphQL server exposes single endpoint and </w:t>
       </w:r>
       <w:r>
         <w:t>responds with exactly the data it needs</w:t>
@@ -70,13 +63,8 @@
     <w:p/>
     <w:p>
       <w:r>
-        <w:t xml:space="preserve">Why </w:t>
-      </w:r>
-      <w:proofErr w:type="spellStart"/>
-      <w:r>
-        <w:t>GraphQL</w:t>
-      </w:r>
-      <w:proofErr w:type="spellEnd"/>
+        <w:t>Why GraphQL</w:t>
+      </w:r>
     </w:p>
     <w:p>
       <w:pPr>
@@ -99,23 +87,7 @@
         </w:numPr>
       </w:pPr>
       <w:r>
-        <w:t xml:space="preserve">Low powered devices, sloppy network </w:t>
-      </w:r>
-      <w:proofErr w:type="gramStart"/>
-      <w:r>
-        <w:t>were</w:t>
-      </w:r>
-      <w:proofErr w:type="gramEnd"/>
-      <w:r>
-        <w:t xml:space="preserve"> the initial reasons </w:t>
-      </w:r>
-      <w:proofErr w:type="spellStart"/>
-      <w:r>
-        <w:t>graphQL</w:t>
-      </w:r>
-      <w:proofErr w:type="spellEnd"/>
-      <w:r>
-        <w:t xml:space="preserve"> was developed</w:t>
+        <w:t>Low powered devices, sloppy network were the initial reasons graphQL was developed</w:t>
       </w:r>
       <w:r>
         <w:t xml:space="preserve"> by Facebook</w:t>
@@ -154,79 +126,51 @@
     <w:p/>
     <w:p/>
     <w:p>
-      <w:proofErr w:type="spellStart"/>
-      <w:r>
-        <w:t>GraphQL</w:t>
-      </w:r>
-      <w:proofErr w:type="spellEnd"/>
-      <w:r>
-        <w:t xml:space="preserve"> is not only for React Developers</w:t>
-      </w:r>
-    </w:p>
-    <w:p>
-      <w:pPr>
-        <w:pStyle w:val="ListParagraph"/>
-        <w:numPr>
-          <w:ilvl w:val="0"/>
-          <w:numId w:val="1"/>
-        </w:numPr>
-      </w:pPr>
-      <w:r>
-        <w:t xml:space="preserve">Facebook uses </w:t>
-      </w:r>
-      <w:proofErr w:type="spellStart"/>
-      <w:r>
-        <w:t>GraphQL</w:t>
-      </w:r>
-      <w:proofErr w:type="spellEnd"/>
-      <w:r>
-        <w:t xml:space="preserve"> since 2012 in their native mobile apps</w:t>
-      </w:r>
-    </w:p>
-    <w:p>
-      <w:pPr>
-        <w:pStyle w:val="ListParagraph"/>
-        <w:numPr>
-          <w:ilvl w:val="0"/>
-          <w:numId w:val="1"/>
-        </w:numPr>
-      </w:pPr>
-      <w:proofErr w:type="spellStart"/>
-      <w:r>
-        <w:t>GraphQL</w:t>
-      </w:r>
-      <w:proofErr w:type="spellEnd"/>
-      <w:r>
-        <w:t xml:space="preserve"> can be used with any programming language and framework</w:t>
-      </w:r>
-    </w:p>
-    <w:p>
-      <w:pPr>
-        <w:pStyle w:val="ListParagraph"/>
-        <w:numPr>
-          <w:ilvl w:val="0"/>
-          <w:numId w:val="1"/>
-        </w:numPr>
-      </w:pPr>
-      <w:proofErr w:type="spellStart"/>
-      <w:r>
-        <w:t>GraphQL</w:t>
-      </w:r>
-      <w:proofErr w:type="spellEnd"/>
-      <w:r>
-        <w:t xml:space="preserve"> is used by other big companies such as Coursera yelp and twitter</w:t>
+      <w:r>
+        <w:t>GraphQL is not only for React Developers</w:t>
+      </w:r>
+    </w:p>
+    <w:p>
+      <w:pPr>
+        <w:pStyle w:val="ListParagraph"/>
+        <w:numPr>
+          <w:ilvl w:val="0"/>
+          <w:numId w:val="1"/>
+        </w:numPr>
+      </w:pPr>
+      <w:r>
+        <w:t>Facebook uses GraphQL since 2012 in their native mobile apps</w:t>
+      </w:r>
+    </w:p>
+    <w:p>
+      <w:pPr>
+        <w:pStyle w:val="ListParagraph"/>
+        <w:numPr>
+          <w:ilvl w:val="0"/>
+          <w:numId w:val="1"/>
+        </w:numPr>
+      </w:pPr>
+      <w:r>
+        <w:t>GraphQL can be used with any programming language and framework</w:t>
+      </w:r>
+    </w:p>
+    <w:p>
+      <w:pPr>
+        <w:pStyle w:val="ListParagraph"/>
+        <w:numPr>
+          <w:ilvl w:val="0"/>
+          <w:numId w:val="1"/>
+        </w:numPr>
+      </w:pPr>
+      <w:r>
+        <w:t>GraphQL is used by other big companies such as Coursera yelp and twitter</w:t>
       </w:r>
     </w:p>
     <w:p/>
     <w:p/>
     <w:p>
-      <w:proofErr w:type="spellStart"/>
-      <w:r>
-        <w:t>GraphQL</w:t>
-      </w:r>
-      <w:proofErr w:type="spellEnd"/>
-      <w:r>
-        <w:t xml:space="preserve"> vs REST</w:t>
+      <w:r>
+        <w:t>GraphQL vs REST</w:t>
       </w:r>
     </w:p>
     <w:p>
@@ -294,23 +238,7 @@
           <w:b/>
           <w:bCs/>
         </w:rPr>
-        <w:t xml:space="preserve"> </w:t>
-      </w:r>
-      <w:proofErr w:type="spellStart"/>
-      <w:r>
-        <w:rPr>
-          <w:b/>
-          <w:bCs/>
-        </w:rPr>
-        <w:t>GraphQL</w:t>
-      </w:r>
-      <w:proofErr w:type="spellEnd"/>
-      <w:r>
-        <w:rPr>
-          <w:b/>
-          <w:bCs/>
-        </w:rPr>
-        <w:t xml:space="preserve"> was developed to cope with the need for more flexibility and efficiency in client server communication</w:t>
+        <w:t xml:space="preserve"> GraphQL was developed to cope with the need for more flexibility and efficiency in client server communication</w:t>
       </w:r>
       <w:r>
         <w:rPr>
@@ -539,11 +467,9 @@
     </w:p>
     <w:p/>
     <w:p>
-      <w:proofErr w:type="spellStart"/>
       <w:r>
         <w:t>GraphQL</w:t>
       </w:r>
-      <w:proofErr w:type="spellEnd"/>
     </w:p>
     <w:p/>
     <w:p/>
@@ -695,7 +621,6 @@
           <w:bCs/>
         </w:rPr>
       </w:pPr>
-      <w:proofErr w:type="spellStart"/>
       <w:r>
         <w:rPr>
           <w:b/>
@@ -703,7 +628,6 @@
         </w:rPr>
         <w:t>Overfetching</w:t>
       </w:r>
-      <w:proofErr w:type="spellEnd"/>
       <w:r>
         <w:rPr>
           <w:b/>
@@ -734,21 +658,12 @@
           <w:bCs/>
         </w:rPr>
       </w:pPr>
-      <w:proofErr w:type="spellStart"/>
-      <w:r>
-        <w:rPr>
-          <w:b/>
-          <w:bCs/>
-        </w:rPr>
-        <w:t>Underfetching</w:t>
-      </w:r>
-      <w:proofErr w:type="spellEnd"/>
-      <w:r>
-        <w:rPr>
-          <w:b/>
-          <w:bCs/>
-        </w:rPr>
-        <w:t>:</w:t>
+      <w:r>
+        <w:rPr>
+          <w:b/>
+          <w:bCs/>
+        </w:rPr>
+        <w:t>Underfetching:</w:t>
       </w:r>
       <w:r>
         <w:t xml:space="preserve"> An endpoint doesn’t return enough of the right information; need to send multiple requests (n+1 requests problem)</w:t>
@@ -945,13 +860,8 @@
           <w:numId w:val="1"/>
         </w:numPr>
       </w:pPr>
-      <w:proofErr w:type="spellStart"/>
-      <w:r>
-        <w:t>GraphQL</w:t>
-      </w:r>
-      <w:proofErr w:type="spellEnd"/>
-      <w:r>
-        <w:t xml:space="preserve"> uses strong type system to define capabilities of an API</w:t>
+      <w:r>
+        <w:t>GraphQL uses strong type system to define capabilities of an API</w:t>
       </w:r>
     </w:p>
     <w:p>
@@ -1044,29 +954,8 @@
         <w:t>Is</w:t>
       </w:r>
       <w:r>
-        <w:t xml:space="preserve"> </w:t>
-      </w:r>
-      <w:proofErr w:type="spellStart"/>
-      <w:r>
-        <w:t>it’s</w:t>
-      </w:r>
-      <w:proofErr w:type="spellEnd"/>
-      <w:r>
-        <w:t xml:space="preserve"> own type for defining </w:t>
-      </w:r>
-      <w:proofErr w:type="spellStart"/>
-      <w:r>
-        <w:t>it’s</w:t>
-      </w:r>
-      <w:proofErr w:type="spellEnd"/>
-      <w:r>
-        <w:t xml:space="preserve"> own </w:t>
-      </w:r>
-      <w:proofErr w:type="gramStart"/>
-      <w:r>
-        <w:t>schema</w:t>
-      </w:r>
-      <w:proofErr w:type="gramEnd"/>
+        <w:t xml:space="preserve"> it’s own type for defining it’s own schema</w:t>
+      </w:r>
     </w:p>
     <w:p/>
     <w:p>
@@ -1458,21 +1347,12 @@
           <w:rFonts w:ascii="Times New Roman" w:eastAsia="Times New Roman" w:hAnsi="Times New Roman" w:cs="Times New Roman"/>
         </w:rPr>
       </w:pPr>
-      <w:proofErr w:type="spellStart"/>
       <w:r>
         <w:rPr>
           <w:rFonts w:ascii="Arial" w:eastAsia="Times New Roman" w:hAnsi="Arial" w:cs="Arial"/>
           <w:bdr w:val="none" w:sz="0" w:space="0" w:color="auto" w:frame="1"/>
         </w:rPr>
-        <w:t>GraphQL</w:t>
-      </w:r>
-      <w:proofErr w:type="spellEnd"/>
-      <w:r>
-        <w:rPr>
-          <w:rFonts w:ascii="Arial" w:eastAsia="Times New Roman" w:hAnsi="Arial" w:cs="Arial"/>
-          <w:bdr w:val="none" w:sz="0" w:space="0" w:color="auto" w:frame="1"/>
-        </w:rPr>
-        <w:t xml:space="preserve"> APIs typically only expose </w:t>
+        <w:t>GraphQL APIs typically only expose </w:t>
       </w:r>
       <w:r>
         <w:rPr>
@@ -1572,7 +1452,7 @@
     <w:p>
       <w:pPr>
         <w:rPr>
-          <w:rFonts w:ascii="Times New Roman" w:eastAsia="Times New Roman" w:hAnsi="Times New Roman" w:cs="Times New Roman"/>
+          <w:rFonts w:ascii="Times New Roman" w:eastAsia="Times New Roman" w:hAnsi="Times New Roman" w:cs="Times New Roman" w:hint="eastAsia"/>
         </w:rPr>
       </w:pPr>
     </w:p>
@@ -1710,6 +1590,152 @@
           <w:rFonts w:ascii="Times New Roman" w:eastAsia="Times New Roman" w:hAnsi="Times New Roman" w:cs="Times New Roman"/>
         </w:rPr>
       </w:pPr>
+      <w:r>
+        <w:rPr>
+          <w:rFonts w:ascii="Times New Roman" w:eastAsia="Times New Roman" w:hAnsi="Times New Roman" w:cs="Times New Roman"/>
+        </w:rPr>
+        <w:drawing>
+          <wp:inline distT="0" distB="0" distL="0" distR="0" wp14:anchorId="68712BA0" wp14:editId="2D0352E3">
+            <wp:extent cx="5943600" cy="2723515"/>
+            <wp:effectExtent l="0" t="0" r="0" b="0"/>
+            <wp:docPr id="9" name="Picture 9" descr="A picture containing text&#10;&#10;Description automatically generated"/>
+            <wp:cNvGraphicFramePr>
+              <a:graphicFrameLocks xmlns:a="http://schemas.openxmlformats.org/drawingml/2006/main" noChangeAspect="1"/>
+            </wp:cNvGraphicFramePr>
+            <a:graphic xmlns:a="http://schemas.openxmlformats.org/drawingml/2006/main">
+              <a:graphicData uri="http://schemas.openxmlformats.org/drawingml/2006/picture">
+                <pic:pic xmlns:pic="http://schemas.openxmlformats.org/drawingml/2006/picture">
+                  <pic:nvPicPr>
+                    <pic:cNvPr id="9" name="Picture 9" descr="A picture containing text&#10;&#10;Description automatically generated"/>
+                    <pic:cNvPicPr/>
+                  </pic:nvPicPr>
+                  <pic:blipFill>
+                    <a:blip r:embed="rId13"/>
+                    <a:stretch>
+                      <a:fillRect/>
+                    </a:stretch>
+                  </pic:blipFill>
+                  <pic:spPr>
+                    <a:xfrm>
+                      <a:off x="0" y="0"/>
+                      <a:ext cx="5943600" cy="2723515"/>
+                    </a:xfrm>
+                    <a:prstGeom prst="rect">
+                      <a:avLst/>
+                    </a:prstGeom>
+                  </pic:spPr>
+                </pic:pic>
+              </a:graphicData>
+            </a:graphic>
+          </wp:inline>
+        </w:drawing>
+      </w:r>
+    </w:p>
+    <w:p>
+      <w:pPr>
+        <w:rPr>
+          <w:rFonts w:ascii="Times New Roman" w:eastAsia="Times New Roman" w:hAnsi="Times New Roman" w:cs="Times New Roman"/>
+        </w:rPr>
+      </w:pPr>
+    </w:p>
+    <w:p>
+      <w:pPr>
+        <w:rPr>
+          <w:rFonts w:ascii="Times New Roman" w:eastAsia="Times New Roman" w:hAnsi="Times New Roman" w:cs="Times New Roman"/>
+        </w:rPr>
+      </w:pPr>
+    </w:p>
+    <w:p>
+      <w:pPr>
+        <w:pStyle w:val="ListParagraph"/>
+        <w:numPr>
+          <w:ilvl w:val="0"/>
+          <w:numId w:val="1"/>
+        </w:numPr>
+        <w:rPr>
+          <w:rFonts w:ascii="Times New Roman" w:eastAsia="Times New Roman" w:hAnsi="Times New Roman" w:cs="Times New Roman"/>
+        </w:rPr>
+      </w:pPr>
+      <w:r>
+        <w:rPr>
+          <w:rFonts w:ascii="Batang" w:eastAsia="Batang" w:hAnsi="Batang" w:cs="Batang"/>
+          <w:b/>
+          <w:bCs/>
+        </w:rPr>
+        <w:t>Queries with Arguments</w:t>
+      </w:r>
+    </w:p>
+    <w:p>
+      <w:pPr>
+        <w:pStyle w:val="ListParagraph"/>
+        <w:numPr>
+          <w:ilvl w:val="1"/>
+          <w:numId w:val="1"/>
+        </w:numPr>
+        <w:rPr>
+          <w:rFonts w:ascii="Times New Roman" w:eastAsia="Times New Roman" w:hAnsi="Times New Roman" w:cs="Times New Roman"/>
+        </w:rPr>
+      </w:pPr>
+      <w:r>
+        <w:rPr>
+          <w:rFonts w:ascii="Batang" w:eastAsia="Batang" w:hAnsi="Batang" w:cs="Batang"/>
+        </w:rPr>
+        <w:t>GraphQL, each field can have 0 or more arguments</w:t>
+      </w:r>
+    </w:p>
+    <w:p>
+      <w:pPr>
+        <w:rPr>
+          <w:rFonts w:ascii="Times New Roman" w:eastAsia="Times New Roman" w:hAnsi="Times New Roman" w:cs="Times New Roman"/>
+        </w:rPr>
+      </w:pPr>
+      <w:r>
+        <w:rPr>
+          <w:rFonts w:ascii="Batang" w:eastAsia="Batang" w:hAnsi="Batang" w:cs="Batang"/>
+        </w:rPr>
+        <w:lastRenderedPageBreak/>
+        <w:drawing>
+          <wp:inline distT="0" distB="0" distL="0" distR="0" wp14:anchorId="1B7D8891" wp14:editId="1D795580">
+            <wp:extent cx="5943600" cy="1002030"/>
+            <wp:effectExtent l="0" t="0" r="0" b="1270"/>
+            <wp:docPr id="10" name="Picture 10" descr="Rectangle&#10;&#10;Description automatically generated with low confidence"/>
+            <wp:cNvGraphicFramePr>
+              <a:graphicFrameLocks xmlns:a="http://schemas.openxmlformats.org/drawingml/2006/main" noChangeAspect="1"/>
+            </wp:cNvGraphicFramePr>
+            <a:graphic xmlns:a="http://schemas.openxmlformats.org/drawingml/2006/main">
+              <a:graphicData uri="http://schemas.openxmlformats.org/drawingml/2006/picture">
+                <pic:pic xmlns:pic="http://schemas.openxmlformats.org/drawingml/2006/picture">
+                  <pic:nvPicPr>
+                    <pic:cNvPr id="10" name="Picture 10" descr="Rectangle&#10;&#10;Description automatically generated with low confidence"/>
+                    <pic:cNvPicPr/>
+                  </pic:nvPicPr>
+                  <pic:blipFill>
+                    <a:blip r:embed="rId14"/>
+                    <a:stretch>
+                      <a:fillRect/>
+                    </a:stretch>
+                  </pic:blipFill>
+                  <pic:spPr>
+                    <a:xfrm>
+                      <a:off x="0" y="0"/>
+                      <a:ext cx="5943600" cy="1002030"/>
+                    </a:xfrm>
+                    <a:prstGeom prst="rect">
+                      <a:avLst/>
+                    </a:prstGeom>
+                  </pic:spPr>
+                </pic:pic>
+              </a:graphicData>
+            </a:graphic>
+          </wp:inline>
+        </w:drawing>
+      </w:r>
+      <w:r>
+        <w:rPr>
+          <w:rFonts w:ascii="Batang" w:eastAsia="Batang" w:hAnsi="Batang" w:cs="Batang"/>
+        </w:rPr>
+        <w:t xml:space="preserve"> </w:t>
+      </w:r>
     </w:p>
     <w:sectPr>
       <w:pgSz w:w="12240" w:h="15840"/>

</xml_diff>

<commit_message>
feat: Add progress #18 'graph-ql'
</commit_message>
<xml_diff>
--- a/graph-ql/notes.docx
+++ b/graph-ql/notes.docx
@@ -3,9 +3,19 @@
 <w:document xmlns:wpc="http://schemas.microsoft.com/office/word/2010/wordprocessingCanvas" xmlns:cx="http://schemas.microsoft.com/office/drawing/2014/chartex" xmlns:cx1="http://schemas.microsoft.com/office/drawing/2015/9/8/chartex" xmlns:cx2="http://schemas.microsoft.com/office/drawing/2015/10/21/chartex" xmlns:cx3="http://schemas.microsoft.com/office/drawing/2016/5/9/chartex" xmlns:cx4="http://schemas.microsoft.com/office/drawing/2016/5/10/chartex" xmlns:cx5="http://schemas.microsoft.com/office/drawing/2016/5/11/chartex" xmlns:cx6="http://schemas.microsoft.com/office/drawing/2016/5/12/chartex" xmlns:cx7="http://schemas.microsoft.com/office/drawing/2016/5/13/chartex" xmlns:cx8="http://schemas.microsoft.com/office/drawing/2016/5/14/chartex" xmlns:mc="http://schemas.openxmlformats.org/markup-compatibility/2006" xmlns:aink="http://schemas.microsoft.com/office/drawing/2016/ink" xmlns:am3d="http://schemas.microsoft.com/office/drawing/2017/model3d" xmlns:o="urn:schemas-microsoft-com:office:office" xmlns:r="http://schemas.openxmlformats.org/officeDocument/2006/relationships" xmlns:m="http://schemas.openxmlformats.org/officeDocument/2006/math" xmlns:v="urn:schemas-microsoft-com:vml" xmlns:wp14="http://schemas.microsoft.com/office/word/2010/wordprocessingDrawing" xmlns:wp="http://schemas.openxmlformats.org/drawingml/2006/wordprocessingDrawing" xmlns:w10="urn:schemas-microsoft-com:office:word" xmlns:w="http://schemas.openxmlformats.org/wordprocessingml/2006/main" xmlns:w14="http://schemas.microsoft.com/office/word/2010/wordml" xmlns:w15="http://schemas.microsoft.com/office/word/2012/wordml" xmlns:w16cex="http://schemas.microsoft.com/office/word/2018/wordml/cex" xmlns:w16cid="http://schemas.microsoft.com/office/word/2016/wordml/cid" xmlns:w16="http://schemas.microsoft.com/office/word/2018/wordml" xmlns:w16se="http://schemas.microsoft.com/office/word/2015/wordml/symex" xmlns:wpg="http://schemas.microsoft.com/office/word/2010/wordprocessingGroup" xmlns:wpi="http://schemas.microsoft.com/office/word/2010/wordprocessingInk" xmlns:wne="http://schemas.microsoft.com/office/word/2006/wordml" xmlns:wps="http://schemas.microsoft.com/office/word/2010/wordprocessingShape" mc:Ignorable="w14 w15 w16se w16cid w16 w16cex wp14">
   <w:body>
     <w:p>
-      <w:r>
+      <w:pPr>
+        <w:rPr>
+          <w:rFonts w:cstheme="minorHAnsi"/>
+        </w:rPr>
+      </w:pPr>
+      <w:proofErr w:type="spellStart"/>
+      <w:r>
+        <w:rPr>
+          <w:rFonts w:cstheme="minorHAnsi"/>
+        </w:rPr>
         <w:t>GraphQL</w:t>
       </w:r>
+      <w:proofErr w:type="spellEnd"/>
     </w:p>
     <w:p>
       <w:pPr>
@@ -14,8 +24,14 @@
           <w:ilvl w:val="0"/>
           <w:numId w:val="1"/>
         </w:numPr>
-      </w:pPr>
-      <w:r>
+        <w:rPr>
+          <w:rFonts w:cstheme="minorHAnsi"/>
+        </w:rPr>
+      </w:pPr>
+      <w:r>
+        <w:rPr>
+          <w:rFonts w:cstheme="minorHAnsi"/>
+        </w:rPr>
         <w:t>Is new API standard that was invented &amp; open sourced by Facebook</w:t>
       </w:r>
     </w:p>
@@ -26,8 +42,14 @@
           <w:ilvl w:val="0"/>
           <w:numId w:val="1"/>
         </w:numPr>
-      </w:pPr>
-      <w:r>
+        <w:rPr>
+          <w:rFonts w:cstheme="minorHAnsi"/>
+        </w:rPr>
+      </w:pPr>
+      <w:r>
+        <w:rPr>
+          <w:rFonts w:cstheme="minorHAnsi"/>
+        </w:rPr>
         <w:t>Enables declarative data fetching</w:t>
       </w:r>
     </w:p>
@@ -38,8 +60,14 @@
           <w:ilvl w:val="1"/>
           <w:numId w:val="1"/>
         </w:numPr>
-      </w:pPr>
-      <w:r>
+        <w:rPr>
+          <w:rFonts w:cstheme="minorHAnsi"/>
+        </w:rPr>
+      </w:pPr>
+      <w:r>
+        <w:rPr>
+          <w:rFonts w:cstheme="minorHAnsi"/>
+        </w:rPr>
         <w:t>Allows API to specify exactly which data it needs</w:t>
       </w:r>
     </w:p>
@@ -50,21 +78,72 @@
           <w:ilvl w:val="0"/>
           <w:numId w:val="1"/>
         </w:numPr>
-      </w:pPr>
-      <w:r>
-        <w:t xml:space="preserve">GraphQL server exposes single endpoint and </w:t>
-      </w:r>
-      <w:r>
+        <w:rPr>
+          <w:rFonts w:cstheme="minorHAnsi"/>
+        </w:rPr>
+      </w:pPr>
+      <w:proofErr w:type="spellStart"/>
+      <w:r>
+        <w:rPr>
+          <w:rFonts w:cstheme="minorHAnsi"/>
+        </w:rPr>
+        <w:t>GraphQL</w:t>
+      </w:r>
+      <w:proofErr w:type="spellEnd"/>
+      <w:r>
+        <w:rPr>
+          <w:rFonts w:cstheme="minorHAnsi"/>
+        </w:rPr>
+        <w:t xml:space="preserve"> server exposes single endpoint and </w:t>
+      </w:r>
+      <w:r>
+        <w:rPr>
+          <w:rFonts w:cstheme="minorHAnsi"/>
+        </w:rPr>
         <w:t>responds with exactly the data it needs</w:t>
       </w:r>
     </w:p>
-    <w:p/>
-    <w:p/>
-    <w:p/>
-    <w:p>
-      <w:r>
-        <w:t>Why GraphQL</w:t>
-      </w:r>
+    <w:p>
+      <w:pPr>
+        <w:rPr>
+          <w:rFonts w:cstheme="minorHAnsi"/>
+        </w:rPr>
+      </w:pPr>
+    </w:p>
+    <w:p>
+      <w:pPr>
+        <w:rPr>
+          <w:rFonts w:cstheme="minorHAnsi"/>
+        </w:rPr>
+      </w:pPr>
+    </w:p>
+    <w:p>
+      <w:pPr>
+        <w:rPr>
+          <w:rFonts w:cstheme="minorHAnsi"/>
+        </w:rPr>
+      </w:pPr>
+    </w:p>
+    <w:p>
+      <w:pPr>
+        <w:rPr>
+          <w:rFonts w:cstheme="minorHAnsi"/>
+        </w:rPr>
+      </w:pPr>
+      <w:r>
+        <w:rPr>
+          <w:rFonts w:cstheme="minorHAnsi"/>
+        </w:rPr>
+        <w:t xml:space="preserve">Why </w:t>
+      </w:r>
+      <w:proofErr w:type="spellStart"/>
+      <w:r>
+        <w:rPr>
+          <w:rFonts w:cstheme="minorHAnsi"/>
+        </w:rPr>
+        <w:t>GraphQL</w:t>
+      </w:r>
+      <w:proofErr w:type="spellEnd"/>
     </w:p>
     <w:p>
       <w:pPr>
@@ -73,8 +152,14 @@
           <w:ilvl w:val="0"/>
           <w:numId w:val="1"/>
         </w:numPr>
-      </w:pPr>
-      <w:r>
+        <w:rPr>
+          <w:rFonts w:cstheme="minorHAnsi"/>
+        </w:rPr>
+      </w:pPr>
+      <w:r>
+        <w:rPr>
+          <w:rFonts w:cstheme="minorHAnsi"/>
+        </w:rPr>
         <w:t>Increased mobile usage creates need for efficient data loading</w:t>
       </w:r>
     </w:p>
@@ -85,11 +170,48 @@
           <w:ilvl w:val="1"/>
           <w:numId w:val="1"/>
         </w:numPr>
-      </w:pPr>
-      <w:r>
-        <w:t>Low powered devices, sloppy network were the initial reasons graphQL was developed</w:t>
-      </w:r>
-      <w:r>
+        <w:rPr>
+          <w:rFonts w:cstheme="minorHAnsi"/>
+        </w:rPr>
+      </w:pPr>
+      <w:r>
+        <w:rPr>
+          <w:rFonts w:cstheme="minorHAnsi"/>
+        </w:rPr>
+        <w:t xml:space="preserve">Low powered devices, sloppy network </w:t>
+      </w:r>
+      <w:proofErr w:type="gramStart"/>
+      <w:r>
+        <w:rPr>
+          <w:rFonts w:cstheme="minorHAnsi"/>
+        </w:rPr>
+        <w:t>were</w:t>
+      </w:r>
+      <w:proofErr w:type="gramEnd"/>
+      <w:r>
+        <w:rPr>
+          <w:rFonts w:cstheme="minorHAnsi"/>
+        </w:rPr>
+        <w:t xml:space="preserve"> the initial reasons </w:t>
+      </w:r>
+      <w:proofErr w:type="spellStart"/>
+      <w:r>
+        <w:rPr>
+          <w:rFonts w:cstheme="minorHAnsi"/>
+        </w:rPr>
+        <w:t>graphQL</w:t>
+      </w:r>
+      <w:proofErr w:type="spellEnd"/>
+      <w:r>
+        <w:rPr>
+          <w:rFonts w:cstheme="minorHAnsi"/>
+        </w:rPr>
+        <w:t xml:space="preserve"> was developed</w:t>
+      </w:r>
+      <w:r>
+        <w:rPr>
+          <w:rFonts w:cstheme="minorHAnsi"/>
+        </w:rPr>
         <w:t xml:space="preserve"> by Facebook</w:t>
       </w:r>
     </w:p>
@@ -100,8 +222,14 @@
           <w:ilvl w:val="0"/>
           <w:numId w:val="1"/>
         </w:numPr>
-      </w:pPr>
-      <w:r>
+        <w:rPr>
+          <w:rFonts w:cstheme="minorHAnsi"/>
+        </w:rPr>
+      </w:pPr>
+      <w:r>
+        <w:rPr>
+          <w:rFonts w:cstheme="minorHAnsi"/>
+        </w:rPr>
         <w:t>Variety of different frontend frameworks and platforms on the client-side</w:t>
       </w:r>
     </w:p>
@@ -112,22 +240,62 @@
           <w:ilvl w:val="0"/>
           <w:numId w:val="1"/>
         </w:numPr>
-      </w:pPr>
-      <w:r>
+        <w:rPr>
+          <w:rFonts w:cstheme="minorHAnsi"/>
+        </w:rPr>
+      </w:pPr>
+      <w:r>
+        <w:rPr>
+          <w:rFonts w:cstheme="minorHAnsi"/>
+        </w:rPr>
         <w:t>Fast development speed &amp; expectation for rapid</w:t>
       </w:r>
       <w:r>
+        <w:rPr>
+          <w:rFonts w:cstheme="minorHAnsi"/>
+        </w:rPr>
         <w:t xml:space="preserve"> feature</w:t>
       </w:r>
       <w:r>
+        <w:rPr>
+          <w:rFonts w:cstheme="minorHAnsi"/>
+        </w:rPr>
         <w:t xml:space="preserve"> development</w:t>
       </w:r>
     </w:p>
-    <w:p/>
-    <w:p/>
-    <w:p>
-      <w:r>
-        <w:t>GraphQL is not only for React Developers</w:t>
+    <w:p>
+      <w:pPr>
+        <w:rPr>
+          <w:rFonts w:cstheme="minorHAnsi"/>
+        </w:rPr>
+      </w:pPr>
+    </w:p>
+    <w:p>
+      <w:pPr>
+        <w:rPr>
+          <w:rFonts w:cstheme="minorHAnsi"/>
+        </w:rPr>
+      </w:pPr>
+    </w:p>
+    <w:p>
+      <w:pPr>
+        <w:rPr>
+          <w:rFonts w:cstheme="minorHAnsi"/>
+        </w:rPr>
+      </w:pPr>
+      <w:proofErr w:type="spellStart"/>
+      <w:r>
+        <w:rPr>
+          <w:rFonts w:cstheme="minorHAnsi"/>
+        </w:rPr>
+        <w:t>GraphQL</w:t>
+      </w:r>
+      <w:proofErr w:type="spellEnd"/>
+      <w:r>
+        <w:rPr>
+          <w:rFonts w:cstheme="minorHAnsi"/>
+        </w:rPr>
+        <w:t xml:space="preserve"> is not only for React Developers</w:t>
       </w:r>
     </w:p>
     <w:p>
@@ -137,9 +305,29 @@
           <w:ilvl w:val="0"/>
           <w:numId w:val="1"/>
         </w:numPr>
-      </w:pPr>
-      <w:r>
-        <w:t>Facebook uses GraphQL since 2012 in their native mobile apps</w:t>
+        <w:rPr>
+          <w:rFonts w:cstheme="minorHAnsi"/>
+        </w:rPr>
+      </w:pPr>
+      <w:r>
+        <w:rPr>
+          <w:rFonts w:cstheme="minorHAnsi"/>
+        </w:rPr>
+        <w:t xml:space="preserve">Facebook uses </w:t>
+      </w:r>
+      <w:proofErr w:type="spellStart"/>
+      <w:r>
+        <w:rPr>
+          <w:rFonts w:cstheme="minorHAnsi"/>
+        </w:rPr>
+        <w:t>GraphQL</w:t>
+      </w:r>
+      <w:proofErr w:type="spellEnd"/>
+      <w:r>
+        <w:rPr>
+          <w:rFonts w:cstheme="minorHAnsi"/>
+        </w:rPr>
+        <w:t xml:space="preserve"> since 2012 in their native mobile apps</w:t>
       </w:r>
     </w:p>
     <w:p>
@@ -149,9 +337,23 @@
           <w:ilvl w:val="0"/>
           <w:numId w:val="1"/>
         </w:numPr>
-      </w:pPr>
-      <w:r>
-        <w:t>GraphQL can be used with any programming language and framework</w:t>
+        <w:rPr>
+          <w:rFonts w:cstheme="minorHAnsi"/>
+        </w:rPr>
+      </w:pPr>
+      <w:proofErr w:type="spellStart"/>
+      <w:r>
+        <w:rPr>
+          <w:rFonts w:cstheme="minorHAnsi"/>
+        </w:rPr>
+        <w:t>GraphQL</w:t>
+      </w:r>
+      <w:proofErr w:type="spellEnd"/>
+      <w:r>
+        <w:rPr>
+          <w:rFonts w:cstheme="minorHAnsi"/>
+        </w:rPr>
+        <w:t xml:space="preserve"> can be used with any programming language and framework</w:t>
       </w:r>
     </w:p>
     <w:p>
@@ -161,16 +363,58 @@
           <w:ilvl w:val="0"/>
           <w:numId w:val="1"/>
         </w:numPr>
-      </w:pPr>
-      <w:r>
-        <w:t>GraphQL is used by other big companies such as Coursera yelp and twitter</w:t>
-      </w:r>
-    </w:p>
-    <w:p/>
-    <w:p/>
-    <w:p>
-      <w:r>
-        <w:t>GraphQL vs REST</w:t>
+        <w:rPr>
+          <w:rFonts w:cstheme="minorHAnsi"/>
+        </w:rPr>
+      </w:pPr>
+      <w:proofErr w:type="spellStart"/>
+      <w:r>
+        <w:rPr>
+          <w:rFonts w:cstheme="minorHAnsi"/>
+        </w:rPr>
+        <w:t>GraphQL</w:t>
+      </w:r>
+      <w:proofErr w:type="spellEnd"/>
+      <w:r>
+        <w:rPr>
+          <w:rFonts w:cstheme="minorHAnsi"/>
+        </w:rPr>
+        <w:t xml:space="preserve"> is used by other big companies such as Coursera yelp and twitter</w:t>
+      </w:r>
+    </w:p>
+    <w:p>
+      <w:pPr>
+        <w:rPr>
+          <w:rFonts w:cstheme="minorHAnsi"/>
+        </w:rPr>
+      </w:pPr>
+    </w:p>
+    <w:p>
+      <w:pPr>
+        <w:rPr>
+          <w:rFonts w:cstheme="minorHAnsi"/>
+        </w:rPr>
+      </w:pPr>
+    </w:p>
+    <w:p>
+      <w:pPr>
+        <w:rPr>
+          <w:rFonts w:cstheme="minorHAnsi"/>
+        </w:rPr>
+      </w:pPr>
+      <w:proofErr w:type="spellStart"/>
+      <w:r>
+        <w:rPr>
+          <w:rFonts w:cstheme="minorHAnsi"/>
+        </w:rPr>
+        <w:t>GraphQL</w:t>
+      </w:r>
+      <w:proofErr w:type="spellEnd"/>
+      <w:r>
+        <w:rPr>
+          <w:rFonts w:cstheme="minorHAnsi"/>
+        </w:rPr>
+        <w:t xml:space="preserve"> vs REST</w:t>
       </w:r>
     </w:p>
     <w:p>
@@ -180,8 +424,14 @@
           <w:ilvl w:val="0"/>
           <w:numId w:val="1"/>
         </w:numPr>
-      </w:pPr>
-      <w:r>
+        <w:rPr>
+          <w:rFonts w:cstheme="minorHAnsi"/>
+        </w:rPr>
+      </w:pPr>
+      <w:r>
+        <w:rPr>
+          <w:rFonts w:cstheme="minorHAnsi"/>
+        </w:rPr>
         <w:t>Great idea in REST: stateless servers and &amp; structured access to resources</w:t>
       </w:r>
     </w:p>
@@ -192,8 +442,14 @@
           <w:ilvl w:val="0"/>
           <w:numId w:val="1"/>
         </w:numPr>
-      </w:pPr>
-      <w:r>
+        <w:rPr>
+          <w:rFonts w:cstheme="minorHAnsi"/>
+        </w:rPr>
+      </w:pPr>
+      <w:r>
+        <w:rPr>
+          <w:rFonts w:cstheme="minorHAnsi"/>
+        </w:rPr>
         <w:t>REST is a strict specification</w:t>
       </w:r>
     </w:p>
@@ -204,60 +460,112 @@
           <w:ilvl w:val="0"/>
           <w:numId w:val="1"/>
         </w:numPr>
-      </w:pPr>
-      <w:r>
+        <w:rPr>
+          <w:rFonts w:cstheme="minorHAnsi"/>
+        </w:rPr>
+      </w:pPr>
+      <w:r>
+        <w:rPr>
+          <w:rFonts w:cstheme="minorHAnsi"/>
+        </w:rPr>
         <w:t>Rapidly changing requirements on client-side don’t go well with REST</w:t>
       </w:r>
     </w:p>
     <w:p>
       <w:pPr>
         <w:ind w:left="360"/>
+        <w:rPr>
+          <w:rFonts w:cstheme="minorHAnsi"/>
+        </w:rPr>
       </w:pPr>
     </w:p>
     <w:p>
       <w:pPr>
         <w:ind w:left="360"/>
-      </w:pPr>
-    </w:p>
-    <w:p>
-      <w:pPr>
-        <w:rPr>
-          <w:b/>
-          <w:bCs/>
-        </w:rPr>
-      </w:pPr>
-      <w:r>
-        <w:rPr>
-          <w:b/>
-          <w:bCs/>
-        </w:rPr>
-        <w:t>Key:</w:t>
-      </w:r>
-      <w:r>
-        <w:rPr>
-          <w:b/>
-          <w:bCs/>
-        </w:rPr>
-        <w:t xml:space="preserve"> GraphQL was developed to cope with the need for more flexibility and efficiency in client server communication</w:t>
-      </w:r>
-      <w:r>
-        <w:rPr>
-          <w:b/>
-          <w:bCs/>
-        </w:rPr>
-        <w:t xml:space="preserve"> </w:t>
-      </w:r>
-    </w:p>
-    <w:p/>
-    <w:p/>
-    <w:p>
-      <w:r>
+        <w:rPr>
+          <w:rFonts w:cstheme="minorHAnsi"/>
+        </w:rPr>
+      </w:pPr>
+    </w:p>
+    <w:p>
+      <w:pPr>
+        <w:rPr>
+          <w:rFonts w:cstheme="minorHAnsi"/>
+          <w:b/>
+          <w:bCs/>
+        </w:rPr>
+      </w:pPr>
+      <w:r>
+        <w:rPr>
+          <w:rFonts w:cstheme="minorHAnsi"/>
+          <w:b/>
+          <w:bCs/>
+        </w:rPr>
+        <w:t xml:space="preserve">Key: </w:t>
+      </w:r>
+      <w:proofErr w:type="spellStart"/>
+      <w:r>
+        <w:rPr>
+          <w:rFonts w:cstheme="minorHAnsi"/>
+          <w:b/>
+          <w:bCs/>
+        </w:rPr>
+        <w:t>GraphQL</w:t>
+      </w:r>
+      <w:proofErr w:type="spellEnd"/>
+      <w:r>
+        <w:rPr>
+          <w:rFonts w:cstheme="minorHAnsi"/>
+          <w:b/>
+          <w:bCs/>
+        </w:rPr>
+        <w:t xml:space="preserve"> was developed to cope with the need for more flexibility and efficiency in client server communication </w:t>
+      </w:r>
+    </w:p>
+    <w:p>
+      <w:pPr>
+        <w:rPr>
+          <w:rFonts w:cstheme="minorHAnsi"/>
+        </w:rPr>
+      </w:pPr>
+    </w:p>
+    <w:p>
+      <w:pPr>
+        <w:rPr>
+          <w:rFonts w:cstheme="minorHAnsi"/>
+        </w:rPr>
+      </w:pPr>
+    </w:p>
+    <w:p>
+      <w:pPr>
+        <w:rPr>
+          <w:rFonts w:cstheme="minorHAnsi"/>
+        </w:rPr>
+      </w:pPr>
+      <w:r>
+        <w:rPr>
+          <w:rFonts w:cstheme="minorHAnsi"/>
+        </w:rPr>
         <w:t>Example: Blogging App with REST</w:t>
       </w:r>
     </w:p>
-    <w:p/>
-    <w:p>
-      <w:r>
+    <w:p>
+      <w:pPr>
+        <w:rPr>
+          <w:rFonts w:cstheme="minorHAnsi"/>
+        </w:rPr>
+      </w:pPr>
+    </w:p>
+    <w:p>
+      <w:pPr>
+        <w:rPr>
+          <w:rFonts w:cstheme="minorHAnsi"/>
+        </w:rPr>
+      </w:pPr>
+      <w:r>
+        <w:rPr>
+          <w:rFonts w:cstheme="minorHAnsi"/>
+        </w:rPr>
         <w:lastRenderedPageBreak/>
         <w:drawing>
           <wp:inline distT="0" distB="0" distL="0" distR="0" wp14:anchorId="09B51A3F" wp14:editId="3F595DA7">
@@ -296,9 +604,23 @@
         </w:drawing>
       </w:r>
     </w:p>
-    <w:p/>
-    <w:p>
-      <w:r>
+    <w:p>
+      <w:pPr>
+        <w:rPr>
+          <w:rFonts w:cstheme="minorHAnsi"/>
+        </w:rPr>
+      </w:pPr>
+    </w:p>
+    <w:p>
+      <w:pPr>
+        <w:rPr>
+          <w:rFonts w:cstheme="minorHAnsi"/>
+        </w:rPr>
+      </w:pPr>
+      <w:r>
+        <w:rPr>
+          <w:rFonts w:cstheme="minorHAnsi"/>
+        </w:rPr>
         <w:drawing>
           <wp:inline distT="0" distB="0" distL="0" distR="0" wp14:anchorId="76306449" wp14:editId="6909BFB1">
             <wp:extent cx="5943600" cy="2798445"/>
@@ -336,9 +658,23 @@
         </w:drawing>
       </w:r>
     </w:p>
-    <w:p/>
-    <w:p>
-      <w:r>
+    <w:p>
+      <w:pPr>
+        <w:rPr>
+          <w:rFonts w:cstheme="minorHAnsi"/>
+        </w:rPr>
+      </w:pPr>
+    </w:p>
+    <w:p>
+      <w:pPr>
+        <w:rPr>
+          <w:rFonts w:cstheme="minorHAnsi"/>
+        </w:rPr>
+      </w:pPr>
+      <w:r>
+        <w:rPr>
+          <w:rFonts w:cstheme="minorHAnsi"/>
+        </w:rPr>
         <w:t>Traditional REST</w:t>
       </w:r>
     </w:p>
@@ -349,32 +685,47 @@
           <w:ilvl w:val="0"/>
           <w:numId w:val="1"/>
         </w:numPr>
-      </w:pPr>
-      <w:r>
+        <w:rPr>
+          <w:rFonts w:cstheme="minorHAnsi"/>
+        </w:rPr>
+      </w:pPr>
+      <w:r>
+        <w:rPr>
+          <w:rFonts w:cstheme="minorHAnsi"/>
+        </w:rPr>
         <w:t>API endpoint ‘</w:t>
       </w:r>
       <w:r>
         <w:rPr>
+          <w:rFonts w:cstheme="minorHAnsi"/>
           <w:b/>
           <w:bCs/>
         </w:rPr>
         <w:t>/users/&lt;id&gt;</w:t>
       </w:r>
       <w:r>
+        <w:rPr>
+          <w:rFonts w:cstheme="minorHAnsi"/>
+        </w:rPr>
         <w:t xml:space="preserve">’ only needs </w:t>
       </w:r>
       <w:r>
         <w:rPr>
+          <w:rFonts w:cstheme="minorHAnsi"/>
           <w:b/>
           <w:bCs/>
         </w:rPr>
         <w:t>id</w:t>
       </w:r>
       <w:r>
+        <w:rPr>
+          <w:rFonts w:cstheme="minorHAnsi"/>
+        </w:rPr>
         <w:t xml:space="preserve"> and </w:t>
       </w:r>
       <w:r>
         <w:rPr>
+          <w:rFonts w:cstheme="minorHAnsi"/>
           <w:b/>
           <w:bCs/>
         </w:rPr>
@@ -388,32 +739,52 @@
           <w:ilvl w:val="1"/>
           <w:numId w:val="1"/>
         </w:numPr>
-      </w:pPr>
-      <w:r>
+        <w:rPr>
+          <w:rFonts w:cstheme="minorHAnsi"/>
+        </w:rPr>
+      </w:pPr>
+      <w:r>
+        <w:rPr>
+          <w:rFonts w:cstheme="minorHAnsi"/>
+        </w:rPr>
         <w:t>Adding</w:t>
       </w:r>
       <w:r>
         <w:rPr>
+          <w:rFonts w:cstheme="minorHAnsi"/>
           <w:b/>
           <w:bCs/>
         </w:rPr>
         <w:t xml:space="preserve"> Address </w:t>
       </w:r>
       <w:r>
+        <w:rPr>
+          <w:rFonts w:cstheme="minorHAnsi"/>
+        </w:rPr>
         <w:t xml:space="preserve">and </w:t>
       </w:r>
       <w:r>
         <w:rPr>
+          <w:rFonts w:cstheme="minorHAnsi"/>
           <w:b/>
           <w:bCs/>
         </w:rPr>
         <w:t>birthday</w:t>
       </w:r>
       <w:r>
+        <w:rPr>
+          <w:rFonts w:cstheme="minorHAnsi"/>
+        </w:rPr>
         <w:t xml:space="preserve"> puts extra strain on user’s data plan</w:t>
       </w:r>
     </w:p>
-    <w:p/>
+    <w:p>
+      <w:pPr>
+        <w:rPr>
+          <w:rFonts w:cstheme="minorHAnsi"/>
+        </w:rPr>
+      </w:pPr>
+    </w:p>
     <w:p>
       <w:pPr>
         <w:pStyle w:val="ListParagraph"/>
@@ -421,8 +792,14 @@
           <w:ilvl w:val="0"/>
           <w:numId w:val="1"/>
         </w:numPr>
-      </w:pPr>
-      <w:r>
+        <w:rPr>
+          <w:rFonts w:cstheme="minorHAnsi"/>
+        </w:rPr>
+      </w:pPr>
+      <w:r>
+        <w:rPr>
+          <w:rFonts w:cstheme="minorHAnsi"/>
+        </w:rPr>
         <w:t>We are actually downloading data that we don’t want to display</w:t>
       </w:r>
     </w:p>
@@ -433,14 +810,26 @@
           <w:ilvl w:val="0"/>
           <w:numId w:val="1"/>
         </w:numPr>
-      </w:pPr>
-      <w:r>
+        <w:rPr>
+          <w:rFonts w:cstheme="minorHAnsi"/>
+        </w:rPr>
+      </w:pPr>
+      <w:r>
+        <w:rPr>
+          <w:rFonts w:cstheme="minorHAnsi"/>
+        </w:rPr>
         <w:t xml:space="preserve">To be conservative on usage </w:t>
       </w:r>
       <w:r>
+        <w:rPr>
+          <w:rFonts w:cstheme="minorHAnsi"/>
+        </w:rPr>
         <w:sym w:font="Wingdings" w:char="F0E0"/>
       </w:r>
       <w:r>
+        <w:rPr>
+          <w:rFonts w:cstheme="minorHAnsi"/>
+        </w:rPr>
         <w:t xml:space="preserve"> you need to refine API for that specific purpose</w:t>
       </w:r>
     </w:p>
@@ -451,8 +840,14 @@
           <w:ilvl w:val="1"/>
           <w:numId w:val="1"/>
         </w:numPr>
-      </w:pPr>
-      <w:r>
+        <w:rPr>
+          <w:rFonts w:cstheme="minorHAnsi"/>
+        </w:rPr>
+      </w:pPr>
+      <w:r>
+        <w:rPr>
+          <w:rFonts w:cstheme="minorHAnsi"/>
+        </w:rPr>
         <w:t>Not a good idea when the app needs quick iteration</w:t>
       </w:r>
     </w:p>
@@ -463,19 +858,64 @@
           <w:ilvl w:val="0"/>
           <w:numId w:val="1"/>
         </w:numPr>
-      </w:pPr>
-    </w:p>
-    <w:p/>
-    <w:p>
-      <w:r>
+        <w:rPr>
+          <w:rFonts w:cstheme="minorHAnsi"/>
+        </w:rPr>
+      </w:pPr>
+    </w:p>
+    <w:p>
+      <w:pPr>
+        <w:rPr>
+          <w:rFonts w:cstheme="minorHAnsi"/>
+        </w:rPr>
+      </w:pPr>
+    </w:p>
+    <w:p>
+      <w:pPr>
+        <w:rPr>
+          <w:rFonts w:cstheme="minorHAnsi"/>
+        </w:rPr>
+      </w:pPr>
+      <w:proofErr w:type="spellStart"/>
+      <w:r>
+        <w:rPr>
+          <w:rFonts w:cstheme="minorHAnsi"/>
+        </w:rPr>
         <w:t>GraphQL</w:t>
       </w:r>
-    </w:p>
-    <w:p/>
-    <w:p/>
-    <w:p/>
-    <w:p>
-      <w:r>
+      <w:proofErr w:type="spellEnd"/>
+    </w:p>
+    <w:p>
+      <w:pPr>
+        <w:rPr>
+          <w:rFonts w:cstheme="minorHAnsi"/>
+        </w:rPr>
+      </w:pPr>
+    </w:p>
+    <w:p>
+      <w:pPr>
+        <w:rPr>
+          <w:rFonts w:cstheme="minorHAnsi"/>
+        </w:rPr>
+      </w:pPr>
+    </w:p>
+    <w:p>
+      <w:pPr>
+        <w:rPr>
+          <w:rFonts w:cstheme="minorHAnsi"/>
+        </w:rPr>
+      </w:pPr>
+    </w:p>
+    <w:p>
+      <w:pPr>
+        <w:rPr>
+          <w:rFonts w:cstheme="minorHAnsi"/>
+        </w:rPr>
+      </w:pPr>
+      <w:r>
+        <w:rPr>
+          <w:rFonts w:cstheme="minorHAnsi"/>
+        </w:rPr>
         <w:lastRenderedPageBreak/>
         <w:drawing>
           <wp:inline distT="0" distB="0" distL="0" distR="0" wp14:anchorId="79B78CC9" wp14:editId="60653ACD">
@@ -514,9 +954,23 @@
         </w:drawing>
       </w:r>
     </w:p>
-    <w:p/>
-    <w:p>
-      <w:r>
+    <w:p>
+      <w:pPr>
+        <w:rPr>
+          <w:rFonts w:cstheme="minorHAnsi"/>
+        </w:rPr>
+      </w:pPr>
+    </w:p>
+    <w:p>
+      <w:pPr>
+        <w:rPr>
+          <w:rFonts w:cstheme="minorHAnsi"/>
+        </w:rPr>
+      </w:pPr>
+      <w:r>
+        <w:rPr>
+          <w:rFonts w:cstheme="minorHAnsi"/>
+        </w:rPr>
         <w:drawing>
           <wp:inline distT="0" distB="0" distL="0" distR="0" wp14:anchorId="660A1B4C" wp14:editId="145738CD">
             <wp:extent cx="5943600" cy="2918460"/>
@@ -554,7 +1008,13 @@
         </w:drawing>
       </w:r>
     </w:p>
-    <w:p/>
+    <w:p>
+      <w:pPr>
+        <w:rPr>
+          <w:rFonts w:cstheme="minorHAnsi"/>
+        </w:rPr>
+      </w:pPr>
+    </w:p>
     <w:p>
       <w:pPr>
         <w:pStyle w:val="ListParagraph"/>
@@ -562,8 +1022,14 @@
           <w:ilvl w:val="0"/>
           <w:numId w:val="1"/>
         </w:numPr>
-      </w:pPr>
-      <w:r>
+        <w:rPr>
+          <w:rFonts w:cstheme="minorHAnsi"/>
+        </w:rPr>
+      </w:pPr>
+      <w:r>
+        <w:rPr>
+          <w:rFonts w:cstheme="minorHAnsi"/>
+        </w:rPr>
         <w:t>Fetches everything on single request</w:t>
       </w:r>
     </w:p>
@@ -574,14 +1040,26 @@
           <w:ilvl w:val="1"/>
           <w:numId w:val="1"/>
         </w:numPr>
-      </w:pPr>
-      <w:r>
+        <w:rPr>
+          <w:rFonts w:cstheme="minorHAnsi"/>
+        </w:rPr>
+      </w:pPr>
+      <w:r>
+        <w:rPr>
+          <w:rFonts w:cstheme="minorHAnsi"/>
+        </w:rPr>
         <w:t xml:space="preserve">Allows to fetch only needed data </w:t>
       </w:r>
       <w:r>
+        <w:rPr>
+          <w:rFonts w:cstheme="minorHAnsi"/>
+        </w:rPr>
         <w:sym w:font="Wingdings" w:char="F0E0"/>
       </w:r>
       <w:r>
+        <w:rPr>
+          <w:rFonts w:cstheme="minorHAnsi"/>
+        </w:rPr>
         <w:t xml:space="preserve"> saving data on user</w:t>
       </w:r>
     </w:p>
@@ -592,8 +1070,14 @@
           <w:ilvl w:val="0"/>
           <w:numId w:val="1"/>
         </w:numPr>
-      </w:pPr>
-      <w:r>
+        <w:rPr>
+          <w:rFonts w:cstheme="minorHAnsi"/>
+        </w:rPr>
+      </w:pPr>
+      <w:r>
+        <w:rPr>
+          <w:rFonts w:cstheme="minorHAnsi"/>
+        </w:rPr>
         <w:t>Advantages</w:t>
       </w:r>
     </w:p>
@@ -604,8 +1088,14 @@
           <w:ilvl w:val="1"/>
           <w:numId w:val="1"/>
         </w:numPr>
-      </w:pPr>
-      <w:r>
+        <w:rPr>
+          <w:rFonts w:cstheme="minorHAnsi"/>
+        </w:rPr>
+      </w:pPr>
+      <w:r>
+        <w:rPr>
+          <w:rFonts w:cstheme="minorHAnsi"/>
+        </w:rPr>
         <w:t>No more over – and under fetching</w:t>
       </w:r>
     </w:p>
@@ -617,29 +1107,38 @@
           <w:numId w:val="1"/>
         </w:numPr>
         <w:rPr>
-          <w:b/>
-          <w:bCs/>
-        </w:rPr>
-      </w:pPr>
-      <w:r>
-        <w:rPr>
+          <w:rFonts w:cstheme="minorHAnsi"/>
+          <w:b/>
+          <w:bCs/>
+        </w:rPr>
+      </w:pPr>
+      <w:proofErr w:type="spellStart"/>
+      <w:r>
+        <w:rPr>
+          <w:rFonts w:cstheme="minorHAnsi"/>
           <w:b/>
           <w:bCs/>
         </w:rPr>
         <w:t>Overfetching</w:t>
       </w:r>
-      <w:r>
-        <w:rPr>
+      <w:proofErr w:type="spellEnd"/>
+      <w:r>
+        <w:rPr>
+          <w:rFonts w:cstheme="minorHAnsi"/>
           <w:b/>
           <w:bCs/>
         </w:rPr>
         <w:t xml:space="preserve">: </w:t>
       </w:r>
       <w:r>
+        <w:rPr>
+          <w:rFonts w:cstheme="minorHAnsi"/>
+        </w:rPr>
         <w:t>Downloading unnecessary data</w:t>
       </w:r>
       <w:r>
         <w:rPr>
+          <w:rFonts w:cstheme="minorHAnsi"/>
           <w:b/>
           <w:bCs/>
         </w:rPr>
@@ -654,46 +1153,65 @@
           <w:numId w:val="1"/>
         </w:numPr>
         <w:rPr>
-          <w:b/>
-          <w:bCs/>
-        </w:rPr>
-      </w:pPr>
-      <w:r>
-        <w:rPr>
-          <w:b/>
-          <w:bCs/>
-        </w:rPr>
-        <w:t>Underfetching:</w:t>
-      </w:r>
-      <w:r>
+          <w:rFonts w:cstheme="minorHAnsi"/>
+          <w:b/>
+          <w:bCs/>
+        </w:rPr>
+      </w:pPr>
+      <w:proofErr w:type="spellStart"/>
+      <w:r>
+        <w:rPr>
+          <w:rFonts w:cstheme="minorHAnsi"/>
+          <w:b/>
+          <w:bCs/>
+        </w:rPr>
+        <w:t>Underfetching</w:t>
+      </w:r>
+      <w:proofErr w:type="spellEnd"/>
+      <w:r>
+        <w:rPr>
+          <w:rFonts w:cstheme="minorHAnsi"/>
+          <w:b/>
+          <w:bCs/>
+        </w:rPr>
+        <w:t>:</w:t>
+      </w:r>
+      <w:r>
+        <w:rPr>
+          <w:rFonts w:cstheme="minorHAnsi"/>
+        </w:rPr>
         <w:t xml:space="preserve"> An endpoint doesn’t return enough of the right information; need to send multiple requests (n+1 requests problem)</w:t>
       </w:r>
     </w:p>
     <w:p>
       <w:pPr>
         <w:rPr>
-          <w:b/>
-          <w:bCs/>
-        </w:rPr>
-      </w:pPr>
-    </w:p>
-    <w:p>
-      <w:pPr>
-        <w:rPr>
-          <w:b/>
-          <w:bCs/>
-        </w:rPr>
-      </w:pPr>
-    </w:p>
-    <w:p>
-      <w:pPr>
-        <w:rPr>
-          <w:b/>
-          <w:bCs/>
-        </w:rPr>
-      </w:pPr>
-      <w:r>
-        <w:rPr>
+          <w:rFonts w:cstheme="minorHAnsi"/>
+          <w:b/>
+          <w:bCs/>
+        </w:rPr>
+      </w:pPr>
+    </w:p>
+    <w:p>
+      <w:pPr>
+        <w:rPr>
+          <w:rFonts w:cstheme="minorHAnsi"/>
+          <w:b/>
+          <w:bCs/>
+        </w:rPr>
+      </w:pPr>
+    </w:p>
+    <w:p>
+      <w:pPr>
+        <w:rPr>
+          <w:rFonts w:cstheme="minorHAnsi"/>
+          <w:b/>
+          <w:bCs/>
+        </w:rPr>
+      </w:pPr>
+      <w:r>
+        <w:rPr>
+          <w:rFonts w:cstheme="minorHAnsi"/>
           <w:b/>
           <w:bCs/>
         </w:rPr>
@@ -708,11 +1226,15 @@
           <w:numId w:val="1"/>
         </w:numPr>
         <w:rPr>
-          <w:b/>
-          <w:bCs/>
-        </w:rPr>
-      </w:pPr>
-      <w:r>
+          <w:rFonts w:cstheme="minorHAnsi"/>
+          <w:b/>
+          <w:bCs/>
+        </w:rPr>
+      </w:pPr>
+      <w:r>
+        <w:rPr>
+          <w:rFonts w:cstheme="minorHAnsi"/>
+        </w:rPr>
         <w:t>REST: structure endpoints according to clients’ data needs</w:t>
       </w:r>
     </w:p>
@@ -724,11 +1246,15 @@
           <w:numId w:val="1"/>
         </w:numPr>
         <w:rPr>
-          <w:b/>
-          <w:bCs/>
-        </w:rPr>
-      </w:pPr>
-      <w:r>
+          <w:rFonts w:cstheme="minorHAnsi"/>
+          <w:b/>
+          <w:bCs/>
+        </w:rPr>
+      </w:pPr>
+      <w:r>
+        <w:rPr>
+          <w:rFonts w:cstheme="minorHAnsi"/>
+        </w:rPr>
         <w:t>No need to adjust API when product requirements and design change</w:t>
       </w:r>
     </w:p>
@@ -740,11 +1266,15 @@
           <w:numId w:val="1"/>
         </w:numPr>
         <w:rPr>
-          <w:b/>
-          <w:bCs/>
-        </w:rPr>
-      </w:pPr>
-      <w:r>
+          <w:rFonts w:cstheme="minorHAnsi"/>
+          <w:b/>
+          <w:bCs/>
+        </w:rPr>
+      </w:pPr>
+      <w:r>
+        <w:rPr>
+          <w:rFonts w:cstheme="minorHAnsi"/>
+        </w:rPr>
         <w:lastRenderedPageBreak/>
         <w:t>Faster feedback cycles and product iterations</w:t>
       </w:r>
@@ -752,28 +1282,32 @@
     <w:p>
       <w:pPr>
         <w:rPr>
-          <w:b/>
-          <w:bCs/>
-        </w:rPr>
-      </w:pPr>
-    </w:p>
-    <w:p>
-      <w:pPr>
-        <w:rPr>
-          <w:b/>
-          <w:bCs/>
-        </w:rPr>
-      </w:pPr>
-    </w:p>
-    <w:p>
-      <w:pPr>
-        <w:rPr>
-          <w:b/>
-          <w:bCs/>
-        </w:rPr>
-      </w:pPr>
-      <w:r>
-        <w:rPr>
+          <w:rFonts w:cstheme="minorHAnsi"/>
+          <w:b/>
+          <w:bCs/>
+        </w:rPr>
+      </w:pPr>
+    </w:p>
+    <w:p>
+      <w:pPr>
+        <w:rPr>
+          <w:rFonts w:cstheme="minorHAnsi"/>
+          <w:b/>
+          <w:bCs/>
+        </w:rPr>
+      </w:pPr>
+    </w:p>
+    <w:p>
+      <w:pPr>
+        <w:rPr>
+          <w:rFonts w:cstheme="minorHAnsi"/>
+          <w:b/>
+          <w:bCs/>
+        </w:rPr>
+      </w:pPr>
+      <w:r>
+        <w:rPr>
+          <w:rFonts w:cstheme="minorHAnsi"/>
           <w:b/>
           <w:bCs/>
         </w:rPr>
@@ -788,11 +1322,15 @@
           <w:numId w:val="1"/>
         </w:numPr>
         <w:rPr>
-          <w:b/>
-          <w:bCs/>
-        </w:rPr>
-      </w:pPr>
-      <w:r>
+          <w:rFonts w:cstheme="minorHAnsi"/>
+          <w:b/>
+          <w:bCs/>
+        </w:rPr>
+      </w:pPr>
+      <w:r>
+        <w:rPr>
+          <w:rFonts w:cstheme="minorHAnsi"/>
+        </w:rPr>
         <w:t>Fine-grained info about what data is read by clients</w:t>
       </w:r>
     </w:p>
@@ -804,11 +1342,15 @@
           <w:numId w:val="1"/>
         </w:numPr>
         <w:rPr>
-          <w:b/>
-          <w:bCs/>
-        </w:rPr>
-      </w:pPr>
-      <w:r>
+          <w:rFonts w:cstheme="minorHAnsi"/>
+          <w:b/>
+          <w:bCs/>
+        </w:rPr>
+      </w:pPr>
+      <w:r>
+        <w:rPr>
+          <w:rFonts w:cstheme="minorHAnsi"/>
+        </w:rPr>
         <w:t>Enables evolving API and deprecating unneeded API features</w:t>
       </w:r>
     </w:p>
@@ -820,32 +1362,38 @@
           <w:numId w:val="1"/>
         </w:numPr>
         <w:rPr>
-          <w:b/>
-          <w:bCs/>
-        </w:rPr>
-      </w:pPr>
-      <w:r>
+          <w:rFonts w:cstheme="minorHAnsi"/>
+          <w:b/>
+          <w:bCs/>
+        </w:rPr>
+      </w:pPr>
+      <w:r>
+        <w:rPr>
+          <w:rFonts w:cstheme="minorHAnsi"/>
+        </w:rPr>
         <w:t>Great opportunities for instrumenting and performance monitoring</w:t>
       </w:r>
     </w:p>
     <w:p>
       <w:pPr>
         <w:rPr>
-          <w:b/>
-          <w:bCs/>
-        </w:rPr>
-      </w:pPr>
-    </w:p>
-    <w:p>
-      <w:pPr>
-        <w:rPr>
-          <w:rFonts w:hint="eastAsia"/>
-          <w:b/>
-          <w:bCs/>
-        </w:rPr>
-      </w:pPr>
-      <w:r>
-        <w:rPr>
+          <w:rFonts w:cstheme="minorHAnsi"/>
+          <w:b/>
+          <w:bCs/>
+        </w:rPr>
+      </w:pPr>
+    </w:p>
+    <w:p>
+      <w:pPr>
+        <w:rPr>
+          <w:rFonts w:cstheme="minorHAnsi"/>
+          <w:b/>
+          <w:bCs/>
+        </w:rPr>
+      </w:pPr>
+      <w:r>
+        <w:rPr>
+          <w:rFonts w:cstheme="minorHAnsi"/>
           <w:b/>
           <w:bCs/>
         </w:rPr>
@@ -859,9 +1407,23 @@
           <w:ilvl w:val="0"/>
           <w:numId w:val="1"/>
         </w:numPr>
-      </w:pPr>
-      <w:r>
-        <w:t>GraphQL uses strong type system to define capabilities of an API</w:t>
+        <w:rPr>
+          <w:rFonts w:cstheme="minorHAnsi"/>
+        </w:rPr>
+      </w:pPr>
+      <w:proofErr w:type="spellStart"/>
+      <w:r>
+        <w:rPr>
+          <w:rFonts w:cstheme="minorHAnsi"/>
+        </w:rPr>
+        <w:t>GraphQL</w:t>
+      </w:r>
+      <w:proofErr w:type="spellEnd"/>
+      <w:r>
+        <w:rPr>
+          <w:rFonts w:cstheme="minorHAnsi"/>
+        </w:rPr>
+        <w:t xml:space="preserve"> uses strong type system to define capabilities of an API</w:t>
       </w:r>
     </w:p>
     <w:p>
@@ -871,8 +1433,14 @@
           <w:ilvl w:val="0"/>
           <w:numId w:val="1"/>
         </w:numPr>
-      </w:pPr>
-      <w:r>
+        <w:rPr>
+          <w:rFonts w:cstheme="minorHAnsi"/>
+        </w:rPr>
+      </w:pPr>
+      <w:r>
+        <w:rPr>
+          <w:rFonts w:cstheme="minorHAnsi"/>
+        </w:rPr>
         <w:t>Schema serves as contract between client and server</w:t>
       </w:r>
     </w:p>
@@ -883,29 +1451,51 @@
           <w:ilvl w:val="0"/>
           <w:numId w:val="1"/>
         </w:numPr>
-      </w:pPr>
-      <w:r>
+        <w:rPr>
+          <w:rFonts w:cstheme="minorHAnsi"/>
+        </w:rPr>
+      </w:pPr>
+      <w:r>
+        <w:rPr>
+          <w:rFonts w:cstheme="minorHAnsi"/>
+        </w:rPr>
         <w:t>Frontend and backend teams can work completely independent from each other</w:t>
       </w:r>
     </w:p>
-    <w:p/>
-    <w:p/>
+    <w:p>
+      <w:pPr>
+        <w:rPr>
+          <w:rFonts w:cstheme="minorHAnsi"/>
+        </w:rPr>
+      </w:pPr>
+    </w:p>
+    <w:p>
+      <w:pPr>
+        <w:rPr>
+          <w:rFonts w:cstheme="minorHAnsi"/>
+        </w:rPr>
+      </w:pPr>
+    </w:p>
     <w:p>
       <w:pPr>
         <w:tabs>
           <w:tab w:val="left" w:pos="6060"/>
         </w:tabs>
         <w:rPr>
-          <w:rFonts w:hint="eastAsia"/>
-        </w:rPr>
-      </w:pPr>
-      <w:r>
+          <w:rFonts w:cstheme="minorHAnsi"/>
+        </w:rPr>
+      </w:pPr>
+      <w:r>
+        <w:rPr>
+          <w:rFonts w:cstheme="minorHAnsi"/>
+        </w:rPr>
         <w:tab/>
       </w:r>
     </w:p>
     <w:p>
       <w:pPr>
         <w:rPr>
+          <w:rFonts w:cstheme="minorHAnsi"/>
           <w:b/>
           <w:bCs/>
           <w:sz w:val="40"/>
@@ -914,6 +1504,7 @@
       </w:pPr>
       <w:r>
         <w:rPr>
+          <w:rFonts w:cstheme="minorHAnsi"/>
           <w:b/>
           <w:bCs/>
           <w:sz w:val="40"/>
@@ -930,12 +1521,14 @@
           <w:numId w:val="1"/>
         </w:numPr>
         <w:rPr>
-          <w:b/>
-          <w:bCs/>
-        </w:rPr>
-      </w:pPr>
-      <w:r>
-        <w:rPr>
+          <w:rFonts w:cstheme="minorHAnsi"/>
+          <w:b/>
+          <w:bCs/>
+        </w:rPr>
+      </w:pPr>
+      <w:r>
+        <w:rPr>
+          <w:rFonts w:cstheme="minorHAnsi"/>
           <w:b/>
           <w:bCs/>
         </w:rPr>
@@ -949,17 +1542,76 @@
           <w:ilvl w:val="1"/>
           <w:numId w:val="1"/>
         </w:numPr>
-      </w:pPr>
-      <w:r>
+        <w:rPr>
+          <w:rFonts w:cstheme="minorHAnsi"/>
+        </w:rPr>
+      </w:pPr>
+      <w:r>
+        <w:rPr>
+          <w:rFonts w:cstheme="minorHAnsi"/>
+        </w:rPr>
         <w:t>Is</w:t>
       </w:r>
       <w:r>
-        <w:t xml:space="preserve"> it’s own type for defining it’s own schema</w:t>
-      </w:r>
-    </w:p>
-    <w:p/>
-    <w:p>
-      <w:r>
+        <w:rPr>
+          <w:rFonts w:cstheme="minorHAnsi"/>
+        </w:rPr>
+        <w:t xml:space="preserve"> </w:t>
+      </w:r>
+      <w:proofErr w:type="spellStart"/>
+      <w:r>
+        <w:rPr>
+          <w:rFonts w:cstheme="minorHAnsi"/>
+        </w:rPr>
+        <w:t>it’s</w:t>
+      </w:r>
+      <w:proofErr w:type="spellEnd"/>
+      <w:r>
+        <w:rPr>
+          <w:rFonts w:cstheme="minorHAnsi"/>
+        </w:rPr>
+        <w:t xml:space="preserve"> own type for defining </w:t>
+      </w:r>
+      <w:proofErr w:type="spellStart"/>
+      <w:r>
+        <w:rPr>
+          <w:rFonts w:cstheme="minorHAnsi"/>
+        </w:rPr>
+        <w:t>it’s</w:t>
+      </w:r>
+      <w:proofErr w:type="spellEnd"/>
+      <w:r>
+        <w:rPr>
+          <w:rFonts w:cstheme="minorHAnsi"/>
+        </w:rPr>
+        <w:t xml:space="preserve"> own </w:t>
+      </w:r>
+      <w:proofErr w:type="gramStart"/>
+      <w:r>
+        <w:rPr>
+          <w:rFonts w:cstheme="minorHAnsi"/>
+        </w:rPr>
+        <w:t>schema</w:t>
+      </w:r>
+      <w:proofErr w:type="gramEnd"/>
+    </w:p>
+    <w:p>
+      <w:pPr>
+        <w:rPr>
+          <w:rFonts w:cstheme="minorHAnsi"/>
+        </w:rPr>
+      </w:pPr>
+    </w:p>
+    <w:p>
+      <w:pPr>
+        <w:rPr>
+          <w:rFonts w:cstheme="minorHAnsi"/>
+        </w:rPr>
+      </w:pPr>
+      <w:r>
+        <w:rPr>
+          <w:rFonts w:cstheme="minorHAnsi"/>
+        </w:rPr>
         <w:drawing>
           <wp:inline distT="0" distB="0" distL="0" distR="0" wp14:anchorId="04FF798A" wp14:editId="77218084">
             <wp:extent cx="5943600" cy="855980"/>
@@ -997,8 +1649,20 @@
         </w:drawing>
       </w:r>
     </w:p>
-    <w:p/>
-    <w:p/>
+    <w:p>
+      <w:pPr>
+        <w:rPr>
+          <w:rFonts w:cstheme="minorHAnsi"/>
+        </w:rPr>
+      </w:pPr>
+    </w:p>
+    <w:p>
+      <w:pPr>
+        <w:rPr>
+          <w:rFonts w:cstheme="minorHAnsi"/>
+        </w:rPr>
+      </w:pPr>
+    </w:p>
     <w:p>
       <w:pPr>
         <w:pStyle w:val="ListParagraph"/>
@@ -1007,14 +1671,14 @@
           <w:numId w:val="1"/>
         </w:numPr>
         <w:rPr>
-          <w:rFonts w:ascii="Times New Roman" w:eastAsia="Times New Roman" w:hAnsi="Times New Roman" w:cs="Times New Roman"/>
-          <w:b/>
-          <w:bCs/>
-        </w:rPr>
-      </w:pPr>
-      <w:r>
-        <w:rPr>
-          <w:rFonts w:ascii="Courier New" w:eastAsia="Times New Roman" w:hAnsi="Courier New" w:cs="Courier New"/>
+          <w:rFonts w:eastAsia="Times New Roman" w:cstheme="minorHAnsi"/>
+          <w:b/>
+          <w:bCs/>
+        </w:rPr>
+      </w:pPr>
+      <w:r>
+        <w:rPr>
+          <w:rFonts w:eastAsia="Times New Roman" w:cstheme="minorHAnsi"/>
           <w:b/>
           <w:bCs/>
           <w:color w:val="A4036F"/>
@@ -1026,14 +1690,14 @@
       </w:r>
       <w:r>
         <w:rPr>
-          <w:rFonts w:ascii="Arial" w:eastAsia="Times New Roman" w:hAnsi="Arial" w:cs="Arial"/>
+          <w:rFonts w:eastAsia="Times New Roman" w:cstheme="minorHAnsi"/>
           <w:bdr w:val="none" w:sz="0" w:space="0" w:color="auto" w:frame="1"/>
         </w:rPr>
         <w:t> following the type means that this field is </w:t>
       </w:r>
       <w:r>
         <w:rPr>
-          <w:rFonts w:ascii="Arial" w:eastAsia="Times New Roman" w:hAnsi="Arial" w:cs="Arial"/>
+          <w:rFonts w:eastAsia="Times New Roman" w:cstheme="minorHAnsi"/>
           <w:b/>
           <w:bCs/>
           <w:i/>
@@ -1044,7 +1708,7 @@
       </w:r>
       <w:r>
         <w:rPr>
-          <w:rFonts w:ascii="Arial" w:eastAsia="Times New Roman" w:hAnsi="Arial" w:cs="Arial"/>
+          <w:rFonts w:eastAsia="Times New Roman" w:cstheme="minorHAnsi"/>
           <w:b/>
           <w:bCs/>
           <w:bdr w:val="none" w:sz="0" w:space="0" w:color="auto" w:frame="1"/>
@@ -1052,9 +1716,23 @@
         <w:t>.</w:t>
       </w:r>
     </w:p>
-    <w:p/>
-    <w:p>
-      <w:r>
+    <w:p>
+      <w:pPr>
+        <w:rPr>
+          <w:rFonts w:cstheme="minorHAnsi"/>
+        </w:rPr>
+      </w:pPr>
+    </w:p>
+    <w:p>
+      <w:pPr>
+        <w:rPr>
+          <w:rFonts w:cstheme="minorHAnsi"/>
+        </w:rPr>
+      </w:pPr>
+      <w:r>
+        <w:rPr>
+          <w:rFonts w:cstheme="minorHAnsi"/>
+        </w:rPr>
         <w:drawing>
           <wp:inline distT="0" distB="0" distL="0" distR="0" wp14:anchorId="5982F35C" wp14:editId="6A6C33F5">
             <wp:extent cx="5943600" cy="871220"/>
@@ -1097,6 +1775,9 @@
         <w:tabs>
           <w:tab w:val="left" w:pos="5440"/>
         </w:tabs>
+        <w:rPr>
+          <w:rFonts w:cstheme="minorHAnsi"/>
+        </w:rPr>
       </w:pPr>
     </w:p>
     <w:p>
@@ -1107,19 +1788,19 @@
           <w:numId w:val="1"/>
         </w:numPr>
         <w:rPr>
-          <w:rFonts w:ascii="Times New Roman" w:eastAsia="Times New Roman" w:hAnsi="Times New Roman" w:cs="Times New Roman"/>
-        </w:rPr>
-      </w:pPr>
-      <w:r>
-        <w:rPr>
-          <w:rFonts w:ascii="Arial" w:eastAsia="Times New Roman" w:hAnsi="Arial" w:cs="Arial"/>
+          <w:rFonts w:eastAsia="Times New Roman" w:cstheme="minorHAnsi"/>
+        </w:rPr>
+      </w:pPr>
+      <w:r>
+        <w:rPr>
+          <w:rFonts w:eastAsia="Times New Roman" w:cstheme="minorHAnsi"/>
           <w:bdr w:val="none" w:sz="0" w:space="0" w:color="auto" w:frame="1"/>
         </w:rPr>
         <w:t>Note that we just created a </w:t>
       </w:r>
       <w:r>
         <w:rPr>
-          <w:rFonts w:ascii="Arial" w:eastAsia="Times New Roman" w:hAnsi="Arial" w:cs="Arial"/>
+          <w:rFonts w:eastAsia="Times New Roman" w:cstheme="minorHAnsi"/>
           <w:i/>
           <w:iCs/>
           <w:bdr w:val="none" w:sz="0" w:space="0" w:color="auto" w:frame="1"/>
@@ -1128,14 +1809,14 @@
       </w:r>
       <w:r>
         <w:rPr>
-          <w:rFonts w:ascii="Arial" w:eastAsia="Times New Roman" w:hAnsi="Arial" w:cs="Arial"/>
+          <w:rFonts w:eastAsia="Times New Roman" w:cstheme="minorHAnsi"/>
           <w:bdr w:val="none" w:sz="0" w:space="0" w:color="auto" w:frame="1"/>
         </w:rPr>
         <w:t>-relationship between </w:t>
       </w:r>
       <w:r>
         <w:rPr>
-          <w:rFonts w:ascii="Courier New" w:eastAsia="Times New Roman" w:hAnsi="Courier New" w:cs="Courier New"/>
+          <w:rFonts w:eastAsia="Times New Roman" w:cstheme="minorHAnsi"/>
           <w:color w:val="A4036F"/>
           <w:sz w:val="21"/>
           <w:szCs w:val="21"/>
@@ -1145,14 +1826,14 @@
       </w:r>
       <w:r>
         <w:rPr>
-          <w:rFonts w:ascii="Arial" w:eastAsia="Times New Roman" w:hAnsi="Arial" w:cs="Arial"/>
+          <w:rFonts w:eastAsia="Times New Roman" w:cstheme="minorHAnsi"/>
           <w:bdr w:val="none" w:sz="0" w:space="0" w:color="auto" w:frame="1"/>
         </w:rPr>
         <w:t> and </w:t>
       </w:r>
       <w:r>
         <w:rPr>
-          <w:rFonts w:ascii="Courier New" w:eastAsia="Times New Roman" w:hAnsi="Courier New" w:cs="Courier New"/>
+          <w:rFonts w:eastAsia="Times New Roman" w:cstheme="minorHAnsi"/>
           <w:color w:val="A4036F"/>
           <w:sz w:val="21"/>
           <w:szCs w:val="21"/>
@@ -1162,14 +1843,14 @@
       </w:r>
       <w:r>
         <w:rPr>
-          <w:rFonts w:ascii="Arial" w:eastAsia="Times New Roman" w:hAnsi="Arial" w:cs="Arial"/>
+          <w:rFonts w:eastAsia="Times New Roman" w:cstheme="minorHAnsi"/>
           <w:bdr w:val="none" w:sz="0" w:space="0" w:color="auto" w:frame="1"/>
         </w:rPr>
         <w:t> since the </w:t>
       </w:r>
       <w:r>
         <w:rPr>
-          <w:rFonts w:ascii="Courier New" w:eastAsia="Times New Roman" w:hAnsi="Courier New" w:cs="Courier New"/>
+          <w:rFonts w:eastAsia="Times New Roman" w:cstheme="minorHAnsi"/>
           <w:color w:val="A4036F"/>
           <w:sz w:val="21"/>
           <w:szCs w:val="21"/>
@@ -1179,14 +1860,14 @@
       </w:r>
       <w:r>
         <w:rPr>
-          <w:rFonts w:ascii="Arial" w:eastAsia="Times New Roman" w:hAnsi="Arial" w:cs="Arial"/>
+          <w:rFonts w:eastAsia="Times New Roman" w:cstheme="minorHAnsi"/>
           <w:bdr w:val="none" w:sz="0" w:space="0" w:color="auto" w:frame="1"/>
         </w:rPr>
         <w:t> field on </w:t>
       </w:r>
       <w:r>
         <w:rPr>
-          <w:rFonts w:ascii="Courier New" w:eastAsia="Times New Roman" w:hAnsi="Courier New" w:cs="Courier New"/>
+          <w:rFonts w:eastAsia="Times New Roman" w:cstheme="minorHAnsi"/>
           <w:color w:val="A4036F"/>
           <w:sz w:val="21"/>
           <w:szCs w:val="21"/>
@@ -1196,14 +1877,14 @@
       </w:r>
       <w:r>
         <w:rPr>
-          <w:rFonts w:ascii="Arial" w:eastAsia="Times New Roman" w:hAnsi="Arial" w:cs="Arial"/>
+          <w:rFonts w:eastAsia="Times New Roman" w:cstheme="minorHAnsi"/>
           <w:bdr w:val="none" w:sz="0" w:space="0" w:color="auto" w:frame="1"/>
         </w:rPr>
         <w:t> is actually an </w:t>
       </w:r>
       <w:r>
         <w:rPr>
-          <w:rFonts w:ascii="Arial" w:eastAsia="Times New Roman" w:hAnsi="Arial" w:cs="Arial"/>
+          <w:rFonts w:eastAsia="Times New Roman" w:cstheme="minorHAnsi"/>
           <w:i/>
           <w:iCs/>
           <w:bdr w:val="none" w:sz="0" w:space="0" w:color="auto" w:frame="1"/>
@@ -1212,7 +1893,7 @@
       </w:r>
       <w:r>
         <w:rPr>
-          <w:rFonts w:ascii="Arial" w:eastAsia="Times New Roman" w:hAnsi="Arial" w:cs="Arial"/>
+          <w:rFonts w:eastAsia="Times New Roman" w:cstheme="minorHAnsi"/>
           <w:bdr w:val="none" w:sz="0" w:space="0" w:color="auto" w:frame="1"/>
         </w:rPr>
         <w:t> of posts</w:t>
@@ -1224,8 +1905,14 @@
           <w:tab w:val="left" w:pos="5440"/>
         </w:tabs>
         <w:ind w:left="360"/>
-      </w:pPr>
-      <w:r>
+        <w:rPr>
+          <w:rFonts w:cstheme="minorHAnsi"/>
+        </w:rPr>
+      </w:pPr>
+      <w:r>
+        <w:rPr>
+          <w:rFonts w:cstheme="minorHAnsi"/>
+        </w:rPr>
         <w:tab/>
       </w:r>
     </w:p>
@@ -1235,6 +1922,9 @@
           <w:tab w:val="left" w:pos="5440"/>
         </w:tabs>
         <w:ind w:left="360"/>
+        <w:rPr>
+          <w:rFonts w:cstheme="minorHAnsi"/>
+        </w:rPr>
       </w:pPr>
     </w:p>
     <w:p>
@@ -1247,9 +1937,13 @@
         <w:tabs>
           <w:tab w:val="left" w:pos="5440"/>
         </w:tabs>
-      </w:pPr>
-      <w:r>
-        <w:rPr>
+        <w:rPr>
+          <w:rFonts w:cstheme="minorHAnsi"/>
+        </w:rPr>
+      </w:pPr>
+      <w:r>
+        <w:rPr>
+          <w:rFonts w:cstheme="minorHAnsi"/>
           <w:b/>
           <w:bCs/>
         </w:rPr>
@@ -1257,6 +1951,7 @@
       </w:r>
       <w:r>
         <w:rPr>
+          <w:rFonts w:cstheme="minorHAnsi"/>
           <w:b/>
           <w:bCs/>
         </w:rPr>
@@ -1271,12 +1966,12 @@
           <w:numId w:val="1"/>
         </w:numPr>
         <w:rPr>
-          <w:rFonts w:ascii="Times New Roman" w:eastAsia="Times New Roman" w:hAnsi="Times New Roman" w:cs="Times New Roman"/>
-        </w:rPr>
-      </w:pPr>
-      <w:r>
-        <w:rPr>
-          <w:rFonts w:ascii="Arial" w:eastAsia="Times New Roman" w:hAnsi="Arial" w:cs="Arial"/>
+          <w:rFonts w:eastAsia="Times New Roman" w:cstheme="minorHAnsi"/>
+        </w:rPr>
+      </w:pPr>
+      <w:r>
+        <w:rPr>
+          <w:rFonts w:eastAsia="Times New Roman" w:cstheme="minorHAnsi"/>
         </w:rPr>
         <w:t>REST APIs, data is loaded from specific endpoints</w:t>
       </w:r>
@@ -1289,12 +1984,12 @@
           <w:numId w:val="1"/>
         </w:numPr>
         <w:rPr>
-          <w:rFonts w:ascii="Times New Roman" w:eastAsia="Times New Roman" w:hAnsi="Times New Roman" w:cs="Times New Roman"/>
-        </w:rPr>
-      </w:pPr>
-      <w:r>
-        <w:rPr>
-          <w:rFonts w:ascii="Arial" w:eastAsia="Times New Roman" w:hAnsi="Arial" w:cs="Arial"/>
+          <w:rFonts w:eastAsia="Times New Roman" w:cstheme="minorHAnsi"/>
+        </w:rPr>
+      </w:pPr>
+      <w:r>
+        <w:rPr>
+          <w:rFonts w:eastAsia="Times New Roman" w:cstheme="minorHAnsi"/>
           <w:bdr w:val="none" w:sz="0" w:space="0" w:color="auto" w:frame="1"/>
         </w:rPr>
         <w:t xml:space="preserve">Each endpoint has a clearly defined structure of the information that it returns. </w:t>
@@ -1308,20 +2003,19 @@
           <w:numId w:val="1"/>
         </w:numPr>
         <w:rPr>
-          <w:rFonts w:ascii="Times New Roman" w:eastAsia="Times New Roman" w:hAnsi="Times New Roman" w:cs="Times New Roman"/>
-        </w:rPr>
-      </w:pPr>
-      <w:r>
-        <w:rPr>
-          <w:rFonts w:ascii="Arial" w:eastAsia="Times New Roman" w:hAnsi="Arial" w:cs="Arial"/>
+          <w:rFonts w:eastAsia="Times New Roman" w:cstheme="minorHAnsi"/>
+        </w:rPr>
+      </w:pPr>
+      <w:r>
+        <w:rPr>
+          <w:rFonts w:eastAsia="Times New Roman" w:cstheme="minorHAnsi"/>
           <w:bdr w:val="none" w:sz="0" w:space="0" w:color="auto" w:frame="1"/>
         </w:rPr>
-        <w:lastRenderedPageBreak/>
         <w:t>This means that the data requirements of a client are effectively </w:t>
       </w:r>
       <w:r>
         <w:rPr>
-          <w:rFonts w:ascii="Arial" w:eastAsia="Times New Roman" w:hAnsi="Arial" w:cs="Arial"/>
+          <w:rFonts w:eastAsia="Times New Roman" w:cstheme="minorHAnsi"/>
           <w:i/>
           <w:iCs/>
           <w:bdr w:val="none" w:sz="0" w:space="0" w:color="auto" w:frame="1"/>
@@ -1330,7 +2024,7 @@
       </w:r>
       <w:r>
         <w:rPr>
-          <w:rFonts w:ascii="Arial" w:eastAsia="Times New Roman" w:hAnsi="Arial" w:cs="Arial"/>
+          <w:rFonts w:eastAsia="Times New Roman" w:cstheme="minorHAnsi"/>
           <w:bdr w:val="none" w:sz="0" w:space="0" w:color="auto" w:frame="1"/>
         </w:rPr>
         <w:t> in the URL that it connects to.</w:t>
@@ -1344,19 +2038,29 @@
           <w:numId w:val="1"/>
         </w:numPr>
         <w:rPr>
-          <w:rFonts w:ascii="Times New Roman" w:eastAsia="Times New Roman" w:hAnsi="Times New Roman" w:cs="Times New Roman"/>
-        </w:rPr>
-      </w:pPr>
-      <w:r>
-        <w:rPr>
-          <w:rFonts w:ascii="Arial" w:eastAsia="Times New Roman" w:hAnsi="Arial" w:cs="Arial"/>
+          <w:rFonts w:eastAsia="Times New Roman" w:cstheme="minorHAnsi"/>
+        </w:rPr>
+      </w:pPr>
+      <w:proofErr w:type="spellStart"/>
+      <w:r>
+        <w:rPr>
+          <w:rFonts w:eastAsia="Times New Roman" w:cstheme="minorHAnsi"/>
           <w:bdr w:val="none" w:sz="0" w:space="0" w:color="auto" w:frame="1"/>
         </w:rPr>
-        <w:t>GraphQL APIs typically only expose </w:t>
-      </w:r>
-      <w:r>
-        <w:rPr>
-          <w:rFonts w:ascii="Arial" w:eastAsia="Times New Roman" w:hAnsi="Arial" w:cs="Arial"/>
+        <w:lastRenderedPageBreak/>
+        <w:t>GraphQL</w:t>
+      </w:r>
+      <w:proofErr w:type="spellEnd"/>
+      <w:r>
+        <w:rPr>
+          <w:rFonts w:eastAsia="Times New Roman" w:cstheme="minorHAnsi"/>
+          <w:bdr w:val="none" w:sz="0" w:space="0" w:color="auto" w:frame="1"/>
+        </w:rPr>
+        <w:t xml:space="preserve"> APIs typically only expose </w:t>
+      </w:r>
+      <w:r>
+        <w:rPr>
+          <w:rFonts w:eastAsia="Times New Roman" w:cstheme="minorHAnsi"/>
           <w:i/>
           <w:iCs/>
           <w:bdr w:val="none" w:sz="0" w:space="0" w:color="auto" w:frame="1"/>
@@ -1365,7 +2069,7 @@
       </w:r>
       <w:r>
         <w:rPr>
-          <w:rFonts w:ascii="Arial" w:eastAsia="Times New Roman" w:hAnsi="Arial" w:cs="Arial"/>
+          <w:rFonts w:eastAsia="Times New Roman" w:cstheme="minorHAnsi"/>
           <w:b/>
           <w:bCs/>
           <w:i/>
@@ -1376,7 +2080,7 @@
       </w:r>
       <w:r>
         <w:rPr>
-          <w:rFonts w:ascii="Arial" w:eastAsia="Times New Roman" w:hAnsi="Arial" w:cs="Arial"/>
+          <w:rFonts w:eastAsia="Times New Roman" w:cstheme="minorHAnsi"/>
           <w:b/>
           <w:bCs/>
           <w:bdr w:val="none" w:sz="0" w:space="0" w:color="auto" w:frame="1"/>
@@ -1392,12 +2096,12 @@
           <w:numId w:val="1"/>
         </w:numPr>
         <w:rPr>
-          <w:rFonts w:ascii="Times New Roman" w:eastAsia="Times New Roman" w:hAnsi="Times New Roman" w:cs="Times New Roman"/>
-        </w:rPr>
-      </w:pPr>
-      <w:r>
-        <w:rPr>
-          <w:rFonts w:ascii="Arial" w:eastAsia="Times New Roman" w:hAnsi="Arial" w:cs="Arial"/>
+          <w:rFonts w:eastAsia="Times New Roman" w:cstheme="minorHAnsi"/>
+        </w:rPr>
+      </w:pPr>
+      <w:r>
+        <w:rPr>
+          <w:rFonts w:eastAsia="Times New Roman" w:cstheme="minorHAnsi"/>
         </w:rPr>
         <w:t>it’s completely flexible and lets the client decide what data is actually needed.</w:t>
       </w:r>
@@ -1405,7 +2109,7 @@
     <w:p>
       <w:pPr>
         <w:rPr>
-          <w:rFonts w:ascii="Times New Roman" w:eastAsia="Times New Roman" w:hAnsi="Times New Roman" w:cs="Times New Roman"/>
+          <w:rFonts w:eastAsia="Times New Roman" w:cstheme="minorHAnsi"/>
         </w:rPr>
       </w:pPr>
     </w:p>
@@ -1417,12 +2121,12 @@
           <w:numId w:val="1"/>
         </w:numPr>
         <w:rPr>
-          <w:rFonts w:ascii="Times New Roman" w:eastAsia="Times New Roman" w:hAnsi="Times New Roman" w:cs="Times New Roman"/>
-        </w:rPr>
-      </w:pPr>
-      <w:r>
-        <w:rPr>
-          <w:rFonts w:ascii="Times New Roman" w:eastAsia="Times New Roman" w:hAnsi="Times New Roman" w:cs="Times New Roman"/>
+          <w:rFonts w:eastAsia="Times New Roman" w:cstheme="minorHAnsi"/>
+        </w:rPr>
+      </w:pPr>
+      <w:r>
+        <w:rPr>
+          <w:rFonts w:eastAsia="Times New Roman" w:cstheme="minorHAnsi"/>
           <w:b/>
           <w:bCs/>
         </w:rPr>
@@ -1432,19 +2136,19 @@
     <w:p>
       <w:pPr>
         <w:rPr>
-          <w:rFonts w:ascii="Times New Roman" w:eastAsia="Times New Roman" w:hAnsi="Times New Roman" w:cs="Times New Roman"/>
-        </w:rPr>
-      </w:pPr>
-    </w:p>
-    <w:p>
-      <w:pPr>
-        <w:rPr>
-          <w:rFonts w:ascii="Times New Roman" w:eastAsia="Times New Roman" w:hAnsi="Times New Roman" w:cs="Times New Roman"/>
-        </w:rPr>
-      </w:pPr>
-      <w:r>
-        <w:rPr>
-          <w:rFonts w:ascii="Times New Roman" w:eastAsia="Times New Roman" w:hAnsi="Times New Roman" w:cs="Times New Roman"/>
+          <w:rFonts w:eastAsia="Times New Roman" w:cstheme="minorHAnsi"/>
+        </w:rPr>
+      </w:pPr>
+    </w:p>
+    <w:p>
+      <w:pPr>
+        <w:rPr>
+          <w:rFonts w:eastAsia="Times New Roman" w:cstheme="minorHAnsi"/>
+        </w:rPr>
+      </w:pPr>
+      <w:r>
+        <w:rPr>
+          <w:rFonts w:eastAsia="Times New Roman" w:cstheme="minorHAnsi"/>
         </w:rPr>
         <w:t>Example 1</w:t>
       </w:r>
@@ -1452,19 +2156,19 @@
     <w:p>
       <w:pPr>
         <w:rPr>
-          <w:rFonts w:ascii="Times New Roman" w:eastAsia="Times New Roman" w:hAnsi="Times New Roman" w:cs="Times New Roman" w:hint="eastAsia"/>
-        </w:rPr>
-      </w:pPr>
-    </w:p>
-    <w:p>
-      <w:pPr>
-        <w:rPr>
-          <w:rFonts w:ascii="Times New Roman" w:eastAsia="Times New Roman" w:hAnsi="Times New Roman" w:cs="Times New Roman"/>
-        </w:rPr>
-      </w:pPr>
-      <w:r>
-        <w:rPr>
-          <w:rFonts w:ascii="Times New Roman" w:eastAsia="Times New Roman" w:hAnsi="Times New Roman" w:cs="Times New Roman"/>
+          <w:rFonts w:eastAsia="Times New Roman" w:cstheme="minorHAnsi"/>
+        </w:rPr>
+      </w:pPr>
+    </w:p>
+    <w:p>
+      <w:pPr>
+        <w:rPr>
+          <w:rFonts w:eastAsia="Times New Roman" w:cstheme="minorHAnsi"/>
+        </w:rPr>
+      </w:pPr>
+      <w:r>
+        <w:rPr>
+          <w:rFonts w:eastAsia="Times New Roman" w:cstheme="minorHAnsi"/>
         </w:rPr>
         <w:drawing>
           <wp:inline distT="0" distB="0" distL="0" distR="0" wp14:anchorId="3B936B04" wp14:editId="105A7CCD">
@@ -1506,19 +2210,19 @@
     <w:p>
       <w:pPr>
         <w:rPr>
-          <w:rFonts w:ascii="Times New Roman" w:eastAsia="Times New Roman" w:hAnsi="Times New Roman" w:cs="Times New Roman"/>
-        </w:rPr>
-      </w:pPr>
-    </w:p>
-    <w:p>
-      <w:pPr>
-        <w:rPr>
-          <w:rFonts w:ascii="Times New Roman" w:eastAsia="Times New Roman" w:hAnsi="Times New Roman" w:cs="Times New Roman"/>
-        </w:rPr>
-      </w:pPr>
-      <w:r>
-        <w:rPr>
-          <w:rFonts w:ascii="Times New Roman" w:eastAsia="Times New Roman" w:hAnsi="Times New Roman" w:cs="Times New Roman"/>
+          <w:rFonts w:eastAsia="Times New Roman" w:cstheme="minorHAnsi"/>
+        </w:rPr>
+      </w:pPr>
+    </w:p>
+    <w:p>
+      <w:pPr>
+        <w:rPr>
+          <w:rFonts w:eastAsia="Times New Roman" w:cstheme="minorHAnsi"/>
+        </w:rPr>
+      </w:pPr>
+      <w:r>
+        <w:rPr>
+          <w:rFonts w:eastAsia="Times New Roman" w:cstheme="minorHAnsi"/>
         </w:rPr>
         <w:t>Response</w:t>
       </w:r>
@@ -1526,19 +2230,19 @@
     <w:p>
       <w:pPr>
         <w:rPr>
-          <w:rFonts w:ascii="Times New Roman" w:eastAsia="Times New Roman" w:hAnsi="Times New Roman" w:cs="Times New Roman"/>
-        </w:rPr>
-      </w:pPr>
-    </w:p>
-    <w:p>
-      <w:pPr>
-        <w:rPr>
-          <w:rFonts w:ascii="Times New Roman" w:eastAsia="Times New Roman" w:hAnsi="Times New Roman" w:cs="Times New Roman"/>
-        </w:rPr>
-      </w:pPr>
-      <w:r>
-        <w:rPr>
-          <w:rFonts w:ascii="Times New Roman" w:eastAsia="Times New Roman" w:hAnsi="Times New Roman" w:cs="Times New Roman"/>
+          <w:rFonts w:eastAsia="Times New Roman" w:cstheme="minorHAnsi"/>
+        </w:rPr>
+      </w:pPr>
+    </w:p>
+    <w:p>
+      <w:pPr>
+        <w:rPr>
+          <w:rFonts w:eastAsia="Times New Roman" w:cstheme="minorHAnsi"/>
+        </w:rPr>
+      </w:pPr>
+      <w:r>
+        <w:rPr>
+          <w:rFonts w:eastAsia="Times New Roman" w:cstheme="minorHAnsi"/>
         </w:rPr>
         <w:drawing>
           <wp:inline distT="0" distB="0" distL="0" distR="0" wp14:anchorId="5EA1A97B" wp14:editId="616F3F9F">
@@ -1580,19 +2284,19 @@
     <w:p>
       <w:pPr>
         <w:rPr>
-          <w:rFonts w:ascii="Times New Roman" w:eastAsia="Times New Roman" w:hAnsi="Times New Roman" w:cs="Times New Roman"/>
-        </w:rPr>
-      </w:pPr>
-    </w:p>
-    <w:p>
-      <w:pPr>
-        <w:rPr>
-          <w:rFonts w:ascii="Times New Roman" w:eastAsia="Times New Roman" w:hAnsi="Times New Roman" w:cs="Times New Roman"/>
-        </w:rPr>
-      </w:pPr>
-      <w:r>
-        <w:rPr>
-          <w:rFonts w:ascii="Times New Roman" w:eastAsia="Times New Roman" w:hAnsi="Times New Roman" w:cs="Times New Roman"/>
+          <w:rFonts w:eastAsia="Times New Roman" w:cstheme="minorHAnsi"/>
+        </w:rPr>
+      </w:pPr>
+    </w:p>
+    <w:p>
+      <w:pPr>
+        <w:rPr>
+          <w:rFonts w:eastAsia="Times New Roman" w:cstheme="minorHAnsi"/>
+        </w:rPr>
+      </w:pPr>
+      <w:r>
+        <w:rPr>
+          <w:rFonts w:eastAsia="Times New Roman" w:cstheme="minorHAnsi"/>
         </w:rPr>
         <w:drawing>
           <wp:inline distT="0" distB="0" distL="0" distR="0" wp14:anchorId="68712BA0" wp14:editId="2D0352E3">
@@ -1634,14 +2338,14 @@
     <w:p>
       <w:pPr>
         <w:rPr>
-          <w:rFonts w:ascii="Times New Roman" w:eastAsia="Times New Roman" w:hAnsi="Times New Roman" w:cs="Times New Roman"/>
-        </w:rPr>
-      </w:pPr>
-    </w:p>
-    <w:p>
-      <w:pPr>
-        <w:rPr>
-          <w:rFonts w:ascii="Times New Roman" w:eastAsia="Times New Roman" w:hAnsi="Times New Roman" w:cs="Times New Roman"/>
+          <w:rFonts w:eastAsia="Times New Roman" w:cstheme="minorHAnsi"/>
+        </w:rPr>
+      </w:pPr>
+    </w:p>
+    <w:p>
+      <w:pPr>
+        <w:rPr>
+          <w:rFonts w:eastAsia="Times New Roman" w:cstheme="minorHAnsi"/>
         </w:rPr>
       </w:pPr>
     </w:p>
@@ -1653,12 +2357,12 @@
           <w:numId w:val="1"/>
         </w:numPr>
         <w:rPr>
-          <w:rFonts w:ascii="Times New Roman" w:eastAsia="Times New Roman" w:hAnsi="Times New Roman" w:cs="Times New Roman"/>
-        </w:rPr>
-      </w:pPr>
-      <w:r>
-        <w:rPr>
-          <w:rFonts w:ascii="Batang" w:eastAsia="Batang" w:hAnsi="Batang" w:cs="Batang"/>
+          <w:rFonts w:eastAsia="Times New Roman" w:cstheme="minorHAnsi"/>
+        </w:rPr>
+      </w:pPr>
+      <w:r>
+        <w:rPr>
+          <w:rFonts w:eastAsia="Batang" w:cstheme="minorHAnsi"/>
           <w:b/>
           <w:bCs/>
         </w:rPr>
@@ -1673,25 +2377,33 @@
           <w:numId w:val="1"/>
         </w:numPr>
         <w:rPr>
-          <w:rFonts w:ascii="Times New Roman" w:eastAsia="Times New Roman" w:hAnsi="Times New Roman" w:cs="Times New Roman"/>
-        </w:rPr>
-      </w:pPr>
-      <w:r>
-        <w:rPr>
-          <w:rFonts w:ascii="Batang" w:eastAsia="Batang" w:hAnsi="Batang" w:cs="Batang"/>
-        </w:rPr>
-        <w:t>GraphQL, each field can have 0 or more arguments</w:t>
-      </w:r>
-    </w:p>
-    <w:p>
-      <w:pPr>
-        <w:rPr>
-          <w:rFonts w:ascii="Times New Roman" w:eastAsia="Times New Roman" w:hAnsi="Times New Roman" w:cs="Times New Roman"/>
-        </w:rPr>
-      </w:pPr>
-      <w:r>
-        <w:rPr>
-          <w:rFonts w:ascii="Batang" w:eastAsia="Batang" w:hAnsi="Batang" w:cs="Batang"/>
+          <w:rFonts w:eastAsia="Times New Roman" w:cstheme="minorHAnsi"/>
+        </w:rPr>
+      </w:pPr>
+      <w:proofErr w:type="spellStart"/>
+      <w:r>
+        <w:rPr>
+          <w:rFonts w:eastAsia="Batang" w:cstheme="minorHAnsi"/>
+        </w:rPr>
+        <w:t>GraphQL</w:t>
+      </w:r>
+      <w:proofErr w:type="spellEnd"/>
+      <w:r>
+        <w:rPr>
+          <w:rFonts w:eastAsia="Batang" w:cstheme="minorHAnsi"/>
+        </w:rPr>
+        <w:t>, each field can have 0 or more arguments</w:t>
+      </w:r>
+    </w:p>
+    <w:p>
+      <w:pPr>
+        <w:rPr>
+          <w:rFonts w:eastAsia="Batang" w:cstheme="minorHAnsi"/>
+        </w:rPr>
+      </w:pPr>
+      <w:r>
+        <w:rPr>
+          <w:rFonts w:eastAsia="Batang" w:cstheme="minorHAnsi"/>
         </w:rPr>
         <w:lastRenderedPageBreak/>
         <w:drawing>
@@ -1730,11 +2442,103 @@
           </wp:inline>
         </w:drawing>
       </w:r>
-      <w:r>
-        <w:rPr>
-          <w:rFonts w:ascii="Batang" w:eastAsia="Batang" w:hAnsi="Batang" w:cs="Batang"/>
+    </w:p>
+    <w:p>
+      <w:pPr>
+        <w:rPr>
+          <w:rFonts w:eastAsia="Batang" w:cstheme="minorHAnsi"/>
+        </w:rPr>
+      </w:pPr>
+    </w:p>
+    <w:p>
+      <w:pPr>
+        <w:rPr>
+          <w:rFonts w:eastAsia="Batang" w:cstheme="minorHAnsi"/>
+        </w:rPr>
+      </w:pPr>
+    </w:p>
+    <w:p>
+      <w:pPr>
+        <w:rPr>
+          <w:rFonts w:eastAsia="Batang" w:cstheme="minorHAnsi"/>
+        </w:rPr>
+      </w:pPr>
+    </w:p>
+    <w:p>
+      <w:pPr>
+        <w:rPr>
+          <w:rFonts w:eastAsia="Batang" w:cstheme="minorHAnsi"/>
+        </w:rPr>
+      </w:pPr>
+    </w:p>
+    <w:p>
+      <w:pPr>
+        <w:pStyle w:val="ListParagraph"/>
+        <w:numPr>
+          <w:ilvl w:val="0"/>
+          <w:numId w:val="1"/>
+        </w:numPr>
+        <w:rPr>
+          <w:rFonts w:eastAsia="Times New Roman" w:cstheme="minorHAnsi"/>
+        </w:rPr>
+      </w:pPr>
+      <w:r>
+        <w:rPr>
+          <w:rFonts w:eastAsia="Batang" w:cstheme="minorHAnsi"/>
+          <w:b/>
+          <w:bCs/>
+        </w:rPr>
+        <w:t>Writing Data with Mutations</w:t>
+      </w:r>
+    </w:p>
+    <w:p>
+      <w:pPr>
+        <w:pStyle w:val="ListParagraph"/>
+        <w:numPr>
+          <w:ilvl w:val="1"/>
+          <w:numId w:val="1"/>
+        </w:numPr>
+        <w:rPr>
+          <w:rFonts w:eastAsia="Times New Roman" w:cstheme="minorHAnsi"/>
+        </w:rPr>
+      </w:pPr>
+      <w:r>
+        <w:rPr>
+          <w:rFonts w:eastAsia="Times New Roman" w:cstheme="minorHAnsi"/>
+        </w:rPr>
+        <w:t>Next to requesting information from a server, the majority of applications also need some way of making changes to the data that’s currently stored in the backend</w:t>
+      </w:r>
+    </w:p>
+    <w:p>
+      <w:pPr>
+        <w:pStyle w:val="ListParagraph"/>
+        <w:numPr>
+          <w:ilvl w:val="1"/>
+          <w:numId w:val="1"/>
+        </w:numPr>
+        <w:rPr>
+          <w:rFonts w:eastAsia="Times New Roman" w:cstheme="minorHAnsi"/>
+        </w:rPr>
+      </w:pPr>
+      <w:r>
+        <w:rPr>
+          <w:rFonts w:eastAsia="Batang" w:cstheme="minorHAnsi"/>
         </w:rPr>
         <w:t xml:space="preserve"> </w:t>
+      </w:r>
+      <w:r>
+        <w:rPr>
+          <w:rFonts w:eastAsia="Batang" w:cstheme="minorHAnsi"/>
+        </w:rPr>
+        <w:t xml:space="preserve">Changes made using </w:t>
+      </w:r>
+      <w:r>
+        <w:rPr>
+          <w:rFonts w:eastAsia="Batang" w:cstheme="minorHAnsi"/>
+          <w:b/>
+          <w:bCs/>
+        </w:rPr>
+        <w:t>mutations</w:t>
       </w:r>
     </w:p>
     <w:sectPr>

</xml_diff>

<commit_message>
feat: Add progress #19 'graph-ql'
</commit_message>
<xml_diff>
--- a/graph-ql/notes.docx
+++ b/graph-ql/notes.docx
@@ -8,14 +8,12 @@
           <w:rFonts w:cstheme="minorHAnsi"/>
         </w:rPr>
       </w:pPr>
-      <w:proofErr w:type="spellStart"/>
       <w:r>
         <w:rPr>
           <w:rFonts w:cstheme="minorHAnsi"/>
         </w:rPr>
         <w:t>GraphQL</w:t>
       </w:r>
-      <w:proofErr w:type="spellEnd"/>
     </w:p>
     <w:p>
       <w:pPr>
@@ -82,19 +80,11 @@
           <w:rFonts w:cstheme="minorHAnsi"/>
         </w:rPr>
       </w:pPr>
-      <w:proofErr w:type="spellStart"/>
-      <w:r>
-        <w:rPr>
-          <w:rFonts w:cstheme="minorHAnsi"/>
-        </w:rPr>
-        <w:t>GraphQL</w:t>
-      </w:r>
-      <w:proofErr w:type="spellEnd"/>
-      <w:r>
-        <w:rPr>
-          <w:rFonts w:cstheme="minorHAnsi"/>
-        </w:rPr>
-        <w:t xml:space="preserve"> server exposes single endpoint and </w:t>
+      <w:r>
+        <w:rPr>
+          <w:rFonts w:cstheme="minorHAnsi"/>
+        </w:rPr>
+        <w:t xml:space="preserve">GraphQL server exposes single endpoint and </w:t>
       </w:r>
       <w:r>
         <w:rPr>
@@ -134,16 +124,8 @@
         <w:rPr>
           <w:rFonts w:cstheme="minorHAnsi"/>
         </w:rPr>
-        <w:t xml:space="preserve">Why </w:t>
-      </w:r>
-      <w:proofErr w:type="spellStart"/>
-      <w:r>
-        <w:rPr>
-          <w:rFonts w:cstheme="minorHAnsi"/>
-        </w:rPr>
-        <w:t>GraphQL</w:t>
-      </w:r>
-      <w:proofErr w:type="spellEnd"/>
+        <w:t>Why GraphQL</w:t>
+      </w:r>
     </w:p>
     <w:p>
       <w:pPr>
@@ -178,35 +160,7 @@
         <w:rPr>
           <w:rFonts w:cstheme="minorHAnsi"/>
         </w:rPr>
-        <w:t xml:space="preserve">Low powered devices, sloppy network </w:t>
-      </w:r>
-      <w:proofErr w:type="gramStart"/>
-      <w:r>
-        <w:rPr>
-          <w:rFonts w:cstheme="minorHAnsi"/>
-        </w:rPr>
-        <w:t>were</w:t>
-      </w:r>
-      <w:proofErr w:type="gramEnd"/>
-      <w:r>
-        <w:rPr>
-          <w:rFonts w:cstheme="minorHAnsi"/>
-        </w:rPr>
-        <w:t xml:space="preserve"> the initial reasons </w:t>
-      </w:r>
-      <w:proofErr w:type="spellStart"/>
-      <w:r>
-        <w:rPr>
-          <w:rFonts w:cstheme="minorHAnsi"/>
-        </w:rPr>
-        <w:t>graphQL</w:t>
-      </w:r>
-      <w:proofErr w:type="spellEnd"/>
-      <w:r>
-        <w:rPr>
-          <w:rFonts w:cstheme="minorHAnsi"/>
-        </w:rPr>
-        <w:t xml:space="preserve"> was developed</w:t>
+        <w:t>Low powered devices, sloppy network were the initial reasons graphQL was developed</w:t>
       </w:r>
       <w:r>
         <w:rPr>
@@ -283,19 +237,11 @@
           <w:rFonts w:cstheme="minorHAnsi"/>
         </w:rPr>
       </w:pPr>
-      <w:proofErr w:type="spellStart"/>
-      <w:r>
-        <w:rPr>
-          <w:rFonts w:cstheme="minorHAnsi"/>
-        </w:rPr>
-        <w:t>GraphQL</w:t>
-      </w:r>
-      <w:proofErr w:type="spellEnd"/>
-      <w:r>
-        <w:rPr>
-          <w:rFonts w:cstheme="minorHAnsi"/>
-        </w:rPr>
-        <w:t xml:space="preserve"> is not only for React Developers</w:t>
+      <w:r>
+        <w:rPr>
+          <w:rFonts w:cstheme="minorHAnsi"/>
+        </w:rPr>
+        <w:t>GraphQL is not only for React Developers</w:t>
       </w:r>
     </w:p>
     <w:p>
@@ -313,21 +259,7 @@
         <w:rPr>
           <w:rFonts w:cstheme="minorHAnsi"/>
         </w:rPr>
-        <w:t xml:space="preserve">Facebook uses </w:t>
-      </w:r>
-      <w:proofErr w:type="spellStart"/>
-      <w:r>
-        <w:rPr>
-          <w:rFonts w:cstheme="minorHAnsi"/>
-        </w:rPr>
-        <w:t>GraphQL</w:t>
-      </w:r>
-      <w:proofErr w:type="spellEnd"/>
-      <w:r>
-        <w:rPr>
-          <w:rFonts w:cstheme="minorHAnsi"/>
-        </w:rPr>
-        <w:t xml:space="preserve"> since 2012 in their native mobile apps</w:t>
+        <w:t>Facebook uses GraphQL since 2012 in their native mobile apps</w:t>
       </w:r>
     </w:p>
     <w:p>
@@ -341,19 +273,11 @@
           <w:rFonts w:cstheme="minorHAnsi"/>
         </w:rPr>
       </w:pPr>
-      <w:proofErr w:type="spellStart"/>
-      <w:r>
-        <w:rPr>
-          <w:rFonts w:cstheme="minorHAnsi"/>
-        </w:rPr>
-        <w:t>GraphQL</w:t>
-      </w:r>
-      <w:proofErr w:type="spellEnd"/>
-      <w:r>
-        <w:rPr>
-          <w:rFonts w:cstheme="minorHAnsi"/>
-        </w:rPr>
-        <w:t xml:space="preserve"> can be used with any programming language and framework</w:t>
+      <w:r>
+        <w:rPr>
+          <w:rFonts w:cstheme="minorHAnsi"/>
+        </w:rPr>
+        <w:t>GraphQL can be used with any programming language and framework</w:t>
       </w:r>
     </w:p>
     <w:p>
@@ -367,54 +291,38 @@
           <w:rFonts w:cstheme="minorHAnsi"/>
         </w:rPr>
       </w:pPr>
-      <w:proofErr w:type="spellStart"/>
-      <w:r>
-        <w:rPr>
-          <w:rFonts w:cstheme="minorHAnsi"/>
-        </w:rPr>
-        <w:t>GraphQL</w:t>
-      </w:r>
-      <w:proofErr w:type="spellEnd"/>
-      <w:r>
-        <w:rPr>
-          <w:rFonts w:cstheme="minorHAnsi"/>
-        </w:rPr>
-        <w:t xml:space="preserve"> is used by other big companies such as Coursera yelp and twitter</w:t>
-      </w:r>
-    </w:p>
-    <w:p>
-      <w:pPr>
-        <w:rPr>
-          <w:rFonts w:cstheme="minorHAnsi"/>
-        </w:rPr>
-      </w:pPr>
-    </w:p>
-    <w:p>
-      <w:pPr>
-        <w:rPr>
-          <w:rFonts w:cstheme="minorHAnsi"/>
-        </w:rPr>
-      </w:pPr>
-    </w:p>
-    <w:p>
-      <w:pPr>
-        <w:rPr>
-          <w:rFonts w:cstheme="minorHAnsi"/>
-        </w:rPr>
-      </w:pPr>
-      <w:proofErr w:type="spellStart"/>
-      <w:r>
-        <w:rPr>
-          <w:rFonts w:cstheme="minorHAnsi"/>
-        </w:rPr>
-        <w:t>GraphQL</w:t>
-      </w:r>
-      <w:proofErr w:type="spellEnd"/>
-      <w:r>
-        <w:rPr>
-          <w:rFonts w:cstheme="minorHAnsi"/>
-        </w:rPr>
-        <w:t xml:space="preserve"> vs REST</w:t>
+      <w:r>
+        <w:rPr>
+          <w:rFonts w:cstheme="minorHAnsi"/>
+        </w:rPr>
+        <w:t>GraphQL is used by other big companies such as Coursera yelp and twitter</w:t>
+      </w:r>
+    </w:p>
+    <w:p>
+      <w:pPr>
+        <w:rPr>
+          <w:rFonts w:cstheme="minorHAnsi"/>
+        </w:rPr>
+      </w:pPr>
+    </w:p>
+    <w:p>
+      <w:pPr>
+        <w:rPr>
+          <w:rFonts w:cstheme="minorHAnsi"/>
+        </w:rPr>
+      </w:pPr>
+    </w:p>
+    <w:p>
+      <w:pPr>
+        <w:rPr>
+          <w:rFonts w:cstheme="minorHAnsi"/>
+        </w:rPr>
+      </w:pPr>
+      <w:r>
+        <w:rPr>
+          <w:rFonts w:cstheme="minorHAnsi"/>
+        </w:rPr>
+        <w:t>GraphQL vs REST</w:t>
       </w:r>
     </w:p>
     <w:p>
@@ -501,25 +409,7 @@
           <w:b/>
           <w:bCs/>
         </w:rPr>
-        <w:t xml:space="preserve">Key: </w:t>
-      </w:r>
-      <w:proofErr w:type="spellStart"/>
-      <w:r>
-        <w:rPr>
-          <w:rFonts w:cstheme="minorHAnsi"/>
-          <w:b/>
-          <w:bCs/>
-        </w:rPr>
-        <w:t>GraphQL</w:t>
-      </w:r>
-      <w:proofErr w:type="spellEnd"/>
-      <w:r>
-        <w:rPr>
-          <w:rFonts w:cstheme="minorHAnsi"/>
-          <w:b/>
-          <w:bCs/>
-        </w:rPr>
-        <w:t xml:space="preserve"> was developed to cope with the need for more flexibility and efficiency in client server communication </w:t>
+        <w:t xml:space="preserve">Key: GraphQL was developed to cope with the need for more flexibility and efficiency in client server communication </w:t>
       </w:r>
     </w:p>
     <w:p>
@@ -876,14 +766,12 @@
           <w:rFonts w:cstheme="minorHAnsi"/>
         </w:rPr>
       </w:pPr>
-      <w:proofErr w:type="spellStart"/>
       <w:r>
         <w:rPr>
           <w:rFonts w:cstheme="minorHAnsi"/>
         </w:rPr>
         <w:t>GraphQL</w:t>
       </w:r>
-      <w:proofErr w:type="spellEnd"/>
     </w:p>
     <w:p>
       <w:pPr>
@@ -1112,23 +1000,13 @@
           <w:bCs/>
         </w:rPr>
       </w:pPr>
-      <w:proofErr w:type="spellStart"/>
-      <w:r>
-        <w:rPr>
-          <w:rFonts w:cstheme="minorHAnsi"/>
-          <w:b/>
-          <w:bCs/>
-        </w:rPr>
-        <w:t>Overfetching</w:t>
-      </w:r>
-      <w:proofErr w:type="spellEnd"/>
-      <w:r>
-        <w:rPr>
-          <w:rFonts w:cstheme="minorHAnsi"/>
-          <w:b/>
-          <w:bCs/>
-        </w:rPr>
-        <w:t xml:space="preserve">: </w:t>
+      <w:r>
+        <w:rPr>
+          <w:rFonts w:cstheme="minorHAnsi"/>
+          <w:b/>
+          <w:bCs/>
+        </w:rPr>
+        <w:t xml:space="preserve">Overfetching: </w:t>
       </w:r>
       <w:r>
         <w:rPr>
@@ -1158,23 +1036,13 @@
           <w:bCs/>
         </w:rPr>
       </w:pPr>
-      <w:proofErr w:type="spellStart"/>
-      <w:r>
-        <w:rPr>
-          <w:rFonts w:cstheme="minorHAnsi"/>
-          <w:b/>
-          <w:bCs/>
-        </w:rPr>
-        <w:t>Underfetching</w:t>
-      </w:r>
-      <w:proofErr w:type="spellEnd"/>
-      <w:r>
-        <w:rPr>
-          <w:rFonts w:cstheme="minorHAnsi"/>
-          <w:b/>
-          <w:bCs/>
-        </w:rPr>
-        <w:t>:</w:t>
+      <w:r>
+        <w:rPr>
+          <w:rFonts w:cstheme="minorHAnsi"/>
+          <w:b/>
+          <w:bCs/>
+        </w:rPr>
+        <w:t>Underfetching:</w:t>
       </w:r>
       <w:r>
         <w:rPr>
@@ -1411,19 +1279,11 @@
           <w:rFonts w:cstheme="minorHAnsi"/>
         </w:rPr>
       </w:pPr>
-      <w:proofErr w:type="spellStart"/>
-      <w:r>
-        <w:rPr>
-          <w:rFonts w:cstheme="minorHAnsi"/>
-        </w:rPr>
-        <w:t>GraphQL</w:t>
-      </w:r>
-      <w:proofErr w:type="spellEnd"/>
-      <w:r>
-        <w:rPr>
-          <w:rFonts w:cstheme="minorHAnsi"/>
-        </w:rPr>
-        <w:t xml:space="preserve"> uses strong type system to define capabilities of an API</w:t>
+      <w:r>
+        <w:rPr>
+          <w:rFonts w:cstheme="minorHAnsi"/>
+        </w:rPr>
+        <w:t>GraphQL uses strong type system to define capabilities of an API</w:t>
       </w:r>
     </w:p>
     <w:p>
@@ -1556,44 +1416,8 @@
         <w:rPr>
           <w:rFonts w:cstheme="minorHAnsi"/>
         </w:rPr>
-        <w:t xml:space="preserve"> </w:t>
-      </w:r>
-      <w:proofErr w:type="spellStart"/>
-      <w:r>
-        <w:rPr>
-          <w:rFonts w:cstheme="minorHAnsi"/>
-        </w:rPr>
-        <w:t>it’s</w:t>
-      </w:r>
-      <w:proofErr w:type="spellEnd"/>
-      <w:r>
-        <w:rPr>
-          <w:rFonts w:cstheme="minorHAnsi"/>
-        </w:rPr>
-        <w:t xml:space="preserve"> own type for defining </w:t>
-      </w:r>
-      <w:proofErr w:type="spellStart"/>
-      <w:r>
-        <w:rPr>
-          <w:rFonts w:cstheme="minorHAnsi"/>
-        </w:rPr>
-        <w:t>it’s</w:t>
-      </w:r>
-      <w:proofErr w:type="spellEnd"/>
-      <w:r>
-        <w:rPr>
-          <w:rFonts w:cstheme="minorHAnsi"/>
-        </w:rPr>
-        <w:t xml:space="preserve"> own </w:t>
-      </w:r>
-      <w:proofErr w:type="gramStart"/>
-      <w:r>
-        <w:rPr>
-          <w:rFonts w:cstheme="minorHAnsi"/>
-        </w:rPr>
-        <w:t>schema</w:t>
-      </w:r>
-      <w:proofErr w:type="gramEnd"/>
+        <w:t xml:space="preserve"> it’s own type for defining it’s own schema</w:t>
+      </w:r>
     </w:p>
     <w:p>
       <w:pPr>
@@ -2041,22 +1865,13 @@
           <w:rFonts w:eastAsia="Times New Roman" w:cstheme="minorHAnsi"/>
         </w:rPr>
       </w:pPr>
-      <w:proofErr w:type="spellStart"/>
       <w:r>
         <w:rPr>
           <w:rFonts w:eastAsia="Times New Roman" w:cstheme="minorHAnsi"/>
           <w:bdr w:val="none" w:sz="0" w:space="0" w:color="auto" w:frame="1"/>
         </w:rPr>
         <w:lastRenderedPageBreak/>
-        <w:t>GraphQL</w:t>
-      </w:r>
-      <w:proofErr w:type="spellEnd"/>
-      <w:r>
-        <w:rPr>
-          <w:rFonts w:eastAsia="Times New Roman" w:cstheme="minorHAnsi"/>
-          <w:bdr w:val="none" w:sz="0" w:space="0" w:color="auto" w:frame="1"/>
-        </w:rPr>
-        <w:t xml:space="preserve"> APIs typically only expose </w:t>
+        <w:t>GraphQL APIs typically only expose </w:t>
       </w:r>
       <w:r>
         <w:rPr>
@@ -2380,19 +2195,11 @@
           <w:rFonts w:eastAsia="Times New Roman" w:cstheme="minorHAnsi"/>
         </w:rPr>
       </w:pPr>
-      <w:proofErr w:type="spellStart"/>
       <w:r>
         <w:rPr>
           <w:rFonts w:eastAsia="Batang" w:cstheme="minorHAnsi"/>
         </w:rPr>
-        <w:t>GraphQL</w:t>
-      </w:r>
-      <w:proofErr w:type="spellEnd"/>
-      <w:r>
-        <w:rPr>
-          <w:rFonts w:eastAsia="Batang" w:cstheme="minorHAnsi"/>
-        </w:rPr>
-        <w:t>, each field can have 0 or more arguments</w:t>
+        <w:t>GraphQL, each field can have 0 or more arguments</w:t>
       </w:r>
     </w:p>
     <w:p>
@@ -2541,6 +2348,105 @@
         <w:t>mutations</w:t>
       </w:r>
     </w:p>
+    <w:p>
+      <w:pPr>
+        <w:pStyle w:val="ListParagraph"/>
+        <w:numPr>
+          <w:ilvl w:val="2"/>
+          <w:numId w:val="1"/>
+        </w:numPr>
+        <w:rPr>
+          <w:rFonts w:eastAsia="Times New Roman" w:cstheme="minorHAnsi"/>
+        </w:rPr>
+      </w:pPr>
+      <w:r>
+        <w:rPr>
+          <w:rFonts w:ascii="Arial" w:eastAsia="Times New Roman" w:hAnsi="Arial" w:cs="Arial"/>
+          <w:bdr w:val="none" w:sz="0" w:space="0" w:color="auto" w:frame="1"/>
+        </w:rPr>
+        <w:t>creating new data</w:t>
+      </w:r>
+    </w:p>
+    <w:p>
+      <w:pPr>
+        <w:pStyle w:val="ListParagraph"/>
+        <w:numPr>
+          <w:ilvl w:val="2"/>
+          <w:numId w:val="1"/>
+        </w:numPr>
+        <w:rPr>
+          <w:rFonts w:eastAsia="Times New Roman" w:cstheme="minorHAnsi"/>
+        </w:rPr>
+      </w:pPr>
+      <w:r>
+        <w:rPr>
+          <w:rFonts w:ascii="Arial" w:eastAsia="Times New Roman" w:hAnsi="Arial" w:cs="Arial"/>
+          <w:bdr w:val="none" w:sz="0" w:space="0" w:color="auto" w:frame="1"/>
+        </w:rPr>
+        <w:t>updating existing data</w:t>
+      </w:r>
+    </w:p>
+    <w:p>
+      <w:pPr>
+        <w:pStyle w:val="ListParagraph"/>
+        <w:numPr>
+          <w:ilvl w:val="2"/>
+          <w:numId w:val="1"/>
+        </w:numPr>
+        <w:rPr>
+          <w:rFonts w:eastAsia="Times New Roman" w:cstheme="minorHAnsi"/>
+        </w:rPr>
+      </w:pPr>
+      <w:r>
+        <w:rPr>
+          <w:rFonts w:ascii="Arial" w:eastAsia="Times New Roman" w:hAnsi="Arial" w:cs="Arial"/>
+          <w:bdr w:val="none" w:sz="0" w:space="0" w:color="auto" w:frame="1"/>
+        </w:rPr>
+        <w:t>deleting existing data</w:t>
+      </w:r>
+    </w:p>
+    <w:p>
+      <w:pPr>
+        <w:rPr>
+          <w:rFonts w:eastAsia="Times New Roman" w:cstheme="minorHAnsi"/>
+        </w:rPr>
+      </w:pPr>
+    </w:p>
+    <w:p>
+      <w:pPr>
+        <w:rPr>
+          <w:rFonts w:eastAsia="Times New Roman" w:cstheme="minorHAnsi"/>
+        </w:rPr>
+      </w:pPr>
+    </w:p>
+    <w:p>
+      <w:pPr>
+        <w:rPr>
+          <w:rFonts w:eastAsia="Times New Roman" w:cstheme="minorHAnsi"/>
+        </w:rPr>
+      </w:pPr>
+    </w:p>
+    <w:p>
+      <w:pPr>
+        <w:rPr>
+          <w:rFonts w:eastAsia="Times New Roman" w:cstheme="minorHAnsi"/>
+        </w:rPr>
+      </w:pPr>
+    </w:p>
+    <w:p>
+      <w:pPr>
+        <w:rPr>
+          <w:rFonts w:eastAsia="Times New Roman" w:cstheme="minorHAnsi"/>
+        </w:rPr>
+      </w:pPr>
+    </w:p>
+    <w:p>
+      <w:pPr>
+        <w:rPr>
+          <w:rFonts w:eastAsia="Times New Roman" w:cstheme="minorHAnsi"/>
+        </w:rPr>
+      </w:pPr>
+    </w:p>
     <w:sectPr>
       <w:pgSz w:w="12240" w:h="15840"/>
       <w:pgMar w:top="1440" w:right="1440" w:bottom="1440" w:left="1440" w:header="708" w:footer="708" w:gutter="0"/>
@@ -2554,6 +2460,155 @@
 <file path=word/numbering.xml><?xml version="1.0" encoding="utf-8"?>
 <w:numbering xmlns:wpc="http://schemas.microsoft.com/office/word/2010/wordprocessingCanvas" xmlns:cx="http://schemas.microsoft.com/office/drawing/2014/chartex" xmlns:cx1="http://schemas.microsoft.com/office/drawing/2015/9/8/chartex" xmlns:cx2="http://schemas.microsoft.com/office/drawing/2015/10/21/chartex" xmlns:cx3="http://schemas.microsoft.com/office/drawing/2016/5/9/chartex" xmlns:cx4="http://schemas.microsoft.com/office/drawing/2016/5/10/chartex" xmlns:cx5="http://schemas.microsoft.com/office/drawing/2016/5/11/chartex" xmlns:cx6="http://schemas.microsoft.com/office/drawing/2016/5/12/chartex" xmlns:cx7="http://schemas.microsoft.com/office/drawing/2016/5/13/chartex" xmlns:cx8="http://schemas.microsoft.com/office/drawing/2016/5/14/chartex" xmlns:mc="http://schemas.openxmlformats.org/markup-compatibility/2006" xmlns:aink="http://schemas.microsoft.com/office/drawing/2016/ink" xmlns:am3d="http://schemas.microsoft.com/office/drawing/2017/model3d" xmlns:o="urn:schemas-microsoft-com:office:office" xmlns:r="http://schemas.openxmlformats.org/officeDocument/2006/relationships" xmlns:m="http://schemas.openxmlformats.org/officeDocument/2006/math" xmlns:v="urn:schemas-microsoft-com:vml" xmlns:wp14="http://schemas.microsoft.com/office/word/2010/wordprocessingDrawing" xmlns:wp="http://schemas.openxmlformats.org/drawingml/2006/wordprocessingDrawing" xmlns:w10="urn:schemas-microsoft-com:office:word" xmlns:w="http://schemas.openxmlformats.org/wordprocessingml/2006/main" xmlns:w14="http://schemas.microsoft.com/office/word/2010/wordml" xmlns:w15="http://schemas.microsoft.com/office/word/2012/wordml" xmlns:w16cex="http://schemas.microsoft.com/office/word/2018/wordml/cex" xmlns:w16cid="http://schemas.microsoft.com/office/word/2016/wordml/cid" xmlns:w16="http://schemas.microsoft.com/office/word/2018/wordml" xmlns:w16se="http://schemas.microsoft.com/office/word/2015/wordml/symex" xmlns:wpg="http://schemas.microsoft.com/office/word/2010/wordprocessingGroup" xmlns:wpi="http://schemas.microsoft.com/office/word/2010/wordprocessingInk" xmlns:wne="http://schemas.microsoft.com/office/word/2006/wordml" xmlns:wps="http://schemas.microsoft.com/office/word/2010/wordprocessingShape" mc:Ignorable="w14 w15 w16se w16cid w16 w16cex wp14">
   <w:abstractNum w:abstractNumId="0" w15:restartNumberingAfterBreak="0">
+    <w:nsid w:val="1E526E37"/>
+    <w:multiLevelType w:val="multilevel"/>
+    <w:tmpl w:val="F0B05712"/>
+    <w:lvl w:ilvl="0">
+      <w:start w:val="1"/>
+      <w:numFmt w:val="bullet"/>
+      <w:lvlText w:val=""/>
+      <w:lvlJc w:val="left"/>
+      <w:pPr>
+        <w:tabs>
+          <w:tab w:val="num" w:pos="1800"/>
+        </w:tabs>
+        <w:ind w:left="1800" w:hanging="360"/>
+      </w:pPr>
+      <w:rPr>
+        <w:rFonts w:ascii="Symbol" w:hAnsi="Symbol" w:hint="default"/>
+        <w:sz w:val="20"/>
+      </w:rPr>
+    </w:lvl>
+    <w:lvl w:ilvl="1" w:tentative="1">
+      <w:start w:val="1"/>
+      <w:numFmt w:val="bullet"/>
+      <w:lvlText w:val="o"/>
+      <w:lvlJc w:val="left"/>
+      <w:pPr>
+        <w:tabs>
+          <w:tab w:val="num" w:pos="2520"/>
+        </w:tabs>
+        <w:ind w:left="2520" w:hanging="360"/>
+      </w:pPr>
+      <w:rPr>
+        <w:rFonts w:ascii="Courier New" w:hAnsi="Courier New" w:hint="default"/>
+        <w:sz w:val="20"/>
+      </w:rPr>
+    </w:lvl>
+    <w:lvl w:ilvl="2" w:tentative="1">
+      <w:start w:val="1"/>
+      <w:numFmt w:val="bullet"/>
+      <w:lvlText w:val=""/>
+      <w:lvlJc w:val="left"/>
+      <w:pPr>
+        <w:tabs>
+          <w:tab w:val="num" w:pos="3240"/>
+        </w:tabs>
+        <w:ind w:left="3240" w:hanging="360"/>
+      </w:pPr>
+      <w:rPr>
+        <w:rFonts w:ascii="Wingdings" w:hAnsi="Wingdings" w:hint="default"/>
+        <w:sz w:val="20"/>
+      </w:rPr>
+    </w:lvl>
+    <w:lvl w:ilvl="3" w:tentative="1">
+      <w:start w:val="1"/>
+      <w:numFmt w:val="bullet"/>
+      <w:lvlText w:val=""/>
+      <w:lvlJc w:val="left"/>
+      <w:pPr>
+        <w:tabs>
+          <w:tab w:val="num" w:pos="3960"/>
+        </w:tabs>
+        <w:ind w:left="3960" w:hanging="360"/>
+      </w:pPr>
+      <w:rPr>
+        <w:rFonts w:ascii="Wingdings" w:hAnsi="Wingdings" w:hint="default"/>
+        <w:sz w:val="20"/>
+      </w:rPr>
+    </w:lvl>
+    <w:lvl w:ilvl="4" w:tentative="1">
+      <w:start w:val="1"/>
+      <w:numFmt w:val="bullet"/>
+      <w:lvlText w:val=""/>
+      <w:lvlJc w:val="left"/>
+      <w:pPr>
+        <w:tabs>
+          <w:tab w:val="num" w:pos="4680"/>
+        </w:tabs>
+        <w:ind w:left="4680" w:hanging="360"/>
+      </w:pPr>
+      <w:rPr>
+        <w:rFonts w:ascii="Wingdings" w:hAnsi="Wingdings" w:hint="default"/>
+        <w:sz w:val="20"/>
+      </w:rPr>
+    </w:lvl>
+    <w:lvl w:ilvl="5" w:tentative="1">
+      <w:start w:val="1"/>
+      <w:numFmt w:val="bullet"/>
+      <w:lvlText w:val=""/>
+      <w:lvlJc w:val="left"/>
+      <w:pPr>
+        <w:tabs>
+          <w:tab w:val="num" w:pos="5400"/>
+        </w:tabs>
+        <w:ind w:left="5400" w:hanging="360"/>
+      </w:pPr>
+      <w:rPr>
+        <w:rFonts w:ascii="Wingdings" w:hAnsi="Wingdings" w:hint="default"/>
+        <w:sz w:val="20"/>
+      </w:rPr>
+    </w:lvl>
+    <w:lvl w:ilvl="6" w:tentative="1">
+      <w:start w:val="1"/>
+      <w:numFmt w:val="bullet"/>
+      <w:lvlText w:val=""/>
+      <w:lvlJc w:val="left"/>
+      <w:pPr>
+        <w:tabs>
+          <w:tab w:val="num" w:pos="6120"/>
+        </w:tabs>
+        <w:ind w:left="6120" w:hanging="360"/>
+      </w:pPr>
+      <w:rPr>
+        <w:rFonts w:ascii="Wingdings" w:hAnsi="Wingdings" w:hint="default"/>
+        <w:sz w:val="20"/>
+      </w:rPr>
+    </w:lvl>
+    <w:lvl w:ilvl="7" w:tentative="1">
+      <w:start w:val="1"/>
+      <w:numFmt w:val="bullet"/>
+      <w:lvlText w:val=""/>
+      <w:lvlJc w:val="left"/>
+      <w:pPr>
+        <w:tabs>
+          <w:tab w:val="num" w:pos="6840"/>
+        </w:tabs>
+        <w:ind w:left="6840" w:hanging="360"/>
+      </w:pPr>
+      <w:rPr>
+        <w:rFonts w:ascii="Wingdings" w:hAnsi="Wingdings" w:hint="default"/>
+        <w:sz w:val="20"/>
+      </w:rPr>
+    </w:lvl>
+    <w:lvl w:ilvl="8" w:tentative="1">
+      <w:start w:val="1"/>
+      <w:numFmt w:val="bullet"/>
+      <w:lvlText w:val=""/>
+      <w:lvlJc w:val="left"/>
+      <w:pPr>
+        <w:tabs>
+          <w:tab w:val="num" w:pos="7560"/>
+        </w:tabs>
+        <w:ind w:left="7560" w:hanging="360"/>
+      </w:pPr>
+      <w:rPr>
+        <w:rFonts w:ascii="Wingdings" w:hAnsi="Wingdings" w:hint="default"/>
+        <w:sz w:val="20"/>
+      </w:rPr>
+    </w:lvl>
+  </w:abstractNum>
+  <w:abstractNum w:abstractNumId="1" w15:restartNumberingAfterBreak="0">
     <w:nsid w:val="7BDD24A1"/>
     <w:multiLevelType w:val="hybridMultilevel"/>
     <w:tmpl w:val="EC78761E"/>
@@ -2667,6 +2722,9 @@
     </w:lvl>
   </w:abstractNum>
   <w:num w:numId="1">
+    <w:abstractNumId w:val="1"/>
+  </w:num>
+  <w:num w:numId="2">
     <w:abstractNumId w:val="0"/>
   </w:num>
 </w:numbering>

</xml_diff>

<commit_message>
feat: Add progress #20 'graph-ql'
</commit_message>
<xml_diff>
--- a/graph-ql/notes.docx
+++ b/graph-ql/notes.docx
@@ -2411,16 +2411,54 @@
           <w:rFonts w:eastAsia="Times New Roman" w:cstheme="minorHAnsi"/>
         </w:rPr>
       </w:pPr>
-    </w:p>
-    <w:p>
-      <w:pPr>
-        <w:rPr>
-          <w:rFonts w:eastAsia="Times New Roman" w:cstheme="minorHAnsi"/>
-        </w:rPr>
-      </w:pPr>
-    </w:p>
-    <w:p>
-      <w:pPr>
+      <w:r>
+        <w:rPr>
+          <w:rFonts w:eastAsia="Times New Roman" w:cstheme="minorHAnsi"/>
+        </w:rPr>
+        <w:drawing>
+          <wp:inline distT="0" distB="0" distL="0" distR="0" wp14:anchorId="42FF2899" wp14:editId="6C4B8DF6">
+            <wp:extent cx="5943600" cy="1165225"/>
+            <wp:effectExtent l="0" t="0" r="0" b="3175"/>
+            <wp:docPr id="11" name="Picture 11" descr="Shape&#10;&#10;Description automatically generated with medium confidence"/>
+            <wp:cNvGraphicFramePr>
+              <a:graphicFrameLocks xmlns:a="http://schemas.openxmlformats.org/drawingml/2006/main" noChangeAspect="1"/>
+            </wp:cNvGraphicFramePr>
+            <a:graphic xmlns:a="http://schemas.openxmlformats.org/drawingml/2006/main">
+              <a:graphicData uri="http://schemas.openxmlformats.org/drawingml/2006/picture">
+                <pic:pic xmlns:pic="http://schemas.openxmlformats.org/drawingml/2006/picture">
+                  <pic:nvPicPr>
+                    <pic:cNvPr id="11" name="Picture 11" descr="Shape&#10;&#10;Description automatically generated with medium confidence"/>
+                    <pic:cNvPicPr/>
+                  </pic:nvPicPr>
+                  <pic:blipFill>
+                    <a:blip r:embed="rId15"/>
+                    <a:stretch>
+                      <a:fillRect/>
+                    </a:stretch>
+                  </pic:blipFill>
+                  <pic:spPr>
+                    <a:xfrm>
+                      <a:off x="0" y="0"/>
+                      <a:ext cx="5943600" cy="1165225"/>
+                    </a:xfrm>
+                    <a:prstGeom prst="rect">
+                      <a:avLst/>
+                    </a:prstGeom>
+                  </pic:spPr>
+                </pic:pic>
+              </a:graphicData>
+            </a:graphic>
+          </wp:inline>
+        </w:drawing>
+      </w:r>
+    </w:p>
+    <w:p>
+      <w:pPr>
+        <w:pStyle w:val="ListParagraph"/>
+        <w:numPr>
+          <w:ilvl w:val="1"/>
+          <w:numId w:val="1"/>
+        </w:numPr>
         <w:rPr>
           <w:rFonts w:eastAsia="Times New Roman" w:cstheme="minorHAnsi"/>
         </w:rPr>

</xml_diff>

<commit_message>
feat: Add progress #21 'graph-ql'
</commit_message>
<xml_diff>
--- a/graph-ql/notes.docx
+++ b/graph-ql/notes.docx
@@ -8,12 +8,14 @@
           <w:rFonts w:cstheme="minorHAnsi"/>
         </w:rPr>
       </w:pPr>
+      <w:proofErr w:type="spellStart"/>
       <w:r>
         <w:rPr>
           <w:rFonts w:cstheme="minorHAnsi"/>
         </w:rPr>
         <w:t>GraphQL</w:t>
       </w:r>
+      <w:proofErr w:type="spellEnd"/>
     </w:p>
     <w:p>
       <w:pPr>
@@ -80,11 +82,19 @@
           <w:rFonts w:cstheme="minorHAnsi"/>
         </w:rPr>
       </w:pPr>
-      <w:r>
-        <w:rPr>
-          <w:rFonts w:cstheme="minorHAnsi"/>
-        </w:rPr>
-        <w:t xml:space="preserve">GraphQL server exposes single endpoint and </w:t>
+      <w:proofErr w:type="spellStart"/>
+      <w:r>
+        <w:rPr>
+          <w:rFonts w:cstheme="minorHAnsi"/>
+        </w:rPr>
+        <w:t>GraphQL</w:t>
+      </w:r>
+      <w:proofErr w:type="spellEnd"/>
+      <w:r>
+        <w:rPr>
+          <w:rFonts w:cstheme="minorHAnsi"/>
+        </w:rPr>
+        <w:t xml:space="preserve"> server exposes single endpoint and </w:t>
       </w:r>
       <w:r>
         <w:rPr>
@@ -124,8 +134,16 @@
         <w:rPr>
           <w:rFonts w:cstheme="minorHAnsi"/>
         </w:rPr>
-        <w:t>Why GraphQL</w:t>
-      </w:r>
+        <w:t xml:space="preserve">Why </w:t>
+      </w:r>
+      <w:proofErr w:type="spellStart"/>
+      <w:r>
+        <w:rPr>
+          <w:rFonts w:cstheme="minorHAnsi"/>
+        </w:rPr>
+        <w:t>GraphQL</w:t>
+      </w:r>
+      <w:proofErr w:type="spellEnd"/>
     </w:p>
     <w:p>
       <w:pPr>
@@ -160,7 +178,35 @@
         <w:rPr>
           <w:rFonts w:cstheme="minorHAnsi"/>
         </w:rPr>
-        <w:t>Low powered devices, sloppy network were the initial reasons graphQL was developed</w:t>
+        <w:t xml:space="preserve">Low powered devices, sloppy network </w:t>
+      </w:r>
+      <w:proofErr w:type="gramStart"/>
+      <w:r>
+        <w:rPr>
+          <w:rFonts w:cstheme="minorHAnsi"/>
+        </w:rPr>
+        <w:t>were</w:t>
+      </w:r>
+      <w:proofErr w:type="gramEnd"/>
+      <w:r>
+        <w:rPr>
+          <w:rFonts w:cstheme="minorHAnsi"/>
+        </w:rPr>
+        <w:t xml:space="preserve"> the initial reasons </w:t>
+      </w:r>
+      <w:proofErr w:type="spellStart"/>
+      <w:r>
+        <w:rPr>
+          <w:rFonts w:cstheme="minorHAnsi"/>
+        </w:rPr>
+        <w:t>graphQL</w:t>
+      </w:r>
+      <w:proofErr w:type="spellEnd"/>
+      <w:r>
+        <w:rPr>
+          <w:rFonts w:cstheme="minorHAnsi"/>
+        </w:rPr>
+        <w:t xml:space="preserve"> was developed</w:t>
       </w:r>
       <w:r>
         <w:rPr>
@@ -237,11 +283,19 @@
           <w:rFonts w:cstheme="minorHAnsi"/>
         </w:rPr>
       </w:pPr>
-      <w:r>
-        <w:rPr>
-          <w:rFonts w:cstheme="minorHAnsi"/>
-        </w:rPr>
-        <w:t>GraphQL is not only for React Developers</w:t>
+      <w:proofErr w:type="spellStart"/>
+      <w:r>
+        <w:rPr>
+          <w:rFonts w:cstheme="minorHAnsi"/>
+        </w:rPr>
+        <w:t>GraphQL</w:t>
+      </w:r>
+      <w:proofErr w:type="spellEnd"/>
+      <w:r>
+        <w:rPr>
+          <w:rFonts w:cstheme="minorHAnsi"/>
+        </w:rPr>
+        <w:t xml:space="preserve"> is not only for React Developers</w:t>
       </w:r>
     </w:p>
     <w:p>
@@ -259,7 +313,21 @@
         <w:rPr>
           <w:rFonts w:cstheme="minorHAnsi"/>
         </w:rPr>
-        <w:t>Facebook uses GraphQL since 2012 in their native mobile apps</w:t>
+        <w:t xml:space="preserve">Facebook uses </w:t>
+      </w:r>
+      <w:proofErr w:type="spellStart"/>
+      <w:r>
+        <w:rPr>
+          <w:rFonts w:cstheme="minorHAnsi"/>
+        </w:rPr>
+        <w:t>GraphQL</w:t>
+      </w:r>
+      <w:proofErr w:type="spellEnd"/>
+      <w:r>
+        <w:rPr>
+          <w:rFonts w:cstheme="minorHAnsi"/>
+        </w:rPr>
+        <w:t xml:space="preserve"> since 2012 in their native mobile apps</w:t>
       </w:r>
     </w:p>
     <w:p>
@@ -273,11 +341,19 @@
           <w:rFonts w:cstheme="minorHAnsi"/>
         </w:rPr>
       </w:pPr>
-      <w:r>
-        <w:rPr>
-          <w:rFonts w:cstheme="minorHAnsi"/>
-        </w:rPr>
-        <w:t>GraphQL can be used with any programming language and framework</w:t>
+      <w:proofErr w:type="spellStart"/>
+      <w:r>
+        <w:rPr>
+          <w:rFonts w:cstheme="minorHAnsi"/>
+        </w:rPr>
+        <w:t>GraphQL</w:t>
+      </w:r>
+      <w:proofErr w:type="spellEnd"/>
+      <w:r>
+        <w:rPr>
+          <w:rFonts w:cstheme="minorHAnsi"/>
+        </w:rPr>
+        <w:t xml:space="preserve"> can be used with any programming language and framework</w:t>
       </w:r>
     </w:p>
     <w:p>
@@ -291,38 +367,54 @@
           <w:rFonts w:cstheme="minorHAnsi"/>
         </w:rPr>
       </w:pPr>
-      <w:r>
-        <w:rPr>
-          <w:rFonts w:cstheme="minorHAnsi"/>
-        </w:rPr>
-        <w:t>GraphQL is used by other big companies such as Coursera yelp and twitter</w:t>
-      </w:r>
-    </w:p>
-    <w:p>
-      <w:pPr>
-        <w:rPr>
-          <w:rFonts w:cstheme="minorHAnsi"/>
-        </w:rPr>
-      </w:pPr>
-    </w:p>
-    <w:p>
-      <w:pPr>
-        <w:rPr>
-          <w:rFonts w:cstheme="minorHAnsi"/>
-        </w:rPr>
-      </w:pPr>
-    </w:p>
-    <w:p>
-      <w:pPr>
-        <w:rPr>
-          <w:rFonts w:cstheme="minorHAnsi"/>
-        </w:rPr>
-      </w:pPr>
-      <w:r>
-        <w:rPr>
-          <w:rFonts w:cstheme="minorHAnsi"/>
-        </w:rPr>
-        <w:t>GraphQL vs REST</w:t>
+      <w:proofErr w:type="spellStart"/>
+      <w:r>
+        <w:rPr>
+          <w:rFonts w:cstheme="minorHAnsi"/>
+        </w:rPr>
+        <w:t>GraphQL</w:t>
+      </w:r>
+      <w:proofErr w:type="spellEnd"/>
+      <w:r>
+        <w:rPr>
+          <w:rFonts w:cstheme="minorHAnsi"/>
+        </w:rPr>
+        <w:t xml:space="preserve"> is used by other big companies such as Coursera yelp and twitter</w:t>
+      </w:r>
+    </w:p>
+    <w:p>
+      <w:pPr>
+        <w:rPr>
+          <w:rFonts w:cstheme="minorHAnsi"/>
+        </w:rPr>
+      </w:pPr>
+    </w:p>
+    <w:p>
+      <w:pPr>
+        <w:rPr>
+          <w:rFonts w:cstheme="minorHAnsi"/>
+        </w:rPr>
+      </w:pPr>
+    </w:p>
+    <w:p>
+      <w:pPr>
+        <w:rPr>
+          <w:rFonts w:cstheme="minorHAnsi"/>
+        </w:rPr>
+      </w:pPr>
+      <w:proofErr w:type="spellStart"/>
+      <w:r>
+        <w:rPr>
+          <w:rFonts w:cstheme="minorHAnsi"/>
+        </w:rPr>
+        <w:t>GraphQL</w:t>
+      </w:r>
+      <w:proofErr w:type="spellEnd"/>
+      <w:r>
+        <w:rPr>
+          <w:rFonts w:cstheme="minorHAnsi"/>
+        </w:rPr>
+        <w:t xml:space="preserve"> vs REST</w:t>
       </w:r>
     </w:p>
     <w:p>
@@ -409,7 +501,25 @@
           <w:b/>
           <w:bCs/>
         </w:rPr>
-        <w:t xml:space="preserve">Key: GraphQL was developed to cope with the need for more flexibility and efficiency in client server communication </w:t>
+        <w:t xml:space="preserve">Key: </w:t>
+      </w:r>
+      <w:proofErr w:type="spellStart"/>
+      <w:r>
+        <w:rPr>
+          <w:rFonts w:cstheme="minorHAnsi"/>
+          <w:b/>
+          <w:bCs/>
+        </w:rPr>
+        <w:t>GraphQL</w:t>
+      </w:r>
+      <w:proofErr w:type="spellEnd"/>
+      <w:r>
+        <w:rPr>
+          <w:rFonts w:cstheme="minorHAnsi"/>
+          <w:b/>
+          <w:bCs/>
+        </w:rPr>
+        <w:t xml:space="preserve"> was developed to cope with the need for more flexibility and efficiency in client server communication </w:t>
       </w:r>
     </w:p>
     <w:p>
@@ -766,12 +876,14 @@
           <w:rFonts w:cstheme="minorHAnsi"/>
         </w:rPr>
       </w:pPr>
+      <w:proofErr w:type="spellStart"/>
       <w:r>
         <w:rPr>
           <w:rFonts w:cstheme="minorHAnsi"/>
         </w:rPr>
         <w:t>GraphQL</w:t>
       </w:r>
+      <w:proofErr w:type="spellEnd"/>
     </w:p>
     <w:p>
       <w:pPr>
@@ -1000,13 +1112,23 @@
           <w:bCs/>
         </w:rPr>
       </w:pPr>
-      <w:r>
-        <w:rPr>
-          <w:rFonts w:cstheme="minorHAnsi"/>
-          <w:b/>
-          <w:bCs/>
-        </w:rPr>
-        <w:t xml:space="preserve">Overfetching: </w:t>
+      <w:proofErr w:type="spellStart"/>
+      <w:r>
+        <w:rPr>
+          <w:rFonts w:cstheme="minorHAnsi"/>
+          <w:b/>
+          <w:bCs/>
+        </w:rPr>
+        <w:t>Overfetching</w:t>
+      </w:r>
+      <w:proofErr w:type="spellEnd"/>
+      <w:r>
+        <w:rPr>
+          <w:rFonts w:cstheme="minorHAnsi"/>
+          <w:b/>
+          <w:bCs/>
+        </w:rPr>
+        <w:t xml:space="preserve">: </w:t>
       </w:r>
       <w:r>
         <w:rPr>
@@ -1036,13 +1158,23 @@
           <w:bCs/>
         </w:rPr>
       </w:pPr>
-      <w:r>
-        <w:rPr>
-          <w:rFonts w:cstheme="minorHAnsi"/>
-          <w:b/>
-          <w:bCs/>
-        </w:rPr>
-        <w:t>Underfetching:</w:t>
+      <w:proofErr w:type="spellStart"/>
+      <w:r>
+        <w:rPr>
+          <w:rFonts w:cstheme="minorHAnsi"/>
+          <w:b/>
+          <w:bCs/>
+        </w:rPr>
+        <w:t>Underfetching</w:t>
+      </w:r>
+      <w:proofErr w:type="spellEnd"/>
+      <w:r>
+        <w:rPr>
+          <w:rFonts w:cstheme="minorHAnsi"/>
+          <w:b/>
+          <w:bCs/>
+        </w:rPr>
+        <w:t>:</w:t>
       </w:r>
       <w:r>
         <w:rPr>
@@ -1279,11 +1411,19 @@
           <w:rFonts w:cstheme="minorHAnsi"/>
         </w:rPr>
       </w:pPr>
-      <w:r>
-        <w:rPr>
-          <w:rFonts w:cstheme="minorHAnsi"/>
-        </w:rPr>
-        <w:t>GraphQL uses strong type system to define capabilities of an API</w:t>
+      <w:proofErr w:type="spellStart"/>
+      <w:r>
+        <w:rPr>
+          <w:rFonts w:cstheme="minorHAnsi"/>
+        </w:rPr>
+        <w:t>GraphQL</w:t>
+      </w:r>
+      <w:proofErr w:type="spellEnd"/>
+      <w:r>
+        <w:rPr>
+          <w:rFonts w:cstheme="minorHAnsi"/>
+        </w:rPr>
+        <w:t xml:space="preserve"> uses strong type system to define capabilities of an API</w:t>
       </w:r>
     </w:p>
     <w:p>
@@ -1416,8 +1556,44 @@
         <w:rPr>
           <w:rFonts w:cstheme="minorHAnsi"/>
         </w:rPr>
-        <w:t xml:space="preserve"> it’s own type for defining it’s own schema</w:t>
-      </w:r>
+        <w:t xml:space="preserve"> </w:t>
+      </w:r>
+      <w:proofErr w:type="spellStart"/>
+      <w:r>
+        <w:rPr>
+          <w:rFonts w:cstheme="minorHAnsi"/>
+        </w:rPr>
+        <w:t>it’s</w:t>
+      </w:r>
+      <w:proofErr w:type="spellEnd"/>
+      <w:r>
+        <w:rPr>
+          <w:rFonts w:cstheme="minorHAnsi"/>
+        </w:rPr>
+        <w:t xml:space="preserve"> own type for defining </w:t>
+      </w:r>
+      <w:proofErr w:type="spellStart"/>
+      <w:r>
+        <w:rPr>
+          <w:rFonts w:cstheme="minorHAnsi"/>
+        </w:rPr>
+        <w:t>it’s</w:t>
+      </w:r>
+      <w:proofErr w:type="spellEnd"/>
+      <w:r>
+        <w:rPr>
+          <w:rFonts w:cstheme="minorHAnsi"/>
+        </w:rPr>
+        <w:t xml:space="preserve"> own </w:t>
+      </w:r>
+      <w:proofErr w:type="gramStart"/>
+      <w:r>
+        <w:rPr>
+          <w:rFonts w:cstheme="minorHAnsi"/>
+        </w:rPr>
+        <w:t>schema</w:t>
+      </w:r>
+      <w:proofErr w:type="gramEnd"/>
     </w:p>
     <w:p>
       <w:pPr>
@@ -1865,13 +2041,22 @@
           <w:rFonts w:eastAsia="Times New Roman" w:cstheme="minorHAnsi"/>
         </w:rPr>
       </w:pPr>
+      <w:proofErr w:type="spellStart"/>
       <w:r>
         <w:rPr>
           <w:rFonts w:eastAsia="Times New Roman" w:cstheme="minorHAnsi"/>
           <w:bdr w:val="none" w:sz="0" w:space="0" w:color="auto" w:frame="1"/>
         </w:rPr>
         <w:lastRenderedPageBreak/>
-        <w:t>GraphQL APIs typically only expose </w:t>
+        <w:t>GraphQL</w:t>
+      </w:r>
+      <w:proofErr w:type="spellEnd"/>
+      <w:r>
+        <w:rPr>
+          <w:rFonts w:eastAsia="Times New Roman" w:cstheme="minorHAnsi"/>
+          <w:bdr w:val="none" w:sz="0" w:space="0" w:color="auto" w:frame="1"/>
+        </w:rPr>
+        <w:t xml:space="preserve"> APIs typically only expose </w:t>
       </w:r>
       <w:r>
         <w:rPr>
@@ -2195,11 +2380,19 @@
           <w:rFonts w:eastAsia="Times New Roman" w:cstheme="minorHAnsi"/>
         </w:rPr>
       </w:pPr>
+      <w:proofErr w:type="spellStart"/>
       <w:r>
         <w:rPr>
           <w:rFonts w:eastAsia="Batang" w:cstheme="minorHAnsi"/>
         </w:rPr>
-        <w:t>GraphQL, each field can have 0 or more arguments</w:t>
+        <w:t>GraphQL</w:t>
+      </w:r>
+      <w:proofErr w:type="spellEnd"/>
+      <w:r>
+        <w:rPr>
+          <w:rFonts w:eastAsia="Batang" w:cstheme="minorHAnsi"/>
+        </w:rPr>
+        <w:t>, each field can have 0 or more arguments</w:t>
       </w:r>
     </w:p>
     <w:p>
@@ -2480,6 +2673,354 @@
     </w:p>
     <w:p>
       <w:pPr>
+        <w:pStyle w:val="ListParagraph"/>
+        <w:numPr>
+          <w:ilvl w:val="0"/>
+          <w:numId w:val="1"/>
+        </w:numPr>
+        <w:rPr>
+          <w:rFonts w:eastAsia="Times New Roman" w:cstheme="minorHAnsi"/>
+        </w:rPr>
+      </w:pPr>
+      <w:r>
+        <w:rPr>
+          <w:rFonts w:eastAsia="Times New Roman" w:cstheme="minorHAnsi"/>
+          <w:b/>
+          <w:bCs/>
+        </w:rPr>
+        <w:t>Realtime Updates with Subscriptions</w:t>
+      </w:r>
+    </w:p>
+    <w:p>
+      <w:pPr>
+        <w:pStyle w:val="ListParagraph"/>
+        <w:numPr>
+          <w:ilvl w:val="1"/>
+          <w:numId w:val="1"/>
+        </w:numPr>
+        <w:rPr>
+          <w:rFonts w:ascii="Times New Roman" w:eastAsia="Times New Roman" w:hAnsi="Times New Roman" w:cs="Times New Roman"/>
+        </w:rPr>
+      </w:pPr>
+      <w:r>
+        <w:rPr>
+          <w:rFonts w:ascii="Arial" w:eastAsia="Times New Roman" w:hAnsi="Arial" w:cs="Arial"/>
+          <w:bdr w:val="none" w:sz="0" w:space="0" w:color="auto" w:frame="1"/>
+        </w:rPr>
+        <w:t xml:space="preserve">Is </w:t>
+      </w:r>
+      <w:r>
+        <w:rPr>
+          <w:rFonts w:ascii="Arial" w:eastAsia="Times New Roman" w:hAnsi="Arial" w:cs="Arial"/>
+          <w:bdr w:val="none" w:sz="0" w:space="0" w:color="auto" w:frame="1"/>
+        </w:rPr>
+        <w:t>to have a </w:t>
+      </w:r>
+      <w:proofErr w:type="spellStart"/>
+      <w:r>
+        <w:rPr>
+          <w:rFonts w:ascii="Arial" w:eastAsia="Times New Roman" w:hAnsi="Arial" w:cs="Arial"/>
+          <w:i/>
+          <w:iCs/>
+          <w:bdr w:val="none" w:sz="0" w:space="0" w:color="auto" w:frame="1"/>
+        </w:rPr>
+        <w:t>realtime</w:t>
+      </w:r>
+      <w:proofErr w:type="spellEnd"/>
+      <w:r>
+        <w:rPr>
+          <w:rFonts w:ascii="Arial" w:eastAsia="Times New Roman" w:hAnsi="Arial" w:cs="Arial"/>
+          <w:bdr w:val="none" w:sz="0" w:space="0" w:color="auto" w:frame="1"/>
+        </w:rPr>
+        <w:t> connection to the server in order to get immediately informed about important events</w:t>
+      </w:r>
+    </w:p>
+    <w:p>
+      <w:pPr>
+        <w:pStyle w:val="ListParagraph"/>
+        <w:numPr>
+          <w:ilvl w:val="1"/>
+          <w:numId w:val="1"/>
+        </w:numPr>
+        <w:rPr>
+          <w:rFonts w:ascii="Times New Roman" w:eastAsia="Times New Roman" w:hAnsi="Times New Roman" w:cs="Times New Roman"/>
+        </w:rPr>
+      </w:pPr>
+      <w:r>
+        <w:rPr>
+          <w:rFonts w:ascii="Arial" w:eastAsia="Times New Roman" w:hAnsi="Arial" w:cs="Arial"/>
+        </w:rPr>
+        <w:t>It</w:t>
+      </w:r>
+      <w:r>
+        <w:rPr>
+          <w:rFonts w:ascii="Arial" w:eastAsia="Times New Roman" w:hAnsi="Arial" w:cs="Arial"/>
+        </w:rPr>
+        <w:t xml:space="preserve"> initiate</w:t>
+      </w:r>
+      <w:r>
+        <w:rPr>
+          <w:rFonts w:ascii="Arial" w:eastAsia="Times New Roman" w:hAnsi="Arial" w:cs="Arial"/>
+        </w:rPr>
+        <w:t>s</w:t>
+      </w:r>
+      <w:r>
+        <w:rPr>
+          <w:rFonts w:ascii="Arial" w:eastAsia="Times New Roman" w:hAnsi="Arial" w:cs="Arial"/>
+        </w:rPr>
+        <w:t xml:space="preserve"> and hold</w:t>
+      </w:r>
+      <w:r>
+        <w:rPr>
+          <w:rFonts w:ascii="Arial" w:eastAsia="Times New Roman" w:hAnsi="Arial" w:cs="Arial"/>
+        </w:rPr>
+        <w:t>s</w:t>
+      </w:r>
+      <w:r>
+        <w:rPr>
+          <w:rFonts w:ascii="Arial" w:eastAsia="Times New Roman" w:hAnsi="Arial" w:cs="Arial"/>
+        </w:rPr>
+        <w:t xml:space="preserve"> a steady connection to the server.</w:t>
+      </w:r>
+    </w:p>
+    <w:p>
+      <w:pPr>
+        <w:rPr>
+          <w:rFonts w:ascii="Times New Roman" w:eastAsia="Times New Roman" w:hAnsi="Times New Roman" w:cs="Times New Roman"/>
+        </w:rPr>
+      </w:pPr>
+    </w:p>
+    <w:p>
+      <w:pPr>
+        <w:rPr>
+          <w:rFonts w:ascii="Times New Roman" w:eastAsia="Times New Roman" w:hAnsi="Times New Roman" w:cs="Times New Roman"/>
+        </w:rPr>
+      </w:pPr>
+      <w:r>
+        <w:rPr>
+          <w:rFonts w:ascii="Times New Roman" w:eastAsia="Times New Roman" w:hAnsi="Times New Roman" w:cs="Times New Roman"/>
+        </w:rPr>
+        <w:t>Example</w:t>
+      </w:r>
+    </w:p>
+    <w:p>
+      <w:pPr>
+        <w:rPr>
+          <w:rFonts w:ascii="Times New Roman" w:eastAsia="Times New Roman" w:hAnsi="Times New Roman" w:cs="Times New Roman"/>
+        </w:rPr>
+      </w:pPr>
+      <w:r>
+        <w:rPr>
+          <w:rFonts w:ascii="Times New Roman" w:eastAsia="Times New Roman" w:hAnsi="Times New Roman" w:cs="Times New Roman"/>
+        </w:rPr>
+        <w:drawing>
+          <wp:inline distT="0" distB="0" distL="0" distR="0" wp14:anchorId="0E7D705A" wp14:editId="5546DA81">
+            <wp:extent cx="5943600" cy="1144905"/>
+            <wp:effectExtent l="0" t="0" r="0" b="0"/>
+            <wp:docPr id="12" name="Picture 12" descr="Shape, rectangle&#10;&#10;Description automatically generated with medium confidence"/>
+            <wp:cNvGraphicFramePr>
+              <a:graphicFrameLocks xmlns:a="http://schemas.openxmlformats.org/drawingml/2006/main" noChangeAspect="1"/>
+            </wp:cNvGraphicFramePr>
+            <a:graphic xmlns:a="http://schemas.openxmlformats.org/drawingml/2006/main">
+              <a:graphicData uri="http://schemas.openxmlformats.org/drawingml/2006/picture">
+                <pic:pic xmlns:pic="http://schemas.openxmlformats.org/drawingml/2006/picture">
+                  <pic:nvPicPr>
+                    <pic:cNvPr id="12" name="Picture 12" descr="Shape, rectangle&#10;&#10;Description automatically generated with medium confidence"/>
+                    <pic:cNvPicPr/>
+                  </pic:nvPicPr>
+                  <pic:blipFill>
+                    <a:blip r:embed="rId16"/>
+                    <a:stretch>
+                      <a:fillRect/>
+                    </a:stretch>
+                  </pic:blipFill>
+                  <pic:spPr>
+                    <a:xfrm>
+                      <a:off x="0" y="0"/>
+                      <a:ext cx="5943600" cy="1144905"/>
+                    </a:xfrm>
+                    <a:prstGeom prst="rect">
+                      <a:avLst/>
+                    </a:prstGeom>
+                  </pic:spPr>
+                </pic:pic>
+              </a:graphicData>
+            </a:graphic>
+          </wp:inline>
+        </w:drawing>
+      </w:r>
+    </w:p>
+    <w:p>
+      <w:pPr>
+        <w:rPr>
+          <w:rFonts w:eastAsia="Times New Roman" w:cstheme="minorHAnsi"/>
+        </w:rPr>
+      </w:pPr>
+    </w:p>
+    <w:p>
+      <w:pPr>
+        <w:pStyle w:val="ListParagraph"/>
+        <w:numPr>
+          <w:ilvl w:val="0"/>
+          <w:numId w:val="1"/>
+        </w:numPr>
+        <w:rPr>
+          <w:rFonts w:eastAsia="Times New Roman" w:cstheme="minorHAnsi"/>
+        </w:rPr>
+      </w:pPr>
+      <w:r>
+        <w:rPr>
+          <w:rFonts w:eastAsia="Times New Roman" w:cstheme="minorHAnsi"/>
+          <w:b/>
+          <w:bCs/>
+        </w:rPr>
+        <w:t>Defining a Schema</w:t>
+      </w:r>
+    </w:p>
+    <w:p>
+      <w:pPr>
+        <w:pStyle w:val="ListParagraph"/>
+        <w:numPr>
+          <w:ilvl w:val="1"/>
+          <w:numId w:val="1"/>
+        </w:numPr>
+        <w:rPr>
+          <w:rFonts w:ascii="Times New Roman" w:eastAsia="Times New Roman" w:hAnsi="Times New Roman" w:cs="Times New Roman"/>
+        </w:rPr>
+      </w:pPr>
+      <w:r>
+        <w:rPr>
+          <w:rFonts w:ascii="Arial" w:eastAsia="Times New Roman" w:hAnsi="Arial" w:cs="Arial"/>
+          <w:bdr w:val="none" w:sz="0" w:space="0" w:color="auto" w:frame="1"/>
+        </w:rPr>
+        <w:t>The </w:t>
+      </w:r>
+      <w:r>
+        <w:rPr>
+          <w:rFonts w:ascii="Arial" w:eastAsia="Times New Roman" w:hAnsi="Arial" w:cs="Arial"/>
+          <w:i/>
+          <w:iCs/>
+          <w:bdr w:val="none" w:sz="0" w:space="0" w:color="auto" w:frame="1"/>
+        </w:rPr>
+        <w:t>schema</w:t>
+      </w:r>
+      <w:r>
+        <w:rPr>
+          <w:rFonts w:ascii="Arial" w:eastAsia="Times New Roman" w:hAnsi="Arial" w:cs="Arial"/>
+          <w:bdr w:val="none" w:sz="0" w:space="0" w:color="auto" w:frame="1"/>
+        </w:rPr>
+        <w:t xml:space="preserve"> is one of the most important concepts when working with a </w:t>
+      </w:r>
+      <w:proofErr w:type="spellStart"/>
+      <w:r>
+        <w:rPr>
+          <w:rFonts w:ascii="Arial" w:eastAsia="Times New Roman" w:hAnsi="Arial" w:cs="Arial"/>
+          <w:bdr w:val="none" w:sz="0" w:space="0" w:color="auto" w:frame="1"/>
+        </w:rPr>
+        <w:t>GraphQL</w:t>
+      </w:r>
+      <w:proofErr w:type="spellEnd"/>
+      <w:r>
+        <w:rPr>
+          <w:rFonts w:ascii="Arial" w:eastAsia="Times New Roman" w:hAnsi="Arial" w:cs="Arial"/>
+          <w:bdr w:val="none" w:sz="0" w:space="0" w:color="auto" w:frame="1"/>
+        </w:rPr>
+        <w:t xml:space="preserve"> API</w:t>
+      </w:r>
+    </w:p>
+    <w:p>
+      <w:pPr>
+        <w:pStyle w:val="ListParagraph"/>
+        <w:numPr>
+          <w:ilvl w:val="1"/>
+          <w:numId w:val="1"/>
+        </w:numPr>
+        <w:rPr>
+          <w:rFonts w:ascii="Times New Roman" w:eastAsia="Times New Roman" w:hAnsi="Times New Roman" w:cs="Times New Roman"/>
+        </w:rPr>
+      </w:pPr>
+      <w:r>
+        <w:rPr>
+          <w:rFonts w:ascii="Arial" w:eastAsia="Times New Roman" w:hAnsi="Arial" w:cs="Arial"/>
+          <w:bdr w:val="none" w:sz="0" w:space="0" w:color="auto" w:frame="1"/>
+        </w:rPr>
+        <w:t>The </w:t>
+      </w:r>
+      <w:r>
+        <w:rPr>
+          <w:rFonts w:ascii="Courier New" w:eastAsia="Times New Roman" w:hAnsi="Courier New" w:cs="Courier New"/>
+          <w:color w:val="A4036F"/>
+          <w:sz w:val="21"/>
+          <w:szCs w:val="21"/>
+          <w:bdr w:val="none" w:sz="0" w:space="0" w:color="auto" w:frame="1"/>
+        </w:rPr>
+        <w:t>Query</w:t>
+      </w:r>
+      <w:r>
+        <w:rPr>
+          <w:rFonts w:ascii="Arial" w:eastAsia="Times New Roman" w:hAnsi="Arial" w:cs="Arial"/>
+          <w:bdr w:val="none" w:sz="0" w:space="0" w:color="auto" w:frame="1"/>
+        </w:rPr>
+        <w:t>, </w:t>
+      </w:r>
+      <w:r>
+        <w:rPr>
+          <w:rFonts w:ascii="Courier New" w:eastAsia="Times New Roman" w:hAnsi="Courier New" w:cs="Courier New"/>
+          <w:color w:val="A4036F"/>
+          <w:sz w:val="21"/>
+          <w:szCs w:val="21"/>
+          <w:bdr w:val="none" w:sz="0" w:space="0" w:color="auto" w:frame="1"/>
+        </w:rPr>
+        <w:t>Mutation</w:t>
+      </w:r>
+      <w:r>
+        <w:rPr>
+          <w:rFonts w:ascii="Arial" w:eastAsia="Times New Roman" w:hAnsi="Arial" w:cs="Arial"/>
+          <w:bdr w:val="none" w:sz="0" w:space="0" w:color="auto" w:frame="1"/>
+        </w:rPr>
+        <w:t>, and </w:t>
+      </w:r>
+      <w:r>
+        <w:rPr>
+          <w:rFonts w:ascii="Courier New" w:eastAsia="Times New Roman" w:hAnsi="Courier New" w:cs="Courier New"/>
+          <w:color w:val="A4036F"/>
+          <w:sz w:val="21"/>
+          <w:szCs w:val="21"/>
+          <w:bdr w:val="none" w:sz="0" w:space="0" w:color="auto" w:frame="1"/>
+        </w:rPr>
+        <w:t>Subscription</w:t>
+      </w:r>
+      <w:r>
+        <w:rPr>
+          <w:rFonts w:ascii="Arial" w:eastAsia="Times New Roman" w:hAnsi="Arial" w:cs="Arial"/>
+          <w:bdr w:val="none" w:sz="0" w:space="0" w:color="auto" w:frame="1"/>
+        </w:rPr>
+        <w:t> types are the </w:t>
+      </w:r>
+      <w:r>
+        <w:rPr>
+          <w:rFonts w:ascii="Arial" w:eastAsia="Times New Roman" w:hAnsi="Arial" w:cs="Arial"/>
+          <w:i/>
+          <w:iCs/>
+          <w:bdr w:val="none" w:sz="0" w:space="0" w:color="auto" w:frame="1"/>
+        </w:rPr>
+        <w:t>entry points</w:t>
+      </w:r>
+      <w:r>
+        <w:rPr>
+          <w:rFonts w:ascii="Arial" w:eastAsia="Times New Roman" w:hAnsi="Arial" w:cs="Arial"/>
+          <w:bdr w:val="none" w:sz="0" w:space="0" w:color="auto" w:frame="1"/>
+        </w:rPr>
+        <w:t> for the requests sent by the client.</w:t>
+      </w:r>
+    </w:p>
+    <w:p>
+      <w:pPr>
+        <w:pStyle w:val="ListParagraph"/>
+        <w:numPr>
+          <w:ilvl w:val="1"/>
+          <w:numId w:val="1"/>
+        </w:numPr>
         <w:rPr>
           <w:rFonts w:eastAsia="Times New Roman" w:cstheme="minorHAnsi"/>
         </w:rPr>

</xml_diff>

<commit_message>
feat: Add progress #22 'graph-ql'
</commit_message>
<xml_diff>
--- a/graph-ql/notes.docx
+++ b/graph-ql/notes.docx
@@ -8,14 +8,12 @@
           <w:rFonts w:cstheme="minorHAnsi"/>
         </w:rPr>
       </w:pPr>
-      <w:proofErr w:type="spellStart"/>
       <w:r>
         <w:rPr>
           <w:rFonts w:cstheme="minorHAnsi"/>
         </w:rPr>
         <w:t>GraphQL</w:t>
       </w:r>
-      <w:proofErr w:type="spellEnd"/>
     </w:p>
     <w:p>
       <w:pPr>
@@ -82,19 +80,11 @@
           <w:rFonts w:cstheme="minorHAnsi"/>
         </w:rPr>
       </w:pPr>
-      <w:proofErr w:type="spellStart"/>
-      <w:r>
-        <w:rPr>
-          <w:rFonts w:cstheme="minorHAnsi"/>
-        </w:rPr>
-        <w:t>GraphQL</w:t>
-      </w:r>
-      <w:proofErr w:type="spellEnd"/>
-      <w:r>
-        <w:rPr>
-          <w:rFonts w:cstheme="minorHAnsi"/>
-        </w:rPr>
-        <w:t xml:space="preserve"> server exposes single endpoint and </w:t>
+      <w:r>
+        <w:rPr>
+          <w:rFonts w:cstheme="minorHAnsi"/>
+        </w:rPr>
+        <w:t xml:space="preserve">GraphQL server exposes single endpoint and </w:t>
       </w:r>
       <w:r>
         <w:rPr>
@@ -134,16 +124,8 @@
         <w:rPr>
           <w:rFonts w:cstheme="minorHAnsi"/>
         </w:rPr>
-        <w:t xml:space="preserve">Why </w:t>
-      </w:r>
-      <w:proofErr w:type="spellStart"/>
-      <w:r>
-        <w:rPr>
-          <w:rFonts w:cstheme="minorHAnsi"/>
-        </w:rPr>
-        <w:t>GraphQL</w:t>
-      </w:r>
-      <w:proofErr w:type="spellEnd"/>
+        <w:t>Why GraphQL</w:t>
+      </w:r>
     </w:p>
     <w:p>
       <w:pPr>
@@ -192,21 +174,7 @@
         <w:rPr>
           <w:rFonts w:cstheme="minorHAnsi"/>
         </w:rPr>
-        <w:t xml:space="preserve"> the initial reasons </w:t>
-      </w:r>
-      <w:proofErr w:type="spellStart"/>
-      <w:r>
-        <w:rPr>
-          <w:rFonts w:cstheme="minorHAnsi"/>
-        </w:rPr>
-        <w:t>graphQL</w:t>
-      </w:r>
-      <w:proofErr w:type="spellEnd"/>
-      <w:r>
-        <w:rPr>
-          <w:rFonts w:cstheme="minorHAnsi"/>
-        </w:rPr>
-        <w:t xml:space="preserve"> was developed</w:t>
+        <w:t xml:space="preserve"> the initial reasons graphQL was developed</w:t>
       </w:r>
       <w:r>
         <w:rPr>
@@ -283,19 +251,11 @@
           <w:rFonts w:cstheme="minorHAnsi"/>
         </w:rPr>
       </w:pPr>
-      <w:proofErr w:type="spellStart"/>
-      <w:r>
-        <w:rPr>
-          <w:rFonts w:cstheme="minorHAnsi"/>
-        </w:rPr>
-        <w:t>GraphQL</w:t>
-      </w:r>
-      <w:proofErr w:type="spellEnd"/>
-      <w:r>
-        <w:rPr>
-          <w:rFonts w:cstheme="minorHAnsi"/>
-        </w:rPr>
-        <w:t xml:space="preserve"> is not only for React Developers</w:t>
+      <w:r>
+        <w:rPr>
+          <w:rFonts w:cstheme="minorHAnsi"/>
+        </w:rPr>
+        <w:t>GraphQL is not only for React Developers</w:t>
       </w:r>
     </w:p>
     <w:p>
@@ -313,21 +273,7 @@
         <w:rPr>
           <w:rFonts w:cstheme="minorHAnsi"/>
         </w:rPr>
-        <w:t xml:space="preserve">Facebook uses </w:t>
-      </w:r>
-      <w:proofErr w:type="spellStart"/>
-      <w:r>
-        <w:rPr>
-          <w:rFonts w:cstheme="minorHAnsi"/>
-        </w:rPr>
-        <w:t>GraphQL</w:t>
-      </w:r>
-      <w:proofErr w:type="spellEnd"/>
-      <w:r>
-        <w:rPr>
-          <w:rFonts w:cstheme="minorHAnsi"/>
-        </w:rPr>
-        <w:t xml:space="preserve"> since 2012 in their native mobile apps</w:t>
+        <w:t>Facebook uses GraphQL since 2012 in their native mobile apps</w:t>
       </w:r>
     </w:p>
     <w:p>
@@ -341,19 +287,11 @@
           <w:rFonts w:cstheme="minorHAnsi"/>
         </w:rPr>
       </w:pPr>
-      <w:proofErr w:type="spellStart"/>
-      <w:r>
-        <w:rPr>
-          <w:rFonts w:cstheme="minorHAnsi"/>
-        </w:rPr>
-        <w:t>GraphQL</w:t>
-      </w:r>
-      <w:proofErr w:type="spellEnd"/>
-      <w:r>
-        <w:rPr>
-          <w:rFonts w:cstheme="minorHAnsi"/>
-        </w:rPr>
-        <w:t xml:space="preserve"> can be used with any programming language and framework</w:t>
+      <w:r>
+        <w:rPr>
+          <w:rFonts w:cstheme="minorHAnsi"/>
+        </w:rPr>
+        <w:t>GraphQL can be used with any programming language and framework</w:t>
       </w:r>
     </w:p>
     <w:p>
@@ -367,54 +305,38 @@
           <w:rFonts w:cstheme="minorHAnsi"/>
         </w:rPr>
       </w:pPr>
-      <w:proofErr w:type="spellStart"/>
-      <w:r>
-        <w:rPr>
-          <w:rFonts w:cstheme="minorHAnsi"/>
-        </w:rPr>
-        <w:t>GraphQL</w:t>
-      </w:r>
-      <w:proofErr w:type="spellEnd"/>
-      <w:r>
-        <w:rPr>
-          <w:rFonts w:cstheme="minorHAnsi"/>
-        </w:rPr>
-        <w:t xml:space="preserve"> is used by other big companies such as Coursera yelp and twitter</w:t>
-      </w:r>
-    </w:p>
-    <w:p>
-      <w:pPr>
-        <w:rPr>
-          <w:rFonts w:cstheme="minorHAnsi"/>
-        </w:rPr>
-      </w:pPr>
-    </w:p>
-    <w:p>
-      <w:pPr>
-        <w:rPr>
-          <w:rFonts w:cstheme="minorHAnsi"/>
-        </w:rPr>
-      </w:pPr>
-    </w:p>
-    <w:p>
-      <w:pPr>
-        <w:rPr>
-          <w:rFonts w:cstheme="minorHAnsi"/>
-        </w:rPr>
-      </w:pPr>
-      <w:proofErr w:type="spellStart"/>
-      <w:r>
-        <w:rPr>
-          <w:rFonts w:cstheme="minorHAnsi"/>
-        </w:rPr>
-        <w:t>GraphQL</w:t>
-      </w:r>
-      <w:proofErr w:type="spellEnd"/>
-      <w:r>
-        <w:rPr>
-          <w:rFonts w:cstheme="minorHAnsi"/>
-        </w:rPr>
-        <w:t xml:space="preserve"> vs REST</w:t>
+      <w:r>
+        <w:rPr>
+          <w:rFonts w:cstheme="minorHAnsi"/>
+        </w:rPr>
+        <w:t>GraphQL is used by other big companies such as Coursera yelp and twitter</w:t>
+      </w:r>
+    </w:p>
+    <w:p>
+      <w:pPr>
+        <w:rPr>
+          <w:rFonts w:cstheme="minorHAnsi"/>
+        </w:rPr>
+      </w:pPr>
+    </w:p>
+    <w:p>
+      <w:pPr>
+        <w:rPr>
+          <w:rFonts w:cstheme="minorHAnsi"/>
+        </w:rPr>
+      </w:pPr>
+    </w:p>
+    <w:p>
+      <w:pPr>
+        <w:rPr>
+          <w:rFonts w:cstheme="minorHAnsi"/>
+        </w:rPr>
+      </w:pPr>
+      <w:r>
+        <w:rPr>
+          <w:rFonts w:cstheme="minorHAnsi"/>
+        </w:rPr>
+        <w:t>GraphQL vs REST</w:t>
       </w:r>
     </w:p>
     <w:p>
@@ -501,25 +423,7 @@
           <w:b/>
           <w:bCs/>
         </w:rPr>
-        <w:t xml:space="preserve">Key: </w:t>
-      </w:r>
-      <w:proofErr w:type="spellStart"/>
-      <w:r>
-        <w:rPr>
-          <w:rFonts w:cstheme="minorHAnsi"/>
-          <w:b/>
-          <w:bCs/>
-        </w:rPr>
-        <w:t>GraphQL</w:t>
-      </w:r>
-      <w:proofErr w:type="spellEnd"/>
-      <w:r>
-        <w:rPr>
-          <w:rFonts w:cstheme="minorHAnsi"/>
-          <w:b/>
-          <w:bCs/>
-        </w:rPr>
-        <w:t xml:space="preserve"> was developed to cope with the need for more flexibility and efficiency in client server communication </w:t>
+        <w:t xml:space="preserve">Key: GraphQL was developed to cope with the need for more flexibility and efficiency in client server communication </w:t>
       </w:r>
     </w:p>
     <w:p>
@@ -876,14 +780,12 @@
           <w:rFonts w:cstheme="minorHAnsi"/>
         </w:rPr>
       </w:pPr>
-      <w:proofErr w:type="spellStart"/>
       <w:r>
         <w:rPr>
           <w:rFonts w:cstheme="minorHAnsi"/>
         </w:rPr>
         <w:t>GraphQL</w:t>
       </w:r>
-      <w:proofErr w:type="spellEnd"/>
     </w:p>
     <w:p>
       <w:pPr>
@@ -1112,23 +1014,13 @@
           <w:bCs/>
         </w:rPr>
       </w:pPr>
-      <w:proofErr w:type="spellStart"/>
-      <w:r>
-        <w:rPr>
-          <w:rFonts w:cstheme="minorHAnsi"/>
-          <w:b/>
-          <w:bCs/>
-        </w:rPr>
-        <w:t>Overfetching</w:t>
-      </w:r>
-      <w:proofErr w:type="spellEnd"/>
-      <w:r>
-        <w:rPr>
-          <w:rFonts w:cstheme="minorHAnsi"/>
-          <w:b/>
-          <w:bCs/>
-        </w:rPr>
-        <w:t xml:space="preserve">: </w:t>
+      <w:r>
+        <w:rPr>
+          <w:rFonts w:cstheme="minorHAnsi"/>
+          <w:b/>
+          <w:bCs/>
+        </w:rPr>
+        <w:t xml:space="preserve">Overfetching: </w:t>
       </w:r>
       <w:r>
         <w:rPr>
@@ -1158,23 +1050,13 @@
           <w:bCs/>
         </w:rPr>
       </w:pPr>
-      <w:proofErr w:type="spellStart"/>
-      <w:r>
-        <w:rPr>
-          <w:rFonts w:cstheme="minorHAnsi"/>
-          <w:b/>
-          <w:bCs/>
-        </w:rPr>
-        <w:t>Underfetching</w:t>
-      </w:r>
-      <w:proofErr w:type="spellEnd"/>
-      <w:r>
-        <w:rPr>
-          <w:rFonts w:cstheme="minorHAnsi"/>
-          <w:b/>
-          <w:bCs/>
-        </w:rPr>
-        <w:t>:</w:t>
+      <w:r>
+        <w:rPr>
+          <w:rFonts w:cstheme="minorHAnsi"/>
+          <w:b/>
+          <w:bCs/>
+        </w:rPr>
+        <w:t>Underfetching:</w:t>
       </w:r>
       <w:r>
         <w:rPr>
@@ -1411,19 +1293,11 @@
           <w:rFonts w:cstheme="minorHAnsi"/>
         </w:rPr>
       </w:pPr>
-      <w:proofErr w:type="spellStart"/>
-      <w:r>
-        <w:rPr>
-          <w:rFonts w:cstheme="minorHAnsi"/>
-        </w:rPr>
-        <w:t>GraphQL</w:t>
-      </w:r>
-      <w:proofErr w:type="spellEnd"/>
-      <w:r>
-        <w:rPr>
-          <w:rFonts w:cstheme="minorHAnsi"/>
-        </w:rPr>
-        <w:t xml:space="preserve"> uses strong type system to define capabilities of an API</w:t>
+      <w:r>
+        <w:rPr>
+          <w:rFonts w:cstheme="minorHAnsi"/>
+        </w:rPr>
+        <w:t>GraphQL uses strong type system to define capabilities of an API</w:t>
       </w:r>
     </w:p>
     <w:p>
@@ -1556,35 +1430,7 @@
         <w:rPr>
           <w:rFonts w:cstheme="minorHAnsi"/>
         </w:rPr>
-        <w:t xml:space="preserve"> </w:t>
-      </w:r>
-      <w:proofErr w:type="spellStart"/>
-      <w:r>
-        <w:rPr>
-          <w:rFonts w:cstheme="minorHAnsi"/>
-        </w:rPr>
-        <w:t>it’s</w:t>
-      </w:r>
-      <w:proofErr w:type="spellEnd"/>
-      <w:r>
-        <w:rPr>
-          <w:rFonts w:cstheme="minorHAnsi"/>
-        </w:rPr>
-        <w:t xml:space="preserve"> own type for defining </w:t>
-      </w:r>
-      <w:proofErr w:type="spellStart"/>
-      <w:r>
-        <w:rPr>
-          <w:rFonts w:cstheme="minorHAnsi"/>
-        </w:rPr>
-        <w:t>it’s</w:t>
-      </w:r>
-      <w:proofErr w:type="spellEnd"/>
-      <w:r>
-        <w:rPr>
-          <w:rFonts w:cstheme="minorHAnsi"/>
-        </w:rPr>
-        <w:t xml:space="preserve"> own </w:t>
+        <w:t xml:space="preserve"> it’s own type for defining it’s own </w:t>
       </w:r>
       <w:proofErr w:type="gramStart"/>
       <w:r>
@@ -2041,22 +1887,13 @@
           <w:rFonts w:eastAsia="Times New Roman" w:cstheme="minorHAnsi"/>
         </w:rPr>
       </w:pPr>
-      <w:proofErr w:type="spellStart"/>
       <w:r>
         <w:rPr>
           <w:rFonts w:eastAsia="Times New Roman" w:cstheme="minorHAnsi"/>
           <w:bdr w:val="none" w:sz="0" w:space="0" w:color="auto" w:frame="1"/>
         </w:rPr>
         <w:lastRenderedPageBreak/>
-        <w:t>GraphQL</w:t>
-      </w:r>
-      <w:proofErr w:type="spellEnd"/>
-      <w:r>
-        <w:rPr>
-          <w:rFonts w:eastAsia="Times New Roman" w:cstheme="minorHAnsi"/>
-          <w:bdr w:val="none" w:sz="0" w:space="0" w:color="auto" w:frame="1"/>
-        </w:rPr>
-        <w:t xml:space="preserve"> APIs typically only expose </w:t>
+        <w:t>GraphQL APIs typically only expose </w:t>
       </w:r>
       <w:r>
         <w:rPr>
@@ -2380,19 +2217,11 @@
           <w:rFonts w:eastAsia="Times New Roman" w:cstheme="minorHAnsi"/>
         </w:rPr>
       </w:pPr>
-      <w:proofErr w:type="spellStart"/>
       <w:r>
         <w:rPr>
           <w:rFonts w:eastAsia="Batang" w:cstheme="minorHAnsi"/>
         </w:rPr>
-        <w:t>GraphQL</w:t>
-      </w:r>
-      <w:proofErr w:type="spellEnd"/>
-      <w:r>
-        <w:rPr>
-          <w:rFonts w:eastAsia="Batang" w:cstheme="minorHAnsi"/>
-        </w:rPr>
-        <w:t>, each field can have 0 or more arguments</w:t>
+        <w:t>GraphQL, each field can have 0 or more arguments</w:t>
       </w:r>
     </w:p>
     <w:p>
@@ -2716,7 +2545,6 @@
         </w:rPr>
         <w:t>to have a </w:t>
       </w:r>
-      <w:proofErr w:type="spellStart"/>
       <w:r>
         <w:rPr>
           <w:rFonts w:ascii="Arial" w:eastAsia="Times New Roman" w:hAnsi="Arial" w:cs="Arial"/>
@@ -2726,7 +2554,6 @@
         </w:rPr>
         <w:t>realtime</w:t>
       </w:r>
-      <w:proofErr w:type="spellEnd"/>
       <w:r>
         <w:rPr>
           <w:rFonts w:ascii="Arial" w:eastAsia="Times New Roman" w:hAnsi="Arial" w:cs="Arial"/>
@@ -2909,42 +2736,33 @@
           <w:rFonts w:ascii="Arial" w:eastAsia="Times New Roman" w:hAnsi="Arial" w:cs="Arial"/>
           <w:bdr w:val="none" w:sz="0" w:space="0" w:color="auto" w:frame="1"/>
         </w:rPr>
-        <w:t xml:space="preserve"> is one of the most important concepts when working with a </w:t>
-      </w:r>
-      <w:proofErr w:type="spellStart"/>
+        <w:t> is one of the most important concepts when working with a GraphQL API</w:t>
+      </w:r>
+    </w:p>
+    <w:p>
+      <w:pPr>
+        <w:pStyle w:val="ListParagraph"/>
+        <w:numPr>
+          <w:ilvl w:val="1"/>
+          <w:numId w:val="1"/>
+        </w:numPr>
+        <w:rPr>
+          <w:rFonts w:ascii="Times New Roman" w:eastAsia="Times New Roman" w:hAnsi="Times New Roman" w:cs="Times New Roman"/>
+        </w:rPr>
+      </w:pPr>
       <w:r>
         <w:rPr>
           <w:rFonts w:ascii="Arial" w:eastAsia="Times New Roman" w:hAnsi="Arial" w:cs="Arial"/>
           <w:bdr w:val="none" w:sz="0" w:space="0" w:color="auto" w:frame="1"/>
         </w:rPr>
-        <w:t>GraphQL</w:t>
-      </w:r>
-      <w:proofErr w:type="spellEnd"/>
+        <w:t>Writing</w:t>
+      </w:r>
       <w:r>
         <w:rPr>
           <w:rFonts w:ascii="Arial" w:eastAsia="Times New Roman" w:hAnsi="Arial" w:cs="Arial"/>
           <w:bdr w:val="none" w:sz="0" w:space="0" w:color="auto" w:frame="1"/>
         </w:rPr>
-        <w:t xml:space="preserve"> API</w:t>
-      </w:r>
-    </w:p>
-    <w:p>
-      <w:pPr>
-        <w:pStyle w:val="ListParagraph"/>
-        <w:numPr>
-          <w:ilvl w:val="1"/>
-          <w:numId w:val="1"/>
-        </w:numPr>
-        <w:rPr>
-          <w:rFonts w:ascii="Times New Roman" w:eastAsia="Times New Roman" w:hAnsi="Times New Roman" w:cs="Times New Roman"/>
-        </w:rPr>
-      </w:pPr>
-      <w:r>
-        <w:rPr>
-          <w:rFonts w:ascii="Arial" w:eastAsia="Times New Roman" w:hAnsi="Arial" w:cs="Arial"/>
-          <w:bdr w:val="none" w:sz="0" w:space="0" w:color="auto" w:frame="1"/>
-        </w:rPr>
-        <w:t>The </w:t>
+        <w:t> </w:t>
       </w:r>
       <w:r>
         <w:rPr>
@@ -2961,7 +2779,89 @@
           <w:rFonts w:ascii="Arial" w:eastAsia="Times New Roman" w:hAnsi="Arial" w:cs="Arial"/>
           <w:bdr w:val="none" w:sz="0" w:space="0" w:color="auto" w:frame="1"/>
         </w:rPr>
-        <w:t>, </w:t>
+        <w:t xml:space="preserve"> type</w:t>
+      </w:r>
+    </w:p>
+    <w:p>
+      <w:pPr>
+        <w:rPr>
+          <w:rFonts w:ascii="Times New Roman" w:eastAsia="Times New Roman" w:hAnsi="Times New Roman" w:cs="Times New Roman"/>
+        </w:rPr>
+      </w:pPr>
+      <w:r>
+        <w:rPr>
+          <w:rFonts w:ascii="Times New Roman" w:eastAsia="Times New Roman" w:hAnsi="Times New Roman" w:cs="Times New Roman"/>
+        </w:rPr>
+        <w:lastRenderedPageBreak/>
+        <w:drawing>
+          <wp:inline distT="0" distB="0" distL="0" distR="0" wp14:anchorId="1E33B6C2" wp14:editId="26D31C5D">
+            <wp:extent cx="5943600" cy="762635"/>
+            <wp:effectExtent l="0" t="0" r="0" b="0"/>
+            <wp:docPr id="14" name="Picture 14" descr="Graphical user interface&#10;&#10;Description automatically generated with low confidence"/>
+            <wp:cNvGraphicFramePr>
+              <a:graphicFrameLocks xmlns:a="http://schemas.openxmlformats.org/drawingml/2006/main" noChangeAspect="1"/>
+            </wp:cNvGraphicFramePr>
+            <a:graphic xmlns:a="http://schemas.openxmlformats.org/drawingml/2006/main">
+              <a:graphicData uri="http://schemas.openxmlformats.org/drawingml/2006/picture">
+                <pic:pic xmlns:pic="http://schemas.openxmlformats.org/drawingml/2006/picture">
+                  <pic:nvPicPr>
+                    <pic:cNvPr id="14" name="Picture 14" descr="Graphical user interface&#10;&#10;Description automatically generated with low confidence"/>
+                    <pic:cNvPicPr/>
+                  </pic:nvPicPr>
+                  <pic:blipFill>
+                    <a:blip r:embed="rId17"/>
+                    <a:stretch>
+                      <a:fillRect/>
+                    </a:stretch>
+                  </pic:blipFill>
+                  <pic:spPr>
+                    <a:xfrm>
+                      <a:off x="0" y="0"/>
+                      <a:ext cx="5943600" cy="762635"/>
+                    </a:xfrm>
+                    <a:prstGeom prst="rect">
+                      <a:avLst/>
+                    </a:prstGeom>
+                  </pic:spPr>
+                </pic:pic>
+              </a:graphicData>
+            </a:graphic>
+          </wp:inline>
+        </w:drawing>
+      </w:r>
+    </w:p>
+    <w:p>
+      <w:pPr>
+        <w:rPr>
+          <w:rFonts w:ascii="Times New Roman" w:eastAsia="Times New Roman" w:hAnsi="Times New Roman" w:cs="Times New Roman"/>
+        </w:rPr>
+      </w:pPr>
+    </w:p>
+    <w:p>
+      <w:pPr>
+        <w:pStyle w:val="ListParagraph"/>
+        <w:numPr>
+          <w:ilvl w:val="1"/>
+          <w:numId w:val="1"/>
+        </w:numPr>
+        <w:rPr>
+          <w:rFonts w:ascii="Times New Roman" w:eastAsia="Times New Roman" w:hAnsi="Times New Roman" w:cs="Times New Roman"/>
+        </w:rPr>
+      </w:pPr>
+      <w:proofErr w:type="gramStart"/>
+      <w:r>
+        <w:rPr>
+          <w:rFonts w:ascii="Arial" w:eastAsia="Times New Roman" w:hAnsi="Arial" w:cs="Arial"/>
+          <w:bdr w:val="none" w:sz="0" w:space="0" w:color="auto" w:frame="1"/>
+        </w:rPr>
+        <w:t xml:space="preserve">Writing </w:t>
+      </w:r>
+      <w:r>
+        <w:rPr>
+          <w:rFonts w:ascii="Arial" w:eastAsia="Times New Roman" w:hAnsi="Arial" w:cs="Arial"/>
+          <w:bdr w:val="none" w:sz="0" w:space="0" w:color="auto" w:frame="1"/>
+        </w:rPr>
+        <w:t> </w:t>
       </w:r>
       <w:r>
         <w:rPr>
@@ -2973,12 +2873,107 @@
         </w:rPr>
         <w:t>Mutation</w:t>
       </w:r>
+      <w:proofErr w:type="gramEnd"/>
       <w:r>
         <w:rPr>
           <w:rFonts w:ascii="Arial" w:eastAsia="Times New Roman" w:hAnsi="Arial" w:cs="Arial"/>
           <w:bdr w:val="none" w:sz="0" w:space="0" w:color="auto" w:frame="1"/>
         </w:rPr>
-        <w:t>, and </w:t>
+        <w:t xml:space="preserve"> type</w:t>
+      </w:r>
+      <w:r>
+        <w:rPr>
+          <w:rFonts w:ascii="Arial" w:eastAsia="Times New Roman" w:hAnsi="Arial" w:cs="Arial"/>
+          <w:bdr w:val="none" w:sz="0" w:space="0" w:color="auto" w:frame="1"/>
+        </w:rPr>
+        <w:t xml:space="preserve"> </w:t>
+      </w:r>
+    </w:p>
+    <w:p>
+      <w:pPr>
+        <w:rPr>
+          <w:rFonts w:ascii="Times New Roman" w:eastAsia="Times New Roman" w:hAnsi="Times New Roman" w:cs="Times New Roman"/>
+        </w:rPr>
+      </w:pPr>
+    </w:p>
+    <w:p>
+      <w:pPr>
+        <w:rPr>
+          <w:rFonts w:ascii="Times New Roman" w:eastAsia="Times New Roman" w:hAnsi="Times New Roman" w:cs="Times New Roman"/>
+        </w:rPr>
+      </w:pPr>
+      <w:r>
+        <w:rPr>
+          <w:rFonts w:ascii="Times New Roman" w:eastAsia="Times New Roman" w:hAnsi="Times New Roman" w:cs="Times New Roman"/>
+        </w:rPr>
+        <w:drawing>
+          <wp:inline distT="0" distB="0" distL="0" distR="0" wp14:anchorId="17F8637B" wp14:editId="112136F4">
+            <wp:extent cx="5943600" cy="752475"/>
+            <wp:effectExtent l="0" t="0" r="0" b="0"/>
+            <wp:docPr id="15" name="Picture 15" descr="Graphical user interface, text, application&#10;&#10;Description automatically generated"/>
+            <wp:cNvGraphicFramePr>
+              <a:graphicFrameLocks xmlns:a="http://schemas.openxmlformats.org/drawingml/2006/main" noChangeAspect="1"/>
+            </wp:cNvGraphicFramePr>
+            <a:graphic xmlns:a="http://schemas.openxmlformats.org/drawingml/2006/main">
+              <a:graphicData uri="http://schemas.openxmlformats.org/drawingml/2006/picture">
+                <pic:pic xmlns:pic="http://schemas.openxmlformats.org/drawingml/2006/picture">
+                  <pic:nvPicPr>
+                    <pic:cNvPr id="15" name="Picture 15" descr="Graphical user interface, text, application&#10;&#10;Description automatically generated"/>
+                    <pic:cNvPicPr/>
+                  </pic:nvPicPr>
+                  <pic:blipFill>
+                    <a:blip r:embed="rId18"/>
+                    <a:stretch>
+                      <a:fillRect/>
+                    </a:stretch>
+                  </pic:blipFill>
+                  <pic:spPr>
+                    <a:xfrm>
+                      <a:off x="0" y="0"/>
+                      <a:ext cx="5943600" cy="752475"/>
+                    </a:xfrm>
+                    <a:prstGeom prst="rect">
+                      <a:avLst/>
+                    </a:prstGeom>
+                  </pic:spPr>
+                </pic:pic>
+              </a:graphicData>
+            </a:graphic>
+          </wp:inline>
+        </w:drawing>
+      </w:r>
+    </w:p>
+    <w:p>
+      <w:pPr>
+        <w:rPr>
+          <w:rFonts w:ascii="Times New Roman" w:eastAsia="Times New Roman" w:hAnsi="Times New Roman" w:cstheme="minorHAnsi"/>
+        </w:rPr>
+      </w:pPr>
+    </w:p>
+    <w:p>
+      <w:pPr>
+        <w:rPr>
+          <w:rFonts w:ascii="Times New Roman" w:eastAsia="Times New Roman" w:hAnsi="Times New Roman" w:cstheme="minorHAnsi"/>
+        </w:rPr>
+      </w:pPr>
+    </w:p>
+    <w:p>
+      <w:pPr>
+        <w:pStyle w:val="ListParagraph"/>
+        <w:numPr>
+          <w:ilvl w:val="1"/>
+          <w:numId w:val="1"/>
+        </w:numPr>
+        <w:rPr>
+          <w:rFonts w:ascii="Times New Roman" w:eastAsia="Times New Roman" w:hAnsi="Times New Roman" w:cstheme="minorHAnsi"/>
+        </w:rPr>
+      </w:pPr>
+      <w:r>
+        <w:rPr>
+          <w:rFonts w:ascii="Arial" w:eastAsia="Times New Roman" w:hAnsi="Arial" w:cs="Arial"/>
+          <w:bdr w:val="none" w:sz="0" w:space="0" w:color="auto" w:frame="1"/>
+        </w:rPr>
+        <w:t xml:space="preserve">Writing </w:t>
       </w:r>
       <w:r>
         <w:rPr>
@@ -2995,36 +2990,143 @@
           <w:rFonts w:ascii="Arial" w:eastAsia="Times New Roman" w:hAnsi="Arial" w:cs="Arial"/>
           <w:bdr w:val="none" w:sz="0" w:space="0" w:color="auto" w:frame="1"/>
         </w:rPr>
-        <w:t> types are the </w:t>
-      </w:r>
-      <w:r>
-        <w:rPr>
-          <w:rFonts w:ascii="Arial" w:eastAsia="Times New Roman" w:hAnsi="Arial" w:cs="Arial"/>
-          <w:i/>
-          <w:iCs/>
-          <w:bdr w:val="none" w:sz="0" w:space="0" w:color="auto" w:frame="1"/>
-        </w:rPr>
-        <w:t>entry points</w:t>
-      </w:r>
-      <w:r>
-        <w:rPr>
-          <w:rFonts w:ascii="Arial" w:eastAsia="Times New Roman" w:hAnsi="Arial" w:cs="Arial"/>
-          <w:bdr w:val="none" w:sz="0" w:space="0" w:color="auto" w:frame="1"/>
-        </w:rPr>
-        <w:t> for the requests sent by the client.</w:t>
-      </w:r>
-    </w:p>
-    <w:p>
-      <w:pPr>
-        <w:pStyle w:val="ListParagraph"/>
-        <w:numPr>
-          <w:ilvl w:val="1"/>
-          <w:numId w:val="1"/>
-        </w:numPr>
-        <w:rPr>
-          <w:rFonts w:eastAsia="Times New Roman" w:cstheme="minorHAnsi"/>
-        </w:rPr>
-      </w:pPr>
+        <w:t> type</w:t>
+      </w:r>
+    </w:p>
+    <w:p>
+      <w:pPr>
+        <w:rPr>
+          <w:rFonts w:eastAsia="Times New Roman" w:cstheme="minorHAnsi"/>
+        </w:rPr>
+      </w:pPr>
+    </w:p>
+    <w:p>
+      <w:pPr>
+        <w:rPr>
+          <w:rFonts w:eastAsia="Times New Roman" w:cstheme="minorHAnsi"/>
+        </w:rPr>
+      </w:pPr>
+      <w:r>
+        <w:rPr>
+          <w:rFonts w:eastAsia="Times New Roman" w:cstheme="minorHAnsi"/>
+        </w:rPr>
+        <w:drawing>
+          <wp:inline distT="0" distB="0" distL="0" distR="0" wp14:anchorId="587F83B4" wp14:editId="6F136056">
+            <wp:extent cx="5943600" cy="742950"/>
+            <wp:effectExtent l="0" t="0" r="0" b="6350"/>
+            <wp:docPr id="16" name="Picture 16" descr="Shape, rectangle&#10;&#10;Description automatically generated"/>
+            <wp:cNvGraphicFramePr>
+              <a:graphicFrameLocks xmlns:a="http://schemas.openxmlformats.org/drawingml/2006/main" noChangeAspect="1"/>
+            </wp:cNvGraphicFramePr>
+            <a:graphic xmlns:a="http://schemas.openxmlformats.org/drawingml/2006/main">
+              <a:graphicData uri="http://schemas.openxmlformats.org/drawingml/2006/picture">
+                <pic:pic xmlns:pic="http://schemas.openxmlformats.org/drawingml/2006/picture">
+                  <pic:nvPicPr>
+                    <pic:cNvPr id="16" name="Picture 16" descr="Shape, rectangle&#10;&#10;Description automatically generated"/>
+                    <pic:cNvPicPr/>
+                  </pic:nvPicPr>
+                  <pic:blipFill>
+                    <a:blip r:embed="rId19"/>
+                    <a:stretch>
+                      <a:fillRect/>
+                    </a:stretch>
+                  </pic:blipFill>
+                  <pic:spPr>
+                    <a:xfrm>
+                      <a:off x="0" y="0"/>
+                      <a:ext cx="5943600" cy="742950"/>
+                    </a:xfrm>
+                    <a:prstGeom prst="rect">
+                      <a:avLst/>
+                    </a:prstGeom>
+                  </pic:spPr>
+                </pic:pic>
+              </a:graphicData>
+            </a:graphic>
+          </wp:inline>
+        </w:drawing>
+      </w:r>
+    </w:p>
+    <w:p>
+      <w:pPr>
+        <w:rPr>
+          <w:rFonts w:eastAsia="Times New Roman" w:cstheme="minorHAnsi"/>
+        </w:rPr>
+      </w:pPr>
+    </w:p>
+    <w:p>
+      <w:pPr>
+        <w:rPr>
+          <w:rFonts w:eastAsia="Times New Roman" w:cstheme="minorHAnsi"/>
+        </w:rPr>
+      </w:pPr>
+    </w:p>
+    <w:p>
+      <w:pPr>
+        <w:rPr>
+          <w:rFonts w:eastAsia="Times New Roman" w:cstheme="minorHAnsi"/>
+        </w:rPr>
+      </w:pPr>
+      <w:r>
+        <w:rPr>
+          <w:rFonts w:eastAsia="Times New Roman" w:cstheme="minorHAnsi"/>
+        </w:rPr>
+        <w:t>Example (Full schema)</w:t>
+      </w:r>
+    </w:p>
+    <w:p>
+      <w:pPr>
+        <w:rPr>
+          <w:rFonts w:eastAsia="Times New Roman" w:cstheme="minorHAnsi"/>
+        </w:rPr>
+      </w:pPr>
+    </w:p>
+    <w:p>
+      <w:pPr>
+        <w:rPr>
+          <w:rFonts w:eastAsia="Times New Roman" w:cstheme="minorHAnsi"/>
+        </w:rPr>
+      </w:pPr>
+      <w:r>
+        <w:rPr>
+          <w:rFonts w:eastAsia="Times New Roman" w:cstheme="minorHAnsi"/>
+        </w:rPr>
+        <w:drawing>
+          <wp:inline distT="0" distB="0" distL="0" distR="0" wp14:anchorId="50153446" wp14:editId="0F3B7A20">
+            <wp:extent cx="5943600" cy="3036570"/>
+            <wp:effectExtent l="0" t="0" r="0" b="0"/>
+            <wp:docPr id="17" name="Picture 17" descr="Graphical user interface, text, application&#10;&#10;Description automatically generated"/>
+            <wp:cNvGraphicFramePr>
+              <a:graphicFrameLocks xmlns:a="http://schemas.openxmlformats.org/drawingml/2006/main" noChangeAspect="1"/>
+            </wp:cNvGraphicFramePr>
+            <a:graphic xmlns:a="http://schemas.openxmlformats.org/drawingml/2006/main">
+              <a:graphicData uri="http://schemas.openxmlformats.org/drawingml/2006/picture">
+                <pic:pic xmlns:pic="http://schemas.openxmlformats.org/drawingml/2006/picture">
+                  <pic:nvPicPr>
+                    <pic:cNvPr id="17" name="Picture 17" descr="Graphical user interface, text, application&#10;&#10;Description automatically generated"/>
+                    <pic:cNvPicPr/>
+                  </pic:nvPicPr>
+                  <pic:blipFill>
+                    <a:blip r:embed="rId20"/>
+                    <a:stretch>
+                      <a:fillRect/>
+                    </a:stretch>
+                  </pic:blipFill>
+                  <pic:spPr>
+                    <a:xfrm>
+                      <a:off x="0" y="0"/>
+                      <a:ext cx="5943600" cy="3036570"/>
+                    </a:xfrm>
+                    <a:prstGeom prst="rect">
+                      <a:avLst/>
+                    </a:prstGeom>
+                  </pic:spPr>
+                </pic:pic>
+              </a:graphicData>
+            </a:graphic>
+          </wp:inline>
+        </w:drawing>
+      </w:r>
     </w:p>
     <w:sectPr>
       <w:pgSz w:w="12240" w:h="15840"/>

</xml_diff>

<commit_message>
feat: Add progress #23 'graph-ql'
</commit_message>
<xml_diff>
--- a/graph-ql/notes.docx
+++ b/graph-ql/notes.docx
@@ -160,21 +160,7 @@
         <w:rPr>
           <w:rFonts w:cstheme="minorHAnsi"/>
         </w:rPr>
-        <w:t xml:space="preserve">Low powered devices, sloppy network </w:t>
-      </w:r>
-      <w:proofErr w:type="gramStart"/>
-      <w:r>
-        <w:rPr>
-          <w:rFonts w:cstheme="minorHAnsi"/>
-        </w:rPr>
-        <w:t>were</w:t>
-      </w:r>
-      <w:proofErr w:type="gramEnd"/>
-      <w:r>
-        <w:rPr>
-          <w:rFonts w:cstheme="minorHAnsi"/>
-        </w:rPr>
-        <w:t xml:space="preserve"> the initial reasons graphQL was developed</w:t>
+        <w:t>Low powered devices, sloppy network were the initial reasons graphQL was developed</w:t>
       </w:r>
       <w:r>
         <w:rPr>
@@ -1430,16 +1416,8 @@
         <w:rPr>
           <w:rFonts w:cstheme="minorHAnsi"/>
         </w:rPr>
-        <w:t xml:space="preserve"> it’s own type for defining it’s own </w:t>
-      </w:r>
-      <w:proofErr w:type="gramStart"/>
-      <w:r>
-        <w:rPr>
-          <w:rFonts w:cstheme="minorHAnsi"/>
-        </w:rPr>
-        <w:t>schema</w:t>
-      </w:r>
-      <w:proofErr w:type="gramEnd"/>
+        <w:t xml:space="preserve"> it’s own type for defining it’s own schema</w:t>
+      </w:r>
     </w:p>
     <w:p>
       <w:pPr>
@@ -2848,7 +2826,6 @@
           <w:rFonts w:ascii="Times New Roman" w:eastAsia="Times New Roman" w:hAnsi="Times New Roman" w:cs="Times New Roman"/>
         </w:rPr>
       </w:pPr>
-      <w:proofErr w:type="gramStart"/>
       <w:r>
         <w:rPr>
           <w:rFonts w:ascii="Arial" w:eastAsia="Times New Roman" w:hAnsi="Arial" w:cs="Arial"/>
@@ -2873,7 +2850,6 @@
         </w:rPr>
         <w:t>Mutation</w:t>
       </w:r>
-      <w:proofErr w:type="gramEnd"/>
       <w:r>
         <w:rPr>
           <w:rFonts w:ascii="Arial" w:eastAsia="Times New Roman" w:hAnsi="Arial" w:cs="Arial"/>
@@ -3126,6 +3102,130 @@
             </a:graphic>
           </wp:inline>
         </w:drawing>
+      </w:r>
+    </w:p>
+    <w:p>
+      <w:pPr>
+        <w:rPr>
+          <w:rFonts w:eastAsia="Times New Roman" w:cstheme="minorHAnsi"/>
+        </w:rPr>
+      </w:pPr>
+    </w:p>
+    <w:p>
+      <w:pPr>
+        <w:rPr>
+          <w:rFonts w:eastAsia="Times New Roman" w:cstheme="minorHAnsi"/>
+        </w:rPr>
+      </w:pPr>
+    </w:p>
+    <w:p>
+      <w:pPr>
+        <w:rPr>
+          <w:rFonts w:eastAsia="Times New Roman" w:cstheme="minorHAnsi"/>
+        </w:rPr>
+      </w:pPr>
+    </w:p>
+    <w:p>
+      <w:pPr>
+        <w:rPr>
+          <w:rFonts w:eastAsia="Times New Roman" w:cstheme="minorHAnsi"/>
+        </w:rPr>
+      </w:pPr>
+    </w:p>
+    <w:p>
+      <w:pPr>
+        <w:rPr>
+          <w:rFonts w:eastAsia="Times New Roman" w:cstheme="minorHAnsi"/>
+        </w:rPr>
+      </w:pPr>
+    </w:p>
+    <w:p>
+      <w:pPr>
+        <w:rPr>
+          <w:rFonts w:cstheme="minorHAnsi"/>
+          <w:b/>
+          <w:bCs/>
+          <w:sz w:val="40"/>
+          <w:szCs w:val="40"/>
+        </w:rPr>
+      </w:pPr>
+      <w:r>
+        <w:rPr>
+          <w:rFonts w:cstheme="minorHAnsi"/>
+          <w:b/>
+          <w:bCs/>
+          <w:sz w:val="40"/>
+          <w:szCs w:val="40"/>
+        </w:rPr>
+        <w:lastRenderedPageBreak/>
+        <w:t>Big Picture (Archittecture)</w:t>
+      </w:r>
+    </w:p>
+    <w:p>
+      <w:pPr>
+        <w:rPr>
+          <w:rFonts w:cstheme="minorHAnsi"/>
+          <w:b/>
+          <w:bCs/>
+          <w:sz w:val="40"/>
+          <w:szCs w:val="40"/>
+        </w:rPr>
+      </w:pPr>
+    </w:p>
+    <w:p>
+      <w:pPr>
+        <w:pStyle w:val="ListParagraph"/>
+        <w:numPr>
+          <w:ilvl w:val="0"/>
+          <w:numId w:val="1"/>
+        </w:numPr>
+        <w:rPr>
+          <w:rFonts w:eastAsia="Times New Roman" w:cstheme="minorHAnsi"/>
+        </w:rPr>
+      </w:pPr>
+      <w:r>
+        <w:rPr>
+          <w:rFonts w:eastAsia="Times New Roman" w:cstheme="minorHAnsi"/>
+          <w:b/>
+          <w:bCs/>
+        </w:rPr>
+        <w:t>Architectural Use Cases</w:t>
+      </w:r>
+    </w:p>
+    <w:p>
+      <w:pPr>
+        <w:pStyle w:val="ListParagraph"/>
+        <w:numPr>
+          <w:ilvl w:val="1"/>
+          <w:numId w:val="1"/>
+        </w:numPr>
+        <w:rPr>
+          <w:rFonts w:eastAsia="Times New Roman" w:cstheme="minorHAnsi"/>
+        </w:rPr>
+      </w:pPr>
+      <w:r>
+        <w:rPr>
+          <w:rFonts w:eastAsia="Times New Roman" w:cstheme="minorHAnsi"/>
+        </w:rPr>
+        <w:t>GraphQL server with a connected database</w:t>
+      </w:r>
+    </w:p>
+    <w:p>
+      <w:pPr>
+        <w:pStyle w:val="ListParagraph"/>
+        <w:numPr>
+          <w:ilvl w:val="1"/>
+          <w:numId w:val="1"/>
+        </w:numPr>
+        <w:rPr>
+          <w:rFonts w:eastAsia="Times New Roman" w:cstheme="minorHAnsi"/>
+        </w:rPr>
+      </w:pPr>
+      <w:r>
+        <w:rPr>
+          <w:rFonts w:eastAsia="Times New Roman" w:cstheme="minorHAnsi"/>
+        </w:rPr>
+        <w:t>GraphQL server to integrate integrate existing system</w:t>
       </w:r>
     </w:p>
     <w:sectPr>

</xml_diff>

<commit_message>
feat: Add progress #24 'graph-ql'
</commit_message>
<xml_diff>
--- a/graph-ql/notes.docx
+++ b/graph-ql/notes.docx
@@ -3227,6 +3227,27 @@
         </w:rPr>
         <w:t>GraphQL server to integrate integrate existing system</w:t>
       </w:r>
+    </w:p>
+    <w:p>
+      <w:pPr>
+        <w:rPr>
+          <w:rFonts w:eastAsia="Times New Roman" w:cstheme="minorHAnsi"/>
+        </w:rPr>
+      </w:pPr>
+    </w:p>
+    <w:p>
+      <w:pPr>
+        <w:rPr>
+          <w:rFonts w:eastAsia="Times New Roman" w:cstheme="minorHAnsi"/>
+        </w:rPr>
+      </w:pPr>
+    </w:p>
+    <w:p>
+      <w:pPr>
+        <w:rPr>
+          <w:rFonts w:eastAsia="Times New Roman" w:cstheme="minorHAnsi"/>
+        </w:rPr>
+      </w:pPr>
     </w:p>
     <w:sectPr>
       <w:pgSz w:w="12240" w:h="15840"/>

</xml_diff>

<commit_message>
feat: Add progress #37 'graph-ql'
</commit_message>
<xml_diff>
--- a/graph-ql/notes.docx
+++ b/graph-ql/notes.docx
@@ -3158,7 +3158,7 @@
           <w:szCs w:val="40"/>
         </w:rPr>
         <w:lastRenderedPageBreak/>
-        <w:t>Big Picture (Archittecture)</w:t>
+        <w:t>Big Picture (Architecture)</w:t>
       </w:r>
     </w:p>
     <w:p>
@@ -3241,6 +3241,157 @@
           <w:rFonts w:eastAsia="Times New Roman" w:cstheme="minorHAnsi"/>
         </w:rPr>
       </w:pPr>
+    </w:p>
+    <w:p>
+      <w:pPr>
+        <w:rPr>
+          <w:rFonts w:eastAsia="Times New Roman" w:cstheme="minorHAnsi"/>
+        </w:rPr>
+      </w:pPr>
+    </w:p>
+    <w:p>
+      <w:pPr>
+        <w:rPr>
+          <w:rFonts w:eastAsia="Times New Roman" w:cstheme="minorHAnsi"/>
+        </w:rPr>
+      </w:pPr>
+    </w:p>
+    <w:p>
+      <w:pPr>
+        <w:rPr>
+          <w:rFonts w:eastAsia="Times New Roman" w:cstheme="minorHAnsi"/>
+        </w:rPr>
+      </w:pPr>
+    </w:p>
+    <w:p>
+      <w:pPr>
+        <w:rPr>
+          <w:rFonts w:eastAsia="Times New Roman" w:cstheme="minorHAnsi"/>
+        </w:rPr>
+      </w:pPr>
+    </w:p>
+    <w:p>
+      <w:pPr>
+        <w:pStyle w:val="HTMLPreformatted"/>
+        <w:spacing w:line="288" w:lineRule="atLeast"/>
+        <w:textAlignment w:val="baseline"/>
+        <w:rPr>
+          <w:rFonts w:ascii="Consolas" w:hAnsi="Consolas" w:cs="Consolas"/>
+          <w:color w:val="393A34"/>
+          <w:sz w:val="23"/>
+          <w:szCs w:val="23"/>
+        </w:rPr>
+      </w:pPr>
+      <w:r>
+        <w:rPr>
+          <w:rStyle w:val="token"/>
+          <w:b/>
+          <w:bCs/>
+          <w:color w:val="9A050F"/>
+          <w:bdr w:val="none" w:sz="0" w:space="0" w:color="auto" w:frame="1"/>
+        </w:rPr>
+        <w:t>npm</w:t>
+      </w:r>
+      <w:r>
+        <w:rPr>
+          <w:rStyle w:val="HTMLCode"/>
+          <w:color w:val="393A34"/>
+          <w:bdr w:val="none" w:sz="0" w:space="0" w:color="auto" w:frame="1"/>
+        </w:rPr>
+        <w:t xml:space="preserve"> </w:t>
+      </w:r>
+      <w:r>
+        <w:rPr>
+          <w:rStyle w:val="token"/>
+          <w:b/>
+          <w:bCs/>
+          <w:color w:val="9A050F"/>
+          <w:bdr w:val="none" w:sz="0" w:space="0" w:color="auto" w:frame="1"/>
+        </w:rPr>
+        <w:t>install</w:t>
+      </w:r>
+      <w:r>
+        <w:rPr>
+          <w:rStyle w:val="HTMLCode"/>
+          <w:color w:val="393A34"/>
+          <w:bdr w:val="none" w:sz="0" w:space="0" w:color="auto" w:frame="1"/>
+        </w:rPr>
+        <w:t xml:space="preserve"> apollo-server</w:t>
+      </w:r>
+    </w:p>
+    <w:p>
+      <w:pPr>
+        <w:tabs>
+          <w:tab w:val="left" w:pos="916"/>
+          <w:tab w:val="left" w:pos="1832"/>
+          <w:tab w:val="left" w:pos="2748"/>
+          <w:tab w:val="left" w:pos="3664"/>
+          <w:tab w:val="left" w:pos="4580"/>
+          <w:tab w:val="left" w:pos="5496"/>
+          <w:tab w:val="left" w:pos="6412"/>
+          <w:tab w:val="left" w:pos="7328"/>
+          <w:tab w:val="left" w:pos="8244"/>
+          <w:tab w:val="left" w:pos="9160"/>
+          <w:tab w:val="left" w:pos="10076"/>
+          <w:tab w:val="left" w:pos="10992"/>
+          <w:tab w:val="left" w:pos="11908"/>
+          <w:tab w:val="left" w:pos="12824"/>
+          <w:tab w:val="left" w:pos="13740"/>
+          <w:tab w:val="left" w:pos="14656"/>
+        </w:tabs>
+        <w:spacing w:line="288" w:lineRule="atLeast"/>
+        <w:textAlignment w:val="baseline"/>
+        <w:rPr>
+          <w:rFonts w:ascii="Consolas" w:eastAsia="Times New Roman" w:hAnsi="Consolas" w:cs="Consolas"/>
+          <w:color w:val="393A34"/>
+          <w:sz w:val="23"/>
+          <w:szCs w:val="23"/>
+        </w:rPr>
+      </w:pPr>
+      <w:r>
+        <w:rPr>
+          <w:rFonts w:ascii="Courier New" w:eastAsia="Times New Roman" w:hAnsi="Courier New" w:cs="Courier New"/>
+          <w:b/>
+          <w:bCs/>
+          <w:color w:val="9A050F"/>
+          <w:sz w:val="20"/>
+          <w:szCs w:val="20"/>
+          <w:bdr w:val="none" w:sz="0" w:space="0" w:color="auto" w:frame="1"/>
+        </w:rPr>
+        <w:t>npm</w:t>
+      </w:r>
+      <w:r>
+        <w:rPr>
+          <w:rFonts w:ascii="Courier New" w:eastAsia="Times New Roman" w:hAnsi="Courier New" w:cs="Courier New"/>
+          <w:color w:val="393A34"/>
+          <w:sz w:val="20"/>
+          <w:szCs w:val="20"/>
+          <w:bdr w:val="none" w:sz="0" w:space="0" w:color="auto" w:frame="1"/>
+        </w:rPr>
+        <w:t xml:space="preserve"> </w:t>
+      </w:r>
+      <w:r>
+        <w:rPr>
+          <w:rFonts w:ascii="Courier New" w:eastAsia="Times New Roman" w:hAnsi="Courier New" w:cs="Courier New"/>
+          <w:b/>
+          <w:bCs/>
+          <w:color w:val="9A050F"/>
+          <w:sz w:val="20"/>
+          <w:szCs w:val="20"/>
+          <w:bdr w:val="none" w:sz="0" w:space="0" w:color="auto" w:frame="1"/>
+        </w:rPr>
+        <w:t>install</w:t>
+      </w:r>
+      <w:r>
+        <w:rPr>
+          <w:rFonts w:ascii="Courier New" w:eastAsia="Times New Roman" w:hAnsi="Courier New" w:cs="Courier New"/>
+          <w:color w:val="393A34"/>
+          <w:sz w:val="20"/>
+          <w:szCs w:val="20"/>
+          <w:bdr w:val="none" w:sz="0" w:space="0" w:color="auto" w:frame="1"/>
+        </w:rPr>
+        <w:t xml:space="preserve"> @prisma/cli --save-dev</w:t>
+      </w:r>
     </w:p>
     <w:p>
       <w:pPr>
@@ -3989,6 +4140,56 @@
       <w:iCs/>
     </w:rPr>
   </w:style>
+  <w:style w:type="paragraph" w:styleId="HTMLPreformatted">
+    <w:name w:val="HTML Preformatted"/>
+    <w:basedOn w:val="Normal"/>
+    <w:link w:val="HTMLPreformattedChar"/>
+    <w:uiPriority w:val="99"/>
+    <w:unhideWhenUsed/>
+    <w:rsid w:val="009349B1"/>
+    <w:pPr>
+      <w:tabs>
+        <w:tab w:val="left" w:pos="916"/>
+        <w:tab w:val="left" w:pos="1832"/>
+        <w:tab w:val="left" w:pos="2748"/>
+        <w:tab w:val="left" w:pos="3664"/>
+        <w:tab w:val="left" w:pos="4580"/>
+        <w:tab w:val="left" w:pos="5496"/>
+        <w:tab w:val="left" w:pos="6412"/>
+        <w:tab w:val="left" w:pos="7328"/>
+        <w:tab w:val="left" w:pos="8244"/>
+        <w:tab w:val="left" w:pos="9160"/>
+        <w:tab w:val="left" w:pos="10076"/>
+        <w:tab w:val="left" w:pos="10992"/>
+        <w:tab w:val="left" w:pos="11908"/>
+        <w:tab w:val="left" w:pos="12824"/>
+        <w:tab w:val="left" w:pos="13740"/>
+        <w:tab w:val="left" w:pos="14656"/>
+      </w:tabs>
+    </w:pPr>
+    <w:rPr>
+      <w:rFonts w:ascii="Courier New" w:eastAsia="Times New Roman" w:hAnsi="Courier New" w:cs="Courier New"/>
+      <w:sz w:val="20"/>
+      <w:szCs w:val="20"/>
+    </w:rPr>
+  </w:style>
+  <w:style w:type="character" w:customStyle="1" w:styleId="HTMLPreformattedChar">
+    <w:name w:val="HTML Preformatted Char"/>
+    <w:basedOn w:val="DefaultParagraphFont"/>
+    <w:link w:val="HTMLPreformatted"/>
+    <w:uiPriority w:val="99"/>
+    <w:rsid w:val="009349B1"/>
+    <w:rPr>
+      <w:rFonts w:ascii="Courier New" w:eastAsia="Times New Roman" w:hAnsi="Courier New" w:cs="Courier New"/>
+      <w:sz w:val="20"/>
+      <w:szCs w:val="20"/>
+    </w:rPr>
+  </w:style>
+  <w:style w:type="character" w:customStyle="1" w:styleId="token">
+    <w:name w:val="token"/>
+    <w:basedOn w:val="DefaultParagraphFont"/>
+    <w:rsid w:val="009349B1"/>
+  </w:style>
 </w:styles>
 </file>
 

</xml_diff>

<commit_message>
feat: Add progress #39 'graph-ql'
</commit_message>
<xml_diff>
--- a/graph-ql/notes.docx
+++ b/graph-ql/notes.docx
@@ -3392,6 +3392,234 @@
         </w:rPr>
         <w:t xml:space="preserve"> @prisma/cli --save-dev</w:t>
       </w:r>
+    </w:p>
+    <w:p>
+      <w:pPr>
+        <w:rPr>
+          <w:rFonts w:eastAsia="Times New Roman" w:cstheme="minorHAnsi"/>
+        </w:rPr>
+      </w:pPr>
+    </w:p>
+    <w:p>
+      <w:pPr>
+        <w:pStyle w:val="HTMLPreformatted"/>
+        <w:spacing w:line="288" w:lineRule="atLeast"/>
+        <w:textAlignment w:val="baseline"/>
+        <w:rPr>
+          <w:rFonts w:ascii="Consolas" w:hAnsi="Consolas" w:cs="Consolas"/>
+          <w:color w:val="393A34"/>
+          <w:sz w:val="23"/>
+          <w:szCs w:val="23"/>
+        </w:rPr>
+      </w:pPr>
+      <w:r>
+        <w:rPr>
+          <w:rStyle w:val="HTMLCode"/>
+          <w:color w:val="393A34"/>
+          <w:bdr w:val="none" w:sz="0" w:space="0" w:color="auto" w:frame="1"/>
+        </w:rPr>
+        <w:t>npx prisma init</w:t>
+      </w:r>
+    </w:p>
+    <w:p>
+      <w:pPr>
+        <w:rPr>
+          <w:rFonts w:eastAsia="Times New Roman" w:cstheme="minorHAnsi"/>
+        </w:rPr>
+      </w:pPr>
+    </w:p>
+    <w:p>
+      <w:pPr>
+        <w:rPr>
+          <w:rFonts w:eastAsia="Times New Roman" w:cstheme="minorHAnsi"/>
+        </w:rPr>
+      </w:pPr>
+    </w:p>
+    <w:p>
+      <w:pPr>
+        <w:rPr>
+          <w:rFonts w:eastAsia="Times New Roman" w:cstheme="minorHAnsi"/>
+        </w:rPr>
+      </w:pPr>
+      <w:r>
+        <w:rPr>
+          <w:rFonts w:eastAsia="Times New Roman" w:cstheme="minorHAnsi"/>
+        </w:rPr>
+        <w:drawing>
+          <wp:inline distT="0" distB="0" distL="0" distR="0" wp14:anchorId="7D3BF665" wp14:editId="0627477A">
+            <wp:extent cx="5943600" cy="3301365"/>
+            <wp:effectExtent l="0" t="0" r="0" b="635"/>
+            <wp:docPr id="18" name="Picture 18" descr="Graphical user interface, text, application, email&#10;&#10;Description automatically generated"/>
+            <wp:cNvGraphicFramePr>
+              <a:graphicFrameLocks xmlns:a="http://schemas.openxmlformats.org/drawingml/2006/main" noChangeAspect="1"/>
+            </wp:cNvGraphicFramePr>
+            <a:graphic xmlns:a="http://schemas.openxmlformats.org/drawingml/2006/main">
+              <a:graphicData uri="http://schemas.openxmlformats.org/drawingml/2006/picture">
+                <pic:pic xmlns:pic="http://schemas.openxmlformats.org/drawingml/2006/picture">
+                  <pic:nvPicPr>
+                    <pic:cNvPr id="18" name="Picture 18" descr="Graphical user interface, text, application, email&#10;&#10;Description automatically generated"/>
+                    <pic:cNvPicPr/>
+                  </pic:nvPicPr>
+                  <pic:blipFill>
+                    <a:blip r:embed="rId21"/>
+                    <a:stretch>
+                      <a:fillRect/>
+                    </a:stretch>
+                  </pic:blipFill>
+                  <pic:spPr>
+                    <a:xfrm>
+                      <a:off x="0" y="0"/>
+                      <a:ext cx="5943600" cy="3301365"/>
+                    </a:xfrm>
+                    <a:prstGeom prst="rect">
+                      <a:avLst/>
+                    </a:prstGeom>
+                  </pic:spPr>
+                </pic:pic>
+              </a:graphicData>
+            </a:graphic>
+          </wp:inline>
+        </w:drawing>
+      </w:r>
+    </w:p>
+    <w:p>
+      <w:pPr>
+        <w:rPr>
+          <w:rFonts w:eastAsia="Times New Roman" w:cstheme="minorHAnsi"/>
+        </w:rPr>
+      </w:pPr>
+    </w:p>
+    <w:p>
+      <w:pPr>
+        <w:rPr>
+          <w:rFonts w:eastAsia="Times New Roman" w:cstheme="minorHAnsi"/>
+        </w:rPr>
+      </w:pPr>
+      <w:r>
+        <w:rPr>
+          <w:rStyle w:val="HTMLCode"/>
+          <w:rFonts w:eastAsiaTheme="minorEastAsia"/>
+          <w:color w:val="393A34"/>
+          <w:bdr w:val="none" w:sz="0" w:space="0" w:color="auto" w:frame="1"/>
+        </w:rPr>
+        <w:drawing>
+          <wp:inline distT="0" distB="0" distL="0" distR="0" wp14:anchorId="0C460C44" wp14:editId="5FC4DE86">
+            <wp:extent cx="5943600" cy="1284605"/>
+            <wp:effectExtent l="0" t="0" r="0" b="0"/>
+            <wp:docPr id="19" name="Picture 19" descr="Text&#10;&#10;Description automatically generated with medium confidence"/>
+            <wp:cNvGraphicFramePr>
+              <a:graphicFrameLocks xmlns:a="http://schemas.openxmlformats.org/drawingml/2006/main" noChangeAspect="1"/>
+            </wp:cNvGraphicFramePr>
+            <a:graphic xmlns:a="http://schemas.openxmlformats.org/drawingml/2006/main">
+              <a:graphicData uri="http://schemas.openxmlformats.org/drawingml/2006/picture">
+                <pic:pic xmlns:pic="http://schemas.openxmlformats.org/drawingml/2006/picture">
+                  <pic:nvPicPr>
+                    <pic:cNvPr id="19" name="Picture 19" descr="Text&#10;&#10;Description automatically generated with medium confidence"/>
+                    <pic:cNvPicPr/>
+                  </pic:nvPicPr>
+                  <pic:blipFill>
+                    <a:blip r:embed="rId22"/>
+                    <a:stretch>
+                      <a:fillRect/>
+                    </a:stretch>
+                  </pic:blipFill>
+                  <pic:spPr>
+                    <a:xfrm>
+                      <a:off x="0" y="0"/>
+                      <a:ext cx="5943600" cy="1284605"/>
+                    </a:xfrm>
+                    <a:prstGeom prst="rect">
+                      <a:avLst/>
+                    </a:prstGeom>
+                  </pic:spPr>
+                </pic:pic>
+              </a:graphicData>
+            </a:graphic>
+          </wp:inline>
+        </w:drawing>
+      </w:r>
+    </w:p>
+    <w:p>
+      <w:pPr>
+        <w:rPr>
+          <w:rFonts w:eastAsia="Times New Roman" w:cstheme="minorHAnsi"/>
+        </w:rPr>
+      </w:pPr>
+      <w:r>
+        <w:rPr>
+          <w:rFonts w:eastAsia="Times New Roman" w:cstheme="minorHAnsi"/>
+        </w:rPr>
+        <w:lastRenderedPageBreak/>
+        <w:t>3. write database script</w:t>
+      </w:r>
+    </w:p>
+    <w:p>
+      <w:pPr>
+        <w:rPr>
+          <w:rFonts w:eastAsia="Times New Roman" w:cstheme="minorHAnsi"/>
+        </w:rPr>
+      </w:pPr>
+    </w:p>
+    <w:p>
+      <w:pPr>
+        <w:rPr>
+          <w:rFonts w:eastAsia="Times New Roman" w:cstheme="minorHAnsi"/>
+        </w:rPr>
+      </w:pPr>
+      <w:r>
+        <w:rPr>
+          <w:rFonts w:eastAsia="Times New Roman" w:cstheme="minorHAnsi"/>
+        </w:rPr>
+        <w:drawing>
+          <wp:inline distT="0" distB="0" distL="0" distR="0" wp14:anchorId="3920CD9F" wp14:editId="354B337C">
+            <wp:extent cx="5943600" cy="3743960"/>
+            <wp:effectExtent l="0" t="0" r="0" b="2540"/>
+            <wp:docPr id="20" name="Picture 20" descr="Graphical user interface, text, application, email&#10;&#10;Description automatically generated"/>
+            <wp:cNvGraphicFramePr>
+              <a:graphicFrameLocks xmlns:a="http://schemas.openxmlformats.org/drawingml/2006/main" noChangeAspect="1"/>
+            </wp:cNvGraphicFramePr>
+            <a:graphic xmlns:a="http://schemas.openxmlformats.org/drawingml/2006/main">
+              <a:graphicData uri="http://schemas.openxmlformats.org/drawingml/2006/picture">
+                <pic:pic xmlns:pic="http://schemas.openxmlformats.org/drawingml/2006/picture">
+                  <pic:nvPicPr>
+                    <pic:cNvPr id="20" name="Picture 20" descr="Graphical user interface, text, application, email&#10;&#10;Description automatically generated"/>
+                    <pic:cNvPicPr/>
+                  </pic:nvPicPr>
+                  <pic:blipFill>
+                    <a:blip r:embed="rId23"/>
+                    <a:stretch>
+                      <a:fillRect/>
+                    </a:stretch>
+                  </pic:blipFill>
+                  <pic:spPr>
+                    <a:xfrm>
+                      <a:off x="0" y="0"/>
+                      <a:ext cx="5943600" cy="3743960"/>
+                    </a:xfrm>
+                    <a:prstGeom prst="rect">
+                      <a:avLst/>
+                    </a:prstGeom>
+                  </pic:spPr>
+                </pic:pic>
+              </a:graphicData>
+            </a:graphic>
+          </wp:inline>
+        </w:drawing>
+      </w:r>
+    </w:p>
+    <w:p>
+      <w:pPr>
+        <w:rPr>
+          <w:rFonts w:eastAsia="Times New Roman" w:cstheme="minorHAnsi"/>
+        </w:rPr>
+      </w:pPr>
+    </w:p>
+    <w:p>
+      <w:pPr>
+        <w:rPr>
+          <w:rFonts w:eastAsia="Times New Roman" w:cstheme="minorHAnsi"/>
+        </w:rPr>
+      </w:pPr>
     </w:p>
     <w:p>
       <w:pPr>

</xml_diff>

<commit_message>
feat: Add progress #40 'graph-ql'
</commit_message>
<xml_diff>
--- a/graph-ql/notes.docx
+++ b/graph-ql/notes.docx
@@ -3620,6 +3620,115 @@
           <w:rFonts w:eastAsia="Times New Roman" w:cstheme="minorHAnsi"/>
         </w:rPr>
       </w:pPr>
+    </w:p>
+    <w:p>
+      <w:pPr>
+        <w:rPr>
+          <w:rFonts w:eastAsia="Times New Roman" w:cstheme="minorHAnsi"/>
+        </w:rPr>
+      </w:pPr>
+      <w:r>
+        <w:rPr>
+          <w:rFonts w:eastAsia="Times New Roman" w:cstheme="minorHAnsi"/>
+        </w:rPr>
+        <w:t>4. run script command</w:t>
+      </w:r>
+    </w:p>
+    <w:p>
+      <w:pPr>
+        <w:rPr>
+          <w:rFonts w:eastAsia="Times New Roman" w:cstheme="minorHAnsi"/>
+        </w:rPr>
+      </w:pPr>
+    </w:p>
+    <w:p>
+      <w:pPr>
+        <w:rPr>
+          <w:rFonts w:eastAsia="Times New Roman" w:cstheme="minorHAnsi"/>
+        </w:rPr>
+      </w:pPr>
+      <w:r>
+        <w:rPr>
+          <w:rFonts w:eastAsia="Times New Roman" w:cstheme="minorHAnsi"/>
+        </w:rPr>
+        <w:drawing>
+          <wp:inline distT="0" distB="0" distL="0" distR="0" wp14:anchorId="4F6BBF40" wp14:editId="555489B5">
+            <wp:extent cx="5943600" cy="1480820"/>
+            <wp:effectExtent l="0" t="0" r="0" b="5080"/>
+            <wp:docPr id="22" name="Picture 22" descr="Graphical user interface, text, application&#10;&#10;Description automatically generated"/>
+            <wp:cNvGraphicFramePr>
+              <a:graphicFrameLocks xmlns:a="http://schemas.openxmlformats.org/drawingml/2006/main" noChangeAspect="1"/>
+            </wp:cNvGraphicFramePr>
+            <a:graphic xmlns:a="http://schemas.openxmlformats.org/drawingml/2006/main">
+              <a:graphicData uri="http://schemas.openxmlformats.org/drawingml/2006/picture">
+                <pic:pic xmlns:pic="http://schemas.openxmlformats.org/drawingml/2006/picture">
+                  <pic:nvPicPr>
+                    <pic:cNvPr id="22" name="Picture 22" descr="Graphical user interface, text, application&#10;&#10;Description automatically generated"/>
+                    <pic:cNvPicPr/>
+                  </pic:nvPicPr>
+                  <pic:blipFill>
+                    <a:blip r:embed="rId24"/>
+                    <a:stretch>
+                      <a:fillRect/>
+                    </a:stretch>
+                  </pic:blipFill>
+                  <pic:spPr>
+                    <a:xfrm>
+                      <a:off x="0" y="0"/>
+                      <a:ext cx="5943600" cy="1480820"/>
+                    </a:xfrm>
+                    <a:prstGeom prst="rect">
+                      <a:avLst/>
+                    </a:prstGeom>
+                  </pic:spPr>
+                </pic:pic>
+              </a:graphicData>
+            </a:graphic>
+          </wp:inline>
+        </w:drawing>
+      </w:r>
+    </w:p>
+    <w:p>
+      <w:pPr>
+        <w:rPr>
+          <w:rFonts w:eastAsia="Times New Roman" w:cstheme="minorHAnsi"/>
+        </w:rPr>
+      </w:pPr>
+    </w:p>
+    <w:p>
+      <w:pPr>
+        <w:rPr>
+          <w:rFonts w:eastAsia="Times New Roman" w:cstheme="minorHAnsi"/>
+        </w:rPr>
+      </w:pPr>
+    </w:p>
+    <w:p>
+      <w:pPr>
+        <w:rPr>
+          <w:rFonts w:eastAsia="Times New Roman" w:cstheme="minorHAnsi"/>
+        </w:rPr>
+      </w:pPr>
+    </w:p>
+    <w:p>
+      <w:pPr>
+        <w:rPr>
+          <w:rFonts w:cstheme="minorHAnsi"/>
+          <w:b/>
+          <w:bCs/>
+          <w:sz w:val="40"/>
+          <w:szCs w:val="40"/>
+        </w:rPr>
+      </w:pPr>
+      <w:r>
+        <w:rPr>
+          <w:rFonts w:cstheme="minorHAnsi"/>
+          <w:b/>
+          <w:bCs/>
+          <w:sz w:val="40"/>
+          <w:szCs w:val="40"/>
+        </w:rPr>
+        <w:t>Connecting the Server and Database with Prisma Client</w:t>
+      </w:r>
     </w:p>
     <w:p>
       <w:pPr>

</xml_diff>

<commit_message>
feat: Add progress #41 'graph-ql'
</commit_message>
<xml_diff>
--- a/graph-ql/notes.docx
+++ b/graph-ql/notes.docx
@@ -3255,13 +3255,78 @@
           <w:rFonts w:eastAsia="Times New Roman" w:cstheme="minorHAnsi"/>
         </w:rPr>
       </w:pPr>
-    </w:p>
-    <w:p>
-      <w:pPr>
-        <w:rPr>
-          <w:rFonts w:eastAsia="Times New Roman" w:cstheme="minorHAnsi"/>
-        </w:rPr>
-      </w:pPr>
+      <w:r>
+        <w:rPr>
+          <w:rFonts w:eastAsia="Times New Roman" w:cstheme="minorHAnsi"/>
+        </w:rPr>
+        <w:t>Running node</w:t>
+      </w:r>
+    </w:p>
+    <w:p>
+      <w:pPr>
+        <w:rPr>
+          <w:rFonts w:eastAsia="Times New Roman" w:cstheme="minorHAnsi"/>
+        </w:rPr>
+      </w:pPr>
+    </w:p>
+    <w:p>
+      <w:pPr>
+        <w:pStyle w:val="HTMLPreformatted"/>
+        <w:spacing w:line="288" w:lineRule="atLeast"/>
+        <w:textAlignment w:val="baseline"/>
+        <w:rPr>
+          <w:rFonts w:ascii="Consolas" w:hAnsi="Consolas" w:cs="Consolas"/>
+          <w:color w:val="393A34"/>
+          <w:sz w:val="23"/>
+          <w:szCs w:val="23"/>
+        </w:rPr>
+      </w:pPr>
+      <w:r>
+        <w:rPr>
+          <w:rStyle w:val="HTMLCode"/>
+          <w:color w:val="393A34"/>
+          <w:bdr w:val="none" w:sz="0" w:space="0" w:color="auto" w:frame="1"/>
+        </w:rPr>
+        <w:t>node src/index.js</w:t>
+      </w:r>
+    </w:p>
+    <w:p>
+      <w:pPr>
+        <w:rPr>
+          <w:rFonts w:eastAsia="Times New Roman" w:cstheme="minorHAnsi"/>
+        </w:rPr>
+      </w:pPr>
+    </w:p>
+    <w:p>
+      <w:pPr>
+        <w:rPr>
+          <w:rFonts w:eastAsia="Times New Roman" w:cstheme="minorHAnsi"/>
+        </w:rPr>
+      </w:pPr>
+    </w:p>
+    <w:p>
+      <w:pPr>
+        <w:rPr>
+          <w:rFonts w:eastAsia="Times New Roman" w:cstheme="minorHAnsi"/>
+        </w:rPr>
+      </w:pPr>
+    </w:p>
+    <w:p>
+      <w:pPr>
+        <w:rPr>
+          <w:rFonts w:eastAsia="Times New Roman" w:cstheme="minorHAnsi"/>
+          <w:b/>
+          <w:bCs/>
+        </w:rPr>
+      </w:pPr>
+      <w:r>
+        <w:rPr>
+          <w:rFonts w:eastAsia="Times New Roman" w:cstheme="minorHAnsi"/>
+          <w:b/>
+          <w:bCs/>
+        </w:rPr>
+        <w:t>Setting up node</w:t>
+      </w:r>
     </w:p>
     <w:p>
       <w:pPr>
@@ -3502,6 +3567,7 @@
           <w:color w:val="393A34"/>
           <w:bdr w:val="none" w:sz="0" w:space="0" w:color="auto" w:frame="1"/>
         </w:rPr>
+        <w:lastRenderedPageBreak/>
         <w:drawing>
           <wp:inline distT="0" distB="0" distL="0" distR="0" wp14:anchorId="0C460C44" wp14:editId="5FC4DE86">
             <wp:extent cx="5943600" cy="1284605"/>
@@ -3549,7 +3615,6 @@
         <w:rPr>
           <w:rFonts w:eastAsia="Times New Roman" w:cstheme="minorHAnsi"/>
         </w:rPr>
-        <w:lastRenderedPageBreak/>
         <w:t>3. write database script</w:t>
       </w:r>
     </w:p>
@@ -3727,6 +3792,7 @@
           <w:sz w:val="40"/>
           <w:szCs w:val="40"/>
         </w:rPr>
+        <w:lastRenderedPageBreak/>
         <w:t>Connecting the Server and Database with Prisma Client</w:t>
       </w:r>
     </w:p>

</xml_diff>

<commit_message>
feat: Add progress #42 'graph-ql'
</commit_message>
<xml_diff>
--- a/graph-ql/notes.docx
+++ b/graph-ql/notes.docx
@@ -8,12 +8,14 @@
           <w:rFonts w:cstheme="minorHAnsi"/>
         </w:rPr>
       </w:pPr>
+      <w:proofErr w:type="spellStart"/>
       <w:r>
         <w:rPr>
           <w:rFonts w:cstheme="minorHAnsi"/>
         </w:rPr>
         <w:t>GraphQL</w:t>
       </w:r>
+      <w:proofErr w:type="spellEnd"/>
     </w:p>
     <w:p>
       <w:pPr>
@@ -80,11 +82,19 @@
           <w:rFonts w:cstheme="minorHAnsi"/>
         </w:rPr>
       </w:pPr>
-      <w:r>
-        <w:rPr>
-          <w:rFonts w:cstheme="minorHAnsi"/>
-        </w:rPr>
-        <w:t xml:space="preserve">GraphQL server exposes single endpoint and </w:t>
+      <w:proofErr w:type="spellStart"/>
+      <w:r>
+        <w:rPr>
+          <w:rFonts w:cstheme="minorHAnsi"/>
+        </w:rPr>
+        <w:t>GraphQL</w:t>
+      </w:r>
+      <w:proofErr w:type="spellEnd"/>
+      <w:r>
+        <w:rPr>
+          <w:rFonts w:cstheme="minorHAnsi"/>
+        </w:rPr>
+        <w:t xml:space="preserve"> server exposes single endpoint and </w:t>
       </w:r>
       <w:r>
         <w:rPr>
@@ -124,8 +134,16 @@
         <w:rPr>
           <w:rFonts w:cstheme="minorHAnsi"/>
         </w:rPr>
-        <w:t>Why GraphQL</w:t>
-      </w:r>
+        <w:t xml:space="preserve">Why </w:t>
+      </w:r>
+      <w:proofErr w:type="spellStart"/>
+      <w:r>
+        <w:rPr>
+          <w:rFonts w:cstheme="minorHAnsi"/>
+        </w:rPr>
+        <w:t>GraphQL</w:t>
+      </w:r>
+      <w:proofErr w:type="spellEnd"/>
     </w:p>
     <w:p>
       <w:pPr>
@@ -160,7 +178,21 @@
         <w:rPr>
           <w:rFonts w:cstheme="minorHAnsi"/>
         </w:rPr>
-        <w:t>Low powered devices, sloppy network were the initial reasons graphQL was developed</w:t>
+        <w:t xml:space="preserve">Low powered devices, sloppy network were the initial reasons </w:t>
+      </w:r>
+      <w:proofErr w:type="spellStart"/>
+      <w:r>
+        <w:rPr>
+          <w:rFonts w:cstheme="minorHAnsi"/>
+        </w:rPr>
+        <w:t>graphQL</w:t>
+      </w:r>
+      <w:proofErr w:type="spellEnd"/>
+      <w:r>
+        <w:rPr>
+          <w:rFonts w:cstheme="minorHAnsi"/>
+        </w:rPr>
+        <w:t xml:space="preserve"> was developed</w:t>
       </w:r>
       <w:r>
         <w:rPr>
@@ -237,11 +269,19 @@
           <w:rFonts w:cstheme="minorHAnsi"/>
         </w:rPr>
       </w:pPr>
-      <w:r>
-        <w:rPr>
-          <w:rFonts w:cstheme="minorHAnsi"/>
-        </w:rPr>
-        <w:t>GraphQL is not only for React Developers</w:t>
+      <w:proofErr w:type="spellStart"/>
+      <w:r>
+        <w:rPr>
+          <w:rFonts w:cstheme="minorHAnsi"/>
+        </w:rPr>
+        <w:t>GraphQL</w:t>
+      </w:r>
+      <w:proofErr w:type="spellEnd"/>
+      <w:r>
+        <w:rPr>
+          <w:rFonts w:cstheme="minorHAnsi"/>
+        </w:rPr>
+        <w:t xml:space="preserve"> is not only for React Developers</w:t>
       </w:r>
     </w:p>
     <w:p>
@@ -259,7 +299,21 @@
         <w:rPr>
           <w:rFonts w:cstheme="minorHAnsi"/>
         </w:rPr>
-        <w:t>Facebook uses GraphQL since 2012 in their native mobile apps</w:t>
+        <w:t xml:space="preserve">Facebook uses </w:t>
+      </w:r>
+      <w:proofErr w:type="spellStart"/>
+      <w:r>
+        <w:rPr>
+          <w:rFonts w:cstheme="minorHAnsi"/>
+        </w:rPr>
+        <w:t>GraphQL</w:t>
+      </w:r>
+      <w:proofErr w:type="spellEnd"/>
+      <w:r>
+        <w:rPr>
+          <w:rFonts w:cstheme="minorHAnsi"/>
+        </w:rPr>
+        <w:t xml:space="preserve"> since 2012 in their native mobile apps</w:t>
       </w:r>
     </w:p>
     <w:p>
@@ -273,11 +327,19 @@
           <w:rFonts w:cstheme="minorHAnsi"/>
         </w:rPr>
       </w:pPr>
-      <w:r>
-        <w:rPr>
-          <w:rFonts w:cstheme="minorHAnsi"/>
-        </w:rPr>
-        <w:t>GraphQL can be used with any programming language and framework</w:t>
+      <w:proofErr w:type="spellStart"/>
+      <w:r>
+        <w:rPr>
+          <w:rFonts w:cstheme="minorHAnsi"/>
+        </w:rPr>
+        <w:t>GraphQL</w:t>
+      </w:r>
+      <w:proofErr w:type="spellEnd"/>
+      <w:r>
+        <w:rPr>
+          <w:rFonts w:cstheme="minorHAnsi"/>
+        </w:rPr>
+        <w:t xml:space="preserve"> can be used with any programming language and framework</w:t>
       </w:r>
     </w:p>
     <w:p>
@@ -291,38 +353,54 @@
           <w:rFonts w:cstheme="minorHAnsi"/>
         </w:rPr>
       </w:pPr>
-      <w:r>
-        <w:rPr>
-          <w:rFonts w:cstheme="minorHAnsi"/>
-        </w:rPr>
-        <w:t>GraphQL is used by other big companies such as Coursera yelp and twitter</w:t>
-      </w:r>
-    </w:p>
-    <w:p>
-      <w:pPr>
-        <w:rPr>
-          <w:rFonts w:cstheme="minorHAnsi"/>
-        </w:rPr>
-      </w:pPr>
-    </w:p>
-    <w:p>
-      <w:pPr>
-        <w:rPr>
-          <w:rFonts w:cstheme="minorHAnsi"/>
-        </w:rPr>
-      </w:pPr>
-    </w:p>
-    <w:p>
-      <w:pPr>
-        <w:rPr>
-          <w:rFonts w:cstheme="minorHAnsi"/>
-        </w:rPr>
-      </w:pPr>
-      <w:r>
-        <w:rPr>
-          <w:rFonts w:cstheme="minorHAnsi"/>
-        </w:rPr>
-        <w:t>GraphQL vs REST</w:t>
+      <w:proofErr w:type="spellStart"/>
+      <w:r>
+        <w:rPr>
+          <w:rFonts w:cstheme="minorHAnsi"/>
+        </w:rPr>
+        <w:t>GraphQL</w:t>
+      </w:r>
+      <w:proofErr w:type="spellEnd"/>
+      <w:r>
+        <w:rPr>
+          <w:rFonts w:cstheme="minorHAnsi"/>
+        </w:rPr>
+        <w:t xml:space="preserve"> is used by other big companies such as Coursera yelp and twitter</w:t>
+      </w:r>
+    </w:p>
+    <w:p>
+      <w:pPr>
+        <w:rPr>
+          <w:rFonts w:cstheme="minorHAnsi"/>
+        </w:rPr>
+      </w:pPr>
+    </w:p>
+    <w:p>
+      <w:pPr>
+        <w:rPr>
+          <w:rFonts w:cstheme="minorHAnsi"/>
+        </w:rPr>
+      </w:pPr>
+    </w:p>
+    <w:p>
+      <w:pPr>
+        <w:rPr>
+          <w:rFonts w:cstheme="minorHAnsi"/>
+        </w:rPr>
+      </w:pPr>
+      <w:proofErr w:type="spellStart"/>
+      <w:r>
+        <w:rPr>
+          <w:rFonts w:cstheme="minorHAnsi"/>
+        </w:rPr>
+        <w:t>GraphQL</w:t>
+      </w:r>
+      <w:proofErr w:type="spellEnd"/>
+      <w:r>
+        <w:rPr>
+          <w:rFonts w:cstheme="minorHAnsi"/>
+        </w:rPr>
+        <w:t xml:space="preserve"> vs REST</w:t>
       </w:r>
     </w:p>
     <w:p>
@@ -409,7 +487,25 @@
           <w:b/>
           <w:bCs/>
         </w:rPr>
-        <w:t xml:space="preserve">Key: GraphQL was developed to cope with the need for more flexibility and efficiency in client server communication </w:t>
+        <w:t xml:space="preserve">Key: </w:t>
+      </w:r>
+      <w:proofErr w:type="spellStart"/>
+      <w:r>
+        <w:rPr>
+          <w:rFonts w:cstheme="minorHAnsi"/>
+          <w:b/>
+          <w:bCs/>
+        </w:rPr>
+        <w:t>GraphQL</w:t>
+      </w:r>
+      <w:proofErr w:type="spellEnd"/>
+      <w:r>
+        <w:rPr>
+          <w:rFonts w:cstheme="minorHAnsi"/>
+          <w:b/>
+          <w:bCs/>
+        </w:rPr>
+        <w:t xml:space="preserve"> was developed to cope with the need for more flexibility and efficiency in client server communication </w:t>
       </w:r>
     </w:p>
     <w:p>
@@ -766,12 +862,14 @@
           <w:rFonts w:cstheme="minorHAnsi"/>
         </w:rPr>
       </w:pPr>
+      <w:proofErr w:type="spellStart"/>
       <w:r>
         <w:rPr>
           <w:rFonts w:cstheme="minorHAnsi"/>
         </w:rPr>
         <w:t>GraphQL</w:t>
       </w:r>
+      <w:proofErr w:type="spellEnd"/>
     </w:p>
     <w:p>
       <w:pPr>
@@ -1000,13 +1098,23 @@
           <w:bCs/>
         </w:rPr>
       </w:pPr>
-      <w:r>
-        <w:rPr>
-          <w:rFonts w:cstheme="minorHAnsi"/>
-          <w:b/>
-          <w:bCs/>
-        </w:rPr>
-        <w:t xml:space="preserve">Overfetching: </w:t>
+      <w:proofErr w:type="spellStart"/>
+      <w:r>
+        <w:rPr>
+          <w:rFonts w:cstheme="minorHAnsi"/>
+          <w:b/>
+          <w:bCs/>
+        </w:rPr>
+        <w:t>Overfetching</w:t>
+      </w:r>
+      <w:proofErr w:type="spellEnd"/>
+      <w:r>
+        <w:rPr>
+          <w:rFonts w:cstheme="minorHAnsi"/>
+          <w:b/>
+          <w:bCs/>
+        </w:rPr>
+        <w:t xml:space="preserve">: </w:t>
       </w:r>
       <w:r>
         <w:rPr>
@@ -1036,13 +1144,23 @@
           <w:bCs/>
         </w:rPr>
       </w:pPr>
-      <w:r>
-        <w:rPr>
-          <w:rFonts w:cstheme="minorHAnsi"/>
-          <w:b/>
-          <w:bCs/>
-        </w:rPr>
-        <w:t>Underfetching:</w:t>
+      <w:proofErr w:type="spellStart"/>
+      <w:r>
+        <w:rPr>
+          <w:rFonts w:cstheme="minorHAnsi"/>
+          <w:b/>
+          <w:bCs/>
+        </w:rPr>
+        <w:t>Underfetching</w:t>
+      </w:r>
+      <w:proofErr w:type="spellEnd"/>
+      <w:r>
+        <w:rPr>
+          <w:rFonts w:cstheme="minorHAnsi"/>
+          <w:b/>
+          <w:bCs/>
+        </w:rPr>
+        <w:t>:</w:t>
       </w:r>
       <w:r>
         <w:rPr>
@@ -1279,11 +1397,19 @@
           <w:rFonts w:cstheme="minorHAnsi"/>
         </w:rPr>
       </w:pPr>
-      <w:r>
-        <w:rPr>
-          <w:rFonts w:cstheme="minorHAnsi"/>
-        </w:rPr>
-        <w:t>GraphQL uses strong type system to define capabilities of an API</w:t>
+      <w:proofErr w:type="spellStart"/>
+      <w:r>
+        <w:rPr>
+          <w:rFonts w:cstheme="minorHAnsi"/>
+        </w:rPr>
+        <w:t>GraphQL</w:t>
+      </w:r>
+      <w:proofErr w:type="spellEnd"/>
+      <w:r>
+        <w:rPr>
+          <w:rFonts w:cstheme="minorHAnsi"/>
+        </w:rPr>
+        <w:t xml:space="preserve"> uses strong type system to define capabilities of an API</w:t>
       </w:r>
     </w:p>
     <w:p>
@@ -1416,7 +1542,35 @@
         <w:rPr>
           <w:rFonts w:cstheme="minorHAnsi"/>
         </w:rPr>
-        <w:t xml:space="preserve"> it’s own type for defining it’s own schema</w:t>
+        <w:t xml:space="preserve"> </w:t>
+      </w:r>
+      <w:proofErr w:type="spellStart"/>
+      <w:r>
+        <w:rPr>
+          <w:rFonts w:cstheme="minorHAnsi"/>
+        </w:rPr>
+        <w:t>it’s</w:t>
+      </w:r>
+      <w:proofErr w:type="spellEnd"/>
+      <w:r>
+        <w:rPr>
+          <w:rFonts w:cstheme="minorHAnsi"/>
+        </w:rPr>
+        <w:t xml:space="preserve"> own type for defining </w:t>
+      </w:r>
+      <w:proofErr w:type="spellStart"/>
+      <w:r>
+        <w:rPr>
+          <w:rFonts w:cstheme="minorHAnsi"/>
+        </w:rPr>
+        <w:t>it’s</w:t>
+      </w:r>
+      <w:proofErr w:type="spellEnd"/>
+      <w:r>
+        <w:rPr>
+          <w:rFonts w:cstheme="minorHAnsi"/>
+        </w:rPr>
+        <w:t xml:space="preserve"> own schema</w:t>
       </w:r>
     </w:p>
     <w:p>
@@ -1865,13 +2019,22 @@
           <w:rFonts w:eastAsia="Times New Roman" w:cstheme="minorHAnsi"/>
         </w:rPr>
       </w:pPr>
+      <w:proofErr w:type="spellStart"/>
       <w:r>
         <w:rPr>
           <w:rFonts w:eastAsia="Times New Roman" w:cstheme="minorHAnsi"/>
           <w:bdr w:val="none" w:sz="0" w:space="0" w:color="auto" w:frame="1"/>
         </w:rPr>
         <w:lastRenderedPageBreak/>
-        <w:t>GraphQL APIs typically only expose </w:t>
+        <w:t>GraphQL</w:t>
+      </w:r>
+      <w:proofErr w:type="spellEnd"/>
+      <w:r>
+        <w:rPr>
+          <w:rFonts w:eastAsia="Times New Roman" w:cstheme="minorHAnsi"/>
+          <w:bdr w:val="none" w:sz="0" w:space="0" w:color="auto" w:frame="1"/>
+        </w:rPr>
+        <w:t xml:space="preserve"> APIs typically only expose </w:t>
       </w:r>
       <w:r>
         <w:rPr>
@@ -2195,11 +2358,19 @@
           <w:rFonts w:eastAsia="Times New Roman" w:cstheme="minorHAnsi"/>
         </w:rPr>
       </w:pPr>
+      <w:proofErr w:type="spellStart"/>
       <w:r>
         <w:rPr>
           <w:rFonts w:eastAsia="Batang" w:cstheme="minorHAnsi"/>
         </w:rPr>
-        <w:t>GraphQL, each field can have 0 or more arguments</w:t>
+        <w:t>GraphQL</w:t>
+      </w:r>
+      <w:proofErr w:type="spellEnd"/>
+      <w:r>
+        <w:rPr>
+          <w:rFonts w:eastAsia="Batang" w:cstheme="minorHAnsi"/>
+        </w:rPr>
+        <w:t>, each field can have 0 or more arguments</w:t>
       </w:r>
     </w:p>
     <w:p>
@@ -2523,6 +2694,7 @@
         </w:rPr>
         <w:t>to have a </w:t>
       </w:r>
+      <w:proofErr w:type="spellStart"/>
       <w:r>
         <w:rPr>
           <w:rFonts w:ascii="Arial" w:eastAsia="Times New Roman" w:hAnsi="Arial" w:cs="Arial"/>
@@ -2532,6 +2704,7 @@
         </w:rPr>
         <w:t>realtime</w:t>
       </w:r>
+      <w:proofErr w:type="spellEnd"/>
       <w:r>
         <w:rPr>
           <w:rFonts w:ascii="Arial" w:eastAsia="Times New Roman" w:hAnsi="Arial" w:cs="Arial"/>
@@ -2714,7 +2887,23 @@
           <w:rFonts w:ascii="Arial" w:eastAsia="Times New Roman" w:hAnsi="Arial" w:cs="Arial"/>
           <w:bdr w:val="none" w:sz="0" w:space="0" w:color="auto" w:frame="1"/>
         </w:rPr>
-        <w:t> is one of the most important concepts when working with a GraphQL API</w:t>
+        <w:t xml:space="preserve"> is one of the most important concepts when working with a </w:t>
+      </w:r>
+      <w:proofErr w:type="spellStart"/>
+      <w:r>
+        <w:rPr>
+          <w:rFonts w:ascii="Arial" w:eastAsia="Times New Roman" w:hAnsi="Arial" w:cs="Arial"/>
+          <w:bdr w:val="none" w:sz="0" w:space="0" w:color="auto" w:frame="1"/>
+        </w:rPr>
+        <w:t>GraphQL</w:t>
+      </w:r>
+      <w:proofErr w:type="spellEnd"/>
+      <w:r>
+        <w:rPr>
+          <w:rFonts w:ascii="Arial" w:eastAsia="Times New Roman" w:hAnsi="Arial" w:cs="Arial"/>
+          <w:bdr w:val="none" w:sz="0" w:space="0" w:color="auto" w:frame="1"/>
+        </w:rPr>
+        <w:t xml:space="preserve"> API</w:t>
       </w:r>
     </w:p>
     <w:p>
@@ -3203,11 +3392,19 @@
           <w:rFonts w:eastAsia="Times New Roman" w:cstheme="minorHAnsi"/>
         </w:rPr>
       </w:pPr>
-      <w:r>
-        <w:rPr>
-          <w:rFonts w:eastAsia="Times New Roman" w:cstheme="minorHAnsi"/>
-        </w:rPr>
-        <w:t>GraphQL server with a connected database</w:t>
+      <w:proofErr w:type="spellStart"/>
+      <w:r>
+        <w:rPr>
+          <w:rFonts w:eastAsia="Times New Roman" w:cstheme="minorHAnsi"/>
+        </w:rPr>
+        <w:t>GraphQL</w:t>
+      </w:r>
+      <w:proofErr w:type="spellEnd"/>
+      <w:r>
+        <w:rPr>
+          <w:rFonts w:eastAsia="Times New Roman" w:cstheme="minorHAnsi"/>
+        </w:rPr>
+        <w:t xml:space="preserve"> server with a connected database</w:t>
       </w:r>
     </w:p>
     <w:p>
@@ -3221,43 +3418,69 @@
           <w:rFonts w:eastAsia="Times New Roman" w:cstheme="minorHAnsi"/>
         </w:rPr>
       </w:pPr>
-      <w:r>
-        <w:rPr>
-          <w:rFonts w:eastAsia="Times New Roman" w:cstheme="minorHAnsi"/>
-        </w:rPr>
-        <w:t>GraphQL server to integrate integrate existing system</w:t>
-      </w:r>
-    </w:p>
-    <w:p>
-      <w:pPr>
-        <w:rPr>
-          <w:rFonts w:eastAsia="Times New Roman" w:cstheme="minorHAnsi"/>
-        </w:rPr>
-      </w:pPr>
-    </w:p>
-    <w:p>
-      <w:pPr>
-        <w:rPr>
-          <w:rFonts w:eastAsia="Times New Roman" w:cstheme="minorHAnsi"/>
-        </w:rPr>
-      </w:pPr>
-    </w:p>
-    <w:p>
-      <w:pPr>
-        <w:rPr>
-          <w:rFonts w:eastAsia="Times New Roman" w:cstheme="minorHAnsi"/>
-        </w:rPr>
-      </w:pPr>
-    </w:p>
-    <w:p>
-      <w:pPr>
-        <w:rPr>
-          <w:rFonts w:eastAsia="Times New Roman" w:cstheme="minorHAnsi"/>
-        </w:rPr>
-      </w:pPr>
-      <w:r>
-        <w:rPr>
-          <w:rFonts w:eastAsia="Times New Roman" w:cstheme="minorHAnsi"/>
+      <w:proofErr w:type="spellStart"/>
+      <w:r>
+        <w:rPr>
+          <w:rFonts w:eastAsia="Times New Roman" w:cstheme="minorHAnsi"/>
+        </w:rPr>
+        <w:t>GraphQL</w:t>
+      </w:r>
+      <w:proofErr w:type="spellEnd"/>
+      <w:r>
+        <w:rPr>
+          <w:rFonts w:eastAsia="Times New Roman" w:cstheme="minorHAnsi"/>
+        </w:rPr>
+        <w:t xml:space="preserve"> server to integrate </w:t>
+      </w:r>
+      <w:proofErr w:type="spellStart"/>
+      <w:r>
+        <w:rPr>
+          <w:rFonts w:eastAsia="Times New Roman" w:cstheme="minorHAnsi"/>
+        </w:rPr>
+        <w:t>integrate</w:t>
+      </w:r>
+      <w:proofErr w:type="spellEnd"/>
+      <w:r>
+        <w:rPr>
+          <w:rFonts w:eastAsia="Times New Roman" w:cstheme="minorHAnsi"/>
+        </w:rPr>
+        <w:t xml:space="preserve"> existing system</w:t>
+      </w:r>
+    </w:p>
+    <w:p>
+      <w:pPr>
+        <w:rPr>
+          <w:rFonts w:eastAsia="Times New Roman" w:cstheme="minorHAnsi"/>
+        </w:rPr>
+      </w:pPr>
+    </w:p>
+    <w:p>
+      <w:pPr>
+        <w:rPr>
+          <w:rFonts w:eastAsia="Times New Roman" w:cstheme="minorHAnsi"/>
+        </w:rPr>
+      </w:pPr>
+    </w:p>
+    <w:p>
+      <w:pPr>
+        <w:rPr>
+          <w:rFonts w:eastAsia="Times New Roman" w:cstheme="minorHAnsi"/>
+        </w:rPr>
+      </w:pPr>
+    </w:p>
+    <w:p>
+      <w:pPr>
+        <w:rPr>
+          <w:rFonts w:eastAsia="Times New Roman" w:cstheme="minorHAnsi"/>
+          <w:b/>
+          <w:bCs/>
+        </w:rPr>
+      </w:pPr>
+      <w:r>
+        <w:rPr>
+          <w:rFonts w:eastAsia="Times New Roman" w:cstheme="minorHAnsi"/>
+          <w:b/>
+          <w:bCs/>
         </w:rPr>
         <w:t>Running node</w:t>
       </w:r>
@@ -3287,51 +3510,55 @@
           <w:color w:val="393A34"/>
           <w:bdr w:val="none" w:sz="0" w:space="0" w:color="auto" w:frame="1"/>
         </w:rPr>
-        <w:t>node src/index.js</w:t>
-      </w:r>
-    </w:p>
-    <w:p>
-      <w:pPr>
-        <w:rPr>
-          <w:rFonts w:eastAsia="Times New Roman" w:cstheme="minorHAnsi"/>
-        </w:rPr>
-      </w:pPr>
-    </w:p>
-    <w:p>
-      <w:pPr>
-        <w:rPr>
-          <w:rFonts w:eastAsia="Times New Roman" w:cstheme="minorHAnsi"/>
-        </w:rPr>
-      </w:pPr>
-    </w:p>
-    <w:p>
-      <w:pPr>
-        <w:rPr>
-          <w:rFonts w:eastAsia="Times New Roman" w:cstheme="minorHAnsi"/>
-        </w:rPr>
-      </w:pPr>
-    </w:p>
-    <w:p>
-      <w:pPr>
-        <w:rPr>
-          <w:rFonts w:eastAsia="Times New Roman" w:cstheme="minorHAnsi"/>
-          <w:b/>
-          <w:bCs/>
-        </w:rPr>
-      </w:pPr>
-      <w:r>
-        <w:rPr>
-          <w:rFonts w:eastAsia="Times New Roman" w:cstheme="minorHAnsi"/>
-          <w:b/>
-          <w:bCs/>
-        </w:rPr>
-        <w:t>Setting up node</w:t>
-      </w:r>
-    </w:p>
-    <w:p>
-      <w:pPr>
-        <w:rPr>
-          <w:rFonts w:eastAsia="Times New Roman" w:cstheme="minorHAnsi"/>
+        <w:t xml:space="preserve">node </w:t>
+      </w:r>
+      <w:proofErr w:type="spellStart"/>
+      <w:r>
+        <w:rPr>
+          <w:rStyle w:val="HTMLCode"/>
+          <w:color w:val="393A34"/>
+          <w:bdr w:val="none" w:sz="0" w:space="0" w:color="auto" w:frame="1"/>
+        </w:rPr>
+        <w:t>src</w:t>
+      </w:r>
+      <w:proofErr w:type="spellEnd"/>
+      <w:r>
+        <w:rPr>
+          <w:rStyle w:val="HTMLCode"/>
+          <w:color w:val="393A34"/>
+          <w:bdr w:val="none" w:sz="0" w:space="0" w:color="auto" w:frame="1"/>
+        </w:rPr>
+        <w:t>/index.js</w:t>
+      </w:r>
+    </w:p>
+    <w:p>
+      <w:pPr>
+        <w:rPr>
+          <w:rFonts w:eastAsia="Times New Roman" w:cstheme="minorHAnsi"/>
+        </w:rPr>
+      </w:pPr>
+    </w:p>
+    <w:p>
+      <w:pPr>
+        <w:rPr>
+          <w:rFonts w:eastAsia="Batang" w:cstheme="minorHAnsi"/>
+          <w:b/>
+          <w:bCs/>
+        </w:rPr>
+      </w:pPr>
+      <w:r>
+        <w:rPr>
+          <w:rFonts w:eastAsia="Batang" w:cstheme="minorHAnsi"/>
+          <w:b/>
+          <w:bCs/>
+        </w:rPr>
+        <w:t>Accessing GUI Database</w:t>
+      </w:r>
+    </w:p>
+    <w:p>
+      <w:pPr>
+        <w:rPr>
+          <w:rFonts w:ascii="Batang" w:eastAsia="Batang" w:hAnsi="Batang" w:cs="Batang"/>
         </w:rPr>
       </w:pPr>
     </w:p>
@@ -3347,6 +3574,128 @@
           <w:szCs w:val="23"/>
         </w:rPr>
       </w:pPr>
+      <w:proofErr w:type="spellStart"/>
+      <w:r>
+        <w:rPr>
+          <w:rStyle w:val="HTMLCode"/>
+          <w:color w:val="393A34"/>
+          <w:bdr w:val="none" w:sz="0" w:space="0" w:color="auto" w:frame="1"/>
+        </w:rPr>
+        <w:t>npx</w:t>
+      </w:r>
+      <w:proofErr w:type="spellEnd"/>
+      <w:r>
+        <w:rPr>
+          <w:rStyle w:val="HTMLCode"/>
+          <w:color w:val="393A34"/>
+          <w:bdr w:val="none" w:sz="0" w:space="0" w:color="auto" w:frame="1"/>
+        </w:rPr>
+        <w:t xml:space="preserve"> </w:t>
+      </w:r>
+      <w:proofErr w:type="spellStart"/>
+      <w:r>
+        <w:rPr>
+          <w:rStyle w:val="HTMLCode"/>
+          <w:color w:val="393A34"/>
+          <w:bdr w:val="none" w:sz="0" w:space="0" w:color="auto" w:frame="1"/>
+        </w:rPr>
+        <w:t>prisma</w:t>
+      </w:r>
+      <w:proofErr w:type="spellEnd"/>
+      <w:r>
+        <w:rPr>
+          <w:rStyle w:val="HTMLCode"/>
+          <w:color w:val="393A34"/>
+          <w:bdr w:val="none" w:sz="0" w:space="0" w:color="auto" w:frame="1"/>
+        </w:rPr>
+        <w:t xml:space="preserve"> studio</w:t>
+      </w:r>
+    </w:p>
+    <w:p>
+      <w:pPr>
+        <w:rPr>
+          <w:rFonts w:ascii="Batang" w:eastAsia="Batang" w:hAnsi="Batang" w:cs="Batang"/>
+        </w:rPr>
+      </w:pPr>
+    </w:p>
+    <w:p>
+      <w:pPr>
+        <w:rPr>
+          <w:rFonts w:eastAsia="Times New Roman" w:cstheme="minorHAnsi"/>
+        </w:rPr>
+      </w:pPr>
+    </w:p>
+    <w:p>
+      <w:pPr>
+        <w:rPr>
+          <w:rFonts w:eastAsia="Times New Roman" w:cstheme="minorHAnsi"/>
+          <w:b/>
+          <w:bCs/>
+        </w:rPr>
+      </w:pPr>
+      <w:r>
+        <w:rPr>
+          <w:rFonts w:eastAsia="Times New Roman" w:cstheme="minorHAnsi"/>
+          <w:b/>
+          <w:bCs/>
+        </w:rPr>
+        <w:t>Setting up</w:t>
+      </w:r>
+      <w:r>
+        <w:rPr>
+          <w:rFonts w:eastAsia="Times New Roman" w:cstheme="minorHAnsi"/>
+          <w:b/>
+          <w:bCs/>
+        </w:rPr>
+        <w:t xml:space="preserve"> </w:t>
+      </w:r>
+      <w:proofErr w:type="spellStart"/>
+      <w:r>
+        <w:rPr>
+          <w:rFonts w:eastAsia="Times New Roman" w:cstheme="minorHAnsi"/>
+          <w:b/>
+          <w:bCs/>
+        </w:rPr>
+        <w:t>prisma</w:t>
+      </w:r>
+      <w:proofErr w:type="spellEnd"/>
+      <w:r>
+        <w:rPr>
+          <w:rFonts w:eastAsia="Times New Roman" w:cstheme="minorHAnsi"/>
+          <w:b/>
+          <w:bCs/>
+        </w:rPr>
+        <w:t xml:space="preserve"> + Apollo +</w:t>
+      </w:r>
+      <w:r>
+        <w:rPr>
+          <w:rFonts w:eastAsia="Times New Roman" w:cstheme="minorHAnsi"/>
+          <w:b/>
+          <w:bCs/>
+        </w:rPr>
+        <w:t xml:space="preserve"> node</w:t>
+      </w:r>
+    </w:p>
+    <w:p>
+      <w:pPr>
+        <w:rPr>
+          <w:rFonts w:eastAsia="Times New Roman" w:cstheme="minorHAnsi" w:hint="eastAsia"/>
+        </w:rPr>
+      </w:pPr>
+    </w:p>
+    <w:p>
+      <w:pPr>
+        <w:pStyle w:val="HTMLPreformatted"/>
+        <w:spacing w:line="288" w:lineRule="atLeast"/>
+        <w:textAlignment w:val="baseline"/>
+        <w:rPr>
+          <w:rFonts w:ascii="Consolas" w:hAnsi="Consolas" w:cs="Consolas"/>
+          <w:color w:val="393A34"/>
+          <w:sz w:val="23"/>
+          <w:szCs w:val="23"/>
+        </w:rPr>
+      </w:pPr>
+      <w:proofErr w:type="spellStart"/>
       <w:r>
         <w:rPr>
           <w:rStyle w:val="token"/>
@@ -3357,6 +3706,7 @@
         </w:rPr>
         <w:t>npm</w:t>
       </w:r>
+      <w:proofErr w:type="spellEnd"/>
       <w:r>
         <w:rPr>
           <w:rStyle w:val="HTMLCode"/>
@@ -3413,6 +3763,7 @@
           <w:szCs w:val="23"/>
         </w:rPr>
       </w:pPr>
+      <w:proofErr w:type="spellStart"/>
       <w:r>
         <w:rPr>
           <w:rFonts w:ascii="Courier New" w:eastAsia="Times New Roman" w:hAnsi="Courier New" w:cs="Courier New"/>
@@ -3425,6 +3776,7 @@
         </w:rPr>
         <w:t>npm</w:t>
       </w:r>
+      <w:proofErr w:type="spellEnd"/>
       <w:r>
         <w:rPr>
           <w:rFonts w:ascii="Courier New" w:eastAsia="Times New Roman" w:hAnsi="Courier New" w:cs="Courier New"/>
@@ -3477,14 +3829,52 @@
           <w:szCs w:val="23"/>
         </w:rPr>
       </w:pPr>
+      <w:proofErr w:type="spellStart"/>
       <w:r>
         <w:rPr>
           <w:rStyle w:val="HTMLCode"/>
           <w:color w:val="393A34"/>
           <w:bdr w:val="none" w:sz="0" w:space="0" w:color="auto" w:frame="1"/>
         </w:rPr>
-        <w:t>npx prisma init</w:t>
-      </w:r>
+        <w:t>npx</w:t>
+      </w:r>
+      <w:proofErr w:type="spellEnd"/>
+      <w:r>
+        <w:rPr>
+          <w:rStyle w:val="HTMLCode"/>
+          <w:color w:val="393A34"/>
+          <w:bdr w:val="none" w:sz="0" w:space="0" w:color="auto" w:frame="1"/>
+        </w:rPr>
+        <w:t xml:space="preserve"> </w:t>
+      </w:r>
+      <w:proofErr w:type="spellStart"/>
+      <w:r>
+        <w:rPr>
+          <w:rStyle w:val="HTMLCode"/>
+          <w:color w:val="393A34"/>
+          <w:bdr w:val="none" w:sz="0" w:space="0" w:color="auto" w:frame="1"/>
+        </w:rPr>
+        <w:t>prisma</w:t>
+      </w:r>
+      <w:proofErr w:type="spellEnd"/>
+      <w:r>
+        <w:rPr>
+          <w:rStyle w:val="HTMLCode"/>
+          <w:color w:val="393A34"/>
+          <w:bdr w:val="none" w:sz="0" w:space="0" w:color="auto" w:frame="1"/>
+        </w:rPr>
+        <w:t xml:space="preserve"> </w:t>
+      </w:r>
+      <w:proofErr w:type="spellStart"/>
+      <w:r>
+        <w:rPr>
+          <w:rStyle w:val="HTMLCode"/>
+          <w:color w:val="393A34"/>
+          <w:bdr w:val="none" w:sz="0" w:space="0" w:color="auto" w:frame="1"/>
+        </w:rPr>
+        <w:t>init</w:t>
+      </w:r>
+      <w:proofErr w:type="spellEnd"/>
     </w:p>
     <w:p>
       <w:pPr>
@@ -3567,7 +3957,6 @@
           <w:color w:val="393A34"/>
           <w:bdr w:val="none" w:sz="0" w:space="0" w:color="auto" w:frame="1"/>
         </w:rPr>
-        <w:lastRenderedPageBreak/>
         <w:drawing>
           <wp:inline distT="0" distB="0" distL="0" distR="0" wp14:anchorId="0C460C44" wp14:editId="5FC4DE86">
             <wp:extent cx="5943600" cy="1284605"/>
@@ -3792,7 +4181,6 @@
           <w:sz w:val="40"/>
           <w:szCs w:val="40"/>
         </w:rPr>
-        <w:lastRenderedPageBreak/>
         <w:t>Connecting the Server and Database with Prisma Client</w:t>
       </w:r>
     </w:p>

</xml_diff>

<commit_message>
feat: Add progress #44 'graph-ql'
</commit_message>
<xml_diff>
--- a/graph-ql/notes.docx
+++ b/graph-ql/notes.docx
@@ -8,14 +8,12 @@
           <w:rFonts w:cstheme="minorHAnsi"/>
         </w:rPr>
       </w:pPr>
-      <w:proofErr w:type="spellStart"/>
       <w:r>
         <w:rPr>
           <w:rFonts w:cstheme="minorHAnsi"/>
         </w:rPr>
         <w:t>GraphQL</w:t>
       </w:r>
-      <w:proofErr w:type="spellEnd"/>
     </w:p>
     <w:p>
       <w:pPr>
@@ -82,19 +80,11 @@
           <w:rFonts w:cstheme="minorHAnsi"/>
         </w:rPr>
       </w:pPr>
-      <w:proofErr w:type="spellStart"/>
-      <w:r>
-        <w:rPr>
-          <w:rFonts w:cstheme="minorHAnsi"/>
-        </w:rPr>
-        <w:t>GraphQL</w:t>
-      </w:r>
-      <w:proofErr w:type="spellEnd"/>
-      <w:r>
-        <w:rPr>
-          <w:rFonts w:cstheme="minorHAnsi"/>
-        </w:rPr>
-        <w:t xml:space="preserve"> server exposes single endpoint and </w:t>
+      <w:r>
+        <w:rPr>
+          <w:rFonts w:cstheme="minorHAnsi"/>
+        </w:rPr>
+        <w:t xml:space="preserve">GraphQL server exposes single endpoint and </w:t>
       </w:r>
       <w:r>
         <w:rPr>
@@ -134,16 +124,8 @@
         <w:rPr>
           <w:rFonts w:cstheme="minorHAnsi"/>
         </w:rPr>
-        <w:t xml:space="preserve">Why </w:t>
-      </w:r>
-      <w:proofErr w:type="spellStart"/>
-      <w:r>
-        <w:rPr>
-          <w:rFonts w:cstheme="minorHAnsi"/>
-        </w:rPr>
-        <w:t>GraphQL</w:t>
-      </w:r>
-      <w:proofErr w:type="spellEnd"/>
+        <w:t>Why GraphQL</w:t>
+      </w:r>
     </w:p>
     <w:p>
       <w:pPr>
@@ -178,21 +160,7 @@
         <w:rPr>
           <w:rFonts w:cstheme="minorHAnsi"/>
         </w:rPr>
-        <w:t xml:space="preserve">Low powered devices, sloppy network were the initial reasons </w:t>
-      </w:r>
-      <w:proofErr w:type="spellStart"/>
-      <w:r>
-        <w:rPr>
-          <w:rFonts w:cstheme="minorHAnsi"/>
-        </w:rPr>
-        <w:t>graphQL</w:t>
-      </w:r>
-      <w:proofErr w:type="spellEnd"/>
-      <w:r>
-        <w:rPr>
-          <w:rFonts w:cstheme="minorHAnsi"/>
-        </w:rPr>
-        <w:t xml:space="preserve"> was developed</w:t>
+        <w:t>Low powered devices, sloppy network were the initial reasons graphQL was developed</w:t>
       </w:r>
       <w:r>
         <w:rPr>
@@ -269,19 +237,11 @@
           <w:rFonts w:cstheme="minorHAnsi"/>
         </w:rPr>
       </w:pPr>
-      <w:proofErr w:type="spellStart"/>
-      <w:r>
-        <w:rPr>
-          <w:rFonts w:cstheme="minorHAnsi"/>
-        </w:rPr>
-        <w:t>GraphQL</w:t>
-      </w:r>
-      <w:proofErr w:type="spellEnd"/>
-      <w:r>
-        <w:rPr>
-          <w:rFonts w:cstheme="minorHAnsi"/>
-        </w:rPr>
-        <w:t xml:space="preserve"> is not only for React Developers</w:t>
+      <w:r>
+        <w:rPr>
+          <w:rFonts w:cstheme="minorHAnsi"/>
+        </w:rPr>
+        <w:t>GraphQL is not only for React Developers</w:t>
       </w:r>
     </w:p>
     <w:p>
@@ -299,21 +259,7 @@
         <w:rPr>
           <w:rFonts w:cstheme="minorHAnsi"/>
         </w:rPr>
-        <w:t xml:space="preserve">Facebook uses </w:t>
-      </w:r>
-      <w:proofErr w:type="spellStart"/>
-      <w:r>
-        <w:rPr>
-          <w:rFonts w:cstheme="minorHAnsi"/>
-        </w:rPr>
-        <w:t>GraphQL</w:t>
-      </w:r>
-      <w:proofErr w:type="spellEnd"/>
-      <w:r>
-        <w:rPr>
-          <w:rFonts w:cstheme="minorHAnsi"/>
-        </w:rPr>
-        <w:t xml:space="preserve"> since 2012 in their native mobile apps</w:t>
+        <w:t>Facebook uses GraphQL since 2012 in their native mobile apps</w:t>
       </w:r>
     </w:p>
     <w:p>
@@ -327,19 +273,11 @@
           <w:rFonts w:cstheme="minorHAnsi"/>
         </w:rPr>
       </w:pPr>
-      <w:proofErr w:type="spellStart"/>
-      <w:r>
-        <w:rPr>
-          <w:rFonts w:cstheme="minorHAnsi"/>
-        </w:rPr>
-        <w:t>GraphQL</w:t>
-      </w:r>
-      <w:proofErr w:type="spellEnd"/>
-      <w:r>
-        <w:rPr>
-          <w:rFonts w:cstheme="minorHAnsi"/>
-        </w:rPr>
-        <w:t xml:space="preserve"> can be used with any programming language and framework</w:t>
+      <w:r>
+        <w:rPr>
+          <w:rFonts w:cstheme="minorHAnsi"/>
+        </w:rPr>
+        <w:t>GraphQL can be used with any programming language and framework</w:t>
       </w:r>
     </w:p>
     <w:p>
@@ -353,54 +291,38 @@
           <w:rFonts w:cstheme="minorHAnsi"/>
         </w:rPr>
       </w:pPr>
-      <w:proofErr w:type="spellStart"/>
-      <w:r>
-        <w:rPr>
-          <w:rFonts w:cstheme="minorHAnsi"/>
-        </w:rPr>
-        <w:t>GraphQL</w:t>
-      </w:r>
-      <w:proofErr w:type="spellEnd"/>
-      <w:r>
-        <w:rPr>
-          <w:rFonts w:cstheme="minorHAnsi"/>
-        </w:rPr>
-        <w:t xml:space="preserve"> is used by other big companies such as Coursera yelp and twitter</w:t>
-      </w:r>
-    </w:p>
-    <w:p>
-      <w:pPr>
-        <w:rPr>
-          <w:rFonts w:cstheme="minorHAnsi"/>
-        </w:rPr>
-      </w:pPr>
-    </w:p>
-    <w:p>
-      <w:pPr>
-        <w:rPr>
-          <w:rFonts w:cstheme="minorHAnsi"/>
-        </w:rPr>
-      </w:pPr>
-    </w:p>
-    <w:p>
-      <w:pPr>
-        <w:rPr>
-          <w:rFonts w:cstheme="minorHAnsi"/>
-        </w:rPr>
-      </w:pPr>
-      <w:proofErr w:type="spellStart"/>
-      <w:r>
-        <w:rPr>
-          <w:rFonts w:cstheme="minorHAnsi"/>
-        </w:rPr>
-        <w:t>GraphQL</w:t>
-      </w:r>
-      <w:proofErr w:type="spellEnd"/>
-      <w:r>
-        <w:rPr>
-          <w:rFonts w:cstheme="minorHAnsi"/>
-        </w:rPr>
-        <w:t xml:space="preserve"> vs REST</w:t>
+      <w:r>
+        <w:rPr>
+          <w:rFonts w:cstheme="minorHAnsi"/>
+        </w:rPr>
+        <w:t>GraphQL is used by other big companies such as Coursera yelp and twitter</w:t>
+      </w:r>
+    </w:p>
+    <w:p>
+      <w:pPr>
+        <w:rPr>
+          <w:rFonts w:cstheme="minorHAnsi"/>
+        </w:rPr>
+      </w:pPr>
+    </w:p>
+    <w:p>
+      <w:pPr>
+        <w:rPr>
+          <w:rFonts w:cstheme="minorHAnsi"/>
+        </w:rPr>
+      </w:pPr>
+    </w:p>
+    <w:p>
+      <w:pPr>
+        <w:rPr>
+          <w:rFonts w:cstheme="minorHAnsi"/>
+        </w:rPr>
+      </w:pPr>
+      <w:r>
+        <w:rPr>
+          <w:rFonts w:cstheme="minorHAnsi"/>
+        </w:rPr>
+        <w:t>GraphQL vs REST</w:t>
       </w:r>
     </w:p>
     <w:p>
@@ -487,25 +409,7 @@
           <w:b/>
           <w:bCs/>
         </w:rPr>
-        <w:t xml:space="preserve">Key: </w:t>
-      </w:r>
-      <w:proofErr w:type="spellStart"/>
-      <w:r>
-        <w:rPr>
-          <w:rFonts w:cstheme="minorHAnsi"/>
-          <w:b/>
-          <w:bCs/>
-        </w:rPr>
-        <w:t>GraphQL</w:t>
-      </w:r>
-      <w:proofErr w:type="spellEnd"/>
-      <w:r>
-        <w:rPr>
-          <w:rFonts w:cstheme="minorHAnsi"/>
-          <w:b/>
-          <w:bCs/>
-        </w:rPr>
-        <w:t xml:space="preserve"> was developed to cope with the need for more flexibility and efficiency in client server communication </w:t>
+        <w:t xml:space="preserve">Key: GraphQL was developed to cope with the need for more flexibility and efficiency in client server communication </w:t>
       </w:r>
     </w:p>
     <w:p>
@@ -862,14 +766,12 @@
           <w:rFonts w:cstheme="minorHAnsi"/>
         </w:rPr>
       </w:pPr>
-      <w:proofErr w:type="spellStart"/>
       <w:r>
         <w:rPr>
           <w:rFonts w:cstheme="minorHAnsi"/>
         </w:rPr>
         <w:t>GraphQL</w:t>
       </w:r>
-      <w:proofErr w:type="spellEnd"/>
     </w:p>
     <w:p>
       <w:pPr>
@@ -1098,23 +1000,13 @@
           <w:bCs/>
         </w:rPr>
       </w:pPr>
-      <w:proofErr w:type="spellStart"/>
-      <w:r>
-        <w:rPr>
-          <w:rFonts w:cstheme="minorHAnsi"/>
-          <w:b/>
-          <w:bCs/>
-        </w:rPr>
-        <w:t>Overfetching</w:t>
-      </w:r>
-      <w:proofErr w:type="spellEnd"/>
-      <w:r>
-        <w:rPr>
-          <w:rFonts w:cstheme="minorHAnsi"/>
-          <w:b/>
-          <w:bCs/>
-        </w:rPr>
-        <w:t xml:space="preserve">: </w:t>
+      <w:r>
+        <w:rPr>
+          <w:rFonts w:cstheme="minorHAnsi"/>
+          <w:b/>
+          <w:bCs/>
+        </w:rPr>
+        <w:t xml:space="preserve">Overfetching: </w:t>
       </w:r>
       <w:r>
         <w:rPr>
@@ -1144,23 +1036,13 @@
           <w:bCs/>
         </w:rPr>
       </w:pPr>
-      <w:proofErr w:type="spellStart"/>
-      <w:r>
-        <w:rPr>
-          <w:rFonts w:cstheme="minorHAnsi"/>
-          <w:b/>
-          <w:bCs/>
-        </w:rPr>
-        <w:t>Underfetching</w:t>
-      </w:r>
-      <w:proofErr w:type="spellEnd"/>
-      <w:r>
-        <w:rPr>
-          <w:rFonts w:cstheme="minorHAnsi"/>
-          <w:b/>
-          <w:bCs/>
-        </w:rPr>
-        <w:t>:</w:t>
+      <w:r>
+        <w:rPr>
+          <w:rFonts w:cstheme="minorHAnsi"/>
+          <w:b/>
+          <w:bCs/>
+        </w:rPr>
+        <w:t>Underfetching:</w:t>
       </w:r>
       <w:r>
         <w:rPr>
@@ -1397,19 +1279,11 @@
           <w:rFonts w:cstheme="minorHAnsi"/>
         </w:rPr>
       </w:pPr>
-      <w:proofErr w:type="spellStart"/>
-      <w:r>
-        <w:rPr>
-          <w:rFonts w:cstheme="minorHAnsi"/>
-        </w:rPr>
-        <w:t>GraphQL</w:t>
-      </w:r>
-      <w:proofErr w:type="spellEnd"/>
-      <w:r>
-        <w:rPr>
-          <w:rFonts w:cstheme="minorHAnsi"/>
-        </w:rPr>
-        <w:t xml:space="preserve"> uses strong type system to define capabilities of an API</w:t>
+      <w:r>
+        <w:rPr>
+          <w:rFonts w:cstheme="minorHAnsi"/>
+        </w:rPr>
+        <w:t>GraphQL uses strong type system to define capabilities of an API</w:t>
       </w:r>
     </w:p>
     <w:p>
@@ -1542,35 +1416,7 @@
         <w:rPr>
           <w:rFonts w:cstheme="minorHAnsi"/>
         </w:rPr>
-        <w:t xml:space="preserve"> </w:t>
-      </w:r>
-      <w:proofErr w:type="spellStart"/>
-      <w:r>
-        <w:rPr>
-          <w:rFonts w:cstheme="minorHAnsi"/>
-        </w:rPr>
-        <w:t>it’s</w:t>
-      </w:r>
-      <w:proofErr w:type="spellEnd"/>
-      <w:r>
-        <w:rPr>
-          <w:rFonts w:cstheme="minorHAnsi"/>
-        </w:rPr>
-        <w:t xml:space="preserve"> own type for defining </w:t>
-      </w:r>
-      <w:proofErr w:type="spellStart"/>
-      <w:r>
-        <w:rPr>
-          <w:rFonts w:cstheme="minorHAnsi"/>
-        </w:rPr>
-        <w:t>it’s</w:t>
-      </w:r>
-      <w:proofErr w:type="spellEnd"/>
-      <w:r>
-        <w:rPr>
-          <w:rFonts w:cstheme="minorHAnsi"/>
-        </w:rPr>
-        <w:t xml:space="preserve"> own schema</w:t>
+        <w:t xml:space="preserve"> it’s own type for defining it’s own schema</w:t>
       </w:r>
     </w:p>
     <w:p>
@@ -2019,22 +1865,13 @@
           <w:rFonts w:eastAsia="Times New Roman" w:cstheme="minorHAnsi"/>
         </w:rPr>
       </w:pPr>
-      <w:proofErr w:type="spellStart"/>
       <w:r>
         <w:rPr>
           <w:rFonts w:eastAsia="Times New Roman" w:cstheme="minorHAnsi"/>
           <w:bdr w:val="none" w:sz="0" w:space="0" w:color="auto" w:frame="1"/>
         </w:rPr>
         <w:lastRenderedPageBreak/>
-        <w:t>GraphQL</w:t>
-      </w:r>
-      <w:proofErr w:type="spellEnd"/>
-      <w:r>
-        <w:rPr>
-          <w:rFonts w:eastAsia="Times New Roman" w:cstheme="minorHAnsi"/>
-          <w:bdr w:val="none" w:sz="0" w:space="0" w:color="auto" w:frame="1"/>
-        </w:rPr>
-        <w:t xml:space="preserve"> APIs typically only expose </w:t>
+        <w:t>GraphQL APIs typically only expose </w:t>
       </w:r>
       <w:r>
         <w:rPr>
@@ -2358,19 +2195,11 @@
           <w:rFonts w:eastAsia="Times New Roman" w:cstheme="minorHAnsi"/>
         </w:rPr>
       </w:pPr>
-      <w:proofErr w:type="spellStart"/>
       <w:r>
         <w:rPr>
           <w:rFonts w:eastAsia="Batang" w:cstheme="minorHAnsi"/>
         </w:rPr>
-        <w:t>GraphQL</w:t>
-      </w:r>
-      <w:proofErr w:type="spellEnd"/>
-      <w:r>
-        <w:rPr>
-          <w:rFonts w:eastAsia="Batang" w:cstheme="minorHAnsi"/>
-        </w:rPr>
-        <w:t>, each field can have 0 or more arguments</w:t>
+        <w:t>GraphQL, each field can have 0 or more arguments</w:t>
       </w:r>
     </w:p>
     <w:p>
@@ -2694,7 +2523,6 @@
         </w:rPr>
         <w:t>to have a </w:t>
       </w:r>
-      <w:proofErr w:type="spellStart"/>
       <w:r>
         <w:rPr>
           <w:rFonts w:ascii="Arial" w:eastAsia="Times New Roman" w:hAnsi="Arial" w:cs="Arial"/>
@@ -2704,7 +2532,6 @@
         </w:rPr>
         <w:t>realtime</w:t>
       </w:r>
-      <w:proofErr w:type="spellEnd"/>
       <w:r>
         <w:rPr>
           <w:rFonts w:ascii="Arial" w:eastAsia="Times New Roman" w:hAnsi="Arial" w:cs="Arial"/>
@@ -2887,23 +2714,7 @@
           <w:rFonts w:ascii="Arial" w:eastAsia="Times New Roman" w:hAnsi="Arial" w:cs="Arial"/>
           <w:bdr w:val="none" w:sz="0" w:space="0" w:color="auto" w:frame="1"/>
         </w:rPr>
-        <w:t xml:space="preserve"> is one of the most important concepts when working with a </w:t>
-      </w:r>
-      <w:proofErr w:type="spellStart"/>
-      <w:r>
-        <w:rPr>
-          <w:rFonts w:ascii="Arial" w:eastAsia="Times New Roman" w:hAnsi="Arial" w:cs="Arial"/>
-          <w:bdr w:val="none" w:sz="0" w:space="0" w:color="auto" w:frame="1"/>
-        </w:rPr>
-        <w:t>GraphQL</w:t>
-      </w:r>
-      <w:proofErr w:type="spellEnd"/>
-      <w:r>
-        <w:rPr>
-          <w:rFonts w:ascii="Arial" w:eastAsia="Times New Roman" w:hAnsi="Arial" w:cs="Arial"/>
-          <w:bdr w:val="none" w:sz="0" w:space="0" w:color="auto" w:frame="1"/>
-        </w:rPr>
-        <w:t xml:space="preserve"> API</w:t>
+        <w:t> is one of the most important concepts when working with a GraphQL API</w:t>
       </w:r>
     </w:p>
     <w:p>
@@ -3392,19 +3203,11 @@
           <w:rFonts w:eastAsia="Times New Roman" w:cstheme="minorHAnsi"/>
         </w:rPr>
       </w:pPr>
-      <w:proofErr w:type="spellStart"/>
-      <w:r>
-        <w:rPr>
-          <w:rFonts w:eastAsia="Times New Roman" w:cstheme="minorHAnsi"/>
-        </w:rPr>
-        <w:t>GraphQL</w:t>
-      </w:r>
-      <w:proofErr w:type="spellEnd"/>
-      <w:r>
-        <w:rPr>
-          <w:rFonts w:eastAsia="Times New Roman" w:cstheme="minorHAnsi"/>
-        </w:rPr>
-        <w:t xml:space="preserve"> server with a connected database</w:t>
+      <w:r>
+        <w:rPr>
+          <w:rFonts w:eastAsia="Times New Roman" w:cstheme="minorHAnsi"/>
+        </w:rPr>
+        <w:t>GraphQL server with a connected database</w:t>
       </w:r>
     </w:p>
     <w:p>
@@ -3418,33 +3221,11 @@
           <w:rFonts w:eastAsia="Times New Roman" w:cstheme="minorHAnsi"/>
         </w:rPr>
       </w:pPr>
-      <w:proofErr w:type="spellStart"/>
-      <w:r>
-        <w:rPr>
-          <w:rFonts w:eastAsia="Times New Roman" w:cstheme="minorHAnsi"/>
-        </w:rPr>
-        <w:t>GraphQL</w:t>
-      </w:r>
-      <w:proofErr w:type="spellEnd"/>
-      <w:r>
-        <w:rPr>
-          <w:rFonts w:eastAsia="Times New Roman" w:cstheme="minorHAnsi"/>
-        </w:rPr>
-        <w:t xml:space="preserve"> server to integrate </w:t>
-      </w:r>
-      <w:proofErr w:type="spellStart"/>
-      <w:r>
-        <w:rPr>
-          <w:rFonts w:eastAsia="Times New Roman" w:cstheme="minorHAnsi"/>
-        </w:rPr>
-        <w:t>integrate</w:t>
-      </w:r>
-      <w:proofErr w:type="spellEnd"/>
-      <w:r>
-        <w:rPr>
-          <w:rFonts w:eastAsia="Times New Roman" w:cstheme="minorHAnsi"/>
-        </w:rPr>
-        <w:t xml:space="preserve"> existing system</w:t>
+      <w:r>
+        <w:rPr>
+          <w:rFonts w:eastAsia="Times New Roman" w:cstheme="minorHAnsi"/>
+        </w:rPr>
+        <w:t>GraphQL server to integrate integrate existing system</w:t>
       </w:r>
     </w:p>
     <w:p>
@@ -3510,25 +3291,7 @@
           <w:color w:val="393A34"/>
           <w:bdr w:val="none" w:sz="0" w:space="0" w:color="auto" w:frame="1"/>
         </w:rPr>
-        <w:t xml:space="preserve">node </w:t>
-      </w:r>
-      <w:proofErr w:type="spellStart"/>
-      <w:r>
-        <w:rPr>
-          <w:rStyle w:val="HTMLCode"/>
-          <w:color w:val="393A34"/>
-          <w:bdr w:val="none" w:sz="0" w:space="0" w:color="auto" w:frame="1"/>
-        </w:rPr>
-        <w:t>src</w:t>
-      </w:r>
-      <w:proofErr w:type="spellEnd"/>
-      <w:r>
-        <w:rPr>
-          <w:rStyle w:val="HTMLCode"/>
-          <w:color w:val="393A34"/>
-          <w:bdr w:val="none" w:sz="0" w:space="0" w:color="auto" w:frame="1"/>
-        </w:rPr>
-        <w:t>/index.js</w:t>
+        <w:t>node src/index.js</w:t>
       </w:r>
     </w:p>
     <w:p>
@@ -3574,41 +3337,13 @@
           <w:szCs w:val="23"/>
         </w:rPr>
       </w:pPr>
-      <w:proofErr w:type="spellStart"/>
       <w:r>
         <w:rPr>
           <w:rStyle w:val="HTMLCode"/>
           <w:color w:val="393A34"/>
           <w:bdr w:val="none" w:sz="0" w:space="0" w:color="auto" w:frame="1"/>
         </w:rPr>
-        <w:t>npx</w:t>
-      </w:r>
-      <w:proofErr w:type="spellEnd"/>
-      <w:r>
-        <w:rPr>
-          <w:rStyle w:val="HTMLCode"/>
-          <w:color w:val="393A34"/>
-          <w:bdr w:val="none" w:sz="0" w:space="0" w:color="auto" w:frame="1"/>
-        </w:rPr>
-        <w:t xml:space="preserve"> </w:t>
-      </w:r>
-      <w:proofErr w:type="spellStart"/>
-      <w:r>
-        <w:rPr>
-          <w:rStyle w:val="HTMLCode"/>
-          <w:color w:val="393A34"/>
-          <w:bdr w:val="none" w:sz="0" w:space="0" w:color="auto" w:frame="1"/>
-        </w:rPr>
-        <w:t>prisma</w:t>
-      </w:r>
-      <w:proofErr w:type="spellEnd"/>
-      <w:r>
-        <w:rPr>
-          <w:rStyle w:val="HTMLCode"/>
-          <w:color w:val="393A34"/>
-          <w:bdr w:val="none" w:sz="0" w:space="0" w:color="auto" w:frame="1"/>
-        </w:rPr>
-        <w:t xml:space="preserve"> studio</w:t>
+        <w:t>npx prisma studio</w:t>
       </w:r>
     </w:p>
     <w:p>
@@ -3621,65 +3356,24 @@
     <w:p>
       <w:pPr>
         <w:rPr>
-          <w:rFonts w:eastAsia="Times New Roman" w:cstheme="minorHAnsi"/>
-        </w:rPr>
-      </w:pPr>
-    </w:p>
-    <w:p>
-      <w:pPr>
-        <w:rPr>
-          <w:rFonts w:eastAsia="Times New Roman" w:cstheme="minorHAnsi"/>
-          <w:b/>
-          <w:bCs/>
-        </w:rPr>
-      </w:pPr>
-      <w:r>
-        <w:rPr>
-          <w:rFonts w:eastAsia="Times New Roman" w:cstheme="minorHAnsi"/>
-          <w:b/>
-          <w:bCs/>
-        </w:rPr>
-        <w:t>Setting up</w:t>
-      </w:r>
-      <w:r>
-        <w:rPr>
-          <w:rFonts w:eastAsia="Times New Roman" w:cstheme="minorHAnsi"/>
-          <w:b/>
-          <w:bCs/>
-        </w:rPr>
-        <w:t xml:space="preserve"> </w:t>
-      </w:r>
-      <w:proofErr w:type="spellStart"/>
-      <w:r>
-        <w:rPr>
-          <w:rFonts w:eastAsia="Times New Roman" w:cstheme="minorHAnsi"/>
-          <w:b/>
-          <w:bCs/>
-        </w:rPr>
-        <w:t>prisma</w:t>
-      </w:r>
-      <w:proofErr w:type="spellEnd"/>
-      <w:r>
-        <w:rPr>
-          <w:rFonts w:eastAsia="Times New Roman" w:cstheme="minorHAnsi"/>
-          <w:b/>
-          <w:bCs/>
-        </w:rPr>
-        <w:t xml:space="preserve"> + Apollo +</w:t>
-      </w:r>
-      <w:r>
-        <w:rPr>
-          <w:rFonts w:eastAsia="Times New Roman" w:cstheme="minorHAnsi"/>
-          <w:b/>
-          <w:bCs/>
-        </w:rPr>
-        <w:t xml:space="preserve"> node</w:t>
-      </w:r>
-    </w:p>
-    <w:p>
-      <w:pPr>
-        <w:rPr>
-          <w:rFonts w:eastAsia="Times New Roman" w:cstheme="minorHAnsi" w:hint="eastAsia"/>
+          <w:rFonts w:ascii="Calibri" w:eastAsia="Batang" w:hAnsi="Calibri" w:cs="Calibri"/>
+          <w:b/>
+          <w:bCs/>
+        </w:rPr>
+      </w:pPr>
+      <w:r>
+        <w:rPr>
+          <w:rFonts w:ascii="Calibri" w:eastAsia="Batang" w:hAnsi="Calibri" w:cs="Calibri"/>
+          <w:b/>
+          <w:bCs/>
+        </w:rPr>
+        <w:t>Updating Prisma database</w:t>
+      </w:r>
+    </w:p>
+    <w:p>
+      <w:pPr>
+        <w:rPr>
+          <w:rFonts w:ascii="Batang" w:eastAsia="Batang" w:hAnsi="Batang" w:cs="Batang"/>
         </w:rPr>
       </w:pPr>
     </w:p>
@@ -3695,10 +3389,109 @@
           <w:szCs w:val="23"/>
         </w:rPr>
       </w:pPr>
-      <w:proofErr w:type="spellStart"/>
+      <w:r>
+        <w:rPr>
+          <w:rStyle w:val="HTMLCode"/>
+          <w:color w:val="393A34"/>
+          <w:bdr w:val="none" w:sz="0" w:space="0" w:color="auto" w:frame="1"/>
+        </w:rPr>
+        <w:t xml:space="preserve">npx prisma migrate dev --name </w:t>
+      </w:r>
       <w:r>
         <w:rPr>
           <w:rStyle w:val="token"/>
+          <w:color w:val="E3116C"/>
+          <w:bdr w:val="none" w:sz="0" w:space="0" w:color="auto" w:frame="1"/>
+        </w:rPr>
+        <w:t>"add-user-model"</w:t>
+      </w:r>
+      <w:r>
+        <w:rPr>
+          <w:rStyle w:val="HTMLCode"/>
+          <w:color w:val="393A34"/>
+          <w:bdr w:val="none" w:sz="0" w:space="0" w:color="auto" w:frame="1"/>
+        </w:rPr>
+        <w:t xml:space="preserve"> --preview-feature</w:t>
+      </w:r>
+    </w:p>
+    <w:p>
+      <w:pPr>
+        <w:tabs>
+          <w:tab w:val="left" w:pos="5496"/>
+        </w:tabs>
+        <w:rPr>
+          <w:rFonts w:ascii="Batang" w:eastAsia="Batang" w:hAnsi="Batang" w:cs="Batang"/>
+        </w:rPr>
+      </w:pPr>
+      <w:r>
+        <w:rPr>
+          <w:rFonts w:ascii="Batang" w:eastAsia="Batang" w:hAnsi="Batang" w:cs="Batang"/>
+        </w:rPr>
+        <w:tab/>
+      </w:r>
+    </w:p>
+    <w:p>
+      <w:pPr>
+        <w:rPr>
+          <w:rFonts w:eastAsia="Times New Roman" w:cstheme="minorHAnsi"/>
+        </w:rPr>
+      </w:pPr>
+    </w:p>
+    <w:p>
+      <w:pPr>
+        <w:rPr>
+          <w:rFonts w:eastAsia="Times New Roman" w:cstheme="minorHAnsi"/>
+          <w:b/>
+          <w:bCs/>
+        </w:rPr>
+      </w:pPr>
+      <w:r>
+        <w:rPr>
+          <w:rFonts w:eastAsia="Times New Roman" w:cstheme="minorHAnsi"/>
+          <w:b/>
+          <w:bCs/>
+        </w:rPr>
+        <w:t>Setting up</w:t>
+      </w:r>
+      <w:r>
+        <w:rPr>
+          <w:rFonts w:eastAsia="Times New Roman" w:cstheme="minorHAnsi"/>
+          <w:b/>
+          <w:bCs/>
+        </w:rPr>
+        <w:t xml:space="preserve"> prisma + Apollo +</w:t>
+      </w:r>
+      <w:r>
+        <w:rPr>
+          <w:rFonts w:eastAsia="Times New Roman" w:cstheme="minorHAnsi"/>
+          <w:b/>
+          <w:bCs/>
+        </w:rPr>
+        <w:t xml:space="preserve"> node</w:t>
+      </w:r>
+    </w:p>
+    <w:p>
+      <w:pPr>
+        <w:rPr>
+          <w:rFonts w:eastAsia="Times New Roman" w:cstheme="minorHAnsi" w:hint="eastAsia"/>
+        </w:rPr>
+      </w:pPr>
+    </w:p>
+    <w:p>
+      <w:pPr>
+        <w:pStyle w:val="HTMLPreformatted"/>
+        <w:spacing w:line="288" w:lineRule="atLeast"/>
+        <w:textAlignment w:val="baseline"/>
+        <w:rPr>
+          <w:rFonts w:ascii="Consolas" w:hAnsi="Consolas" w:cs="Consolas"/>
+          <w:color w:val="393A34"/>
+          <w:sz w:val="23"/>
+          <w:szCs w:val="23"/>
+        </w:rPr>
+      </w:pPr>
+      <w:r>
+        <w:rPr>
+          <w:rStyle w:val="token"/>
           <w:b/>
           <w:bCs/>
           <w:color w:val="9A050F"/>
@@ -3706,7 +3499,6 @@
         </w:rPr>
         <w:t>npm</w:t>
       </w:r>
-      <w:proofErr w:type="spellEnd"/>
       <w:r>
         <w:rPr>
           <w:rStyle w:val="HTMLCode"/>
@@ -3763,7 +3555,6 @@
           <w:szCs w:val="23"/>
         </w:rPr>
       </w:pPr>
-      <w:proofErr w:type="spellStart"/>
       <w:r>
         <w:rPr>
           <w:rFonts w:ascii="Courier New" w:eastAsia="Times New Roman" w:hAnsi="Courier New" w:cs="Courier New"/>
@@ -3776,7 +3567,6 @@
         </w:rPr>
         <w:t>npm</w:t>
       </w:r>
-      <w:proofErr w:type="spellEnd"/>
       <w:r>
         <w:rPr>
           <w:rFonts w:ascii="Courier New" w:eastAsia="Times New Roman" w:hAnsi="Courier New" w:cs="Courier New"/>
@@ -3829,77 +3619,40 @@
           <w:szCs w:val="23"/>
         </w:rPr>
       </w:pPr>
-      <w:proofErr w:type="spellStart"/>
       <w:r>
         <w:rPr>
           <w:rStyle w:val="HTMLCode"/>
           <w:color w:val="393A34"/>
           <w:bdr w:val="none" w:sz="0" w:space="0" w:color="auto" w:frame="1"/>
         </w:rPr>
-        <w:t>npx</w:t>
-      </w:r>
-      <w:proofErr w:type="spellEnd"/>
-      <w:r>
-        <w:rPr>
-          <w:rStyle w:val="HTMLCode"/>
-          <w:color w:val="393A34"/>
-          <w:bdr w:val="none" w:sz="0" w:space="0" w:color="auto" w:frame="1"/>
-        </w:rPr>
-        <w:t xml:space="preserve"> </w:t>
-      </w:r>
-      <w:proofErr w:type="spellStart"/>
-      <w:r>
-        <w:rPr>
-          <w:rStyle w:val="HTMLCode"/>
-          <w:color w:val="393A34"/>
-          <w:bdr w:val="none" w:sz="0" w:space="0" w:color="auto" w:frame="1"/>
-        </w:rPr>
-        <w:t>prisma</w:t>
-      </w:r>
-      <w:proofErr w:type="spellEnd"/>
-      <w:r>
-        <w:rPr>
-          <w:rStyle w:val="HTMLCode"/>
-          <w:color w:val="393A34"/>
-          <w:bdr w:val="none" w:sz="0" w:space="0" w:color="auto" w:frame="1"/>
-        </w:rPr>
-        <w:t xml:space="preserve"> </w:t>
-      </w:r>
-      <w:proofErr w:type="spellStart"/>
-      <w:r>
-        <w:rPr>
-          <w:rStyle w:val="HTMLCode"/>
-          <w:color w:val="393A34"/>
-          <w:bdr w:val="none" w:sz="0" w:space="0" w:color="auto" w:frame="1"/>
-        </w:rPr>
-        <w:t>init</w:t>
-      </w:r>
-      <w:proofErr w:type="spellEnd"/>
-    </w:p>
-    <w:p>
-      <w:pPr>
-        <w:rPr>
-          <w:rFonts w:eastAsia="Times New Roman" w:cstheme="minorHAnsi"/>
-        </w:rPr>
-      </w:pPr>
-    </w:p>
-    <w:p>
-      <w:pPr>
-        <w:rPr>
-          <w:rFonts w:eastAsia="Times New Roman" w:cstheme="minorHAnsi"/>
-        </w:rPr>
-      </w:pPr>
-    </w:p>
-    <w:p>
-      <w:pPr>
-        <w:rPr>
-          <w:rFonts w:eastAsia="Times New Roman" w:cstheme="minorHAnsi"/>
-        </w:rPr>
-      </w:pPr>
-      <w:r>
-        <w:rPr>
-          <w:rFonts w:eastAsia="Times New Roman" w:cstheme="minorHAnsi"/>
-        </w:rPr>
+        <w:t>npx prisma init</w:t>
+      </w:r>
+    </w:p>
+    <w:p>
+      <w:pPr>
+        <w:rPr>
+          <w:rFonts w:eastAsia="Times New Roman" w:cstheme="minorHAnsi"/>
+        </w:rPr>
+      </w:pPr>
+    </w:p>
+    <w:p>
+      <w:pPr>
+        <w:rPr>
+          <w:rFonts w:eastAsia="Times New Roman" w:cstheme="minorHAnsi"/>
+        </w:rPr>
+      </w:pPr>
+    </w:p>
+    <w:p>
+      <w:pPr>
+        <w:rPr>
+          <w:rFonts w:eastAsia="Times New Roman" w:cstheme="minorHAnsi"/>
+        </w:rPr>
+      </w:pPr>
+      <w:r>
+        <w:rPr>
+          <w:rFonts w:eastAsia="Times New Roman" w:cstheme="minorHAnsi"/>
+        </w:rPr>
+        <w:lastRenderedPageBreak/>
         <w:drawing>
           <wp:inline distT="0" distB="0" distL="0" distR="0" wp14:anchorId="7D3BF665" wp14:editId="0627477A">
             <wp:extent cx="5943600" cy="3301365"/>
@@ -4024,6 +3777,7 @@
         <w:rPr>
           <w:rFonts w:eastAsia="Times New Roman" w:cstheme="minorHAnsi"/>
         </w:rPr>
+        <w:lastRenderedPageBreak/>
         <w:drawing>
           <wp:inline distT="0" distB="0" distL="0" distR="0" wp14:anchorId="3920CD9F" wp14:editId="354B337C">
             <wp:extent cx="5943600" cy="3743960"/>

</xml_diff>

<commit_message>
feat: Add progress #45 'graph-ql'
</commit_message>
<xml_diff>
--- a/graph-ql/notes.docx
+++ b/graph-ql/notes.docx
@@ -3348,92 +3348,11 @@
     </w:p>
     <w:p>
       <w:pPr>
-        <w:rPr>
-          <w:rFonts w:ascii="Batang" w:eastAsia="Batang" w:hAnsi="Batang" w:cs="Batang"/>
-        </w:rPr>
-      </w:pPr>
-    </w:p>
-    <w:p>
-      <w:pPr>
-        <w:rPr>
-          <w:rFonts w:ascii="Calibri" w:eastAsia="Batang" w:hAnsi="Calibri" w:cs="Calibri"/>
-          <w:b/>
-          <w:bCs/>
-        </w:rPr>
-      </w:pPr>
-      <w:r>
-        <w:rPr>
-          <w:rFonts w:ascii="Calibri" w:eastAsia="Batang" w:hAnsi="Calibri" w:cs="Calibri"/>
-          <w:b/>
-          <w:bCs/>
-        </w:rPr>
-        <w:t>Updating Prisma database</w:t>
-      </w:r>
-    </w:p>
-    <w:p>
-      <w:pPr>
-        <w:rPr>
-          <w:rFonts w:ascii="Batang" w:eastAsia="Batang" w:hAnsi="Batang" w:cs="Batang"/>
-        </w:rPr>
-      </w:pPr>
-    </w:p>
-    <w:p>
-      <w:pPr>
-        <w:pStyle w:val="HTMLPreformatted"/>
-        <w:spacing w:line="288" w:lineRule="atLeast"/>
-        <w:textAlignment w:val="baseline"/>
-        <w:rPr>
-          <w:rFonts w:ascii="Consolas" w:hAnsi="Consolas" w:cs="Consolas"/>
-          <w:color w:val="393A34"/>
-          <w:sz w:val="23"/>
-          <w:szCs w:val="23"/>
-        </w:rPr>
-      </w:pPr>
-      <w:r>
-        <w:rPr>
-          <w:rStyle w:val="HTMLCode"/>
-          <w:color w:val="393A34"/>
-          <w:bdr w:val="none" w:sz="0" w:space="0" w:color="auto" w:frame="1"/>
-        </w:rPr>
-        <w:t xml:space="preserve">npx prisma migrate dev --name </w:t>
-      </w:r>
-      <w:r>
-        <w:rPr>
-          <w:rStyle w:val="token"/>
-          <w:color w:val="E3116C"/>
-          <w:bdr w:val="none" w:sz="0" w:space="0" w:color="auto" w:frame="1"/>
-        </w:rPr>
-        <w:t>"add-user-model"</w:t>
-      </w:r>
-      <w:r>
-        <w:rPr>
-          <w:rStyle w:val="HTMLCode"/>
-          <w:color w:val="393A34"/>
-          <w:bdr w:val="none" w:sz="0" w:space="0" w:color="auto" w:frame="1"/>
-        </w:rPr>
-        <w:t xml:space="preserve"> --preview-feature</w:t>
-      </w:r>
-    </w:p>
-    <w:p>
-      <w:pPr>
         <w:tabs>
           <w:tab w:val="left" w:pos="5496"/>
         </w:tabs>
         <w:rPr>
           <w:rFonts w:ascii="Batang" w:eastAsia="Batang" w:hAnsi="Batang" w:cs="Batang"/>
-        </w:rPr>
-      </w:pPr>
-      <w:r>
-        <w:rPr>
-          <w:rFonts w:ascii="Batang" w:eastAsia="Batang" w:hAnsi="Batang" w:cs="Batang"/>
-        </w:rPr>
-        <w:tab/>
-      </w:r>
-    </w:p>
-    <w:p>
-      <w:pPr>
-        <w:rPr>
-          <w:rFonts w:eastAsia="Times New Roman" w:cstheme="minorHAnsi"/>
         </w:rPr>
       </w:pPr>
     </w:p>
@@ -3652,7 +3571,6 @@
         <w:rPr>
           <w:rFonts w:eastAsia="Times New Roman" w:cstheme="minorHAnsi"/>
         </w:rPr>
-        <w:lastRenderedPageBreak/>
         <w:drawing>
           <wp:inline distT="0" distB="0" distL="0" distR="0" wp14:anchorId="7D3BF665" wp14:editId="0627477A">
             <wp:extent cx="5943600" cy="3301365"/>
@@ -3710,6 +3628,7 @@
           <w:color w:val="393A34"/>
           <w:bdr w:val="none" w:sz="0" w:space="0" w:color="auto" w:frame="1"/>
         </w:rPr>
+        <w:lastRenderedPageBreak/>
         <w:drawing>
           <wp:inline distT="0" distB="0" distL="0" distR="0" wp14:anchorId="0C460C44" wp14:editId="5FC4DE86">
             <wp:extent cx="5943600" cy="1284605"/>
@@ -3777,7 +3696,6 @@
         <w:rPr>
           <w:rFonts w:eastAsia="Times New Roman" w:cstheme="minorHAnsi"/>
         </w:rPr>
-        <w:lastRenderedPageBreak/>
         <w:drawing>
           <wp:inline distT="0" distB="0" distL="0" distR="0" wp14:anchorId="3920CD9F" wp14:editId="354B337C">
             <wp:extent cx="5943600" cy="3743960"/>
@@ -3920,6 +3838,219 @@
     <w:p>
       <w:pPr>
         <w:rPr>
+          <w:rFonts w:ascii="Calibri" w:eastAsia="Batang" w:hAnsi="Calibri" w:cs="Calibri"/>
+          <w:b/>
+          <w:bCs/>
+        </w:rPr>
+      </w:pPr>
+    </w:p>
+    <w:p>
+      <w:pPr>
+        <w:rPr>
+          <w:rFonts w:ascii="Calibri" w:eastAsia="Batang" w:hAnsi="Calibri" w:cs="Calibri"/>
+          <w:b/>
+          <w:bCs/>
+        </w:rPr>
+      </w:pPr>
+      <w:r>
+        <w:rPr>
+          <w:rFonts w:ascii="Calibri" w:eastAsia="Batang" w:hAnsi="Calibri" w:cs="Calibri"/>
+          <w:b/>
+          <w:bCs/>
+        </w:rPr>
+        <w:t>Updating Prisma database</w:t>
+      </w:r>
+    </w:p>
+    <w:p>
+      <w:pPr>
+        <w:rPr>
+          <w:rFonts w:ascii="Batang" w:eastAsia="Batang" w:hAnsi="Batang" w:cs="Batang"/>
+        </w:rPr>
+      </w:pPr>
+    </w:p>
+    <w:p>
+      <w:pPr>
+        <w:pStyle w:val="HTMLPreformatted"/>
+        <w:spacing w:line="288" w:lineRule="atLeast"/>
+        <w:textAlignment w:val="baseline"/>
+        <w:rPr>
+          <w:rStyle w:val="HTMLCode"/>
+          <w:color w:val="393A34"/>
+          <w:bdr w:val="none" w:sz="0" w:space="0" w:color="auto" w:frame="1"/>
+        </w:rPr>
+      </w:pPr>
+      <w:r>
+        <w:rPr>
+          <w:rStyle w:val="HTMLCode"/>
+          <w:color w:val="393A34"/>
+          <w:bdr w:val="none" w:sz="0" w:space="0" w:color="auto" w:frame="1"/>
+        </w:rPr>
+        <w:t xml:space="preserve">npx prisma migrate dev --name </w:t>
+      </w:r>
+      <w:r>
+        <w:rPr>
+          <w:rStyle w:val="token"/>
+          <w:color w:val="E3116C"/>
+          <w:bdr w:val="none" w:sz="0" w:space="0" w:color="auto" w:frame="1"/>
+        </w:rPr>
+        <w:t>"add-user-model"</w:t>
+      </w:r>
+      <w:r>
+        <w:rPr>
+          <w:rStyle w:val="HTMLCode"/>
+          <w:color w:val="393A34"/>
+          <w:bdr w:val="none" w:sz="0" w:space="0" w:color="auto" w:frame="1"/>
+        </w:rPr>
+        <w:t xml:space="preserve"> --preview-feature</w:t>
+      </w:r>
+    </w:p>
+    <w:p>
+      <w:pPr>
+        <w:pStyle w:val="HTMLPreformatted"/>
+        <w:spacing w:line="288" w:lineRule="atLeast"/>
+        <w:textAlignment w:val="baseline"/>
+        <w:rPr>
+          <w:rStyle w:val="HTMLCode"/>
+          <w:color w:val="393A34"/>
+          <w:bdr w:val="none" w:sz="0" w:space="0" w:color="auto" w:frame="1"/>
+        </w:rPr>
+      </w:pPr>
+    </w:p>
+    <w:p>
+      <w:pPr>
+        <w:pStyle w:val="HTMLPreformatted"/>
+        <w:spacing w:line="288" w:lineRule="atLeast"/>
+        <w:textAlignment w:val="baseline"/>
+        <w:rPr>
+          <w:rStyle w:val="HTMLCode"/>
+          <w:color w:val="393A34"/>
+          <w:bdr w:val="none" w:sz="0" w:space="0" w:color="auto" w:frame="1"/>
+        </w:rPr>
+      </w:pPr>
+      <w:r>
+        <w:rPr>
+          <w:rStyle w:val="HTMLCode"/>
+          <w:color w:val="393A34"/>
+          <w:bdr w:val="none" w:sz="0" w:space="0" w:color="auto" w:frame="1"/>
+        </w:rPr>
+        <w:drawing>
+          <wp:inline distT="0" distB="0" distL="0" distR="0" wp14:anchorId="43B240AC" wp14:editId="42979814">
+            <wp:extent cx="5943600" cy="3215640"/>
+            <wp:effectExtent l="0" t="0" r="0" b="0"/>
+            <wp:docPr id="23" name="Picture 23" descr="Graphical user interface, text, application, email&#10;&#10;Description automatically generated"/>
+            <wp:cNvGraphicFramePr>
+              <a:graphicFrameLocks xmlns:a="http://schemas.openxmlformats.org/drawingml/2006/main" noChangeAspect="1"/>
+            </wp:cNvGraphicFramePr>
+            <a:graphic xmlns:a="http://schemas.openxmlformats.org/drawingml/2006/main">
+              <a:graphicData uri="http://schemas.openxmlformats.org/drawingml/2006/picture">
+                <pic:pic xmlns:pic="http://schemas.openxmlformats.org/drawingml/2006/picture">
+                  <pic:nvPicPr>
+                    <pic:cNvPr id="23" name="Picture 23" descr="Graphical user interface, text, application, email&#10;&#10;Description automatically generated"/>
+                    <pic:cNvPicPr/>
+                  </pic:nvPicPr>
+                  <pic:blipFill>
+                    <a:blip r:embed="rId25"/>
+                    <a:stretch>
+                      <a:fillRect/>
+                    </a:stretch>
+                  </pic:blipFill>
+                  <pic:spPr>
+                    <a:xfrm>
+                      <a:off x="0" y="0"/>
+                      <a:ext cx="5943600" cy="3215640"/>
+                    </a:xfrm>
+                    <a:prstGeom prst="rect">
+                      <a:avLst/>
+                    </a:prstGeom>
+                  </pic:spPr>
+                </pic:pic>
+              </a:graphicData>
+            </a:graphic>
+          </wp:inline>
+        </w:drawing>
+      </w:r>
+    </w:p>
+    <w:p>
+      <w:pPr>
+        <w:pStyle w:val="HTMLPreformatted"/>
+        <w:spacing w:line="288" w:lineRule="atLeast"/>
+        <w:textAlignment w:val="baseline"/>
+        <w:rPr>
+          <w:rStyle w:val="HTMLCode"/>
+          <w:color w:val="393A34"/>
+          <w:bdr w:val="none" w:sz="0" w:space="0" w:color="auto" w:frame="1"/>
+        </w:rPr>
+      </w:pPr>
+    </w:p>
+    <w:p>
+      <w:pPr>
+        <w:pStyle w:val="HTMLPreformatted"/>
+        <w:spacing w:line="288" w:lineRule="atLeast"/>
+        <w:textAlignment w:val="baseline"/>
+        <w:rPr>
+          <w:rStyle w:val="HTMLCode"/>
+          <w:b/>
+          <w:bCs/>
+          <w:color w:val="393A34"/>
+          <w:bdr w:val="none" w:sz="0" w:space="0" w:color="auto" w:frame="1"/>
+        </w:rPr>
+      </w:pPr>
+      <w:r>
+        <w:rPr>
+          <w:rStyle w:val="HTMLCode"/>
+          <w:b/>
+          <w:bCs/>
+          <w:color w:val="393A34"/>
+          <w:bdr w:val="none" w:sz="0" w:space="0" w:color="auto" w:frame="1"/>
+        </w:rPr>
+        <w:t>Regenerating Prisma Client</w:t>
+      </w:r>
+    </w:p>
+    <w:p>
+      <w:pPr>
+        <w:pStyle w:val="HTMLPreformatted"/>
+        <w:spacing w:line="288" w:lineRule="atLeast"/>
+        <w:textAlignment w:val="baseline"/>
+        <w:rPr>
+          <w:rStyle w:val="HTMLCode"/>
+          <w:b/>
+          <w:bCs/>
+          <w:color w:val="393A34"/>
+          <w:bdr w:val="none" w:sz="0" w:space="0" w:color="auto" w:frame="1"/>
+        </w:rPr>
+      </w:pPr>
+    </w:p>
+    <w:p>
+      <w:pPr>
+        <w:pStyle w:val="HTMLPreformatted"/>
+        <w:spacing w:line="288" w:lineRule="atLeast"/>
+        <w:textAlignment w:val="baseline"/>
+        <w:rPr>
+          <w:rFonts w:ascii="Consolas" w:hAnsi="Consolas" w:cs="Consolas"/>
+          <w:color w:val="393A34"/>
+          <w:sz w:val="23"/>
+          <w:szCs w:val="23"/>
+        </w:rPr>
+      </w:pPr>
+      <w:r>
+        <w:rPr>
+          <w:rStyle w:val="HTMLCode"/>
+          <w:color w:val="393A34"/>
+          <w:bdr w:val="none" w:sz="0" w:space="0" w:color="auto" w:frame="1"/>
+        </w:rPr>
+        <w:t>npx prisma generate</w:t>
+      </w:r>
+    </w:p>
+    <w:p>
+      <w:pPr>
+        <w:rPr>
+          <w:rFonts w:ascii="Times New Roman" w:eastAsia="Times New Roman" w:hAnsi="Times New Roman" w:cs="Times New Roman"/>
+        </w:rPr>
+      </w:pPr>
+    </w:p>
+    <w:p>
+      <w:pPr>
+        <w:rPr>
           <w:rFonts w:cstheme="minorHAnsi"/>
           <w:b/>
           <w:bCs/>
@@ -3927,7 +4058,32 @@
           <w:szCs w:val="40"/>
         </w:rPr>
       </w:pPr>
-      <w:r>
+    </w:p>
+    <w:p>
+      <w:pPr>
+        <w:textAlignment w:val="baseline"/>
+        <w:outlineLvl w:val="2"/>
+        <w:rPr>
+          <w:rFonts w:eastAsia="Times New Roman" w:cstheme="minorHAnsi"/>
+          <w:b/>
+          <w:bCs/>
+        </w:rPr>
+      </w:pPr>
+      <w:r>
+        <w:rPr>
+          <w:rFonts w:eastAsia="Times New Roman" w:cstheme="minorHAnsi"/>
+          <w:b/>
+          <w:bCs/>
+          <w:bdr w:val="none" w:sz="0" w:space="0" w:color="auto" w:frame="1"/>
+        </w:rPr>
+        <w:t>Extending the GraphQL schema</w:t>
+      </w:r>
+    </w:p>
+    <w:p>
+      <w:pPr>
+        <w:tabs>
+          <w:tab w:val="left" w:pos="3000"/>
+        </w:tabs>
         <w:rPr>
           <w:rFonts w:cstheme="minorHAnsi"/>
           <w:b/>
@@ -3935,13 +4091,225 @@
           <w:sz w:val="40"/>
           <w:szCs w:val="40"/>
         </w:rPr>
-        <w:t>Connecting the Server and Database with Prisma Client</w:t>
-      </w:r>
-    </w:p>
-    <w:p>
-      <w:pPr>
-        <w:rPr>
-          <w:rFonts w:eastAsia="Times New Roman" w:cstheme="minorHAnsi"/>
+      </w:pPr>
+    </w:p>
+    <w:p>
+      <w:pPr>
+        <w:tabs>
+          <w:tab w:val="left" w:pos="3000"/>
+        </w:tabs>
+        <w:rPr>
+          <w:rFonts w:cstheme="minorHAnsi"/>
+          <w:sz w:val="40"/>
+          <w:szCs w:val="40"/>
+        </w:rPr>
+      </w:pPr>
+      <w:r>
+        <w:rPr>
+          <w:rFonts w:cstheme="minorHAnsi"/>
+          <w:sz w:val="40"/>
+          <w:szCs w:val="40"/>
+        </w:rPr>
+        <w:drawing>
+          <wp:inline distT="0" distB="0" distL="0" distR="0" wp14:anchorId="637B893D" wp14:editId="3C495E1F">
+            <wp:extent cx="5943600" cy="1948815"/>
+            <wp:effectExtent l="0" t="0" r="0" b="0"/>
+            <wp:docPr id="24" name="Picture 24" descr="Graphical user interface, text, application, email&#10;&#10;Description automatically generated"/>
+            <wp:cNvGraphicFramePr>
+              <a:graphicFrameLocks xmlns:a="http://schemas.openxmlformats.org/drawingml/2006/main" noChangeAspect="1"/>
+            </wp:cNvGraphicFramePr>
+            <a:graphic xmlns:a="http://schemas.openxmlformats.org/drawingml/2006/main">
+              <a:graphicData uri="http://schemas.openxmlformats.org/drawingml/2006/picture">
+                <pic:pic xmlns:pic="http://schemas.openxmlformats.org/drawingml/2006/picture">
+                  <pic:nvPicPr>
+                    <pic:cNvPr id="24" name="Picture 24" descr="Graphical user interface, text, application, email&#10;&#10;Description automatically generated"/>
+                    <pic:cNvPicPr/>
+                  </pic:nvPicPr>
+                  <pic:blipFill>
+                    <a:blip r:embed="rId26"/>
+                    <a:stretch>
+                      <a:fillRect/>
+                    </a:stretch>
+                  </pic:blipFill>
+                  <pic:spPr>
+                    <a:xfrm>
+                      <a:off x="0" y="0"/>
+                      <a:ext cx="5943600" cy="1948815"/>
+                    </a:xfrm>
+                    <a:prstGeom prst="rect">
+                      <a:avLst/>
+                    </a:prstGeom>
+                  </pic:spPr>
+                </pic:pic>
+              </a:graphicData>
+            </a:graphic>
+          </wp:inline>
+        </w:drawing>
+      </w:r>
+    </w:p>
+    <w:p>
+      <w:pPr>
+        <w:tabs>
+          <w:tab w:val="left" w:pos="3000"/>
+        </w:tabs>
+        <w:rPr>
+          <w:noProof/>
+        </w:rPr>
+      </w:pPr>
+      <w:r>
+        <w:rPr>
+          <w:rFonts w:cstheme="minorHAnsi"/>
+          <w:sz w:val="40"/>
+          <w:szCs w:val="40"/>
+        </w:rPr>
+        <w:lastRenderedPageBreak/>
+        <w:drawing>
+          <wp:inline distT="0" distB="0" distL="0" distR="0" wp14:anchorId="5441EA3F" wp14:editId="2B498A3D">
+            <wp:extent cx="5943600" cy="2688590"/>
+            <wp:effectExtent l="0" t="0" r="0" b="3810"/>
+            <wp:docPr id="25" name="Picture 25" descr="Graphical user interface, text, application&#10;&#10;Description automatically generated"/>
+            <wp:cNvGraphicFramePr>
+              <a:graphicFrameLocks xmlns:a="http://schemas.openxmlformats.org/drawingml/2006/main" noChangeAspect="1"/>
+            </wp:cNvGraphicFramePr>
+            <a:graphic xmlns:a="http://schemas.openxmlformats.org/drawingml/2006/main">
+              <a:graphicData uri="http://schemas.openxmlformats.org/drawingml/2006/picture">
+                <pic:pic xmlns:pic="http://schemas.openxmlformats.org/drawingml/2006/picture">
+                  <pic:nvPicPr>
+                    <pic:cNvPr id="25" name="Picture 25" descr="Graphical user interface, text, application&#10;&#10;Description automatically generated"/>
+                    <pic:cNvPicPr/>
+                  </pic:nvPicPr>
+                  <pic:blipFill>
+                    <a:blip r:embed="rId27"/>
+                    <a:stretch>
+                      <a:fillRect/>
+                    </a:stretch>
+                  </pic:blipFill>
+                  <pic:spPr>
+                    <a:xfrm>
+                      <a:off x="0" y="0"/>
+                      <a:ext cx="5943600" cy="2688590"/>
+                    </a:xfrm>
+                    <a:prstGeom prst="rect">
+                      <a:avLst/>
+                    </a:prstGeom>
+                  </pic:spPr>
+                </pic:pic>
+              </a:graphicData>
+            </a:graphic>
+          </wp:inline>
+        </w:drawing>
+      </w:r>
+      <w:r>
+        <w:rPr>
+          <w:noProof/>
+        </w:rPr>
+        <w:t xml:space="preserve"> </w:t>
+      </w:r>
+      <w:r>
+        <w:rPr>
+          <w:rFonts w:cstheme="minorHAnsi"/>
+          <w:sz w:val="40"/>
+          <w:szCs w:val="40"/>
+        </w:rPr>
+        <w:drawing>
+          <wp:inline distT="0" distB="0" distL="0" distR="0" wp14:anchorId="6306A6A2" wp14:editId="5D861DCE">
+            <wp:extent cx="5943600" cy="2343150"/>
+            <wp:effectExtent l="0" t="0" r="0" b="6350"/>
+            <wp:docPr id="26" name="Picture 26" descr="Graphical user interface, application&#10;&#10;Description automatically generated"/>
+            <wp:cNvGraphicFramePr>
+              <a:graphicFrameLocks xmlns:a="http://schemas.openxmlformats.org/drawingml/2006/main" noChangeAspect="1"/>
+            </wp:cNvGraphicFramePr>
+            <a:graphic xmlns:a="http://schemas.openxmlformats.org/drawingml/2006/main">
+              <a:graphicData uri="http://schemas.openxmlformats.org/drawingml/2006/picture">
+                <pic:pic xmlns:pic="http://schemas.openxmlformats.org/drawingml/2006/picture">
+                  <pic:nvPicPr>
+                    <pic:cNvPr id="26" name="Picture 26" descr="Graphical user interface, application&#10;&#10;Description automatically generated"/>
+                    <pic:cNvPicPr/>
+                  </pic:nvPicPr>
+                  <pic:blipFill>
+                    <a:blip r:embed="rId28"/>
+                    <a:stretch>
+                      <a:fillRect/>
+                    </a:stretch>
+                  </pic:blipFill>
+                  <pic:spPr>
+                    <a:xfrm>
+                      <a:off x="0" y="0"/>
+                      <a:ext cx="5943600" cy="2343150"/>
+                    </a:xfrm>
+                    <a:prstGeom prst="rect">
+                      <a:avLst/>
+                    </a:prstGeom>
+                  </pic:spPr>
+                </pic:pic>
+              </a:graphicData>
+            </a:graphic>
+          </wp:inline>
+        </w:drawing>
+      </w:r>
+    </w:p>
+    <w:p>
+      <w:pPr>
+        <w:tabs>
+          <w:tab w:val="left" w:pos="3000"/>
+        </w:tabs>
+        <w:rPr>
+          <w:noProof/>
+        </w:rPr>
+      </w:pPr>
+    </w:p>
+    <w:p>
+      <w:pPr>
+        <w:tabs>
+          <w:tab w:val="left" w:pos="3000"/>
+        </w:tabs>
+        <w:rPr>
+          <w:noProof/>
+        </w:rPr>
+      </w:pPr>
+    </w:p>
+    <w:p>
+      <w:pPr>
+        <w:tabs>
+          <w:tab w:val="left" w:pos="3000"/>
+        </w:tabs>
+        <w:rPr>
+          <w:noProof/>
+        </w:rPr>
+      </w:pPr>
+    </w:p>
+    <w:p>
+      <w:pPr>
+        <w:pStyle w:val="Heading3"/>
+        <w:spacing w:before="0" w:beforeAutospacing="0" w:after="0" w:afterAutospacing="0"/>
+        <w:textAlignment w:val="baseline"/>
+        <w:rPr>
+          <w:rFonts w:ascii="Arial" w:hAnsi="Arial" w:cs="Arial"/>
+          <w:color w:val="172A3A"/>
+          <w:sz w:val="30"/>
+          <w:szCs w:val="30"/>
+        </w:rPr>
+      </w:pPr>
+      <w:r>
+        <w:rPr>
+          <w:rFonts w:ascii="Arial" w:hAnsi="Arial" w:cs="Arial"/>
+          <w:color w:val="172A3A"/>
+          <w:sz w:val="30"/>
+          <w:szCs w:val="30"/>
+          <w:bdr w:val="none" w:sz="0" w:space="0" w:color="auto" w:frame="1"/>
+        </w:rPr>
+        <w:t>Implementing the resolver functions</w:t>
+      </w:r>
+    </w:p>
+    <w:p>
+      <w:pPr>
+        <w:tabs>
+          <w:tab w:val="left" w:pos="3000"/>
+        </w:tabs>
+        <w:rPr>
+          <w:rFonts w:cstheme="minorHAnsi"/>
+          <w:sz w:val="40"/>
+          <w:szCs w:val="40"/>
         </w:rPr>
       </w:pPr>
     </w:p>
@@ -4623,6 +4991,25 @@
     <w:name w:val="Normal"/>
     <w:qFormat/>
   </w:style>
+  <w:style w:type="paragraph" w:styleId="Heading3">
+    <w:name w:val="heading 3"/>
+    <w:basedOn w:val="Normal"/>
+    <w:link w:val="Heading3Char"/>
+    <w:uiPriority w:val="9"/>
+    <w:qFormat/>
+    <w:rsid w:val="00E371E0"/>
+    <w:pPr>
+      <w:spacing w:before="100" w:beforeAutospacing="1" w:after="100" w:afterAutospacing="1"/>
+      <w:outlineLvl w:val="2"/>
+    </w:pPr>
+    <w:rPr>
+      <w:rFonts w:ascii="Times New Roman" w:eastAsia="Times New Roman" w:hAnsi="Times New Roman" w:cs="Times New Roman"/>
+      <w:b/>
+      <w:bCs/>
+      <w:sz w:val="27"/>
+      <w:szCs w:val="27"/>
+    </w:rPr>
+  </w:style>
   <w:style w:type="character" w:default="1" w:styleId="DefaultParagraphFont">
     <w:name w:val="Default Paragraph Font"/>
     <w:uiPriority w:val="1"/>
@@ -4734,6 +5121,20 @@
     <w:name w:val="token"/>
     <w:basedOn w:val="DefaultParagraphFont"/>
     <w:rsid w:val="009349B1"/>
+  </w:style>
+  <w:style w:type="character" w:customStyle="1" w:styleId="Heading3Char">
+    <w:name w:val="Heading 3 Char"/>
+    <w:basedOn w:val="DefaultParagraphFont"/>
+    <w:link w:val="Heading3"/>
+    <w:uiPriority w:val="9"/>
+    <w:rsid w:val="00E371E0"/>
+    <w:rPr>
+      <w:rFonts w:ascii="Times New Roman" w:eastAsia="Times New Roman" w:hAnsi="Times New Roman" w:cs="Times New Roman"/>
+      <w:b/>
+      <w:bCs/>
+      <w:sz w:val="27"/>
+      <w:szCs w:val="27"/>
+    </w:rPr>
   </w:style>
 </w:styles>
 </file>

</xml_diff>

<commit_message>
feat: Add progress #48 'graph-ql'
</commit_message>
<xml_diff>
--- a/graph-ql/notes.docx
+++ b/graph-ql/notes.docx
@@ -3239,6 +3239,116 @@
       <w:pPr>
         <w:rPr>
           <w:rFonts w:eastAsia="Times New Roman" w:cstheme="minorHAnsi"/>
+          <w:b/>
+          <w:bCs/>
+        </w:rPr>
+      </w:pPr>
+      <w:r>
+        <w:rPr>
+          <w:rFonts w:eastAsia="Times New Roman" w:cstheme="minorHAnsi"/>
+          <w:b/>
+          <w:bCs/>
+        </w:rPr>
+        <w:t>Useful libraries</w:t>
+      </w:r>
+    </w:p>
+    <w:p>
+      <w:pPr>
+        <w:rPr>
+          <w:rFonts w:eastAsia="Times New Roman" w:cstheme="minorHAnsi"/>
+          <w:b/>
+          <w:bCs/>
+        </w:rPr>
+      </w:pPr>
+    </w:p>
+    <w:p>
+      <w:pPr>
+        <w:pStyle w:val="ListParagraph"/>
+        <w:numPr>
+          <w:ilvl w:val="0"/>
+          <w:numId w:val="3"/>
+        </w:numPr>
+        <w:rPr>
+          <w:rFonts w:eastAsia="Times New Roman" w:cstheme="minorHAnsi"/>
+        </w:rPr>
+      </w:pPr>
+      <w:r>
+        <w:rPr>
+          <w:rFonts w:eastAsia="Times New Roman" w:cstheme="minorHAnsi"/>
+        </w:rPr>
+        <w:t>Bcrypt</w:t>
+      </w:r>
+    </w:p>
+    <w:p>
+      <w:pPr>
+        <w:pStyle w:val="HTMLPreformatted"/>
+        <w:spacing w:line="288" w:lineRule="atLeast"/>
+        <w:textAlignment w:val="baseline"/>
+        <w:rPr>
+          <w:rFonts w:ascii="Consolas" w:hAnsi="Consolas" w:cs="Consolas"/>
+          <w:color w:val="393A34"/>
+          <w:sz w:val="23"/>
+          <w:szCs w:val="23"/>
+        </w:rPr>
+      </w:pPr>
+      <w:r>
+        <w:rPr>
+          <w:rStyle w:val="token"/>
+          <w:b/>
+          <w:bCs/>
+          <w:color w:val="9A050F"/>
+          <w:bdr w:val="none" w:sz="0" w:space="0" w:color="auto" w:frame="1"/>
+        </w:rPr>
+        <w:tab/>
+      </w:r>
+      <w:r>
+        <w:rPr>
+          <w:rStyle w:val="token"/>
+          <w:b/>
+          <w:bCs/>
+          <w:color w:val="9A050F"/>
+          <w:bdr w:val="none" w:sz="0" w:space="0" w:color="auto" w:frame="1"/>
+        </w:rPr>
+        <w:t>npm</w:t>
+      </w:r>
+      <w:r>
+        <w:rPr>
+          <w:rStyle w:val="HTMLCode"/>
+          <w:color w:val="393A34"/>
+          <w:bdr w:val="none" w:sz="0" w:space="0" w:color="auto" w:frame="1"/>
+        </w:rPr>
+        <w:t xml:space="preserve"> </w:t>
+      </w:r>
+      <w:r>
+        <w:rPr>
+          <w:rStyle w:val="token"/>
+          <w:b/>
+          <w:bCs/>
+          <w:color w:val="9A050F"/>
+          <w:bdr w:val="none" w:sz="0" w:space="0" w:color="auto" w:frame="1"/>
+        </w:rPr>
+        <w:t>install</w:t>
+      </w:r>
+      <w:r>
+        <w:rPr>
+          <w:rStyle w:val="HTMLCode"/>
+          <w:color w:val="393A34"/>
+          <w:bdr w:val="none" w:sz="0" w:space="0" w:color="auto" w:frame="1"/>
+        </w:rPr>
+        <w:t xml:space="preserve"> jsonwebtoken bcryptjs</w:t>
+      </w:r>
+    </w:p>
+    <w:p>
+      <w:pPr>
+        <w:rPr>
+          <w:rFonts w:eastAsia="Times New Roman" w:cstheme="minorHAnsi"/>
+        </w:rPr>
+      </w:pPr>
+    </w:p>
+    <w:p>
+      <w:pPr>
+        <w:rPr>
+          <w:rFonts w:eastAsia="Times New Roman" w:cstheme="minorHAnsi"/>
         </w:rPr>
       </w:pPr>
     </w:p>
@@ -3571,6 +3681,7 @@
         <w:rPr>
           <w:rFonts w:eastAsia="Times New Roman" w:cstheme="minorHAnsi"/>
         </w:rPr>
+        <w:lastRenderedPageBreak/>
         <w:drawing>
           <wp:inline distT="0" distB="0" distL="0" distR="0" wp14:anchorId="7D3BF665" wp14:editId="0627477A">
             <wp:extent cx="5943600" cy="3301365"/>
@@ -3628,7 +3739,6 @@
           <w:color w:val="393A34"/>
           <w:bdr w:val="none" w:sz="0" w:space="0" w:color="auto" w:frame="1"/>
         </w:rPr>
-        <w:lastRenderedPageBreak/>
         <w:drawing>
           <wp:inline distT="0" distB="0" distL="0" distR="0" wp14:anchorId="0C460C44" wp14:editId="5FC4DE86">
             <wp:extent cx="5943600" cy="1284605"/>
@@ -3696,6 +3806,7 @@
         <w:rPr>
           <w:rFonts w:eastAsia="Times New Roman" w:cstheme="minorHAnsi"/>
         </w:rPr>
+        <w:lastRenderedPageBreak/>
         <w:drawing>
           <wp:inline distT="0" distB="0" distL="0" distR="0" wp14:anchorId="3920CD9F" wp14:editId="354B337C">
             <wp:extent cx="5943600" cy="3743960"/>
@@ -3933,6 +4044,7 @@
           <w:color w:val="393A34"/>
           <w:bdr w:val="none" w:sz="0" w:space="0" w:color="auto" w:frame="1"/>
         </w:rPr>
+        <w:lastRenderedPageBreak/>
         <w:drawing>
           <wp:inline distT="0" distB="0" distL="0" distR="0" wp14:anchorId="43B240AC" wp14:editId="42979814">
             <wp:extent cx="5943600" cy="3215640"/>
@@ -4326,6 +4438,95 @@
 <file path=word/numbering.xml><?xml version="1.0" encoding="utf-8"?>
 <w:numbering xmlns:wpc="http://schemas.microsoft.com/office/word/2010/wordprocessingCanvas" xmlns:cx="http://schemas.microsoft.com/office/drawing/2014/chartex" xmlns:cx1="http://schemas.microsoft.com/office/drawing/2015/9/8/chartex" xmlns:cx2="http://schemas.microsoft.com/office/drawing/2015/10/21/chartex" xmlns:cx3="http://schemas.microsoft.com/office/drawing/2016/5/9/chartex" xmlns:cx4="http://schemas.microsoft.com/office/drawing/2016/5/10/chartex" xmlns:cx5="http://schemas.microsoft.com/office/drawing/2016/5/11/chartex" xmlns:cx6="http://schemas.microsoft.com/office/drawing/2016/5/12/chartex" xmlns:cx7="http://schemas.microsoft.com/office/drawing/2016/5/13/chartex" xmlns:cx8="http://schemas.microsoft.com/office/drawing/2016/5/14/chartex" xmlns:mc="http://schemas.openxmlformats.org/markup-compatibility/2006" xmlns:aink="http://schemas.microsoft.com/office/drawing/2016/ink" xmlns:am3d="http://schemas.microsoft.com/office/drawing/2017/model3d" xmlns:o="urn:schemas-microsoft-com:office:office" xmlns:r="http://schemas.openxmlformats.org/officeDocument/2006/relationships" xmlns:m="http://schemas.openxmlformats.org/officeDocument/2006/math" xmlns:v="urn:schemas-microsoft-com:vml" xmlns:wp14="http://schemas.microsoft.com/office/word/2010/wordprocessingDrawing" xmlns:wp="http://schemas.openxmlformats.org/drawingml/2006/wordprocessingDrawing" xmlns:w10="urn:schemas-microsoft-com:office:word" xmlns:w="http://schemas.openxmlformats.org/wordprocessingml/2006/main" xmlns:w14="http://schemas.microsoft.com/office/word/2010/wordml" xmlns:w15="http://schemas.microsoft.com/office/word/2012/wordml" xmlns:w16cex="http://schemas.microsoft.com/office/word/2018/wordml/cex" xmlns:w16cid="http://schemas.microsoft.com/office/word/2016/wordml/cid" xmlns:w16="http://schemas.microsoft.com/office/word/2018/wordml" xmlns:w16se="http://schemas.microsoft.com/office/word/2015/wordml/symex" xmlns:wpg="http://schemas.microsoft.com/office/word/2010/wordprocessingGroup" xmlns:wpi="http://schemas.microsoft.com/office/word/2010/wordprocessingInk" xmlns:wne="http://schemas.microsoft.com/office/word/2006/wordml" xmlns:wps="http://schemas.microsoft.com/office/word/2010/wordprocessingShape" mc:Ignorable="w14 w15 w16se w16cid w16 w16cex wp14">
   <w:abstractNum w:abstractNumId="0" w15:restartNumberingAfterBreak="0">
+    <w:nsid w:val="04C231B4"/>
+    <w:multiLevelType w:val="hybridMultilevel"/>
+    <w:tmpl w:val="CFB05144"/>
+    <w:lvl w:ilvl="0" w:tplc="0409000F">
+      <w:start w:val="1"/>
+      <w:numFmt w:val="decimal"/>
+      <w:lvlText w:val="%1."/>
+      <w:lvlJc w:val="left"/>
+      <w:pPr>
+        <w:ind w:left="720" w:hanging="360"/>
+      </w:pPr>
+      <w:rPr>
+        <w:rFonts w:hint="default"/>
+      </w:rPr>
+    </w:lvl>
+    <w:lvl w:ilvl="1" w:tplc="04090019" w:tentative="1">
+      <w:start w:val="1"/>
+      <w:numFmt w:val="lowerLetter"/>
+      <w:lvlText w:val="%2."/>
+      <w:lvlJc w:val="left"/>
+      <w:pPr>
+        <w:ind w:left="1440" w:hanging="360"/>
+      </w:pPr>
+    </w:lvl>
+    <w:lvl w:ilvl="2" w:tplc="0409001B" w:tentative="1">
+      <w:start w:val="1"/>
+      <w:numFmt w:val="lowerRoman"/>
+      <w:lvlText w:val="%3."/>
+      <w:lvlJc w:val="right"/>
+      <w:pPr>
+        <w:ind w:left="2160" w:hanging="180"/>
+      </w:pPr>
+    </w:lvl>
+    <w:lvl w:ilvl="3" w:tplc="0409000F" w:tentative="1">
+      <w:start w:val="1"/>
+      <w:numFmt w:val="decimal"/>
+      <w:lvlText w:val="%4."/>
+      <w:lvlJc w:val="left"/>
+      <w:pPr>
+        <w:ind w:left="2880" w:hanging="360"/>
+      </w:pPr>
+    </w:lvl>
+    <w:lvl w:ilvl="4" w:tplc="04090019" w:tentative="1">
+      <w:start w:val="1"/>
+      <w:numFmt w:val="lowerLetter"/>
+      <w:lvlText w:val="%5."/>
+      <w:lvlJc w:val="left"/>
+      <w:pPr>
+        <w:ind w:left="3600" w:hanging="360"/>
+      </w:pPr>
+    </w:lvl>
+    <w:lvl w:ilvl="5" w:tplc="0409001B" w:tentative="1">
+      <w:start w:val="1"/>
+      <w:numFmt w:val="lowerRoman"/>
+      <w:lvlText w:val="%6."/>
+      <w:lvlJc w:val="right"/>
+      <w:pPr>
+        <w:ind w:left="4320" w:hanging="180"/>
+      </w:pPr>
+    </w:lvl>
+    <w:lvl w:ilvl="6" w:tplc="0409000F" w:tentative="1">
+      <w:start w:val="1"/>
+      <w:numFmt w:val="decimal"/>
+      <w:lvlText w:val="%7."/>
+      <w:lvlJc w:val="left"/>
+      <w:pPr>
+        <w:ind w:left="5040" w:hanging="360"/>
+      </w:pPr>
+    </w:lvl>
+    <w:lvl w:ilvl="7" w:tplc="04090019" w:tentative="1">
+      <w:start w:val="1"/>
+      <w:numFmt w:val="lowerLetter"/>
+      <w:lvlText w:val="%8."/>
+      <w:lvlJc w:val="left"/>
+      <w:pPr>
+        <w:ind w:left="5760" w:hanging="360"/>
+      </w:pPr>
+    </w:lvl>
+    <w:lvl w:ilvl="8" w:tplc="0409001B" w:tentative="1">
+      <w:start w:val="1"/>
+      <w:numFmt w:val="lowerRoman"/>
+      <w:lvlText w:val="%9."/>
+      <w:lvlJc w:val="right"/>
+      <w:pPr>
+        <w:ind w:left="6480" w:hanging="180"/>
+      </w:pPr>
+    </w:lvl>
+  </w:abstractNum>
+  <w:abstractNum w:abstractNumId="1" w15:restartNumberingAfterBreak="0">
     <w:nsid w:val="1E526E37"/>
     <w:multiLevelType w:val="multilevel"/>
     <w:tmpl w:val="F0B05712"/>
@@ -4474,7 +4675,7 @@
       </w:rPr>
     </w:lvl>
   </w:abstractNum>
-  <w:abstractNum w:abstractNumId="1" w15:restartNumberingAfterBreak="0">
+  <w:abstractNum w:abstractNumId="2" w15:restartNumberingAfterBreak="0">
     <w:nsid w:val="7BDD24A1"/>
     <w:multiLevelType w:val="hybridMultilevel"/>
     <w:tmpl w:val="EC78761E"/>
@@ -4588,9 +4789,12 @@
     </w:lvl>
   </w:abstractNum>
   <w:num w:numId="1">
+    <w:abstractNumId w:val="2"/>
+  </w:num>
+  <w:num w:numId="2">
     <w:abstractNumId w:val="1"/>
   </w:num>
-  <w:num w:numId="2">
+  <w:num w:numId="3">
     <w:abstractNumId w:val="0"/>
   </w:num>
 </w:numbering>

</xml_diff>

<commit_message>
feat: Add progress #57 'graph-ql'
</commit_message>
<xml_diff>
--- a/graph-ql/notes.docx
+++ b/graph-ql/notes.docx
@@ -8,12 +8,14 @@
           <w:rFonts w:cstheme="minorHAnsi"/>
         </w:rPr>
       </w:pPr>
+      <w:proofErr w:type="spellStart"/>
       <w:r>
         <w:rPr>
           <w:rFonts w:cstheme="minorHAnsi"/>
         </w:rPr>
         <w:t>GraphQL</w:t>
       </w:r>
+      <w:proofErr w:type="spellEnd"/>
     </w:p>
     <w:p>
       <w:pPr>
@@ -80,11 +82,19 @@
           <w:rFonts w:cstheme="minorHAnsi"/>
         </w:rPr>
       </w:pPr>
-      <w:r>
-        <w:rPr>
-          <w:rFonts w:cstheme="minorHAnsi"/>
-        </w:rPr>
-        <w:t xml:space="preserve">GraphQL server exposes single endpoint and </w:t>
+      <w:proofErr w:type="spellStart"/>
+      <w:r>
+        <w:rPr>
+          <w:rFonts w:cstheme="minorHAnsi"/>
+        </w:rPr>
+        <w:t>GraphQL</w:t>
+      </w:r>
+      <w:proofErr w:type="spellEnd"/>
+      <w:r>
+        <w:rPr>
+          <w:rFonts w:cstheme="minorHAnsi"/>
+        </w:rPr>
+        <w:t xml:space="preserve"> server exposes single endpoint and </w:t>
       </w:r>
       <w:r>
         <w:rPr>
@@ -124,8 +134,16 @@
         <w:rPr>
           <w:rFonts w:cstheme="minorHAnsi"/>
         </w:rPr>
-        <w:t>Why GraphQL</w:t>
-      </w:r>
+        <w:t xml:space="preserve">Why </w:t>
+      </w:r>
+      <w:proofErr w:type="spellStart"/>
+      <w:r>
+        <w:rPr>
+          <w:rFonts w:cstheme="minorHAnsi"/>
+        </w:rPr>
+        <w:t>GraphQL</w:t>
+      </w:r>
+      <w:proofErr w:type="spellEnd"/>
     </w:p>
     <w:p>
       <w:pPr>
@@ -160,7 +178,21 @@
         <w:rPr>
           <w:rFonts w:cstheme="minorHAnsi"/>
         </w:rPr>
-        <w:t>Low powered devices, sloppy network were the initial reasons graphQL was developed</w:t>
+        <w:t xml:space="preserve">Low powered devices, sloppy network were the initial reasons </w:t>
+      </w:r>
+      <w:proofErr w:type="spellStart"/>
+      <w:r>
+        <w:rPr>
+          <w:rFonts w:cstheme="minorHAnsi"/>
+        </w:rPr>
+        <w:t>graphQL</w:t>
+      </w:r>
+      <w:proofErr w:type="spellEnd"/>
+      <w:r>
+        <w:rPr>
+          <w:rFonts w:cstheme="minorHAnsi"/>
+        </w:rPr>
+        <w:t xml:space="preserve"> was developed</w:t>
       </w:r>
       <w:r>
         <w:rPr>
@@ -237,11 +269,19 @@
           <w:rFonts w:cstheme="minorHAnsi"/>
         </w:rPr>
       </w:pPr>
-      <w:r>
-        <w:rPr>
-          <w:rFonts w:cstheme="minorHAnsi"/>
-        </w:rPr>
-        <w:t>GraphQL is not only for React Developers</w:t>
+      <w:proofErr w:type="spellStart"/>
+      <w:r>
+        <w:rPr>
+          <w:rFonts w:cstheme="minorHAnsi"/>
+        </w:rPr>
+        <w:t>GraphQL</w:t>
+      </w:r>
+      <w:proofErr w:type="spellEnd"/>
+      <w:r>
+        <w:rPr>
+          <w:rFonts w:cstheme="minorHAnsi"/>
+        </w:rPr>
+        <w:t xml:space="preserve"> is not only for React Developers</w:t>
       </w:r>
     </w:p>
     <w:p>
@@ -259,7 +299,21 @@
         <w:rPr>
           <w:rFonts w:cstheme="minorHAnsi"/>
         </w:rPr>
-        <w:t>Facebook uses GraphQL since 2012 in their native mobile apps</w:t>
+        <w:t xml:space="preserve">Facebook uses </w:t>
+      </w:r>
+      <w:proofErr w:type="spellStart"/>
+      <w:r>
+        <w:rPr>
+          <w:rFonts w:cstheme="minorHAnsi"/>
+        </w:rPr>
+        <w:t>GraphQL</w:t>
+      </w:r>
+      <w:proofErr w:type="spellEnd"/>
+      <w:r>
+        <w:rPr>
+          <w:rFonts w:cstheme="minorHAnsi"/>
+        </w:rPr>
+        <w:t xml:space="preserve"> since 2012 in their native mobile apps</w:t>
       </w:r>
     </w:p>
     <w:p>
@@ -273,11 +327,19 @@
           <w:rFonts w:cstheme="minorHAnsi"/>
         </w:rPr>
       </w:pPr>
-      <w:r>
-        <w:rPr>
-          <w:rFonts w:cstheme="minorHAnsi"/>
-        </w:rPr>
-        <w:t>GraphQL can be used with any programming language and framework</w:t>
+      <w:proofErr w:type="spellStart"/>
+      <w:r>
+        <w:rPr>
+          <w:rFonts w:cstheme="minorHAnsi"/>
+        </w:rPr>
+        <w:t>GraphQL</w:t>
+      </w:r>
+      <w:proofErr w:type="spellEnd"/>
+      <w:r>
+        <w:rPr>
+          <w:rFonts w:cstheme="minorHAnsi"/>
+        </w:rPr>
+        <w:t xml:space="preserve"> can be used with any programming language and framework</w:t>
       </w:r>
     </w:p>
     <w:p>
@@ -291,38 +353,54 @@
           <w:rFonts w:cstheme="minorHAnsi"/>
         </w:rPr>
       </w:pPr>
-      <w:r>
-        <w:rPr>
-          <w:rFonts w:cstheme="minorHAnsi"/>
-        </w:rPr>
-        <w:t>GraphQL is used by other big companies such as Coursera yelp and twitter</w:t>
-      </w:r>
-    </w:p>
-    <w:p>
-      <w:pPr>
-        <w:rPr>
-          <w:rFonts w:cstheme="minorHAnsi"/>
-        </w:rPr>
-      </w:pPr>
-    </w:p>
-    <w:p>
-      <w:pPr>
-        <w:rPr>
-          <w:rFonts w:cstheme="minorHAnsi"/>
-        </w:rPr>
-      </w:pPr>
-    </w:p>
-    <w:p>
-      <w:pPr>
-        <w:rPr>
-          <w:rFonts w:cstheme="minorHAnsi"/>
-        </w:rPr>
-      </w:pPr>
-      <w:r>
-        <w:rPr>
-          <w:rFonts w:cstheme="minorHAnsi"/>
-        </w:rPr>
-        <w:t>GraphQL vs REST</w:t>
+      <w:proofErr w:type="spellStart"/>
+      <w:r>
+        <w:rPr>
+          <w:rFonts w:cstheme="minorHAnsi"/>
+        </w:rPr>
+        <w:t>GraphQL</w:t>
+      </w:r>
+      <w:proofErr w:type="spellEnd"/>
+      <w:r>
+        <w:rPr>
+          <w:rFonts w:cstheme="minorHAnsi"/>
+        </w:rPr>
+        <w:t xml:space="preserve"> is used by other big companies such as Coursera yelp and twitter</w:t>
+      </w:r>
+    </w:p>
+    <w:p>
+      <w:pPr>
+        <w:rPr>
+          <w:rFonts w:cstheme="minorHAnsi"/>
+        </w:rPr>
+      </w:pPr>
+    </w:p>
+    <w:p>
+      <w:pPr>
+        <w:rPr>
+          <w:rFonts w:cstheme="minorHAnsi"/>
+        </w:rPr>
+      </w:pPr>
+    </w:p>
+    <w:p>
+      <w:pPr>
+        <w:rPr>
+          <w:rFonts w:cstheme="minorHAnsi"/>
+        </w:rPr>
+      </w:pPr>
+      <w:proofErr w:type="spellStart"/>
+      <w:r>
+        <w:rPr>
+          <w:rFonts w:cstheme="minorHAnsi"/>
+        </w:rPr>
+        <w:t>GraphQL</w:t>
+      </w:r>
+      <w:proofErr w:type="spellEnd"/>
+      <w:r>
+        <w:rPr>
+          <w:rFonts w:cstheme="minorHAnsi"/>
+        </w:rPr>
+        <w:t xml:space="preserve"> vs REST</w:t>
       </w:r>
     </w:p>
     <w:p>
@@ -409,7 +487,25 @@
           <w:b/>
           <w:bCs/>
         </w:rPr>
-        <w:t xml:space="preserve">Key: GraphQL was developed to cope with the need for more flexibility and efficiency in client server communication </w:t>
+        <w:t xml:space="preserve">Key: </w:t>
+      </w:r>
+      <w:proofErr w:type="spellStart"/>
+      <w:r>
+        <w:rPr>
+          <w:rFonts w:cstheme="minorHAnsi"/>
+          <w:b/>
+          <w:bCs/>
+        </w:rPr>
+        <w:t>GraphQL</w:t>
+      </w:r>
+      <w:proofErr w:type="spellEnd"/>
+      <w:r>
+        <w:rPr>
+          <w:rFonts w:cstheme="minorHAnsi"/>
+          <w:b/>
+          <w:bCs/>
+        </w:rPr>
+        <w:t xml:space="preserve"> was developed to cope with the need for more flexibility and efficiency in client server communication </w:t>
       </w:r>
     </w:p>
     <w:p>
@@ -455,6 +551,7 @@
       <w:r>
         <w:rPr>
           <w:rFonts w:cstheme="minorHAnsi"/>
+          <w:noProof/>
         </w:rPr>
         <w:lastRenderedPageBreak/>
         <w:drawing>
@@ -510,6 +607,7 @@
       <w:r>
         <w:rPr>
           <w:rFonts w:cstheme="minorHAnsi"/>
+          <w:noProof/>
         </w:rPr>
         <w:drawing>
           <wp:inline distT="0" distB="0" distL="0" distR="0" wp14:anchorId="76306449" wp14:editId="6909BFB1">
@@ -766,43 +864,46 @@
           <w:rFonts w:cstheme="minorHAnsi"/>
         </w:rPr>
       </w:pPr>
+      <w:proofErr w:type="spellStart"/>
       <w:r>
         <w:rPr>
           <w:rFonts w:cstheme="minorHAnsi"/>
         </w:rPr>
         <w:t>GraphQL</w:t>
       </w:r>
-    </w:p>
-    <w:p>
-      <w:pPr>
-        <w:rPr>
-          <w:rFonts w:cstheme="minorHAnsi"/>
-        </w:rPr>
-      </w:pPr>
-    </w:p>
-    <w:p>
-      <w:pPr>
-        <w:rPr>
-          <w:rFonts w:cstheme="minorHAnsi"/>
-        </w:rPr>
-      </w:pPr>
-    </w:p>
-    <w:p>
-      <w:pPr>
-        <w:rPr>
-          <w:rFonts w:cstheme="minorHAnsi"/>
-        </w:rPr>
-      </w:pPr>
-    </w:p>
-    <w:p>
-      <w:pPr>
-        <w:rPr>
-          <w:rFonts w:cstheme="minorHAnsi"/>
-        </w:rPr>
-      </w:pPr>
-      <w:r>
-        <w:rPr>
-          <w:rFonts w:cstheme="minorHAnsi"/>
+      <w:proofErr w:type="spellEnd"/>
+    </w:p>
+    <w:p>
+      <w:pPr>
+        <w:rPr>
+          <w:rFonts w:cstheme="minorHAnsi"/>
+        </w:rPr>
+      </w:pPr>
+    </w:p>
+    <w:p>
+      <w:pPr>
+        <w:rPr>
+          <w:rFonts w:cstheme="minorHAnsi"/>
+        </w:rPr>
+      </w:pPr>
+    </w:p>
+    <w:p>
+      <w:pPr>
+        <w:rPr>
+          <w:rFonts w:cstheme="minorHAnsi"/>
+        </w:rPr>
+      </w:pPr>
+    </w:p>
+    <w:p>
+      <w:pPr>
+        <w:rPr>
+          <w:rFonts w:cstheme="minorHAnsi"/>
+        </w:rPr>
+      </w:pPr>
+      <w:r>
+        <w:rPr>
+          <w:rFonts w:cstheme="minorHAnsi"/>
+          <w:noProof/>
         </w:rPr>
         <w:lastRenderedPageBreak/>
         <w:drawing>
@@ -858,6 +959,7 @@
       <w:r>
         <w:rPr>
           <w:rFonts w:cstheme="minorHAnsi"/>
+          <w:noProof/>
         </w:rPr>
         <w:drawing>
           <wp:inline distT="0" distB="0" distL="0" distR="0" wp14:anchorId="660A1B4C" wp14:editId="145738CD">
@@ -1000,13 +1102,23 @@
           <w:bCs/>
         </w:rPr>
       </w:pPr>
-      <w:r>
-        <w:rPr>
-          <w:rFonts w:cstheme="minorHAnsi"/>
-          <w:b/>
-          <w:bCs/>
-        </w:rPr>
-        <w:t xml:space="preserve">Overfetching: </w:t>
+      <w:proofErr w:type="spellStart"/>
+      <w:r>
+        <w:rPr>
+          <w:rFonts w:cstheme="minorHAnsi"/>
+          <w:b/>
+          <w:bCs/>
+        </w:rPr>
+        <w:t>Overfetching</w:t>
+      </w:r>
+      <w:proofErr w:type="spellEnd"/>
+      <w:r>
+        <w:rPr>
+          <w:rFonts w:cstheme="minorHAnsi"/>
+          <w:b/>
+          <w:bCs/>
+        </w:rPr>
+        <w:t xml:space="preserve">: </w:t>
       </w:r>
       <w:r>
         <w:rPr>
@@ -1036,13 +1148,23 @@
           <w:bCs/>
         </w:rPr>
       </w:pPr>
-      <w:r>
-        <w:rPr>
-          <w:rFonts w:cstheme="minorHAnsi"/>
-          <w:b/>
-          <w:bCs/>
-        </w:rPr>
-        <w:t>Underfetching:</w:t>
+      <w:proofErr w:type="spellStart"/>
+      <w:r>
+        <w:rPr>
+          <w:rFonts w:cstheme="minorHAnsi"/>
+          <w:b/>
+          <w:bCs/>
+        </w:rPr>
+        <w:t>Underfetching</w:t>
+      </w:r>
+      <w:proofErr w:type="spellEnd"/>
+      <w:r>
+        <w:rPr>
+          <w:rFonts w:cstheme="minorHAnsi"/>
+          <w:b/>
+          <w:bCs/>
+        </w:rPr>
+        <w:t>:</w:t>
       </w:r>
       <w:r>
         <w:rPr>
@@ -1279,11 +1401,19 @@
           <w:rFonts w:cstheme="minorHAnsi"/>
         </w:rPr>
       </w:pPr>
-      <w:r>
-        <w:rPr>
-          <w:rFonts w:cstheme="minorHAnsi"/>
-        </w:rPr>
-        <w:t>GraphQL uses strong type system to define capabilities of an API</w:t>
+      <w:proofErr w:type="spellStart"/>
+      <w:r>
+        <w:rPr>
+          <w:rFonts w:cstheme="minorHAnsi"/>
+        </w:rPr>
+        <w:t>GraphQL</w:t>
+      </w:r>
+      <w:proofErr w:type="spellEnd"/>
+      <w:r>
+        <w:rPr>
+          <w:rFonts w:cstheme="minorHAnsi"/>
+        </w:rPr>
+        <w:t xml:space="preserve"> uses strong type system to define capabilities of an API</w:t>
       </w:r>
     </w:p>
     <w:p>
@@ -1416,25 +1546,54 @@
         <w:rPr>
           <w:rFonts w:cstheme="minorHAnsi"/>
         </w:rPr>
-        <w:t xml:space="preserve"> it’s own type for defining it’s own schema</w:t>
-      </w:r>
-    </w:p>
-    <w:p>
-      <w:pPr>
-        <w:rPr>
-          <w:rFonts w:cstheme="minorHAnsi"/>
-        </w:rPr>
-      </w:pPr>
-    </w:p>
-    <w:p>
-      <w:pPr>
-        <w:rPr>
-          <w:rFonts w:cstheme="minorHAnsi"/>
-        </w:rPr>
-      </w:pPr>
-      <w:r>
-        <w:rPr>
-          <w:rFonts w:cstheme="minorHAnsi"/>
+        <w:t xml:space="preserve"> </w:t>
+      </w:r>
+      <w:proofErr w:type="spellStart"/>
+      <w:r>
+        <w:rPr>
+          <w:rFonts w:cstheme="minorHAnsi"/>
+        </w:rPr>
+        <w:t>it’s</w:t>
+      </w:r>
+      <w:proofErr w:type="spellEnd"/>
+      <w:r>
+        <w:rPr>
+          <w:rFonts w:cstheme="minorHAnsi"/>
+        </w:rPr>
+        <w:t xml:space="preserve"> own type for defining </w:t>
+      </w:r>
+      <w:proofErr w:type="spellStart"/>
+      <w:r>
+        <w:rPr>
+          <w:rFonts w:cstheme="minorHAnsi"/>
+        </w:rPr>
+        <w:t>it’s</w:t>
+      </w:r>
+      <w:proofErr w:type="spellEnd"/>
+      <w:r>
+        <w:rPr>
+          <w:rFonts w:cstheme="minorHAnsi"/>
+        </w:rPr>
+        <w:t xml:space="preserve"> own schema</w:t>
+      </w:r>
+    </w:p>
+    <w:p>
+      <w:pPr>
+        <w:rPr>
+          <w:rFonts w:cstheme="minorHAnsi"/>
+        </w:rPr>
+      </w:pPr>
+    </w:p>
+    <w:p>
+      <w:pPr>
+        <w:rPr>
+          <w:rFonts w:cstheme="minorHAnsi"/>
+        </w:rPr>
+      </w:pPr>
+      <w:r>
+        <w:rPr>
+          <w:rFonts w:cstheme="minorHAnsi"/>
+          <w:noProof/>
         </w:rPr>
         <w:drawing>
           <wp:inline distT="0" distB="0" distL="0" distR="0" wp14:anchorId="04FF798A" wp14:editId="77218084">
@@ -1556,6 +1715,7 @@
       <w:r>
         <w:rPr>
           <w:rFonts w:cstheme="minorHAnsi"/>
+          <w:noProof/>
         </w:rPr>
         <w:drawing>
           <wp:inline distT="0" distB="0" distL="0" distR="0" wp14:anchorId="5982F35C" wp14:editId="6A6C33F5">
@@ -1865,13 +2025,22 @@
           <w:rFonts w:eastAsia="Times New Roman" w:cstheme="minorHAnsi"/>
         </w:rPr>
       </w:pPr>
+      <w:proofErr w:type="spellStart"/>
       <w:r>
         <w:rPr>
           <w:rFonts w:eastAsia="Times New Roman" w:cstheme="minorHAnsi"/>
           <w:bdr w:val="none" w:sz="0" w:space="0" w:color="auto" w:frame="1"/>
         </w:rPr>
         <w:lastRenderedPageBreak/>
-        <w:t>GraphQL APIs typically only expose </w:t>
+        <w:t>GraphQL</w:t>
+      </w:r>
+      <w:proofErr w:type="spellEnd"/>
+      <w:r>
+        <w:rPr>
+          <w:rFonts w:eastAsia="Times New Roman" w:cstheme="minorHAnsi"/>
+          <w:bdr w:val="none" w:sz="0" w:space="0" w:color="auto" w:frame="1"/>
+        </w:rPr>
+        <w:t xml:space="preserve"> APIs typically only expose </w:t>
       </w:r>
       <w:r>
         <w:rPr>
@@ -1984,6 +2153,7 @@
       <w:r>
         <w:rPr>
           <w:rFonts w:eastAsia="Times New Roman" w:cstheme="minorHAnsi"/>
+          <w:noProof/>
         </w:rPr>
         <w:drawing>
           <wp:inline distT="0" distB="0" distL="0" distR="0" wp14:anchorId="3B936B04" wp14:editId="105A7CCD">
@@ -2058,6 +2228,7 @@
       <w:r>
         <w:rPr>
           <w:rFonts w:eastAsia="Times New Roman" w:cstheme="minorHAnsi"/>
+          <w:noProof/>
         </w:rPr>
         <w:drawing>
           <wp:inline distT="0" distB="0" distL="0" distR="0" wp14:anchorId="5EA1A97B" wp14:editId="616F3F9F">
@@ -2112,6 +2283,7 @@
       <w:r>
         <w:rPr>
           <w:rFonts w:eastAsia="Times New Roman" w:cstheme="minorHAnsi"/>
+          <w:noProof/>
         </w:rPr>
         <w:drawing>
           <wp:inline distT="0" distB="0" distL="0" distR="0" wp14:anchorId="68712BA0" wp14:editId="2D0352E3">
@@ -2195,22 +2367,31 @@
           <w:rFonts w:eastAsia="Times New Roman" w:cstheme="minorHAnsi"/>
         </w:rPr>
       </w:pPr>
+      <w:proofErr w:type="spellStart"/>
       <w:r>
         <w:rPr>
           <w:rFonts w:eastAsia="Batang" w:cstheme="minorHAnsi"/>
         </w:rPr>
-        <w:t>GraphQL, each field can have 0 or more arguments</w:t>
-      </w:r>
-    </w:p>
-    <w:p>
-      <w:pPr>
+        <w:t>GraphQL</w:t>
+      </w:r>
+      <w:proofErr w:type="spellEnd"/>
+      <w:r>
         <w:rPr>
           <w:rFonts w:eastAsia="Batang" w:cstheme="minorHAnsi"/>
         </w:rPr>
-      </w:pPr>
-      <w:r>
+        <w:t>, each field can have 0 or more arguments</w:t>
+      </w:r>
+    </w:p>
+    <w:p>
+      <w:pPr>
         <w:rPr>
           <w:rFonts w:eastAsia="Batang" w:cstheme="minorHAnsi"/>
+        </w:rPr>
+      </w:pPr>
+      <w:r>
+        <w:rPr>
+          <w:rFonts w:eastAsia="Batang" w:cstheme="minorHAnsi"/>
+          <w:noProof/>
         </w:rPr>
         <w:lastRenderedPageBreak/>
         <w:drawing>
@@ -2361,7 +2542,7 @@
       </w:pPr>
       <w:r>
         <w:rPr>
-          <w:rFonts w:ascii="Arial" w:eastAsia="Times New Roman" w:hAnsi="Arial" w:cs="Arial"/>
+          <w:rFonts w:eastAsia="Times New Roman" w:cstheme="minorHAnsi"/>
           <w:bdr w:val="none" w:sz="0" w:space="0" w:color="auto" w:frame="1"/>
         </w:rPr>
         <w:t>creating new data</w:t>
@@ -2380,7 +2561,7 @@
       </w:pPr>
       <w:r>
         <w:rPr>
-          <w:rFonts w:ascii="Arial" w:eastAsia="Times New Roman" w:hAnsi="Arial" w:cs="Arial"/>
+          <w:rFonts w:eastAsia="Times New Roman" w:cstheme="minorHAnsi"/>
           <w:bdr w:val="none" w:sz="0" w:space="0" w:color="auto" w:frame="1"/>
         </w:rPr>
         <w:t>updating existing data</w:t>
@@ -2399,7 +2580,7 @@
       </w:pPr>
       <w:r>
         <w:rPr>
-          <w:rFonts w:ascii="Arial" w:eastAsia="Times New Roman" w:hAnsi="Arial" w:cs="Arial"/>
+          <w:rFonts w:eastAsia="Times New Roman" w:cstheme="minorHAnsi"/>
           <w:bdr w:val="none" w:sz="0" w:space="0" w:color="auto" w:frame="1"/>
         </w:rPr>
         <w:t>deleting existing data</w:t>
@@ -2414,6 +2595,7 @@
       <w:r>
         <w:rPr>
           <w:rFonts w:eastAsia="Times New Roman" w:cstheme="minorHAnsi"/>
+          <w:noProof/>
         </w:rPr>
         <w:drawing>
           <wp:inline distT="0" distB="0" distL="0" distR="0" wp14:anchorId="42FF2899" wp14:editId="6C4B8DF6">
@@ -2506,35 +2688,30 @@
           <w:numId w:val="1"/>
         </w:numPr>
         <w:rPr>
-          <w:rFonts w:ascii="Times New Roman" w:eastAsia="Times New Roman" w:hAnsi="Times New Roman" w:cs="Times New Roman"/>
-        </w:rPr>
-      </w:pPr>
-      <w:r>
-        <w:rPr>
-          <w:rFonts w:ascii="Arial" w:eastAsia="Times New Roman" w:hAnsi="Arial" w:cs="Arial"/>
-          <w:bdr w:val="none" w:sz="0" w:space="0" w:color="auto" w:frame="1"/>
-        </w:rPr>
-        <w:t xml:space="preserve">Is </w:t>
-      </w:r>
-      <w:r>
-        <w:rPr>
-          <w:rFonts w:ascii="Arial" w:eastAsia="Times New Roman" w:hAnsi="Arial" w:cs="Arial"/>
-          <w:bdr w:val="none" w:sz="0" w:space="0" w:color="auto" w:frame="1"/>
-        </w:rPr>
-        <w:t>to have a </w:t>
-      </w:r>
-      <w:r>
-        <w:rPr>
-          <w:rFonts w:ascii="Arial" w:eastAsia="Times New Roman" w:hAnsi="Arial" w:cs="Arial"/>
+          <w:rFonts w:eastAsia="Times New Roman" w:cstheme="minorHAnsi"/>
+        </w:rPr>
+      </w:pPr>
+      <w:r>
+        <w:rPr>
+          <w:rFonts w:eastAsia="Times New Roman" w:cstheme="minorHAnsi"/>
+          <w:bdr w:val="none" w:sz="0" w:space="0" w:color="auto" w:frame="1"/>
+        </w:rPr>
+        <w:t>Is to have a </w:t>
+      </w:r>
+      <w:proofErr w:type="spellStart"/>
+      <w:r>
+        <w:rPr>
+          <w:rFonts w:eastAsia="Times New Roman" w:cstheme="minorHAnsi"/>
           <w:i/>
           <w:iCs/>
           <w:bdr w:val="none" w:sz="0" w:space="0" w:color="auto" w:frame="1"/>
         </w:rPr>
         <w:t>realtime</w:t>
       </w:r>
-      <w:r>
-        <w:rPr>
-          <w:rFonts w:ascii="Arial" w:eastAsia="Times New Roman" w:hAnsi="Arial" w:cs="Arial"/>
+      <w:proofErr w:type="spellEnd"/>
+      <w:r>
+        <w:rPr>
+          <w:rFonts w:eastAsia="Times New Roman" w:cstheme="minorHAnsi"/>
           <w:bdr w:val="none" w:sz="0" w:space="0" w:color="auto" w:frame="1"/>
         </w:rPr>
         <w:t> connection to the server in order to get immediately informed about important events</w:t>
@@ -2548,62 +2725,32 @@
           <w:numId w:val="1"/>
         </w:numPr>
         <w:rPr>
-          <w:rFonts w:ascii="Times New Roman" w:eastAsia="Times New Roman" w:hAnsi="Times New Roman" w:cs="Times New Roman"/>
-        </w:rPr>
-      </w:pPr>
-      <w:r>
-        <w:rPr>
-          <w:rFonts w:ascii="Arial" w:eastAsia="Times New Roman" w:hAnsi="Arial" w:cs="Arial"/>
-        </w:rPr>
-        <w:t>It</w:t>
-      </w:r>
-      <w:r>
-        <w:rPr>
-          <w:rFonts w:ascii="Arial" w:eastAsia="Times New Roman" w:hAnsi="Arial" w:cs="Arial"/>
-        </w:rPr>
-        <w:t xml:space="preserve"> initiate</w:t>
-      </w:r>
-      <w:r>
-        <w:rPr>
-          <w:rFonts w:ascii="Arial" w:eastAsia="Times New Roman" w:hAnsi="Arial" w:cs="Arial"/>
-        </w:rPr>
-        <w:t>s</w:t>
-      </w:r>
-      <w:r>
-        <w:rPr>
-          <w:rFonts w:ascii="Arial" w:eastAsia="Times New Roman" w:hAnsi="Arial" w:cs="Arial"/>
-        </w:rPr>
-        <w:t xml:space="preserve"> and hold</w:t>
-      </w:r>
-      <w:r>
-        <w:rPr>
-          <w:rFonts w:ascii="Arial" w:eastAsia="Times New Roman" w:hAnsi="Arial" w:cs="Arial"/>
-        </w:rPr>
-        <w:t>s</w:t>
-      </w:r>
-      <w:r>
-        <w:rPr>
-          <w:rFonts w:ascii="Arial" w:eastAsia="Times New Roman" w:hAnsi="Arial" w:cs="Arial"/>
-        </w:rPr>
-        <w:t xml:space="preserve"> a steady connection to the server.</w:t>
-      </w:r>
-    </w:p>
-    <w:p>
-      <w:pPr>
-        <w:rPr>
-          <w:rFonts w:ascii="Times New Roman" w:eastAsia="Times New Roman" w:hAnsi="Times New Roman" w:cs="Times New Roman"/>
-        </w:rPr>
-      </w:pPr>
-    </w:p>
-    <w:p>
-      <w:pPr>
-        <w:rPr>
-          <w:rFonts w:ascii="Times New Roman" w:eastAsia="Times New Roman" w:hAnsi="Times New Roman" w:cs="Times New Roman"/>
-        </w:rPr>
-      </w:pPr>
-      <w:r>
-        <w:rPr>
-          <w:rFonts w:ascii="Times New Roman" w:eastAsia="Times New Roman" w:hAnsi="Times New Roman" w:cs="Times New Roman"/>
+          <w:rFonts w:eastAsia="Times New Roman" w:cstheme="minorHAnsi"/>
+        </w:rPr>
+      </w:pPr>
+      <w:r>
+        <w:rPr>
+          <w:rFonts w:eastAsia="Times New Roman" w:cstheme="minorHAnsi"/>
+        </w:rPr>
+        <w:t>It initiates and holds a steady connection to the server.</w:t>
+      </w:r>
+    </w:p>
+    <w:p>
+      <w:pPr>
+        <w:rPr>
+          <w:rFonts w:eastAsia="Times New Roman" w:cstheme="minorHAnsi"/>
+        </w:rPr>
+      </w:pPr>
+    </w:p>
+    <w:p>
+      <w:pPr>
+        <w:rPr>
+          <w:rFonts w:eastAsia="Times New Roman" w:cstheme="minorHAnsi"/>
+        </w:rPr>
+      </w:pPr>
+      <w:r>
+        <w:rPr>
+          <w:rFonts w:eastAsia="Times New Roman" w:cstheme="minorHAnsi"/>
         </w:rPr>
         <w:t>Example</w:t>
       </w:r>
@@ -2611,12 +2758,13 @@
     <w:p>
       <w:pPr>
         <w:rPr>
-          <w:rFonts w:ascii="Times New Roman" w:eastAsia="Times New Roman" w:hAnsi="Times New Roman" w:cs="Times New Roman"/>
-        </w:rPr>
-      </w:pPr>
-      <w:r>
-        <w:rPr>
-          <w:rFonts w:ascii="Times New Roman" w:eastAsia="Times New Roman" w:hAnsi="Times New Roman" w:cs="Times New Roman"/>
+          <w:rFonts w:eastAsia="Times New Roman" w:cstheme="minorHAnsi"/>
+        </w:rPr>
+      </w:pPr>
+      <w:r>
+        <w:rPr>
+          <w:rFonts w:eastAsia="Times New Roman" w:cstheme="minorHAnsi"/>
+          <w:noProof/>
         </w:rPr>
         <w:drawing>
           <wp:inline distT="0" distB="0" distL="0" distR="0" wp14:anchorId="0E7D705A" wp14:editId="5546DA81">
@@ -2690,19 +2838,19 @@
           <w:numId w:val="1"/>
         </w:numPr>
         <w:rPr>
-          <w:rFonts w:ascii="Times New Roman" w:eastAsia="Times New Roman" w:hAnsi="Times New Roman" w:cs="Times New Roman"/>
-        </w:rPr>
-      </w:pPr>
-      <w:r>
-        <w:rPr>
-          <w:rFonts w:ascii="Arial" w:eastAsia="Times New Roman" w:hAnsi="Arial" w:cs="Arial"/>
+          <w:rFonts w:eastAsia="Times New Roman" w:cstheme="minorHAnsi"/>
+        </w:rPr>
+      </w:pPr>
+      <w:r>
+        <w:rPr>
+          <w:rFonts w:eastAsia="Times New Roman" w:cstheme="minorHAnsi"/>
           <w:bdr w:val="none" w:sz="0" w:space="0" w:color="auto" w:frame="1"/>
         </w:rPr>
         <w:t>The </w:t>
       </w:r>
       <w:r>
         <w:rPr>
-          <w:rFonts w:ascii="Arial" w:eastAsia="Times New Roman" w:hAnsi="Arial" w:cs="Arial"/>
+          <w:rFonts w:eastAsia="Times New Roman" w:cstheme="minorHAnsi"/>
           <w:i/>
           <w:iCs/>
           <w:bdr w:val="none" w:sz="0" w:space="0" w:color="auto" w:frame="1"/>
@@ -2711,10 +2859,26 @@
       </w:r>
       <w:r>
         <w:rPr>
-          <w:rFonts w:ascii="Arial" w:eastAsia="Times New Roman" w:hAnsi="Arial" w:cs="Arial"/>
-          <w:bdr w:val="none" w:sz="0" w:space="0" w:color="auto" w:frame="1"/>
-        </w:rPr>
-        <w:t> is one of the most important concepts when working with a GraphQL API</w:t>
+          <w:rFonts w:eastAsia="Times New Roman" w:cstheme="minorHAnsi"/>
+          <w:bdr w:val="none" w:sz="0" w:space="0" w:color="auto" w:frame="1"/>
+        </w:rPr>
+        <w:t xml:space="preserve"> is one of the most important concepts when working with a </w:t>
+      </w:r>
+      <w:proofErr w:type="spellStart"/>
+      <w:r>
+        <w:rPr>
+          <w:rFonts w:eastAsia="Times New Roman" w:cstheme="minorHAnsi"/>
+          <w:bdr w:val="none" w:sz="0" w:space="0" w:color="auto" w:frame="1"/>
+        </w:rPr>
+        <w:t>GraphQL</w:t>
+      </w:r>
+      <w:proofErr w:type="spellEnd"/>
+      <w:r>
+        <w:rPr>
+          <w:rFonts w:eastAsia="Times New Roman" w:cstheme="minorHAnsi"/>
+          <w:bdr w:val="none" w:sz="0" w:space="0" w:color="auto" w:frame="1"/>
+        </w:rPr>
+        <w:t xml:space="preserve"> API</w:t>
       </w:r>
     </w:p>
     <w:p>
@@ -2725,26 +2889,26 @@
           <w:numId w:val="1"/>
         </w:numPr>
         <w:rPr>
-          <w:rFonts w:ascii="Times New Roman" w:eastAsia="Times New Roman" w:hAnsi="Times New Roman" w:cs="Times New Roman"/>
-        </w:rPr>
-      </w:pPr>
-      <w:r>
-        <w:rPr>
-          <w:rFonts w:ascii="Arial" w:eastAsia="Times New Roman" w:hAnsi="Arial" w:cs="Arial"/>
+          <w:rFonts w:eastAsia="Times New Roman" w:cstheme="minorHAnsi"/>
+        </w:rPr>
+      </w:pPr>
+      <w:r>
+        <w:rPr>
+          <w:rFonts w:eastAsia="Times New Roman" w:cstheme="minorHAnsi"/>
           <w:bdr w:val="none" w:sz="0" w:space="0" w:color="auto" w:frame="1"/>
         </w:rPr>
         <w:t>Writing</w:t>
       </w:r>
       <w:r>
         <w:rPr>
-          <w:rFonts w:ascii="Arial" w:eastAsia="Times New Roman" w:hAnsi="Arial" w:cs="Arial"/>
+          <w:rFonts w:eastAsia="Times New Roman" w:cstheme="minorHAnsi"/>
           <w:bdr w:val="none" w:sz="0" w:space="0" w:color="auto" w:frame="1"/>
         </w:rPr>
         <w:t> </w:t>
       </w:r>
       <w:r>
         <w:rPr>
-          <w:rFonts w:ascii="Courier New" w:eastAsia="Times New Roman" w:hAnsi="Courier New" w:cs="Courier New"/>
+          <w:rFonts w:eastAsia="Times New Roman" w:cstheme="minorHAnsi"/>
           <w:color w:val="A4036F"/>
           <w:sz w:val="21"/>
           <w:szCs w:val="21"/>
@@ -2754,7 +2918,7 @@
       </w:r>
       <w:r>
         <w:rPr>
-          <w:rFonts w:ascii="Arial" w:eastAsia="Times New Roman" w:hAnsi="Arial" w:cs="Arial"/>
+          <w:rFonts w:eastAsia="Times New Roman" w:cstheme="minorHAnsi"/>
           <w:bdr w:val="none" w:sz="0" w:space="0" w:color="auto" w:frame="1"/>
         </w:rPr>
         <w:t xml:space="preserve"> type</w:t>
@@ -2763,12 +2927,13 @@
     <w:p>
       <w:pPr>
         <w:rPr>
-          <w:rFonts w:ascii="Times New Roman" w:eastAsia="Times New Roman" w:hAnsi="Times New Roman" w:cs="Times New Roman"/>
-        </w:rPr>
-      </w:pPr>
-      <w:r>
-        <w:rPr>
-          <w:rFonts w:ascii="Times New Roman" w:eastAsia="Times New Roman" w:hAnsi="Times New Roman" w:cs="Times New Roman"/>
+          <w:rFonts w:eastAsia="Times New Roman" w:cstheme="minorHAnsi"/>
+        </w:rPr>
+      </w:pPr>
+      <w:r>
+        <w:rPr>
+          <w:rFonts w:eastAsia="Times New Roman" w:cstheme="minorHAnsi"/>
+          <w:noProof/>
         </w:rPr>
         <w:lastRenderedPageBreak/>
         <w:drawing>
@@ -2811,7 +2976,7 @@
     <w:p>
       <w:pPr>
         <w:rPr>
-          <w:rFonts w:ascii="Times New Roman" w:eastAsia="Times New Roman" w:hAnsi="Times New Roman" w:cs="Times New Roman"/>
+          <w:rFonts w:eastAsia="Times New Roman" w:cstheme="minorHAnsi"/>
         </w:rPr>
       </w:pPr>
     </w:p>
@@ -2823,26 +2988,26 @@
           <w:numId w:val="1"/>
         </w:numPr>
         <w:rPr>
-          <w:rFonts w:ascii="Times New Roman" w:eastAsia="Times New Roman" w:hAnsi="Times New Roman" w:cs="Times New Roman"/>
-        </w:rPr>
-      </w:pPr>
-      <w:r>
-        <w:rPr>
-          <w:rFonts w:ascii="Arial" w:eastAsia="Times New Roman" w:hAnsi="Arial" w:cs="Arial"/>
+          <w:rFonts w:eastAsia="Times New Roman" w:cstheme="minorHAnsi"/>
+        </w:rPr>
+      </w:pPr>
+      <w:r>
+        <w:rPr>
+          <w:rFonts w:eastAsia="Times New Roman" w:cstheme="minorHAnsi"/>
           <w:bdr w:val="none" w:sz="0" w:space="0" w:color="auto" w:frame="1"/>
         </w:rPr>
         <w:t xml:space="preserve">Writing </w:t>
       </w:r>
       <w:r>
         <w:rPr>
-          <w:rFonts w:ascii="Arial" w:eastAsia="Times New Roman" w:hAnsi="Arial" w:cs="Arial"/>
+          <w:rFonts w:eastAsia="Times New Roman" w:cstheme="minorHAnsi"/>
           <w:bdr w:val="none" w:sz="0" w:space="0" w:color="auto" w:frame="1"/>
         </w:rPr>
         <w:t> </w:t>
       </w:r>
       <w:r>
         <w:rPr>
-          <w:rFonts w:ascii="Courier New" w:eastAsia="Times New Roman" w:hAnsi="Courier New" w:cs="Courier New"/>
+          <w:rFonts w:eastAsia="Times New Roman" w:cstheme="minorHAnsi"/>
           <w:color w:val="A4036F"/>
           <w:sz w:val="21"/>
           <w:szCs w:val="21"/>
@@ -2852,14 +3017,14 @@
       </w:r>
       <w:r>
         <w:rPr>
-          <w:rFonts w:ascii="Arial" w:eastAsia="Times New Roman" w:hAnsi="Arial" w:cs="Arial"/>
+          <w:rFonts w:eastAsia="Times New Roman" w:cstheme="minorHAnsi"/>
           <w:bdr w:val="none" w:sz="0" w:space="0" w:color="auto" w:frame="1"/>
         </w:rPr>
         <w:t xml:space="preserve"> type</w:t>
       </w:r>
       <w:r>
         <w:rPr>
-          <w:rFonts w:ascii="Arial" w:eastAsia="Times New Roman" w:hAnsi="Arial" w:cs="Arial"/>
+          <w:rFonts w:eastAsia="Times New Roman" w:cstheme="minorHAnsi"/>
           <w:bdr w:val="none" w:sz="0" w:space="0" w:color="auto" w:frame="1"/>
         </w:rPr>
         <w:t xml:space="preserve"> </w:t>
@@ -2868,19 +3033,20 @@
     <w:p>
       <w:pPr>
         <w:rPr>
-          <w:rFonts w:ascii="Times New Roman" w:eastAsia="Times New Roman" w:hAnsi="Times New Roman" w:cs="Times New Roman"/>
-        </w:rPr>
-      </w:pPr>
-    </w:p>
-    <w:p>
-      <w:pPr>
-        <w:rPr>
-          <w:rFonts w:ascii="Times New Roman" w:eastAsia="Times New Roman" w:hAnsi="Times New Roman" w:cs="Times New Roman"/>
-        </w:rPr>
-      </w:pPr>
-      <w:r>
-        <w:rPr>
-          <w:rFonts w:ascii="Times New Roman" w:eastAsia="Times New Roman" w:hAnsi="Times New Roman" w:cs="Times New Roman"/>
+          <w:rFonts w:eastAsia="Times New Roman" w:cstheme="minorHAnsi"/>
+        </w:rPr>
+      </w:pPr>
+    </w:p>
+    <w:p>
+      <w:pPr>
+        <w:rPr>
+          <w:rFonts w:eastAsia="Times New Roman" w:cstheme="minorHAnsi"/>
+        </w:rPr>
+      </w:pPr>
+      <w:r>
+        <w:rPr>
+          <w:rFonts w:eastAsia="Times New Roman" w:cstheme="minorHAnsi"/>
+          <w:noProof/>
         </w:rPr>
         <w:drawing>
           <wp:inline distT="0" distB="0" distL="0" distR="0" wp14:anchorId="17F8637B" wp14:editId="112136F4">
@@ -2922,14 +3088,14 @@
     <w:p>
       <w:pPr>
         <w:rPr>
-          <w:rFonts w:ascii="Times New Roman" w:eastAsia="Times New Roman" w:hAnsi="Times New Roman" w:cstheme="minorHAnsi"/>
-        </w:rPr>
-      </w:pPr>
-    </w:p>
-    <w:p>
-      <w:pPr>
-        <w:rPr>
-          <w:rFonts w:ascii="Times New Roman" w:eastAsia="Times New Roman" w:hAnsi="Times New Roman" w:cstheme="minorHAnsi"/>
+          <w:rFonts w:eastAsia="Times New Roman" w:cstheme="minorHAnsi"/>
+        </w:rPr>
+      </w:pPr>
+    </w:p>
+    <w:p>
+      <w:pPr>
+        <w:rPr>
+          <w:rFonts w:eastAsia="Times New Roman" w:cstheme="minorHAnsi"/>
         </w:rPr>
       </w:pPr>
     </w:p>
@@ -2941,19 +3107,19 @@
           <w:numId w:val="1"/>
         </w:numPr>
         <w:rPr>
-          <w:rFonts w:ascii="Times New Roman" w:eastAsia="Times New Roman" w:hAnsi="Times New Roman" w:cstheme="minorHAnsi"/>
-        </w:rPr>
-      </w:pPr>
-      <w:r>
-        <w:rPr>
-          <w:rFonts w:ascii="Arial" w:eastAsia="Times New Roman" w:hAnsi="Arial" w:cs="Arial"/>
+          <w:rFonts w:eastAsia="Times New Roman" w:cstheme="minorHAnsi"/>
+        </w:rPr>
+      </w:pPr>
+      <w:r>
+        <w:rPr>
+          <w:rFonts w:eastAsia="Times New Roman" w:cstheme="minorHAnsi"/>
           <w:bdr w:val="none" w:sz="0" w:space="0" w:color="auto" w:frame="1"/>
         </w:rPr>
         <w:t xml:space="preserve">Writing </w:t>
       </w:r>
       <w:r>
         <w:rPr>
-          <w:rFonts w:ascii="Courier New" w:eastAsia="Times New Roman" w:hAnsi="Courier New" w:cs="Courier New"/>
+          <w:rFonts w:eastAsia="Times New Roman" w:cstheme="minorHAnsi"/>
           <w:color w:val="A4036F"/>
           <w:sz w:val="21"/>
           <w:szCs w:val="21"/>
@@ -2963,7 +3129,7 @@
       </w:r>
       <w:r>
         <w:rPr>
-          <w:rFonts w:ascii="Arial" w:eastAsia="Times New Roman" w:hAnsi="Arial" w:cs="Arial"/>
+          <w:rFonts w:eastAsia="Times New Roman" w:cstheme="minorHAnsi"/>
           <w:bdr w:val="none" w:sz="0" w:space="0" w:color="auto" w:frame="1"/>
         </w:rPr>
         <w:t> type</w:t>
@@ -2985,6 +3151,7 @@
       <w:r>
         <w:rPr>
           <w:rFonts w:eastAsia="Times New Roman" w:cstheme="minorHAnsi"/>
+          <w:noProof/>
         </w:rPr>
         <w:drawing>
           <wp:inline distT="0" distB="0" distL="0" distR="0" wp14:anchorId="587F83B4" wp14:editId="6F136056">
@@ -3066,6 +3233,7 @@
       <w:r>
         <w:rPr>
           <w:rFonts w:eastAsia="Times New Roman" w:cstheme="minorHAnsi"/>
+          <w:noProof/>
         </w:rPr>
         <w:drawing>
           <wp:inline distT="0" distB="0" distL="0" distR="0" wp14:anchorId="50153446" wp14:editId="0F3B7A20">
@@ -3157,7 +3325,6 @@
           <w:sz w:val="40"/>
           <w:szCs w:val="40"/>
         </w:rPr>
-        <w:lastRenderedPageBreak/>
         <w:t>Big Picture (Architecture)</w:t>
       </w:r>
     </w:p>
@@ -3203,11 +3370,19 @@
           <w:rFonts w:eastAsia="Times New Roman" w:cstheme="minorHAnsi"/>
         </w:rPr>
       </w:pPr>
-      <w:r>
-        <w:rPr>
-          <w:rFonts w:eastAsia="Times New Roman" w:cstheme="minorHAnsi"/>
-        </w:rPr>
-        <w:t>GraphQL server with a connected database</w:t>
+      <w:proofErr w:type="spellStart"/>
+      <w:r>
+        <w:rPr>
+          <w:rFonts w:eastAsia="Times New Roman" w:cstheme="minorHAnsi"/>
+        </w:rPr>
+        <w:t>GraphQL</w:t>
+      </w:r>
+      <w:proofErr w:type="spellEnd"/>
+      <w:r>
+        <w:rPr>
+          <w:rFonts w:eastAsia="Times New Roman" w:cstheme="minorHAnsi"/>
+        </w:rPr>
+        <w:t xml:space="preserve"> server with a connected database</w:t>
       </w:r>
     </w:p>
     <w:p>
@@ -3221,11 +3396,33 @@
           <w:rFonts w:eastAsia="Times New Roman" w:cstheme="minorHAnsi"/>
         </w:rPr>
       </w:pPr>
-      <w:r>
-        <w:rPr>
-          <w:rFonts w:eastAsia="Times New Roman" w:cstheme="minorHAnsi"/>
-        </w:rPr>
-        <w:t>GraphQL server to integrate integrate existing system</w:t>
+      <w:proofErr w:type="spellStart"/>
+      <w:r>
+        <w:rPr>
+          <w:rFonts w:eastAsia="Times New Roman" w:cstheme="minorHAnsi"/>
+        </w:rPr>
+        <w:t>GraphQL</w:t>
+      </w:r>
+      <w:proofErr w:type="spellEnd"/>
+      <w:r>
+        <w:rPr>
+          <w:rFonts w:eastAsia="Times New Roman" w:cstheme="minorHAnsi"/>
+        </w:rPr>
+        <w:t xml:space="preserve"> server to integrate </w:t>
+      </w:r>
+      <w:proofErr w:type="spellStart"/>
+      <w:r>
+        <w:rPr>
+          <w:rFonts w:eastAsia="Times New Roman" w:cstheme="minorHAnsi"/>
+        </w:rPr>
+        <w:t>integrate</w:t>
+      </w:r>
+      <w:proofErr w:type="spellEnd"/>
+      <w:r>
+        <w:rPr>
+          <w:rFonts w:eastAsia="Times New Roman" w:cstheme="minorHAnsi"/>
+        </w:rPr>
+        <w:t xml:space="preserve"> existing system</w:t>
       </w:r>
     </w:p>
     <w:p>
@@ -3272,12 +3469,14 @@
           <w:rFonts w:eastAsia="Times New Roman" w:cstheme="minorHAnsi"/>
         </w:rPr>
       </w:pPr>
+      <w:proofErr w:type="spellStart"/>
       <w:r>
         <w:rPr>
           <w:rFonts w:eastAsia="Times New Roman" w:cstheme="minorHAnsi"/>
         </w:rPr>
         <w:t>Bcrypt</w:t>
       </w:r>
+      <w:proofErr w:type="spellEnd"/>
     </w:p>
     <w:p>
       <w:pPr>
@@ -3285,7 +3484,7 @@
         <w:spacing w:line="288" w:lineRule="atLeast"/>
         <w:textAlignment w:val="baseline"/>
         <w:rPr>
-          <w:rFonts w:ascii="Consolas" w:hAnsi="Consolas" w:cs="Consolas"/>
+          <w:rFonts w:asciiTheme="minorHAnsi" w:hAnsiTheme="minorHAnsi" w:cstheme="minorHAnsi"/>
           <w:color w:val="393A34"/>
           <w:sz w:val="23"/>
           <w:szCs w:val="23"/>
@@ -3294,6 +3493,7 @@
       <w:r>
         <w:rPr>
           <w:rStyle w:val="token"/>
+          <w:rFonts w:asciiTheme="minorHAnsi" w:hAnsiTheme="minorHAnsi" w:cstheme="minorHAnsi"/>
           <w:b/>
           <w:bCs/>
           <w:color w:val="9A050F"/>
@@ -3301,9 +3501,11 @@
         </w:rPr>
         <w:tab/>
       </w:r>
+      <w:proofErr w:type="spellStart"/>
       <w:r>
         <w:rPr>
           <w:rStyle w:val="token"/>
+          <w:rFonts w:asciiTheme="minorHAnsi" w:hAnsiTheme="minorHAnsi" w:cstheme="minorHAnsi"/>
           <w:b/>
           <w:bCs/>
           <w:color w:val="9A050F"/>
@@ -3311,9 +3513,11 @@
         </w:rPr>
         <w:t>npm</w:t>
       </w:r>
+      <w:proofErr w:type="spellEnd"/>
       <w:r>
         <w:rPr>
           <w:rStyle w:val="HTMLCode"/>
+          <w:rFonts w:asciiTheme="minorHAnsi" w:hAnsiTheme="minorHAnsi" w:cstheme="minorHAnsi"/>
           <w:color w:val="393A34"/>
           <w:bdr w:val="none" w:sz="0" w:space="0" w:color="auto" w:frame="1"/>
         </w:rPr>
@@ -3322,6 +3526,7 @@
       <w:r>
         <w:rPr>
           <w:rStyle w:val="token"/>
+          <w:rFonts w:asciiTheme="minorHAnsi" w:hAnsiTheme="minorHAnsi" w:cstheme="minorHAnsi"/>
           <w:b/>
           <w:bCs/>
           <w:color w:val="9A050F"/>
@@ -3332,11 +3537,43 @@
       <w:r>
         <w:rPr>
           <w:rStyle w:val="HTMLCode"/>
+          <w:rFonts w:asciiTheme="minorHAnsi" w:hAnsiTheme="minorHAnsi" w:cstheme="minorHAnsi"/>
           <w:color w:val="393A34"/>
           <w:bdr w:val="none" w:sz="0" w:space="0" w:color="auto" w:frame="1"/>
         </w:rPr>
-        <w:t xml:space="preserve"> jsonwebtoken bcryptjs</w:t>
-      </w:r>
+        <w:t xml:space="preserve"> </w:t>
+      </w:r>
+      <w:proofErr w:type="spellStart"/>
+      <w:r>
+        <w:rPr>
+          <w:rStyle w:val="HTMLCode"/>
+          <w:rFonts w:asciiTheme="minorHAnsi" w:hAnsiTheme="minorHAnsi" w:cstheme="minorHAnsi"/>
+          <w:color w:val="393A34"/>
+          <w:bdr w:val="none" w:sz="0" w:space="0" w:color="auto" w:frame="1"/>
+        </w:rPr>
+        <w:t>jsonwebtoken</w:t>
+      </w:r>
+      <w:proofErr w:type="spellEnd"/>
+      <w:r>
+        <w:rPr>
+          <w:rStyle w:val="HTMLCode"/>
+          <w:rFonts w:asciiTheme="minorHAnsi" w:hAnsiTheme="minorHAnsi" w:cstheme="minorHAnsi"/>
+          <w:color w:val="393A34"/>
+          <w:bdr w:val="none" w:sz="0" w:space="0" w:color="auto" w:frame="1"/>
+        </w:rPr>
+        <w:t xml:space="preserve"> </w:t>
+      </w:r>
+      <w:proofErr w:type="spellStart"/>
+      <w:r>
+        <w:rPr>
+          <w:rStyle w:val="HTMLCode"/>
+          <w:rFonts w:asciiTheme="minorHAnsi" w:hAnsiTheme="minorHAnsi" w:cstheme="minorHAnsi"/>
+          <w:color w:val="393A34"/>
+          <w:bdr w:val="none" w:sz="0" w:space="0" w:color="auto" w:frame="1"/>
+        </w:rPr>
+        <w:t>bcryptjs</w:t>
+      </w:r>
+      <w:proofErr w:type="spellEnd"/>
     </w:p>
     <w:p>
       <w:pPr>
@@ -3389,7 +3626,7 @@
         <w:spacing w:line="288" w:lineRule="atLeast"/>
         <w:textAlignment w:val="baseline"/>
         <w:rPr>
-          <w:rFonts w:ascii="Consolas" w:hAnsi="Consolas" w:cs="Consolas"/>
+          <w:rFonts w:asciiTheme="minorHAnsi" w:hAnsiTheme="minorHAnsi" w:cstheme="minorHAnsi"/>
           <w:color w:val="393A34"/>
           <w:sz w:val="23"/>
           <w:szCs w:val="23"/>
@@ -3398,10 +3635,31 @@
       <w:r>
         <w:rPr>
           <w:rStyle w:val="HTMLCode"/>
+          <w:rFonts w:asciiTheme="minorHAnsi" w:hAnsiTheme="minorHAnsi" w:cstheme="minorHAnsi"/>
           <w:color w:val="393A34"/>
           <w:bdr w:val="none" w:sz="0" w:space="0" w:color="auto" w:frame="1"/>
         </w:rPr>
-        <w:t>node src/index.js</w:t>
+        <w:t xml:space="preserve">node </w:t>
+      </w:r>
+      <w:proofErr w:type="spellStart"/>
+      <w:r>
+        <w:rPr>
+          <w:rStyle w:val="HTMLCode"/>
+          <w:rFonts w:asciiTheme="minorHAnsi" w:hAnsiTheme="minorHAnsi" w:cstheme="minorHAnsi"/>
+          <w:color w:val="393A34"/>
+          <w:bdr w:val="none" w:sz="0" w:space="0" w:color="auto" w:frame="1"/>
+        </w:rPr>
+        <w:t>src</w:t>
+      </w:r>
+      <w:proofErr w:type="spellEnd"/>
+      <w:r>
+        <w:rPr>
+          <w:rStyle w:val="HTMLCode"/>
+          <w:rFonts w:asciiTheme="minorHAnsi" w:hAnsiTheme="minorHAnsi" w:cstheme="minorHAnsi"/>
+          <w:color w:val="393A34"/>
+          <w:bdr w:val="none" w:sz="0" w:space="0" w:color="auto" w:frame="1"/>
+        </w:rPr>
+        <w:t>/index.js</w:t>
       </w:r>
     </w:p>
     <w:p>
@@ -3431,7 +3689,7 @@
     <w:p>
       <w:pPr>
         <w:rPr>
-          <w:rFonts w:ascii="Batang" w:eastAsia="Batang" w:hAnsi="Batang" w:cs="Batang"/>
+          <w:rFonts w:eastAsia="Batang" w:cstheme="minorHAnsi"/>
         </w:rPr>
       </w:pPr>
     </w:p>
@@ -3441,19 +3699,51 @@
         <w:spacing w:line="288" w:lineRule="atLeast"/>
         <w:textAlignment w:val="baseline"/>
         <w:rPr>
-          <w:rFonts w:ascii="Consolas" w:hAnsi="Consolas" w:cs="Consolas"/>
+          <w:rFonts w:asciiTheme="minorHAnsi" w:hAnsiTheme="minorHAnsi" w:cstheme="minorHAnsi"/>
           <w:color w:val="393A34"/>
           <w:sz w:val="23"/>
           <w:szCs w:val="23"/>
         </w:rPr>
       </w:pPr>
+      <w:proofErr w:type="spellStart"/>
       <w:r>
         <w:rPr>
           <w:rStyle w:val="HTMLCode"/>
+          <w:rFonts w:asciiTheme="minorHAnsi" w:hAnsiTheme="minorHAnsi" w:cstheme="minorHAnsi"/>
           <w:color w:val="393A34"/>
           <w:bdr w:val="none" w:sz="0" w:space="0" w:color="auto" w:frame="1"/>
         </w:rPr>
-        <w:t>npx prisma studio</w:t>
+        <w:t>npx</w:t>
+      </w:r>
+      <w:proofErr w:type="spellEnd"/>
+      <w:r>
+        <w:rPr>
+          <w:rStyle w:val="HTMLCode"/>
+          <w:rFonts w:asciiTheme="minorHAnsi" w:hAnsiTheme="minorHAnsi" w:cstheme="minorHAnsi"/>
+          <w:color w:val="393A34"/>
+          <w:bdr w:val="none" w:sz="0" w:space="0" w:color="auto" w:frame="1"/>
+        </w:rPr>
+        <w:t xml:space="preserve"> </w:t>
+      </w:r>
+      <w:proofErr w:type="spellStart"/>
+      <w:r>
+        <w:rPr>
+          <w:rStyle w:val="HTMLCode"/>
+          <w:rFonts w:asciiTheme="minorHAnsi" w:hAnsiTheme="minorHAnsi" w:cstheme="minorHAnsi"/>
+          <w:color w:val="393A34"/>
+          <w:bdr w:val="none" w:sz="0" w:space="0" w:color="auto" w:frame="1"/>
+        </w:rPr>
+        <w:t>prisma</w:t>
+      </w:r>
+      <w:proofErr w:type="spellEnd"/>
+      <w:r>
+        <w:rPr>
+          <w:rStyle w:val="HTMLCode"/>
+          <w:rFonts w:asciiTheme="minorHAnsi" w:hAnsiTheme="minorHAnsi" w:cstheme="minorHAnsi"/>
+          <w:color w:val="393A34"/>
+          <w:bdr w:val="none" w:sz="0" w:space="0" w:color="auto" w:frame="1"/>
+        </w:rPr>
+        <w:t xml:space="preserve"> studio</w:t>
       </w:r>
     </w:p>
     <w:p>
@@ -3462,7 +3752,7 @@
           <w:tab w:val="left" w:pos="5496"/>
         </w:tabs>
         <w:rPr>
-          <w:rFonts w:ascii="Batang" w:eastAsia="Batang" w:hAnsi="Batang" w:cs="Batang"/>
+          <w:rFonts w:eastAsia="Batang" w:cstheme="minorHAnsi"/>
         </w:rPr>
       </w:pPr>
     </w:p>
@@ -3488,7 +3778,25 @@
           <w:b/>
           <w:bCs/>
         </w:rPr>
-        <w:t xml:space="preserve"> prisma + Apollo +</w:t>
+        <w:t xml:space="preserve"> </w:t>
+      </w:r>
+      <w:proofErr w:type="spellStart"/>
+      <w:r>
+        <w:rPr>
+          <w:rFonts w:eastAsia="Times New Roman" w:cstheme="minorHAnsi"/>
+          <w:b/>
+          <w:bCs/>
+        </w:rPr>
+        <w:t>prisma</w:t>
+      </w:r>
+      <w:proofErr w:type="spellEnd"/>
+      <w:r>
+        <w:rPr>
+          <w:rFonts w:eastAsia="Times New Roman" w:cstheme="minorHAnsi"/>
+          <w:b/>
+          <w:bCs/>
+        </w:rPr>
+        <w:t xml:space="preserve"> + Apollo +</w:t>
       </w:r>
       <w:r>
         <w:rPr>
@@ -3502,7 +3810,7 @@
     <w:p>
       <w:pPr>
         <w:rPr>
-          <w:rFonts w:eastAsia="Times New Roman" w:cstheme="minorHAnsi" w:hint="eastAsia"/>
+          <w:rFonts w:eastAsia="Times New Roman" w:cstheme="minorHAnsi"/>
         </w:rPr>
       </w:pPr>
     </w:p>
@@ -3512,15 +3820,17 @@
         <w:spacing w:line="288" w:lineRule="atLeast"/>
         <w:textAlignment w:val="baseline"/>
         <w:rPr>
-          <w:rFonts w:ascii="Consolas" w:hAnsi="Consolas" w:cs="Consolas"/>
+          <w:rFonts w:asciiTheme="minorHAnsi" w:hAnsiTheme="minorHAnsi" w:cstheme="minorHAnsi"/>
           <w:color w:val="393A34"/>
           <w:sz w:val="23"/>
           <w:szCs w:val="23"/>
         </w:rPr>
       </w:pPr>
+      <w:proofErr w:type="spellStart"/>
       <w:r>
         <w:rPr>
           <w:rStyle w:val="token"/>
+          <w:rFonts w:asciiTheme="minorHAnsi" w:hAnsiTheme="minorHAnsi" w:cstheme="minorHAnsi"/>
           <w:b/>
           <w:bCs/>
           <w:color w:val="9A050F"/>
@@ -3528,9 +3838,11 @@
         </w:rPr>
         <w:t>npm</w:t>
       </w:r>
+      <w:proofErr w:type="spellEnd"/>
       <w:r>
         <w:rPr>
           <w:rStyle w:val="HTMLCode"/>
+          <w:rFonts w:asciiTheme="minorHAnsi" w:hAnsiTheme="minorHAnsi" w:cstheme="minorHAnsi"/>
           <w:color w:val="393A34"/>
           <w:bdr w:val="none" w:sz="0" w:space="0" w:color="auto" w:frame="1"/>
         </w:rPr>
@@ -3539,6 +3851,7 @@
       <w:r>
         <w:rPr>
           <w:rStyle w:val="token"/>
+          <w:rFonts w:asciiTheme="minorHAnsi" w:hAnsiTheme="minorHAnsi" w:cstheme="minorHAnsi"/>
           <w:b/>
           <w:bCs/>
           <w:color w:val="9A050F"/>
@@ -3549,6 +3862,7 @@
       <w:r>
         <w:rPr>
           <w:rStyle w:val="HTMLCode"/>
+          <w:rFonts w:asciiTheme="minorHAnsi" w:hAnsiTheme="minorHAnsi" w:cstheme="minorHAnsi"/>
           <w:color w:val="393A34"/>
           <w:bdr w:val="none" w:sz="0" w:space="0" w:color="auto" w:frame="1"/>
         </w:rPr>
@@ -3578,15 +3892,16 @@
         <w:spacing w:line="288" w:lineRule="atLeast"/>
         <w:textAlignment w:val="baseline"/>
         <w:rPr>
-          <w:rFonts w:ascii="Consolas" w:eastAsia="Times New Roman" w:hAnsi="Consolas" w:cs="Consolas"/>
+          <w:rFonts w:eastAsia="Times New Roman" w:cstheme="minorHAnsi"/>
           <w:color w:val="393A34"/>
           <w:sz w:val="23"/>
           <w:szCs w:val="23"/>
         </w:rPr>
       </w:pPr>
-      <w:r>
-        <w:rPr>
-          <w:rFonts w:ascii="Courier New" w:eastAsia="Times New Roman" w:hAnsi="Courier New" w:cs="Courier New"/>
+      <w:proofErr w:type="spellStart"/>
+      <w:r>
+        <w:rPr>
+          <w:rFonts w:eastAsia="Times New Roman" w:cstheme="minorHAnsi"/>
           <w:b/>
           <w:bCs/>
           <w:color w:val="9A050F"/>
@@ -3596,9 +3911,10 @@
         </w:rPr>
         <w:t>npm</w:t>
       </w:r>
-      <w:r>
-        <w:rPr>
-          <w:rFonts w:ascii="Courier New" w:eastAsia="Times New Roman" w:hAnsi="Courier New" w:cs="Courier New"/>
+      <w:proofErr w:type="spellEnd"/>
+      <w:r>
+        <w:rPr>
+          <w:rFonts w:eastAsia="Times New Roman" w:cstheme="minorHAnsi"/>
           <w:color w:val="393A34"/>
           <w:sz w:val="20"/>
           <w:szCs w:val="20"/>
@@ -3608,7 +3924,7 @@
       </w:r>
       <w:r>
         <w:rPr>
-          <w:rFonts w:ascii="Courier New" w:eastAsia="Times New Roman" w:hAnsi="Courier New" w:cs="Courier New"/>
+          <w:rFonts w:eastAsia="Times New Roman" w:cstheme="minorHAnsi"/>
           <w:b/>
           <w:bCs/>
           <w:color w:val="9A050F"/>
@@ -3620,7 +3936,7 @@
       </w:r>
       <w:r>
         <w:rPr>
-          <w:rFonts w:ascii="Courier New" w:eastAsia="Times New Roman" w:hAnsi="Courier New" w:cs="Courier New"/>
+          <w:rFonts w:eastAsia="Times New Roman" w:cstheme="minorHAnsi"/>
           <w:color w:val="393A34"/>
           <w:sz w:val="20"/>
           <w:szCs w:val="20"/>
@@ -3642,44 +3958,88 @@
         <w:spacing w:line="288" w:lineRule="atLeast"/>
         <w:textAlignment w:val="baseline"/>
         <w:rPr>
-          <w:rFonts w:ascii="Consolas" w:hAnsi="Consolas" w:cs="Consolas"/>
+          <w:rFonts w:asciiTheme="minorHAnsi" w:hAnsiTheme="minorHAnsi" w:cstheme="minorHAnsi"/>
           <w:color w:val="393A34"/>
           <w:sz w:val="23"/>
           <w:szCs w:val="23"/>
         </w:rPr>
       </w:pPr>
+      <w:proofErr w:type="spellStart"/>
       <w:r>
         <w:rPr>
           <w:rStyle w:val="HTMLCode"/>
+          <w:rFonts w:asciiTheme="minorHAnsi" w:hAnsiTheme="minorHAnsi" w:cstheme="minorHAnsi"/>
           <w:color w:val="393A34"/>
           <w:bdr w:val="none" w:sz="0" w:space="0" w:color="auto" w:frame="1"/>
         </w:rPr>
-        <w:t>npx prisma init</w:t>
-      </w:r>
-    </w:p>
-    <w:p>
-      <w:pPr>
-        <w:rPr>
-          <w:rFonts w:eastAsia="Times New Roman" w:cstheme="minorHAnsi"/>
-        </w:rPr>
-      </w:pPr>
-    </w:p>
-    <w:p>
-      <w:pPr>
-        <w:rPr>
-          <w:rFonts w:eastAsia="Times New Roman" w:cstheme="minorHAnsi"/>
-        </w:rPr>
-      </w:pPr>
-    </w:p>
-    <w:p>
-      <w:pPr>
-        <w:rPr>
-          <w:rFonts w:eastAsia="Times New Roman" w:cstheme="minorHAnsi"/>
-        </w:rPr>
-      </w:pPr>
-      <w:r>
-        <w:rPr>
-          <w:rFonts w:eastAsia="Times New Roman" w:cstheme="minorHAnsi"/>
+        <w:t>npx</w:t>
+      </w:r>
+      <w:proofErr w:type="spellEnd"/>
+      <w:r>
+        <w:rPr>
+          <w:rStyle w:val="HTMLCode"/>
+          <w:rFonts w:asciiTheme="minorHAnsi" w:hAnsiTheme="minorHAnsi" w:cstheme="minorHAnsi"/>
+          <w:color w:val="393A34"/>
+          <w:bdr w:val="none" w:sz="0" w:space="0" w:color="auto" w:frame="1"/>
+        </w:rPr>
+        <w:t xml:space="preserve"> </w:t>
+      </w:r>
+      <w:proofErr w:type="spellStart"/>
+      <w:r>
+        <w:rPr>
+          <w:rStyle w:val="HTMLCode"/>
+          <w:rFonts w:asciiTheme="minorHAnsi" w:hAnsiTheme="minorHAnsi" w:cstheme="minorHAnsi"/>
+          <w:color w:val="393A34"/>
+          <w:bdr w:val="none" w:sz="0" w:space="0" w:color="auto" w:frame="1"/>
+        </w:rPr>
+        <w:t>prisma</w:t>
+      </w:r>
+      <w:proofErr w:type="spellEnd"/>
+      <w:r>
+        <w:rPr>
+          <w:rStyle w:val="HTMLCode"/>
+          <w:rFonts w:asciiTheme="minorHAnsi" w:hAnsiTheme="minorHAnsi" w:cstheme="minorHAnsi"/>
+          <w:color w:val="393A34"/>
+          <w:bdr w:val="none" w:sz="0" w:space="0" w:color="auto" w:frame="1"/>
+        </w:rPr>
+        <w:t xml:space="preserve"> </w:t>
+      </w:r>
+      <w:proofErr w:type="spellStart"/>
+      <w:r>
+        <w:rPr>
+          <w:rStyle w:val="HTMLCode"/>
+          <w:rFonts w:asciiTheme="minorHAnsi" w:hAnsiTheme="minorHAnsi" w:cstheme="minorHAnsi"/>
+          <w:color w:val="393A34"/>
+          <w:bdr w:val="none" w:sz="0" w:space="0" w:color="auto" w:frame="1"/>
+        </w:rPr>
+        <w:t>init</w:t>
+      </w:r>
+      <w:proofErr w:type="spellEnd"/>
+    </w:p>
+    <w:p>
+      <w:pPr>
+        <w:rPr>
+          <w:rFonts w:eastAsia="Times New Roman" w:cstheme="minorHAnsi"/>
+        </w:rPr>
+      </w:pPr>
+    </w:p>
+    <w:p>
+      <w:pPr>
+        <w:rPr>
+          <w:rFonts w:eastAsia="Times New Roman" w:cstheme="minorHAnsi"/>
+        </w:rPr>
+      </w:pPr>
+    </w:p>
+    <w:p>
+      <w:pPr>
+        <w:rPr>
+          <w:rFonts w:eastAsia="Times New Roman" w:cstheme="minorHAnsi"/>
+        </w:rPr>
+      </w:pPr>
+      <w:r>
+        <w:rPr>
+          <w:rFonts w:eastAsia="Times New Roman" w:cstheme="minorHAnsi"/>
+          <w:noProof/>
         </w:rPr>
         <w:lastRenderedPageBreak/>
         <w:drawing>
@@ -3735,7 +4095,8 @@
       <w:r>
         <w:rPr>
           <w:rStyle w:val="HTMLCode"/>
-          <w:rFonts w:eastAsiaTheme="minorEastAsia"/>
+          <w:rFonts w:asciiTheme="minorHAnsi" w:eastAsiaTheme="minorEastAsia" w:hAnsiTheme="minorHAnsi" w:cstheme="minorHAnsi"/>
+          <w:noProof/>
           <w:color w:val="393A34"/>
           <w:bdr w:val="none" w:sz="0" w:space="0" w:color="auto" w:frame="1"/>
         </w:rPr>
@@ -3805,6 +4166,7 @@
       <w:r>
         <w:rPr>
           <w:rFonts w:eastAsia="Times New Roman" w:cstheme="minorHAnsi"/>
+          <w:noProof/>
         </w:rPr>
         <w:lastRenderedPageBreak/>
         <w:drawing>
@@ -3887,6 +4249,7 @@
       <w:r>
         <w:rPr>
           <w:rFonts w:eastAsia="Times New Roman" w:cstheme="minorHAnsi"/>
+          <w:noProof/>
         </w:rPr>
         <w:drawing>
           <wp:inline distT="0" distB="0" distL="0" distR="0" wp14:anchorId="4F6BBF40" wp14:editId="555489B5">
@@ -3949,23 +4312,23 @@
     <w:p>
       <w:pPr>
         <w:rPr>
-          <w:rFonts w:ascii="Calibri" w:eastAsia="Batang" w:hAnsi="Calibri" w:cs="Calibri"/>
-          <w:b/>
-          <w:bCs/>
-        </w:rPr>
-      </w:pPr>
-    </w:p>
-    <w:p>
-      <w:pPr>
-        <w:rPr>
-          <w:rFonts w:ascii="Calibri" w:eastAsia="Batang" w:hAnsi="Calibri" w:cs="Calibri"/>
-          <w:b/>
-          <w:bCs/>
-        </w:rPr>
-      </w:pPr>
-      <w:r>
-        <w:rPr>
-          <w:rFonts w:ascii="Calibri" w:eastAsia="Batang" w:hAnsi="Calibri" w:cs="Calibri"/>
+          <w:rFonts w:eastAsia="Batang" w:cstheme="minorHAnsi"/>
+          <w:b/>
+          <w:bCs/>
+        </w:rPr>
+      </w:pPr>
+    </w:p>
+    <w:p>
+      <w:pPr>
+        <w:rPr>
+          <w:rFonts w:eastAsia="Batang" w:cstheme="minorHAnsi"/>
+          <w:b/>
+          <w:bCs/>
+        </w:rPr>
+      </w:pPr>
+      <w:r>
+        <w:rPr>
+          <w:rFonts w:eastAsia="Batang" w:cstheme="minorHAnsi"/>
           <w:b/>
           <w:bCs/>
         </w:rPr>
@@ -3975,7 +4338,7 @@
     <w:p>
       <w:pPr>
         <w:rPr>
-          <w:rFonts w:ascii="Batang" w:eastAsia="Batang" w:hAnsi="Batang" w:cs="Batang"/>
+          <w:rFonts w:eastAsia="Batang" w:cstheme="minorHAnsi"/>
         </w:rPr>
       </w:pPr>
     </w:p>
@@ -3986,21 +4349,55 @@
         <w:textAlignment w:val="baseline"/>
         <w:rPr>
           <w:rStyle w:val="HTMLCode"/>
+          <w:rFonts w:asciiTheme="minorHAnsi" w:hAnsiTheme="minorHAnsi" w:cstheme="minorHAnsi"/>
           <w:color w:val="393A34"/>
           <w:bdr w:val="none" w:sz="0" w:space="0" w:color="auto" w:frame="1"/>
         </w:rPr>
       </w:pPr>
+      <w:proofErr w:type="spellStart"/>
       <w:r>
         <w:rPr>
           <w:rStyle w:val="HTMLCode"/>
+          <w:rFonts w:asciiTheme="minorHAnsi" w:hAnsiTheme="minorHAnsi" w:cstheme="minorHAnsi"/>
           <w:color w:val="393A34"/>
           <w:bdr w:val="none" w:sz="0" w:space="0" w:color="auto" w:frame="1"/>
         </w:rPr>
-        <w:t xml:space="preserve">npx prisma migrate dev --name </w:t>
+        <w:t>npx</w:t>
+      </w:r>
+      <w:proofErr w:type="spellEnd"/>
+      <w:r>
+        <w:rPr>
+          <w:rStyle w:val="HTMLCode"/>
+          <w:rFonts w:asciiTheme="minorHAnsi" w:hAnsiTheme="minorHAnsi" w:cstheme="minorHAnsi"/>
+          <w:color w:val="393A34"/>
+          <w:bdr w:val="none" w:sz="0" w:space="0" w:color="auto" w:frame="1"/>
+        </w:rPr>
+        <w:t xml:space="preserve"> </w:t>
+      </w:r>
+      <w:proofErr w:type="spellStart"/>
+      <w:r>
+        <w:rPr>
+          <w:rStyle w:val="HTMLCode"/>
+          <w:rFonts w:asciiTheme="minorHAnsi" w:hAnsiTheme="minorHAnsi" w:cstheme="minorHAnsi"/>
+          <w:color w:val="393A34"/>
+          <w:bdr w:val="none" w:sz="0" w:space="0" w:color="auto" w:frame="1"/>
+        </w:rPr>
+        <w:t>prisma</w:t>
+      </w:r>
+      <w:proofErr w:type="spellEnd"/>
+      <w:r>
+        <w:rPr>
+          <w:rStyle w:val="HTMLCode"/>
+          <w:rFonts w:asciiTheme="minorHAnsi" w:hAnsiTheme="minorHAnsi" w:cstheme="minorHAnsi"/>
+          <w:color w:val="393A34"/>
+          <w:bdr w:val="none" w:sz="0" w:space="0" w:color="auto" w:frame="1"/>
+        </w:rPr>
+        <w:t xml:space="preserve"> migrate dev --name </w:t>
       </w:r>
       <w:r>
         <w:rPr>
           <w:rStyle w:val="token"/>
+          <w:rFonts w:asciiTheme="minorHAnsi" w:hAnsiTheme="minorHAnsi" w:cstheme="minorHAnsi"/>
           <w:color w:val="E3116C"/>
           <w:bdr w:val="none" w:sz="0" w:space="0" w:color="auto" w:frame="1"/>
         </w:rPr>
@@ -4009,6 +4406,7 @@
       <w:r>
         <w:rPr>
           <w:rStyle w:val="HTMLCode"/>
+          <w:rFonts w:asciiTheme="minorHAnsi" w:hAnsiTheme="minorHAnsi" w:cstheme="minorHAnsi"/>
           <w:color w:val="393A34"/>
           <w:bdr w:val="none" w:sz="0" w:space="0" w:color="auto" w:frame="1"/>
         </w:rPr>
@@ -4022,6 +4420,7 @@
         <w:textAlignment w:val="baseline"/>
         <w:rPr>
           <w:rStyle w:val="HTMLCode"/>
+          <w:rFonts w:asciiTheme="minorHAnsi" w:hAnsiTheme="minorHAnsi" w:cstheme="minorHAnsi"/>
           <w:color w:val="393A34"/>
           <w:bdr w:val="none" w:sz="0" w:space="0" w:color="auto" w:frame="1"/>
         </w:rPr>
@@ -4034,6 +4433,7 @@
         <w:textAlignment w:val="baseline"/>
         <w:rPr>
           <w:rStyle w:val="HTMLCode"/>
+          <w:rFonts w:asciiTheme="minorHAnsi" w:hAnsiTheme="minorHAnsi" w:cstheme="minorHAnsi"/>
           <w:color w:val="393A34"/>
           <w:bdr w:val="none" w:sz="0" w:space="0" w:color="auto" w:frame="1"/>
         </w:rPr>
@@ -4041,6 +4441,8 @@
       <w:r>
         <w:rPr>
           <w:rStyle w:val="HTMLCode"/>
+          <w:rFonts w:asciiTheme="minorHAnsi" w:hAnsiTheme="minorHAnsi" w:cstheme="minorHAnsi"/>
+          <w:noProof/>
           <w:color w:val="393A34"/>
           <w:bdr w:val="none" w:sz="0" w:space="0" w:color="auto" w:frame="1"/>
         </w:rPr>
@@ -4089,6 +4491,7 @@
         <w:textAlignment w:val="baseline"/>
         <w:rPr>
           <w:rStyle w:val="HTMLCode"/>
+          <w:rFonts w:asciiTheme="minorHAnsi" w:hAnsiTheme="minorHAnsi" w:cstheme="minorHAnsi"/>
           <w:color w:val="393A34"/>
           <w:bdr w:val="none" w:sz="0" w:space="0" w:color="auto" w:frame="1"/>
         </w:rPr>
@@ -4101,6 +4504,7 @@
         <w:textAlignment w:val="baseline"/>
         <w:rPr>
           <w:rStyle w:val="HTMLCode"/>
+          <w:rFonts w:asciiTheme="minorHAnsi" w:hAnsiTheme="minorHAnsi" w:cstheme="minorHAnsi"/>
           <w:b/>
           <w:bCs/>
           <w:color w:val="393A34"/>
@@ -4110,6 +4514,7 @@
       <w:r>
         <w:rPr>
           <w:rStyle w:val="HTMLCode"/>
+          <w:rFonts w:asciiTheme="minorHAnsi" w:hAnsiTheme="minorHAnsi" w:cstheme="minorHAnsi"/>
           <w:b/>
           <w:bCs/>
           <w:color w:val="393A34"/>
@@ -4125,6 +4530,7 @@
         <w:textAlignment w:val="baseline"/>
         <w:rPr>
           <w:rStyle w:val="HTMLCode"/>
+          <w:rFonts w:asciiTheme="minorHAnsi" w:hAnsiTheme="minorHAnsi" w:cstheme="minorHAnsi"/>
           <w:b/>
           <w:bCs/>
           <w:color w:val="393A34"/>
@@ -4138,25 +4544,57 @@
         <w:spacing w:line="288" w:lineRule="atLeast"/>
         <w:textAlignment w:val="baseline"/>
         <w:rPr>
-          <w:rFonts w:ascii="Consolas" w:hAnsi="Consolas" w:cs="Consolas"/>
+          <w:rFonts w:asciiTheme="minorHAnsi" w:hAnsiTheme="minorHAnsi" w:cstheme="minorHAnsi"/>
           <w:color w:val="393A34"/>
           <w:sz w:val="23"/>
           <w:szCs w:val="23"/>
         </w:rPr>
       </w:pPr>
+      <w:proofErr w:type="spellStart"/>
       <w:r>
         <w:rPr>
           <w:rStyle w:val="HTMLCode"/>
+          <w:rFonts w:asciiTheme="minorHAnsi" w:hAnsiTheme="minorHAnsi" w:cstheme="minorHAnsi"/>
           <w:color w:val="393A34"/>
           <w:bdr w:val="none" w:sz="0" w:space="0" w:color="auto" w:frame="1"/>
         </w:rPr>
-        <w:t>npx prisma generate</w:t>
-      </w:r>
-    </w:p>
-    <w:p>
-      <w:pPr>
-        <w:rPr>
-          <w:rFonts w:ascii="Times New Roman" w:eastAsia="Times New Roman" w:hAnsi="Times New Roman" w:cs="Times New Roman"/>
+        <w:t>npx</w:t>
+      </w:r>
+      <w:proofErr w:type="spellEnd"/>
+      <w:r>
+        <w:rPr>
+          <w:rStyle w:val="HTMLCode"/>
+          <w:rFonts w:asciiTheme="minorHAnsi" w:hAnsiTheme="minorHAnsi" w:cstheme="minorHAnsi"/>
+          <w:color w:val="393A34"/>
+          <w:bdr w:val="none" w:sz="0" w:space="0" w:color="auto" w:frame="1"/>
+        </w:rPr>
+        <w:t xml:space="preserve"> </w:t>
+      </w:r>
+      <w:proofErr w:type="spellStart"/>
+      <w:r>
+        <w:rPr>
+          <w:rStyle w:val="HTMLCode"/>
+          <w:rFonts w:asciiTheme="minorHAnsi" w:hAnsiTheme="minorHAnsi" w:cstheme="minorHAnsi"/>
+          <w:color w:val="393A34"/>
+          <w:bdr w:val="none" w:sz="0" w:space="0" w:color="auto" w:frame="1"/>
+        </w:rPr>
+        <w:t>prisma</w:t>
+      </w:r>
+      <w:proofErr w:type="spellEnd"/>
+      <w:r>
+        <w:rPr>
+          <w:rStyle w:val="HTMLCode"/>
+          <w:rFonts w:asciiTheme="minorHAnsi" w:hAnsiTheme="minorHAnsi" w:cstheme="minorHAnsi"/>
+          <w:color w:val="393A34"/>
+          <w:bdr w:val="none" w:sz="0" w:space="0" w:color="auto" w:frame="1"/>
+        </w:rPr>
+        <w:t xml:space="preserve"> generate</w:t>
+      </w:r>
+    </w:p>
+    <w:p>
+      <w:pPr>
+        <w:rPr>
+          <w:rFonts w:eastAsia="Times New Roman" w:cstheme="minorHAnsi"/>
         </w:rPr>
       </w:pPr>
     </w:p>
@@ -4188,7 +4626,27 @@
           <w:bCs/>
           <w:bdr w:val="none" w:sz="0" w:space="0" w:color="auto" w:frame="1"/>
         </w:rPr>
-        <w:t>Extending the GraphQL schema</w:t>
+        <w:t xml:space="preserve">Extending the </w:t>
+      </w:r>
+      <w:proofErr w:type="spellStart"/>
+      <w:r>
+        <w:rPr>
+          <w:rFonts w:eastAsia="Times New Roman" w:cstheme="minorHAnsi"/>
+          <w:b/>
+          <w:bCs/>
+          <w:bdr w:val="none" w:sz="0" w:space="0" w:color="auto" w:frame="1"/>
+        </w:rPr>
+        <w:t>GraphQL</w:t>
+      </w:r>
+      <w:proofErr w:type="spellEnd"/>
+      <w:r>
+        <w:rPr>
+          <w:rFonts w:eastAsia="Times New Roman" w:cstheme="minorHAnsi"/>
+          <w:b/>
+          <w:bCs/>
+          <w:bdr w:val="none" w:sz="0" w:space="0" w:color="auto" w:frame="1"/>
+        </w:rPr>
+        <w:t xml:space="preserve"> schema</w:t>
       </w:r>
     </w:p>
     <w:p>
@@ -4219,6 +4677,7 @@
       <w:r>
         <w:rPr>
           <w:rFonts w:cstheme="minorHAnsi"/>
+          <w:noProof/>
           <w:sz w:val="40"/>
           <w:szCs w:val="40"/>
         </w:rPr>
@@ -4265,12 +4724,14 @@
           <w:tab w:val="left" w:pos="3000"/>
         </w:tabs>
         <w:rPr>
+          <w:rFonts w:cstheme="minorHAnsi"/>
           <w:noProof/>
         </w:rPr>
       </w:pPr>
       <w:r>
         <w:rPr>
           <w:rFonts w:cstheme="minorHAnsi"/>
+          <w:noProof/>
           <w:sz w:val="40"/>
           <w:szCs w:val="40"/>
         </w:rPr>
@@ -4313,6 +4774,7 @@
       </w:r>
       <w:r>
         <w:rPr>
+          <w:rFonts w:cstheme="minorHAnsi"/>
           <w:noProof/>
         </w:rPr>
         <w:t xml:space="preserve"> </w:t>
@@ -4320,6 +4782,7 @@
       <w:r>
         <w:rPr>
           <w:rFonts w:cstheme="minorHAnsi"/>
+          <w:noProof/>
           <w:sz w:val="40"/>
           <w:szCs w:val="40"/>
         </w:rPr>
@@ -4366,6 +4829,7 @@
           <w:tab w:val="left" w:pos="3000"/>
         </w:tabs>
         <w:rPr>
+          <w:rFonts w:cstheme="minorHAnsi"/>
           <w:noProof/>
         </w:rPr>
       </w:pPr>
@@ -4376,6 +4840,7 @@
           <w:tab w:val="left" w:pos="3000"/>
         </w:tabs>
         <w:rPr>
+          <w:rFonts w:cstheme="minorHAnsi"/>
           <w:noProof/>
         </w:rPr>
       </w:pPr>
@@ -4386,6 +4851,7 @@
           <w:tab w:val="left" w:pos="3000"/>
         </w:tabs>
         <w:rPr>
+          <w:rFonts w:cstheme="minorHAnsi"/>
           <w:noProof/>
         </w:rPr>
       </w:pPr>
@@ -4396,7 +4862,7 @@
         <w:spacing w:before="0" w:beforeAutospacing="0" w:after="0" w:afterAutospacing="0"/>
         <w:textAlignment w:val="baseline"/>
         <w:rPr>
-          <w:rFonts w:ascii="Arial" w:hAnsi="Arial" w:cs="Arial"/>
+          <w:rFonts w:asciiTheme="minorHAnsi" w:hAnsiTheme="minorHAnsi" w:cstheme="minorHAnsi"/>
           <w:color w:val="172A3A"/>
           <w:sz w:val="30"/>
           <w:szCs w:val="30"/>
@@ -4404,7 +4870,7 @@
       </w:pPr>
       <w:r>
         <w:rPr>
-          <w:rFonts w:ascii="Arial" w:hAnsi="Arial" w:cs="Arial"/>
+          <w:rFonts w:asciiTheme="minorHAnsi" w:hAnsiTheme="minorHAnsi" w:cstheme="minorHAnsi"/>
           <w:color w:val="172A3A"/>
           <w:sz w:val="30"/>
           <w:szCs w:val="30"/>
@@ -4422,6 +4888,541 @@
           <w:rFonts w:cstheme="minorHAnsi"/>
           <w:sz w:val="40"/>
           <w:szCs w:val="40"/>
+        </w:rPr>
+      </w:pPr>
+    </w:p>
+    <w:p>
+      <w:pPr>
+        <w:tabs>
+          <w:tab w:val="left" w:pos="3000"/>
+        </w:tabs>
+        <w:rPr>
+          <w:rFonts w:cstheme="minorHAnsi"/>
+          <w:sz w:val="40"/>
+          <w:szCs w:val="40"/>
+        </w:rPr>
+      </w:pPr>
+    </w:p>
+    <w:p>
+      <w:pPr>
+        <w:tabs>
+          <w:tab w:val="left" w:pos="3000"/>
+        </w:tabs>
+        <w:rPr>
+          <w:rFonts w:cstheme="minorHAnsi"/>
+          <w:b/>
+          <w:bCs/>
+          <w:sz w:val="30"/>
+          <w:szCs w:val="30"/>
+        </w:rPr>
+      </w:pPr>
+      <w:r>
+        <w:rPr>
+          <w:rFonts w:cstheme="minorHAnsi"/>
+          <w:b/>
+          <w:bCs/>
+          <w:sz w:val="30"/>
+          <w:szCs w:val="30"/>
+        </w:rPr>
+        <w:t xml:space="preserve">Realtime </w:t>
+      </w:r>
+      <w:proofErr w:type="spellStart"/>
+      <w:r>
+        <w:rPr>
+          <w:rFonts w:cstheme="minorHAnsi"/>
+          <w:b/>
+          <w:bCs/>
+          <w:sz w:val="30"/>
+          <w:szCs w:val="30"/>
+        </w:rPr>
+        <w:t>graphQL</w:t>
+      </w:r>
+      <w:proofErr w:type="spellEnd"/>
+      <w:r>
+        <w:rPr>
+          <w:rFonts w:cstheme="minorHAnsi"/>
+          <w:b/>
+          <w:bCs/>
+          <w:sz w:val="30"/>
+          <w:szCs w:val="30"/>
+        </w:rPr>
+        <w:t xml:space="preserve"> Subscriptions</w:t>
+      </w:r>
+    </w:p>
+    <w:p>
+      <w:pPr>
+        <w:tabs>
+          <w:tab w:val="left" w:pos="3000"/>
+        </w:tabs>
+        <w:rPr>
+          <w:rFonts w:cstheme="minorHAnsi"/>
+          <w:b/>
+          <w:bCs/>
+          <w:sz w:val="30"/>
+          <w:szCs w:val="30"/>
+        </w:rPr>
+      </w:pPr>
+    </w:p>
+    <w:p>
+      <w:pPr>
+        <w:textAlignment w:val="baseline"/>
+        <w:rPr>
+          <w:rFonts w:ascii="Arial" w:eastAsia="Times New Roman" w:hAnsi="Arial" w:cs="Arial"/>
+        </w:rPr>
+      </w:pPr>
+      <w:r>
+        <w:rPr>
+          <w:rFonts w:ascii="Arial" w:eastAsia="Times New Roman" w:hAnsi="Arial" w:cs="Arial"/>
+          <w:bdr w:val="none" w:sz="0" w:space="0" w:color="auto" w:frame="1"/>
+        </w:rPr>
+        <w:t xml:space="preserve"> The goal is to implement two subscriptions to be exposed by your </w:t>
+      </w:r>
+      <w:proofErr w:type="spellStart"/>
+      <w:r>
+        <w:rPr>
+          <w:rFonts w:ascii="Arial" w:eastAsia="Times New Roman" w:hAnsi="Arial" w:cs="Arial"/>
+          <w:bdr w:val="none" w:sz="0" w:space="0" w:color="auto" w:frame="1"/>
+        </w:rPr>
+        <w:t>GraphQL</w:t>
+      </w:r>
+      <w:proofErr w:type="spellEnd"/>
+      <w:r>
+        <w:rPr>
+          <w:rFonts w:ascii="Arial" w:eastAsia="Times New Roman" w:hAnsi="Arial" w:cs="Arial"/>
+          <w:bdr w:val="none" w:sz="0" w:space="0" w:color="auto" w:frame="1"/>
+        </w:rPr>
+        <w:t xml:space="preserve"> server:</w:t>
+      </w:r>
+    </w:p>
+    <w:p>
+      <w:pPr>
+        <w:numPr>
+          <w:ilvl w:val="0"/>
+          <w:numId w:val="4"/>
+        </w:numPr>
+        <w:textAlignment w:val="baseline"/>
+        <w:rPr>
+          <w:rFonts w:ascii="Arial" w:eastAsia="Times New Roman" w:hAnsi="Arial" w:cs="Arial"/>
+        </w:rPr>
+      </w:pPr>
+      <w:r>
+        <w:rPr>
+          <w:rFonts w:ascii="Arial" w:eastAsia="Times New Roman" w:hAnsi="Arial" w:cs="Arial"/>
+          <w:bdr w:val="none" w:sz="0" w:space="0" w:color="auto" w:frame="1"/>
+        </w:rPr>
+        <w:t xml:space="preserve">Send </w:t>
+      </w:r>
+      <w:proofErr w:type="spellStart"/>
+      <w:r>
+        <w:rPr>
+          <w:rFonts w:ascii="Arial" w:eastAsia="Times New Roman" w:hAnsi="Arial" w:cs="Arial"/>
+          <w:bdr w:val="none" w:sz="0" w:space="0" w:color="auto" w:frame="1"/>
+        </w:rPr>
+        <w:t>realtime</w:t>
+      </w:r>
+      <w:proofErr w:type="spellEnd"/>
+      <w:r>
+        <w:rPr>
+          <w:rFonts w:ascii="Arial" w:eastAsia="Times New Roman" w:hAnsi="Arial" w:cs="Arial"/>
+          <w:bdr w:val="none" w:sz="0" w:space="0" w:color="auto" w:frame="1"/>
+        </w:rPr>
+        <w:t xml:space="preserve"> updates to subscribed clients when a new </w:t>
+      </w:r>
+      <w:r>
+        <w:rPr>
+          <w:rFonts w:ascii="Courier New" w:eastAsia="Times New Roman" w:hAnsi="Courier New" w:cs="Courier New"/>
+          <w:color w:val="A4036F"/>
+          <w:sz w:val="20"/>
+          <w:szCs w:val="20"/>
+          <w:bdr w:val="none" w:sz="0" w:space="0" w:color="auto" w:frame="1"/>
+        </w:rPr>
+        <w:t>Link</w:t>
+      </w:r>
+      <w:r>
+        <w:rPr>
+          <w:rFonts w:ascii="Arial" w:eastAsia="Times New Roman" w:hAnsi="Arial" w:cs="Arial"/>
+          <w:bdr w:val="none" w:sz="0" w:space="0" w:color="auto" w:frame="1"/>
+        </w:rPr>
+        <w:t> element is </w:t>
+      </w:r>
+      <w:r>
+        <w:rPr>
+          <w:rFonts w:ascii="Arial" w:eastAsia="Times New Roman" w:hAnsi="Arial" w:cs="Arial"/>
+          <w:i/>
+          <w:iCs/>
+          <w:bdr w:val="none" w:sz="0" w:space="0" w:color="auto" w:frame="1"/>
+        </w:rPr>
+        <w:t>created</w:t>
+      </w:r>
+    </w:p>
+    <w:p>
+      <w:pPr>
+        <w:numPr>
+          <w:ilvl w:val="0"/>
+          <w:numId w:val="4"/>
+        </w:numPr>
+        <w:textAlignment w:val="baseline"/>
+        <w:rPr>
+          <w:rFonts w:ascii="Arial" w:eastAsia="Times New Roman" w:hAnsi="Arial" w:cs="Arial"/>
+        </w:rPr>
+      </w:pPr>
+      <w:r>
+        <w:rPr>
+          <w:rFonts w:ascii="Arial" w:eastAsia="Times New Roman" w:hAnsi="Arial" w:cs="Arial"/>
+          <w:bdr w:val="none" w:sz="0" w:space="0" w:color="auto" w:frame="1"/>
+        </w:rPr>
+        <w:t xml:space="preserve">Send </w:t>
+      </w:r>
+      <w:proofErr w:type="spellStart"/>
+      <w:r>
+        <w:rPr>
+          <w:rFonts w:ascii="Arial" w:eastAsia="Times New Roman" w:hAnsi="Arial" w:cs="Arial"/>
+          <w:bdr w:val="none" w:sz="0" w:space="0" w:color="auto" w:frame="1"/>
+        </w:rPr>
+        <w:t>realtime</w:t>
+      </w:r>
+      <w:proofErr w:type="spellEnd"/>
+      <w:r>
+        <w:rPr>
+          <w:rFonts w:ascii="Arial" w:eastAsia="Times New Roman" w:hAnsi="Arial" w:cs="Arial"/>
+          <w:bdr w:val="none" w:sz="0" w:space="0" w:color="auto" w:frame="1"/>
+        </w:rPr>
+        <w:t xml:space="preserve"> updates to subscribed clients when an existing </w:t>
+      </w:r>
+      <w:r>
+        <w:rPr>
+          <w:rFonts w:ascii="Courier New" w:eastAsia="Times New Roman" w:hAnsi="Courier New" w:cs="Courier New"/>
+          <w:color w:val="A4036F"/>
+          <w:sz w:val="20"/>
+          <w:szCs w:val="20"/>
+          <w:bdr w:val="none" w:sz="0" w:space="0" w:color="auto" w:frame="1"/>
+        </w:rPr>
+        <w:t>Link</w:t>
+      </w:r>
+      <w:r>
+        <w:rPr>
+          <w:rFonts w:ascii="Arial" w:eastAsia="Times New Roman" w:hAnsi="Arial" w:cs="Arial"/>
+          <w:bdr w:val="none" w:sz="0" w:space="0" w:color="auto" w:frame="1"/>
+        </w:rPr>
+        <w:t> element is </w:t>
+      </w:r>
+      <w:r>
+        <w:rPr>
+          <w:rFonts w:ascii="Arial" w:eastAsia="Times New Roman" w:hAnsi="Arial" w:cs="Arial"/>
+          <w:i/>
+          <w:iCs/>
+          <w:bdr w:val="none" w:sz="0" w:space="0" w:color="auto" w:frame="1"/>
+        </w:rPr>
+        <w:t>upvoted</w:t>
+      </w:r>
+    </w:p>
+    <w:p>
+      <w:pPr>
+        <w:tabs>
+          <w:tab w:val="left" w:pos="3000"/>
+        </w:tabs>
+        <w:rPr>
+          <w:rFonts w:cstheme="minorHAnsi"/>
+          <w:b/>
+          <w:bCs/>
+          <w:sz w:val="30"/>
+          <w:szCs w:val="30"/>
+        </w:rPr>
+      </w:pPr>
+    </w:p>
+    <w:p>
+      <w:pPr>
+        <w:pStyle w:val="ListParagraph"/>
+        <w:numPr>
+          <w:ilvl w:val="0"/>
+          <w:numId w:val="1"/>
+        </w:numPr>
+        <w:tabs>
+          <w:tab w:val="left" w:pos="3000"/>
+        </w:tabs>
+        <w:rPr>
+          <w:rFonts w:cstheme="minorHAnsi"/>
+          <w:b/>
+          <w:bCs/>
+          <w:sz w:val="30"/>
+          <w:szCs w:val="30"/>
+        </w:rPr>
+      </w:pPr>
+      <w:r>
+        <w:rPr>
+          <w:rFonts w:cstheme="minorHAnsi"/>
+          <w:b/>
+          <w:bCs/>
+          <w:sz w:val="30"/>
+          <w:szCs w:val="30"/>
+        </w:rPr>
+        <w:t xml:space="preserve">What are </w:t>
+      </w:r>
+      <w:proofErr w:type="spellStart"/>
+      <w:r>
+        <w:rPr>
+          <w:rFonts w:cstheme="minorHAnsi"/>
+          <w:b/>
+          <w:bCs/>
+          <w:sz w:val="30"/>
+          <w:szCs w:val="30"/>
+        </w:rPr>
+        <w:t>GraphQL</w:t>
+      </w:r>
+      <w:proofErr w:type="spellEnd"/>
+      <w:r>
+        <w:rPr>
+          <w:rFonts w:cstheme="minorHAnsi"/>
+          <w:b/>
+          <w:bCs/>
+          <w:sz w:val="30"/>
+          <w:szCs w:val="30"/>
+        </w:rPr>
+        <w:t xml:space="preserve"> Subscriptions?</w:t>
+      </w:r>
+    </w:p>
+    <w:p>
+      <w:pPr>
+        <w:pStyle w:val="ListParagraph"/>
+        <w:numPr>
+          <w:ilvl w:val="1"/>
+          <w:numId w:val="1"/>
+        </w:numPr>
+        <w:rPr>
+          <w:rFonts w:ascii="Times New Roman" w:eastAsia="Times New Roman" w:hAnsi="Times New Roman" w:cs="Times New Roman"/>
+        </w:rPr>
+      </w:pPr>
+      <w:r>
+        <w:rPr>
+          <w:rFonts w:ascii="Arial" w:eastAsia="Times New Roman" w:hAnsi="Arial" w:cs="Arial"/>
+          <w:bdr w:val="none" w:sz="0" w:space="0" w:color="auto" w:frame="1"/>
+        </w:rPr>
+        <w:lastRenderedPageBreak/>
+        <w:t xml:space="preserve">Subscriptions are a </w:t>
+      </w:r>
+      <w:proofErr w:type="spellStart"/>
+      <w:r>
+        <w:rPr>
+          <w:rFonts w:ascii="Arial" w:eastAsia="Times New Roman" w:hAnsi="Arial" w:cs="Arial"/>
+          <w:bdr w:val="none" w:sz="0" w:space="0" w:color="auto" w:frame="1"/>
+        </w:rPr>
+        <w:t>GraphQL</w:t>
+      </w:r>
+      <w:proofErr w:type="spellEnd"/>
+      <w:r>
+        <w:rPr>
+          <w:rFonts w:ascii="Arial" w:eastAsia="Times New Roman" w:hAnsi="Arial" w:cs="Arial"/>
+          <w:bdr w:val="none" w:sz="0" w:space="0" w:color="auto" w:frame="1"/>
+        </w:rPr>
+        <w:t xml:space="preserve"> feature that allows a server to send data to its clients when a specific </w:t>
+      </w:r>
+      <w:r>
+        <w:rPr>
+          <w:rFonts w:ascii="Arial" w:eastAsia="Times New Roman" w:hAnsi="Arial" w:cs="Arial"/>
+          <w:i/>
+          <w:iCs/>
+          <w:bdr w:val="none" w:sz="0" w:space="0" w:color="auto" w:frame="1"/>
+        </w:rPr>
+        <w:t>event</w:t>
+      </w:r>
+      <w:r>
+        <w:rPr>
+          <w:rFonts w:ascii="Arial" w:eastAsia="Times New Roman" w:hAnsi="Arial" w:cs="Arial"/>
+          <w:bdr w:val="none" w:sz="0" w:space="0" w:color="auto" w:frame="1"/>
+        </w:rPr>
+        <w:t> happens.</w:t>
+      </w:r>
+    </w:p>
+    <w:p>
+      <w:pPr>
+        <w:pStyle w:val="ListParagraph"/>
+        <w:numPr>
+          <w:ilvl w:val="2"/>
+          <w:numId w:val="1"/>
+        </w:numPr>
+        <w:rPr>
+          <w:rFonts w:ascii="Times New Roman" w:eastAsia="Times New Roman" w:hAnsi="Times New Roman" w:cs="Times New Roman"/>
+        </w:rPr>
+      </w:pPr>
+      <w:r>
+        <w:rPr>
+          <w:rFonts w:ascii="Arial" w:eastAsia="Times New Roman" w:hAnsi="Arial" w:cs="Arial"/>
+          <w:bdr w:val="none" w:sz="0" w:space="0" w:color="auto" w:frame="1"/>
+        </w:rPr>
+        <w:t>Subscriptions are usually implemented with </w:t>
+      </w:r>
+      <w:proofErr w:type="spellStart"/>
+      <w:r>
+        <w:rPr>
+          <w:rFonts w:ascii="Times New Roman" w:eastAsia="Times New Roman" w:hAnsi="Times New Roman" w:cs="Times New Roman"/>
+        </w:rPr>
+        <w:fldChar w:fldCharType="begin"/>
+      </w:r>
+      <w:r>
+        <w:rPr>
+          <w:rFonts w:ascii="Times New Roman" w:eastAsia="Times New Roman" w:hAnsi="Times New Roman" w:cs="Times New Roman"/>
+        </w:rPr>
+        <w:instrText xml:space="preserve"> HYPERLINK "https://en.wikipedia.org/wiki/WebSocket" \t "_blank" </w:instrText>
+      </w:r>
+      <w:r>
+        <w:rPr>
+          <w:rFonts w:ascii="Times New Roman" w:eastAsia="Times New Roman" w:hAnsi="Times New Roman" w:cs="Times New Roman"/>
+        </w:rPr>
+        <w:fldChar w:fldCharType="separate"/>
+      </w:r>
+      <w:r>
+        <w:rPr>
+          <w:rFonts w:ascii="Arial" w:eastAsia="Times New Roman" w:hAnsi="Arial" w:cs="Arial"/>
+          <w:color w:val="2A7ED2"/>
+          <w:u w:val="single"/>
+          <w:bdr w:val="none" w:sz="0" w:space="0" w:color="auto" w:frame="1"/>
+        </w:rPr>
+        <w:t>WebSockets</w:t>
+      </w:r>
+      <w:proofErr w:type="spellEnd"/>
+      <w:r>
+        <w:rPr>
+          <w:rFonts w:ascii="Times New Roman" w:eastAsia="Times New Roman" w:hAnsi="Times New Roman" w:cs="Times New Roman"/>
+        </w:rPr>
+        <w:fldChar w:fldCharType="end"/>
+      </w:r>
+      <w:r>
+        <w:rPr>
+          <w:rFonts w:ascii="Arial" w:eastAsia="Times New Roman" w:hAnsi="Arial" w:cs="Arial"/>
+          <w:bdr w:val="none" w:sz="0" w:space="0" w:color="auto" w:frame="1"/>
+        </w:rPr>
+        <w:t>.</w:t>
+      </w:r>
+    </w:p>
+    <w:p>
+      <w:pPr>
+        <w:pStyle w:val="ListParagraph"/>
+        <w:numPr>
+          <w:ilvl w:val="0"/>
+          <w:numId w:val="1"/>
+        </w:numPr>
+        <w:tabs>
+          <w:tab w:val="left" w:pos="3000"/>
+        </w:tabs>
+        <w:rPr>
+          <w:rFonts w:cstheme="minorHAnsi"/>
+          <w:b/>
+          <w:bCs/>
+          <w:sz w:val="30"/>
+          <w:szCs w:val="30"/>
+        </w:rPr>
+      </w:pPr>
+      <w:r>
+        <w:rPr>
+          <w:rFonts w:cstheme="minorHAnsi"/>
+          <w:b/>
+          <w:bCs/>
+          <w:sz w:val="30"/>
+          <w:szCs w:val="30"/>
+        </w:rPr>
+        <w:t xml:space="preserve">Implementing </w:t>
+      </w:r>
+      <w:proofErr w:type="spellStart"/>
+      <w:r>
+        <w:rPr>
+          <w:rFonts w:cstheme="minorHAnsi"/>
+          <w:b/>
+          <w:bCs/>
+          <w:sz w:val="30"/>
+          <w:szCs w:val="30"/>
+        </w:rPr>
+        <w:t>GraphQL</w:t>
+      </w:r>
+      <w:proofErr w:type="spellEnd"/>
+      <w:r>
+        <w:rPr>
+          <w:rFonts w:cstheme="minorHAnsi"/>
+          <w:b/>
+          <w:bCs/>
+          <w:sz w:val="30"/>
+          <w:szCs w:val="30"/>
+        </w:rPr>
+        <w:t xml:space="preserve"> subscriptions</w:t>
+      </w:r>
+    </w:p>
+    <w:p>
+      <w:pPr>
+        <w:pStyle w:val="ListParagraph"/>
+        <w:numPr>
+          <w:ilvl w:val="1"/>
+          <w:numId w:val="1"/>
+        </w:numPr>
+        <w:rPr>
+          <w:rFonts w:ascii="Times New Roman" w:eastAsia="Times New Roman" w:hAnsi="Times New Roman" w:cs="Times New Roman"/>
+        </w:rPr>
+      </w:pPr>
+      <w:r>
+        <w:rPr>
+          <w:rFonts w:ascii="Arial" w:eastAsia="Times New Roman" w:hAnsi="Arial" w:cs="Arial"/>
+          <w:bdr w:val="none" w:sz="0" w:space="0" w:color="auto" w:frame="1"/>
+        </w:rPr>
+        <w:t>Is done</w:t>
+      </w:r>
+      <w:r>
+        <w:rPr>
+          <w:rFonts w:ascii="Arial" w:eastAsia="Times New Roman" w:hAnsi="Arial" w:cs="Arial"/>
+          <w:bdr w:val="none" w:sz="0" w:space="0" w:color="auto" w:frame="1"/>
+        </w:rPr>
+        <w:t> using </w:t>
+      </w:r>
+      <w:proofErr w:type="spellStart"/>
+      <w:r>
+        <w:rPr>
+          <w:rFonts w:ascii="Courier New" w:eastAsia="Times New Roman" w:hAnsi="Courier New" w:cs="Courier New"/>
+          <w:color w:val="A4036F"/>
+          <w:sz w:val="21"/>
+          <w:szCs w:val="21"/>
+          <w:bdr w:val="none" w:sz="0" w:space="0" w:color="auto" w:frame="1"/>
+        </w:rPr>
+        <w:t>PubSub</w:t>
+      </w:r>
+      <w:proofErr w:type="spellEnd"/>
+      <w:r>
+        <w:rPr>
+          <w:rFonts w:ascii="Arial" w:eastAsia="Times New Roman" w:hAnsi="Arial" w:cs="Arial"/>
+          <w:bdr w:val="none" w:sz="0" w:space="0" w:color="auto" w:frame="1"/>
+        </w:rPr>
+        <w:t> from the </w:t>
+      </w:r>
+      <w:r>
+        <w:rPr>
+          <w:rFonts w:ascii="Courier New" w:eastAsia="Times New Roman" w:hAnsi="Courier New" w:cs="Courier New"/>
+          <w:color w:val="A4036F"/>
+          <w:sz w:val="21"/>
+          <w:szCs w:val="21"/>
+          <w:bdr w:val="none" w:sz="0" w:space="0" w:color="auto" w:frame="1"/>
+        </w:rPr>
+        <w:t>apollo-server</w:t>
+      </w:r>
+      <w:r>
+        <w:rPr>
+          <w:rFonts w:ascii="Arial" w:eastAsia="Times New Roman" w:hAnsi="Arial" w:cs="Arial"/>
+          <w:bdr w:val="none" w:sz="0" w:space="0" w:color="auto" w:frame="1"/>
+        </w:rPr>
+        <w:t> library</w:t>
+      </w:r>
+    </w:p>
+    <w:p>
+      <w:pPr>
+        <w:pStyle w:val="ListParagraph"/>
+        <w:numPr>
+          <w:ilvl w:val="1"/>
+          <w:numId w:val="1"/>
+        </w:numPr>
+        <w:tabs>
+          <w:tab w:val="left" w:pos="3000"/>
+        </w:tabs>
+        <w:rPr>
+          <w:rFonts w:cstheme="minorHAnsi"/>
+          <w:b/>
+          <w:bCs/>
+          <w:sz w:val="30"/>
+          <w:szCs w:val="30"/>
         </w:rPr>
       </w:pPr>
     </w:p>
@@ -4676,6 +5677,155 @@
     </w:lvl>
   </w:abstractNum>
   <w:abstractNum w:abstractNumId="2" w15:restartNumberingAfterBreak="0">
+    <w:nsid w:val="280C7BFA"/>
+    <w:multiLevelType w:val="multilevel"/>
+    <w:tmpl w:val="03D2C80C"/>
+    <w:lvl w:ilvl="0">
+      <w:start w:val="1"/>
+      <w:numFmt w:val="bullet"/>
+      <w:lvlText w:val=""/>
+      <w:lvlJc w:val="left"/>
+      <w:pPr>
+        <w:tabs>
+          <w:tab w:val="num" w:pos="720"/>
+        </w:tabs>
+        <w:ind w:left="720" w:hanging="360"/>
+      </w:pPr>
+      <w:rPr>
+        <w:rFonts w:ascii="Symbol" w:hAnsi="Symbol" w:hint="default"/>
+        <w:sz w:val="20"/>
+      </w:rPr>
+    </w:lvl>
+    <w:lvl w:ilvl="1" w:tentative="1">
+      <w:start w:val="1"/>
+      <w:numFmt w:val="bullet"/>
+      <w:lvlText w:val="o"/>
+      <w:lvlJc w:val="left"/>
+      <w:pPr>
+        <w:tabs>
+          <w:tab w:val="num" w:pos="1440"/>
+        </w:tabs>
+        <w:ind w:left="1440" w:hanging="360"/>
+      </w:pPr>
+      <w:rPr>
+        <w:rFonts w:ascii="Courier New" w:hAnsi="Courier New" w:hint="default"/>
+        <w:sz w:val="20"/>
+      </w:rPr>
+    </w:lvl>
+    <w:lvl w:ilvl="2" w:tentative="1">
+      <w:start w:val="1"/>
+      <w:numFmt w:val="bullet"/>
+      <w:lvlText w:val=""/>
+      <w:lvlJc w:val="left"/>
+      <w:pPr>
+        <w:tabs>
+          <w:tab w:val="num" w:pos="2160"/>
+        </w:tabs>
+        <w:ind w:left="2160" w:hanging="360"/>
+      </w:pPr>
+      <w:rPr>
+        <w:rFonts w:ascii="Wingdings" w:hAnsi="Wingdings" w:hint="default"/>
+        <w:sz w:val="20"/>
+      </w:rPr>
+    </w:lvl>
+    <w:lvl w:ilvl="3" w:tentative="1">
+      <w:start w:val="1"/>
+      <w:numFmt w:val="bullet"/>
+      <w:lvlText w:val=""/>
+      <w:lvlJc w:val="left"/>
+      <w:pPr>
+        <w:tabs>
+          <w:tab w:val="num" w:pos="2880"/>
+        </w:tabs>
+        <w:ind w:left="2880" w:hanging="360"/>
+      </w:pPr>
+      <w:rPr>
+        <w:rFonts w:ascii="Wingdings" w:hAnsi="Wingdings" w:hint="default"/>
+        <w:sz w:val="20"/>
+      </w:rPr>
+    </w:lvl>
+    <w:lvl w:ilvl="4" w:tentative="1">
+      <w:start w:val="1"/>
+      <w:numFmt w:val="bullet"/>
+      <w:lvlText w:val=""/>
+      <w:lvlJc w:val="left"/>
+      <w:pPr>
+        <w:tabs>
+          <w:tab w:val="num" w:pos="3600"/>
+        </w:tabs>
+        <w:ind w:left="3600" w:hanging="360"/>
+      </w:pPr>
+      <w:rPr>
+        <w:rFonts w:ascii="Wingdings" w:hAnsi="Wingdings" w:hint="default"/>
+        <w:sz w:val="20"/>
+      </w:rPr>
+    </w:lvl>
+    <w:lvl w:ilvl="5" w:tentative="1">
+      <w:start w:val="1"/>
+      <w:numFmt w:val="bullet"/>
+      <w:lvlText w:val=""/>
+      <w:lvlJc w:val="left"/>
+      <w:pPr>
+        <w:tabs>
+          <w:tab w:val="num" w:pos="4320"/>
+        </w:tabs>
+        <w:ind w:left="4320" w:hanging="360"/>
+      </w:pPr>
+      <w:rPr>
+        <w:rFonts w:ascii="Wingdings" w:hAnsi="Wingdings" w:hint="default"/>
+        <w:sz w:val="20"/>
+      </w:rPr>
+    </w:lvl>
+    <w:lvl w:ilvl="6" w:tentative="1">
+      <w:start w:val="1"/>
+      <w:numFmt w:val="bullet"/>
+      <w:lvlText w:val=""/>
+      <w:lvlJc w:val="left"/>
+      <w:pPr>
+        <w:tabs>
+          <w:tab w:val="num" w:pos="5040"/>
+        </w:tabs>
+        <w:ind w:left="5040" w:hanging="360"/>
+      </w:pPr>
+      <w:rPr>
+        <w:rFonts w:ascii="Wingdings" w:hAnsi="Wingdings" w:hint="default"/>
+        <w:sz w:val="20"/>
+      </w:rPr>
+    </w:lvl>
+    <w:lvl w:ilvl="7" w:tentative="1">
+      <w:start w:val="1"/>
+      <w:numFmt w:val="bullet"/>
+      <w:lvlText w:val=""/>
+      <w:lvlJc w:val="left"/>
+      <w:pPr>
+        <w:tabs>
+          <w:tab w:val="num" w:pos="5760"/>
+        </w:tabs>
+        <w:ind w:left="5760" w:hanging="360"/>
+      </w:pPr>
+      <w:rPr>
+        <w:rFonts w:ascii="Wingdings" w:hAnsi="Wingdings" w:hint="default"/>
+        <w:sz w:val="20"/>
+      </w:rPr>
+    </w:lvl>
+    <w:lvl w:ilvl="8" w:tentative="1">
+      <w:start w:val="1"/>
+      <w:numFmt w:val="bullet"/>
+      <w:lvlText w:val=""/>
+      <w:lvlJc w:val="left"/>
+      <w:pPr>
+        <w:tabs>
+          <w:tab w:val="num" w:pos="6480"/>
+        </w:tabs>
+        <w:ind w:left="6480" w:hanging="360"/>
+      </w:pPr>
+      <w:rPr>
+        <w:rFonts w:ascii="Wingdings" w:hAnsi="Wingdings" w:hint="default"/>
+        <w:sz w:val="20"/>
+      </w:rPr>
+    </w:lvl>
+  </w:abstractNum>
+  <w:abstractNum w:abstractNumId="3" w15:restartNumberingAfterBreak="0">
     <w:nsid w:val="7BDD24A1"/>
     <w:multiLevelType w:val="hybridMultilevel"/>
     <w:tmpl w:val="EC78761E"/>
@@ -4789,13 +5939,16 @@
     </w:lvl>
   </w:abstractNum>
   <w:num w:numId="1">
-    <w:abstractNumId w:val="2"/>
+    <w:abstractNumId w:val="3"/>
   </w:num>
   <w:num w:numId="2">
     <w:abstractNumId w:val="1"/>
   </w:num>
   <w:num w:numId="3">
     <w:abstractNumId w:val="0"/>
+  </w:num>
+  <w:num w:numId="4">
+    <w:abstractNumId w:val="2"/>
   </w:num>
 </w:numbering>
 </file>
@@ -5195,6 +6348,27 @@
     <w:name w:val="Normal"/>
     <w:qFormat/>
   </w:style>
+  <w:style w:type="paragraph" w:styleId="Heading1">
+    <w:name w:val="heading 1"/>
+    <w:basedOn w:val="Normal"/>
+    <w:next w:val="Normal"/>
+    <w:link w:val="Heading1Char"/>
+    <w:uiPriority w:val="9"/>
+    <w:qFormat/>
+    <w:rsid w:val="0023427F"/>
+    <w:pPr>
+      <w:keepNext/>
+      <w:keepLines/>
+      <w:spacing w:before="240"/>
+      <w:outlineLvl w:val="0"/>
+    </w:pPr>
+    <w:rPr>
+      <w:rFonts w:asciiTheme="majorHAnsi" w:eastAsiaTheme="majorEastAsia" w:hAnsiTheme="majorHAnsi" w:cstheme="majorBidi"/>
+      <w:color w:val="2F5496" w:themeColor="accent1" w:themeShade="BF"/>
+      <w:sz w:val="32"/>
+      <w:szCs w:val="32"/>
+    </w:rPr>
+  </w:style>
   <w:style w:type="paragraph" w:styleId="Heading3">
     <w:name w:val="heading 3"/>
     <w:basedOn w:val="Normal"/>
@@ -5338,6 +6512,45 @@
       <w:bCs/>
       <w:sz w:val="27"/>
       <w:szCs w:val="27"/>
+    </w:rPr>
+  </w:style>
+  <w:style w:type="character" w:customStyle="1" w:styleId="Heading1Char">
+    <w:name w:val="Heading 1 Char"/>
+    <w:basedOn w:val="DefaultParagraphFont"/>
+    <w:link w:val="Heading1"/>
+    <w:uiPriority w:val="9"/>
+    <w:rsid w:val="0023427F"/>
+    <w:rPr>
+      <w:rFonts w:asciiTheme="majorHAnsi" w:eastAsiaTheme="majorEastAsia" w:hAnsiTheme="majorHAnsi" w:cstheme="majorBidi"/>
+      <w:color w:val="2F5496" w:themeColor="accent1" w:themeShade="BF"/>
+      <w:sz w:val="32"/>
+      <w:szCs w:val="32"/>
+    </w:rPr>
+  </w:style>
+  <w:style w:type="paragraph" w:styleId="NormalWeb">
+    <w:name w:val="Normal (Web)"/>
+    <w:basedOn w:val="Normal"/>
+    <w:uiPriority w:val="99"/>
+    <w:semiHidden/>
+    <w:unhideWhenUsed/>
+    <w:rsid w:val="0023427F"/>
+    <w:pPr>
+      <w:spacing w:before="100" w:beforeAutospacing="1" w:after="100" w:afterAutospacing="1"/>
+    </w:pPr>
+    <w:rPr>
+      <w:rFonts w:ascii="Times New Roman" w:eastAsia="Times New Roman" w:hAnsi="Times New Roman" w:cs="Times New Roman"/>
+    </w:rPr>
+  </w:style>
+  <w:style w:type="character" w:styleId="Hyperlink">
+    <w:name w:val="Hyperlink"/>
+    <w:basedOn w:val="DefaultParagraphFont"/>
+    <w:uiPriority w:val="99"/>
+    <w:semiHidden/>
+    <w:unhideWhenUsed/>
+    <w:rsid w:val="000C33C1"/>
+    <w:rPr>
+      <w:color w:val="0000FF"/>
+      <w:u w:val="single"/>
     </w:rPr>
   </w:style>
 </w:styles>

</xml_diff>

<commit_message>
feat: Add progress #71 'graph-ql'
</commit_message>
<xml_diff>
--- a/graph-ql/notes.docx
+++ b/graph-ql/notes.docx
@@ -178,7 +178,21 @@
         <w:rPr>
           <w:rFonts w:cstheme="minorHAnsi"/>
         </w:rPr>
-        <w:t xml:space="preserve">Low powered devices, sloppy network were the initial reasons </w:t>
+        <w:t xml:space="preserve">Low powered devices, sloppy network </w:t>
+      </w:r>
+      <w:proofErr w:type="gramStart"/>
+      <w:r>
+        <w:rPr>
+          <w:rFonts w:cstheme="minorHAnsi"/>
+        </w:rPr>
+        <w:t>were</w:t>
+      </w:r>
+      <w:proofErr w:type="gramEnd"/>
+      <w:r>
+        <w:rPr>
+          <w:rFonts w:cstheme="minorHAnsi"/>
+        </w:rPr>
+        <w:t xml:space="preserve"> the initial reasons </w:t>
       </w:r>
       <w:proofErr w:type="spellStart"/>
       <w:r>
@@ -1574,8 +1588,16 @@
         <w:rPr>
           <w:rFonts w:cstheme="minorHAnsi"/>
         </w:rPr>
-        <w:t xml:space="preserve"> own schema</w:t>
-      </w:r>
+        <w:t xml:space="preserve"> own </w:t>
+      </w:r>
+      <w:proofErr w:type="gramStart"/>
+      <w:r>
+        <w:rPr>
+          <w:rFonts w:cstheme="minorHAnsi"/>
+        </w:rPr>
+        <w:t>schema</w:t>
+      </w:r>
+      <w:proofErr w:type="gramEnd"/>
     </w:p>
     <w:p>
       <w:pPr>
@@ -2991,6 +3013,7 @@
           <w:rFonts w:eastAsia="Times New Roman" w:cstheme="minorHAnsi"/>
         </w:rPr>
       </w:pPr>
+      <w:proofErr w:type="gramStart"/>
       <w:r>
         <w:rPr>
           <w:rFonts w:eastAsia="Times New Roman" w:cstheme="minorHAnsi"/>
@@ -3015,6 +3038,7 @@
         </w:rPr>
         <w:t>Mutation</w:t>
       </w:r>
+      <w:proofErr w:type="gramEnd"/>
       <w:r>
         <w:rPr>
           <w:rFonts w:eastAsia="Times New Roman" w:cstheme="minorHAnsi"/>
@@ -5026,7 +5050,23 @@
           <w:rFonts w:ascii="Arial" w:eastAsia="Times New Roman" w:hAnsi="Arial" w:cs="Arial"/>
           <w:bdr w:val="none" w:sz="0" w:space="0" w:color="auto" w:frame="1"/>
         </w:rPr>
-        <w:t xml:space="preserve"> updates to subscribed clients when a new </w:t>
+        <w:t xml:space="preserve"> updates to </w:t>
+      </w:r>
+      <w:proofErr w:type="gramStart"/>
+      <w:r>
+        <w:rPr>
+          <w:rFonts w:ascii="Arial" w:eastAsia="Times New Roman" w:hAnsi="Arial" w:cs="Arial"/>
+          <w:bdr w:val="none" w:sz="0" w:space="0" w:color="auto" w:frame="1"/>
+        </w:rPr>
+        <w:t>subscribed</w:t>
+      </w:r>
+      <w:proofErr w:type="gramEnd"/>
+      <w:r>
+        <w:rPr>
+          <w:rFonts w:ascii="Arial" w:eastAsia="Times New Roman" w:hAnsi="Arial" w:cs="Arial"/>
+          <w:bdr w:val="none" w:sz="0" w:space="0" w:color="auto" w:frame="1"/>
+        </w:rPr>
+        <w:t xml:space="preserve"> clients when a new </w:t>
       </w:r>
       <w:r>
         <w:rPr>
@@ -5087,7 +5127,23 @@
           <w:rFonts w:ascii="Arial" w:eastAsia="Times New Roman" w:hAnsi="Arial" w:cs="Arial"/>
           <w:bdr w:val="none" w:sz="0" w:space="0" w:color="auto" w:frame="1"/>
         </w:rPr>
-        <w:t xml:space="preserve"> updates to subscribed clients when an existing </w:t>
+        <w:t xml:space="preserve"> updates to </w:t>
+      </w:r>
+      <w:proofErr w:type="gramStart"/>
+      <w:r>
+        <w:rPr>
+          <w:rFonts w:ascii="Arial" w:eastAsia="Times New Roman" w:hAnsi="Arial" w:cs="Arial"/>
+          <w:bdr w:val="none" w:sz="0" w:space="0" w:color="auto" w:frame="1"/>
+        </w:rPr>
+        <w:t>subscribed</w:t>
+      </w:r>
+      <w:proofErr w:type="gramEnd"/>
+      <w:r>
+        <w:rPr>
+          <w:rFonts w:ascii="Arial" w:eastAsia="Times New Roman" w:hAnsi="Arial" w:cs="Arial"/>
+          <w:bdr w:val="none" w:sz="0" w:space="0" w:color="auto" w:frame="1"/>
+        </w:rPr>
+        <w:t xml:space="preserve"> clients when an existing </w:t>
       </w:r>
       <w:r>
         <w:rPr>
@@ -5409,11 +5465,6 @@
     </w:p>
     <w:p>
       <w:pPr>
-        <w:pStyle w:val="ListParagraph"/>
-        <w:numPr>
-          <w:ilvl w:val="1"/>
-          <w:numId w:val="1"/>
-        </w:numPr>
         <w:tabs>
           <w:tab w:val="left" w:pos="3000"/>
         </w:tabs>
@@ -5423,6 +5474,387 @@
           <w:bCs/>
           <w:sz w:val="30"/>
           <w:szCs w:val="30"/>
+        </w:rPr>
+      </w:pPr>
+    </w:p>
+    <w:p>
+      <w:pPr>
+        <w:tabs>
+          <w:tab w:val="left" w:pos="3000"/>
+        </w:tabs>
+        <w:rPr>
+          <w:rFonts w:cstheme="minorHAnsi"/>
+          <w:b/>
+          <w:bCs/>
+          <w:sz w:val="30"/>
+          <w:szCs w:val="30"/>
+        </w:rPr>
+      </w:pPr>
+    </w:p>
+    <w:p>
+      <w:pPr>
+        <w:tabs>
+          <w:tab w:val="left" w:pos="3000"/>
+        </w:tabs>
+        <w:rPr>
+          <w:rFonts w:cstheme="minorHAnsi"/>
+          <w:b/>
+          <w:bCs/>
+          <w:sz w:val="30"/>
+          <w:szCs w:val="30"/>
+        </w:rPr>
+      </w:pPr>
+      <w:r>
+        <w:rPr>
+          <w:rFonts w:cstheme="minorHAnsi"/>
+          <w:b/>
+          <w:bCs/>
+          <w:sz w:val="30"/>
+          <w:szCs w:val="30"/>
+        </w:rPr>
+        <w:drawing>
+          <wp:inline distT="0" distB="0" distL="0" distR="0" wp14:anchorId="2FE21A42" wp14:editId="5C70F6A5">
+            <wp:extent cx="5943600" cy="2220595"/>
+            <wp:effectExtent l="0" t="0" r="0" b="1905"/>
+            <wp:docPr id="13" name="Picture 13" descr="Graphical user interface, text, application, email&#10;&#10;Description automatically generated"/>
+            <wp:cNvGraphicFramePr>
+              <a:graphicFrameLocks xmlns:a="http://schemas.openxmlformats.org/drawingml/2006/main" noChangeAspect="1"/>
+            </wp:cNvGraphicFramePr>
+            <a:graphic xmlns:a="http://schemas.openxmlformats.org/drawingml/2006/main">
+              <a:graphicData uri="http://schemas.openxmlformats.org/drawingml/2006/picture">
+                <pic:pic xmlns:pic="http://schemas.openxmlformats.org/drawingml/2006/picture">
+                  <pic:nvPicPr>
+                    <pic:cNvPr id="13" name="Picture 13" descr="Graphical user interface, text, application, email&#10;&#10;Description automatically generated"/>
+                    <pic:cNvPicPr/>
+                  </pic:nvPicPr>
+                  <pic:blipFill>
+                    <a:blip r:embed="rId29"/>
+                    <a:stretch>
+                      <a:fillRect/>
+                    </a:stretch>
+                  </pic:blipFill>
+                  <pic:spPr>
+                    <a:xfrm>
+                      <a:off x="0" y="0"/>
+                      <a:ext cx="5943600" cy="2220595"/>
+                    </a:xfrm>
+                    <a:prstGeom prst="rect">
+                      <a:avLst/>
+                    </a:prstGeom>
+                  </pic:spPr>
+                </pic:pic>
+              </a:graphicData>
+            </a:graphic>
+          </wp:inline>
+        </w:drawing>
+      </w:r>
+    </w:p>
+    <w:p>
+      <w:pPr>
+        <w:tabs>
+          <w:tab w:val="left" w:pos="3000"/>
+        </w:tabs>
+        <w:rPr>
+          <w:rFonts w:cstheme="minorHAnsi"/>
+          <w:b/>
+          <w:bCs/>
+          <w:sz w:val="30"/>
+          <w:szCs w:val="30"/>
+        </w:rPr>
+      </w:pPr>
+    </w:p>
+    <w:p>
+      <w:pPr>
+        <w:tabs>
+          <w:tab w:val="left" w:pos="3000"/>
+        </w:tabs>
+        <w:rPr>
+          <w:rFonts w:cstheme="minorHAnsi"/>
+          <w:b/>
+          <w:bCs/>
+          <w:sz w:val="30"/>
+          <w:szCs w:val="30"/>
+        </w:rPr>
+      </w:pPr>
+    </w:p>
+    <w:p>
+      <w:pPr>
+        <w:tabs>
+          <w:tab w:val="left" w:pos="3000"/>
+        </w:tabs>
+        <w:rPr>
+          <w:rFonts w:cstheme="minorHAnsi"/>
+          <w:b/>
+          <w:bCs/>
+          <w:sz w:val="30"/>
+          <w:szCs w:val="30"/>
+        </w:rPr>
+      </w:pPr>
+    </w:p>
+    <w:p>
+      <w:pPr>
+        <w:tabs>
+          <w:tab w:val="left" w:pos="3000"/>
+        </w:tabs>
+        <w:rPr>
+          <w:rFonts w:cstheme="minorHAnsi"/>
+          <w:b/>
+          <w:bCs/>
+          <w:sz w:val="30"/>
+          <w:szCs w:val="30"/>
+        </w:rPr>
+      </w:pPr>
+      <w:r>
+        <w:rPr>
+          <w:rFonts w:cstheme="minorHAnsi"/>
+          <w:b/>
+          <w:bCs/>
+          <w:sz w:val="30"/>
+          <w:szCs w:val="30"/>
+        </w:rPr>
+        <w:t>Pagination</w:t>
+      </w:r>
+    </w:p>
+    <w:p>
+      <w:pPr>
+        <w:tabs>
+          <w:tab w:val="left" w:pos="3000"/>
+        </w:tabs>
+        <w:rPr>
+          <w:rFonts w:cstheme="minorHAnsi"/>
+          <w:b/>
+          <w:bCs/>
+          <w:sz w:val="30"/>
+          <w:szCs w:val="30"/>
+        </w:rPr>
+      </w:pPr>
+    </w:p>
+    <w:p>
+      <w:pPr>
+        <w:pStyle w:val="ListParagraph"/>
+        <w:numPr>
+          <w:ilvl w:val="0"/>
+          <w:numId w:val="5"/>
+        </w:numPr>
+        <w:rPr>
+          <w:rFonts w:ascii="Times New Roman" w:eastAsia="Times New Roman" w:hAnsi="Times New Roman" w:cs="Times New Roman"/>
+        </w:rPr>
+      </w:pPr>
+      <w:r>
+        <w:rPr>
+          <w:rFonts w:ascii="Courier New" w:eastAsia="Times New Roman" w:hAnsi="Courier New" w:cs="Courier New"/>
+          <w:color w:val="A4036F"/>
+          <w:sz w:val="20"/>
+          <w:szCs w:val="20"/>
+        </w:rPr>
+        <w:t>T</w:t>
+      </w:r>
+      <w:r>
+        <w:rPr>
+          <w:rFonts w:ascii="Courier New" w:eastAsia="Times New Roman" w:hAnsi="Courier New" w:cs="Courier New"/>
+          <w:color w:val="A4036F"/>
+          <w:sz w:val="20"/>
+          <w:szCs w:val="20"/>
+        </w:rPr>
+        <w:t>ake</w:t>
+      </w:r>
+      <w:r>
+        <w:rPr>
+          <w:rFonts w:ascii="Courier New" w:eastAsia="Times New Roman" w:hAnsi="Courier New" w:cs="Courier New"/>
+          <w:color w:val="A4036F"/>
+          <w:sz w:val="20"/>
+          <w:szCs w:val="20"/>
+        </w:rPr>
+        <w:t xml:space="preserve"> </w:t>
+      </w:r>
+      <w:r>
+        <w:rPr>
+          <w:rFonts w:eastAsia="Times New Roman" w:cstheme="minorHAnsi"/>
+        </w:rPr>
+        <w:sym w:font="Wingdings" w:char="F0E0"/>
+      </w:r>
+      <w:r>
+        <w:rPr>
+          <w:rFonts w:eastAsia="Times New Roman" w:cstheme="minorHAnsi"/>
+        </w:rPr>
+        <w:t xml:space="preserve"> limit</w:t>
+      </w:r>
+    </w:p>
+    <w:p>
+      <w:pPr>
+        <w:pStyle w:val="ListParagraph"/>
+        <w:numPr>
+          <w:ilvl w:val="1"/>
+          <w:numId w:val="5"/>
+        </w:numPr>
+        <w:rPr>
+          <w:rFonts w:ascii="Times New Roman" w:eastAsia="Times New Roman" w:hAnsi="Times New Roman" w:cs="Times New Roman"/>
+        </w:rPr>
+      </w:pPr>
+      <w:r>
+        <w:rPr>
+          <w:rFonts w:ascii="Times New Roman" w:eastAsia="Times New Roman" w:hAnsi="Times New Roman" w:cs="Times New Roman"/>
+        </w:rPr>
+        <w:t>Means taking x elements after a provided start index</w:t>
+      </w:r>
+    </w:p>
+    <w:p>
+      <w:pPr>
+        <w:pStyle w:val="ListParagraph"/>
+        <w:numPr>
+          <w:ilvl w:val="0"/>
+          <w:numId w:val="5"/>
+        </w:numPr>
+        <w:rPr>
+          <w:rFonts w:ascii="Times New Roman" w:eastAsia="Times New Roman" w:hAnsi="Times New Roman" w:cs="Times New Roman"/>
+        </w:rPr>
+      </w:pPr>
+      <w:r>
+        <w:rPr>
+          <w:rFonts w:ascii="Courier New" w:eastAsia="Times New Roman" w:hAnsi="Courier New" w:cs="Courier New"/>
+          <w:color w:val="A4036F"/>
+          <w:sz w:val="20"/>
+          <w:szCs w:val="20"/>
+        </w:rPr>
+        <w:t xml:space="preserve">Skip </w:t>
+      </w:r>
+      <w:r>
+        <w:rPr>
+          <w:rFonts w:eastAsia="Times New Roman" w:cstheme="minorHAnsi"/>
+        </w:rPr>
+        <w:sym w:font="Wingdings" w:char="F0E0"/>
+      </w:r>
+      <w:r>
+        <w:rPr>
+          <w:rFonts w:eastAsia="Times New Roman" w:cstheme="minorHAnsi"/>
+        </w:rPr>
+        <w:t xml:space="preserve"> </w:t>
+      </w:r>
+      <w:r>
+        <w:rPr>
+          <w:rFonts w:eastAsia="Times New Roman" w:cstheme="minorHAnsi"/>
+        </w:rPr>
+        <w:t>start Index</w:t>
+      </w:r>
+    </w:p>
+    <w:p>
+      <w:pPr>
+        <w:pStyle w:val="ListParagraph"/>
+        <w:numPr>
+          <w:ilvl w:val="1"/>
+          <w:numId w:val="5"/>
+        </w:numPr>
+        <w:rPr>
+          <w:rFonts w:ascii="Times New Roman" w:eastAsia="Times New Roman" w:hAnsi="Times New Roman" w:cs="Times New Roman"/>
+        </w:rPr>
+      </w:pPr>
+      <w:r>
+        <w:rPr>
+          <w:rFonts w:eastAsia="Times New Roman" w:cstheme="minorHAnsi"/>
+        </w:rPr>
+        <w:t>If skip not provided it’s 0 by default</w:t>
+      </w:r>
+    </w:p>
+    <w:p>
+      <w:pPr>
+        <w:rPr>
+          <w:rFonts w:ascii="Times New Roman" w:eastAsia="Times New Roman" w:hAnsi="Times New Roman" w:cs="Times New Roman"/>
+        </w:rPr>
+      </w:pPr>
+    </w:p>
+    <w:p>
+      <w:pPr>
+        <w:rPr>
+          <w:rFonts w:ascii="Times New Roman" w:eastAsia="Times New Roman" w:hAnsi="Times New Roman" w:cs="Times New Roman"/>
+        </w:rPr>
+      </w:pPr>
+    </w:p>
+    <w:p>
+      <w:pPr>
+        <w:rPr>
+          <w:rFonts w:ascii="Times New Roman" w:eastAsia="Times New Roman" w:hAnsi="Times New Roman" w:cs="Times New Roman"/>
+        </w:rPr>
+      </w:pPr>
+      <w:r>
+        <w:rPr>
+          <w:rFonts w:ascii="Times New Roman" w:eastAsia="Times New Roman" w:hAnsi="Times New Roman" w:cs="Times New Roman"/>
+        </w:rPr>
+        <w:drawing>
+          <wp:inline distT="0" distB="0" distL="0" distR="0" wp14:anchorId="19EE57E9" wp14:editId="77F2F40B">
+            <wp:extent cx="5943600" cy="1720850"/>
+            <wp:effectExtent l="0" t="0" r="0" b="6350"/>
+            <wp:docPr id="21" name="Picture 21" descr="Graphical user interface, text, application&#10;&#10;Description automatically generated"/>
+            <wp:cNvGraphicFramePr>
+              <a:graphicFrameLocks xmlns:a="http://schemas.openxmlformats.org/drawingml/2006/main" noChangeAspect="1"/>
+            </wp:cNvGraphicFramePr>
+            <a:graphic xmlns:a="http://schemas.openxmlformats.org/drawingml/2006/main">
+              <a:graphicData uri="http://schemas.openxmlformats.org/drawingml/2006/picture">
+                <pic:pic xmlns:pic="http://schemas.openxmlformats.org/drawingml/2006/picture">
+                  <pic:nvPicPr>
+                    <pic:cNvPr id="21" name="Picture 21" descr="Graphical user interface, text, application&#10;&#10;Description automatically generated"/>
+                    <pic:cNvPicPr/>
+                  </pic:nvPicPr>
+                  <pic:blipFill>
+                    <a:blip r:embed="rId30"/>
+                    <a:stretch>
+                      <a:fillRect/>
+                    </a:stretch>
+                  </pic:blipFill>
+                  <pic:spPr>
+                    <a:xfrm>
+                      <a:off x="0" y="0"/>
+                      <a:ext cx="5943600" cy="1720850"/>
+                    </a:xfrm>
+                    <a:prstGeom prst="rect">
+                      <a:avLst/>
+                    </a:prstGeom>
+                  </pic:spPr>
+                </pic:pic>
+              </a:graphicData>
+            </a:graphic>
+          </wp:inline>
+        </w:drawing>
+      </w:r>
+    </w:p>
+    <w:p>
+      <w:pPr>
+        <w:rPr>
+          <w:rFonts w:ascii="Times New Roman" w:eastAsia="Times New Roman" w:hAnsi="Times New Roman" w:cs="Times New Roman"/>
+        </w:rPr>
+      </w:pPr>
+    </w:p>
+    <w:p>
+      <w:pPr>
+        <w:rPr>
+          <w:rFonts w:ascii="Times New Roman" w:eastAsia="Times New Roman" w:hAnsi="Times New Roman" w:cs="Times New Roman"/>
+        </w:rPr>
+      </w:pPr>
+    </w:p>
+    <w:p>
+      <w:pPr>
+        <w:rPr>
+          <w:rFonts w:cstheme="minorHAnsi"/>
+          <w:b/>
+          <w:bCs/>
+          <w:sz w:val="30"/>
+          <w:szCs w:val="30"/>
+        </w:rPr>
+      </w:pPr>
+      <w:r>
+        <w:rPr>
+          <w:rFonts w:cstheme="minorHAnsi"/>
+          <w:b/>
+          <w:bCs/>
+          <w:sz w:val="30"/>
+          <w:szCs w:val="30"/>
+        </w:rPr>
+        <w:t>Sorting</w:t>
+      </w:r>
+    </w:p>
+    <w:p>
+      <w:pPr>
+        <w:rPr>
+          <w:rFonts w:ascii="Times New Roman" w:eastAsia="Times New Roman" w:hAnsi="Times New Roman" w:cs="Times New Roman"/>
         </w:rPr>
       </w:pPr>
     </w:p>
@@ -5528,6 +5960,99 @@
     </w:lvl>
   </w:abstractNum>
   <w:abstractNum w:abstractNumId="1" w15:restartNumberingAfterBreak="0">
+    <w:nsid w:val="1BF65EAE"/>
+    <w:multiLevelType w:val="hybridMultilevel"/>
+    <w:tmpl w:val="2AC8955C"/>
+    <w:lvl w:ilvl="0" w:tplc="7A4296BE">
+      <w:start w:val="1"/>
+      <w:numFmt w:val="decimal"/>
+      <w:lvlText w:val="%1."/>
+      <w:lvlJc w:val="left"/>
+      <w:pPr>
+        <w:ind w:left="720" w:hanging="360"/>
+      </w:pPr>
+      <w:rPr>
+        <w:rFonts w:hint="default"/>
+        <w:b w:val="0"/>
+        <w:bCs w:val="0"/>
+        <w:sz w:val="24"/>
+        <w:szCs w:val="24"/>
+      </w:rPr>
+    </w:lvl>
+    <w:lvl w:ilvl="1" w:tplc="04090019">
+      <w:start w:val="1"/>
+      <w:numFmt w:val="lowerLetter"/>
+      <w:lvlText w:val="%2."/>
+      <w:lvlJc w:val="left"/>
+      <w:pPr>
+        <w:ind w:left="1440" w:hanging="360"/>
+      </w:pPr>
+    </w:lvl>
+    <w:lvl w:ilvl="2" w:tplc="0409001B" w:tentative="1">
+      <w:start w:val="1"/>
+      <w:numFmt w:val="lowerRoman"/>
+      <w:lvlText w:val="%3."/>
+      <w:lvlJc w:val="right"/>
+      <w:pPr>
+        <w:ind w:left="2160" w:hanging="180"/>
+      </w:pPr>
+    </w:lvl>
+    <w:lvl w:ilvl="3" w:tplc="0409000F" w:tentative="1">
+      <w:start w:val="1"/>
+      <w:numFmt w:val="decimal"/>
+      <w:lvlText w:val="%4."/>
+      <w:lvlJc w:val="left"/>
+      <w:pPr>
+        <w:ind w:left="2880" w:hanging="360"/>
+      </w:pPr>
+    </w:lvl>
+    <w:lvl w:ilvl="4" w:tplc="04090019" w:tentative="1">
+      <w:start w:val="1"/>
+      <w:numFmt w:val="lowerLetter"/>
+      <w:lvlText w:val="%5."/>
+      <w:lvlJc w:val="left"/>
+      <w:pPr>
+        <w:ind w:left="3600" w:hanging="360"/>
+      </w:pPr>
+    </w:lvl>
+    <w:lvl w:ilvl="5" w:tplc="0409001B" w:tentative="1">
+      <w:start w:val="1"/>
+      <w:numFmt w:val="lowerRoman"/>
+      <w:lvlText w:val="%6."/>
+      <w:lvlJc w:val="right"/>
+      <w:pPr>
+        <w:ind w:left="4320" w:hanging="180"/>
+      </w:pPr>
+    </w:lvl>
+    <w:lvl w:ilvl="6" w:tplc="0409000F" w:tentative="1">
+      <w:start w:val="1"/>
+      <w:numFmt w:val="decimal"/>
+      <w:lvlText w:val="%7."/>
+      <w:lvlJc w:val="left"/>
+      <w:pPr>
+        <w:ind w:left="5040" w:hanging="360"/>
+      </w:pPr>
+    </w:lvl>
+    <w:lvl w:ilvl="7" w:tplc="04090019" w:tentative="1">
+      <w:start w:val="1"/>
+      <w:numFmt w:val="lowerLetter"/>
+      <w:lvlText w:val="%8."/>
+      <w:lvlJc w:val="left"/>
+      <w:pPr>
+        <w:ind w:left="5760" w:hanging="360"/>
+      </w:pPr>
+    </w:lvl>
+    <w:lvl w:ilvl="8" w:tplc="0409001B" w:tentative="1">
+      <w:start w:val="1"/>
+      <w:numFmt w:val="lowerRoman"/>
+      <w:lvlText w:val="%9."/>
+      <w:lvlJc w:val="right"/>
+      <w:pPr>
+        <w:ind w:left="6480" w:hanging="180"/>
+      </w:pPr>
+    </w:lvl>
+  </w:abstractNum>
+  <w:abstractNum w:abstractNumId="2" w15:restartNumberingAfterBreak="0">
     <w:nsid w:val="1E526E37"/>
     <w:multiLevelType w:val="multilevel"/>
     <w:tmpl w:val="F0B05712"/>
@@ -5676,7 +6201,7 @@
       </w:rPr>
     </w:lvl>
   </w:abstractNum>
-  <w:abstractNum w:abstractNumId="2" w15:restartNumberingAfterBreak="0">
+  <w:abstractNum w:abstractNumId="3" w15:restartNumberingAfterBreak="0">
     <w:nsid w:val="280C7BFA"/>
     <w:multiLevelType w:val="multilevel"/>
     <w:tmpl w:val="03D2C80C"/>
@@ -5825,7 +6350,7 @@
       </w:rPr>
     </w:lvl>
   </w:abstractNum>
-  <w:abstractNum w:abstractNumId="3" w15:restartNumberingAfterBreak="0">
+  <w:abstractNum w:abstractNumId="4" w15:restartNumberingAfterBreak="0">
     <w:nsid w:val="7BDD24A1"/>
     <w:multiLevelType w:val="hybridMultilevel"/>
     <w:tmpl w:val="EC78761E"/>
@@ -5939,16 +6464,19 @@
     </w:lvl>
   </w:abstractNum>
   <w:num w:numId="1">
-    <w:abstractNumId w:val="3"/>
+    <w:abstractNumId w:val="4"/>
   </w:num>
   <w:num w:numId="2">
-    <w:abstractNumId w:val="1"/>
+    <w:abstractNumId w:val="2"/>
   </w:num>
   <w:num w:numId="3">
     <w:abstractNumId w:val="0"/>
   </w:num>
   <w:num w:numId="4">
-    <w:abstractNumId w:val="2"/>
+    <w:abstractNumId w:val="3"/>
+  </w:num>
+  <w:num w:numId="5">
+    <w:abstractNumId w:val="1"/>
   </w:num>
 </w:numbering>
 </file>

</xml_diff>

<commit_message>
feat: Add progress #77 'graph-ql'
</commit_message>
<xml_diff>
--- a/graph-ql/notes.docx
+++ b/graph-ql/notes.docx
@@ -5269,6 +5269,109 @@
       </w:r>
     </w:p>
     <w:p/>
+    <w:p/>
+    <w:p/>
+    <w:p/>
+    <w:p/>
+    <w:p/>
+    <w:p/>
+    <w:p/>
+    <w:p/>
+    <w:p/>
+    <w:p/>
+    <w:p/>
+    <w:p/>
+    <w:p/>
+    <w:p/>
+    <w:p/>
+    <w:p/>
+    <w:p/>
+    <w:p/>
+    <w:p/>
+    <w:p/>
+    <w:p/>
+    <w:p/>
+    <w:p/>
+    <w:p>
+      <w:pPr>
+        <w:rPr>
+          <w:rFonts w:cstheme="minorHAnsi"/>
+          <w:b/>
+          <w:bCs/>
+          <w:sz w:val="30"/>
+          <w:szCs w:val="30"/>
+        </w:rPr>
+      </w:pPr>
+      <w:r>
+        <w:rPr>
+          <w:rFonts w:cstheme="minorHAnsi"/>
+          <w:b/>
+          <w:bCs/>
+          <w:sz w:val="30"/>
+          <w:szCs w:val="30"/>
+        </w:rPr>
+        <w:lastRenderedPageBreak/>
+        <w:t>Writing Mutation</w:t>
+      </w:r>
+    </w:p>
+    <w:p>
+      <w:pPr>
+        <w:rPr>
+          <w:rFonts w:cstheme="minorHAnsi"/>
+          <w:b/>
+          <w:bCs/>
+          <w:sz w:val="30"/>
+          <w:szCs w:val="30"/>
+        </w:rPr>
+      </w:pPr>
+    </w:p>
+    <w:p>
+      <w:pPr>
+        <w:rPr>
+          <w:rFonts w:ascii="Calibri" w:hAnsi="Calibri" w:cs="Calibri"/>
+        </w:rPr>
+      </w:pPr>
+      <w:r>
+        <w:rPr>
+          <w:rFonts w:ascii="Calibri" w:hAnsi="Calibri" w:cs="Calibri"/>
+        </w:rPr>
+        <w:drawing>
+          <wp:inline distT="0" distB="0" distL="0" distR="0" wp14:anchorId="64E4D1AD" wp14:editId="54F600EE">
+            <wp:extent cx="5943600" cy="5089525"/>
+            <wp:effectExtent l="0" t="0" r="0" b="3175"/>
+            <wp:docPr id="28" name="Picture 28" descr="Graphical user interface, text, application, email&#10;&#10;Description automatically generated"/>
+            <wp:cNvGraphicFramePr>
+              <a:graphicFrameLocks xmlns:a="http://schemas.openxmlformats.org/drawingml/2006/main" noChangeAspect="1"/>
+            </wp:cNvGraphicFramePr>
+            <a:graphic xmlns:a="http://schemas.openxmlformats.org/drawingml/2006/main">
+              <a:graphicData uri="http://schemas.openxmlformats.org/drawingml/2006/picture">
+                <pic:pic xmlns:pic="http://schemas.openxmlformats.org/drawingml/2006/picture">
+                  <pic:nvPicPr>
+                    <pic:cNvPr id="28" name="Picture 28" descr="Graphical user interface, text, application, email&#10;&#10;Description automatically generated"/>
+                    <pic:cNvPicPr/>
+                  </pic:nvPicPr>
+                  <pic:blipFill>
+                    <a:blip r:embed="rId33"/>
+                    <a:stretch>
+                      <a:fillRect/>
+                    </a:stretch>
+                  </pic:blipFill>
+                  <pic:spPr>
+                    <a:xfrm>
+                      <a:off x="0" y="0"/>
+                      <a:ext cx="5943600" cy="5089525"/>
+                    </a:xfrm>
+                    <a:prstGeom prst="rect">
+                      <a:avLst/>
+                    </a:prstGeom>
+                  </pic:spPr>
+                </pic:pic>
+              </a:graphicData>
+            </a:graphic>
+          </wp:inline>
+        </w:drawing>
+      </w:r>
+    </w:p>
     <w:sectPr>
       <w:pgSz w:w="12240" w:h="15840"/>
       <w:pgMar w:top="1440" w:right="1440" w:bottom="1440" w:left="1440" w:header="708" w:footer="708" w:gutter="0"/>

</xml_diff>

<commit_message>
feat: Add progress #82 'graph-ql'
</commit_message>
<xml_diff>
--- a/graph-ql/notes.docx
+++ b/graph-ql/notes.docx
@@ -8,12 +8,14 @@
           <w:rFonts w:asciiTheme="minorHAnsi" w:hAnsiTheme="minorHAnsi" w:cstheme="minorHAnsi"/>
         </w:rPr>
       </w:pPr>
+      <w:proofErr w:type="spellStart"/>
       <w:r>
         <w:rPr>
           <w:rFonts w:asciiTheme="minorHAnsi" w:hAnsiTheme="minorHAnsi" w:cstheme="minorHAnsi"/>
         </w:rPr>
         <w:t>GraphQL</w:t>
       </w:r>
+      <w:proofErr w:type="spellEnd"/>
     </w:p>
     <w:p>
       <w:pPr>
@@ -80,11 +82,19 @@
           <w:rFonts w:asciiTheme="minorHAnsi" w:hAnsiTheme="minorHAnsi" w:cstheme="minorHAnsi"/>
         </w:rPr>
       </w:pPr>
-      <w:r>
-        <w:rPr>
-          <w:rFonts w:asciiTheme="minorHAnsi" w:hAnsiTheme="minorHAnsi" w:cstheme="minorHAnsi"/>
-        </w:rPr>
-        <w:t xml:space="preserve">GraphQL server exposes single endpoint and </w:t>
+      <w:proofErr w:type="spellStart"/>
+      <w:r>
+        <w:rPr>
+          <w:rFonts w:asciiTheme="minorHAnsi" w:hAnsiTheme="minorHAnsi" w:cstheme="minorHAnsi"/>
+        </w:rPr>
+        <w:t>GraphQL</w:t>
+      </w:r>
+      <w:proofErr w:type="spellEnd"/>
+      <w:r>
+        <w:rPr>
+          <w:rFonts w:asciiTheme="minorHAnsi" w:hAnsiTheme="minorHAnsi" w:cstheme="minorHAnsi"/>
+        </w:rPr>
+        <w:t xml:space="preserve"> server exposes single endpoint and </w:t>
       </w:r>
       <w:r>
         <w:rPr>
@@ -124,8 +134,16 @@
         <w:rPr>
           <w:rFonts w:asciiTheme="minorHAnsi" w:hAnsiTheme="minorHAnsi" w:cstheme="minorHAnsi"/>
         </w:rPr>
-        <w:t>Why GraphQL</w:t>
-      </w:r>
+        <w:t xml:space="preserve">Why </w:t>
+      </w:r>
+      <w:proofErr w:type="spellStart"/>
+      <w:r>
+        <w:rPr>
+          <w:rFonts w:asciiTheme="minorHAnsi" w:hAnsiTheme="minorHAnsi" w:cstheme="minorHAnsi"/>
+        </w:rPr>
+        <w:t>GraphQL</w:t>
+      </w:r>
+      <w:proofErr w:type="spellEnd"/>
     </w:p>
     <w:p>
       <w:pPr>
@@ -160,7 +178,35 @@
         <w:rPr>
           <w:rFonts w:asciiTheme="minorHAnsi" w:hAnsiTheme="minorHAnsi" w:cstheme="minorHAnsi"/>
         </w:rPr>
-        <w:t>Low powered devices, sloppy network were the initial reasons graphQL was developed</w:t>
+        <w:t xml:space="preserve">Low powered devices, sloppy network </w:t>
+      </w:r>
+      <w:proofErr w:type="gramStart"/>
+      <w:r>
+        <w:rPr>
+          <w:rFonts w:asciiTheme="minorHAnsi" w:hAnsiTheme="minorHAnsi" w:cstheme="minorHAnsi"/>
+        </w:rPr>
+        <w:t>were</w:t>
+      </w:r>
+      <w:proofErr w:type="gramEnd"/>
+      <w:r>
+        <w:rPr>
+          <w:rFonts w:asciiTheme="minorHAnsi" w:hAnsiTheme="minorHAnsi" w:cstheme="minorHAnsi"/>
+        </w:rPr>
+        <w:t xml:space="preserve"> the initial reasons </w:t>
+      </w:r>
+      <w:proofErr w:type="spellStart"/>
+      <w:r>
+        <w:rPr>
+          <w:rFonts w:asciiTheme="minorHAnsi" w:hAnsiTheme="minorHAnsi" w:cstheme="minorHAnsi"/>
+        </w:rPr>
+        <w:t>graphQL</w:t>
+      </w:r>
+      <w:proofErr w:type="spellEnd"/>
+      <w:r>
+        <w:rPr>
+          <w:rFonts w:asciiTheme="minorHAnsi" w:hAnsiTheme="minorHAnsi" w:cstheme="minorHAnsi"/>
+        </w:rPr>
+        <w:t xml:space="preserve"> was developed</w:t>
       </w:r>
       <w:r>
         <w:rPr>
@@ -237,11 +283,19 @@
           <w:rFonts w:asciiTheme="minorHAnsi" w:hAnsiTheme="minorHAnsi" w:cstheme="minorHAnsi"/>
         </w:rPr>
       </w:pPr>
-      <w:r>
-        <w:rPr>
-          <w:rFonts w:asciiTheme="minorHAnsi" w:hAnsiTheme="minorHAnsi" w:cstheme="minorHAnsi"/>
-        </w:rPr>
-        <w:t>GraphQL is not only for React Developers</w:t>
+      <w:proofErr w:type="spellStart"/>
+      <w:r>
+        <w:rPr>
+          <w:rFonts w:asciiTheme="minorHAnsi" w:hAnsiTheme="minorHAnsi" w:cstheme="minorHAnsi"/>
+        </w:rPr>
+        <w:t>GraphQL</w:t>
+      </w:r>
+      <w:proofErr w:type="spellEnd"/>
+      <w:r>
+        <w:rPr>
+          <w:rFonts w:asciiTheme="minorHAnsi" w:hAnsiTheme="minorHAnsi" w:cstheme="minorHAnsi"/>
+        </w:rPr>
+        <w:t xml:space="preserve"> is not only for React Developers</w:t>
       </w:r>
     </w:p>
     <w:p>
@@ -259,7 +313,21 @@
         <w:rPr>
           <w:rFonts w:asciiTheme="minorHAnsi" w:hAnsiTheme="minorHAnsi" w:cstheme="minorHAnsi"/>
         </w:rPr>
-        <w:t>Facebook uses GraphQL since 2012 in their native mobile apps</w:t>
+        <w:t xml:space="preserve">Facebook uses </w:t>
+      </w:r>
+      <w:proofErr w:type="spellStart"/>
+      <w:r>
+        <w:rPr>
+          <w:rFonts w:asciiTheme="minorHAnsi" w:hAnsiTheme="minorHAnsi" w:cstheme="minorHAnsi"/>
+        </w:rPr>
+        <w:t>GraphQL</w:t>
+      </w:r>
+      <w:proofErr w:type="spellEnd"/>
+      <w:r>
+        <w:rPr>
+          <w:rFonts w:asciiTheme="minorHAnsi" w:hAnsiTheme="minorHAnsi" w:cstheme="minorHAnsi"/>
+        </w:rPr>
+        <w:t xml:space="preserve"> since 2012 in their native mobile apps</w:t>
       </w:r>
     </w:p>
     <w:p>
@@ -273,11 +341,19 @@
           <w:rFonts w:asciiTheme="minorHAnsi" w:hAnsiTheme="minorHAnsi" w:cstheme="minorHAnsi"/>
         </w:rPr>
       </w:pPr>
-      <w:r>
-        <w:rPr>
-          <w:rFonts w:asciiTheme="minorHAnsi" w:hAnsiTheme="minorHAnsi" w:cstheme="minorHAnsi"/>
-        </w:rPr>
-        <w:t>GraphQL can be used with any programming language and framework</w:t>
+      <w:proofErr w:type="spellStart"/>
+      <w:r>
+        <w:rPr>
+          <w:rFonts w:asciiTheme="minorHAnsi" w:hAnsiTheme="minorHAnsi" w:cstheme="minorHAnsi"/>
+        </w:rPr>
+        <w:t>GraphQL</w:t>
+      </w:r>
+      <w:proofErr w:type="spellEnd"/>
+      <w:r>
+        <w:rPr>
+          <w:rFonts w:asciiTheme="minorHAnsi" w:hAnsiTheme="minorHAnsi" w:cstheme="minorHAnsi"/>
+        </w:rPr>
+        <w:t xml:space="preserve"> can be used with any programming language and framework</w:t>
       </w:r>
     </w:p>
     <w:p>
@@ -291,38 +367,54 @@
           <w:rFonts w:asciiTheme="minorHAnsi" w:hAnsiTheme="minorHAnsi" w:cstheme="minorHAnsi"/>
         </w:rPr>
       </w:pPr>
-      <w:r>
-        <w:rPr>
-          <w:rFonts w:asciiTheme="minorHAnsi" w:hAnsiTheme="minorHAnsi" w:cstheme="minorHAnsi"/>
-        </w:rPr>
-        <w:t>GraphQL is used by other big companies such as Coursera yelp and twitter</w:t>
-      </w:r>
-    </w:p>
-    <w:p>
-      <w:pPr>
-        <w:rPr>
-          <w:rFonts w:asciiTheme="minorHAnsi" w:hAnsiTheme="minorHAnsi" w:cstheme="minorHAnsi"/>
-        </w:rPr>
-      </w:pPr>
-    </w:p>
-    <w:p>
-      <w:pPr>
-        <w:rPr>
-          <w:rFonts w:asciiTheme="minorHAnsi" w:hAnsiTheme="minorHAnsi" w:cstheme="minorHAnsi"/>
-        </w:rPr>
-      </w:pPr>
-    </w:p>
-    <w:p>
-      <w:pPr>
-        <w:rPr>
-          <w:rFonts w:asciiTheme="minorHAnsi" w:hAnsiTheme="minorHAnsi" w:cstheme="minorHAnsi"/>
-        </w:rPr>
-      </w:pPr>
-      <w:r>
-        <w:rPr>
-          <w:rFonts w:asciiTheme="minorHAnsi" w:hAnsiTheme="minorHAnsi" w:cstheme="minorHAnsi"/>
-        </w:rPr>
-        <w:t>GraphQL vs REST</w:t>
+      <w:proofErr w:type="spellStart"/>
+      <w:r>
+        <w:rPr>
+          <w:rFonts w:asciiTheme="minorHAnsi" w:hAnsiTheme="minorHAnsi" w:cstheme="minorHAnsi"/>
+        </w:rPr>
+        <w:t>GraphQL</w:t>
+      </w:r>
+      <w:proofErr w:type="spellEnd"/>
+      <w:r>
+        <w:rPr>
+          <w:rFonts w:asciiTheme="minorHAnsi" w:hAnsiTheme="minorHAnsi" w:cstheme="minorHAnsi"/>
+        </w:rPr>
+        <w:t xml:space="preserve"> is used by other big companies such as Coursera yelp and twitter</w:t>
+      </w:r>
+    </w:p>
+    <w:p>
+      <w:pPr>
+        <w:rPr>
+          <w:rFonts w:asciiTheme="minorHAnsi" w:hAnsiTheme="minorHAnsi" w:cstheme="minorHAnsi"/>
+        </w:rPr>
+      </w:pPr>
+    </w:p>
+    <w:p>
+      <w:pPr>
+        <w:rPr>
+          <w:rFonts w:asciiTheme="minorHAnsi" w:hAnsiTheme="minorHAnsi" w:cstheme="minorHAnsi"/>
+        </w:rPr>
+      </w:pPr>
+    </w:p>
+    <w:p>
+      <w:pPr>
+        <w:rPr>
+          <w:rFonts w:asciiTheme="minorHAnsi" w:hAnsiTheme="minorHAnsi" w:cstheme="minorHAnsi"/>
+        </w:rPr>
+      </w:pPr>
+      <w:proofErr w:type="spellStart"/>
+      <w:r>
+        <w:rPr>
+          <w:rFonts w:asciiTheme="minorHAnsi" w:hAnsiTheme="minorHAnsi" w:cstheme="minorHAnsi"/>
+        </w:rPr>
+        <w:t>GraphQL</w:t>
+      </w:r>
+      <w:proofErr w:type="spellEnd"/>
+      <w:r>
+        <w:rPr>
+          <w:rFonts w:asciiTheme="minorHAnsi" w:hAnsiTheme="minorHAnsi" w:cstheme="minorHAnsi"/>
+        </w:rPr>
+        <w:t xml:space="preserve"> vs REST</w:t>
       </w:r>
     </w:p>
     <w:p>
@@ -409,7 +501,25 @@
           <w:b/>
           <w:bCs/>
         </w:rPr>
-        <w:t xml:space="preserve">Key: GraphQL was developed to cope with the need for more flexibility and efficiency in client server communication </w:t>
+        <w:t xml:space="preserve">Key: </w:t>
+      </w:r>
+      <w:proofErr w:type="spellStart"/>
+      <w:r>
+        <w:rPr>
+          <w:rFonts w:asciiTheme="minorHAnsi" w:hAnsiTheme="minorHAnsi" w:cstheme="minorHAnsi"/>
+          <w:b/>
+          <w:bCs/>
+        </w:rPr>
+        <w:t>GraphQL</w:t>
+      </w:r>
+      <w:proofErr w:type="spellEnd"/>
+      <w:r>
+        <w:rPr>
+          <w:rFonts w:asciiTheme="minorHAnsi" w:hAnsiTheme="minorHAnsi" w:cstheme="minorHAnsi"/>
+          <w:b/>
+          <w:bCs/>
+        </w:rPr>
+        <w:t xml:space="preserve"> was developed to cope with the need for more flexibility and efficiency in client server communication </w:t>
       </w:r>
     </w:p>
     <w:p>
@@ -768,12 +878,14 @@
           <w:rFonts w:asciiTheme="minorHAnsi" w:hAnsiTheme="minorHAnsi" w:cstheme="minorHAnsi"/>
         </w:rPr>
       </w:pPr>
+      <w:proofErr w:type="spellStart"/>
       <w:r>
         <w:rPr>
           <w:rFonts w:asciiTheme="minorHAnsi" w:hAnsiTheme="minorHAnsi" w:cstheme="minorHAnsi"/>
         </w:rPr>
         <w:t>GraphQL</w:t>
       </w:r>
+      <w:proofErr w:type="spellEnd"/>
     </w:p>
     <w:p>
       <w:pPr>
@@ -1004,13 +1116,23 @@
           <w:bCs/>
         </w:rPr>
       </w:pPr>
-      <w:r>
-        <w:rPr>
-          <w:rFonts w:asciiTheme="minorHAnsi" w:hAnsiTheme="minorHAnsi" w:cstheme="minorHAnsi"/>
-          <w:b/>
-          <w:bCs/>
-        </w:rPr>
-        <w:t xml:space="preserve">Overfetching: </w:t>
+      <w:proofErr w:type="spellStart"/>
+      <w:r>
+        <w:rPr>
+          <w:rFonts w:asciiTheme="minorHAnsi" w:hAnsiTheme="minorHAnsi" w:cstheme="minorHAnsi"/>
+          <w:b/>
+          <w:bCs/>
+        </w:rPr>
+        <w:t>Overfetching</w:t>
+      </w:r>
+      <w:proofErr w:type="spellEnd"/>
+      <w:r>
+        <w:rPr>
+          <w:rFonts w:asciiTheme="minorHAnsi" w:hAnsiTheme="minorHAnsi" w:cstheme="minorHAnsi"/>
+          <w:b/>
+          <w:bCs/>
+        </w:rPr>
+        <w:t xml:space="preserve">: </w:t>
       </w:r>
       <w:r>
         <w:rPr>
@@ -1040,13 +1162,23 @@
           <w:bCs/>
         </w:rPr>
       </w:pPr>
-      <w:r>
-        <w:rPr>
-          <w:rFonts w:asciiTheme="minorHAnsi" w:hAnsiTheme="minorHAnsi" w:cstheme="minorHAnsi"/>
-          <w:b/>
-          <w:bCs/>
-        </w:rPr>
-        <w:t>Underfetching:</w:t>
+      <w:proofErr w:type="spellStart"/>
+      <w:r>
+        <w:rPr>
+          <w:rFonts w:asciiTheme="minorHAnsi" w:hAnsiTheme="minorHAnsi" w:cstheme="minorHAnsi"/>
+          <w:b/>
+          <w:bCs/>
+        </w:rPr>
+        <w:t>Underfetching</w:t>
+      </w:r>
+      <w:proofErr w:type="spellEnd"/>
+      <w:r>
+        <w:rPr>
+          <w:rFonts w:asciiTheme="minorHAnsi" w:hAnsiTheme="minorHAnsi" w:cstheme="minorHAnsi"/>
+          <w:b/>
+          <w:bCs/>
+        </w:rPr>
+        <w:t>:</w:t>
       </w:r>
       <w:r>
         <w:rPr>
@@ -1283,11 +1415,19 @@
           <w:rFonts w:asciiTheme="minorHAnsi" w:hAnsiTheme="minorHAnsi" w:cstheme="minorHAnsi"/>
         </w:rPr>
       </w:pPr>
-      <w:r>
-        <w:rPr>
-          <w:rFonts w:asciiTheme="minorHAnsi" w:hAnsiTheme="minorHAnsi" w:cstheme="minorHAnsi"/>
-        </w:rPr>
-        <w:t>GraphQL uses strong type system to define capabilities of an API</w:t>
+      <w:proofErr w:type="spellStart"/>
+      <w:r>
+        <w:rPr>
+          <w:rFonts w:asciiTheme="minorHAnsi" w:hAnsiTheme="minorHAnsi" w:cstheme="minorHAnsi"/>
+        </w:rPr>
+        <w:t>GraphQL</w:t>
+      </w:r>
+      <w:proofErr w:type="spellEnd"/>
+      <w:r>
+        <w:rPr>
+          <w:rFonts w:asciiTheme="minorHAnsi" w:hAnsiTheme="minorHAnsi" w:cstheme="minorHAnsi"/>
+        </w:rPr>
+        <w:t xml:space="preserve"> uses strong type system to define capabilities of an API</w:t>
       </w:r>
     </w:p>
     <w:p>
@@ -1420,8 +1560,44 @@
         <w:rPr>
           <w:rFonts w:asciiTheme="minorHAnsi" w:hAnsiTheme="minorHAnsi" w:cstheme="minorHAnsi"/>
         </w:rPr>
-        <w:t xml:space="preserve"> it’s own type for defining it’s own schema</w:t>
-      </w:r>
+        <w:t xml:space="preserve"> </w:t>
+      </w:r>
+      <w:proofErr w:type="spellStart"/>
+      <w:r>
+        <w:rPr>
+          <w:rFonts w:asciiTheme="minorHAnsi" w:hAnsiTheme="minorHAnsi" w:cstheme="minorHAnsi"/>
+        </w:rPr>
+        <w:t>it’s</w:t>
+      </w:r>
+      <w:proofErr w:type="spellEnd"/>
+      <w:r>
+        <w:rPr>
+          <w:rFonts w:asciiTheme="minorHAnsi" w:hAnsiTheme="minorHAnsi" w:cstheme="minorHAnsi"/>
+        </w:rPr>
+        <w:t xml:space="preserve"> own type for defining </w:t>
+      </w:r>
+      <w:proofErr w:type="spellStart"/>
+      <w:r>
+        <w:rPr>
+          <w:rFonts w:asciiTheme="minorHAnsi" w:hAnsiTheme="minorHAnsi" w:cstheme="minorHAnsi"/>
+        </w:rPr>
+        <w:t>it’s</w:t>
+      </w:r>
+      <w:proofErr w:type="spellEnd"/>
+      <w:r>
+        <w:rPr>
+          <w:rFonts w:asciiTheme="minorHAnsi" w:hAnsiTheme="minorHAnsi" w:cstheme="minorHAnsi"/>
+        </w:rPr>
+        <w:t xml:space="preserve"> own </w:t>
+      </w:r>
+      <w:proofErr w:type="gramStart"/>
+      <w:r>
+        <w:rPr>
+          <w:rFonts w:asciiTheme="minorHAnsi" w:hAnsiTheme="minorHAnsi" w:cstheme="minorHAnsi"/>
+        </w:rPr>
+        <w:t>schema</w:t>
+      </w:r>
+      <w:proofErr w:type="gramEnd"/>
     </w:p>
     <w:p>
       <w:pPr>
@@ -1871,13 +2047,22 @@
           <w:rFonts w:asciiTheme="minorHAnsi" w:hAnsiTheme="minorHAnsi" w:cstheme="minorHAnsi"/>
         </w:rPr>
       </w:pPr>
+      <w:proofErr w:type="spellStart"/>
       <w:r>
         <w:rPr>
           <w:rFonts w:asciiTheme="minorHAnsi" w:hAnsiTheme="minorHAnsi" w:cstheme="minorHAnsi"/>
           <w:bdr w:val="none" w:sz="0" w:space="0" w:color="auto" w:frame="1"/>
         </w:rPr>
         <w:lastRenderedPageBreak/>
-        <w:t>GraphQL APIs typically only expose </w:t>
+        <w:t>GraphQL</w:t>
+      </w:r>
+      <w:proofErr w:type="spellEnd"/>
+      <w:r>
+        <w:rPr>
+          <w:rFonts w:asciiTheme="minorHAnsi" w:hAnsiTheme="minorHAnsi" w:cstheme="minorHAnsi"/>
+          <w:bdr w:val="none" w:sz="0" w:space="0" w:color="auto" w:frame="1"/>
+        </w:rPr>
+        <w:t xml:space="preserve"> APIs typically only expose </w:t>
       </w:r>
       <w:r>
         <w:rPr>
@@ -2204,11 +2389,19 @@
           <w:rFonts w:asciiTheme="minorHAnsi" w:hAnsiTheme="minorHAnsi" w:cstheme="minorHAnsi"/>
         </w:rPr>
       </w:pPr>
+      <w:proofErr w:type="spellStart"/>
       <w:r>
         <w:rPr>
           <w:rFonts w:asciiTheme="minorHAnsi" w:eastAsia="Batang" w:hAnsiTheme="minorHAnsi" w:cstheme="minorHAnsi"/>
         </w:rPr>
-        <w:t>GraphQL, each field can have 0 or more arguments</w:t>
+        <w:t>GraphQL</w:t>
+      </w:r>
+      <w:proofErr w:type="spellEnd"/>
+      <w:r>
+        <w:rPr>
+          <w:rFonts w:asciiTheme="minorHAnsi" w:eastAsia="Batang" w:hAnsiTheme="minorHAnsi" w:cstheme="minorHAnsi"/>
+        </w:rPr>
+        <w:t>, each field can have 0 or more arguments</w:t>
       </w:r>
     </w:p>
     <w:p>
@@ -2527,6 +2720,7 @@
         </w:rPr>
         <w:t>Is to have a </w:t>
       </w:r>
+      <w:proofErr w:type="spellStart"/>
       <w:r>
         <w:rPr>
           <w:rFonts w:asciiTheme="minorHAnsi" w:hAnsiTheme="minorHAnsi" w:cstheme="minorHAnsi"/>
@@ -2536,6 +2730,7 @@
         </w:rPr>
         <w:t>realtime</w:t>
       </w:r>
+      <w:proofErr w:type="spellEnd"/>
       <w:r>
         <w:rPr>
           <w:rFonts w:asciiTheme="minorHAnsi" w:hAnsiTheme="minorHAnsi" w:cstheme="minorHAnsi"/>
@@ -2689,7 +2884,23 @@
           <w:rFonts w:asciiTheme="minorHAnsi" w:hAnsiTheme="minorHAnsi" w:cstheme="minorHAnsi"/>
           <w:bdr w:val="none" w:sz="0" w:space="0" w:color="auto" w:frame="1"/>
         </w:rPr>
-        <w:t> is one of the most important concepts when working with a GraphQL API</w:t>
+        <w:t xml:space="preserve"> is one of the most important concepts when working with a </w:t>
+      </w:r>
+      <w:proofErr w:type="spellStart"/>
+      <w:r>
+        <w:rPr>
+          <w:rFonts w:asciiTheme="minorHAnsi" w:hAnsiTheme="minorHAnsi" w:cstheme="minorHAnsi"/>
+          <w:bdr w:val="none" w:sz="0" w:space="0" w:color="auto" w:frame="1"/>
+        </w:rPr>
+        <w:t>GraphQL</w:t>
+      </w:r>
+      <w:proofErr w:type="spellEnd"/>
+      <w:r>
+        <w:rPr>
+          <w:rFonts w:asciiTheme="minorHAnsi" w:hAnsiTheme="minorHAnsi" w:cstheme="minorHAnsi"/>
+          <w:bdr w:val="none" w:sz="0" w:space="0" w:color="auto" w:frame="1"/>
+        </w:rPr>
+        <w:t xml:space="preserve"> API</w:t>
       </w:r>
     </w:p>
     <w:p>
@@ -2802,6 +3013,7 @@
           <w:rFonts w:asciiTheme="minorHAnsi" w:hAnsiTheme="minorHAnsi" w:cstheme="minorHAnsi"/>
         </w:rPr>
       </w:pPr>
+      <w:proofErr w:type="gramStart"/>
       <w:r>
         <w:rPr>
           <w:rFonts w:asciiTheme="minorHAnsi" w:hAnsiTheme="minorHAnsi" w:cstheme="minorHAnsi"/>
@@ -2826,6 +3038,7 @@
         </w:rPr>
         <w:t>Mutation</w:t>
       </w:r>
+      <w:proofErr w:type="gramEnd"/>
       <w:r>
         <w:rPr>
           <w:rFonts w:asciiTheme="minorHAnsi" w:hAnsiTheme="minorHAnsi" w:cstheme="minorHAnsi"/>
@@ -3181,11 +3394,19 @@
           <w:rFonts w:asciiTheme="minorHAnsi" w:hAnsiTheme="minorHAnsi" w:cstheme="minorHAnsi"/>
         </w:rPr>
       </w:pPr>
-      <w:r>
-        <w:rPr>
-          <w:rFonts w:asciiTheme="minorHAnsi" w:hAnsiTheme="minorHAnsi" w:cstheme="minorHAnsi"/>
-        </w:rPr>
-        <w:t>GraphQL server with a connected database</w:t>
+      <w:proofErr w:type="spellStart"/>
+      <w:r>
+        <w:rPr>
+          <w:rFonts w:asciiTheme="minorHAnsi" w:hAnsiTheme="minorHAnsi" w:cstheme="minorHAnsi"/>
+        </w:rPr>
+        <w:t>GraphQL</w:t>
+      </w:r>
+      <w:proofErr w:type="spellEnd"/>
+      <w:r>
+        <w:rPr>
+          <w:rFonts w:asciiTheme="minorHAnsi" w:hAnsiTheme="minorHAnsi" w:cstheme="minorHAnsi"/>
+        </w:rPr>
+        <w:t xml:space="preserve"> server with a connected database</w:t>
       </w:r>
     </w:p>
     <w:p>
@@ -3199,11 +3420,33 @@
           <w:rFonts w:asciiTheme="minorHAnsi" w:hAnsiTheme="minorHAnsi" w:cstheme="minorHAnsi"/>
         </w:rPr>
       </w:pPr>
-      <w:r>
-        <w:rPr>
-          <w:rFonts w:asciiTheme="minorHAnsi" w:hAnsiTheme="minorHAnsi" w:cstheme="minorHAnsi"/>
-        </w:rPr>
-        <w:t>GraphQL server to integrate integrate existing system</w:t>
+      <w:proofErr w:type="spellStart"/>
+      <w:r>
+        <w:rPr>
+          <w:rFonts w:asciiTheme="minorHAnsi" w:hAnsiTheme="minorHAnsi" w:cstheme="minorHAnsi"/>
+        </w:rPr>
+        <w:t>GraphQL</w:t>
+      </w:r>
+      <w:proofErr w:type="spellEnd"/>
+      <w:r>
+        <w:rPr>
+          <w:rFonts w:asciiTheme="minorHAnsi" w:hAnsiTheme="minorHAnsi" w:cstheme="minorHAnsi"/>
+        </w:rPr>
+        <w:t xml:space="preserve"> server to integrate </w:t>
+      </w:r>
+      <w:proofErr w:type="spellStart"/>
+      <w:r>
+        <w:rPr>
+          <w:rFonts w:asciiTheme="minorHAnsi" w:hAnsiTheme="minorHAnsi" w:cstheme="minorHAnsi"/>
+        </w:rPr>
+        <w:t>integrate</w:t>
+      </w:r>
+      <w:proofErr w:type="spellEnd"/>
+      <w:r>
+        <w:rPr>
+          <w:rFonts w:asciiTheme="minorHAnsi" w:hAnsiTheme="minorHAnsi" w:cstheme="minorHAnsi"/>
+        </w:rPr>
+        <w:t xml:space="preserve"> existing system</w:t>
       </w:r>
     </w:p>
     <w:p>
@@ -3250,12 +3493,14 @@
           <w:rFonts w:asciiTheme="minorHAnsi" w:hAnsiTheme="minorHAnsi" w:cstheme="minorHAnsi"/>
         </w:rPr>
       </w:pPr>
+      <w:proofErr w:type="spellStart"/>
       <w:r>
         <w:rPr>
           <w:rFonts w:asciiTheme="minorHAnsi" w:hAnsiTheme="minorHAnsi" w:cstheme="minorHAnsi"/>
         </w:rPr>
         <w:t>Bcrypt</w:t>
       </w:r>
+      <w:proofErr w:type="spellEnd"/>
     </w:p>
     <w:p>
       <w:pPr>
@@ -3279,8 +3524,20 @@
           <w:bdr w:val="none" w:sz="0" w:space="0" w:color="auto" w:frame="1"/>
         </w:rPr>
         <w:tab/>
+      </w:r>
+      <w:proofErr w:type="spellStart"/>
+      <w:r>
+        <w:rPr>
+          <w:rStyle w:val="token"/>
+          <w:rFonts w:asciiTheme="minorHAnsi" w:hAnsiTheme="minorHAnsi" w:cstheme="minorHAnsi"/>
+          <w:b/>
+          <w:bCs/>
+          <w:color w:val="9A050F"/>
+          <w:bdr w:val="none" w:sz="0" w:space="0" w:color="auto" w:frame="1"/>
+        </w:rPr>
         <w:t>npm</w:t>
       </w:r>
+      <w:proofErr w:type="spellEnd"/>
       <w:r>
         <w:rPr>
           <w:rStyle w:val="HTMLCode"/>
@@ -3308,8 +3565,39 @@
           <w:color w:val="393A34"/>
           <w:bdr w:val="none" w:sz="0" w:space="0" w:color="auto" w:frame="1"/>
         </w:rPr>
-        <w:t xml:space="preserve"> jsonwebtoken bcryptjs</w:t>
-      </w:r>
+        <w:t xml:space="preserve"> </w:t>
+      </w:r>
+      <w:proofErr w:type="spellStart"/>
+      <w:r>
+        <w:rPr>
+          <w:rStyle w:val="HTMLCode"/>
+          <w:rFonts w:asciiTheme="minorHAnsi" w:hAnsiTheme="minorHAnsi" w:cstheme="minorHAnsi"/>
+          <w:color w:val="393A34"/>
+          <w:bdr w:val="none" w:sz="0" w:space="0" w:color="auto" w:frame="1"/>
+        </w:rPr>
+        <w:t>jsonwebtoken</w:t>
+      </w:r>
+      <w:proofErr w:type="spellEnd"/>
+      <w:r>
+        <w:rPr>
+          <w:rStyle w:val="HTMLCode"/>
+          <w:rFonts w:asciiTheme="minorHAnsi" w:hAnsiTheme="minorHAnsi" w:cstheme="minorHAnsi"/>
+          <w:color w:val="393A34"/>
+          <w:bdr w:val="none" w:sz="0" w:space="0" w:color="auto" w:frame="1"/>
+        </w:rPr>
+        <w:t xml:space="preserve"> </w:t>
+      </w:r>
+      <w:proofErr w:type="spellStart"/>
+      <w:r>
+        <w:rPr>
+          <w:rStyle w:val="HTMLCode"/>
+          <w:rFonts w:asciiTheme="minorHAnsi" w:hAnsiTheme="minorHAnsi" w:cstheme="minorHAnsi"/>
+          <w:color w:val="393A34"/>
+          <w:bdr w:val="none" w:sz="0" w:space="0" w:color="auto" w:frame="1"/>
+        </w:rPr>
+        <w:t>bcryptjs</w:t>
+      </w:r>
+      <w:proofErr w:type="spellEnd"/>
     </w:p>
     <w:p>
       <w:pPr>
@@ -3375,7 +3663,27 @@
           <w:color w:val="393A34"/>
           <w:bdr w:val="none" w:sz="0" w:space="0" w:color="auto" w:frame="1"/>
         </w:rPr>
-        <w:t>node src/index.js</w:t>
+        <w:t xml:space="preserve">node </w:t>
+      </w:r>
+      <w:proofErr w:type="spellStart"/>
+      <w:r>
+        <w:rPr>
+          <w:rStyle w:val="HTMLCode"/>
+          <w:rFonts w:asciiTheme="minorHAnsi" w:hAnsiTheme="minorHAnsi" w:cstheme="minorHAnsi"/>
+          <w:color w:val="393A34"/>
+          <w:bdr w:val="none" w:sz="0" w:space="0" w:color="auto" w:frame="1"/>
+        </w:rPr>
+        <w:t>src</w:t>
+      </w:r>
+      <w:proofErr w:type="spellEnd"/>
+      <w:r>
+        <w:rPr>
+          <w:rStyle w:val="HTMLCode"/>
+          <w:rFonts w:asciiTheme="minorHAnsi" w:hAnsiTheme="minorHAnsi" w:cstheme="minorHAnsi"/>
+          <w:color w:val="393A34"/>
+          <w:bdr w:val="none" w:sz="0" w:space="0" w:color="auto" w:frame="1"/>
+        </w:rPr>
+        <w:t>/index.js</w:t>
       </w:r>
     </w:p>
     <w:p>
@@ -3421,6 +3729,7 @@
           <w:szCs w:val="23"/>
         </w:rPr>
       </w:pPr>
+      <w:proofErr w:type="spellStart"/>
       <w:r>
         <w:rPr>
           <w:rStyle w:val="HTMLCode"/>
@@ -3428,7 +3737,37 @@
           <w:color w:val="393A34"/>
           <w:bdr w:val="none" w:sz="0" w:space="0" w:color="auto" w:frame="1"/>
         </w:rPr>
-        <w:t>npx prisma studio</w:t>
+        <w:t>npx</w:t>
+      </w:r>
+      <w:proofErr w:type="spellEnd"/>
+      <w:r>
+        <w:rPr>
+          <w:rStyle w:val="HTMLCode"/>
+          <w:rFonts w:asciiTheme="minorHAnsi" w:hAnsiTheme="minorHAnsi" w:cstheme="minorHAnsi"/>
+          <w:color w:val="393A34"/>
+          <w:bdr w:val="none" w:sz="0" w:space="0" w:color="auto" w:frame="1"/>
+        </w:rPr>
+        <w:t xml:space="preserve"> </w:t>
+      </w:r>
+      <w:proofErr w:type="spellStart"/>
+      <w:r>
+        <w:rPr>
+          <w:rStyle w:val="HTMLCode"/>
+          <w:rFonts w:asciiTheme="minorHAnsi" w:hAnsiTheme="minorHAnsi" w:cstheme="minorHAnsi"/>
+          <w:color w:val="393A34"/>
+          <w:bdr w:val="none" w:sz="0" w:space="0" w:color="auto" w:frame="1"/>
+        </w:rPr>
+        <w:t>prisma</w:t>
+      </w:r>
+      <w:proofErr w:type="spellEnd"/>
+      <w:r>
+        <w:rPr>
+          <w:rStyle w:val="HTMLCode"/>
+          <w:rFonts w:asciiTheme="minorHAnsi" w:hAnsiTheme="minorHAnsi" w:cstheme="minorHAnsi"/>
+          <w:color w:val="393A34"/>
+          <w:bdr w:val="none" w:sz="0" w:space="0" w:color="auto" w:frame="1"/>
+        </w:rPr>
+        <w:t xml:space="preserve"> studio</w:t>
       </w:r>
     </w:p>
     <w:p>
@@ -3463,7 +3802,25 @@
           <w:b/>
           <w:bCs/>
         </w:rPr>
-        <w:t xml:space="preserve"> prisma + Apollo +</w:t>
+        <w:t xml:space="preserve"> </w:t>
+      </w:r>
+      <w:proofErr w:type="spellStart"/>
+      <w:r>
+        <w:rPr>
+          <w:rFonts w:asciiTheme="minorHAnsi" w:hAnsiTheme="minorHAnsi" w:cstheme="minorHAnsi"/>
+          <w:b/>
+          <w:bCs/>
+        </w:rPr>
+        <w:t>prisma</w:t>
+      </w:r>
+      <w:proofErr w:type="spellEnd"/>
+      <w:r>
+        <w:rPr>
+          <w:rFonts w:asciiTheme="minorHAnsi" w:hAnsiTheme="minorHAnsi" w:cstheme="minorHAnsi"/>
+          <w:b/>
+          <w:bCs/>
+        </w:rPr>
+        <w:t xml:space="preserve"> + Apollo +</w:t>
       </w:r>
       <w:r>
         <w:rPr>
@@ -3493,6 +3850,7 @@
           <w:szCs w:val="23"/>
         </w:rPr>
       </w:pPr>
+      <w:proofErr w:type="spellStart"/>
       <w:r>
         <w:rPr>
           <w:rStyle w:val="token"/>
@@ -3504,6 +3862,7 @@
         </w:rPr>
         <w:t>npm</w:t>
       </w:r>
+      <w:proofErr w:type="spellEnd"/>
       <w:r>
         <w:rPr>
           <w:rStyle w:val="HTMLCode"/>
@@ -3563,6 +3922,7 @@
           <w:szCs w:val="23"/>
         </w:rPr>
       </w:pPr>
+      <w:proofErr w:type="spellStart"/>
       <w:r>
         <w:rPr>
           <w:rFonts w:asciiTheme="minorHAnsi" w:hAnsiTheme="minorHAnsi" w:cstheme="minorHAnsi"/>
@@ -3575,6 +3935,7 @@
         </w:rPr>
         <w:t>npm</w:t>
       </w:r>
+      <w:proofErr w:type="spellEnd"/>
       <w:r>
         <w:rPr>
           <w:rFonts w:asciiTheme="minorHAnsi" w:hAnsiTheme="minorHAnsi" w:cstheme="minorHAnsi"/>
@@ -3627,6 +3988,7 @@
           <w:szCs w:val="23"/>
         </w:rPr>
       </w:pPr>
+      <w:proofErr w:type="spellStart"/>
       <w:r>
         <w:rPr>
           <w:rStyle w:val="HTMLCode"/>
@@ -3634,8 +3996,49 @@
           <w:color w:val="393A34"/>
           <w:bdr w:val="none" w:sz="0" w:space="0" w:color="auto" w:frame="1"/>
         </w:rPr>
-        <w:t>npx prisma init</w:t>
-      </w:r>
+        <w:t>npx</w:t>
+      </w:r>
+      <w:proofErr w:type="spellEnd"/>
+      <w:r>
+        <w:rPr>
+          <w:rStyle w:val="HTMLCode"/>
+          <w:rFonts w:asciiTheme="minorHAnsi" w:hAnsiTheme="minorHAnsi" w:cstheme="minorHAnsi"/>
+          <w:color w:val="393A34"/>
+          <w:bdr w:val="none" w:sz="0" w:space="0" w:color="auto" w:frame="1"/>
+        </w:rPr>
+        <w:t xml:space="preserve"> </w:t>
+      </w:r>
+      <w:proofErr w:type="spellStart"/>
+      <w:r>
+        <w:rPr>
+          <w:rStyle w:val="HTMLCode"/>
+          <w:rFonts w:asciiTheme="minorHAnsi" w:hAnsiTheme="minorHAnsi" w:cstheme="minorHAnsi"/>
+          <w:color w:val="393A34"/>
+          <w:bdr w:val="none" w:sz="0" w:space="0" w:color="auto" w:frame="1"/>
+        </w:rPr>
+        <w:t>prisma</w:t>
+      </w:r>
+      <w:proofErr w:type="spellEnd"/>
+      <w:r>
+        <w:rPr>
+          <w:rStyle w:val="HTMLCode"/>
+          <w:rFonts w:asciiTheme="minorHAnsi" w:hAnsiTheme="minorHAnsi" w:cstheme="minorHAnsi"/>
+          <w:color w:val="393A34"/>
+          <w:bdr w:val="none" w:sz="0" w:space="0" w:color="auto" w:frame="1"/>
+        </w:rPr>
+        <w:t xml:space="preserve"> </w:t>
+      </w:r>
+      <w:proofErr w:type="spellStart"/>
+      <w:r>
+        <w:rPr>
+          <w:rStyle w:val="HTMLCode"/>
+          <w:rFonts w:asciiTheme="minorHAnsi" w:hAnsiTheme="minorHAnsi" w:cstheme="minorHAnsi"/>
+          <w:color w:val="393A34"/>
+          <w:bdr w:val="none" w:sz="0" w:space="0" w:color="auto" w:frame="1"/>
+        </w:rPr>
+        <w:t>init</w:t>
+      </w:r>
+      <w:proofErr w:type="spellEnd"/>
     </w:p>
     <w:p>
       <w:pPr>
@@ -3975,6 +4378,7 @@
           <w:bdr w:val="none" w:sz="0" w:space="0" w:color="auto" w:frame="1"/>
         </w:rPr>
       </w:pPr>
+      <w:proofErr w:type="spellStart"/>
       <w:r>
         <w:rPr>
           <w:rStyle w:val="HTMLCode"/>
@@ -3982,7 +4386,37 @@
           <w:color w:val="393A34"/>
           <w:bdr w:val="none" w:sz="0" w:space="0" w:color="auto" w:frame="1"/>
         </w:rPr>
-        <w:t xml:space="preserve">npx prisma migrate dev --name </w:t>
+        <w:t>npx</w:t>
+      </w:r>
+      <w:proofErr w:type="spellEnd"/>
+      <w:r>
+        <w:rPr>
+          <w:rStyle w:val="HTMLCode"/>
+          <w:rFonts w:asciiTheme="minorHAnsi" w:hAnsiTheme="minorHAnsi" w:cstheme="minorHAnsi"/>
+          <w:color w:val="393A34"/>
+          <w:bdr w:val="none" w:sz="0" w:space="0" w:color="auto" w:frame="1"/>
+        </w:rPr>
+        <w:t xml:space="preserve"> </w:t>
+      </w:r>
+      <w:proofErr w:type="spellStart"/>
+      <w:r>
+        <w:rPr>
+          <w:rStyle w:val="HTMLCode"/>
+          <w:rFonts w:asciiTheme="minorHAnsi" w:hAnsiTheme="minorHAnsi" w:cstheme="minorHAnsi"/>
+          <w:color w:val="393A34"/>
+          <w:bdr w:val="none" w:sz="0" w:space="0" w:color="auto" w:frame="1"/>
+        </w:rPr>
+        <w:t>prisma</w:t>
+      </w:r>
+      <w:proofErr w:type="spellEnd"/>
+      <w:r>
+        <w:rPr>
+          <w:rStyle w:val="HTMLCode"/>
+          <w:rFonts w:asciiTheme="minorHAnsi" w:hAnsiTheme="minorHAnsi" w:cstheme="minorHAnsi"/>
+          <w:color w:val="393A34"/>
+          <w:bdr w:val="none" w:sz="0" w:space="0" w:color="auto" w:frame="1"/>
+        </w:rPr>
+        <w:t xml:space="preserve"> migrate dev --name </w:t>
       </w:r>
       <w:r>
         <w:rPr>
@@ -4140,6 +4574,7 @@
           <w:szCs w:val="23"/>
         </w:rPr>
       </w:pPr>
+      <w:proofErr w:type="spellStart"/>
       <w:r>
         <w:rPr>
           <w:rStyle w:val="HTMLCode"/>
@@ -4147,7 +4582,37 @@
           <w:color w:val="393A34"/>
           <w:bdr w:val="none" w:sz="0" w:space="0" w:color="auto" w:frame="1"/>
         </w:rPr>
-        <w:t>npx prisma generate</w:t>
+        <w:t>npx</w:t>
+      </w:r>
+      <w:proofErr w:type="spellEnd"/>
+      <w:r>
+        <w:rPr>
+          <w:rStyle w:val="HTMLCode"/>
+          <w:rFonts w:asciiTheme="minorHAnsi" w:hAnsiTheme="minorHAnsi" w:cstheme="minorHAnsi"/>
+          <w:color w:val="393A34"/>
+          <w:bdr w:val="none" w:sz="0" w:space="0" w:color="auto" w:frame="1"/>
+        </w:rPr>
+        <w:t xml:space="preserve"> </w:t>
+      </w:r>
+      <w:proofErr w:type="spellStart"/>
+      <w:r>
+        <w:rPr>
+          <w:rStyle w:val="HTMLCode"/>
+          <w:rFonts w:asciiTheme="minorHAnsi" w:hAnsiTheme="minorHAnsi" w:cstheme="minorHAnsi"/>
+          <w:color w:val="393A34"/>
+          <w:bdr w:val="none" w:sz="0" w:space="0" w:color="auto" w:frame="1"/>
+        </w:rPr>
+        <w:t>prisma</w:t>
+      </w:r>
+      <w:proofErr w:type="spellEnd"/>
+      <w:r>
+        <w:rPr>
+          <w:rStyle w:val="HTMLCode"/>
+          <w:rFonts w:asciiTheme="minorHAnsi" w:hAnsiTheme="minorHAnsi" w:cstheme="minorHAnsi"/>
+          <w:color w:val="393A34"/>
+          <w:bdr w:val="none" w:sz="0" w:space="0" w:color="auto" w:frame="1"/>
+        </w:rPr>
+        <w:t xml:space="preserve"> generate</w:t>
       </w:r>
     </w:p>
     <w:p>
@@ -4185,7 +4650,27 @@
           <w:bCs/>
           <w:bdr w:val="none" w:sz="0" w:space="0" w:color="auto" w:frame="1"/>
         </w:rPr>
-        <w:t>Extending the GraphQL schema</w:t>
+        <w:t xml:space="preserve">Extending the </w:t>
+      </w:r>
+      <w:proofErr w:type="spellStart"/>
+      <w:r>
+        <w:rPr>
+          <w:rFonts w:asciiTheme="minorHAnsi" w:hAnsiTheme="minorHAnsi" w:cstheme="minorHAnsi"/>
+          <w:b/>
+          <w:bCs/>
+          <w:bdr w:val="none" w:sz="0" w:space="0" w:color="auto" w:frame="1"/>
+        </w:rPr>
+        <w:t>GraphQL</w:t>
+      </w:r>
+      <w:proofErr w:type="spellEnd"/>
+      <w:r>
+        <w:rPr>
+          <w:rFonts w:asciiTheme="minorHAnsi" w:hAnsiTheme="minorHAnsi" w:cstheme="minorHAnsi"/>
+          <w:b/>
+          <w:bCs/>
+          <w:bdr w:val="none" w:sz="0" w:space="0" w:color="auto" w:frame="1"/>
+        </w:rPr>
+        <w:t xml:space="preserve"> schema</w:t>
       </w:r>
     </w:p>
     <w:p>
@@ -4463,7 +4948,29 @@
           <w:sz w:val="30"/>
           <w:szCs w:val="30"/>
         </w:rPr>
-        <w:t>Realtime graphQL Subscriptions</w:t>
+        <w:t xml:space="preserve">Realtime </w:t>
+      </w:r>
+      <w:proofErr w:type="spellStart"/>
+      <w:r>
+        <w:rPr>
+          <w:rFonts w:asciiTheme="minorHAnsi" w:hAnsiTheme="minorHAnsi" w:cstheme="minorHAnsi"/>
+          <w:b/>
+          <w:bCs/>
+          <w:sz w:val="30"/>
+          <w:szCs w:val="30"/>
+        </w:rPr>
+        <w:t>graphQL</w:t>
+      </w:r>
+      <w:proofErr w:type="spellEnd"/>
+      <w:r>
+        <w:rPr>
+          <w:rFonts w:asciiTheme="minorHAnsi" w:hAnsiTheme="minorHAnsi" w:cstheme="minorHAnsi"/>
+          <w:b/>
+          <w:bCs/>
+          <w:sz w:val="30"/>
+          <w:szCs w:val="30"/>
+        </w:rPr>
+        <w:t xml:space="preserve"> Subscriptions</w:t>
       </w:r>
     </w:p>
     <w:p>
@@ -4492,7 +4999,23 @@
           <w:rFonts w:ascii="Arial" w:hAnsi="Arial" w:cs="Arial"/>
           <w:bdr w:val="none" w:sz="0" w:space="0" w:color="auto" w:frame="1"/>
         </w:rPr>
-        <w:t> The goal is to implement two subscriptions to be exposed by your GraphQL server:</w:t>
+        <w:t xml:space="preserve"> The goal is to implement two subscriptions to be exposed by your </w:t>
+      </w:r>
+      <w:proofErr w:type="spellStart"/>
+      <w:r>
+        <w:rPr>
+          <w:rFonts w:ascii="Arial" w:hAnsi="Arial" w:cs="Arial"/>
+          <w:bdr w:val="none" w:sz="0" w:space="0" w:color="auto" w:frame="1"/>
+        </w:rPr>
+        <w:t>GraphQL</w:t>
+      </w:r>
+      <w:proofErr w:type="spellEnd"/>
+      <w:r>
+        <w:rPr>
+          <w:rFonts w:ascii="Arial" w:hAnsi="Arial" w:cs="Arial"/>
+          <w:bdr w:val="none" w:sz="0" w:space="0" w:color="auto" w:frame="1"/>
+        </w:rPr>
+        <w:t xml:space="preserve"> server:</w:t>
       </w:r>
     </w:p>
     <w:p>
@@ -4511,7 +5034,39 @@
           <w:rFonts w:ascii="Arial" w:hAnsi="Arial" w:cs="Arial"/>
           <w:bdr w:val="none" w:sz="0" w:space="0" w:color="auto" w:frame="1"/>
         </w:rPr>
-        <w:t>Send realtime updates to subscribed clients when a new </w:t>
+        <w:t xml:space="preserve">Send </w:t>
+      </w:r>
+      <w:proofErr w:type="spellStart"/>
+      <w:r>
+        <w:rPr>
+          <w:rFonts w:ascii="Arial" w:hAnsi="Arial" w:cs="Arial"/>
+          <w:bdr w:val="none" w:sz="0" w:space="0" w:color="auto" w:frame="1"/>
+        </w:rPr>
+        <w:t>realtime</w:t>
+      </w:r>
+      <w:proofErr w:type="spellEnd"/>
+      <w:r>
+        <w:rPr>
+          <w:rFonts w:ascii="Arial" w:hAnsi="Arial" w:cs="Arial"/>
+          <w:bdr w:val="none" w:sz="0" w:space="0" w:color="auto" w:frame="1"/>
+        </w:rPr>
+        <w:t xml:space="preserve"> updates to </w:t>
+      </w:r>
+      <w:proofErr w:type="gramStart"/>
+      <w:r>
+        <w:rPr>
+          <w:rFonts w:ascii="Arial" w:hAnsi="Arial" w:cs="Arial"/>
+          <w:bdr w:val="none" w:sz="0" w:space="0" w:color="auto" w:frame="1"/>
+        </w:rPr>
+        <w:t>subscribed</w:t>
+      </w:r>
+      <w:proofErr w:type="gramEnd"/>
+      <w:r>
+        <w:rPr>
+          <w:rFonts w:ascii="Arial" w:hAnsi="Arial" w:cs="Arial"/>
+          <w:bdr w:val="none" w:sz="0" w:space="0" w:color="auto" w:frame="1"/>
+        </w:rPr>
+        <w:t xml:space="preserve"> clients when a new </w:t>
       </w:r>
       <w:r>
         <w:rPr>
@@ -4556,7 +5111,39 @@
           <w:rFonts w:ascii="Arial" w:hAnsi="Arial" w:cs="Arial"/>
           <w:bdr w:val="none" w:sz="0" w:space="0" w:color="auto" w:frame="1"/>
         </w:rPr>
-        <w:t>Send realtime updates to subscribed clients when an existing </w:t>
+        <w:t xml:space="preserve">Send </w:t>
+      </w:r>
+      <w:proofErr w:type="spellStart"/>
+      <w:r>
+        <w:rPr>
+          <w:rFonts w:ascii="Arial" w:hAnsi="Arial" w:cs="Arial"/>
+          <w:bdr w:val="none" w:sz="0" w:space="0" w:color="auto" w:frame="1"/>
+        </w:rPr>
+        <w:t>realtime</w:t>
+      </w:r>
+      <w:proofErr w:type="spellEnd"/>
+      <w:r>
+        <w:rPr>
+          <w:rFonts w:ascii="Arial" w:hAnsi="Arial" w:cs="Arial"/>
+          <w:bdr w:val="none" w:sz="0" w:space="0" w:color="auto" w:frame="1"/>
+        </w:rPr>
+        <w:t xml:space="preserve"> updates to </w:t>
+      </w:r>
+      <w:proofErr w:type="gramStart"/>
+      <w:r>
+        <w:rPr>
+          <w:rFonts w:ascii="Arial" w:hAnsi="Arial" w:cs="Arial"/>
+          <w:bdr w:val="none" w:sz="0" w:space="0" w:color="auto" w:frame="1"/>
+        </w:rPr>
+        <w:t>subscribed</w:t>
+      </w:r>
+      <w:proofErr w:type="gramEnd"/>
+      <w:r>
+        <w:rPr>
+          <w:rFonts w:ascii="Arial" w:hAnsi="Arial" w:cs="Arial"/>
+          <w:bdr w:val="none" w:sz="0" w:space="0" w:color="auto" w:frame="1"/>
+        </w:rPr>
+        <w:t xml:space="preserve"> clients when an existing </w:t>
       </w:r>
       <w:r>
         <w:rPr>
@@ -4625,7 +5212,29 @@
           <w:sz w:val="30"/>
           <w:szCs w:val="30"/>
         </w:rPr>
-        <w:t>What are GraphQL Subscriptions?</w:t>
+        <w:t xml:space="preserve">What are </w:t>
+      </w:r>
+      <w:proofErr w:type="spellStart"/>
+      <w:r>
+        <w:rPr>
+          <w:rFonts w:cstheme="minorHAnsi"/>
+          <w:b/>
+          <w:bCs/>
+          <w:sz w:val="30"/>
+          <w:szCs w:val="30"/>
+        </w:rPr>
+        <w:t>GraphQL</w:t>
+      </w:r>
+      <w:proofErr w:type="spellEnd"/>
+      <w:r>
+        <w:rPr>
+          <w:rFonts w:cstheme="minorHAnsi"/>
+          <w:b/>
+          <w:bCs/>
+          <w:sz w:val="30"/>
+          <w:szCs w:val="30"/>
+        </w:rPr>
+        <w:t xml:space="preserve"> Subscriptions?</w:t>
       </w:r>
     </w:p>
     <w:p>
@@ -4642,7 +5251,23 @@
           <w:bdr w:val="none" w:sz="0" w:space="0" w:color="auto" w:frame="1"/>
         </w:rPr>
         <w:lastRenderedPageBreak/>
-        <w:t>Subscriptions are a GraphQL feature that allows a server to send data to its clients when a specific </w:t>
+        <w:t xml:space="preserve">Subscriptions are a </w:t>
+      </w:r>
+      <w:proofErr w:type="spellStart"/>
+      <w:r>
+        <w:rPr>
+          <w:rFonts w:ascii="Arial" w:hAnsi="Arial" w:cs="Arial"/>
+          <w:bdr w:val="none" w:sz="0" w:space="0" w:color="auto" w:frame="1"/>
+        </w:rPr>
+        <w:t>GraphQL</w:t>
+      </w:r>
+      <w:proofErr w:type="spellEnd"/>
+      <w:r>
+        <w:rPr>
+          <w:rFonts w:ascii="Arial" w:hAnsi="Arial" w:cs="Arial"/>
+          <w:bdr w:val="none" w:sz="0" w:space="0" w:color="auto" w:frame="1"/>
+        </w:rPr>
+        <w:t xml:space="preserve"> feature that allows a server to send data to its clients when a specific </w:t>
       </w:r>
       <w:r>
         <w:rPr>
@@ -4676,17 +5301,29 @@
         </w:rPr>
         <w:t>Subscriptions are usually implemented with </w:t>
       </w:r>
-      <w:hyperlink r:id="rId29" w:tgtFrame="_blank" w:history="1">
-        <w:r>
-          <w:rPr>
-            <w:rFonts w:ascii="Arial" w:hAnsi="Arial" w:cs="Arial"/>
-            <w:color w:val="2A7ED2"/>
-            <w:u w:val="single"/>
-            <w:bdr w:val="none" w:sz="0" w:space="0" w:color="auto" w:frame="1"/>
-          </w:rPr>
-          <w:t>WebSockets</w:t>
-        </w:r>
-      </w:hyperlink>
+      <w:proofErr w:type="spellStart"/>
+      <w:r>
+        <w:fldChar w:fldCharType="begin"/>
+      </w:r>
+      <w:r>
+        <w:instrText xml:space="preserve"> HYPERLINK "https://en.wikipedia.org/wiki/WebSocket" \t "_blank" </w:instrText>
+      </w:r>
+      <w:r>
+        <w:fldChar w:fldCharType="separate"/>
+      </w:r>
+      <w:r>
+        <w:rPr>
+          <w:rFonts w:ascii="Arial" w:hAnsi="Arial" w:cs="Arial"/>
+          <w:color w:val="2A7ED2"/>
+          <w:u w:val="single"/>
+          <w:bdr w:val="none" w:sz="0" w:space="0" w:color="auto" w:frame="1"/>
+        </w:rPr>
+        <w:t>WebSockets</w:t>
+      </w:r>
+      <w:proofErr w:type="spellEnd"/>
+      <w:r>
+        <w:fldChar w:fldCharType="end"/>
+      </w:r>
       <w:r>
         <w:rPr>
           <w:rFonts w:ascii="Arial" w:hAnsi="Arial" w:cs="Arial"/>
@@ -4721,7 +5358,29 @@
           <w:sz w:val="30"/>
           <w:szCs w:val="30"/>
         </w:rPr>
-        <w:t>Implementing GraphQL subscriptions</w:t>
+        <w:t xml:space="preserve">Implementing </w:t>
+      </w:r>
+      <w:proofErr w:type="spellStart"/>
+      <w:r>
+        <w:rPr>
+          <w:rFonts w:cstheme="minorHAnsi"/>
+          <w:b/>
+          <w:bCs/>
+          <w:sz w:val="30"/>
+          <w:szCs w:val="30"/>
+        </w:rPr>
+        <w:t>GraphQL</w:t>
+      </w:r>
+      <w:proofErr w:type="spellEnd"/>
+      <w:r>
+        <w:rPr>
+          <w:rFonts w:cstheme="minorHAnsi"/>
+          <w:b/>
+          <w:bCs/>
+          <w:sz w:val="30"/>
+          <w:szCs w:val="30"/>
+        </w:rPr>
+        <w:t xml:space="preserve"> subscriptions</w:t>
       </w:r>
     </w:p>
     <w:p>
@@ -4746,6 +5405,7 @@
         </w:rPr>
         <w:t> using </w:t>
       </w:r>
+      <w:proofErr w:type="spellStart"/>
       <w:r>
         <w:rPr>
           <w:rFonts w:ascii="Courier New" w:hAnsi="Courier New" w:cs="Courier New"/>
@@ -4756,6 +5416,7 @@
         </w:rPr>
         <w:t>PubSub</w:t>
       </w:r>
+      <w:proofErr w:type="spellEnd"/>
       <w:r>
         <w:rPr>
           <w:rFonts w:ascii="Arial" w:hAnsi="Arial" w:cs="Arial"/>
@@ -4846,7 +5507,7 @@
                     <pic:cNvPicPr/>
                   </pic:nvPicPr>
                   <pic:blipFill>
-                    <a:blip r:embed="rId30"/>
+                    <a:blip r:embed="rId29"/>
                     <a:stretch>
                       <a:fillRect/>
                     </a:stretch>
@@ -5078,7 +5739,7 @@
                     <pic:cNvPicPr/>
                   </pic:nvPicPr>
                   <pic:blipFill>
-                    <a:blip r:embed="rId31"/>
+                    <a:blip r:embed="rId30"/>
                     <a:stretch>
                       <a:fillRect/>
                     </a:stretch>
@@ -5136,8 +5797,17 @@
           <w:bdr w:val="none" w:sz="0" w:space="0" w:color="auto" w:frame="1"/>
         </w:rPr>
         <w:lastRenderedPageBreak/>
-        <w:t>In prisma</w:t>
-      </w:r>
+        <w:t xml:space="preserve">In </w:t>
+      </w:r>
+      <w:proofErr w:type="spellStart"/>
+      <w:r>
+        <w:rPr>
+          <w:rFonts w:ascii="Arial" w:hAnsi="Arial" w:cs="Arial"/>
+          <w:bdr w:val="none" w:sz="0" w:space="0" w:color="auto" w:frame="1"/>
+        </w:rPr>
+        <w:t>prisma</w:t>
+      </w:r>
+      <w:proofErr w:type="spellEnd"/>
       <w:r>
         <w:rPr>
           <w:rFonts w:ascii="Arial" w:hAnsi="Arial" w:cs="Arial"/>
@@ -5188,7 +5858,7 @@
                     <pic:cNvPicPr/>
                   </pic:nvPicPr>
                   <pic:blipFill>
-                    <a:blip r:embed="rId32"/>
+                    <a:blip r:embed="rId31"/>
                     <a:stretch>
                       <a:fillRect/>
                     </a:stretch>
@@ -5265,8 +5935,16 @@
         <w:rPr>
           <w:rFonts w:asciiTheme="minorHAnsi" w:hAnsiTheme="minorHAnsi" w:cstheme="minorHAnsi"/>
         </w:rPr>
-        <w:t>&lt;&gt; &lt;/&gt; means React.Fragment</w:t>
-      </w:r>
+        <w:t xml:space="preserve">&lt;&gt; &lt;/&gt; means </w:t>
+      </w:r>
+      <w:proofErr w:type="spellStart"/>
+      <w:r>
+        <w:rPr>
+          <w:rFonts w:asciiTheme="minorHAnsi" w:hAnsiTheme="minorHAnsi" w:cstheme="minorHAnsi"/>
+        </w:rPr>
+        <w:t>React.Fragment</w:t>
+      </w:r>
+      <w:proofErr w:type="spellEnd"/>
     </w:p>
     <w:p/>
     <w:p/>
@@ -5351,6 +6029,108 @@
                     <pic:cNvPicPr/>
                   </pic:nvPicPr>
                   <pic:blipFill>
+                    <a:blip r:embed="rId32"/>
+                    <a:stretch>
+                      <a:fillRect/>
+                    </a:stretch>
+                  </pic:blipFill>
+                  <pic:spPr>
+                    <a:xfrm>
+                      <a:off x="0" y="0"/>
+                      <a:ext cx="5943600" cy="5089525"/>
+                    </a:xfrm>
+                    <a:prstGeom prst="rect">
+                      <a:avLst/>
+                    </a:prstGeom>
+                  </pic:spPr>
+                </pic:pic>
+              </a:graphicData>
+            </a:graphic>
+          </wp:inline>
+        </w:drawing>
+      </w:r>
+    </w:p>
+    <w:p>
+      <w:pPr>
+        <w:rPr>
+          <w:rFonts w:ascii="Calibri" w:hAnsi="Calibri" w:cs="Calibri"/>
+        </w:rPr>
+      </w:pPr>
+    </w:p>
+    <w:p>
+      <w:pPr>
+        <w:rPr>
+          <w:rFonts w:ascii="Calibri" w:hAnsi="Calibri" w:cs="Calibri"/>
+        </w:rPr>
+      </w:pPr>
+    </w:p>
+    <w:p>
+      <w:pPr>
+        <w:rPr>
+          <w:rFonts w:ascii="Calibri" w:hAnsi="Calibri" w:cs="Calibri"/>
+        </w:rPr>
+      </w:pPr>
+      <w:proofErr w:type="spellStart"/>
+      <w:r>
+        <w:rPr>
+          <w:rFonts w:ascii="Calibri" w:hAnsi="Calibri" w:cs="Calibri"/>
+        </w:rPr>
+        <w:t>Oncomplete</w:t>
+      </w:r>
+      <w:proofErr w:type="spellEnd"/>
+      <w:r>
+        <w:rPr>
+          <w:rFonts w:ascii="Calibri" w:hAnsi="Calibri" w:cs="Calibri"/>
+        </w:rPr>
+        <w:t xml:space="preserve"> </w:t>
+      </w:r>
+      <w:r>
+        <w:rPr>
+          <w:rFonts w:ascii="Calibri" w:hAnsi="Calibri" w:cs="Calibri"/>
+        </w:rPr>
+        <w:sym w:font="Wingdings" w:char="F0E0"/>
+      </w:r>
+      <w:r>
+        <w:rPr>
+          <w:rFonts w:ascii="Calibri" w:hAnsi="Calibri" w:cs="Calibri"/>
+        </w:rPr>
+        <w:t xml:space="preserve"> is a very useful feature</w:t>
+      </w:r>
+    </w:p>
+    <w:p>
+      <w:pPr>
+        <w:rPr>
+          <w:rFonts w:ascii="Calibri" w:hAnsi="Calibri" w:cs="Calibri"/>
+        </w:rPr>
+      </w:pPr>
+    </w:p>
+    <w:p>
+      <w:pPr>
+        <w:rPr>
+          <w:rFonts w:ascii="Calibri" w:hAnsi="Calibri" w:cs="Calibri"/>
+        </w:rPr>
+      </w:pPr>
+      <w:r>
+        <w:rPr>
+          <w:rFonts w:ascii="Calibri" w:hAnsi="Calibri" w:cs="Calibri"/>
+        </w:rPr>
+        <w:lastRenderedPageBreak/>
+        <w:drawing>
+          <wp:inline distT="0" distB="0" distL="0" distR="0" wp14:anchorId="0B807EAA" wp14:editId="5B87F568">
+            <wp:extent cx="5003800" cy="3327400"/>
+            <wp:effectExtent l="0" t="0" r="0" b="0"/>
+            <wp:docPr id="29" name="Picture 29" descr="Text&#10;&#10;Description automatically generated"/>
+            <wp:cNvGraphicFramePr>
+              <a:graphicFrameLocks xmlns:a="http://schemas.openxmlformats.org/drawingml/2006/main" noChangeAspect="1"/>
+            </wp:cNvGraphicFramePr>
+            <a:graphic xmlns:a="http://schemas.openxmlformats.org/drawingml/2006/main">
+              <a:graphicData uri="http://schemas.openxmlformats.org/drawingml/2006/picture">
+                <pic:pic xmlns:pic="http://schemas.openxmlformats.org/drawingml/2006/picture">
+                  <pic:nvPicPr>
+                    <pic:cNvPr id="29" name="Picture 29" descr="Text&#10;&#10;Description automatically generated"/>
+                    <pic:cNvPicPr/>
+                  </pic:nvPicPr>
+                  <pic:blipFill>
                     <a:blip r:embed="rId33"/>
                     <a:stretch>
                       <a:fillRect/>
@@ -5359,7 +6139,7 @@
                   <pic:spPr>
                     <a:xfrm>
                       <a:off x="0" y="0"/>
-                      <a:ext cx="5943600" cy="5089525"/>
+                      <a:ext cx="5003800" cy="3327400"/>
                     </a:xfrm>
                     <a:prstGeom prst="rect">
                       <a:avLst/>

</xml_diff>

<commit_message>
feat: Add progress #95 'graph-ql'
</commit_message>
<xml_diff>
--- a/graph-ql/notes.docx
+++ b/graph-ql/notes.docx
@@ -8,14 +8,12 @@
           <w:rFonts w:asciiTheme="minorHAnsi" w:hAnsiTheme="minorHAnsi" w:cstheme="minorHAnsi"/>
         </w:rPr>
       </w:pPr>
-      <w:proofErr w:type="spellStart"/>
       <w:r>
         <w:rPr>
           <w:rFonts w:asciiTheme="minorHAnsi" w:hAnsiTheme="minorHAnsi" w:cstheme="minorHAnsi"/>
         </w:rPr>
         <w:t>GraphQL</w:t>
       </w:r>
-      <w:proofErr w:type="spellEnd"/>
     </w:p>
     <w:p>
       <w:pPr>
@@ -82,19 +80,11 @@
           <w:rFonts w:asciiTheme="minorHAnsi" w:hAnsiTheme="minorHAnsi" w:cstheme="minorHAnsi"/>
         </w:rPr>
       </w:pPr>
-      <w:proofErr w:type="spellStart"/>
-      <w:r>
-        <w:rPr>
-          <w:rFonts w:asciiTheme="minorHAnsi" w:hAnsiTheme="minorHAnsi" w:cstheme="minorHAnsi"/>
-        </w:rPr>
-        <w:t>GraphQL</w:t>
-      </w:r>
-      <w:proofErr w:type="spellEnd"/>
-      <w:r>
-        <w:rPr>
-          <w:rFonts w:asciiTheme="minorHAnsi" w:hAnsiTheme="minorHAnsi" w:cstheme="minorHAnsi"/>
-        </w:rPr>
-        <w:t xml:space="preserve"> server exposes single endpoint and </w:t>
+      <w:r>
+        <w:rPr>
+          <w:rFonts w:asciiTheme="minorHAnsi" w:hAnsiTheme="minorHAnsi" w:cstheme="minorHAnsi"/>
+        </w:rPr>
+        <w:t xml:space="preserve">GraphQL server exposes single endpoint and </w:t>
       </w:r>
       <w:r>
         <w:rPr>
@@ -134,16 +124,8 @@
         <w:rPr>
           <w:rFonts w:asciiTheme="minorHAnsi" w:hAnsiTheme="minorHAnsi" w:cstheme="minorHAnsi"/>
         </w:rPr>
-        <w:t xml:space="preserve">Why </w:t>
-      </w:r>
-      <w:proofErr w:type="spellStart"/>
-      <w:r>
-        <w:rPr>
-          <w:rFonts w:asciiTheme="minorHAnsi" w:hAnsiTheme="minorHAnsi" w:cstheme="minorHAnsi"/>
-        </w:rPr>
-        <w:t>GraphQL</w:t>
-      </w:r>
-      <w:proofErr w:type="spellEnd"/>
+        <w:t>Why GraphQL</w:t>
+      </w:r>
     </w:p>
     <w:p>
       <w:pPr>
@@ -178,35 +160,7 @@
         <w:rPr>
           <w:rFonts w:asciiTheme="minorHAnsi" w:hAnsiTheme="minorHAnsi" w:cstheme="minorHAnsi"/>
         </w:rPr>
-        <w:t xml:space="preserve">Low powered devices, sloppy network </w:t>
-      </w:r>
-      <w:proofErr w:type="gramStart"/>
-      <w:r>
-        <w:rPr>
-          <w:rFonts w:asciiTheme="minorHAnsi" w:hAnsiTheme="minorHAnsi" w:cstheme="minorHAnsi"/>
-        </w:rPr>
-        <w:t>were</w:t>
-      </w:r>
-      <w:proofErr w:type="gramEnd"/>
-      <w:r>
-        <w:rPr>
-          <w:rFonts w:asciiTheme="minorHAnsi" w:hAnsiTheme="minorHAnsi" w:cstheme="minorHAnsi"/>
-        </w:rPr>
-        <w:t xml:space="preserve"> the initial reasons </w:t>
-      </w:r>
-      <w:proofErr w:type="spellStart"/>
-      <w:r>
-        <w:rPr>
-          <w:rFonts w:asciiTheme="minorHAnsi" w:hAnsiTheme="minorHAnsi" w:cstheme="minorHAnsi"/>
-        </w:rPr>
-        <w:t>graphQL</w:t>
-      </w:r>
-      <w:proofErr w:type="spellEnd"/>
-      <w:r>
-        <w:rPr>
-          <w:rFonts w:asciiTheme="minorHAnsi" w:hAnsiTheme="minorHAnsi" w:cstheme="minorHAnsi"/>
-        </w:rPr>
-        <w:t xml:space="preserve"> was developed</w:t>
+        <w:t>Low powered devices, sloppy network were the initial reasons graphQL was developed</w:t>
       </w:r>
       <w:r>
         <w:rPr>
@@ -283,19 +237,11 @@
           <w:rFonts w:asciiTheme="minorHAnsi" w:hAnsiTheme="minorHAnsi" w:cstheme="minorHAnsi"/>
         </w:rPr>
       </w:pPr>
-      <w:proofErr w:type="spellStart"/>
-      <w:r>
-        <w:rPr>
-          <w:rFonts w:asciiTheme="minorHAnsi" w:hAnsiTheme="minorHAnsi" w:cstheme="minorHAnsi"/>
-        </w:rPr>
-        <w:t>GraphQL</w:t>
-      </w:r>
-      <w:proofErr w:type="spellEnd"/>
-      <w:r>
-        <w:rPr>
-          <w:rFonts w:asciiTheme="minorHAnsi" w:hAnsiTheme="minorHAnsi" w:cstheme="minorHAnsi"/>
-        </w:rPr>
-        <w:t xml:space="preserve"> is not only for React Developers</w:t>
+      <w:r>
+        <w:rPr>
+          <w:rFonts w:asciiTheme="minorHAnsi" w:hAnsiTheme="minorHAnsi" w:cstheme="minorHAnsi"/>
+        </w:rPr>
+        <w:t>GraphQL is not only for React Developers</w:t>
       </w:r>
     </w:p>
     <w:p>
@@ -313,21 +259,7 @@
         <w:rPr>
           <w:rFonts w:asciiTheme="minorHAnsi" w:hAnsiTheme="minorHAnsi" w:cstheme="minorHAnsi"/>
         </w:rPr>
-        <w:t xml:space="preserve">Facebook uses </w:t>
-      </w:r>
-      <w:proofErr w:type="spellStart"/>
-      <w:r>
-        <w:rPr>
-          <w:rFonts w:asciiTheme="minorHAnsi" w:hAnsiTheme="minorHAnsi" w:cstheme="minorHAnsi"/>
-        </w:rPr>
-        <w:t>GraphQL</w:t>
-      </w:r>
-      <w:proofErr w:type="spellEnd"/>
-      <w:r>
-        <w:rPr>
-          <w:rFonts w:asciiTheme="minorHAnsi" w:hAnsiTheme="minorHAnsi" w:cstheme="minorHAnsi"/>
-        </w:rPr>
-        <w:t xml:space="preserve"> since 2012 in their native mobile apps</w:t>
+        <w:t>Facebook uses GraphQL since 2012 in their native mobile apps</w:t>
       </w:r>
     </w:p>
     <w:p>
@@ -341,19 +273,11 @@
           <w:rFonts w:asciiTheme="minorHAnsi" w:hAnsiTheme="minorHAnsi" w:cstheme="minorHAnsi"/>
         </w:rPr>
       </w:pPr>
-      <w:proofErr w:type="spellStart"/>
-      <w:r>
-        <w:rPr>
-          <w:rFonts w:asciiTheme="minorHAnsi" w:hAnsiTheme="minorHAnsi" w:cstheme="minorHAnsi"/>
-        </w:rPr>
-        <w:t>GraphQL</w:t>
-      </w:r>
-      <w:proofErr w:type="spellEnd"/>
-      <w:r>
-        <w:rPr>
-          <w:rFonts w:asciiTheme="minorHAnsi" w:hAnsiTheme="minorHAnsi" w:cstheme="minorHAnsi"/>
-        </w:rPr>
-        <w:t xml:space="preserve"> can be used with any programming language and framework</w:t>
+      <w:r>
+        <w:rPr>
+          <w:rFonts w:asciiTheme="minorHAnsi" w:hAnsiTheme="minorHAnsi" w:cstheme="minorHAnsi"/>
+        </w:rPr>
+        <w:t>GraphQL can be used with any programming language and framework</w:t>
       </w:r>
     </w:p>
     <w:p>
@@ -367,54 +291,38 @@
           <w:rFonts w:asciiTheme="minorHAnsi" w:hAnsiTheme="minorHAnsi" w:cstheme="minorHAnsi"/>
         </w:rPr>
       </w:pPr>
-      <w:proofErr w:type="spellStart"/>
-      <w:r>
-        <w:rPr>
-          <w:rFonts w:asciiTheme="minorHAnsi" w:hAnsiTheme="minorHAnsi" w:cstheme="minorHAnsi"/>
-        </w:rPr>
-        <w:t>GraphQL</w:t>
-      </w:r>
-      <w:proofErr w:type="spellEnd"/>
-      <w:r>
-        <w:rPr>
-          <w:rFonts w:asciiTheme="minorHAnsi" w:hAnsiTheme="minorHAnsi" w:cstheme="minorHAnsi"/>
-        </w:rPr>
-        <w:t xml:space="preserve"> is used by other big companies such as Coursera yelp and twitter</w:t>
-      </w:r>
-    </w:p>
-    <w:p>
-      <w:pPr>
-        <w:rPr>
-          <w:rFonts w:asciiTheme="minorHAnsi" w:hAnsiTheme="minorHAnsi" w:cstheme="minorHAnsi"/>
-        </w:rPr>
-      </w:pPr>
-    </w:p>
-    <w:p>
-      <w:pPr>
-        <w:rPr>
-          <w:rFonts w:asciiTheme="minorHAnsi" w:hAnsiTheme="minorHAnsi" w:cstheme="minorHAnsi"/>
-        </w:rPr>
-      </w:pPr>
-    </w:p>
-    <w:p>
-      <w:pPr>
-        <w:rPr>
-          <w:rFonts w:asciiTheme="minorHAnsi" w:hAnsiTheme="minorHAnsi" w:cstheme="minorHAnsi"/>
-        </w:rPr>
-      </w:pPr>
-      <w:proofErr w:type="spellStart"/>
-      <w:r>
-        <w:rPr>
-          <w:rFonts w:asciiTheme="minorHAnsi" w:hAnsiTheme="minorHAnsi" w:cstheme="minorHAnsi"/>
-        </w:rPr>
-        <w:t>GraphQL</w:t>
-      </w:r>
-      <w:proofErr w:type="spellEnd"/>
-      <w:r>
-        <w:rPr>
-          <w:rFonts w:asciiTheme="minorHAnsi" w:hAnsiTheme="minorHAnsi" w:cstheme="minorHAnsi"/>
-        </w:rPr>
-        <w:t xml:space="preserve"> vs REST</w:t>
+      <w:r>
+        <w:rPr>
+          <w:rFonts w:asciiTheme="minorHAnsi" w:hAnsiTheme="minorHAnsi" w:cstheme="minorHAnsi"/>
+        </w:rPr>
+        <w:t>GraphQL is used by other big companies such as Coursera yelp and twitter</w:t>
+      </w:r>
+    </w:p>
+    <w:p>
+      <w:pPr>
+        <w:rPr>
+          <w:rFonts w:asciiTheme="minorHAnsi" w:hAnsiTheme="minorHAnsi" w:cstheme="minorHAnsi"/>
+        </w:rPr>
+      </w:pPr>
+    </w:p>
+    <w:p>
+      <w:pPr>
+        <w:rPr>
+          <w:rFonts w:asciiTheme="minorHAnsi" w:hAnsiTheme="minorHAnsi" w:cstheme="minorHAnsi"/>
+        </w:rPr>
+      </w:pPr>
+    </w:p>
+    <w:p>
+      <w:pPr>
+        <w:rPr>
+          <w:rFonts w:asciiTheme="minorHAnsi" w:hAnsiTheme="minorHAnsi" w:cstheme="minorHAnsi"/>
+        </w:rPr>
+      </w:pPr>
+      <w:r>
+        <w:rPr>
+          <w:rFonts w:asciiTheme="minorHAnsi" w:hAnsiTheme="minorHAnsi" w:cstheme="minorHAnsi"/>
+        </w:rPr>
+        <w:t>GraphQL vs REST</w:t>
       </w:r>
     </w:p>
     <w:p>
@@ -501,25 +409,7 @@
           <w:b/>
           <w:bCs/>
         </w:rPr>
-        <w:t xml:space="preserve">Key: </w:t>
-      </w:r>
-      <w:proofErr w:type="spellStart"/>
-      <w:r>
-        <w:rPr>
-          <w:rFonts w:asciiTheme="minorHAnsi" w:hAnsiTheme="minorHAnsi" w:cstheme="minorHAnsi"/>
-          <w:b/>
-          <w:bCs/>
-        </w:rPr>
-        <w:t>GraphQL</w:t>
-      </w:r>
-      <w:proofErr w:type="spellEnd"/>
-      <w:r>
-        <w:rPr>
-          <w:rFonts w:asciiTheme="minorHAnsi" w:hAnsiTheme="minorHAnsi" w:cstheme="minorHAnsi"/>
-          <w:b/>
-          <w:bCs/>
-        </w:rPr>
-        <w:t xml:space="preserve"> was developed to cope with the need for more flexibility and efficiency in client server communication </w:t>
+        <w:t xml:space="preserve">Key: GraphQL was developed to cope with the need for more flexibility and efficiency in client server communication </w:t>
       </w:r>
     </w:p>
     <w:p>
@@ -878,14 +768,12 @@
           <w:rFonts w:asciiTheme="minorHAnsi" w:hAnsiTheme="minorHAnsi" w:cstheme="minorHAnsi"/>
         </w:rPr>
       </w:pPr>
-      <w:proofErr w:type="spellStart"/>
       <w:r>
         <w:rPr>
           <w:rFonts w:asciiTheme="minorHAnsi" w:hAnsiTheme="minorHAnsi" w:cstheme="minorHAnsi"/>
         </w:rPr>
         <w:t>GraphQL</w:t>
       </w:r>
-      <w:proofErr w:type="spellEnd"/>
     </w:p>
     <w:p>
       <w:pPr>
@@ -1116,23 +1004,13 @@
           <w:bCs/>
         </w:rPr>
       </w:pPr>
-      <w:proofErr w:type="spellStart"/>
-      <w:r>
-        <w:rPr>
-          <w:rFonts w:asciiTheme="minorHAnsi" w:hAnsiTheme="minorHAnsi" w:cstheme="minorHAnsi"/>
-          <w:b/>
-          <w:bCs/>
-        </w:rPr>
-        <w:t>Overfetching</w:t>
-      </w:r>
-      <w:proofErr w:type="spellEnd"/>
-      <w:r>
-        <w:rPr>
-          <w:rFonts w:asciiTheme="minorHAnsi" w:hAnsiTheme="minorHAnsi" w:cstheme="minorHAnsi"/>
-          <w:b/>
-          <w:bCs/>
-        </w:rPr>
-        <w:t xml:space="preserve">: </w:t>
+      <w:r>
+        <w:rPr>
+          <w:rFonts w:asciiTheme="minorHAnsi" w:hAnsiTheme="minorHAnsi" w:cstheme="minorHAnsi"/>
+          <w:b/>
+          <w:bCs/>
+        </w:rPr>
+        <w:t xml:space="preserve">Overfetching: </w:t>
       </w:r>
       <w:r>
         <w:rPr>
@@ -1162,23 +1040,13 @@
           <w:bCs/>
         </w:rPr>
       </w:pPr>
-      <w:proofErr w:type="spellStart"/>
-      <w:r>
-        <w:rPr>
-          <w:rFonts w:asciiTheme="minorHAnsi" w:hAnsiTheme="minorHAnsi" w:cstheme="minorHAnsi"/>
-          <w:b/>
-          <w:bCs/>
-        </w:rPr>
-        <w:t>Underfetching</w:t>
-      </w:r>
-      <w:proofErr w:type="spellEnd"/>
-      <w:r>
-        <w:rPr>
-          <w:rFonts w:asciiTheme="minorHAnsi" w:hAnsiTheme="minorHAnsi" w:cstheme="minorHAnsi"/>
-          <w:b/>
-          <w:bCs/>
-        </w:rPr>
-        <w:t>:</w:t>
+      <w:r>
+        <w:rPr>
+          <w:rFonts w:asciiTheme="minorHAnsi" w:hAnsiTheme="minorHAnsi" w:cstheme="minorHAnsi"/>
+          <w:b/>
+          <w:bCs/>
+        </w:rPr>
+        <w:t>Underfetching:</w:t>
       </w:r>
       <w:r>
         <w:rPr>
@@ -1415,19 +1283,11 @@
           <w:rFonts w:asciiTheme="minorHAnsi" w:hAnsiTheme="minorHAnsi" w:cstheme="minorHAnsi"/>
         </w:rPr>
       </w:pPr>
-      <w:proofErr w:type="spellStart"/>
-      <w:r>
-        <w:rPr>
-          <w:rFonts w:asciiTheme="minorHAnsi" w:hAnsiTheme="minorHAnsi" w:cstheme="minorHAnsi"/>
-        </w:rPr>
-        <w:t>GraphQL</w:t>
-      </w:r>
-      <w:proofErr w:type="spellEnd"/>
-      <w:r>
-        <w:rPr>
-          <w:rFonts w:asciiTheme="minorHAnsi" w:hAnsiTheme="minorHAnsi" w:cstheme="minorHAnsi"/>
-        </w:rPr>
-        <w:t xml:space="preserve"> uses strong type system to define capabilities of an API</w:t>
+      <w:r>
+        <w:rPr>
+          <w:rFonts w:asciiTheme="minorHAnsi" w:hAnsiTheme="minorHAnsi" w:cstheme="minorHAnsi"/>
+        </w:rPr>
+        <w:t>GraphQL uses strong type system to define capabilities of an API</w:t>
       </w:r>
     </w:p>
     <w:p>
@@ -1560,44 +1420,8 @@
         <w:rPr>
           <w:rFonts w:asciiTheme="minorHAnsi" w:hAnsiTheme="minorHAnsi" w:cstheme="minorHAnsi"/>
         </w:rPr>
-        <w:t xml:space="preserve"> </w:t>
-      </w:r>
-      <w:proofErr w:type="spellStart"/>
-      <w:r>
-        <w:rPr>
-          <w:rFonts w:asciiTheme="minorHAnsi" w:hAnsiTheme="minorHAnsi" w:cstheme="minorHAnsi"/>
-        </w:rPr>
-        <w:t>it’s</w:t>
-      </w:r>
-      <w:proofErr w:type="spellEnd"/>
-      <w:r>
-        <w:rPr>
-          <w:rFonts w:asciiTheme="minorHAnsi" w:hAnsiTheme="minorHAnsi" w:cstheme="minorHAnsi"/>
-        </w:rPr>
-        <w:t xml:space="preserve"> own type for defining </w:t>
-      </w:r>
-      <w:proofErr w:type="spellStart"/>
-      <w:r>
-        <w:rPr>
-          <w:rFonts w:asciiTheme="minorHAnsi" w:hAnsiTheme="minorHAnsi" w:cstheme="minorHAnsi"/>
-        </w:rPr>
-        <w:t>it’s</w:t>
-      </w:r>
-      <w:proofErr w:type="spellEnd"/>
-      <w:r>
-        <w:rPr>
-          <w:rFonts w:asciiTheme="minorHAnsi" w:hAnsiTheme="minorHAnsi" w:cstheme="minorHAnsi"/>
-        </w:rPr>
-        <w:t xml:space="preserve"> own </w:t>
-      </w:r>
-      <w:proofErr w:type="gramStart"/>
-      <w:r>
-        <w:rPr>
-          <w:rFonts w:asciiTheme="minorHAnsi" w:hAnsiTheme="minorHAnsi" w:cstheme="minorHAnsi"/>
-        </w:rPr>
-        <w:t>schema</w:t>
-      </w:r>
-      <w:proofErr w:type="gramEnd"/>
+        <w:t xml:space="preserve"> it’s own type for defining it’s own schema</w:t>
+      </w:r>
     </w:p>
     <w:p>
       <w:pPr>
@@ -2047,22 +1871,13 @@
           <w:rFonts w:asciiTheme="minorHAnsi" w:hAnsiTheme="minorHAnsi" w:cstheme="minorHAnsi"/>
         </w:rPr>
       </w:pPr>
-      <w:proofErr w:type="spellStart"/>
       <w:r>
         <w:rPr>
           <w:rFonts w:asciiTheme="minorHAnsi" w:hAnsiTheme="minorHAnsi" w:cstheme="minorHAnsi"/>
           <w:bdr w:val="none" w:sz="0" w:space="0" w:color="auto" w:frame="1"/>
         </w:rPr>
         <w:lastRenderedPageBreak/>
-        <w:t>GraphQL</w:t>
-      </w:r>
-      <w:proofErr w:type="spellEnd"/>
-      <w:r>
-        <w:rPr>
-          <w:rFonts w:asciiTheme="minorHAnsi" w:hAnsiTheme="minorHAnsi" w:cstheme="minorHAnsi"/>
-          <w:bdr w:val="none" w:sz="0" w:space="0" w:color="auto" w:frame="1"/>
-        </w:rPr>
-        <w:t xml:space="preserve"> APIs typically only expose </w:t>
+        <w:t>GraphQL APIs typically only expose </w:t>
       </w:r>
       <w:r>
         <w:rPr>
@@ -2389,19 +2204,11 @@
           <w:rFonts w:asciiTheme="minorHAnsi" w:hAnsiTheme="minorHAnsi" w:cstheme="minorHAnsi"/>
         </w:rPr>
       </w:pPr>
-      <w:proofErr w:type="spellStart"/>
       <w:r>
         <w:rPr>
           <w:rFonts w:asciiTheme="minorHAnsi" w:eastAsia="Batang" w:hAnsiTheme="minorHAnsi" w:cstheme="minorHAnsi"/>
         </w:rPr>
-        <w:t>GraphQL</w:t>
-      </w:r>
-      <w:proofErr w:type="spellEnd"/>
-      <w:r>
-        <w:rPr>
-          <w:rFonts w:asciiTheme="minorHAnsi" w:eastAsia="Batang" w:hAnsiTheme="minorHAnsi" w:cstheme="minorHAnsi"/>
-        </w:rPr>
-        <w:t>, each field can have 0 or more arguments</w:t>
+        <w:t>GraphQL, each field can have 0 or more arguments</w:t>
       </w:r>
     </w:p>
     <w:p>
@@ -2720,7 +2527,6 @@
         </w:rPr>
         <w:t>Is to have a </w:t>
       </w:r>
-      <w:proofErr w:type="spellStart"/>
       <w:r>
         <w:rPr>
           <w:rFonts w:asciiTheme="minorHAnsi" w:hAnsiTheme="minorHAnsi" w:cstheme="minorHAnsi"/>
@@ -2730,7 +2536,6 @@
         </w:rPr>
         <w:t>realtime</w:t>
       </w:r>
-      <w:proofErr w:type="spellEnd"/>
       <w:r>
         <w:rPr>
           <w:rFonts w:asciiTheme="minorHAnsi" w:hAnsiTheme="minorHAnsi" w:cstheme="minorHAnsi"/>
@@ -2884,23 +2689,7 @@
           <w:rFonts w:asciiTheme="minorHAnsi" w:hAnsiTheme="minorHAnsi" w:cstheme="minorHAnsi"/>
           <w:bdr w:val="none" w:sz="0" w:space="0" w:color="auto" w:frame="1"/>
         </w:rPr>
-        <w:t xml:space="preserve"> is one of the most important concepts when working with a </w:t>
-      </w:r>
-      <w:proofErr w:type="spellStart"/>
-      <w:r>
-        <w:rPr>
-          <w:rFonts w:asciiTheme="minorHAnsi" w:hAnsiTheme="minorHAnsi" w:cstheme="minorHAnsi"/>
-          <w:bdr w:val="none" w:sz="0" w:space="0" w:color="auto" w:frame="1"/>
-        </w:rPr>
-        <w:t>GraphQL</w:t>
-      </w:r>
-      <w:proofErr w:type="spellEnd"/>
-      <w:r>
-        <w:rPr>
-          <w:rFonts w:asciiTheme="minorHAnsi" w:hAnsiTheme="minorHAnsi" w:cstheme="minorHAnsi"/>
-          <w:bdr w:val="none" w:sz="0" w:space="0" w:color="auto" w:frame="1"/>
-        </w:rPr>
-        <w:t xml:space="preserve"> API</w:t>
+        <w:t> is one of the most important concepts when working with a GraphQL API</w:t>
       </w:r>
     </w:p>
     <w:p>
@@ -3013,7 +2802,6 @@
           <w:rFonts w:asciiTheme="minorHAnsi" w:hAnsiTheme="minorHAnsi" w:cstheme="minorHAnsi"/>
         </w:rPr>
       </w:pPr>
-      <w:proofErr w:type="gramStart"/>
       <w:r>
         <w:rPr>
           <w:rFonts w:asciiTheme="minorHAnsi" w:hAnsiTheme="minorHAnsi" w:cstheme="minorHAnsi"/>
@@ -3038,7 +2826,6 @@
         </w:rPr>
         <w:t>Mutation</w:t>
       </w:r>
-      <w:proofErr w:type="gramEnd"/>
       <w:r>
         <w:rPr>
           <w:rFonts w:asciiTheme="minorHAnsi" w:hAnsiTheme="minorHAnsi" w:cstheme="minorHAnsi"/>
@@ -3394,19 +3181,11 @@
           <w:rFonts w:asciiTheme="minorHAnsi" w:hAnsiTheme="minorHAnsi" w:cstheme="minorHAnsi"/>
         </w:rPr>
       </w:pPr>
-      <w:proofErr w:type="spellStart"/>
-      <w:r>
-        <w:rPr>
-          <w:rFonts w:asciiTheme="minorHAnsi" w:hAnsiTheme="minorHAnsi" w:cstheme="minorHAnsi"/>
-        </w:rPr>
-        <w:t>GraphQL</w:t>
-      </w:r>
-      <w:proofErr w:type="spellEnd"/>
-      <w:r>
-        <w:rPr>
-          <w:rFonts w:asciiTheme="minorHAnsi" w:hAnsiTheme="minorHAnsi" w:cstheme="minorHAnsi"/>
-        </w:rPr>
-        <w:t xml:space="preserve"> server with a connected database</w:t>
+      <w:r>
+        <w:rPr>
+          <w:rFonts w:asciiTheme="minorHAnsi" w:hAnsiTheme="minorHAnsi" w:cstheme="minorHAnsi"/>
+        </w:rPr>
+        <w:t>GraphQL server with a connected database</w:t>
       </w:r>
     </w:p>
     <w:p>
@@ -3420,33 +3199,11 @@
           <w:rFonts w:asciiTheme="minorHAnsi" w:hAnsiTheme="minorHAnsi" w:cstheme="minorHAnsi"/>
         </w:rPr>
       </w:pPr>
-      <w:proofErr w:type="spellStart"/>
-      <w:r>
-        <w:rPr>
-          <w:rFonts w:asciiTheme="minorHAnsi" w:hAnsiTheme="minorHAnsi" w:cstheme="minorHAnsi"/>
-        </w:rPr>
-        <w:t>GraphQL</w:t>
-      </w:r>
-      <w:proofErr w:type="spellEnd"/>
-      <w:r>
-        <w:rPr>
-          <w:rFonts w:asciiTheme="minorHAnsi" w:hAnsiTheme="minorHAnsi" w:cstheme="minorHAnsi"/>
-        </w:rPr>
-        <w:t xml:space="preserve"> server to integrate </w:t>
-      </w:r>
-      <w:proofErr w:type="spellStart"/>
-      <w:r>
-        <w:rPr>
-          <w:rFonts w:asciiTheme="minorHAnsi" w:hAnsiTheme="minorHAnsi" w:cstheme="minorHAnsi"/>
-        </w:rPr>
-        <w:t>integrate</w:t>
-      </w:r>
-      <w:proofErr w:type="spellEnd"/>
-      <w:r>
-        <w:rPr>
-          <w:rFonts w:asciiTheme="minorHAnsi" w:hAnsiTheme="minorHAnsi" w:cstheme="minorHAnsi"/>
-        </w:rPr>
-        <w:t xml:space="preserve"> existing system</w:t>
+      <w:r>
+        <w:rPr>
+          <w:rFonts w:asciiTheme="minorHAnsi" w:hAnsiTheme="minorHAnsi" w:cstheme="minorHAnsi"/>
+        </w:rPr>
+        <w:t>GraphQL server to integrate integrate existing system</w:t>
       </w:r>
     </w:p>
     <w:p>
@@ -3493,14 +3250,12 @@
           <w:rFonts w:asciiTheme="minorHAnsi" w:hAnsiTheme="minorHAnsi" w:cstheme="minorHAnsi"/>
         </w:rPr>
       </w:pPr>
-      <w:proofErr w:type="spellStart"/>
       <w:r>
         <w:rPr>
           <w:rFonts w:asciiTheme="minorHAnsi" w:hAnsiTheme="minorHAnsi" w:cstheme="minorHAnsi"/>
         </w:rPr>
         <w:t>Bcrypt</w:t>
       </w:r>
-      <w:proofErr w:type="spellEnd"/>
     </w:p>
     <w:p>
       <w:pPr>
@@ -3524,8 +3279,17 @@
           <w:bdr w:val="none" w:sz="0" w:space="0" w:color="auto" w:frame="1"/>
         </w:rPr>
         <w:tab/>
-      </w:r>
-      <w:proofErr w:type="spellStart"/>
+        <w:t>npm</w:t>
+      </w:r>
+      <w:r>
+        <w:rPr>
+          <w:rStyle w:val="HTMLCode"/>
+          <w:rFonts w:asciiTheme="minorHAnsi" w:hAnsiTheme="minorHAnsi" w:cstheme="minorHAnsi"/>
+          <w:color w:val="393A34"/>
+          <w:bdr w:val="none" w:sz="0" w:space="0" w:color="auto" w:frame="1"/>
+        </w:rPr>
+        <w:t xml:space="preserve"> </w:t>
+      </w:r>
       <w:r>
         <w:rPr>
           <w:rStyle w:val="token"/>
@@ -3535,9 +3299,8 @@
           <w:color w:val="9A050F"/>
           <w:bdr w:val="none" w:sz="0" w:space="0" w:color="auto" w:frame="1"/>
         </w:rPr>
-        <w:t>npm</w:t>
-      </w:r>
-      <w:proofErr w:type="spellEnd"/>
+        <w:t>install</w:t>
+      </w:r>
       <w:r>
         <w:rPr>
           <w:rStyle w:val="HTMLCode"/>
@@ -3545,59 +3308,8 @@
           <w:color w:val="393A34"/>
           <w:bdr w:val="none" w:sz="0" w:space="0" w:color="auto" w:frame="1"/>
         </w:rPr>
-        <w:t xml:space="preserve"> </w:t>
-      </w:r>
-      <w:r>
-        <w:rPr>
-          <w:rStyle w:val="token"/>
-          <w:rFonts w:asciiTheme="minorHAnsi" w:hAnsiTheme="minorHAnsi" w:cstheme="minorHAnsi"/>
-          <w:b/>
-          <w:bCs/>
-          <w:color w:val="9A050F"/>
-          <w:bdr w:val="none" w:sz="0" w:space="0" w:color="auto" w:frame="1"/>
-        </w:rPr>
-        <w:t>install</w:t>
-      </w:r>
-      <w:r>
-        <w:rPr>
-          <w:rStyle w:val="HTMLCode"/>
-          <w:rFonts w:asciiTheme="minorHAnsi" w:hAnsiTheme="minorHAnsi" w:cstheme="minorHAnsi"/>
-          <w:color w:val="393A34"/>
-          <w:bdr w:val="none" w:sz="0" w:space="0" w:color="auto" w:frame="1"/>
-        </w:rPr>
-        <w:t xml:space="preserve"> </w:t>
-      </w:r>
-      <w:proofErr w:type="spellStart"/>
-      <w:r>
-        <w:rPr>
-          <w:rStyle w:val="HTMLCode"/>
-          <w:rFonts w:asciiTheme="minorHAnsi" w:hAnsiTheme="minorHAnsi" w:cstheme="minorHAnsi"/>
-          <w:color w:val="393A34"/>
-          <w:bdr w:val="none" w:sz="0" w:space="0" w:color="auto" w:frame="1"/>
-        </w:rPr>
-        <w:t>jsonwebtoken</w:t>
-      </w:r>
-      <w:proofErr w:type="spellEnd"/>
-      <w:r>
-        <w:rPr>
-          <w:rStyle w:val="HTMLCode"/>
-          <w:rFonts w:asciiTheme="minorHAnsi" w:hAnsiTheme="minorHAnsi" w:cstheme="minorHAnsi"/>
-          <w:color w:val="393A34"/>
-          <w:bdr w:val="none" w:sz="0" w:space="0" w:color="auto" w:frame="1"/>
-        </w:rPr>
-        <w:t xml:space="preserve"> </w:t>
-      </w:r>
-      <w:proofErr w:type="spellStart"/>
-      <w:r>
-        <w:rPr>
-          <w:rStyle w:val="HTMLCode"/>
-          <w:rFonts w:asciiTheme="minorHAnsi" w:hAnsiTheme="minorHAnsi" w:cstheme="minorHAnsi"/>
-          <w:color w:val="393A34"/>
-          <w:bdr w:val="none" w:sz="0" w:space="0" w:color="auto" w:frame="1"/>
-        </w:rPr>
-        <w:t>bcryptjs</w:t>
-      </w:r>
-      <w:proofErr w:type="spellEnd"/>
+        <w:t xml:space="preserve"> jsonwebtoken bcryptjs</w:t>
+      </w:r>
     </w:p>
     <w:p>
       <w:pPr>
@@ -3663,27 +3375,7 @@
           <w:color w:val="393A34"/>
           <w:bdr w:val="none" w:sz="0" w:space="0" w:color="auto" w:frame="1"/>
         </w:rPr>
-        <w:t xml:space="preserve">node </w:t>
-      </w:r>
-      <w:proofErr w:type="spellStart"/>
-      <w:r>
-        <w:rPr>
-          <w:rStyle w:val="HTMLCode"/>
-          <w:rFonts w:asciiTheme="minorHAnsi" w:hAnsiTheme="minorHAnsi" w:cstheme="minorHAnsi"/>
-          <w:color w:val="393A34"/>
-          <w:bdr w:val="none" w:sz="0" w:space="0" w:color="auto" w:frame="1"/>
-        </w:rPr>
-        <w:t>src</w:t>
-      </w:r>
-      <w:proofErr w:type="spellEnd"/>
-      <w:r>
-        <w:rPr>
-          <w:rStyle w:val="HTMLCode"/>
-          <w:rFonts w:asciiTheme="minorHAnsi" w:hAnsiTheme="minorHAnsi" w:cstheme="minorHAnsi"/>
-          <w:color w:val="393A34"/>
-          <w:bdr w:val="none" w:sz="0" w:space="0" w:color="auto" w:frame="1"/>
-        </w:rPr>
-        <w:t>/index.js</w:t>
+        <w:t>node src/index.js</w:t>
       </w:r>
     </w:p>
     <w:p>
@@ -3729,7 +3421,6 @@
           <w:szCs w:val="23"/>
         </w:rPr>
       </w:pPr>
-      <w:proofErr w:type="spellStart"/>
       <w:r>
         <w:rPr>
           <w:rStyle w:val="HTMLCode"/>
@@ -3737,37 +3428,7 @@
           <w:color w:val="393A34"/>
           <w:bdr w:val="none" w:sz="0" w:space="0" w:color="auto" w:frame="1"/>
         </w:rPr>
-        <w:t>npx</w:t>
-      </w:r>
-      <w:proofErr w:type="spellEnd"/>
-      <w:r>
-        <w:rPr>
-          <w:rStyle w:val="HTMLCode"/>
-          <w:rFonts w:asciiTheme="minorHAnsi" w:hAnsiTheme="minorHAnsi" w:cstheme="minorHAnsi"/>
-          <w:color w:val="393A34"/>
-          <w:bdr w:val="none" w:sz="0" w:space="0" w:color="auto" w:frame="1"/>
-        </w:rPr>
-        <w:t xml:space="preserve"> </w:t>
-      </w:r>
-      <w:proofErr w:type="spellStart"/>
-      <w:r>
-        <w:rPr>
-          <w:rStyle w:val="HTMLCode"/>
-          <w:rFonts w:asciiTheme="minorHAnsi" w:hAnsiTheme="minorHAnsi" w:cstheme="minorHAnsi"/>
-          <w:color w:val="393A34"/>
-          <w:bdr w:val="none" w:sz="0" w:space="0" w:color="auto" w:frame="1"/>
-        </w:rPr>
-        <w:t>prisma</w:t>
-      </w:r>
-      <w:proofErr w:type="spellEnd"/>
-      <w:r>
-        <w:rPr>
-          <w:rStyle w:val="HTMLCode"/>
-          <w:rFonts w:asciiTheme="minorHAnsi" w:hAnsiTheme="minorHAnsi" w:cstheme="minorHAnsi"/>
-          <w:color w:val="393A34"/>
-          <w:bdr w:val="none" w:sz="0" w:space="0" w:color="auto" w:frame="1"/>
-        </w:rPr>
-        <w:t xml:space="preserve"> studio</w:t>
+        <w:t>npx prisma studio</w:t>
       </w:r>
     </w:p>
     <w:p>
@@ -3802,25 +3463,7 @@
           <w:b/>
           <w:bCs/>
         </w:rPr>
-        <w:t xml:space="preserve"> </w:t>
-      </w:r>
-      <w:proofErr w:type="spellStart"/>
-      <w:r>
-        <w:rPr>
-          <w:rFonts w:asciiTheme="minorHAnsi" w:hAnsiTheme="minorHAnsi" w:cstheme="minorHAnsi"/>
-          <w:b/>
-          <w:bCs/>
-        </w:rPr>
-        <w:t>prisma</w:t>
-      </w:r>
-      <w:proofErr w:type="spellEnd"/>
-      <w:r>
-        <w:rPr>
-          <w:rFonts w:asciiTheme="minorHAnsi" w:hAnsiTheme="minorHAnsi" w:cstheme="minorHAnsi"/>
-          <w:b/>
-          <w:bCs/>
-        </w:rPr>
-        <w:t xml:space="preserve"> + Apollo +</w:t>
+        <w:t xml:space="preserve"> prisma + Apollo +</w:t>
       </w:r>
       <w:r>
         <w:rPr>
@@ -3850,7 +3493,6 @@
           <w:szCs w:val="23"/>
         </w:rPr>
       </w:pPr>
-      <w:proofErr w:type="spellStart"/>
       <w:r>
         <w:rPr>
           <w:rStyle w:val="token"/>
@@ -3862,7 +3504,6 @@
         </w:rPr>
         <w:t>npm</w:t>
       </w:r>
-      <w:proofErr w:type="spellEnd"/>
       <w:r>
         <w:rPr>
           <w:rStyle w:val="HTMLCode"/>
@@ -3922,7 +3563,6 @@
           <w:szCs w:val="23"/>
         </w:rPr>
       </w:pPr>
-      <w:proofErr w:type="spellStart"/>
       <w:r>
         <w:rPr>
           <w:rFonts w:asciiTheme="minorHAnsi" w:hAnsiTheme="minorHAnsi" w:cstheme="minorHAnsi"/>
@@ -3935,7 +3575,6 @@
         </w:rPr>
         <w:t>npm</w:t>
       </w:r>
-      <w:proofErr w:type="spellEnd"/>
       <w:r>
         <w:rPr>
           <w:rFonts w:asciiTheme="minorHAnsi" w:hAnsiTheme="minorHAnsi" w:cstheme="minorHAnsi"/>
@@ -3988,7 +3627,6 @@
           <w:szCs w:val="23"/>
         </w:rPr>
       </w:pPr>
-      <w:proofErr w:type="spellStart"/>
       <w:r>
         <w:rPr>
           <w:rStyle w:val="HTMLCode"/>
@@ -3996,49 +3634,8 @@
           <w:color w:val="393A34"/>
           <w:bdr w:val="none" w:sz="0" w:space="0" w:color="auto" w:frame="1"/>
         </w:rPr>
-        <w:t>npx</w:t>
-      </w:r>
-      <w:proofErr w:type="spellEnd"/>
-      <w:r>
-        <w:rPr>
-          <w:rStyle w:val="HTMLCode"/>
-          <w:rFonts w:asciiTheme="minorHAnsi" w:hAnsiTheme="minorHAnsi" w:cstheme="minorHAnsi"/>
-          <w:color w:val="393A34"/>
-          <w:bdr w:val="none" w:sz="0" w:space="0" w:color="auto" w:frame="1"/>
-        </w:rPr>
-        <w:t xml:space="preserve"> </w:t>
-      </w:r>
-      <w:proofErr w:type="spellStart"/>
-      <w:r>
-        <w:rPr>
-          <w:rStyle w:val="HTMLCode"/>
-          <w:rFonts w:asciiTheme="minorHAnsi" w:hAnsiTheme="minorHAnsi" w:cstheme="minorHAnsi"/>
-          <w:color w:val="393A34"/>
-          <w:bdr w:val="none" w:sz="0" w:space="0" w:color="auto" w:frame="1"/>
-        </w:rPr>
-        <w:t>prisma</w:t>
-      </w:r>
-      <w:proofErr w:type="spellEnd"/>
-      <w:r>
-        <w:rPr>
-          <w:rStyle w:val="HTMLCode"/>
-          <w:rFonts w:asciiTheme="minorHAnsi" w:hAnsiTheme="minorHAnsi" w:cstheme="minorHAnsi"/>
-          <w:color w:val="393A34"/>
-          <w:bdr w:val="none" w:sz="0" w:space="0" w:color="auto" w:frame="1"/>
-        </w:rPr>
-        <w:t xml:space="preserve"> </w:t>
-      </w:r>
-      <w:proofErr w:type="spellStart"/>
-      <w:r>
-        <w:rPr>
-          <w:rStyle w:val="HTMLCode"/>
-          <w:rFonts w:asciiTheme="minorHAnsi" w:hAnsiTheme="minorHAnsi" w:cstheme="minorHAnsi"/>
-          <w:color w:val="393A34"/>
-          <w:bdr w:val="none" w:sz="0" w:space="0" w:color="auto" w:frame="1"/>
-        </w:rPr>
-        <w:t>init</w:t>
-      </w:r>
-      <w:proofErr w:type="spellEnd"/>
+        <w:t>npx prisma init</w:t>
+      </w:r>
     </w:p>
     <w:p>
       <w:pPr>
@@ -4378,7 +3975,6 @@
           <w:bdr w:val="none" w:sz="0" w:space="0" w:color="auto" w:frame="1"/>
         </w:rPr>
       </w:pPr>
-      <w:proofErr w:type="spellStart"/>
       <w:r>
         <w:rPr>
           <w:rStyle w:val="HTMLCode"/>
@@ -4386,37 +3982,7 @@
           <w:color w:val="393A34"/>
           <w:bdr w:val="none" w:sz="0" w:space="0" w:color="auto" w:frame="1"/>
         </w:rPr>
-        <w:t>npx</w:t>
-      </w:r>
-      <w:proofErr w:type="spellEnd"/>
-      <w:r>
-        <w:rPr>
-          <w:rStyle w:val="HTMLCode"/>
-          <w:rFonts w:asciiTheme="minorHAnsi" w:hAnsiTheme="minorHAnsi" w:cstheme="minorHAnsi"/>
-          <w:color w:val="393A34"/>
-          <w:bdr w:val="none" w:sz="0" w:space="0" w:color="auto" w:frame="1"/>
-        </w:rPr>
-        <w:t xml:space="preserve"> </w:t>
-      </w:r>
-      <w:proofErr w:type="spellStart"/>
-      <w:r>
-        <w:rPr>
-          <w:rStyle w:val="HTMLCode"/>
-          <w:rFonts w:asciiTheme="minorHAnsi" w:hAnsiTheme="minorHAnsi" w:cstheme="minorHAnsi"/>
-          <w:color w:val="393A34"/>
-          <w:bdr w:val="none" w:sz="0" w:space="0" w:color="auto" w:frame="1"/>
-        </w:rPr>
-        <w:t>prisma</w:t>
-      </w:r>
-      <w:proofErr w:type="spellEnd"/>
-      <w:r>
-        <w:rPr>
-          <w:rStyle w:val="HTMLCode"/>
-          <w:rFonts w:asciiTheme="minorHAnsi" w:hAnsiTheme="minorHAnsi" w:cstheme="minorHAnsi"/>
-          <w:color w:val="393A34"/>
-          <w:bdr w:val="none" w:sz="0" w:space="0" w:color="auto" w:frame="1"/>
-        </w:rPr>
-        <w:t xml:space="preserve"> migrate dev --name </w:t>
+        <w:t xml:space="preserve">npx prisma migrate dev --name </w:t>
       </w:r>
       <w:r>
         <w:rPr>
@@ -4574,7 +4140,6 @@
           <w:szCs w:val="23"/>
         </w:rPr>
       </w:pPr>
-      <w:proofErr w:type="spellStart"/>
       <w:r>
         <w:rPr>
           <w:rStyle w:val="HTMLCode"/>
@@ -4582,37 +4147,7 @@
           <w:color w:val="393A34"/>
           <w:bdr w:val="none" w:sz="0" w:space="0" w:color="auto" w:frame="1"/>
         </w:rPr>
-        <w:t>npx</w:t>
-      </w:r>
-      <w:proofErr w:type="spellEnd"/>
-      <w:r>
-        <w:rPr>
-          <w:rStyle w:val="HTMLCode"/>
-          <w:rFonts w:asciiTheme="minorHAnsi" w:hAnsiTheme="minorHAnsi" w:cstheme="minorHAnsi"/>
-          <w:color w:val="393A34"/>
-          <w:bdr w:val="none" w:sz="0" w:space="0" w:color="auto" w:frame="1"/>
-        </w:rPr>
-        <w:t xml:space="preserve"> </w:t>
-      </w:r>
-      <w:proofErr w:type="spellStart"/>
-      <w:r>
-        <w:rPr>
-          <w:rStyle w:val="HTMLCode"/>
-          <w:rFonts w:asciiTheme="minorHAnsi" w:hAnsiTheme="minorHAnsi" w:cstheme="minorHAnsi"/>
-          <w:color w:val="393A34"/>
-          <w:bdr w:val="none" w:sz="0" w:space="0" w:color="auto" w:frame="1"/>
-        </w:rPr>
-        <w:t>prisma</w:t>
-      </w:r>
-      <w:proofErr w:type="spellEnd"/>
-      <w:r>
-        <w:rPr>
-          <w:rStyle w:val="HTMLCode"/>
-          <w:rFonts w:asciiTheme="minorHAnsi" w:hAnsiTheme="minorHAnsi" w:cstheme="minorHAnsi"/>
-          <w:color w:val="393A34"/>
-          <w:bdr w:val="none" w:sz="0" w:space="0" w:color="auto" w:frame="1"/>
-        </w:rPr>
-        <w:t xml:space="preserve"> generate</w:t>
+        <w:t>npx prisma generate</w:t>
       </w:r>
     </w:p>
     <w:p>
@@ -4650,27 +4185,7 @@
           <w:bCs/>
           <w:bdr w:val="none" w:sz="0" w:space="0" w:color="auto" w:frame="1"/>
         </w:rPr>
-        <w:t xml:space="preserve">Extending the </w:t>
-      </w:r>
-      <w:proofErr w:type="spellStart"/>
-      <w:r>
-        <w:rPr>
-          <w:rFonts w:asciiTheme="minorHAnsi" w:hAnsiTheme="minorHAnsi" w:cstheme="minorHAnsi"/>
-          <w:b/>
-          <w:bCs/>
-          <w:bdr w:val="none" w:sz="0" w:space="0" w:color="auto" w:frame="1"/>
-        </w:rPr>
-        <w:t>GraphQL</w:t>
-      </w:r>
-      <w:proofErr w:type="spellEnd"/>
-      <w:r>
-        <w:rPr>
-          <w:rFonts w:asciiTheme="minorHAnsi" w:hAnsiTheme="minorHAnsi" w:cstheme="minorHAnsi"/>
-          <w:b/>
-          <w:bCs/>
-          <w:bdr w:val="none" w:sz="0" w:space="0" w:color="auto" w:frame="1"/>
-        </w:rPr>
-        <w:t xml:space="preserve"> schema</w:t>
+        <w:t>Extending the GraphQL schema</w:t>
       </w:r>
     </w:p>
     <w:p>
@@ -4948,29 +4463,7 @@
           <w:sz w:val="30"/>
           <w:szCs w:val="30"/>
         </w:rPr>
-        <w:t xml:space="preserve">Realtime </w:t>
-      </w:r>
-      <w:proofErr w:type="spellStart"/>
-      <w:r>
-        <w:rPr>
-          <w:rFonts w:asciiTheme="minorHAnsi" w:hAnsiTheme="minorHAnsi" w:cstheme="minorHAnsi"/>
-          <w:b/>
-          <w:bCs/>
-          <w:sz w:val="30"/>
-          <w:szCs w:val="30"/>
-        </w:rPr>
-        <w:t>graphQL</w:t>
-      </w:r>
-      <w:proofErr w:type="spellEnd"/>
-      <w:r>
-        <w:rPr>
-          <w:rFonts w:asciiTheme="minorHAnsi" w:hAnsiTheme="minorHAnsi" w:cstheme="minorHAnsi"/>
-          <w:b/>
-          <w:bCs/>
-          <w:sz w:val="30"/>
-          <w:szCs w:val="30"/>
-        </w:rPr>
-        <w:t xml:space="preserve"> Subscriptions</w:t>
+        <w:t>Realtime graphQL Subscriptions</w:t>
       </w:r>
     </w:p>
     <w:p>
@@ -4999,23 +4492,7 @@
           <w:rFonts w:ascii="Arial" w:hAnsi="Arial" w:cs="Arial"/>
           <w:bdr w:val="none" w:sz="0" w:space="0" w:color="auto" w:frame="1"/>
         </w:rPr>
-        <w:t xml:space="preserve"> The goal is to implement two subscriptions to be exposed by your </w:t>
-      </w:r>
-      <w:proofErr w:type="spellStart"/>
-      <w:r>
-        <w:rPr>
-          <w:rFonts w:ascii="Arial" w:hAnsi="Arial" w:cs="Arial"/>
-          <w:bdr w:val="none" w:sz="0" w:space="0" w:color="auto" w:frame="1"/>
-        </w:rPr>
-        <w:t>GraphQL</w:t>
-      </w:r>
-      <w:proofErr w:type="spellEnd"/>
-      <w:r>
-        <w:rPr>
-          <w:rFonts w:ascii="Arial" w:hAnsi="Arial" w:cs="Arial"/>
-          <w:bdr w:val="none" w:sz="0" w:space="0" w:color="auto" w:frame="1"/>
-        </w:rPr>
-        <w:t xml:space="preserve"> server:</w:t>
+        <w:t> The goal is to implement two subscriptions to be exposed by your GraphQL server:</w:t>
       </w:r>
     </w:p>
     <w:p>
@@ -5034,39 +4511,7 @@
           <w:rFonts w:ascii="Arial" w:hAnsi="Arial" w:cs="Arial"/>
           <w:bdr w:val="none" w:sz="0" w:space="0" w:color="auto" w:frame="1"/>
         </w:rPr>
-        <w:t xml:space="preserve">Send </w:t>
-      </w:r>
-      <w:proofErr w:type="spellStart"/>
-      <w:r>
-        <w:rPr>
-          <w:rFonts w:ascii="Arial" w:hAnsi="Arial" w:cs="Arial"/>
-          <w:bdr w:val="none" w:sz="0" w:space="0" w:color="auto" w:frame="1"/>
-        </w:rPr>
-        <w:t>realtime</w:t>
-      </w:r>
-      <w:proofErr w:type="spellEnd"/>
-      <w:r>
-        <w:rPr>
-          <w:rFonts w:ascii="Arial" w:hAnsi="Arial" w:cs="Arial"/>
-          <w:bdr w:val="none" w:sz="0" w:space="0" w:color="auto" w:frame="1"/>
-        </w:rPr>
-        <w:t xml:space="preserve"> updates to </w:t>
-      </w:r>
-      <w:proofErr w:type="gramStart"/>
-      <w:r>
-        <w:rPr>
-          <w:rFonts w:ascii="Arial" w:hAnsi="Arial" w:cs="Arial"/>
-          <w:bdr w:val="none" w:sz="0" w:space="0" w:color="auto" w:frame="1"/>
-        </w:rPr>
-        <w:t>subscribed</w:t>
-      </w:r>
-      <w:proofErr w:type="gramEnd"/>
-      <w:r>
-        <w:rPr>
-          <w:rFonts w:ascii="Arial" w:hAnsi="Arial" w:cs="Arial"/>
-          <w:bdr w:val="none" w:sz="0" w:space="0" w:color="auto" w:frame="1"/>
-        </w:rPr>
-        <w:t xml:space="preserve"> clients when a new </w:t>
+        <w:t>Send realtime updates to subscribed clients when a new </w:t>
       </w:r>
       <w:r>
         <w:rPr>
@@ -5111,39 +4556,7 @@
           <w:rFonts w:ascii="Arial" w:hAnsi="Arial" w:cs="Arial"/>
           <w:bdr w:val="none" w:sz="0" w:space="0" w:color="auto" w:frame="1"/>
         </w:rPr>
-        <w:t xml:space="preserve">Send </w:t>
-      </w:r>
-      <w:proofErr w:type="spellStart"/>
-      <w:r>
-        <w:rPr>
-          <w:rFonts w:ascii="Arial" w:hAnsi="Arial" w:cs="Arial"/>
-          <w:bdr w:val="none" w:sz="0" w:space="0" w:color="auto" w:frame="1"/>
-        </w:rPr>
-        <w:t>realtime</w:t>
-      </w:r>
-      <w:proofErr w:type="spellEnd"/>
-      <w:r>
-        <w:rPr>
-          <w:rFonts w:ascii="Arial" w:hAnsi="Arial" w:cs="Arial"/>
-          <w:bdr w:val="none" w:sz="0" w:space="0" w:color="auto" w:frame="1"/>
-        </w:rPr>
-        <w:t xml:space="preserve"> updates to </w:t>
-      </w:r>
-      <w:proofErr w:type="gramStart"/>
-      <w:r>
-        <w:rPr>
-          <w:rFonts w:ascii="Arial" w:hAnsi="Arial" w:cs="Arial"/>
-          <w:bdr w:val="none" w:sz="0" w:space="0" w:color="auto" w:frame="1"/>
-        </w:rPr>
-        <w:t>subscribed</w:t>
-      </w:r>
-      <w:proofErr w:type="gramEnd"/>
-      <w:r>
-        <w:rPr>
-          <w:rFonts w:ascii="Arial" w:hAnsi="Arial" w:cs="Arial"/>
-          <w:bdr w:val="none" w:sz="0" w:space="0" w:color="auto" w:frame="1"/>
-        </w:rPr>
-        <w:t xml:space="preserve"> clients when an existing </w:t>
+        <w:t>Send realtime updates to subscribed clients when an existing </w:t>
       </w:r>
       <w:r>
         <w:rPr>
@@ -5212,29 +4625,7 @@
           <w:sz w:val="30"/>
           <w:szCs w:val="30"/>
         </w:rPr>
-        <w:t xml:space="preserve">What are </w:t>
-      </w:r>
-      <w:proofErr w:type="spellStart"/>
-      <w:r>
-        <w:rPr>
-          <w:rFonts w:cstheme="minorHAnsi"/>
-          <w:b/>
-          <w:bCs/>
-          <w:sz w:val="30"/>
-          <w:szCs w:val="30"/>
-        </w:rPr>
-        <w:t>GraphQL</w:t>
-      </w:r>
-      <w:proofErr w:type="spellEnd"/>
-      <w:r>
-        <w:rPr>
-          <w:rFonts w:cstheme="minorHAnsi"/>
-          <w:b/>
-          <w:bCs/>
-          <w:sz w:val="30"/>
-          <w:szCs w:val="30"/>
-        </w:rPr>
-        <w:t xml:space="preserve"> Subscriptions?</w:t>
+        <w:t>What are GraphQL Subscriptions?</w:t>
       </w:r>
     </w:p>
     <w:p>
@@ -5251,23 +4642,7 @@
           <w:bdr w:val="none" w:sz="0" w:space="0" w:color="auto" w:frame="1"/>
         </w:rPr>
         <w:lastRenderedPageBreak/>
-        <w:t xml:space="preserve">Subscriptions are a </w:t>
-      </w:r>
-      <w:proofErr w:type="spellStart"/>
-      <w:r>
-        <w:rPr>
-          <w:rFonts w:ascii="Arial" w:hAnsi="Arial" w:cs="Arial"/>
-          <w:bdr w:val="none" w:sz="0" w:space="0" w:color="auto" w:frame="1"/>
-        </w:rPr>
-        <w:t>GraphQL</w:t>
-      </w:r>
-      <w:proofErr w:type="spellEnd"/>
-      <w:r>
-        <w:rPr>
-          <w:rFonts w:ascii="Arial" w:hAnsi="Arial" w:cs="Arial"/>
-          <w:bdr w:val="none" w:sz="0" w:space="0" w:color="auto" w:frame="1"/>
-        </w:rPr>
-        <w:t xml:space="preserve"> feature that allows a server to send data to its clients when a specific </w:t>
+        <w:t>Subscriptions are a GraphQL feature that allows a server to send data to its clients when a specific </w:t>
       </w:r>
       <w:r>
         <w:rPr>
@@ -5301,29 +4676,17 @@
         </w:rPr>
         <w:t>Subscriptions are usually implemented with </w:t>
       </w:r>
-      <w:proofErr w:type="spellStart"/>
-      <w:r>
-        <w:fldChar w:fldCharType="begin"/>
-      </w:r>
-      <w:r>
-        <w:instrText xml:space="preserve"> HYPERLINK "https://en.wikipedia.org/wiki/WebSocket" \t "_blank" </w:instrText>
-      </w:r>
-      <w:r>
-        <w:fldChar w:fldCharType="separate"/>
-      </w:r>
-      <w:r>
-        <w:rPr>
-          <w:rFonts w:ascii="Arial" w:hAnsi="Arial" w:cs="Arial"/>
-          <w:color w:val="2A7ED2"/>
-          <w:u w:val="single"/>
-          <w:bdr w:val="none" w:sz="0" w:space="0" w:color="auto" w:frame="1"/>
-        </w:rPr>
-        <w:t>WebSockets</w:t>
-      </w:r>
-      <w:proofErr w:type="spellEnd"/>
-      <w:r>
-        <w:fldChar w:fldCharType="end"/>
-      </w:r>
+      <w:hyperlink r:id="rId29" w:tgtFrame="_blank" w:history="1">
+        <w:r>
+          <w:rPr>
+            <w:rFonts w:ascii="Arial" w:hAnsi="Arial" w:cs="Arial"/>
+            <w:color w:val="2A7ED2"/>
+            <w:u w:val="single"/>
+            <w:bdr w:val="none" w:sz="0" w:space="0" w:color="auto" w:frame="1"/>
+          </w:rPr>
+          <w:t>WebSockets</w:t>
+        </w:r>
+      </w:hyperlink>
       <w:r>
         <w:rPr>
           <w:rFonts w:ascii="Arial" w:hAnsi="Arial" w:cs="Arial"/>
@@ -5358,29 +4721,7 @@
           <w:sz w:val="30"/>
           <w:szCs w:val="30"/>
         </w:rPr>
-        <w:t xml:space="preserve">Implementing </w:t>
-      </w:r>
-      <w:proofErr w:type="spellStart"/>
-      <w:r>
-        <w:rPr>
-          <w:rFonts w:cstheme="minorHAnsi"/>
-          <w:b/>
-          <w:bCs/>
-          <w:sz w:val="30"/>
-          <w:szCs w:val="30"/>
-        </w:rPr>
-        <w:t>GraphQL</w:t>
-      </w:r>
-      <w:proofErr w:type="spellEnd"/>
-      <w:r>
-        <w:rPr>
-          <w:rFonts w:cstheme="minorHAnsi"/>
-          <w:b/>
-          <w:bCs/>
-          <w:sz w:val="30"/>
-          <w:szCs w:val="30"/>
-        </w:rPr>
-        <w:t xml:space="preserve"> subscriptions</w:t>
+        <w:t>Implementing GraphQL subscriptions</w:t>
       </w:r>
     </w:p>
     <w:p>
@@ -5405,7 +4746,6 @@
         </w:rPr>
         <w:t> using </w:t>
       </w:r>
-      <w:proofErr w:type="spellStart"/>
       <w:r>
         <w:rPr>
           <w:rFonts w:ascii="Courier New" w:hAnsi="Courier New" w:cs="Courier New"/>
@@ -5416,7 +4756,6 @@
         </w:rPr>
         <w:t>PubSub</w:t>
       </w:r>
-      <w:proofErr w:type="spellEnd"/>
       <w:r>
         <w:rPr>
           <w:rFonts w:ascii="Arial" w:hAnsi="Arial" w:cs="Arial"/>
@@ -5507,7 +4846,7 @@
                     <pic:cNvPicPr/>
                   </pic:nvPicPr>
                   <pic:blipFill>
-                    <a:blip r:embed="rId29"/>
+                    <a:blip r:embed="rId30"/>
                     <a:stretch>
                       <a:fillRect/>
                     </a:stretch>
@@ -5739,7 +5078,7 @@
                     <pic:cNvPicPr/>
                   </pic:nvPicPr>
                   <pic:blipFill>
-                    <a:blip r:embed="rId30"/>
+                    <a:blip r:embed="rId31"/>
                     <a:stretch>
                       <a:fillRect/>
                     </a:stretch>
@@ -5797,17 +5136,8 @@
           <w:bdr w:val="none" w:sz="0" w:space="0" w:color="auto" w:frame="1"/>
         </w:rPr>
         <w:lastRenderedPageBreak/>
-        <w:t xml:space="preserve">In </w:t>
-      </w:r>
-      <w:proofErr w:type="spellStart"/>
-      <w:r>
-        <w:rPr>
-          <w:rFonts w:ascii="Arial" w:hAnsi="Arial" w:cs="Arial"/>
-          <w:bdr w:val="none" w:sz="0" w:space="0" w:color="auto" w:frame="1"/>
-        </w:rPr>
-        <w:t>prisma</w:t>
-      </w:r>
-      <w:proofErr w:type="spellEnd"/>
+        <w:t>In prisma</w:t>
+      </w:r>
       <w:r>
         <w:rPr>
           <w:rFonts w:ascii="Arial" w:hAnsi="Arial" w:cs="Arial"/>
@@ -5858,7 +5188,7 @@
                     <pic:cNvPicPr/>
                   </pic:nvPicPr>
                   <pic:blipFill>
-                    <a:blip r:embed="rId31"/>
+                    <a:blip r:embed="rId32"/>
                     <a:stretch>
                       <a:fillRect/>
                     </a:stretch>
@@ -5935,16 +5265,8 @@
         <w:rPr>
           <w:rFonts w:asciiTheme="minorHAnsi" w:hAnsiTheme="minorHAnsi" w:cstheme="minorHAnsi"/>
         </w:rPr>
-        <w:t xml:space="preserve">&lt;&gt; &lt;/&gt; means </w:t>
-      </w:r>
-      <w:proofErr w:type="spellStart"/>
-      <w:r>
-        <w:rPr>
-          <w:rFonts w:asciiTheme="minorHAnsi" w:hAnsiTheme="minorHAnsi" w:cstheme="minorHAnsi"/>
-        </w:rPr>
-        <w:t>React.Fragment</w:t>
-      </w:r>
-      <w:proofErr w:type="spellEnd"/>
+        <w:t>&lt;&gt; &lt;/&gt; means React.Fragment</w:t>
+      </w:r>
     </w:p>
     <w:p/>
     <w:p/>
@@ -6029,7 +5351,7 @@
                     <pic:cNvPicPr/>
                   </pic:nvPicPr>
                   <pic:blipFill>
-                    <a:blip r:embed="rId32"/>
+                    <a:blip r:embed="rId33"/>
                     <a:stretch>
                       <a:fillRect/>
                     </a:stretch>
@@ -6070,19 +5392,11 @@
           <w:rFonts w:ascii="Calibri" w:hAnsi="Calibri" w:cs="Calibri"/>
         </w:rPr>
       </w:pPr>
-      <w:proofErr w:type="spellStart"/>
       <w:r>
         <w:rPr>
           <w:rFonts w:ascii="Calibri" w:hAnsi="Calibri" w:cs="Calibri"/>
         </w:rPr>
-        <w:t>Oncomplete</w:t>
-      </w:r>
-      <w:proofErr w:type="spellEnd"/>
-      <w:r>
-        <w:rPr>
-          <w:rFonts w:ascii="Calibri" w:hAnsi="Calibri" w:cs="Calibri"/>
-        </w:rPr>
-        <w:t xml:space="preserve"> </w:t>
+        <w:t xml:space="preserve">Oncomplete </w:t>
       </w:r>
       <w:r>
         <w:rPr>
@@ -6131,7 +5445,7 @@
                     <pic:cNvPicPr/>
                   </pic:nvPicPr>
                   <pic:blipFill>
-                    <a:blip r:embed="rId33"/>
+                    <a:blip r:embed="rId34"/>
                     <a:stretch>
                       <a:fillRect/>
                     </a:stretch>
@@ -6151,6 +5465,168 @@
           </wp:inline>
         </w:drawing>
       </w:r>
+    </w:p>
+    <w:p>
+      <w:pPr>
+        <w:rPr>
+          <w:rFonts w:ascii="Calibri" w:hAnsi="Calibri" w:cs="Calibri"/>
+        </w:rPr>
+      </w:pPr>
+    </w:p>
+    <w:p>
+      <w:pPr>
+        <w:rPr>
+          <w:rFonts w:ascii="Calibri" w:hAnsi="Calibri" w:cs="Calibri"/>
+        </w:rPr>
+      </w:pPr>
+    </w:p>
+    <w:p>
+      <w:pPr>
+        <w:rPr>
+          <w:rFonts w:ascii="Calibri" w:hAnsi="Calibri" w:cs="Calibri"/>
+        </w:rPr>
+      </w:pPr>
+    </w:p>
+    <w:p>
+      <w:pPr>
+        <w:rPr>
+          <w:rFonts w:cstheme="minorHAnsi"/>
+          <w:b/>
+          <w:bCs/>
+          <w:sz w:val="30"/>
+          <w:szCs w:val="30"/>
+        </w:rPr>
+      </w:pPr>
+      <w:r>
+        <w:rPr>
+          <w:rFonts w:cstheme="minorHAnsi"/>
+          <w:b/>
+          <w:bCs/>
+          <w:sz w:val="30"/>
+          <w:szCs w:val="30"/>
+        </w:rPr>
+        <w:t>Authentication</w:t>
+      </w:r>
+    </w:p>
+    <w:p>
+      <w:pPr>
+        <w:rPr>
+          <w:rFonts w:cstheme="minorHAnsi"/>
+          <w:b/>
+          <w:bCs/>
+          <w:sz w:val="30"/>
+          <w:szCs w:val="30"/>
+        </w:rPr>
+      </w:pPr>
+    </w:p>
+    <w:p>
+      <w:pPr>
+        <w:rPr>
+          <w:rFonts w:asciiTheme="minorHAnsi" w:hAnsiTheme="minorHAnsi" w:cstheme="minorHAnsi"/>
+        </w:rPr>
+      </w:pPr>
+    </w:p>
+    <w:p>
+      <w:pPr>
+        <w:rPr>
+          <w:rFonts w:asciiTheme="minorHAnsi" w:hAnsiTheme="minorHAnsi" w:cstheme="minorHAnsi"/>
+        </w:rPr>
+      </w:pPr>
+    </w:p>
+    <w:p>
+      <w:pPr>
+        <w:rPr>
+          <w:rFonts w:asciiTheme="minorHAnsi" w:hAnsiTheme="minorHAnsi" w:cstheme="minorHAnsi"/>
+        </w:rPr>
+      </w:pPr>
+    </w:p>
+    <w:p>
+      <w:pPr>
+        <w:rPr>
+          <w:rFonts w:asciiTheme="minorHAnsi" w:hAnsiTheme="minorHAnsi" w:cstheme="minorHAnsi"/>
+        </w:rPr>
+      </w:pPr>
+    </w:p>
+    <w:p>
+      <w:pPr>
+        <w:rPr>
+          <w:rFonts w:cstheme="minorHAnsi"/>
+          <w:b/>
+          <w:bCs/>
+          <w:sz w:val="30"/>
+          <w:szCs w:val="30"/>
+        </w:rPr>
+      </w:pPr>
+      <w:r>
+        <w:rPr>
+          <w:rFonts w:cstheme="minorHAnsi"/>
+          <w:b/>
+          <w:bCs/>
+          <w:sz w:val="30"/>
+          <w:szCs w:val="30"/>
+        </w:rPr>
+        <w:t>Subscription with Apollo</w:t>
+      </w:r>
+      <w:r>
+        <w:rPr>
+          <w:rFonts w:cstheme="minorHAnsi"/>
+          <w:b/>
+          <w:bCs/>
+          <w:sz w:val="30"/>
+          <w:szCs w:val="30"/>
+        </w:rPr>
+        <w:t xml:space="preserve"> (client)</w:t>
+      </w:r>
+    </w:p>
+    <w:p>
+      <w:pPr>
+        <w:rPr>
+          <w:rFonts w:cstheme="minorHAnsi"/>
+          <w:b/>
+          <w:bCs/>
+          <w:sz w:val="30"/>
+          <w:szCs w:val="30"/>
+        </w:rPr>
+      </w:pPr>
+    </w:p>
+    <w:p>
+      <w:pPr>
+        <w:rPr>
+          <w:rFonts w:cstheme="minorHAnsi"/>
+          <w:b/>
+          <w:bCs/>
+          <w:sz w:val="30"/>
+          <w:szCs w:val="30"/>
+        </w:rPr>
+      </w:pPr>
+    </w:p>
+    <w:p>
+      <w:pPr>
+        <w:pStyle w:val="HTMLPreformatted"/>
+        <w:spacing w:line="288" w:lineRule="atLeast"/>
+        <w:textAlignment w:val="baseline"/>
+        <w:rPr>
+          <w:rFonts w:ascii="Consolas" w:hAnsi="Consolas" w:cs="Consolas"/>
+          <w:color w:val="393A34"/>
+          <w:sz w:val="23"/>
+          <w:szCs w:val="23"/>
+        </w:rPr>
+      </w:pPr>
+      <w:r>
+        <w:rPr>
+          <w:rStyle w:val="HTMLCode"/>
+          <w:color w:val="393A34"/>
+          <w:bdr w:val="none" w:sz="0" w:space="0" w:color="auto" w:frame="1"/>
+        </w:rPr>
+        <w:t>yarn add subscriptions-transport-ws</w:t>
+      </w:r>
+    </w:p>
+    <w:p>
+      <w:pPr>
+        <w:rPr>
+          <w:rFonts w:asciiTheme="minorHAnsi" w:hAnsiTheme="minorHAnsi" w:cstheme="minorHAnsi"/>
+        </w:rPr>
+      </w:pPr>
     </w:p>
     <w:sectPr>
       <w:pgSz w:w="12240" w:h="15840"/>

</xml_diff>

<commit_message>
feat: Add progress #2 'application, Aucerna'
</commit_message>
<xml_diff>
--- a/graph-ql/notes.docx
+++ b/graph-ql/notes.docx
@@ -8,12 +8,14 @@
           <w:rFonts w:asciiTheme="minorHAnsi" w:hAnsiTheme="minorHAnsi" w:cstheme="minorHAnsi"/>
         </w:rPr>
       </w:pPr>
+      <w:proofErr w:type="spellStart"/>
       <w:r>
         <w:rPr>
           <w:rFonts w:asciiTheme="minorHAnsi" w:hAnsiTheme="minorHAnsi" w:cstheme="minorHAnsi"/>
         </w:rPr>
         <w:t>GraphQL</w:t>
       </w:r>
+      <w:proofErr w:type="spellEnd"/>
     </w:p>
     <w:p>
       <w:pPr>
@@ -80,11 +82,19 @@
           <w:rFonts w:asciiTheme="minorHAnsi" w:hAnsiTheme="minorHAnsi" w:cstheme="minorHAnsi"/>
         </w:rPr>
       </w:pPr>
-      <w:r>
-        <w:rPr>
-          <w:rFonts w:asciiTheme="minorHAnsi" w:hAnsiTheme="minorHAnsi" w:cstheme="minorHAnsi"/>
-        </w:rPr>
-        <w:t xml:space="preserve">GraphQL server exposes single endpoint and </w:t>
+      <w:proofErr w:type="spellStart"/>
+      <w:r>
+        <w:rPr>
+          <w:rFonts w:asciiTheme="minorHAnsi" w:hAnsiTheme="minorHAnsi" w:cstheme="minorHAnsi"/>
+        </w:rPr>
+        <w:t>GraphQL</w:t>
+      </w:r>
+      <w:proofErr w:type="spellEnd"/>
+      <w:r>
+        <w:rPr>
+          <w:rFonts w:asciiTheme="minorHAnsi" w:hAnsiTheme="minorHAnsi" w:cstheme="minorHAnsi"/>
+        </w:rPr>
+        <w:t xml:space="preserve"> server exposes single endpoint and </w:t>
       </w:r>
       <w:r>
         <w:rPr>
@@ -124,8 +134,16 @@
         <w:rPr>
           <w:rFonts w:asciiTheme="minorHAnsi" w:hAnsiTheme="minorHAnsi" w:cstheme="minorHAnsi"/>
         </w:rPr>
-        <w:t>Why GraphQL</w:t>
-      </w:r>
+        <w:t xml:space="preserve">Why </w:t>
+      </w:r>
+      <w:proofErr w:type="spellStart"/>
+      <w:r>
+        <w:rPr>
+          <w:rFonts w:asciiTheme="minorHAnsi" w:hAnsiTheme="minorHAnsi" w:cstheme="minorHAnsi"/>
+        </w:rPr>
+        <w:t>GraphQL</w:t>
+      </w:r>
+      <w:proofErr w:type="spellEnd"/>
     </w:p>
     <w:p>
       <w:pPr>
@@ -160,7 +178,35 @@
         <w:rPr>
           <w:rFonts w:asciiTheme="minorHAnsi" w:hAnsiTheme="minorHAnsi" w:cstheme="minorHAnsi"/>
         </w:rPr>
-        <w:t>Low powered devices, sloppy network were the initial reasons graphQL was developed</w:t>
+        <w:t xml:space="preserve">Low powered devices, sloppy network </w:t>
+      </w:r>
+      <w:proofErr w:type="gramStart"/>
+      <w:r>
+        <w:rPr>
+          <w:rFonts w:asciiTheme="minorHAnsi" w:hAnsiTheme="minorHAnsi" w:cstheme="minorHAnsi"/>
+        </w:rPr>
+        <w:t>were</w:t>
+      </w:r>
+      <w:proofErr w:type="gramEnd"/>
+      <w:r>
+        <w:rPr>
+          <w:rFonts w:asciiTheme="minorHAnsi" w:hAnsiTheme="minorHAnsi" w:cstheme="minorHAnsi"/>
+        </w:rPr>
+        <w:t xml:space="preserve"> the initial reasons </w:t>
+      </w:r>
+      <w:proofErr w:type="spellStart"/>
+      <w:r>
+        <w:rPr>
+          <w:rFonts w:asciiTheme="minorHAnsi" w:hAnsiTheme="minorHAnsi" w:cstheme="minorHAnsi"/>
+        </w:rPr>
+        <w:t>graphQL</w:t>
+      </w:r>
+      <w:proofErr w:type="spellEnd"/>
+      <w:r>
+        <w:rPr>
+          <w:rFonts w:asciiTheme="minorHAnsi" w:hAnsiTheme="minorHAnsi" w:cstheme="minorHAnsi"/>
+        </w:rPr>
+        <w:t xml:space="preserve"> was developed</w:t>
       </w:r>
       <w:r>
         <w:rPr>
@@ -237,11 +283,19 @@
           <w:rFonts w:asciiTheme="minorHAnsi" w:hAnsiTheme="minorHAnsi" w:cstheme="minorHAnsi"/>
         </w:rPr>
       </w:pPr>
-      <w:r>
-        <w:rPr>
-          <w:rFonts w:asciiTheme="minorHAnsi" w:hAnsiTheme="minorHAnsi" w:cstheme="minorHAnsi"/>
-        </w:rPr>
-        <w:t>GraphQL is not only for React Developers</w:t>
+      <w:proofErr w:type="spellStart"/>
+      <w:r>
+        <w:rPr>
+          <w:rFonts w:asciiTheme="minorHAnsi" w:hAnsiTheme="minorHAnsi" w:cstheme="minorHAnsi"/>
+        </w:rPr>
+        <w:t>GraphQL</w:t>
+      </w:r>
+      <w:proofErr w:type="spellEnd"/>
+      <w:r>
+        <w:rPr>
+          <w:rFonts w:asciiTheme="minorHAnsi" w:hAnsiTheme="minorHAnsi" w:cstheme="minorHAnsi"/>
+        </w:rPr>
+        <w:t xml:space="preserve"> is not only for React Developers</w:t>
       </w:r>
     </w:p>
     <w:p>
@@ -259,7 +313,21 @@
         <w:rPr>
           <w:rFonts w:asciiTheme="minorHAnsi" w:hAnsiTheme="minorHAnsi" w:cstheme="minorHAnsi"/>
         </w:rPr>
-        <w:t>Facebook uses GraphQL since 2012 in their native mobile apps</w:t>
+        <w:t xml:space="preserve">Facebook uses </w:t>
+      </w:r>
+      <w:proofErr w:type="spellStart"/>
+      <w:r>
+        <w:rPr>
+          <w:rFonts w:asciiTheme="minorHAnsi" w:hAnsiTheme="minorHAnsi" w:cstheme="minorHAnsi"/>
+        </w:rPr>
+        <w:t>GraphQL</w:t>
+      </w:r>
+      <w:proofErr w:type="spellEnd"/>
+      <w:r>
+        <w:rPr>
+          <w:rFonts w:asciiTheme="minorHAnsi" w:hAnsiTheme="minorHAnsi" w:cstheme="minorHAnsi"/>
+        </w:rPr>
+        <w:t xml:space="preserve"> since 2012 in their native mobile apps</w:t>
       </w:r>
     </w:p>
     <w:p>
@@ -273,11 +341,19 @@
           <w:rFonts w:asciiTheme="minorHAnsi" w:hAnsiTheme="minorHAnsi" w:cstheme="minorHAnsi"/>
         </w:rPr>
       </w:pPr>
-      <w:r>
-        <w:rPr>
-          <w:rFonts w:asciiTheme="minorHAnsi" w:hAnsiTheme="minorHAnsi" w:cstheme="minorHAnsi"/>
-        </w:rPr>
-        <w:t>GraphQL can be used with any programming language and framework</w:t>
+      <w:proofErr w:type="spellStart"/>
+      <w:r>
+        <w:rPr>
+          <w:rFonts w:asciiTheme="minorHAnsi" w:hAnsiTheme="minorHAnsi" w:cstheme="minorHAnsi"/>
+        </w:rPr>
+        <w:t>GraphQL</w:t>
+      </w:r>
+      <w:proofErr w:type="spellEnd"/>
+      <w:r>
+        <w:rPr>
+          <w:rFonts w:asciiTheme="minorHAnsi" w:hAnsiTheme="minorHAnsi" w:cstheme="minorHAnsi"/>
+        </w:rPr>
+        <w:t xml:space="preserve"> can be used with any programming language and framework</w:t>
       </w:r>
     </w:p>
     <w:p>
@@ -291,38 +367,54 @@
           <w:rFonts w:asciiTheme="minorHAnsi" w:hAnsiTheme="minorHAnsi" w:cstheme="minorHAnsi"/>
         </w:rPr>
       </w:pPr>
-      <w:r>
-        <w:rPr>
-          <w:rFonts w:asciiTheme="minorHAnsi" w:hAnsiTheme="minorHAnsi" w:cstheme="minorHAnsi"/>
-        </w:rPr>
-        <w:t>GraphQL is used by other big companies such as Coursera yelp and twitter</w:t>
-      </w:r>
-    </w:p>
-    <w:p>
-      <w:pPr>
-        <w:rPr>
-          <w:rFonts w:asciiTheme="minorHAnsi" w:hAnsiTheme="minorHAnsi" w:cstheme="minorHAnsi"/>
-        </w:rPr>
-      </w:pPr>
-    </w:p>
-    <w:p>
-      <w:pPr>
-        <w:rPr>
-          <w:rFonts w:asciiTheme="minorHAnsi" w:hAnsiTheme="minorHAnsi" w:cstheme="minorHAnsi"/>
-        </w:rPr>
-      </w:pPr>
-    </w:p>
-    <w:p>
-      <w:pPr>
-        <w:rPr>
-          <w:rFonts w:asciiTheme="minorHAnsi" w:hAnsiTheme="minorHAnsi" w:cstheme="minorHAnsi"/>
-        </w:rPr>
-      </w:pPr>
-      <w:r>
-        <w:rPr>
-          <w:rFonts w:asciiTheme="minorHAnsi" w:hAnsiTheme="minorHAnsi" w:cstheme="minorHAnsi"/>
-        </w:rPr>
-        <w:t>GraphQL vs REST</w:t>
+      <w:proofErr w:type="spellStart"/>
+      <w:r>
+        <w:rPr>
+          <w:rFonts w:asciiTheme="minorHAnsi" w:hAnsiTheme="minorHAnsi" w:cstheme="minorHAnsi"/>
+        </w:rPr>
+        <w:t>GraphQL</w:t>
+      </w:r>
+      <w:proofErr w:type="spellEnd"/>
+      <w:r>
+        <w:rPr>
+          <w:rFonts w:asciiTheme="minorHAnsi" w:hAnsiTheme="minorHAnsi" w:cstheme="minorHAnsi"/>
+        </w:rPr>
+        <w:t xml:space="preserve"> is used by other big companies such as Coursera yelp and twitter</w:t>
+      </w:r>
+    </w:p>
+    <w:p>
+      <w:pPr>
+        <w:rPr>
+          <w:rFonts w:asciiTheme="minorHAnsi" w:hAnsiTheme="minorHAnsi" w:cstheme="minorHAnsi"/>
+        </w:rPr>
+      </w:pPr>
+    </w:p>
+    <w:p>
+      <w:pPr>
+        <w:rPr>
+          <w:rFonts w:asciiTheme="minorHAnsi" w:hAnsiTheme="minorHAnsi" w:cstheme="minorHAnsi"/>
+        </w:rPr>
+      </w:pPr>
+    </w:p>
+    <w:p>
+      <w:pPr>
+        <w:rPr>
+          <w:rFonts w:asciiTheme="minorHAnsi" w:hAnsiTheme="minorHAnsi" w:cstheme="minorHAnsi"/>
+        </w:rPr>
+      </w:pPr>
+      <w:proofErr w:type="spellStart"/>
+      <w:r>
+        <w:rPr>
+          <w:rFonts w:asciiTheme="minorHAnsi" w:hAnsiTheme="minorHAnsi" w:cstheme="minorHAnsi"/>
+        </w:rPr>
+        <w:t>GraphQL</w:t>
+      </w:r>
+      <w:proofErr w:type="spellEnd"/>
+      <w:r>
+        <w:rPr>
+          <w:rFonts w:asciiTheme="minorHAnsi" w:hAnsiTheme="minorHAnsi" w:cstheme="minorHAnsi"/>
+        </w:rPr>
+        <w:t xml:space="preserve"> vs REST</w:t>
       </w:r>
     </w:p>
     <w:p>
@@ -409,7 +501,25 @@
           <w:b/>
           <w:bCs/>
         </w:rPr>
-        <w:t xml:space="preserve">Key: GraphQL was developed to cope with the need for more flexibility and efficiency in client server communication </w:t>
+        <w:t xml:space="preserve">Key: </w:t>
+      </w:r>
+      <w:proofErr w:type="spellStart"/>
+      <w:r>
+        <w:rPr>
+          <w:rFonts w:asciiTheme="minorHAnsi" w:hAnsiTheme="minorHAnsi" w:cstheme="minorHAnsi"/>
+          <w:b/>
+          <w:bCs/>
+        </w:rPr>
+        <w:t>GraphQL</w:t>
+      </w:r>
+      <w:proofErr w:type="spellEnd"/>
+      <w:r>
+        <w:rPr>
+          <w:rFonts w:asciiTheme="minorHAnsi" w:hAnsiTheme="minorHAnsi" w:cstheme="minorHAnsi"/>
+          <w:b/>
+          <w:bCs/>
+        </w:rPr>
+        <w:t xml:space="preserve"> was developed to cope with the need for more flexibility and efficiency in client server communication </w:t>
       </w:r>
     </w:p>
     <w:p>
@@ -768,12 +878,14 @@
           <w:rFonts w:asciiTheme="minorHAnsi" w:hAnsiTheme="minorHAnsi" w:cstheme="minorHAnsi"/>
         </w:rPr>
       </w:pPr>
+      <w:proofErr w:type="spellStart"/>
       <w:r>
         <w:rPr>
           <w:rFonts w:asciiTheme="minorHAnsi" w:hAnsiTheme="minorHAnsi" w:cstheme="minorHAnsi"/>
         </w:rPr>
         <w:t>GraphQL</w:t>
       </w:r>
+      <w:proofErr w:type="spellEnd"/>
     </w:p>
     <w:p>
       <w:pPr>
@@ -1004,13 +1116,23 @@
           <w:bCs/>
         </w:rPr>
       </w:pPr>
-      <w:r>
-        <w:rPr>
-          <w:rFonts w:asciiTheme="minorHAnsi" w:hAnsiTheme="minorHAnsi" w:cstheme="minorHAnsi"/>
-          <w:b/>
-          <w:bCs/>
-        </w:rPr>
-        <w:t xml:space="preserve">Overfetching: </w:t>
+      <w:proofErr w:type="spellStart"/>
+      <w:r>
+        <w:rPr>
+          <w:rFonts w:asciiTheme="minorHAnsi" w:hAnsiTheme="minorHAnsi" w:cstheme="minorHAnsi"/>
+          <w:b/>
+          <w:bCs/>
+        </w:rPr>
+        <w:t>Overfetching</w:t>
+      </w:r>
+      <w:proofErr w:type="spellEnd"/>
+      <w:r>
+        <w:rPr>
+          <w:rFonts w:asciiTheme="minorHAnsi" w:hAnsiTheme="minorHAnsi" w:cstheme="minorHAnsi"/>
+          <w:b/>
+          <w:bCs/>
+        </w:rPr>
+        <w:t xml:space="preserve">: </w:t>
       </w:r>
       <w:r>
         <w:rPr>
@@ -1040,13 +1162,23 @@
           <w:bCs/>
         </w:rPr>
       </w:pPr>
-      <w:r>
-        <w:rPr>
-          <w:rFonts w:asciiTheme="minorHAnsi" w:hAnsiTheme="minorHAnsi" w:cstheme="minorHAnsi"/>
-          <w:b/>
-          <w:bCs/>
-        </w:rPr>
-        <w:t>Underfetching:</w:t>
+      <w:proofErr w:type="spellStart"/>
+      <w:r>
+        <w:rPr>
+          <w:rFonts w:asciiTheme="minorHAnsi" w:hAnsiTheme="minorHAnsi" w:cstheme="minorHAnsi"/>
+          <w:b/>
+          <w:bCs/>
+        </w:rPr>
+        <w:t>Underfetching</w:t>
+      </w:r>
+      <w:proofErr w:type="spellEnd"/>
+      <w:r>
+        <w:rPr>
+          <w:rFonts w:asciiTheme="minorHAnsi" w:hAnsiTheme="minorHAnsi" w:cstheme="minorHAnsi"/>
+          <w:b/>
+          <w:bCs/>
+        </w:rPr>
+        <w:t>:</w:t>
       </w:r>
       <w:r>
         <w:rPr>
@@ -1283,11 +1415,19 @@
           <w:rFonts w:asciiTheme="minorHAnsi" w:hAnsiTheme="minorHAnsi" w:cstheme="minorHAnsi"/>
         </w:rPr>
       </w:pPr>
-      <w:r>
-        <w:rPr>
-          <w:rFonts w:asciiTheme="minorHAnsi" w:hAnsiTheme="minorHAnsi" w:cstheme="minorHAnsi"/>
-        </w:rPr>
-        <w:t>GraphQL uses strong type system to define capabilities of an API</w:t>
+      <w:proofErr w:type="spellStart"/>
+      <w:r>
+        <w:rPr>
+          <w:rFonts w:asciiTheme="minorHAnsi" w:hAnsiTheme="minorHAnsi" w:cstheme="minorHAnsi"/>
+        </w:rPr>
+        <w:t>GraphQL</w:t>
+      </w:r>
+      <w:proofErr w:type="spellEnd"/>
+      <w:r>
+        <w:rPr>
+          <w:rFonts w:asciiTheme="minorHAnsi" w:hAnsiTheme="minorHAnsi" w:cstheme="minorHAnsi"/>
+        </w:rPr>
+        <w:t xml:space="preserve"> uses strong type system to define capabilities of an API</w:t>
       </w:r>
     </w:p>
     <w:p>
@@ -1420,8 +1560,44 @@
         <w:rPr>
           <w:rFonts w:asciiTheme="minorHAnsi" w:hAnsiTheme="minorHAnsi" w:cstheme="minorHAnsi"/>
         </w:rPr>
-        <w:t xml:space="preserve"> it’s own type for defining it’s own schema</w:t>
-      </w:r>
+        <w:t xml:space="preserve"> </w:t>
+      </w:r>
+      <w:proofErr w:type="spellStart"/>
+      <w:r>
+        <w:rPr>
+          <w:rFonts w:asciiTheme="minorHAnsi" w:hAnsiTheme="minorHAnsi" w:cstheme="minorHAnsi"/>
+        </w:rPr>
+        <w:t>it’s</w:t>
+      </w:r>
+      <w:proofErr w:type="spellEnd"/>
+      <w:r>
+        <w:rPr>
+          <w:rFonts w:asciiTheme="minorHAnsi" w:hAnsiTheme="minorHAnsi" w:cstheme="minorHAnsi"/>
+        </w:rPr>
+        <w:t xml:space="preserve"> own type for defining </w:t>
+      </w:r>
+      <w:proofErr w:type="spellStart"/>
+      <w:r>
+        <w:rPr>
+          <w:rFonts w:asciiTheme="minorHAnsi" w:hAnsiTheme="minorHAnsi" w:cstheme="minorHAnsi"/>
+        </w:rPr>
+        <w:t>it’s</w:t>
+      </w:r>
+      <w:proofErr w:type="spellEnd"/>
+      <w:r>
+        <w:rPr>
+          <w:rFonts w:asciiTheme="minorHAnsi" w:hAnsiTheme="minorHAnsi" w:cstheme="minorHAnsi"/>
+        </w:rPr>
+        <w:t xml:space="preserve"> own </w:t>
+      </w:r>
+      <w:proofErr w:type="gramStart"/>
+      <w:r>
+        <w:rPr>
+          <w:rFonts w:asciiTheme="minorHAnsi" w:hAnsiTheme="minorHAnsi" w:cstheme="minorHAnsi"/>
+        </w:rPr>
+        <w:t>schema</w:t>
+      </w:r>
+      <w:proofErr w:type="gramEnd"/>
     </w:p>
     <w:p>
       <w:pPr>
@@ -1871,13 +2047,22 @@
           <w:rFonts w:asciiTheme="minorHAnsi" w:hAnsiTheme="minorHAnsi" w:cstheme="minorHAnsi"/>
         </w:rPr>
       </w:pPr>
+      <w:proofErr w:type="spellStart"/>
       <w:r>
         <w:rPr>
           <w:rFonts w:asciiTheme="minorHAnsi" w:hAnsiTheme="minorHAnsi" w:cstheme="minorHAnsi"/>
           <w:bdr w:val="none" w:sz="0" w:space="0" w:color="auto" w:frame="1"/>
         </w:rPr>
         <w:lastRenderedPageBreak/>
-        <w:t>GraphQL APIs typically only expose </w:t>
+        <w:t>GraphQL</w:t>
+      </w:r>
+      <w:proofErr w:type="spellEnd"/>
+      <w:r>
+        <w:rPr>
+          <w:rFonts w:asciiTheme="minorHAnsi" w:hAnsiTheme="minorHAnsi" w:cstheme="minorHAnsi"/>
+          <w:bdr w:val="none" w:sz="0" w:space="0" w:color="auto" w:frame="1"/>
+        </w:rPr>
+        <w:t xml:space="preserve"> APIs typically only expose </w:t>
       </w:r>
       <w:r>
         <w:rPr>
@@ -2204,11 +2389,19 @@
           <w:rFonts w:asciiTheme="minorHAnsi" w:hAnsiTheme="minorHAnsi" w:cstheme="minorHAnsi"/>
         </w:rPr>
       </w:pPr>
+      <w:proofErr w:type="spellStart"/>
       <w:r>
         <w:rPr>
           <w:rFonts w:asciiTheme="minorHAnsi" w:eastAsia="Batang" w:hAnsiTheme="minorHAnsi" w:cstheme="minorHAnsi"/>
         </w:rPr>
-        <w:t>GraphQL, each field can have 0 or more arguments</w:t>
+        <w:t>GraphQL</w:t>
+      </w:r>
+      <w:proofErr w:type="spellEnd"/>
+      <w:r>
+        <w:rPr>
+          <w:rFonts w:asciiTheme="minorHAnsi" w:eastAsia="Batang" w:hAnsiTheme="minorHAnsi" w:cstheme="minorHAnsi"/>
+        </w:rPr>
+        <w:t>, each field can have 0 or more arguments</w:t>
       </w:r>
     </w:p>
     <w:p>
@@ -2527,6 +2720,7 @@
         </w:rPr>
         <w:t>Is to have a </w:t>
       </w:r>
+      <w:proofErr w:type="spellStart"/>
       <w:r>
         <w:rPr>
           <w:rFonts w:asciiTheme="minorHAnsi" w:hAnsiTheme="minorHAnsi" w:cstheme="minorHAnsi"/>
@@ -2536,6 +2730,7 @@
         </w:rPr>
         <w:t>realtime</w:t>
       </w:r>
+      <w:proofErr w:type="spellEnd"/>
       <w:r>
         <w:rPr>
           <w:rFonts w:asciiTheme="minorHAnsi" w:hAnsiTheme="minorHAnsi" w:cstheme="minorHAnsi"/>
@@ -2689,7 +2884,23 @@
           <w:rFonts w:asciiTheme="minorHAnsi" w:hAnsiTheme="minorHAnsi" w:cstheme="minorHAnsi"/>
           <w:bdr w:val="none" w:sz="0" w:space="0" w:color="auto" w:frame="1"/>
         </w:rPr>
-        <w:t> is one of the most important concepts when working with a GraphQL API</w:t>
+        <w:t xml:space="preserve"> is one of the most important concepts when working with a </w:t>
+      </w:r>
+      <w:proofErr w:type="spellStart"/>
+      <w:r>
+        <w:rPr>
+          <w:rFonts w:asciiTheme="minorHAnsi" w:hAnsiTheme="minorHAnsi" w:cstheme="minorHAnsi"/>
+          <w:bdr w:val="none" w:sz="0" w:space="0" w:color="auto" w:frame="1"/>
+        </w:rPr>
+        <w:t>GraphQL</w:t>
+      </w:r>
+      <w:proofErr w:type="spellEnd"/>
+      <w:r>
+        <w:rPr>
+          <w:rFonts w:asciiTheme="minorHAnsi" w:hAnsiTheme="minorHAnsi" w:cstheme="minorHAnsi"/>
+          <w:bdr w:val="none" w:sz="0" w:space="0" w:color="auto" w:frame="1"/>
+        </w:rPr>
+        <w:t xml:space="preserve"> API</w:t>
       </w:r>
     </w:p>
     <w:p>
@@ -2802,6 +3013,7 @@
           <w:rFonts w:asciiTheme="minorHAnsi" w:hAnsiTheme="minorHAnsi" w:cstheme="minorHAnsi"/>
         </w:rPr>
       </w:pPr>
+      <w:proofErr w:type="gramStart"/>
       <w:r>
         <w:rPr>
           <w:rFonts w:asciiTheme="minorHAnsi" w:hAnsiTheme="minorHAnsi" w:cstheme="minorHAnsi"/>
@@ -2826,6 +3038,7 @@
         </w:rPr>
         <w:t>Mutation</w:t>
       </w:r>
+      <w:proofErr w:type="gramEnd"/>
       <w:r>
         <w:rPr>
           <w:rFonts w:asciiTheme="minorHAnsi" w:hAnsiTheme="minorHAnsi" w:cstheme="minorHAnsi"/>
@@ -3181,11 +3394,19 @@
           <w:rFonts w:asciiTheme="minorHAnsi" w:hAnsiTheme="minorHAnsi" w:cstheme="minorHAnsi"/>
         </w:rPr>
       </w:pPr>
-      <w:r>
-        <w:rPr>
-          <w:rFonts w:asciiTheme="minorHAnsi" w:hAnsiTheme="minorHAnsi" w:cstheme="minorHAnsi"/>
-        </w:rPr>
-        <w:t>GraphQL server with a connected database</w:t>
+      <w:proofErr w:type="spellStart"/>
+      <w:r>
+        <w:rPr>
+          <w:rFonts w:asciiTheme="minorHAnsi" w:hAnsiTheme="minorHAnsi" w:cstheme="minorHAnsi"/>
+        </w:rPr>
+        <w:t>GraphQL</w:t>
+      </w:r>
+      <w:proofErr w:type="spellEnd"/>
+      <w:r>
+        <w:rPr>
+          <w:rFonts w:asciiTheme="minorHAnsi" w:hAnsiTheme="minorHAnsi" w:cstheme="minorHAnsi"/>
+        </w:rPr>
+        <w:t xml:space="preserve"> server with a connected database</w:t>
       </w:r>
     </w:p>
     <w:p>
@@ -3199,11 +3420,33 @@
           <w:rFonts w:asciiTheme="minorHAnsi" w:hAnsiTheme="minorHAnsi" w:cstheme="minorHAnsi"/>
         </w:rPr>
       </w:pPr>
-      <w:r>
-        <w:rPr>
-          <w:rFonts w:asciiTheme="minorHAnsi" w:hAnsiTheme="minorHAnsi" w:cstheme="minorHAnsi"/>
-        </w:rPr>
-        <w:t>GraphQL server to integrate integrate existing system</w:t>
+      <w:proofErr w:type="spellStart"/>
+      <w:r>
+        <w:rPr>
+          <w:rFonts w:asciiTheme="minorHAnsi" w:hAnsiTheme="minorHAnsi" w:cstheme="minorHAnsi"/>
+        </w:rPr>
+        <w:t>GraphQL</w:t>
+      </w:r>
+      <w:proofErr w:type="spellEnd"/>
+      <w:r>
+        <w:rPr>
+          <w:rFonts w:asciiTheme="minorHAnsi" w:hAnsiTheme="minorHAnsi" w:cstheme="minorHAnsi"/>
+        </w:rPr>
+        <w:t xml:space="preserve"> server to integrate </w:t>
+      </w:r>
+      <w:proofErr w:type="spellStart"/>
+      <w:r>
+        <w:rPr>
+          <w:rFonts w:asciiTheme="minorHAnsi" w:hAnsiTheme="minorHAnsi" w:cstheme="minorHAnsi"/>
+        </w:rPr>
+        <w:t>integrate</w:t>
+      </w:r>
+      <w:proofErr w:type="spellEnd"/>
+      <w:r>
+        <w:rPr>
+          <w:rFonts w:asciiTheme="minorHAnsi" w:hAnsiTheme="minorHAnsi" w:cstheme="minorHAnsi"/>
+        </w:rPr>
+        <w:t xml:space="preserve"> existing system</w:t>
       </w:r>
     </w:p>
     <w:p>
@@ -3250,12 +3493,14 @@
           <w:rFonts w:asciiTheme="minorHAnsi" w:hAnsiTheme="minorHAnsi" w:cstheme="minorHAnsi"/>
         </w:rPr>
       </w:pPr>
+      <w:proofErr w:type="spellStart"/>
       <w:r>
         <w:rPr>
           <w:rFonts w:asciiTheme="minorHAnsi" w:hAnsiTheme="minorHAnsi" w:cstheme="minorHAnsi"/>
         </w:rPr>
         <w:t>Bcrypt</w:t>
       </w:r>
+      <w:proofErr w:type="spellEnd"/>
     </w:p>
     <w:p>
       <w:pPr>
@@ -3279,8 +3524,20 @@
           <w:bdr w:val="none" w:sz="0" w:space="0" w:color="auto" w:frame="1"/>
         </w:rPr>
         <w:tab/>
+      </w:r>
+      <w:proofErr w:type="spellStart"/>
+      <w:r>
+        <w:rPr>
+          <w:rStyle w:val="token"/>
+          <w:rFonts w:asciiTheme="minorHAnsi" w:hAnsiTheme="minorHAnsi" w:cstheme="minorHAnsi"/>
+          <w:b/>
+          <w:bCs/>
+          <w:color w:val="9A050F"/>
+          <w:bdr w:val="none" w:sz="0" w:space="0" w:color="auto" w:frame="1"/>
+        </w:rPr>
         <w:t>npm</w:t>
       </w:r>
+      <w:proofErr w:type="spellEnd"/>
       <w:r>
         <w:rPr>
           <w:rStyle w:val="HTMLCode"/>
@@ -3308,8 +3565,39 @@
           <w:color w:val="393A34"/>
           <w:bdr w:val="none" w:sz="0" w:space="0" w:color="auto" w:frame="1"/>
         </w:rPr>
-        <w:t xml:space="preserve"> jsonwebtoken bcryptjs</w:t>
-      </w:r>
+        <w:t xml:space="preserve"> </w:t>
+      </w:r>
+      <w:proofErr w:type="spellStart"/>
+      <w:r>
+        <w:rPr>
+          <w:rStyle w:val="HTMLCode"/>
+          <w:rFonts w:asciiTheme="minorHAnsi" w:hAnsiTheme="minorHAnsi" w:cstheme="minorHAnsi"/>
+          <w:color w:val="393A34"/>
+          <w:bdr w:val="none" w:sz="0" w:space="0" w:color="auto" w:frame="1"/>
+        </w:rPr>
+        <w:t>jsonwebtoken</w:t>
+      </w:r>
+      <w:proofErr w:type="spellEnd"/>
+      <w:r>
+        <w:rPr>
+          <w:rStyle w:val="HTMLCode"/>
+          <w:rFonts w:asciiTheme="minorHAnsi" w:hAnsiTheme="minorHAnsi" w:cstheme="minorHAnsi"/>
+          <w:color w:val="393A34"/>
+          <w:bdr w:val="none" w:sz="0" w:space="0" w:color="auto" w:frame="1"/>
+        </w:rPr>
+        <w:t xml:space="preserve"> </w:t>
+      </w:r>
+      <w:proofErr w:type="spellStart"/>
+      <w:r>
+        <w:rPr>
+          <w:rStyle w:val="HTMLCode"/>
+          <w:rFonts w:asciiTheme="minorHAnsi" w:hAnsiTheme="minorHAnsi" w:cstheme="minorHAnsi"/>
+          <w:color w:val="393A34"/>
+          <w:bdr w:val="none" w:sz="0" w:space="0" w:color="auto" w:frame="1"/>
+        </w:rPr>
+        <w:t>bcryptjs</w:t>
+      </w:r>
+      <w:proofErr w:type="spellEnd"/>
     </w:p>
     <w:p>
       <w:pPr>
@@ -3375,7 +3663,27 @@
           <w:color w:val="393A34"/>
           <w:bdr w:val="none" w:sz="0" w:space="0" w:color="auto" w:frame="1"/>
         </w:rPr>
-        <w:t>node src/index.js</w:t>
+        <w:t xml:space="preserve">node </w:t>
+      </w:r>
+      <w:proofErr w:type="spellStart"/>
+      <w:r>
+        <w:rPr>
+          <w:rStyle w:val="HTMLCode"/>
+          <w:rFonts w:asciiTheme="minorHAnsi" w:hAnsiTheme="minorHAnsi" w:cstheme="minorHAnsi"/>
+          <w:color w:val="393A34"/>
+          <w:bdr w:val="none" w:sz="0" w:space="0" w:color="auto" w:frame="1"/>
+        </w:rPr>
+        <w:t>src</w:t>
+      </w:r>
+      <w:proofErr w:type="spellEnd"/>
+      <w:r>
+        <w:rPr>
+          <w:rStyle w:val="HTMLCode"/>
+          <w:rFonts w:asciiTheme="minorHAnsi" w:hAnsiTheme="minorHAnsi" w:cstheme="minorHAnsi"/>
+          <w:color w:val="393A34"/>
+          <w:bdr w:val="none" w:sz="0" w:space="0" w:color="auto" w:frame="1"/>
+        </w:rPr>
+        <w:t>/index.js</w:t>
       </w:r>
     </w:p>
     <w:p>
@@ -3421,6 +3729,7 @@
           <w:szCs w:val="23"/>
         </w:rPr>
       </w:pPr>
+      <w:proofErr w:type="spellStart"/>
       <w:r>
         <w:rPr>
           <w:rStyle w:val="HTMLCode"/>
@@ -3428,7 +3737,37 @@
           <w:color w:val="393A34"/>
           <w:bdr w:val="none" w:sz="0" w:space="0" w:color="auto" w:frame="1"/>
         </w:rPr>
-        <w:t>npx prisma studio</w:t>
+        <w:t>npx</w:t>
+      </w:r>
+      <w:proofErr w:type="spellEnd"/>
+      <w:r>
+        <w:rPr>
+          <w:rStyle w:val="HTMLCode"/>
+          <w:rFonts w:asciiTheme="minorHAnsi" w:hAnsiTheme="minorHAnsi" w:cstheme="minorHAnsi"/>
+          <w:color w:val="393A34"/>
+          <w:bdr w:val="none" w:sz="0" w:space="0" w:color="auto" w:frame="1"/>
+        </w:rPr>
+        <w:t xml:space="preserve"> </w:t>
+      </w:r>
+      <w:proofErr w:type="spellStart"/>
+      <w:r>
+        <w:rPr>
+          <w:rStyle w:val="HTMLCode"/>
+          <w:rFonts w:asciiTheme="minorHAnsi" w:hAnsiTheme="minorHAnsi" w:cstheme="minorHAnsi"/>
+          <w:color w:val="393A34"/>
+          <w:bdr w:val="none" w:sz="0" w:space="0" w:color="auto" w:frame="1"/>
+        </w:rPr>
+        <w:t>prisma</w:t>
+      </w:r>
+      <w:proofErr w:type="spellEnd"/>
+      <w:r>
+        <w:rPr>
+          <w:rStyle w:val="HTMLCode"/>
+          <w:rFonts w:asciiTheme="minorHAnsi" w:hAnsiTheme="minorHAnsi" w:cstheme="minorHAnsi"/>
+          <w:color w:val="393A34"/>
+          <w:bdr w:val="none" w:sz="0" w:space="0" w:color="auto" w:frame="1"/>
+        </w:rPr>
+        <w:t xml:space="preserve"> studio</w:t>
       </w:r>
     </w:p>
     <w:p>
@@ -3463,7 +3802,25 @@
           <w:b/>
           <w:bCs/>
         </w:rPr>
-        <w:t xml:space="preserve"> prisma + Apollo +</w:t>
+        <w:t xml:space="preserve"> </w:t>
+      </w:r>
+      <w:proofErr w:type="spellStart"/>
+      <w:r>
+        <w:rPr>
+          <w:rFonts w:asciiTheme="minorHAnsi" w:hAnsiTheme="minorHAnsi" w:cstheme="minorHAnsi"/>
+          <w:b/>
+          <w:bCs/>
+        </w:rPr>
+        <w:t>prisma</w:t>
+      </w:r>
+      <w:proofErr w:type="spellEnd"/>
+      <w:r>
+        <w:rPr>
+          <w:rFonts w:asciiTheme="minorHAnsi" w:hAnsiTheme="minorHAnsi" w:cstheme="minorHAnsi"/>
+          <w:b/>
+          <w:bCs/>
+        </w:rPr>
+        <w:t xml:space="preserve"> + Apollo +</w:t>
       </w:r>
       <w:r>
         <w:rPr>
@@ -3493,6 +3850,7 @@
           <w:szCs w:val="23"/>
         </w:rPr>
       </w:pPr>
+      <w:proofErr w:type="spellStart"/>
       <w:r>
         <w:rPr>
           <w:rStyle w:val="token"/>
@@ -3504,6 +3862,7 @@
         </w:rPr>
         <w:t>npm</w:t>
       </w:r>
+      <w:proofErr w:type="spellEnd"/>
       <w:r>
         <w:rPr>
           <w:rStyle w:val="HTMLCode"/>
@@ -3563,6 +3922,7 @@
           <w:szCs w:val="23"/>
         </w:rPr>
       </w:pPr>
+      <w:proofErr w:type="spellStart"/>
       <w:r>
         <w:rPr>
           <w:rFonts w:asciiTheme="minorHAnsi" w:hAnsiTheme="minorHAnsi" w:cstheme="minorHAnsi"/>
@@ -3575,6 +3935,7 @@
         </w:rPr>
         <w:t>npm</w:t>
       </w:r>
+      <w:proofErr w:type="spellEnd"/>
       <w:r>
         <w:rPr>
           <w:rFonts w:asciiTheme="minorHAnsi" w:hAnsiTheme="minorHAnsi" w:cstheme="minorHAnsi"/>
@@ -3627,6 +3988,7 @@
           <w:szCs w:val="23"/>
         </w:rPr>
       </w:pPr>
+      <w:proofErr w:type="spellStart"/>
       <w:r>
         <w:rPr>
           <w:rStyle w:val="HTMLCode"/>
@@ -3634,8 +3996,49 @@
           <w:color w:val="393A34"/>
           <w:bdr w:val="none" w:sz="0" w:space="0" w:color="auto" w:frame="1"/>
         </w:rPr>
-        <w:t>npx prisma init</w:t>
-      </w:r>
+        <w:t>npx</w:t>
+      </w:r>
+      <w:proofErr w:type="spellEnd"/>
+      <w:r>
+        <w:rPr>
+          <w:rStyle w:val="HTMLCode"/>
+          <w:rFonts w:asciiTheme="minorHAnsi" w:hAnsiTheme="minorHAnsi" w:cstheme="minorHAnsi"/>
+          <w:color w:val="393A34"/>
+          <w:bdr w:val="none" w:sz="0" w:space="0" w:color="auto" w:frame="1"/>
+        </w:rPr>
+        <w:t xml:space="preserve"> </w:t>
+      </w:r>
+      <w:proofErr w:type="spellStart"/>
+      <w:r>
+        <w:rPr>
+          <w:rStyle w:val="HTMLCode"/>
+          <w:rFonts w:asciiTheme="minorHAnsi" w:hAnsiTheme="minorHAnsi" w:cstheme="minorHAnsi"/>
+          <w:color w:val="393A34"/>
+          <w:bdr w:val="none" w:sz="0" w:space="0" w:color="auto" w:frame="1"/>
+        </w:rPr>
+        <w:t>prisma</w:t>
+      </w:r>
+      <w:proofErr w:type="spellEnd"/>
+      <w:r>
+        <w:rPr>
+          <w:rStyle w:val="HTMLCode"/>
+          <w:rFonts w:asciiTheme="minorHAnsi" w:hAnsiTheme="minorHAnsi" w:cstheme="minorHAnsi"/>
+          <w:color w:val="393A34"/>
+          <w:bdr w:val="none" w:sz="0" w:space="0" w:color="auto" w:frame="1"/>
+        </w:rPr>
+        <w:t xml:space="preserve"> </w:t>
+      </w:r>
+      <w:proofErr w:type="spellStart"/>
+      <w:r>
+        <w:rPr>
+          <w:rStyle w:val="HTMLCode"/>
+          <w:rFonts w:asciiTheme="minorHAnsi" w:hAnsiTheme="minorHAnsi" w:cstheme="minorHAnsi"/>
+          <w:color w:val="393A34"/>
+          <w:bdr w:val="none" w:sz="0" w:space="0" w:color="auto" w:frame="1"/>
+        </w:rPr>
+        <w:t>init</w:t>
+      </w:r>
+      <w:proofErr w:type="spellEnd"/>
     </w:p>
     <w:p>
       <w:pPr>
@@ -3975,6 +4378,7 @@
           <w:bdr w:val="none" w:sz="0" w:space="0" w:color="auto" w:frame="1"/>
         </w:rPr>
       </w:pPr>
+      <w:proofErr w:type="spellStart"/>
       <w:r>
         <w:rPr>
           <w:rStyle w:val="HTMLCode"/>
@@ -3982,7 +4386,37 @@
           <w:color w:val="393A34"/>
           <w:bdr w:val="none" w:sz="0" w:space="0" w:color="auto" w:frame="1"/>
         </w:rPr>
-        <w:t xml:space="preserve">npx prisma migrate dev --name </w:t>
+        <w:t>npx</w:t>
+      </w:r>
+      <w:proofErr w:type="spellEnd"/>
+      <w:r>
+        <w:rPr>
+          <w:rStyle w:val="HTMLCode"/>
+          <w:rFonts w:asciiTheme="minorHAnsi" w:hAnsiTheme="minorHAnsi" w:cstheme="minorHAnsi"/>
+          <w:color w:val="393A34"/>
+          <w:bdr w:val="none" w:sz="0" w:space="0" w:color="auto" w:frame="1"/>
+        </w:rPr>
+        <w:t xml:space="preserve"> </w:t>
+      </w:r>
+      <w:proofErr w:type="spellStart"/>
+      <w:r>
+        <w:rPr>
+          <w:rStyle w:val="HTMLCode"/>
+          <w:rFonts w:asciiTheme="minorHAnsi" w:hAnsiTheme="minorHAnsi" w:cstheme="minorHAnsi"/>
+          <w:color w:val="393A34"/>
+          <w:bdr w:val="none" w:sz="0" w:space="0" w:color="auto" w:frame="1"/>
+        </w:rPr>
+        <w:t>prisma</w:t>
+      </w:r>
+      <w:proofErr w:type="spellEnd"/>
+      <w:r>
+        <w:rPr>
+          <w:rStyle w:val="HTMLCode"/>
+          <w:rFonts w:asciiTheme="minorHAnsi" w:hAnsiTheme="minorHAnsi" w:cstheme="minorHAnsi"/>
+          <w:color w:val="393A34"/>
+          <w:bdr w:val="none" w:sz="0" w:space="0" w:color="auto" w:frame="1"/>
+        </w:rPr>
+        <w:t xml:space="preserve"> migrate dev --name </w:t>
       </w:r>
       <w:r>
         <w:rPr>
@@ -4140,6 +4574,7 @@
           <w:szCs w:val="23"/>
         </w:rPr>
       </w:pPr>
+      <w:proofErr w:type="spellStart"/>
       <w:r>
         <w:rPr>
           <w:rStyle w:val="HTMLCode"/>
@@ -4147,7 +4582,37 @@
           <w:color w:val="393A34"/>
           <w:bdr w:val="none" w:sz="0" w:space="0" w:color="auto" w:frame="1"/>
         </w:rPr>
-        <w:t>npx prisma generate</w:t>
+        <w:t>npx</w:t>
+      </w:r>
+      <w:proofErr w:type="spellEnd"/>
+      <w:r>
+        <w:rPr>
+          <w:rStyle w:val="HTMLCode"/>
+          <w:rFonts w:asciiTheme="minorHAnsi" w:hAnsiTheme="minorHAnsi" w:cstheme="minorHAnsi"/>
+          <w:color w:val="393A34"/>
+          <w:bdr w:val="none" w:sz="0" w:space="0" w:color="auto" w:frame="1"/>
+        </w:rPr>
+        <w:t xml:space="preserve"> </w:t>
+      </w:r>
+      <w:proofErr w:type="spellStart"/>
+      <w:r>
+        <w:rPr>
+          <w:rStyle w:val="HTMLCode"/>
+          <w:rFonts w:asciiTheme="minorHAnsi" w:hAnsiTheme="minorHAnsi" w:cstheme="minorHAnsi"/>
+          <w:color w:val="393A34"/>
+          <w:bdr w:val="none" w:sz="0" w:space="0" w:color="auto" w:frame="1"/>
+        </w:rPr>
+        <w:t>prisma</w:t>
+      </w:r>
+      <w:proofErr w:type="spellEnd"/>
+      <w:r>
+        <w:rPr>
+          <w:rStyle w:val="HTMLCode"/>
+          <w:rFonts w:asciiTheme="minorHAnsi" w:hAnsiTheme="minorHAnsi" w:cstheme="minorHAnsi"/>
+          <w:color w:val="393A34"/>
+          <w:bdr w:val="none" w:sz="0" w:space="0" w:color="auto" w:frame="1"/>
+        </w:rPr>
+        <w:t xml:space="preserve"> generate</w:t>
       </w:r>
     </w:p>
     <w:p>
@@ -4185,7 +4650,27 @@
           <w:bCs/>
           <w:bdr w:val="none" w:sz="0" w:space="0" w:color="auto" w:frame="1"/>
         </w:rPr>
-        <w:t>Extending the GraphQL schema</w:t>
+        <w:t xml:space="preserve">Extending the </w:t>
+      </w:r>
+      <w:proofErr w:type="spellStart"/>
+      <w:r>
+        <w:rPr>
+          <w:rFonts w:asciiTheme="minorHAnsi" w:hAnsiTheme="minorHAnsi" w:cstheme="minorHAnsi"/>
+          <w:b/>
+          <w:bCs/>
+          <w:bdr w:val="none" w:sz="0" w:space="0" w:color="auto" w:frame="1"/>
+        </w:rPr>
+        <w:t>GraphQL</w:t>
+      </w:r>
+      <w:proofErr w:type="spellEnd"/>
+      <w:r>
+        <w:rPr>
+          <w:rFonts w:asciiTheme="minorHAnsi" w:hAnsiTheme="minorHAnsi" w:cstheme="minorHAnsi"/>
+          <w:b/>
+          <w:bCs/>
+          <w:bdr w:val="none" w:sz="0" w:space="0" w:color="auto" w:frame="1"/>
+        </w:rPr>
+        <w:t xml:space="preserve"> schema</w:t>
       </w:r>
     </w:p>
     <w:p>
@@ -4463,7 +4948,29 @@
           <w:sz w:val="30"/>
           <w:szCs w:val="30"/>
         </w:rPr>
-        <w:t>Realtime graphQL Subscriptions</w:t>
+        <w:t xml:space="preserve">Realtime </w:t>
+      </w:r>
+      <w:proofErr w:type="spellStart"/>
+      <w:r>
+        <w:rPr>
+          <w:rFonts w:asciiTheme="minorHAnsi" w:hAnsiTheme="minorHAnsi" w:cstheme="minorHAnsi"/>
+          <w:b/>
+          <w:bCs/>
+          <w:sz w:val="30"/>
+          <w:szCs w:val="30"/>
+        </w:rPr>
+        <w:t>graphQL</w:t>
+      </w:r>
+      <w:proofErr w:type="spellEnd"/>
+      <w:r>
+        <w:rPr>
+          <w:rFonts w:asciiTheme="minorHAnsi" w:hAnsiTheme="minorHAnsi" w:cstheme="minorHAnsi"/>
+          <w:b/>
+          <w:bCs/>
+          <w:sz w:val="30"/>
+          <w:szCs w:val="30"/>
+        </w:rPr>
+        <w:t xml:space="preserve"> Subscriptions</w:t>
       </w:r>
     </w:p>
     <w:p>
@@ -4492,7 +4999,23 @@
           <w:rFonts w:ascii="Arial" w:hAnsi="Arial" w:cs="Arial"/>
           <w:bdr w:val="none" w:sz="0" w:space="0" w:color="auto" w:frame="1"/>
         </w:rPr>
-        <w:t> The goal is to implement two subscriptions to be exposed by your GraphQL server:</w:t>
+        <w:t xml:space="preserve"> The goal is to implement two subscriptions to be exposed by your </w:t>
+      </w:r>
+      <w:proofErr w:type="spellStart"/>
+      <w:r>
+        <w:rPr>
+          <w:rFonts w:ascii="Arial" w:hAnsi="Arial" w:cs="Arial"/>
+          <w:bdr w:val="none" w:sz="0" w:space="0" w:color="auto" w:frame="1"/>
+        </w:rPr>
+        <w:t>GraphQL</w:t>
+      </w:r>
+      <w:proofErr w:type="spellEnd"/>
+      <w:r>
+        <w:rPr>
+          <w:rFonts w:ascii="Arial" w:hAnsi="Arial" w:cs="Arial"/>
+          <w:bdr w:val="none" w:sz="0" w:space="0" w:color="auto" w:frame="1"/>
+        </w:rPr>
+        <w:t xml:space="preserve"> server:</w:t>
       </w:r>
     </w:p>
     <w:p>
@@ -4511,7 +5034,39 @@
           <w:rFonts w:ascii="Arial" w:hAnsi="Arial" w:cs="Arial"/>
           <w:bdr w:val="none" w:sz="0" w:space="0" w:color="auto" w:frame="1"/>
         </w:rPr>
-        <w:t>Send realtime updates to subscribed clients when a new </w:t>
+        <w:t xml:space="preserve">Send </w:t>
+      </w:r>
+      <w:proofErr w:type="spellStart"/>
+      <w:r>
+        <w:rPr>
+          <w:rFonts w:ascii="Arial" w:hAnsi="Arial" w:cs="Arial"/>
+          <w:bdr w:val="none" w:sz="0" w:space="0" w:color="auto" w:frame="1"/>
+        </w:rPr>
+        <w:t>realtime</w:t>
+      </w:r>
+      <w:proofErr w:type="spellEnd"/>
+      <w:r>
+        <w:rPr>
+          <w:rFonts w:ascii="Arial" w:hAnsi="Arial" w:cs="Arial"/>
+          <w:bdr w:val="none" w:sz="0" w:space="0" w:color="auto" w:frame="1"/>
+        </w:rPr>
+        <w:t xml:space="preserve"> updates to </w:t>
+      </w:r>
+      <w:proofErr w:type="gramStart"/>
+      <w:r>
+        <w:rPr>
+          <w:rFonts w:ascii="Arial" w:hAnsi="Arial" w:cs="Arial"/>
+          <w:bdr w:val="none" w:sz="0" w:space="0" w:color="auto" w:frame="1"/>
+        </w:rPr>
+        <w:t>subscribed</w:t>
+      </w:r>
+      <w:proofErr w:type="gramEnd"/>
+      <w:r>
+        <w:rPr>
+          <w:rFonts w:ascii="Arial" w:hAnsi="Arial" w:cs="Arial"/>
+          <w:bdr w:val="none" w:sz="0" w:space="0" w:color="auto" w:frame="1"/>
+        </w:rPr>
+        <w:t xml:space="preserve"> clients when a new </w:t>
       </w:r>
       <w:r>
         <w:rPr>
@@ -4556,7 +5111,39 @@
           <w:rFonts w:ascii="Arial" w:hAnsi="Arial" w:cs="Arial"/>
           <w:bdr w:val="none" w:sz="0" w:space="0" w:color="auto" w:frame="1"/>
         </w:rPr>
-        <w:t>Send realtime updates to subscribed clients when an existing </w:t>
+        <w:t xml:space="preserve">Send </w:t>
+      </w:r>
+      <w:proofErr w:type="spellStart"/>
+      <w:r>
+        <w:rPr>
+          <w:rFonts w:ascii="Arial" w:hAnsi="Arial" w:cs="Arial"/>
+          <w:bdr w:val="none" w:sz="0" w:space="0" w:color="auto" w:frame="1"/>
+        </w:rPr>
+        <w:t>realtime</w:t>
+      </w:r>
+      <w:proofErr w:type="spellEnd"/>
+      <w:r>
+        <w:rPr>
+          <w:rFonts w:ascii="Arial" w:hAnsi="Arial" w:cs="Arial"/>
+          <w:bdr w:val="none" w:sz="0" w:space="0" w:color="auto" w:frame="1"/>
+        </w:rPr>
+        <w:t xml:space="preserve"> updates to </w:t>
+      </w:r>
+      <w:proofErr w:type="gramStart"/>
+      <w:r>
+        <w:rPr>
+          <w:rFonts w:ascii="Arial" w:hAnsi="Arial" w:cs="Arial"/>
+          <w:bdr w:val="none" w:sz="0" w:space="0" w:color="auto" w:frame="1"/>
+        </w:rPr>
+        <w:t>subscribed</w:t>
+      </w:r>
+      <w:proofErr w:type="gramEnd"/>
+      <w:r>
+        <w:rPr>
+          <w:rFonts w:ascii="Arial" w:hAnsi="Arial" w:cs="Arial"/>
+          <w:bdr w:val="none" w:sz="0" w:space="0" w:color="auto" w:frame="1"/>
+        </w:rPr>
+        <w:t xml:space="preserve"> clients when an existing </w:t>
       </w:r>
       <w:r>
         <w:rPr>
@@ -4625,7 +5212,29 @@
           <w:sz w:val="30"/>
           <w:szCs w:val="30"/>
         </w:rPr>
-        <w:t>What are GraphQL Subscriptions?</w:t>
+        <w:t xml:space="preserve">What are </w:t>
+      </w:r>
+      <w:proofErr w:type="spellStart"/>
+      <w:r>
+        <w:rPr>
+          <w:rFonts w:cstheme="minorHAnsi"/>
+          <w:b/>
+          <w:bCs/>
+          <w:sz w:val="30"/>
+          <w:szCs w:val="30"/>
+        </w:rPr>
+        <w:t>GraphQL</w:t>
+      </w:r>
+      <w:proofErr w:type="spellEnd"/>
+      <w:r>
+        <w:rPr>
+          <w:rFonts w:cstheme="minorHAnsi"/>
+          <w:b/>
+          <w:bCs/>
+          <w:sz w:val="30"/>
+          <w:szCs w:val="30"/>
+        </w:rPr>
+        <w:t xml:space="preserve"> Subscriptions?</w:t>
       </w:r>
     </w:p>
     <w:p>
@@ -4642,7 +5251,23 @@
           <w:bdr w:val="none" w:sz="0" w:space="0" w:color="auto" w:frame="1"/>
         </w:rPr>
         <w:lastRenderedPageBreak/>
-        <w:t>Subscriptions are a GraphQL feature that allows a server to send data to its clients when a specific </w:t>
+        <w:t xml:space="preserve">Subscriptions are a </w:t>
+      </w:r>
+      <w:proofErr w:type="spellStart"/>
+      <w:r>
+        <w:rPr>
+          <w:rFonts w:ascii="Arial" w:hAnsi="Arial" w:cs="Arial"/>
+          <w:bdr w:val="none" w:sz="0" w:space="0" w:color="auto" w:frame="1"/>
+        </w:rPr>
+        <w:t>GraphQL</w:t>
+      </w:r>
+      <w:proofErr w:type="spellEnd"/>
+      <w:r>
+        <w:rPr>
+          <w:rFonts w:ascii="Arial" w:hAnsi="Arial" w:cs="Arial"/>
+          <w:bdr w:val="none" w:sz="0" w:space="0" w:color="auto" w:frame="1"/>
+        </w:rPr>
+        <w:t xml:space="preserve"> feature that allows a server to send data to its clients when a specific </w:t>
       </w:r>
       <w:r>
         <w:rPr>
@@ -4676,17 +5301,29 @@
         </w:rPr>
         <w:t>Subscriptions are usually implemented with </w:t>
       </w:r>
-      <w:hyperlink r:id="rId29" w:tgtFrame="_blank" w:history="1">
-        <w:r>
-          <w:rPr>
-            <w:rFonts w:ascii="Arial" w:hAnsi="Arial" w:cs="Arial"/>
-            <w:color w:val="2A7ED2"/>
-            <w:u w:val="single"/>
-            <w:bdr w:val="none" w:sz="0" w:space="0" w:color="auto" w:frame="1"/>
-          </w:rPr>
-          <w:t>WebSockets</w:t>
-        </w:r>
-      </w:hyperlink>
+      <w:proofErr w:type="spellStart"/>
+      <w:r>
+        <w:fldChar w:fldCharType="begin"/>
+      </w:r>
+      <w:r>
+        <w:instrText xml:space="preserve"> HYPERLINK "https://en.wikipedia.org/wiki/WebSocket" \t "_blank" </w:instrText>
+      </w:r>
+      <w:r>
+        <w:fldChar w:fldCharType="separate"/>
+      </w:r>
+      <w:r>
+        <w:rPr>
+          <w:rFonts w:ascii="Arial" w:hAnsi="Arial" w:cs="Arial"/>
+          <w:color w:val="2A7ED2"/>
+          <w:u w:val="single"/>
+          <w:bdr w:val="none" w:sz="0" w:space="0" w:color="auto" w:frame="1"/>
+        </w:rPr>
+        <w:t>WebSockets</w:t>
+      </w:r>
+      <w:proofErr w:type="spellEnd"/>
+      <w:r>
+        <w:fldChar w:fldCharType="end"/>
+      </w:r>
       <w:r>
         <w:rPr>
           <w:rFonts w:ascii="Arial" w:hAnsi="Arial" w:cs="Arial"/>
@@ -4721,7 +5358,29 @@
           <w:sz w:val="30"/>
           <w:szCs w:val="30"/>
         </w:rPr>
-        <w:t>Implementing GraphQL subscriptions</w:t>
+        <w:t xml:space="preserve">Implementing </w:t>
+      </w:r>
+      <w:proofErr w:type="spellStart"/>
+      <w:r>
+        <w:rPr>
+          <w:rFonts w:cstheme="minorHAnsi"/>
+          <w:b/>
+          <w:bCs/>
+          <w:sz w:val="30"/>
+          <w:szCs w:val="30"/>
+        </w:rPr>
+        <w:t>GraphQL</w:t>
+      </w:r>
+      <w:proofErr w:type="spellEnd"/>
+      <w:r>
+        <w:rPr>
+          <w:rFonts w:cstheme="minorHAnsi"/>
+          <w:b/>
+          <w:bCs/>
+          <w:sz w:val="30"/>
+          <w:szCs w:val="30"/>
+        </w:rPr>
+        <w:t xml:space="preserve"> subscriptions</w:t>
       </w:r>
     </w:p>
     <w:p>
@@ -4746,6 +5405,7 @@
         </w:rPr>
         <w:t> using </w:t>
       </w:r>
+      <w:proofErr w:type="spellStart"/>
       <w:r>
         <w:rPr>
           <w:rFonts w:ascii="Courier New" w:hAnsi="Courier New" w:cs="Courier New"/>
@@ -4756,6 +5416,7 @@
         </w:rPr>
         <w:t>PubSub</w:t>
       </w:r>
+      <w:proofErr w:type="spellEnd"/>
       <w:r>
         <w:rPr>
           <w:rFonts w:ascii="Arial" w:hAnsi="Arial" w:cs="Arial"/>
@@ -4846,7 +5507,7 @@
                     <pic:cNvPicPr/>
                   </pic:nvPicPr>
                   <pic:blipFill>
-                    <a:blip r:embed="rId30"/>
+                    <a:blip r:embed="rId29"/>
                     <a:stretch>
                       <a:fillRect/>
                     </a:stretch>
@@ -5078,7 +5739,7 @@
                     <pic:cNvPicPr/>
                   </pic:nvPicPr>
                   <pic:blipFill>
-                    <a:blip r:embed="rId31"/>
+                    <a:blip r:embed="rId30"/>
                     <a:stretch>
                       <a:fillRect/>
                     </a:stretch>
@@ -5136,8 +5797,17 @@
           <w:bdr w:val="none" w:sz="0" w:space="0" w:color="auto" w:frame="1"/>
         </w:rPr>
         <w:lastRenderedPageBreak/>
-        <w:t>In prisma</w:t>
-      </w:r>
+        <w:t xml:space="preserve">In </w:t>
+      </w:r>
+      <w:proofErr w:type="spellStart"/>
+      <w:r>
+        <w:rPr>
+          <w:rFonts w:ascii="Arial" w:hAnsi="Arial" w:cs="Arial"/>
+          <w:bdr w:val="none" w:sz="0" w:space="0" w:color="auto" w:frame="1"/>
+        </w:rPr>
+        <w:t>prisma</w:t>
+      </w:r>
+      <w:proofErr w:type="spellEnd"/>
       <w:r>
         <w:rPr>
           <w:rFonts w:ascii="Arial" w:hAnsi="Arial" w:cs="Arial"/>
@@ -5188,7 +5858,7 @@
                     <pic:cNvPicPr/>
                   </pic:nvPicPr>
                   <pic:blipFill>
-                    <a:blip r:embed="rId32"/>
+                    <a:blip r:embed="rId31"/>
                     <a:stretch>
                       <a:fillRect/>
                     </a:stretch>
@@ -5265,8 +5935,16 @@
         <w:rPr>
           <w:rFonts w:asciiTheme="minorHAnsi" w:hAnsiTheme="minorHAnsi" w:cstheme="minorHAnsi"/>
         </w:rPr>
-        <w:t>&lt;&gt; &lt;/&gt; means React.Fragment</w:t>
-      </w:r>
+        <w:t xml:space="preserve">&lt;&gt; &lt;/&gt; means </w:t>
+      </w:r>
+      <w:proofErr w:type="spellStart"/>
+      <w:r>
+        <w:rPr>
+          <w:rFonts w:asciiTheme="minorHAnsi" w:hAnsiTheme="minorHAnsi" w:cstheme="minorHAnsi"/>
+        </w:rPr>
+        <w:t>React.Fragment</w:t>
+      </w:r>
+      <w:proofErr w:type="spellEnd"/>
     </w:p>
     <w:p/>
     <w:p/>
@@ -5351,7 +6029,7 @@
                     <pic:cNvPicPr/>
                   </pic:nvPicPr>
                   <pic:blipFill>
-                    <a:blip r:embed="rId33"/>
+                    <a:blip r:embed="rId32"/>
                     <a:stretch>
                       <a:fillRect/>
                     </a:stretch>
@@ -5392,11 +6070,19 @@
           <w:rFonts w:ascii="Calibri" w:hAnsi="Calibri" w:cs="Calibri"/>
         </w:rPr>
       </w:pPr>
+      <w:proofErr w:type="spellStart"/>
       <w:r>
         <w:rPr>
           <w:rFonts w:ascii="Calibri" w:hAnsi="Calibri" w:cs="Calibri"/>
         </w:rPr>
-        <w:t xml:space="preserve">Oncomplete </w:t>
+        <w:t>Oncomplete</w:t>
+      </w:r>
+      <w:proofErr w:type="spellEnd"/>
+      <w:r>
+        <w:rPr>
+          <w:rFonts w:ascii="Calibri" w:hAnsi="Calibri" w:cs="Calibri"/>
+        </w:rPr>
+        <w:t xml:space="preserve"> </w:t>
       </w:r>
       <w:r>
         <w:rPr>
@@ -5445,7 +6131,7 @@
                     <pic:cNvPicPr/>
                   </pic:nvPicPr>
                   <pic:blipFill>
-                    <a:blip r:embed="rId34"/>
+                    <a:blip r:embed="rId33"/>
                     <a:stretch>
                       <a:fillRect/>
                     </a:stretch>
@@ -5618,8 +6304,391 @@
           <w:color w:val="393A34"/>
           <w:bdr w:val="none" w:sz="0" w:space="0" w:color="auto" w:frame="1"/>
         </w:rPr>
-        <w:t>yarn add subscriptions-transport-ws</w:t>
-      </w:r>
+        <w:t>yarn add subscriptions-transport-</w:t>
+      </w:r>
+      <w:proofErr w:type="spellStart"/>
+      <w:r>
+        <w:rPr>
+          <w:rStyle w:val="HTMLCode"/>
+          <w:color w:val="393A34"/>
+          <w:bdr w:val="none" w:sz="0" w:space="0" w:color="auto" w:frame="1"/>
+        </w:rPr>
+        <w:t>ws</w:t>
+      </w:r>
+      <w:proofErr w:type="spellEnd"/>
+    </w:p>
+    <w:p>
+      <w:pPr>
+        <w:rPr>
+          <w:rFonts w:asciiTheme="minorHAnsi" w:hAnsiTheme="minorHAnsi" w:cstheme="minorHAnsi"/>
+        </w:rPr>
+      </w:pPr>
+    </w:p>
+    <w:p>
+      <w:pPr>
+        <w:rPr>
+          <w:rFonts w:asciiTheme="minorHAnsi" w:hAnsiTheme="minorHAnsi" w:cstheme="minorHAnsi"/>
+        </w:rPr>
+      </w:pPr>
+    </w:p>
+    <w:p>
+      <w:pPr>
+        <w:pStyle w:val="HTMLPreformatted"/>
+        <w:spacing w:line="288" w:lineRule="atLeast"/>
+        <w:textAlignment w:val="baseline"/>
+        <w:rPr>
+          <w:rStyle w:val="HTMLCode"/>
+          <w:color w:val="393A34"/>
+          <w:bdr w:val="none" w:sz="0" w:space="0" w:color="auto" w:frame="1"/>
+        </w:rPr>
+      </w:pPr>
+      <w:r>
+        <w:rPr>
+          <w:rStyle w:val="token"/>
+          <w:color w:val="00A4DB"/>
+          <w:bdr w:val="none" w:sz="0" w:space="0" w:color="auto" w:frame="1"/>
+        </w:rPr>
+        <w:t>import</w:t>
+      </w:r>
+      <w:r>
+        <w:rPr>
+          <w:rStyle w:val="HTMLCode"/>
+          <w:color w:val="393A34"/>
+          <w:bdr w:val="none" w:sz="0" w:space="0" w:color="auto" w:frame="1"/>
+        </w:rPr>
+        <w:t xml:space="preserve"> </w:t>
+      </w:r>
+      <w:proofErr w:type="gramStart"/>
+      <w:r>
+        <w:rPr>
+          <w:rStyle w:val="token"/>
+          <w:color w:val="393A34"/>
+          <w:bdr w:val="none" w:sz="0" w:space="0" w:color="auto" w:frame="1"/>
+        </w:rPr>
+        <w:t>{</w:t>
+      </w:r>
+      <w:r>
+        <w:rPr>
+          <w:rStyle w:val="HTMLCode"/>
+          <w:color w:val="393A34"/>
+          <w:bdr w:val="none" w:sz="0" w:space="0" w:color="auto" w:frame="1"/>
+        </w:rPr>
+        <w:t xml:space="preserve"> split</w:t>
+      </w:r>
+      <w:proofErr w:type="gramEnd"/>
+      <w:r>
+        <w:rPr>
+          <w:rStyle w:val="HTMLCode"/>
+          <w:color w:val="393A34"/>
+          <w:bdr w:val="none" w:sz="0" w:space="0" w:color="auto" w:frame="1"/>
+        </w:rPr>
+        <w:t xml:space="preserve"> </w:t>
+      </w:r>
+      <w:r>
+        <w:rPr>
+          <w:rStyle w:val="token"/>
+          <w:color w:val="393A34"/>
+          <w:bdr w:val="none" w:sz="0" w:space="0" w:color="auto" w:frame="1"/>
+        </w:rPr>
+        <w:t>}</w:t>
+      </w:r>
+      <w:r>
+        <w:rPr>
+          <w:rStyle w:val="HTMLCode"/>
+          <w:color w:val="393A34"/>
+          <w:bdr w:val="none" w:sz="0" w:space="0" w:color="auto" w:frame="1"/>
+        </w:rPr>
+        <w:t xml:space="preserve"> </w:t>
+      </w:r>
+      <w:r>
+        <w:rPr>
+          <w:rStyle w:val="token"/>
+          <w:color w:val="00A4DB"/>
+          <w:bdr w:val="none" w:sz="0" w:space="0" w:color="auto" w:frame="1"/>
+        </w:rPr>
+        <w:t>from</w:t>
+      </w:r>
+      <w:r>
+        <w:rPr>
+          <w:rStyle w:val="HTMLCode"/>
+          <w:color w:val="393A34"/>
+          <w:bdr w:val="none" w:sz="0" w:space="0" w:color="auto" w:frame="1"/>
+        </w:rPr>
+        <w:t xml:space="preserve"> </w:t>
+      </w:r>
+      <w:r>
+        <w:rPr>
+          <w:rStyle w:val="token"/>
+          <w:color w:val="E3116C"/>
+          <w:bdr w:val="none" w:sz="0" w:space="0" w:color="auto" w:frame="1"/>
+        </w:rPr>
+        <w:t>'@apollo/client'</w:t>
+      </w:r>
+      <w:r>
+        <w:rPr>
+          <w:rStyle w:val="token"/>
+          <w:color w:val="393A34"/>
+          <w:bdr w:val="none" w:sz="0" w:space="0" w:color="auto" w:frame="1"/>
+        </w:rPr>
+        <w:t>;</w:t>
+      </w:r>
+    </w:p>
+    <w:p>
+      <w:pPr>
+        <w:pStyle w:val="HTMLPreformatted"/>
+        <w:spacing w:line="288" w:lineRule="atLeast"/>
+        <w:textAlignment w:val="baseline"/>
+        <w:rPr>
+          <w:rStyle w:val="HTMLCode"/>
+          <w:color w:val="393A34"/>
+          <w:bdr w:val="none" w:sz="0" w:space="0" w:color="auto" w:frame="1"/>
+        </w:rPr>
+      </w:pPr>
+      <w:r>
+        <w:rPr>
+          <w:rStyle w:val="token"/>
+          <w:color w:val="00A4DB"/>
+          <w:bdr w:val="none" w:sz="0" w:space="0" w:color="auto" w:frame="1"/>
+        </w:rPr>
+        <w:t>import</w:t>
+      </w:r>
+      <w:r>
+        <w:rPr>
+          <w:rStyle w:val="HTMLCode"/>
+          <w:color w:val="393A34"/>
+          <w:bdr w:val="none" w:sz="0" w:space="0" w:color="auto" w:frame="1"/>
+        </w:rPr>
+        <w:t xml:space="preserve"> </w:t>
+      </w:r>
+      <w:proofErr w:type="gramStart"/>
+      <w:r>
+        <w:rPr>
+          <w:rStyle w:val="token"/>
+          <w:color w:val="393A34"/>
+          <w:bdr w:val="none" w:sz="0" w:space="0" w:color="auto" w:frame="1"/>
+        </w:rPr>
+        <w:t>{</w:t>
+      </w:r>
+      <w:r>
+        <w:rPr>
+          <w:rStyle w:val="HTMLCode"/>
+          <w:color w:val="393A34"/>
+          <w:bdr w:val="none" w:sz="0" w:space="0" w:color="auto" w:frame="1"/>
+        </w:rPr>
+        <w:t xml:space="preserve"> </w:t>
+      </w:r>
+      <w:proofErr w:type="spellStart"/>
+      <w:r>
+        <w:rPr>
+          <w:rStyle w:val="HTMLCode"/>
+          <w:color w:val="393A34"/>
+          <w:bdr w:val="none" w:sz="0" w:space="0" w:color="auto" w:frame="1"/>
+        </w:rPr>
+        <w:t>WebSocketLink</w:t>
+      </w:r>
+      <w:proofErr w:type="spellEnd"/>
+      <w:proofErr w:type="gramEnd"/>
+      <w:r>
+        <w:rPr>
+          <w:rStyle w:val="HTMLCode"/>
+          <w:color w:val="393A34"/>
+          <w:bdr w:val="none" w:sz="0" w:space="0" w:color="auto" w:frame="1"/>
+        </w:rPr>
+        <w:t xml:space="preserve"> </w:t>
+      </w:r>
+      <w:r>
+        <w:rPr>
+          <w:rStyle w:val="token"/>
+          <w:color w:val="393A34"/>
+          <w:bdr w:val="none" w:sz="0" w:space="0" w:color="auto" w:frame="1"/>
+        </w:rPr>
+        <w:t>}</w:t>
+      </w:r>
+      <w:r>
+        <w:rPr>
+          <w:rStyle w:val="HTMLCode"/>
+          <w:color w:val="393A34"/>
+          <w:bdr w:val="none" w:sz="0" w:space="0" w:color="auto" w:frame="1"/>
+        </w:rPr>
+        <w:t xml:space="preserve"> </w:t>
+      </w:r>
+      <w:r>
+        <w:rPr>
+          <w:rStyle w:val="token"/>
+          <w:color w:val="00A4DB"/>
+          <w:bdr w:val="none" w:sz="0" w:space="0" w:color="auto" w:frame="1"/>
+        </w:rPr>
+        <w:t>from</w:t>
+      </w:r>
+      <w:r>
+        <w:rPr>
+          <w:rStyle w:val="HTMLCode"/>
+          <w:color w:val="393A34"/>
+          <w:bdr w:val="none" w:sz="0" w:space="0" w:color="auto" w:frame="1"/>
+        </w:rPr>
+        <w:t xml:space="preserve"> </w:t>
+      </w:r>
+      <w:r>
+        <w:rPr>
+          <w:rStyle w:val="token"/>
+          <w:color w:val="E3116C"/>
+          <w:bdr w:val="none" w:sz="0" w:space="0" w:color="auto" w:frame="1"/>
+        </w:rPr>
+        <w:t>'@apollo/client/link/</w:t>
+      </w:r>
+      <w:proofErr w:type="spellStart"/>
+      <w:r>
+        <w:rPr>
+          <w:rStyle w:val="token"/>
+          <w:color w:val="E3116C"/>
+          <w:bdr w:val="none" w:sz="0" w:space="0" w:color="auto" w:frame="1"/>
+        </w:rPr>
+        <w:t>ws</w:t>
+      </w:r>
+      <w:proofErr w:type="spellEnd"/>
+      <w:r>
+        <w:rPr>
+          <w:rStyle w:val="token"/>
+          <w:color w:val="E3116C"/>
+          <w:bdr w:val="none" w:sz="0" w:space="0" w:color="auto" w:frame="1"/>
+        </w:rPr>
+        <w:t>'</w:t>
+      </w:r>
+      <w:r>
+        <w:rPr>
+          <w:rStyle w:val="token"/>
+          <w:color w:val="393A34"/>
+          <w:bdr w:val="none" w:sz="0" w:space="0" w:color="auto" w:frame="1"/>
+        </w:rPr>
+        <w:t>;</w:t>
+      </w:r>
+    </w:p>
+    <w:p>
+      <w:pPr>
+        <w:pStyle w:val="HTMLPreformatted"/>
+        <w:spacing w:line="288" w:lineRule="atLeast"/>
+        <w:textAlignment w:val="baseline"/>
+        <w:rPr>
+          <w:rFonts w:ascii="Consolas" w:hAnsi="Consolas" w:cs="Consolas"/>
+          <w:color w:val="393A34"/>
+          <w:sz w:val="23"/>
+          <w:szCs w:val="23"/>
+        </w:rPr>
+      </w:pPr>
+      <w:r>
+        <w:rPr>
+          <w:rStyle w:val="token"/>
+          <w:color w:val="00A4DB"/>
+          <w:bdr w:val="none" w:sz="0" w:space="0" w:color="auto" w:frame="1"/>
+        </w:rPr>
+        <w:t>import</w:t>
+      </w:r>
+      <w:r>
+        <w:rPr>
+          <w:rStyle w:val="HTMLCode"/>
+          <w:color w:val="393A34"/>
+          <w:bdr w:val="none" w:sz="0" w:space="0" w:color="auto" w:frame="1"/>
+        </w:rPr>
+        <w:t xml:space="preserve"> </w:t>
+      </w:r>
+      <w:proofErr w:type="gramStart"/>
+      <w:r>
+        <w:rPr>
+          <w:rStyle w:val="token"/>
+          <w:color w:val="393A34"/>
+          <w:bdr w:val="none" w:sz="0" w:space="0" w:color="auto" w:frame="1"/>
+        </w:rPr>
+        <w:t>{</w:t>
+      </w:r>
+      <w:r>
+        <w:rPr>
+          <w:rStyle w:val="HTMLCode"/>
+          <w:color w:val="393A34"/>
+          <w:bdr w:val="none" w:sz="0" w:space="0" w:color="auto" w:frame="1"/>
+        </w:rPr>
+        <w:t xml:space="preserve"> </w:t>
+      </w:r>
+      <w:proofErr w:type="spellStart"/>
+      <w:r>
+        <w:rPr>
+          <w:rStyle w:val="HTMLCode"/>
+          <w:color w:val="393A34"/>
+          <w:bdr w:val="none" w:sz="0" w:space="0" w:color="auto" w:frame="1"/>
+        </w:rPr>
+        <w:t>getMainDefinition</w:t>
+      </w:r>
+      <w:proofErr w:type="spellEnd"/>
+      <w:proofErr w:type="gramEnd"/>
+      <w:r>
+        <w:rPr>
+          <w:rStyle w:val="HTMLCode"/>
+          <w:color w:val="393A34"/>
+          <w:bdr w:val="none" w:sz="0" w:space="0" w:color="auto" w:frame="1"/>
+        </w:rPr>
+        <w:t xml:space="preserve"> </w:t>
+      </w:r>
+      <w:r>
+        <w:rPr>
+          <w:rStyle w:val="token"/>
+          <w:color w:val="393A34"/>
+          <w:bdr w:val="none" w:sz="0" w:space="0" w:color="auto" w:frame="1"/>
+        </w:rPr>
+        <w:t>}</w:t>
+      </w:r>
+      <w:r>
+        <w:rPr>
+          <w:rStyle w:val="HTMLCode"/>
+          <w:color w:val="393A34"/>
+          <w:bdr w:val="none" w:sz="0" w:space="0" w:color="auto" w:frame="1"/>
+        </w:rPr>
+        <w:t xml:space="preserve"> </w:t>
+      </w:r>
+      <w:r>
+        <w:rPr>
+          <w:rStyle w:val="token"/>
+          <w:color w:val="00A4DB"/>
+          <w:bdr w:val="none" w:sz="0" w:space="0" w:color="auto" w:frame="1"/>
+        </w:rPr>
+        <w:t>from</w:t>
+      </w:r>
+      <w:r>
+        <w:rPr>
+          <w:rStyle w:val="HTMLCode"/>
+          <w:color w:val="393A34"/>
+          <w:bdr w:val="none" w:sz="0" w:space="0" w:color="auto" w:frame="1"/>
+        </w:rPr>
+        <w:t xml:space="preserve"> </w:t>
+      </w:r>
+      <w:r>
+        <w:rPr>
+          <w:rStyle w:val="token"/>
+          <w:color w:val="E3116C"/>
+          <w:bdr w:val="none" w:sz="0" w:space="0" w:color="auto" w:frame="1"/>
+        </w:rPr>
+        <w:t>'@apollo/client/utilities'</w:t>
+      </w:r>
+      <w:r>
+        <w:rPr>
+          <w:rStyle w:val="token"/>
+          <w:color w:val="393A34"/>
+          <w:bdr w:val="none" w:sz="0" w:space="0" w:color="auto" w:frame="1"/>
+        </w:rPr>
+        <w:t>;</w:t>
+      </w:r>
+    </w:p>
+    <w:p>
+      <w:pPr>
+        <w:rPr>
+          <w:rFonts w:asciiTheme="minorHAnsi" w:hAnsiTheme="minorHAnsi" w:cstheme="minorHAnsi"/>
+        </w:rPr>
+      </w:pPr>
+    </w:p>
+    <w:p>
+      <w:pPr>
+        <w:rPr>
+          <w:rFonts w:asciiTheme="minorHAnsi" w:hAnsiTheme="minorHAnsi" w:cstheme="minorHAnsi"/>
+        </w:rPr>
+      </w:pPr>
     </w:p>
     <w:p>
       <w:pPr>

</xml_diff>